<commit_message>
python and mysql: insert
</commit_message>
<xml_diff>
--- a/Python.docx
+++ b/Python.docx
@@ -22218,7 +22218,7 @@
           <w:kern w:val="36"/>
           <w:sz w:val="63"/>
           <w:szCs w:val="63"/>
-          <w:lang w:eastAsia="fr-FR"/>
+          <w:lang w:val="en-US" w:eastAsia="fr-FR"/>
           <w14:ligatures w14:val="none"/>
         </w:rPr>
       </w:pPr>
@@ -22229,7 +22229,7 @@
           <w:kern w:val="36"/>
           <w:sz w:val="63"/>
           <w:szCs w:val="63"/>
-          <w:lang w:eastAsia="fr-FR"/>
+          <w:lang w:val="en-US" w:eastAsia="fr-FR"/>
           <w14:ligatures w14:val="none"/>
         </w:rPr>
         <w:t>Python MySQL Create Table</w:t>
@@ -22245,7 +22245,7 @@
           <w:kern w:val="0"/>
           <w:sz w:val="23"/>
           <w:szCs w:val="23"/>
-          <w:lang w:eastAsia="fr-FR"/>
+          <w:lang w:val="en-US" w:eastAsia="fr-FR"/>
           <w14:ligatures w14:val="none"/>
         </w:rPr>
       </w:pPr>
@@ -22260,7 +22260,7 @@
             <w:u w:val="single"/>
             <w:bdr w:val="single" w:sz="6" w:space="6" w:color="04AA6D" w:frame="1"/>
             <w:shd w:val="clear" w:color="auto" w:fill="04AA6D"/>
-            <w:lang w:eastAsia="fr-FR"/>
+            <w:lang w:val="en-US" w:eastAsia="fr-FR"/>
             <w14:ligatures w14:val="none"/>
           </w:rPr>
           <w:t>❮</w:t>
@@ -22275,7 +22275,7 @@
             <w:u w:val="single"/>
             <w:bdr w:val="single" w:sz="6" w:space="6" w:color="04AA6D" w:frame="1"/>
             <w:shd w:val="clear" w:color="auto" w:fill="04AA6D"/>
-            <w:lang w:eastAsia="fr-FR"/>
+            <w:lang w:val="en-US" w:eastAsia="fr-FR"/>
             <w14:ligatures w14:val="none"/>
           </w:rPr>
           <w:t xml:space="preserve"> Previous</w:t>
@@ -22292,7 +22292,7 @@
             <w:u w:val="single"/>
             <w:bdr w:val="single" w:sz="6" w:space="6" w:color="04AA6D" w:frame="1"/>
             <w:shd w:val="clear" w:color="auto" w:fill="04AA6D"/>
-            <w:lang w:eastAsia="fr-FR"/>
+            <w:lang w:val="en-US" w:eastAsia="fr-FR"/>
             <w14:ligatures w14:val="none"/>
           </w:rPr>
           <w:t xml:space="preserve">Next </w:t>
@@ -22307,7 +22307,7 @@
             <w:u w:val="single"/>
             <w:bdr w:val="single" w:sz="6" w:space="6" w:color="04AA6D" w:frame="1"/>
             <w:shd w:val="clear" w:color="auto" w:fill="04AA6D"/>
-            <w:lang w:eastAsia="fr-FR"/>
+            <w:lang w:val="en-US" w:eastAsia="fr-FR"/>
             <w14:ligatures w14:val="none"/>
           </w:rPr>
           <w:t>❯</w:t>
@@ -22351,7 +22351,7 @@
           <w:kern w:val="0"/>
           <w:sz w:val="48"/>
           <w:szCs w:val="48"/>
-          <w:lang w:eastAsia="fr-FR"/>
+          <w:lang w:val="en-US" w:eastAsia="fr-FR"/>
           <w14:ligatures w14:val="none"/>
         </w:rPr>
       </w:pPr>
@@ -22362,7 +22362,7 @@
           <w:kern w:val="0"/>
           <w:sz w:val="48"/>
           <w:szCs w:val="48"/>
-          <w:lang w:eastAsia="fr-FR"/>
+          <w:lang w:val="en-US" w:eastAsia="fr-FR"/>
           <w14:ligatures w14:val="none"/>
         </w:rPr>
         <w:t>Creating a Table</w:t>
@@ -22378,18 +22378,18 @@
           <w:kern w:val="0"/>
           <w:sz w:val="23"/>
           <w:szCs w:val="23"/>
-          <w:lang w:eastAsia="fr-FR"/>
-          <w14:ligatures w14:val="none"/>
-        </w:rPr>
-      </w:pPr>
-      <w:r>
-        <w:rPr>
-          <w:rFonts w:ascii="Verdana" w:eastAsia="Times New Roman" w:hAnsi="Verdana" w:cs="Times New Roman"/>
-          <w:color w:val="000000"/>
-          <w:kern w:val="0"/>
-          <w:sz w:val="23"/>
-          <w:szCs w:val="23"/>
-          <w:lang w:eastAsia="fr-FR"/>
+          <w:lang w:val="en-US" w:eastAsia="fr-FR"/>
+          <w14:ligatures w14:val="none"/>
+        </w:rPr>
+      </w:pPr>
+      <w:r>
+        <w:rPr>
+          <w:rFonts w:ascii="Verdana" w:eastAsia="Times New Roman" w:hAnsi="Verdana" w:cs="Times New Roman"/>
+          <w:color w:val="000000"/>
+          <w:kern w:val="0"/>
+          <w:sz w:val="23"/>
+          <w:szCs w:val="23"/>
+          <w:lang w:val="en-US" w:eastAsia="fr-FR"/>
           <w14:ligatures w14:val="none"/>
         </w:rPr>
         <w:t>To create a table in MySQL, use the "CREATE TABLE" statement.</w:t>
@@ -22405,18 +22405,18 @@
           <w:kern w:val="0"/>
           <w:sz w:val="23"/>
           <w:szCs w:val="23"/>
-          <w:lang w:eastAsia="fr-FR"/>
-          <w14:ligatures w14:val="none"/>
-        </w:rPr>
-      </w:pPr>
-      <w:r>
-        <w:rPr>
-          <w:rFonts w:ascii="Verdana" w:eastAsia="Times New Roman" w:hAnsi="Verdana" w:cs="Times New Roman"/>
-          <w:color w:val="000000"/>
-          <w:kern w:val="0"/>
-          <w:sz w:val="23"/>
-          <w:szCs w:val="23"/>
-          <w:lang w:eastAsia="fr-FR"/>
+          <w:lang w:val="en-US" w:eastAsia="fr-FR"/>
+          <w14:ligatures w14:val="none"/>
+        </w:rPr>
+      </w:pPr>
+      <w:r>
+        <w:rPr>
+          <w:rFonts w:ascii="Verdana" w:eastAsia="Times New Roman" w:hAnsi="Verdana" w:cs="Times New Roman"/>
+          <w:color w:val="000000"/>
+          <w:kern w:val="0"/>
+          <w:sz w:val="23"/>
+          <w:szCs w:val="23"/>
+          <w:lang w:val="en-US" w:eastAsia="fr-FR"/>
           <w14:ligatures w14:val="none"/>
         </w:rPr>
         <w:t>Make sure you define the name of the database when you create the connection</w:t>
@@ -22433,7 +22433,7 @@
           <w:kern w:val="0"/>
           <w:sz w:val="36"/>
           <w:szCs w:val="36"/>
-          <w:lang w:eastAsia="fr-FR"/>
+          <w:lang w:val="en-US" w:eastAsia="fr-FR"/>
           <w14:ligatures w14:val="none"/>
         </w:rPr>
       </w:pPr>
@@ -22444,7 +22444,7 @@
           <w:kern w:val="0"/>
           <w:sz w:val="36"/>
           <w:szCs w:val="36"/>
-          <w:lang w:eastAsia="fr-FR"/>
+          <w:lang w:val="en-US" w:eastAsia="fr-FR"/>
           <w14:ligatures w14:val="none"/>
         </w:rPr>
         <w:t>Example</w:t>
@@ -22459,7 +22459,7 @@
             <w:szCs w:val="26"/>
             <w:u w:val="single"/>
             <w:shd w:val="clear" w:color="auto" w:fill="282A35"/>
-            <w:lang w:eastAsia="fr-FR"/>
+            <w:lang w:val="en-US" w:eastAsia="fr-FR"/>
             <w14:ligatures w14:val="none"/>
           </w:rPr>
           <w:t>Get your own Python Server</w:t>
@@ -22476,18 +22476,18 @@
           <w:kern w:val="0"/>
           <w:sz w:val="23"/>
           <w:szCs w:val="23"/>
-          <w:lang w:eastAsia="fr-FR"/>
-          <w14:ligatures w14:val="none"/>
-        </w:rPr>
-      </w:pPr>
-      <w:r>
-        <w:rPr>
-          <w:rFonts w:ascii="Verdana" w:eastAsia="Times New Roman" w:hAnsi="Verdana" w:cs="Times New Roman"/>
-          <w:color w:val="000000"/>
-          <w:kern w:val="0"/>
-          <w:sz w:val="23"/>
-          <w:szCs w:val="23"/>
-          <w:lang w:eastAsia="fr-FR"/>
+          <w:lang w:val="en-US" w:eastAsia="fr-FR"/>
+          <w14:ligatures w14:val="none"/>
+        </w:rPr>
+      </w:pPr>
+      <w:r>
+        <w:rPr>
+          <w:rFonts w:ascii="Verdana" w:eastAsia="Times New Roman" w:hAnsi="Verdana" w:cs="Times New Roman"/>
+          <w:color w:val="000000"/>
+          <w:kern w:val="0"/>
+          <w:sz w:val="23"/>
+          <w:szCs w:val="23"/>
+          <w:lang w:val="en-US" w:eastAsia="fr-FR"/>
           <w14:ligatures w14:val="none"/>
         </w:rPr>
         <w:t>Create a table named "customers":</w:t>
@@ -22503,7 +22503,7 @@
           <w:kern w:val="0"/>
           <w:sz w:val="23"/>
           <w:szCs w:val="23"/>
-          <w:lang w:eastAsia="fr-FR"/>
+          <w:lang w:val="en-US" w:eastAsia="fr-FR"/>
           <w14:ligatures w14:val="none"/>
         </w:rPr>
       </w:pPr>
@@ -22514,7 +22514,7 @@
           <w:kern w:val="0"/>
           <w:sz w:val="23"/>
           <w:szCs w:val="23"/>
-          <w:lang w:eastAsia="fr-FR"/>
+          <w:lang w:val="en-US" w:eastAsia="fr-FR"/>
           <w14:ligatures w14:val="none"/>
         </w:rPr>
         <w:t>import</w:t>
@@ -22526,7 +22526,7 @@
           <w:kern w:val="0"/>
           <w:sz w:val="23"/>
           <w:szCs w:val="23"/>
-          <w:lang w:eastAsia="fr-FR"/>
+          <w:lang w:val="en-US" w:eastAsia="fr-FR"/>
           <w14:ligatures w14:val="none"/>
         </w:rPr>
         <w:t> mysql.connector</w:t>
@@ -22538,19 +22538,19 @@
           <w:kern w:val="0"/>
           <w:sz w:val="23"/>
           <w:szCs w:val="23"/>
-          <w:lang w:eastAsia="fr-FR"/>
-          <w14:ligatures w14:val="none"/>
-        </w:rPr>
-        <w:br/>
-      </w:r>
-      <w:r>
-        <w:rPr>
-          <w:rFonts w:ascii="Consolas" w:eastAsia="Times New Roman" w:hAnsi="Consolas" w:cs="Times New Roman"/>
-          <w:color w:val="000000"/>
-          <w:kern w:val="0"/>
-          <w:sz w:val="23"/>
-          <w:szCs w:val="23"/>
-          <w:lang w:eastAsia="fr-FR"/>
+          <w:lang w:val="en-US" w:eastAsia="fr-FR"/>
+          <w14:ligatures w14:val="none"/>
+        </w:rPr>
+        <w:br/>
+      </w:r>
+      <w:r>
+        <w:rPr>
+          <w:rFonts w:ascii="Consolas" w:eastAsia="Times New Roman" w:hAnsi="Consolas" w:cs="Times New Roman"/>
+          <w:color w:val="000000"/>
+          <w:kern w:val="0"/>
+          <w:sz w:val="23"/>
+          <w:szCs w:val="23"/>
+          <w:lang w:val="en-US" w:eastAsia="fr-FR"/>
           <w14:ligatures w14:val="none"/>
         </w:rPr>
         <w:br/>
@@ -22563,7 +22563,7 @@
           <w:kern w:val="0"/>
           <w:sz w:val="23"/>
           <w:szCs w:val="23"/>
-          <w:lang w:eastAsia="fr-FR"/>
+          <w:lang w:val="en-US" w:eastAsia="fr-FR"/>
           <w14:ligatures w14:val="none"/>
         </w:rPr>
         <w:br/>
@@ -22576,7 +22576,7 @@
           <w:kern w:val="0"/>
           <w:sz w:val="23"/>
           <w:szCs w:val="23"/>
-          <w:lang w:eastAsia="fr-FR"/>
+          <w:lang w:val="en-US" w:eastAsia="fr-FR"/>
           <w14:ligatures w14:val="none"/>
         </w:rPr>
         <w:t>"localhost"</w:t>
@@ -22588,7 +22588,7 @@
           <w:kern w:val="0"/>
           <w:sz w:val="23"/>
           <w:szCs w:val="23"/>
-          <w:lang w:eastAsia="fr-FR"/>
+          <w:lang w:val="en-US" w:eastAsia="fr-FR"/>
           <w14:ligatures w14:val="none"/>
         </w:rPr>
         <w:t>,</w:t>
@@ -22600,7 +22600,7 @@
           <w:kern w:val="0"/>
           <w:sz w:val="23"/>
           <w:szCs w:val="23"/>
-          <w:lang w:eastAsia="fr-FR"/>
+          <w:lang w:val="en-US" w:eastAsia="fr-FR"/>
           <w14:ligatures w14:val="none"/>
         </w:rPr>
         <w:br/>
@@ -22613,7 +22613,7 @@
           <w:kern w:val="0"/>
           <w:sz w:val="23"/>
           <w:szCs w:val="23"/>
-          <w:lang w:eastAsia="fr-FR"/>
+          <w:lang w:val="en-US" w:eastAsia="fr-FR"/>
           <w14:ligatures w14:val="none"/>
         </w:rPr>
         <w:t> </w:t>
@@ -22625,7 +22625,7 @@
           <w:kern w:val="0"/>
           <w:sz w:val="23"/>
           <w:szCs w:val="23"/>
-          <w:lang w:eastAsia="fr-FR"/>
+          <w:lang w:val="en-US" w:eastAsia="fr-FR"/>
           <w14:ligatures w14:val="none"/>
         </w:rPr>
         <w:t>user=</w:t>
@@ -22637,7 +22637,7 @@
           <w:kern w:val="0"/>
           <w:sz w:val="23"/>
           <w:szCs w:val="23"/>
-          <w:lang w:eastAsia="fr-FR"/>
+          <w:lang w:val="en-US" w:eastAsia="fr-FR"/>
           <w14:ligatures w14:val="none"/>
         </w:rPr>
         <w:t>"</w:t>
@@ -22651,7 +22651,7 @@
           <w:kern w:val="0"/>
           <w:sz w:val="23"/>
           <w:szCs w:val="23"/>
-          <w:lang w:eastAsia="fr-FR"/>
+          <w:lang w:val="en-US" w:eastAsia="fr-FR"/>
           <w14:ligatures w14:val="none"/>
         </w:rPr>
         <w:t>yourusername</w:t>
@@ -22663,7 +22663,7 @@
           <w:kern w:val="0"/>
           <w:sz w:val="23"/>
           <w:szCs w:val="23"/>
-          <w:lang w:eastAsia="fr-FR"/>
+          <w:lang w:val="en-US" w:eastAsia="fr-FR"/>
           <w14:ligatures w14:val="none"/>
         </w:rPr>
         <w:t>"</w:t>
@@ -22675,7 +22675,7 @@
           <w:kern w:val="0"/>
           <w:sz w:val="23"/>
           <w:szCs w:val="23"/>
-          <w:lang w:eastAsia="fr-FR"/>
+          <w:lang w:val="en-US" w:eastAsia="fr-FR"/>
           <w14:ligatures w14:val="none"/>
         </w:rPr>
         <w:t>,</w:t>
@@ -22687,7 +22687,7 @@
           <w:kern w:val="0"/>
           <w:sz w:val="23"/>
           <w:szCs w:val="23"/>
-          <w:lang w:eastAsia="fr-FR"/>
+          <w:lang w:val="en-US" w:eastAsia="fr-FR"/>
           <w14:ligatures w14:val="none"/>
         </w:rPr>
         <w:br/>
@@ -22700,7 +22700,7 @@
           <w:kern w:val="0"/>
           <w:sz w:val="23"/>
           <w:szCs w:val="23"/>
-          <w:lang w:eastAsia="fr-FR"/>
+          <w:lang w:val="en-US" w:eastAsia="fr-FR"/>
           <w14:ligatures w14:val="none"/>
         </w:rPr>
         <w:t>"</w:t>
@@ -22714,7 +22714,7 @@
           <w:kern w:val="0"/>
           <w:sz w:val="23"/>
           <w:szCs w:val="23"/>
-          <w:lang w:eastAsia="fr-FR"/>
+          <w:lang w:val="en-US" w:eastAsia="fr-FR"/>
           <w14:ligatures w14:val="none"/>
         </w:rPr>
         <w:t>yourpassword</w:t>
@@ -22726,7 +22726,7 @@
           <w:kern w:val="0"/>
           <w:sz w:val="23"/>
           <w:szCs w:val="23"/>
-          <w:lang w:eastAsia="fr-FR"/>
+          <w:lang w:val="en-US" w:eastAsia="fr-FR"/>
           <w14:ligatures w14:val="none"/>
         </w:rPr>
         <w:t>"</w:t>
@@ -22738,7 +22738,7 @@
           <w:kern w:val="0"/>
           <w:sz w:val="23"/>
           <w:szCs w:val="23"/>
-          <w:lang w:eastAsia="fr-FR"/>
+          <w:lang w:val="en-US" w:eastAsia="fr-FR"/>
           <w14:ligatures w14:val="none"/>
         </w:rPr>
         <w:t>,</w:t>
@@ -22750,7 +22750,7 @@
           <w:kern w:val="0"/>
           <w:sz w:val="23"/>
           <w:szCs w:val="23"/>
-          <w:lang w:eastAsia="fr-FR"/>
+          <w:lang w:val="en-US" w:eastAsia="fr-FR"/>
           <w14:ligatures w14:val="none"/>
         </w:rPr>
         <w:br/>
@@ -22763,7 +22763,7 @@
           <w:kern w:val="0"/>
           <w:sz w:val="23"/>
           <w:szCs w:val="23"/>
-          <w:lang w:eastAsia="fr-FR"/>
+          <w:lang w:val="en-US" w:eastAsia="fr-FR"/>
           <w14:ligatures w14:val="none"/>
         </w:rPr>
         <w:t>"mydatabase"</w:t>
@@ -22775,7 +22775,7 @@
           <w:kern w:val="0"/>
           <w:sz w:val="23"/>
           <w:szCs w:val="23"/>
-          <w:lang w:eastAsia="fr-FR"/>
+          <w:lang w:val="en-US" w:eastAsia="fr-FR"/>
           <w14:ligatures w14:val="none"/>
         </w:rPr>
         <w:br/>
@@ -22788,19 +22788,19 @@
           <w:kern w:val="0"/>
           <w:sz w:val="23"/>
           <w:szCs w:val="23"/>
-          <w:lang w:eastAsia="fr-FR"/>
-          <w14:ligatures w14:val="none"/>
-        </w:rPr>
-        <w:br/>
-      </w:r>
-      <w:r>
-        <w:rPr>
-          <w:rFonts w:ascii="Consolas" w:eastAsia="Times New Roman" w:hAnsi="Consolas" w:cs="Times New Roman"/>
-          <w:color w:val="000000"/>
-          <w:kern w:val="0"/>
-          <w:sz w:val="23"/>
-          <w:szCs w:val="23"/>
-          <w:lang w:eastAsia="fr-FR"/>
+          <w:lang w:val="en-US" w:eastAsia="fr-FR"/>
+          <w14:ligatures w14:val="none"/>
+        </w:rPr>
+        <w:br/>
+      </w:r>
+      <w:r>
+        <w:rPr>
+          <w:rFonts w:ascii="Consolas" w:eastAsia="Times New Roman" w:hAnsi="Consolas" w:cs="Times New Roman"/>
+          <w:color w:val="000000"/>
+          <w:kern w:val="0"/>
+          <w:sz w:val="23"/>
+          <w:szCs w:val="23"/>
+          <w:lang w:val="en-US" w:eastAsia="fr-FR"/>
           <w14:ligatures w14:val="none"/>
         </w:rPr>
         <w:br/>
@@ -22813,19 +22813,19 @@
           <w:kern w:val="0"/>
           <w:sz w:val="23"/>
           <w:szCs w:val="23"/>
-          <w:lang w:eastAsia="fr-FR"/>
-          <w14:ligatures w14:val="none"/>
-        </w:rPr>
-        <w:br/>
-      </w:r>
-      <w:r>
-        <w:rPr>
-          <w:rFonts w:ascii="Consolas" w:eastAsia="Times New Roman" w:hAnsi="Consolas" w:cs="Times New Roman"/>
-          <w:color w:val="000000"/>
-          <w:kern w:val="0"/>
-          <w:sz w:val="23"/>
-          <w:szCs w:val="23"/>
-          <w:lang w:eastAsia="fr-FR"/>
+          <w:lang w:val="en-US" w:eastAsia="fr-FR"/>
+          <w14:ligatures w14:val="none"/>
+        </w:rPr>
+        <w:br/>
+      </w:r>
+      <w:r>
+        <w:rPr>
+          <w:rFonts w:ascii="Consolas" w:eastAsia="Times New Roman" w:hAnsi="Consolas" w:cs="Times New Roman"/>
+          <w:color w:val="000000"/>
+          <w:kern w:val="0"/>
+          <w:sz w:val="23"/>
+          <w:szCs w:val="23"/>
+          <w:lang w:val="en-US" w:eastAsia="fr-FR"/>
           <w14:ligatures w14:val="none"/>
         </w:rPr>
         <w:br/>
@@ -22838,7 +22838,7 @@
           <w:kern w:val="0"/>
           <w:sz w:val="23"/>
           <w:szCs w:val="23"/>
-          <w:lang w:eastAsia="fr-FR"/>
+          <w:lang w:val="en-US" w:eastAsia="fr-FR"/>
           <w14:ligatures w14:val="none"/>
         </w:rPr>
         <w:t>"CREATE TABLE customers (name VARCHAR(255), address VARCHAR(255))"</w:t>
@@ -22850,7 +22850,7 @@
           <w:kern w:val="0"/>
           <w:sz w:val="23"/>
           <w:szCs w:val="23"/>
-          <w:lang w:eastAsia="fr-FR"/>
+          <w:lang w:val="en-US" w:eastAsia="fr-FR"/>
           <w14:ligatures w14:val="none"/>
         </w:rPr>
         <w:t>)</w:t>
@@ -22862,7 +22862,7 @@
           <w:kern w:val="0"/>
           <w:sz w:val="23"/>
           <w:szCs w:val="23"/>
-          <w:lang w:eastAsia="fr-FR"/>
+          <w:lang w:val="en-US" w:eastAsia="fr-FR"/>
           <w14:ligatures w14:val="none"/>
         </w:rPr>
         <w:br/>
@@ -22878,7 +22878,7 @@
           <w:kern w:val="0"/>
           <w:sz w:val="23"/>
           <w:szCs w:val="23"/>
-          <w:lang w:eastAsia="fr-FR"/>
+          <w:lang w:val="en-US" w:eastAsia="fr-FR"/>
           <w14:ligatures w14:val="none"/>
         </w:rPr>
       </w:pPr>
@@ -22893,7 +22893,7 @@
             <w:u w:val="single"/>
             <w:bdr w:val="none" w:sz="0" w:space="0" w:color="auto" w:frame="1"/>
             <w:shd w:val="clear" w:color="auto" w:fill="4CAF50"/>
-            <w:lang w:eastAsia="fr-FR"/>
+            <w:lang w:val="en-US" w:eastAsia="fr-FR"/>
             <w14:ligatures w14:val="none"/>
           </w:rPr>
           <w:t>Run example »</w:t>
@@ -22910,18 +22910,18 @@
           <w:kern w:val="0"/>
           <w:sz w:val="23"/>
           <w:szCs w:val="23"/>
-          <w:lang w:eastAsia="fr-FR"/>
-          <w14:ligatures w14:val="none"/>
-        </w:rPr>
-      </w:pPr>
-      <w:r>
-        <w:rPr>
-          <w:rFonts w:ascii="Verdana" w:eastAsia="Times New Roman" w:hAnsi="Verdana" w:cs="Times New Roman"/>
-          <w:color w:val="000000"/>
-          <w:kern w:val="0"/>
-          <w:sz w:val="23"/>
-          <w:szCs w:val="23"/>
-          <w:lang w:eastAsia="fr-FR"/>
+          <w:lang w:val="en-US" w:eastAsia="fr-FR"/>
+          <w14:ligatures w14:val="none"/>
+        </w:rPr>
+      </w:pPr>
+      <w:r>
+        <w:rPr>
+          <w:rFonts w:ascii="Verdana" w:eastAsia="Times New Roman" w:hAnsi="Verdana" w:cs="Times New Roman"/>
+          <w:color w:val="000000"/>
+          <w:kern w:val="0"/>
+          <w:sz w:val="23"/>
+          <w:szCs w:val="23"/>
+          <w:lang w:val="en-US" w:eastAsia="fr-FR"/>
           <w14:ligatures w14:val="none"/>
         </w:rPr>
         <w:t>If the above code was executed with no errors, you have now successfully created a table.</w:t>
@@ -22964,7 +22964,7 @@
           <w:kern w:val="0"/>
           <w:sz w:val="48"/>
           <w:szCs w:val="48"/>
-          <w:lang w:eastAsia="fr-FR"/>
+          <w:lang w:val="en-US" w:eastAsia="fr-FR"/>
           <w14:ligatures w14:val="none"/>
         </w:rPr>
       </w:pPr>
@@ -22975,7 +22975,7 @@
           <w:kern w:val="0"/>
           <w:sz w:val="48"/>
           <w:szCs w:val="48"/>
-          <w:lang w:eastAsia="fr-FR"/>
+          <w:lang w:val="en-US" w:eastAsia="fr-FR"/>
           <w14:ligatures w14:val="none"/>
         </w:rPr>
         <w:t>Check if Table Exists</w:t>
@@ -22991,18 +22991,18 @@
           <w:kern w:val="0"/>
           <w:sz w:val="23"/>
           <w:szCs w:val="23"/>
-          <w:lang w:eastAsia="fr-FR"/>
-          <w14:ligatures w14:val="none"/>
-        </w:rPr>
-      </w:pPr>
-      <w:r>
-        <w:rPr>
-          <w:rFonts w:ascii="Verdana" w:eastAsia="Times New Roman" w:hAnsi="Verdana" w:cs="Times New Roman"/>
-          <w:color w:val="000000"/>
-          <w:kern w:val="0"/>
-          <w:sz w:val="23"/>
-          <w:szCs w:val="23"/>
-          <w:lang w:eastAsia="fr-FR"/>
+          <w:lang w:val="en-US" w:eastAsia="fr-FR"/>
+          <w14:ligatures w14:val="none"/>
+        </w:rPr>
+      </w:pPr>
+      <w:r>
+        <w:rPr>
+          <w:rFonts w:ascii="Verdana" w:eastAsia="Times New Roman" w:hAnsi="Verdana" w:cs="Times New Roman"/>
+          <w:color w:val="000000"/>
+          <w:kern w:val="0"/>
+          <w:sz w:val="23"/>
+          <w:szCs w:val="23"/>
+          <w:lang w:val="en-US" w:eastAsia="fr-FR"/>
           <w14:ligatures w14:val="none"/>
         </w:rPr>
         <w:t>You can check if a table exist by listing all tables in your database with the "SHOW TABLES" statement:</w:t>
@@ -23019,7 +23019,7 @@
           <w:kern w:val="0"/>
           <w:sz w:val="36"/>
           <w:szCs w:val="36"/>
-          <w:lang w:eastAsia="fr-FR"/>
+          <w:lang w:val="en-US" w:eastAsia="fr-FR"/>
           <w14:ligatures w14:val="none"/>
         </w:rPr>
       </w:pPr>
@@ -23030,7 +23030,7 @@
           <w:kern w:val="0"/>
           <w:sz w:val="36"/>
           <w:szCs w:val="36"/>
-          <w:lang w:eastAsia="fr-FR"/>
+          <w:lang w:val="en-US" w:eastAsia="fr-FR"/>
           <w14:ligatures w14:val="none"/>
         </w:rPr>
         <w:t>Example</w:t>
@@ -23046,18 +23046,18 @@
           <w:kern w:val="0"/>
           <w:sz w:val="23"/>
           <w:szCs w:val="23"/>
-          <w:lang w:eastAsia="fr-FR"/>
-          <w14:ligatures w14:val="none"/>
-        </w:rPr>
-      </w:pPr>
-      <w:r>
-        <w:rPr>
-          <w:rFonts w:ascii="Verdana" w:eastAsia="Times New Roman" w:hAnsi="Verdana" w:cs="Times New Roman"/>
-          <w:color w:val="000000"/>
-          <w:kern w:val="0"/>
-          <w:sz w:val="23"/>
-          <w:szCs w:val="23"/>
-          <w:lang w:eastAsia="fr-FR"/>
+          <w:lang w:val="en-US" w:eastAsia="fr-FR"/>
+          <w14:ligatures w14:val="none"/>
+        </w:rPr>
+      </w:pPr>
+      <w:r>
+        <w:rPr>
+          <w:rFonts w:ascii="Verdana" w:eastAsia="Times New Roman" w:hAnsi="Verdana" w:cs="Times New Roman"/>
+          <w:color w:val="000000"/>
+          <w:kern w:val="0"/>
+          <w:sz w:val="23"/>
+          <w:szCs w:val="23"/>
+          <w:lang w:val="en-US" w:eastAsia="fr-FR"/>
           <w14:ligatures w14:val="none"/>
         </w:rPr>
         <w:t>Return a list of your system's databases:</w:t>
@@ -23073,7 +23073,7 @@
           <w:kern w:val="0"/>
           <w:sz w:val="23"/>
           <w:szCs w:val="23"/>
-          <w:lang w:eastAsia="fr-FR"/>
+          <w:lang w:val="en-US" w:eastAsia="fr-FR"/>
           <w14:ligatures w14:val="none"/>
         </w:rPr>
       </w:pPr>
@@ -23084,7 +23084,7 @@
           <w:kern w:val="0"/>
           <w:sz w:val="23"/>
           <w:szCs w:val="23"/>
-          <w:lang w:eastAsia="fr-FR"/>
+          <w:lang w:val="en-US" w:eastAsia="fr-FR"/>
           <w14:ligatures w14:val="none"/>
         </w:rPr>
         <w:lastRenderedPageBreak/>
@@ -23097,7 +23097,7 @@
           <w:kern w:val="0"/>
           <w:sz w:val="23"/>
           <w:szCs w:val="23"/>
-          <w:lang w:eastAsia="fr-FR"/>
+          <w:lang w:val="en-US" w:eastAsia="fr-FR"/>
           <w14:ligatures w14:val="none"/>
         </w:rPr>
         <w:t> mysql.connector</w:t>
@@ -23109,19 +23109,19 @@
           <w:kern w:val="0"/>
           <w:sz w:val="23"/>
           <w:szCs w:val="23"/>
-          <w:lang w:eastAsia="fr-FR"/>
-          <w14:ligatures w14:val="none"/>
-        </w:rPr>
-        <w:br/>
-      </w:r>
-      <w:r>
-        <w:rPr>
-          <w:rFonts w:ascii="Consolas" w:eastAsia="Times New Roman" w:hAnsi="Consolas" w:cs="Times New Roman"/>
-          <w:color w:val="000000"/>
-          <w:kern w:val="0"/>
-          <w:sz w:val="23"/>
-          <w:szCs w:val="23"/>
-          <w:lang w:eastAsia="fr-FR"/>
+          <w:lang w:val="en-US" w:eastAsia="fr-FR"/>
+          <w14:ligatures w14:val="none"/>
+        </w:rPr>
+        <w:br/>
+      </w:r>
+      <w:r>
+        <w:rPr>
+          <w:rFonts w:ascii="Consolas" w:eastAsia="Times New Roman" w:hAnsi="Consolas" w:cs="Times New Roman"/>
+          <w:color w:val="000000"/>
+          <w:kern w:val="0"/>
+          <w:sz w:val="23"/>
+          <w:szCs w:val="23"/>
+          <w:lang w:val="en-US" w:eastAsia="fr-FR"/>
           <w14:ligatures w14:val="none"/>
         </w:rPr>
         <w:br/>
@@ -23134,7 +23134,7 @@
           <w:kern w:val="0"/>
           <w:sz w:val="23"/>
           <w:szCs w:val="23"/>
-          <w:lang w:eastAsia="fr-FR"/>
+          <w:lang w:val="en-US" w:eastAsia="fr-FR"/>
           <w14:ligatures w14:val="none"/>
         </w:rPr>
         <w:br/>
@@ -23147,7 +23147,7 @@
           <w:kern w:val="0"/>
           <w:sz w:val="23"/>
           <w:szCs w:val="23"/>
-          <w:lang w:eastAsia="fr-FR"/>
+          <w:lang w:val="en-US" w:eastAsia="fr-FR"/>
           <w14:ligatures w14:val="none"/>
         </w:rPr>
         <w:t>"localhost"</w:t>
@@ -23159,7 +23159,7 @@
           <w:kern w:val="0"/>
           <w:sz w:val="23"/>
           <w:szCs w:val="23"/>
-          <w:lang w:eastAsia="fr-FR"/>
+          <w:lang w:val="en-US" w:eastAsia="fr-FR"/>
           <w14:ligatures w14:val="none"/>
         </w:rPr>
         <w:t>,</w:t>
@@ -23171,7 +23171,7 @@
           <w:kern w:val="0"/>
           <w:sz w:val="23"/>
           <w:szCs w:val="23"/>
-          <w:lang w:eastAsia="fr-FR"/>
+          <w:lang w:val="en-US" w:eastAsia="fr-FR"/>
           <w14:ligatures w14:val="none"/>
         </w:rPr>
         <w:br/>
@@ -23184,7 +23184,7 @@
           <w:kern w:val="0"/>
           <w:sz w:val="23"/>
           <w:szCs w:val="23"/>
-          <w:lang w:eastAsia="fr-FR"/>
+          <w:lang w:val="en-US" w:eastAsia="fr-FR"/>
           <w14:ligatures w14:val="none"/>
         </w:rPr>
         <w:t>"</w:t>
@@ -23198,7 +23198,7 @@
           <w:kern w:val="0"/>
           <w:sz w:val="23"/>
           <w:szCs w:val="23"/>
-          <w:lang w:eastAsia="fr-FR"/>
+          <w:lang w:val="en-US" w:eastAsia="fr-FR"/>
           <w14:ligatures w14:val="none"/>
         </w:rPr>
         <w:t>yourusername</w:t>
@@ -23210,7 +23210,7 @@
           <w:kern w:val="0"/>
           <w:sz w:val="23"/>
           <w:szCs w:val="23"/>
-          <w:lang w:eastAsia="fr-FR"/>
+          <w:lang w:val="en-US" w:eastAsia="fr-FR"/>
           <w14:ligatures w14:val="none"/>
         </w:rPr>
         <w:t>"</w:t>
@@ -23222,7 +23222,7 @@
           <w:kern w:val="0"/>
           <w:sz w:val="23"/>
           <w:szCs w:val="23"/>
-          <w:lang w:eastAsia="fr-FR"/>
+          <w:lang w:val="en-US" w:eastAsia="fr-FR"/>
           <w14:ligatures w14:val="none"/>
         </w:rPr>
         <w:t>,</w:t>
@@ -23234,7 +23234,7 @@
           <w:kern w:val="0"/>
           <w:sz w:val="23"/>
           <w:szCs w:val="23"/>
-          <w:lang w:eastAsia="fr-FR"/>
+          <w:lang w:val="en-US" w:eastAsia="fr-FR"/>
           <w14:ligatures w14:val="none"/>
         </w:rPr>
         <w:br/>
@@ -23247,7 +23247,7 @@
           <w:kern w:val="0"/>
           <w:sz w:val="23"/>
           <w:szCs w:val="23"/>
-          <w:lang w:eastAsia="fr-FR"/>
+          <w:lang w:val="en-US" w:eastAsia="fr-FR"/>
           <w14:ligatures w14:val="none"/>
         </w:rPr>
         <w:t>"</w:t>
@@ -23261,7 +23261,7 @@
           <w:kern w:val="0"/>
           <w:sz w:val="23"/>
           <w:szCs w:val="23"/>
-          <w:lang w:eastAsia="fr-FR"/>
+          <w:lang w:val="en-US" w:eastAsia="fr-FR"/>
           <w14:ligatures w14:val="none"/>
         </w:rPr>
         <w:t>yourpassword</w:t>
@@ -23273,7 +23273,7 @@
           <w:kern w:val="0"/>
           <w:sz w:val="23"/>
           <w:szCs w:val="23"/>
-          <w:lang w:eastAsia="fr-FR"/>
+          <w:lang w:val="en-US" w:eastAsia="fr-FR"/>
           <w14:ligatures w14:val="none"/>
         </w:rPr>
         <w:t>"</w:t>
@@ -23285,7 +23285,7 @@
           <w:kern w:val="0"/>
           <w:sz w:val="23"/>
           <w:szCs w:val="23"/>
-          <w:lang w:eastAsia="fr-FR"/>
+          <w:lang w:val="en-US" w:eastAsia="fr-FR"/>
           <w14:ligatures w14:val="none"/>
         </w:rPr>
         <w:t>,</w:t>
@@ -23297,7 +23297,7 @@
           <w:kern w:val="0"/>
           <w:sz w:val="23"/>
           <w:szCs w:val="23"/>
-          <w:lang w:eastAsia="fr-FR"/>
+          <w:lang w:val="en-US" w:eastAsia="fr-FR"/>
           <w14:ligatures w14:val="none"/>
         </w:rPr>
         <w:br/>
@@ -23310,7 +23310,7 @@
           <w:kern w:val="0"/>
           <w:sz w:val="23"/>
           <w:szCs w:val="23"/>
-          <w:lang w:eastAsia="fr-FR"/>
+          <w:lang w:val="en-US" w:eastAsia="fr-FR"/>
           <w14:ligatures w14:val="none"/>
         </w:rPr>
         <w:t>"mydatabase"</w:t>
@@ -23322,7 +23322,7 @@
           <w:kern w:val="0"/>
           <w:sz w:val="23"/>
           <w:szCs w:val="23"/>
-          <w:lang w:eastAsia="fr-FR"/>
+          <w:lang w:val="en-US" w:eastAsia="fr-FR"/>
           <w14:ligatures w14:val="none"/>
         </w:rPr>
         <w:br/>
@@ -23335,19 +23335,19 @@
           <w:kern w:val="0"/>
           <w:sz w:val="23"/>
           <w:szCs w:val="23"/>
-          <w:lang w:eastAsia="fr-FR"/>
-          <w14:ligatures w14:val="none"/>
-        </w:rPr>
-        <w:br/>
-      </w:r>
-      <w:r>
-        <w:rPr>
-          <w:rFonts w:ascii="Consolas" w:eastAsia="Times New Roman" w:hAnsi="Consolas" w:cs="Times New Roman"/>
-          <w:color w:val="000000"/>
-          <w:kern w:val="0"/>
-          <w:sz w:val="23"/>
-          <w:szCs w:val="23"/>
-          <w:lang w:eastAsia="fr-FR"/>
+          <w:lang w:val="en-US" w:eastAsia="fr-FR"/>
+          <w14:ligatures w14:val="none"/>
+        </w:rPr>
+        <w:br/>
+      </w:r>
+      <w:r>
+        <w:rPr>
+          <w:rFonts w:ascii="Consolas" w:eastAsia="Times New Roman" w:hAnsi="Consolas" w:cs="Times New Roman"/>
+          <w:color w:val="000000"/>
+          <w:kern w:val="0"/>
+          <w:sz w:val="23"/>
+          <w:szCs w:val="23"/>
+          <w:lang w:val="en-US" w:eastAsia="fr-FR"/>
           <w14:ligatures w14:val="none"/>
         </w:rPr>
         <w:br/>
@@ -23360,19 +23360,19 @@
           <w:kern w:val="0"/>
           <w:sz w:val="23"/>
           <w:szCs w:val="23"/>
-          <w:lang w:eastAsia="fr-FR"/>
-          <w14:ligatures w14:val="none"/>
-        </w:rPr>
-        <w:br/>
-      </w:r>
-      <w:r>
-        <w:rPr>
-          <w:rFonts w:ascii="Consolas" w:eastAsia="Times New Roman" w:hAnsi="Consolas" w:cs="Times New Roman"/>
-          <w:color w:val="000000"/>
-          <w:kern w:val="0"/>
-          <w:sz w:val="23"/>
-          <w:szCs w:val="23"/>
-          <w:lang w:eastAsia="fr-FR"/>
+          <w:lang w:val="en-US" w:eastAsia="fr-FR"/>
+          <w14:ligatures w14:val="none"/>
+        </w:rPr>
+        <w:br/>
+      </w:r>
+      <w:r>
+        <w:rPr>
+          <w:rFonts w:ascii="Consolas" w:eastAsia="Times New Roman" w:hAnsi="Consolas" w:cs="Times New Roman"/>
+          <w:color w:val="000000"/>
+          <w:kern w:val="0"/>
+          <w:sz w:val="23"/>
+          <w:szCs w:val="23"/>
+          <w:lang w:val="en-US" w:eastAsia="fr-FR"/>
           <w14:ligatures w14:val="none"/>
         </w:rPr>
         <w:br/>
@@ -23385,7 +23385,7 @@
           <w:kern w:val="0"/>
           <w:sz w:val="23"/>
           <w:szCs w:val="23"/>
-          <w:lang w:eastAsia="fr-FR"/>
+          <w:lang w:val="en-US" w:eastAsia="fr-FR"/>
           <w14:ligatures w14:val="none"/>
         </w:rPr>
         <w:t>"SHOW TABLES"</w:t>
@@ -23397,7 +23397,7 @@
           <w:kern w:val="0"/>
           <w:sz w:val="23"/>
           <w:szCs w:val="23"/>
-          <w:lang w:eastAsia="fr-FR"/>
+          <w:lang w:val="en-US" w:eastAsia="fr-FR"/>
           <w14:ligatures w14:val="none"/>
         </w:rPr>
         <w:t>)</w:t>
@@ -23409,19 +23409,19 @@
           <w:kern w:val="0"/>
           <w:sz w:val="23"/>
           <w:szCs w:val="23"/>
-          <w:lang w:eastAsia="fr-FR"/>
-          <w14:ligatures w14:val="none"/>
-        </w:rPr>
-        <w:br/>
-      </w:r>
-      <w:r>
-        <w:rPr>
-          <w:rFonts w:ascii="Consolas" w:eastAsia="Times New Roman" w:hAnsi="Consolas" w:cs="Times New Roman"/>
-          <w:color w:val="000000"/>
-          <w:kern w:val="0"/>
-          <w:sz w:val="23"/>
-          <w:szCs w:val="23"/>
-          <w:lang w:eastAsia="fr-FR"/>
+          <w:lang w:val="en-US" w:eastAsia="fr-FR"/>
+          <w14:ligatures w14:val="none"/>
+        </w:rPr>
+        <w:br/>
+      </w:r>
+      <w:r>
+        <w:rPr>
+          <w:rFonts w:ascii="Consolas" w:eastAsia="Times New Roman" w:hAnsi="Consolas" w:cs="Times New Roman"/>
+          <w:color w:val="000000"/>
+          <w:kern w:val="0"/>
+          <w:sz w:val="23"/>
+          <w:szCs w:val="23"/>
+          <w:lang w:val="en-US" w:eastAsia="fr-FR"/>
           <w14:ligatures w14:val="none"/>
         </w:rPr>
         <w:br/>
@@ -23433,7 +23433,7 @@
           <w:kern w:val="0"/>
           <w:sz w:val="23"/>
           <w:szCs w:val="23"/>
-          <w:lang w:eastAsia="fr-FR"/>
+          <w:lang w:val="en-US" w:eastAsia="fr-FR"/>
           <w14:ligatures w14:val="none"/>
         </w:rPr>
         <w:t>for</w:t>
@@ -23445,7 +23445,7 @@
           <w:kern w:val="0"/>
           <w:sz w:val="23"/>
           <w:szCs w:val="23"/>
-          <w:lang w:eastAsia="fr-FR"/>
+          <w:lang w:val="en-US" w:eastAsia="fr-FR"/>
           <w14:ligatures w14:val="none"/>
         </w:rPr>
         <w:t> x </w:t>
@@ -23457,7 +23457,7 @@
           <w:kern w:val="0"/>
           <w:sz w:val="23"/>
           <w:szCs w:val="23"/>
-          <w:lang w:eastAsia="fr-FR"/>
+          <w:lang w:val="en-US" w:eastAsia="fr-FR"/>
           <w14:ligatures w14:val="none"/>
         </w:rPr>
         <w:t>in</w:t>
@@ -23469,7 +23469,7 @@
           <w:kern w:val="0"/>
           <w:sz w:val="23"/>
           <w:szCs w:val="23"/>
-          <w:lang w:eastAsia="fr-FR"/>
+          <w:lang w:val="en-US" w:eastAsia="fr-FR"/>
           <w14:ligatures w14:val="none"/>
         </w:rPr>
         <w:t> mycursor:</w:t>
@@ -23481,7 +23481,7 @@
           <w:kern w:val="0"/>
           <w:sz w:val="23"/>
           <w:szCs w:val="23"/>
-          <w:lang w:eastAsia="fr-FR"/>
+          <w:lang w:val="en-US" w:eastAsia="fr-FR"/>
           <w14:ligatures w14:val="none"/>
         </w:rPr>
         <w:br/>
@@ -23494,7 +23494,7 @@
           <w:kern w:val="0"/>
           <w:sz w:val="23"/>
           <w:szCs w:val="23"/>
-          <w:lang w:eastAsia="fr-FR"/>
+          <w:lang w:val="en-US" w:eastAsia="fr-FR"/>
           <w14:ligatures w14:val="none"/>
         </w:rPr>
         <w:t>print</w:t>
@@ -23506,7 +23506,7 @@
           <w:kern w:val="0"/>
           <w:sz w:val="23"/>
           <w:szCs w:val="23"/>
-          <w:lang w:eastAsia="fr-FR"/>
+          <w:lang w:val="en-US" w:eastAsia="fr-FR"/>
           <w14:ligatures w14:val="none"/>
         </w:rPr>
         <w:t>(x)</w:t>
@@ -23635,7 +23635,7 @@
           <w:kern w:val="0"/>
           <w:sz w:val="48"/>
           <w:szCs w:val="48"/>
-          <w:lang w:eastAsia="fr-FR"/>
+          <w:lang w:val="en-US" w:eastAsia="fr-FR"/>
           <w14:ligatures w14:val="none"/>
         </w:rPr>
       </w:pPr>
@@ -23646,7 +23646,7 @@
           <w:kern w:val="0"/>
           <w:sz w:val="48"/>
           <w:szCs w:val="48"/>
-          <w:lang w:eastAsia="fr-FR"/>
+          <w:lang w:val="en-US" w:eastAsia="fr-FR"/>
           <w14:ligatures w14:val="none"/>
         </w:rPr>
         <w:t>Primary Key</w:t>
@@ -23662,18 +23662,18 @@
           <w:kern w:val="0"/>
           <w:sz w:val="23"/>
           <w:szCs w:val="23"/>
-          <w:lang w:eastAsia="fr-FR"/>
-          <w14:ligatures w14:val="none"/>
-        </w:rPr>
-      </w:pPr>
-      <w:r>
-        <w:rPr>
-          <w:rFonts w:ascii="Verdana" w:eastAsia="Times New Roman" w:hAnsi="Verdana" w:cs="Times New Roman"/>
-          <w:color w:val="000000"/>
-          <w:kern w:val="0"/>
-          <w:sz w:val="23"/>
-          <w:szCs w:val="23"/>
-          <w:lang w:eastAsia="fr-FR"/>
+          <w:lang w:val="en-US" w:eastAsia="fr-FR"/>
+          <w14:ligatures w14:val="none"/>
+        </w:rPr>
+      </w:pPr>
+      <w:r>
+        <w:rPr>
+          <w:rFonts w:ascii="Verdana" w:eastAsia="Times New Roman" w:hAnsi="Verdana" w:cs="Times New Roman"/>
+          <w:color w:val="000000"/>
+          <w:kern w:val="0"/>
+          <w:sz w:val="23"/>
+          <w:szCs w:val="23"/>
+          <w:lang w:val="en-US" w:eastAsia="fr-FR"/>
           <w14:ligatures w14:val="none"/>
         </w:rPr>
         <w:t>When creating a table, you should also create a column with a unique key for each record.</w:t>
@@ -23689,18 +23689,18 @@
           <w:kern w:val="0"/>
           <w:sz w:val="23"/>
           <w:szCs w:val="23"/>
-          <w:lang w:eastAsia="fr-FR"/>
-          <w14:ligatures w14:val="none"/>
-        </w:rPr>
-      </w:pPr>
-      <w:r>
-        <w:rPr>
-          <w:rFonts w:ascii="Verdana" w:eastAsia="Times New Roman" w:hAnsi="Verdana" w:cs="Times New Roman"/>
-          <w:color w:val="000000"/>
-          <w:kern w:val="0"/>
-          <w:sz w:val="23"/>
-          <w:szCs w:val="23"/>
-          <w:lang w:eastAsia="fr-FR"/>
+          <w:lang w:val="en-US" w:eastAsia="fr-FR"/>
+          <w14:ligatures w14:val="none"/>
+        </w:rPr>
+      </w:pPr>
+      <w:r>
+        <w:rPr>
+          <w:rFonts w:ascii="Verdana" w:eastAsia="Times New Roman" w:hAnsi="Verdana" w:cs="Times New Roman"/>
+          <w:color w:val="000000"/>
+          <w:kern w:val="0"/>
+          <w:sz w:val="23"/>
+          <w:szCs w:val="23"/>
+          <w:lang w:val="en-US" w:eastAsia="fr-FR"/>
           <w14:ligatures w14:val="none"/>
         </w:rPr>
         <w:t>This can be done by defining a PRIMARY KEY.</w:t>
@@ -23716,18 +23716,18 @@
           <w:kern w:val="0"/>
           <w:sz w:val="23"/>
           <w:szCs w:val="23"/>
-          <w:lang w:eastAsia="fr-FR"/>
-          <w14:ligatures w14:val="none"/>
-        </w:rPr>
-      </w:pPr>
-      <w:r>
-        <w:rPr>
-          <w:rFonts w:ascii="Verdana" w:eastAsia="Times New Roman" w:hAnsi="Verdana" w:cs="Times New Roman"/>
-          <w:color w:val="000000"/>
-          <w:kern w:val="0"/>
-          <w:sz w:val="23"/>
-          <w:szCs w:val="23"/>
-          <w:lang w:eastAsia="fr-FR"/>
+          <w:lang w:val="en-US" w:eastAsia="fr-FR"/>
+          <w14:ligatures w14:val="none"/>
+        </w:rPr>
+      </w:pPr>
+      <w:r>
+        <w:rPr>
+          <w:rFonts w:ascii="Verdana" w:eastAsia="Times New Roman" w:hAnsi="Verdana" w:cs="Times New Roman"/>
+          <w:color w:val="000000"/>
+          <w:kern w:val="0"/>
+          <w:sz w:val="23"/>
+          <w:szCs w:val="23"/>
+          <w:lang w:val="en-US" w:eastAsia="fr-FR"/>
           <w14:ligatures w14:val="none"/>
         </w:rPr>
         <w:t>We use the statement "INT AUTO_INCREMENT PRIMARY KEY" which will insert a unique number for each record. Starting at 1, and increased by one for each record.</w:t>
@@ -23744,7 +23744,7 @@
           <w:kern w:val="0"/>
           <w:sz w:val="36"/>
           <w:szCs w:val="36"/>
-          <w:lang w:eastAsia="fr-FR"/>
+          <w:lang w:val="en-US" w:eastAsia="fr-FR"/>
           <w14:ligatures w14:val="none"/>
         </w:rPr>
       </w:pPr>
@@ -23755,7 +23755,7 @@
           <w:kern w:val="0"/>
           <w:sz w:val="36"/>
           <w:szCs w:val="36"/>
-          <w:lang w:eastAsia="fr-FR"/>
+          <w:lang w:val="en-US" w:eastAsia="fr-FR"/>
           <w14:ligatures w14:val="none"/>
         </w:rPr>
         <w:t>Example</w:t>
@@ -23771,18 +23771,18 @@
           <w:kern w:val="0"/>
           <w:sz w:val="23"/>
           <w:szCs w:val="23"/>
-          <w:lang w:eastAsia="fr-FR"/>
-          <w14:ligatures w14:val="none"/>
-        </w:rPr>
-      </w:pPr>
-      <w:r>
-        <w:rPr>
-          <w:rFonts w:ascii="Verdana" w:eastAsia="Times New Roman" w:hAnsi="Verdana" w:cs="Times New Roman"/>
-          <w:color w:val="000000"/>
-          <w:kern w:val="0"/>
-          <w:sz w:val="23"/>
-          <w:szCs w:val="23"/>
-          <w:lang w:eastAsia="fr-FR"/>
+          <w:lang w:val="en-US" w:eastAsia="fr-FR"/>
+          <w14:ligatures w14:val="none"/>
+        </w:rPr>
+      </w:pPr>
+      <w:r>
+        <w:rPr>
+          <w:rFonts w:ascii="Verdana" w:eastAsia="Times New Roman" w:hAnsi="Verdana" w:cs="Times New Roman"/>
+          <w:color w:val="000000"/>
+          <w:kern w:val="0"/>
+          <w:sz w:val="23"/>
+          <w:szCs w:val="23"/>
+          <w:lang w:val="en-US" w:eastAsia="fr-FR"/>
           <w14:ligatures w14:val="none"/>
         </w:rPr>
         <w:t>Create primary key when creating the table:</w:t>
@@ -23798,7 +23798,7 @@
           <w:kern w:val="0"/>
           <w:sz w:val="23"/>
           <w:szCs w:val="23"/>
-          <w:lang w:eastAsia="fr-FR"/>
+          <w:lang w:val="en-US" w:eastAsia="fr-FR"/>
           <w14:ligatures w14:val="none"/>
         </w:rPr>
       </w:pPr>
@@ -23809,7 +23809,7 @@
           <w:kern w:val="0"/>
           <w:sz w:val="23"/>
           <w:szCs w:val="23"/>
-          <w:lang w:eastAsia="fr-FR"/>
+          <w:lang w:val="en-US" w:eastAsia="fr-FR"/>
           <w14:ligatures w14:val="none"/>
         </w:rPr>
         <w:t>import</w:t>
@@ -23821,7 +23821,7 @@
           <w:kern w:val="0"/>
           <w:sz w:val="23"/>
           <w:szCs w:val="23"/>
-          <w:lang w:eastAsia="fr-FR"/>
+          <w:lang w:val="en-US" w:eastAsia="fr-FR"/>
           <w14:ligatures w14:val="none"/>
         </w:rPr>
         <w:t> mysql.connector</w:t>
@@ -23833,19 +23833,19 @@
           <w:kern w:val="0"/>
           <w:sz w:val="23"/>
           <w:szCs w:val="23"/>
-          <w:lang w:eastAsia="fr-FR"/>
-          <w14:ligatures w14:val="none"/>
-        </w:rPr>
-        <w:br/>
-      </w:r>
-      <w:r>
-        <w:rPr>
-          <w:rFonts w:ascii="Consolas" w:eastAsia="Times New Roman" w:hAnsi="Consolas" w:cs="Times New Roman"/>
-          <w:color w:val="000000"/>
-          <w:kern w:val="0"/>
-          <w:sz w:val="23"/>
-          <w:szCs w:val="23"/>
-          <w:lang w:eastAsia="fr-FR"/>
+          <w:lang w:val="en-US" w:eastAsia="fr-FR"/>
+          <w14:ligatures w14:val="none"/>
+        </w:rPr>
+        <w:br/>
+      </w:r>
+      <w:r>
+        <w:rPr>
+          <w:rFonts w:ascii="Consolas" w:eastAsia="Times New Roman" w:hAnsi="Consolas" w:cs="Times New Roman"/>
+          <w:color w:val="000000"/>
+          <w:kern w:val="0"/>
+          <w:sz w:val="23"/>
+          <w:szCs w:val="23"/>
+          <w:lang w:val="en-US" w:eastAsia="fr-FR"/>
           <w14:ligatures w14:val="none"/>
         </w:rPr>
         <w:br/>
@@ -23858,7 +23858,7 @@
           <w:kern w:val="0"/>
           <w:sz w:val="23"/>
           <w:szCs w:val="23"/>
-          <w:lang w:eastAsia="fr-FR"/>
+          <w:lang w:val="en-US" w:eastAsia="fr-FR"/>
           <w14:ligatures w14:val="none"/>
         </w:rPr>
         <w:br/>
@@ -23871,7 +23871,7 @@
           <w:kern w:val="0"/>
           <w:sz w:val="23"/>
           <w:szCs w:val="23"/>
-          <w:lang w:eastAsia="fr-FR"/>
+          <w:lang w:val="en-US" w:eastAsia="fr-FR"/>
           <w14:ligatures w14:val="none"/>
         </w:rPr>
         <w:t>"localhost"</w:t>
@@ -23883,7 +23883,7 @@
           <w:kern w:val="0"/>
           <w:sz w:val="23"/>
           <w:szCs w:val="23"/>
-          <w:lang w:eastAsia="fr-FR"/>
+          <w:lang w:val="en-US" w:eastAsia="fr-FR"/>
           <w14:ligatures w14:val="none"/>
         </w:rPr>
         <w:t>,</w:t>
@@ -23895,7 +23895,7 @@
           <w:kern w:val="0"/>
           <w:sz w:val="23"/>
           <w:szCs w:val="23"/>
-          <w:lang w:eastAsia="fr-FR"/>
+          <w:lang w:val="en-US" w:eastAsia="fr-FR"/>
           <w14:ligatures w14:val="none"/>
         </w:rPr>
         <w:br/>
@@ -23908,7 +23908,7 @@
           <w:kern w:val="0"/>
           <w:sz w:val="23"/>
           <w:szCs w:val="23"/>
-          <w:lang w:eastAsia="fr-FR"/>
+          <w:lang w:val="en-US" w:eastAsia="fr-FR"/>
           <w14:ligatures w14:val="none"/>
         </w:rPr>
         <w:t> </w:t>
@@ -23920,7 +23920,7 @@
           <w:kern w:val="0"/>
           <w:sz w:val="23"/>
           <w:szCs w:val="23"/>
-          <w:lang w:eastAsia="fr-FR"/>
+          <w:lang w:val="en-US" w:eastAsia="fr-FR"/>
           <w14:ligatures w14:val="none"/>
         </w:rPr>
         <w:t>user=</w:t>
@@ -23932,7 +23932,7 @@
           <w:kern w:val="0"/>
           <w:sz w:val="23"/>
           <w:szCs w:val="23"/>
-          <w:lang w:eastAsia="fr-FR"/>
+          <w:lang w:val="en-US" w:eastAsia="fr-FR"/>
           <w14:ligatures w14:val="none"/>
         </w:rPr>
         <w:t>"</w:t>
@@ -23946,7 +23946,7 @@
           <w:kern w:val="0"/>
           <w:sz w:val="23"/>
           <w:szCs w:val="23"/>
-          <w:lang w:eastAsia="fr-FR"/>
+          <w:lang w:val="en-US" w:eastAsia="fr-FR"/>
           <w14:ligatures w14:val="none"/>
         </w:rPr>
         <w:t>yourusername</w:t>
@@ -23958,7 +23958,7 @@
           <w:kern w:val="0"/>
           <w:sz w:val="23"/>
           <w:szCs w:val="23"/>
-          <w:lang w:eastAsia="fr-FR"/>
+          <w:lang w:val="en-US" w:eastAsia="fr-FR"/>
           <w14:ligatures w14:val="none"/>
         </w:rPr>
         <w:t>"</w:t>
@@ -23970,7 +23970,7 @@
           <w:kern w:val="0"/>
           <w:sz w:val="23"/>
           <w:szCs w:val="23"/>
-          <w:lang w:eastAsia="fr-FR"/>
+          <w:lang w:val="en-US" w:eastAsia="fr-FR"/>
           <w14:ligatures w14:val="none"/>
         </w:rPr>
         <w:t>,</w:t>
@@ -23982,7 +23982,7 @@
           <w:kern w:val="0"/>
           <w:sz w:val="23"/>
           <w:szCs w:val="23"/>
-          <w:lang w:eastAsia="fr-FR"/>
+          <w:lang w:val="en-US" w:eastAsia="fr-FR"/>
           <w14:ligatures w14:val="none"/>
         </w:rPr>
         <w:br/>
@@ -23995,7 +23995,7 @@
           <w:kern w:val="0"/>
           <w:sz w:val="23"/>
           <w:szCs w:val="23"/>
-          <w:lang w:eastAsia="fr-FR"/>
+          <w:lang w:val="en-US" w:eastAsia="fr-FR"/>
           <w14:ligatures w14:val="none"/>
         </w:rPr>
         <w:t>"</w:t>
@@ -24009,7 +24009,7 @@
           <w:kern w:val="0"/>
           <w:sz w:val="23"/>
           <w:szCs w:val="23"/>
-          <w:lang w:eastAsia="fr-FR"/>
+          <w:lang w:val="en-US" w:eastAsia="fr-FR"/>
           <w14:ligatures w14:val="none"/>
         </w:rPr>
         <w:t>yourpassword</w:t>
@@ -24021,7 +24021,7 @@
           <w:kern w:val="0"/>
           <w:sz w:val="23"/>
           <w:szCs w:val="23"/>
-          <w:lang w:eastAsia="fr-FR"/>
+          <w:lang w:val="en-US" w:eastAsia="fr-FR"/>
           <w14:ligatures w14:val="none"/>
         </w:rPr>
         <w:t>"</w:t>
@@ -24033,7 +24033,7 @@
           <w:kern w:val="0"/>
           <w:sz w:val="23"/>
           <w:szCs w:val="23"/>
-          <w:lang w:eastAsia="fr-FR"/>
+          <w:lang w:val="en-US" w:eastAsia="fr-FR"/>
           <w14:ligatures w14:val="none"/>
         </w:rPr>
         <w:t>,</w:t>
@@ -24045,7 +24045,7 @@
           <w:kern w:val="0"/>
           <w:sz w:val="23"/>
           <w:szCs w:val="23"/>
-          <w:lang w:eastAsia="fr-FR"/>
+          <w:lang w:val="en-US" w:eastAsia="fr-FR"/>
           <w14:ligatures w14:val="none"/>
         </w:rPr>
         <w:br/>
@@ -24058,7 +24058,7 @@
           <w:kern w:val="0"/>
           <w:sz w:val="23"/>
           <w:szCs w:val="23"/>
-          <w:lang w:eastAsia="fr-FR"/>
+          <w:lang w:val="en-US" w:eastAsia="fr-FR"/>
           <w14:ligatures w14:val="none"/>
         </w:rPr>
         <w:t>"mydatabase"</w:t>
@@ -24070,7 +24070,7 @@
           <w:kern w:val="0"/>
           <w:sz w:val="23"/>
           <w:szCs w:val="23"/>
-          <w:lang w:eastAsia="fr-FR"/>
+          <w:lang w:val="en-US" w:eastAsia="fr-FR"/>
           <w14:ligatures w14:val="none"/>
         </w:rPr>
         <w:br/>
@@ -24083,19 +24083,19 @@
           <w:kern w:val="0"/>
           <w:sz w:val="23"/>
           <w:szCs w:val="23"/>
-          <w:lang w:eastAsia="fr-FR"/>
-          <w14:ligatures w14:val="none"/>
-        </w:rPr>
-        <w:br/>
-      </w:r>
-      <w:r>
-        <w:rPr>
-          <w:rFonts w:ascii="Consolas" w:eastAsia="Times New Roman" w:hAnsi="Consolas" w:cs="Times New Roman"/>
-          <w:color w:val="000000"/>
-          <w:kern w:val="0"/>
-          <w:sz w:val="23"/>
-          <w:szCs w:val="23"/>
-          <w:lang w:eastAsia="fr-FR"/>
+          <w:lang w:val="en-US" w:eastAsia="fr-FR"/>
+          <w14:ligatures w14:val="none"/>
+        </w:rPr>
+        <w:br/>
+      </w:r>
+      <w:r>
+        <w:rPr>
+          <w:rFonts w:ascii="Consolas" w:eastAsia="Times New Roman" w:hAnsi="Consolas" w:cs="Times New Roman"/>
+          <w:color w:val="000000"/>
+          <w:kern w:val="0"/>
+          <w:sz w:val="23"/>
+          <w:szCs w:val="23"/>
+          <w:lang w:val="en-US" w:eastAsia="fr-FR"/>
           <w14:ligatures w14:val="none"/>
         </w:rPr>
         <w:br/>
@@ -24108,19 +24108,19 @@
           <w:kern w:val="0"/>
           <w:sz w:val="23"/>
           <w:szCs w:val="23"/>
-          <w:lang w:eastAsia="fr-FR"/>
-          <w14:ligatures w14:val="none"/>
-        </w:rPr>
-        <w:br/>
-      </w:r>
-      <w:r>
-        <w:rPr>
-          <w:rFonts w:ascii="Consolas" w:eastAsia="Times New Roman" w:hAnsi="Consolas" w:cs="Times New Roman"/>
-          <w:color w:val="000000"/>
-          <w:kern w:val="0"/>
-          <w:sz w:val="23"/>
-          <w:szCs w:val="23"/>
-          <w:lang w:eastAsia="fr-FR"/>
+          <w:lang w:val="en-US" w:eastAsia="fr-FR"/>
+          <w14:ligatures w14:val="none"/>
+        </w:rPr>
+        <w:br/>
+      </w:r>
+      <w:r>
+        <w:rPr>
+          <w:rFonts w:ascii="Consolas" w:eastAsia="Times New Roman" w:hAnsi="Consolas" w:cs="Times New Roman"/>
+          <w:color w:val="000000"/>
+          <w:kern w:val="0"/>
+          <w:sz w:val="23"/>
+          <w:szCs w:val="23"/>
+          <w:lang w:val="en-US" w:eastAsia="fr-FR"/>
           <w14:ligatures w14:val="none"/>
         </w:rPr>
         <w:lastRenderedPageBreak/>
@@ -24134,7 +24134,7 @@
           <w:kern w:val="0"/>
           <w:sz w:val="23"/>
           <w:szCs w:val="23"/>
-          <w:lang w:eastAsia="fr-FR"/>
+          <w:lang w:val="en-US" w:eastAsia="fr-FR"/>
           <w14:ligatures w14:val="none"/>
         </w:rPr>
         <w:t>"CREATE TABLE customers (id INT AUTO_INCREMENT PRIMARY KEY, name VARCHAR(255), address VARCHAR(255))"</w:t>
@@ -24146,7 +24146,7 @@
           <w:kern w:val="0"/>
           <w:sz w:val="23"/>
           <w:szCs w:val="23"/>
-          <w:lang w:eastAsia="fr-FR"/>
+          <w:lang w:val="en-US" w:eastAsia="fr-FR"/>
           <w14:ligatures w14:val="none"/>
         </w:rPr>
         <w:t>)</w:t>
@@ -24162,11 +24162,1281 @@
           <w:kern w:val="0"/>
           <w:sz w:val="23"/>
           <w:szCs w:val="23"/>
-          <w:lang w:eastAsia="fr-FR"/>
+          <w:lang w:val="en-US" w:eastAsia="fr-FR"/>
           <w14:ligatures w14:val="none"/>
         </w:rPr>
       </w:pPr>
       <w:hyperlink r:id="rId76" w:tgtFrame="_blank" w:history="1">
+        <w:r>
+          <w:rPr>
+            <w:rFonts w:ascii="Source Sans Pro" w:eastAsia="Times New Roman" w:hAnsi="Source Sans Pro" w:cs="Times New Roman"/>
+            <w:color w:val="FFFFFF"/>
+            <w:kern w:val="0"/>
+            <w:sz w:val="26"/>
+            <w:szCs w:val="26"/>
+            <w:u w:val="single"/>
+            <w:bdr w:val="none" w:sz="0" w:space="0" w:color="auto" w:frame="1"/>
+            <w:shd w:val="clear" w:color="auto" w:fill="4CAF50"/>
+            <w:lang w:val="en-US" w:eastAsia="fr-FR"/>
+            <w14:ligatures w14:val="none"/>
+          </w:rPr>
+          <w:t>Run example »</w:t>
+        </w:r>
+      </w:hyperlink>
+    </w:p>
+    <w:p>
+      <w:pPr>
+        <w:shd w:val="clear" w:color="auto" w:fill="FFFFFF"/>
+        <w:spacing w:before="288" w:after="288" w:line="240" w:lineRule="auto"/>
+        <w:rPr>
+          <w:rFonts w:ascii="Verdana" w:eastAsia="Times New Roman" w:hAnsi="Verdana" w:cs="Times New Roman"/>
+          <w:color w:val="000000"/>
+          <w:kern w:val="0"/>
+          <w:sz w:val="23"/>
+          <w:szCs w:val="23"/>
+          <w:lang w:val="en-US" w:eastAsia="fr-FR"/>
+          <w14:ligatures w14:val="none"/>
+        </w:rPr>
+      </w:pPr>
+      <w:r>
+        <w:rPr>
+          <w:rFonts w:ascii="Verdana" w:eastAsia="Times New Roman" w:hAnsi="Verdana" w:cs="Times New Roman"/>
+          <w:color w:val="000000"/>
+          <w:kern w:val="0"/>
+          <w:sz w:val="23"/>
+          <w:szCs w:val="23"/>
+          <w:lang w:val="en-US" w:eastAsia="fr-FR"/>
+          <w14:ligatures w14:val="none"/>
+        </w:rPr>
+        <w:t>If the table already exists, use the ALTER TABLE keyword:</w:t>
+      </w:r>
+    </w:p>
+    <w:p>
+      <w:pPr>
+        <w:shd w:val="clear" w:color="auto" w:fill="E7E9EB"/>
+        <w:spacing w:after="150" w:line="240" w:lineRule="auto"/>
+        <w:outlineLvl w:val="2"/>
+        <w:rPr>
+          <w:rFonts w:ascii="Segoe UI" w:eastAsia="Times New Roman" w:hAnsi="Segoe UI" w:cs="Segoe UI"/>
+          <w:color w:val="000000"/>
+          <w:kern w:val="0"/>
+          <w:sz w:val="36"/>
+          <w:szCs w:val="36"/>
+          <w:lang w:val="en-US" w:eastAsia="fr-FR"/>
+          <w14:ligatures w14:val="none"/>
+        </w:rPr>
+      </w:pPr>
+      <w:r>
+        <w:rPr>
+          <w:rFonts w:ascii="Segoe UI" w:eastAsia="Times New Roman" w:hAnsi="Segoe UI" w:cs="Segoe UI"/>
+          <w:color w:val="000000"/>
+          <w:kern w:val="0"/>
+          <w:sz w:val="36"/>
+          <w:szCs w:val="36"/>
+          <w:lang w:val="en-US" w:eastAsia="fr-FR"/>
+          <w14:ligatures w14:val="none"/>
+        </w:rPr>
+        <w:t>Example</w:t>
+      </w:r>
+    </w:p>
+    <w:p>
+      <w:pPr>
+        <w:shd w:val="clear" w:color="auto" w:fill="E7E9EB"/>
+        <w:spacing w:before="240" w:after="240" w:line="240" w:lineRule="auto"/>
+        <w:rPr>
+          <w:rFonts w:ascii="Verdana" w:eastAsia="Times New Roman" w:hAnsi="Verdana" w:cs="Times New Roman"/>
+          <w:color w:val="000000"/>
+          <w:kern w:val="0"/>
+          <w:sz w:val="23"/>
+          <w:szCs w:val="23"/>
+          <w:lang w:val="en-US" w:eastAsia="fr-FR"/>
+          <w14:ligatures w14:val="none"/>
+        </w:rPr>
+      </w:pPr>
+      <w:r>
+        <w:rPr>
+          <w:rFonts w:ascii="Verdana" w:eastAsia="Times New Roman" w:hAnsi="Verdana" w:cs="Times New Roman"/>
+          <w:color w:val="000000"/>
+          <w:kern w:val="0"/>
+          <w:sz w:val="23"/>
+          <w:szCs w:val="23"/>
+          <w:lang w:val="en-US" w:eastAsia="fr-FR"/>
+          <w14:ligatures w14:val="none"/>
+        </w:rPr>
+        <w:t>Create primary key on an existing table:</w:t>
+      </w:r>
+    </w:p>
+    <w:p>
+      <w:pPr>
+        <w:shd w:val="clear" w:color="auto" w:fill="FFFFFF"/>
+        <w:spacing w:line="240" w:lineRule="auto"/>
+        <w:rPr>
+          <w:rFonts w:ascii="Consolas" w:eastAsia="Times New Roman" w:hAnsi="Consolas" w:cs="Times New Roman"/>
+          <w:color w:val="000000"/>
+          <w:kern w:val="0"/>
+          <w:sz w:val="23"/>
+          <w:szCs w:val="23"/>
+          <w:lang w:val="en-US" w:eastAsia="fr-FR"/>
+          <w14:ligatures w14:val="none"/>
+        </w:rPr>
+      </w:pPr>
+      <w:r>
+        <w:rPr>
+          <w:rFonts w:ascii="Consolas" w:eastAsia="Times New Roman" w:hAnsi="Consolas" w:cs="Times New Roman"/>
+          <w:color w:val="0000CD"/>
+          <w:kern w:val="0"/>
+          <w:sz w:val="23"/>
+          <w:szCs w:val="23"/>
+          <w:lang w:val="en-US" w:eastAsia="fr-FR"/>
+          <w14:ligatures w14:val="none"/>
+        </w:rPr>
+        <w:t>import</w:t>
+      </w:r>
+      <w:r>
+        <w:rPr>
+          <w:rFonts w:ascii="Consolas" w:eastAsia="Times New Roman" w:hAnsi="Consolas" w:cs="Times New Roman"/>
+          <w:color w:val="000000"/>
+          <w:kern w:val="0"/>
+          <w:sz w:val="23"/>
+          <w:szCs w:val="23"/>
+          <w:lang w:val="en-US" w:eastAsia="fr-FR"/>
+          <w14:ligatures w14:val="none"/>
+        </w:rPr>
+        <w:t> mysql.connector</w:t>
+      </w:r>
+      <w:r>
+        <w:rPr>
+          <w:rFonts w:ascii="Consolas" w:eastAsia="Times New Roman" w:hAnsi="Consolas" w:cs="Times New Roman"/>
+          <w:color w:val="000000"/>
+          <w:kern w:val="0"/>
+          <w:sz w:val="23"/>
+          <w:szCs w:val="23"/>
+          <w:lang w:val="en-US" w:eastAsia="fr-FR"/>
+          <w14:ligatures w14:val="none"/>
+        </w:rPr>
+        <w:br/>
+      </w:r>
+      <w:r>
+        <w:rPr>
+          <w:rFonts w:ascii="Consolas" w:eastAsia="Times New Roman" w:hAnsi="Consolas" w:cs="Times New Roman"/>
+          <w:color w:val="000000"/>
+          <w:kern w:val="0"/>
+          <w:sz w:val="23"/>
+          <w:szCs w:val="23"/>
+          <w:lang w:val="en-US" w:eastAsia="fr-FR"/>
+          <w14:ligatures w14:val="none"/>
+        </w:rPr>
+        <w:br/>
+        <w:t>mydb = mysql.connector.connect(</w:t>
+      </w:r>
+      <w:r>
+        <w:rPr>
+          <w:rFonts w:ascii="Consolas" w:eastAsia="Times New Roman" w:hAnsi="Consolas" w:cs="Times New Roman"/>
+          <w:color w:val="000000"/>
+          <w:kern w:val="0"/>
+          <w:sz w:val="23"/>
+          <w:szCs w:val="23"/>
+          <w:lang w:val="en-US" w:eastAsia="fr-FR"/>
+          <w14:ligatures w14:val="none"/>
+        </w:rPr>
+        <w:br/>
+        <w:t>  host=</w:t>
+      </w:r>
+      <w:r>
+        <w:rPr>
+          <w:rFonts w:ascii="Consolas" w:eastAsia="Times New Roman" w:hAnsi="Consolas" w:cs="Times New Roman"/>
+          <w:color w:val="A52A2A"/>
+          <w:kern w:val="0"/>
+          <w:sz w:val="23"/>
+          <w:szCs w:val="23"/>
+          <w:lang w:val="en-US" w:eastAsia="fr-FR"/>
+          <w14:ligatures w14:val="none"/>
+        </w:rPr>
+        <w:t>"localhost"</w:t>
+      </w:r>
+      <w:r>
+        <w:rPr>
+          <w:rFonts w:ascii="Consolas" w:eastAsia="Times New Roman" w:hAnsi="Consolas" w:cs="Times New Roman"/>
+          <w:color w:val="000000"/>
+          <w:kern w:val="0"/>
+          <w:sz w:val="23"/>
+          <w:szCs w:val="23"/>
+          <w:lang w:val="en-US" w:eastAsia="fr-FR"/>
+          <w14:ligatures w14:val="none"/>
+        </w:rPr>
+        <w:t>,</w:t>
+      </w:r>
+      <w:r>
+        <w:rPr>
+          <w:rFonts w:ascii="Consolas" w:eastAsia="Times New Roman" w:hAnsi="Consolas" w:cs="Times New Roman"/>
+          <w:color w:val="000000"/>
+          <w:kern w:val="0"/>
+          <w:sz w:val="23"/>
+          <w:szCs w:val="23"/>
+          <w:lang w:val="en-US" w:eastAsia="fr-FR"/>
+          <w14:ligatures w14:val="none"/>
+        </w:rPr>
+        <w:br/>
+        <w:t> </w:t>
+      </w:r>
+      <w:r>
+        <w:rPr>
+          <w:rFonts w:ascii="Consolas" w:eastAsia="Times New Roman" w:hAnsi="Consolas" w:cs="Times New Roman"/>
+          <w:color w:val="FF0000"/>
+          <w:kern w:val="0"/>
+          <w:sz w:val="23"/>
+          <w:szCs w:val="23"/>
+          <w:lang w:val="en-US" w:eastAsia="fr-FR"/>
+          <w14:ligatures w14:val="none"/>
+        </w:rPr>
+        <w:t> </w:t>
+      </w:r>
+      <w:r>
+        <w:rPr>
+          <w:rFonts w:ascii="Consolas" w:eastAsia="Times New Roman" w:hAnsi="Consolas" w:cs="Times New Roman"/>
+          <w:color w:val="000000"/>
+          <w:kern w:val="0"/>
+          <w:sz w:val="23"/>
+          <w:szCs w:val="23"/>
+          <w:lang w:val="en-US" w:eastAsia="fr-FR"/>
+          <w14:ligatures w14:val="none"/>
+        </w:rPr>
+        <w:t>user=</w:t>
+      </w:r>
+      <w:r>
+        <w:rPr>
+          <w:rFonts w:ascii="Consolas" w:eastAsia="Times New Roman" w:hAnsi="Consolas" w:cs="Times New Roman"/>
+          <w:color w:val="A52A2A"/>
+          <w:kern w:val="0"/>
+          <w:sz w:val="23"/>
+          <w:szCs w:val="23"/>
+          <w:lang w:val="en-US" w:eastAsia="fr-FR"/>
+          <w14:ligatures w14:val="none"/>
+        </w:rPr>
+        <w:t>"</w:t>
+      </w:r>
+      <w:r>
+        <w:rPr>
+          <w:rFonts w:ascii="Consolas" w:eastAsia="Times New Roman" w:hAnsi="Consolas" w:cs="Times New Roman"/>
+          <w:i/>
+          <w:iCs/>
+          <w:color w:val="A52A2A"/>
+          <w:kern w:val="0"/>
+          <w:sz w:val="23"/>
+          <w:szCs w:val="23"/>
+          <w:lang w:val="en-US" w:eastAsia="fr-FR"/>
+          <w14:ligatures w14:val="none"/>
+        </w:rPr>
+        <w:t>yourusername</w:t>
+      </w:r>
+      <w:r>
+        <w:rPr>
+          <w:rFonts w:ascii="Consolas" w:eastAsia="Times New Roman" w:hAnsi="Consolas" w:cs="Times New Roman"/>
+          <w:color w:val="A52A2A"/>
+          <w:kern w:val="0"/>
+          <w:sz w:val="23"/>
+          <w:szCs w:val="23"/>
+          <w:lang w:val="en-US" w:eastAsia="fr-FR"/>
+          <w14:ligatures w14:val="none"/>
+        </w:rPr>
+        <w:t>"</w:t>
+      </w:r>
+      <w:r>
+        <w:rPr>
+          <w:rFonts w:ascii="Consolas" w:eastAsia="Times New Roman" w:hAnsi="Consolas" w:cs="Times New Roman"/>
+          <w:color w:val="000000"/>
+          <w:kern w:val="0"/>
+          <w:sz w:val="23"/>
+          <w:szCs w:val="23"/>
+          <w:lang w:val="en-US" w:eastAsia="fr-FR"/>
+          <w14:ligatures w14:val="none"/>
+        </w:rPr>
+        <w:t>,</w:t>
+      </w:r>
+      <w:r>
+        <w:rPr>
+          <w:rFonts w:ascii="Consolas" w:eastAsia="Times New Roman" w:hAnsi="Consolas" w:cs="Times New Roman"/>
+          <w:color w:val="000000"/>
+          <w:kern w:val="0"/>
+          <w:sz w:val="23"/>
+          <w:szCs w:val="23"/>
+          <w:lang w:val="en-US" w:eastAsia="fr-FR"/>
+          <w14:ligatures w14:val="none"/>
+        </w:rPr>
+        <w:br/>
+        <w:t>  password=</w:t>
+      </w:r>
+      <w:r>
+        <w:rPr>
+          <w:rFonts w:ascii="Consolas" w:eastAsia="Times New Roman" w:hAnsi="Consolas" w:cs="Times New Roman"/>
+          <w:color w:val="A52A2A"/>
+          <w:kern w:val="0"/>
+          <w:sz w:val="23"/>
+          <w:szCs w:val="23"/>
+          <w:lang w:val="en-US" w:eastAsia="fr-FR"/>
+          <w14:ligatures w14:val="none"/>
+        </w:rPr>
+        <w:t>"</w:t>
+      </w:r>
+      <w:r>
+        <w:rPr>
+          <w:rFonts w:ascii="Consolas" w:eastAsia="Times New Roman" w:hAnsi="Consolas" w:cs="Times New Roman"/>
+          <w:i/>
+          <w:iCs/>
+          <w:color w:val="A52A2A"/>
+          <w:kern w:val="0"/>
+          <w:sz w:val="23"/>
+          <w:szCs w:val="23"/>
+          <w:lang w:val="en-US" w:eastAsia="fr-FR"/>
+          <w14:ligatures w14:val="none"/>
+        </w:rPr>
+        <w:t>yourpassword</w:t>
+      </w:r>
+      <w:r>
+        <w:rPr>
+          <w:rFonts w:ascii="Consolas" w:eastAsia="Times New Roman" w:hAnsi="Consolas" w:cs="Times New Roman"/>
+          <w:color w:val="A52A2A"/>
+          <w:kern w:val="0"/>
+          <w:sz w:val="23"/>
+          <w:szCs w:val="23"/>
+          <w:lang w:val="en-US" w:eastAsia="fr-FR"/>
+          <w14:ligatures w14:val="none"/>
+        </w:rPr>
+        <w:t>"</w:t>
+      </w:r>
+      <w:r>
+        <w:rPr>
+          <w:rFonts w:ascii="Consolas" w:eastAsia="Times New Roman" w:hAnsi="Consolas" w:cs="Times New Roman"/>
+          <w:color w:val="000000"/>
+          <w:kern w:val="0"/>
+          <w:sz w:val="23"/>
+          <w:szCs w:val="23"/>
+          <w:lang w:val="en-US" w:eastAsia="fr-FR"/>
+          <w14:ligatures w14:val="none"/>
+        </w:rPr>
+        <w:t>,</w:t>
+      </w:r>
+      <w:r>
+        <w:rPr>
+          <w:rFonts w:ascii="Consolas" w:eastAsia="Times New Roman" w:hAnsi="Consolas" w:cs="Times New Roman"/>
+          <w:color w:val="000000"/>
+          <w:kern w:val="0"/>
+          <w:sz w:val="23"/>
+          <w:szCs w:val="23"/>
+          <w:lang w:val="en-US" w:eastAsia="fr-FR"/>
+          <w14:ligatures w14:val="none"/>
+        </w:rPr>
+        <w:br/>
+        <w:t>  database=</w:t>
+      </w:r>
+      <w:r>
+        <w:rPr>
+          <w:rFonts w:ascii="Consolas" w:eastAsia="Times New Roman" w:hAnsi="Consolas" w:cs="Times New Roman"/>
+          <w:color w:val="A52A2A"/>
+          <w:kern w:val="0"/>
+          <w:sz w:val="23"/>
+          <w:szCs w:val="23"/>
+          <w:lang w:val="en-US" w:eastAsia="fr-FR"/>
+          <w14:ligatures w14:val="none"/>
+        </w:rPr>
+        <w:t>"mydatabase"</w:t>
+      </w:r>
+      <w:r>
+        <w:rPr>
+          <w:rFonts w:ascii="Consolas" w:eastAsia="Times New Roman" w:hAnsi="Consolas" w:cs="Times New Roman"/>
+          <w:color w:val="000000"/>
+          <w:kern w:val="0"/>
+          <w:sz w:val="23"/>
+          <w:szCs w:val="23"/>
+          <w:lang w:val="en-US" w:eastAsia="fr-FR"/>
+          <w14:ligatures w14:val="none"/>
+        </w:rPr>
+        <w:br/>
+        <w:t>)</w:t>
+      </w:r>
+      <w:r>
+        <w:rPr>
+          <w:rFonts w:ascii="Consolas" w:eastAsia="Times New Roman" w:hAnsi="Consolas" w:cs="Times New Roman"/>
+          <w:color w:val="000000"/>
+          <w:kern w:val="0"/>
+          <w:sz w:val="23"/>
+          <w:szCs w:val="23"/>
+          <w:lang w:val="en-US" w:eastAsia="fr-FR"/>
+          <w14:ligatures w14:val="none"/>
+        </w:rPr>
+        <w:br/>
+      </w:r>
+      <w:r>
+        <w:rPr>
+          <w:rFonts w:ascii="Consolas" w:eastAsia="Times New Roman" w:hAnsi="Consolas" w:cs="Times New Roman"/>
+          <w:color w:val="000000"/>
+          <w:kern w:val="0"/>
+          <w:sz w:val="23"/>
+          <w:szCs w:val="23"/>
+          <w:lang w:val="en-US" w:eastAsia="fr-FR"/>
+          <w14:ligatures w14:val="none"/>
+        </w:rPr>
+        <w:br/>
+        <w:t>mycursor = mydb.cursor()</w:t>
+      </w:r>
+      <w:r>
+        <w:rPr>
+          <w:rFonts w:ascii="Consolas" w:eastAsia="Times New Roman" w:hAnsi="Consolas" w:cs="Times New Roman"/>
+          <w:color w:val="000000"/>
+          <w:kern w:val="0"/>
+          <w:sz w:val="23"/>
+          <w:szCs w:val="23"/>
+          <w:lang w:val="en-US" w:eastAsia="fr-FR"/>
+          <w14:ligatures w14:val="none"/>
+        </w:rPr>
+        <w:br/>
+      </w:r>
+      <w:r>
+        <w:rPr>
+          <w:rFonts w:ascii="Consolas" w:eastAsia="Times New Roman" w:hAnsi="Consolas" w:cs="Times New Roman"/>
+          <w:color w:val="000000"/>
+          <w:kern w:val="0"/>
+          <w:sz w:val="23"/>
+          <w:szCs w:val="23"/>
+          <w:lang w:val="en-US" w:eastAsia="fr-FR"/>
+          <w14:ligatures w14:val="none"/>
+        </w:rPr>
+        <w:br/>
+        <w:t>mycursor.execute(</w:t>
+      </w:r>
+      <w:r>
+        <w:rPr>
+          <w:rFonts w:ascii="Consolas" w:eastAsia="Times New Roman" w:hAnsi="Consolas" w:cs="Times New Roman"/>
+          <w:color w:val="A52A2A"/>
+          <w:kern w:val="0"/>
+          <w:sz w:val="23"/>
+          <w:szCs w:val="23"/>
+          <w:lang w:val="en-US" w:eastAsia="fr-FR"/>
+          <w14:ligatures w14:val="none"/>
+        </w:rPr>
+        <w:t>"ALTER TABLE customers ADD COLUMN id INT AUTO_INCREMENT PRIMARY KEY"</w:t>
+      </w:r>
+      <w:r>
+        <w:rPr>
+          <w:rFonts w:ascii="Consolas" w:eastAsia="Times New Roman" w:hAnsi="Consolas" w:cs="Times New Roman"/>
+          <w:color w:val="000000"/>
+          <w:kern w:val="0"/>
+          <w:sz w:val="23"/>
+          <w:szCs w:val="23"/>
+          <w:lang w:val="en-US" w:eastAsia="fr-FR"/>
+          <w14:ligatures w14:val="none"/>
+        </w:rPr>
+        <w:t>)</w:t>
+      </w:r>
+    </w:p>
+    <w:p>
+      <w:pPr>
+        <w:rPr>
+          <w:lang w:val="en-US"/>
+        </w:rPr>
+      </w:pPr>
+    </w:p>
+    <w:p>
+      <w:pPr>
+        <w:shd w:val="clear" w:color="auto" w:fill="FFFFFF"/>
+        <w:spacing w:before="150" w:after="150" w:line="240" w:lineRule="auto"/>
+        <w:outlineLvl w:val="0"/>
+        <w:rPr>
+          <w:rFonts w:ascii="Segoe UI" w:eastAsia="Times New Roman" w:hAnsi="Segoe UI" w:cs="Segoe UI"/>
+          <w:color w:val="000000"/>
+          <w:kern w:val="36"/>
+          <w:sz w:val="63"/>
+          <w:szCs w:val="63"/>
+          <w:lang w:val="en-US" w:eastAsia="fr-FR"/>
+          <w14:ligatures w14:val="none"/>
+        </w:rPr>
+      </w:pPr>
+      <w:r>
+        <w:rPr>
+          <w:rFonts w:ascii="Segoe UI" w:eastAsia="Times New Roman" w:hAnsi="Segoe UI" w:cs="Segoe UI"/>
+          <w:color w:val="000000"/>
+          <w:kern w:val="36"/>
+          <w:sz w:val="63"/>
+          <w:szCs w:val="63"/>
+          <w:lang w:val="en-US" w:eastAsia="fr-FR"/>
+          <w14:ligatures w14:val="none"/>
+        </w:rPr>
+        <w:t>Python MySQL Insert Into Table</w:t>
+      </w:r>
+    </w:p>
+    <w:p>
+      <w:pPr>
+        <w:shd w:val="clear" w:color="auto" w:fill="FFFFFF"/>
+        <w:spacing w:after="0" w:line="240" w:lineRule="auto"/>
+        <w:rPr>
+          <w:rFonts w:ascii="Verdana" w:eastAsia="Times New Roman" w:hAnsi="Verdana" w:cs="Times New Roman"/>
+          <w:color w:val="000000"/>
+          <w:kern w:val="0"/>
+          <w:sz w:val="23"/>
+          <w:szCs w:val="23"/>
+          <w:lang w:val="en-US" w:eastAsia="fr-FR"/>
+          <w14:ligatures w14:val="none"/>
+        </w:rPr>
+      </w:pPr>
+      <w:hyperlink r:id="rId77" w:history="1">
+        <w:r>
+          <w:rPr>
+            <w:rFonts w:ascii="Segoe UI Symbol" w:eastAsia="Times New Roman" w:hAnsi="Segoe UI Symbol" w:cs="Segoe UI Symbol"/>
+            <w:color w:val="FFFFFF"/>
+            <w:kern w:val="0"/>
+            <w:sz w:val="27"/>
+            <w:szCs w:val="27"/>
+            <w:u w:val="single"/>
+            <w:bdr w:val="single" w:sz="6" w:space="6" w:color="04AA6D" w:frame="1"/>
+            <w:shd w:val="clear" w:color="auto" w:fill="04AA6D"/>
+            <w:lang w:val="en-US" w:eastAsia="fr-FR"/>
+            <w14:ligatures w14:val="none"/>
+          </w:rPr>
+          <w:t>❮</w:t>
+        </w:r>
+        <w:r>
+          <w:rPr>
+            <w:rFonts w:ascii="Source Sans Pro" w:eastAsia="Times New Roman" w:hAnsi="Source Sans Pro" w:cs="Times New Roman"/>
+            <w:color w:val="FFFFFF"/>
+            <w:kern w:val="0"/>
+            <w:sz w:val="27"/>
+            <w:szCs w:val="27"/>
+            <w:u w:val="single"/>
+            <w:bdr w:val="single" w:sz="6" w:space="6" w:color="04AA6D" w:frame="1"/>
+            <w:shd w:val="clear" w:color="auto" w:fill="04AA6D"/>
+            <w:lang w:val="en-US" w:eastAsia="fr-FR"/>
+            <w14:ligatures w14:val="none"/>
+          </w:rPr>
+          <w:t xml:space="preserve"> Previous</w:t>
+        </w:r>
+      </w:hyperlink>
+      <w:hyperlink r:id="rId78" w:history="1">
+        <w:r>
+          <w:rPr>
+            <w:rFonts w:ascii="Source Sans Pro" w:eastAsia="Times New Roman" w:hAnsi="Source Sans Pro" w:cs="Times New Roman"/>
+            <w:color w:val="FFFFFF"/>
+            <w:kern w:val="0"/>
+            <w:sz w:val="27"/>
+            <w:szCs w:val="27"/>
+            <w:u w:val="single"/>
+            <w:bdr w:val="single" w:sz="6" w:space="6" w:color="04AA6D" w:frame="1"/>
+            <w:shd w:val="clear" w:color="auto" w:fill="04AA6D"/>
+            <w:lang w:val="en-US" w:eastAsia="fr-FR"/>
+            <w14:ligatures w14:val="none"/>
+          </w:rPr>
+          <w:t xml:space="preserve">Next </w:t>
+        </w:r>
+        <w:r>
+          <w:rPr>
+            <w:rFonts w:ascii="Segoe UI Symbol" w:eastAsia="Times New Roman" w:hAnsi="Segoe UI Symbol" w:cs="Segoe UI Symbol"/>
+            <w:color w:val="FFFFFF"/>
+            <w:kern w:val="0"/>
+            <w:sz w:val="27"/>
+            <w:szCs w:val="27"/>
+            <w:u w:val="single"/>
+            <w:bdr w:val="single" w:sz="6" w:space="6" w:color="04AA6D" w:frame="1"/>
+            <w:shd w:val="clear" w:color="auto" w:fill="04AA6D"/>
+            <w:lang w:val="en-US" w:eastAsia="fr-FR"/>
+            <w14:ligatures w14:val="none"/>
+          </w:rPr>
+          <w:t>❯</w:t>
+        </w:r>
+      </w:hyperlink>
+    </w:p>
+    <w:p>
+      <w:pPr>
+        <w:spacing w:before="300" w:after="300" w:line="240" w:lineRule="auto"/>
+        <w:rPr>
+          <w:rFonts w:ascii="Times New Roman" w:eastAsia="Times New Roman" w:hAnsi="Times New Roman" w:cs="Times New Roman"/>
+          <w:kern w:val="0"/>
+          <w:sz w:val="24"/>
+          <w:szCs w:val="24"/>
+          <w:lang w:eastAsia="fr-FR"/>
+          <w14:ligatures w14:val="none"/>
+        </w:rPr>
+      </w:pPr>
+      <w:r>
+        <w:rPr>
+          <w:rFonts w:ascii="Times New Roman" w:eastAsia="Times New Roman" w:hAnsi="Times New Roman" w:cs="Times New Roman"/>
+          <w:kern w:val="0"/>
+          <w:sz w:val="24"/>
+          <w:szCs w:val="24"/>
+          <w:lang w:eastAsia="fr-FR"/>
+          <w14:ligatures w14:val="none"/>
+        </w:rPr>
+        <w:pict w14:anchorId="7313B2DB">
+          <v:rect id="_x0000_i1087" style="width:0;height:0" o:hralign="center" o:hrstd="t" o:hrnoshade="t" o:hr="t" fillcolor="black" stroked="f"/>
+        </w:pict>
+      </w:r>
+    </w:p>
+    <w:p>
+      <w:pPr>
+        <w:shd w:val="clear" w:color="auto" w:fill="FFFFFF"/>
+        <w:spacing w:before="150" w:after="150" w:line="240" w:lineRule="auto"/>
+        <w:outlineLvl w:val="1"/>
+        <w:rPr>
+          <w:rFonts w:ascii="Segoe UI" w:eastAsia="Times New Roman" w:hAnsi="Segoe UI" w:cs="Segoe UI"/>
+          <w:color w:val="000000"/>
+          <w:kern w:val="0"/>
+          <w:sz w:val="48"/>
+          <w:szCs w:val="48"/>
+          <w:lang w:val="en-US" w:eastAsia="fr-FR"/>
+          <w14:ligatures w14:val="none"/>
+        </w:rPr>
+      </w:pPr>
+      <w:r>
+        <w:rPr>
+          <w:rFonts w:ascii="Segoe UI" w:eastAsia="Times New Roman" w:hAnsi="Segoe UI" w:cs="Segoe UI"/>
+          <w:color w:val="000000"/>
+          <w:kern w:val="0"/>
+          <w:sz w:val="48"/>
+          <w:szCs w:val="48"/>
+          <w:lang w:val="en-US" w:eastAsia="fr-FR"/>
+          <w14:ligatures w14:val="none"/>
+        </w:rPr>
+        <w:t>Insert Into Table</w:t>
+      </w:r>
+    </w:p>
+    <w:p>
+      <w:pPr>
+        <w:shd w:val="clear" w:color="auto" w:fill="FFFFFF"/>
+        <w:spacing w:before="288" w:after="288" w:line="240" w:lineRule="auto"/>
+        <w:rPr>
+          <w:rFonts w:ascii="Verdana" w:eastAsia="Times New Roman" w:hAnsi="Verdana" w:cs="Times New Roman"/>
+          <w:color w:val="000000"/>
+          <w:kern w:val="0"/>
+          <w:sz w:val="23"/>
+          <w:szCs w:val="23"/>
+          <w:lang w:val="en-US" w:eastAsia="fr-FR"/>
+          <w14:ligatures w14:val="none"/>
+        </w:rPr>
+      </w:pPr>
+      <w:r>
+        <w:rPr>
+          <w:rFonts w:ascii="Verdana" w:eastAsia="Times New Roman" w:hAnsi="Verdana" w:cs="Times New Roman"/>
+          <w:color w:val="000000"/>
+          <w:kern w:val="0"/>
+          <w:sz w:val="23"/>
+          <w:szCs w:val="23"/>
+          <w:lang w:val="en-US" w:eastAsia="fr-FR"/>
+          <w14:ligatures w14:val="none"/>
+        </w:rPr>
+        <w:t>To fill a table in MySQL, use the "INSERT INTO" statement.</w:t>
+      </w:r>
+    </w:p>
+    <w:p>
+      <w:pPr>
+        <w:shd w:val="clear" w:color="auto" w:fill="E7E9EB"/>
+        <w:spacing w:after="0" w:line="240" w:lineRule="auto"/>
+        <w:outlineLvl w:val="2"/>
+        <w:rPr>
+          <w:rFonts w:ascii="Segoe UI" w:eastAsia="Times New Roman" w:hAnsi="Segoe UI" w:cs="Segoe UI"/>
+          <w:color w:val="000000"/>
+          <w:kern w:val="0"/>
+          <w:sz w:val="36"/>
+          <w:szCs w:val="36"/>
+          <w:lang w:val="en-US" w:eastAsia="fr-FR"/>
+          <w14:ligatures w14:val="none"/>
+        </w:rPr>
+      </w:pPr>
+      <w:r>
+        <w:rPr>
+          <w:rFonts w:ascii="Segoe UI" w:eastAsia="Times New Roman" w:hAnsi="Segoe UI" w:cs="Segoe UI"/>
+          <w:color w:val="000000"/>
+          <w:kern w:val="0"/>
+          <w:sz w:val="36"/>
+          <w:szCs w:val="36"/>
+          <w:lang w:val="en-US" w:eastAsia="fr-FR"/>
+          <w14:ligatures w14:val="none"/>
+        </w:rPr>
+        <w:t>Example</w:t>
+      </w:r>
+      <w:hyperlink r:id="rId79" w:tgtFrame="_blank" w:tooltip="W3Schools Spaces" w:history="1">
+        <w:r>
+          <w:rPr>
+            <w:rFonts w:ascii="Source Sans Pro" w:eastAsia="Times New Roman" w:hAnsi="Source Sans Pro" w:cs="Segoe UI"/>
+            <w:color w:val="FFFFFF"/>
+            <w:kern w:val="0"/>
+            <w:sz w:val="26"/>
+            <w:szCs w:val="26"/>
+            <w:u w:val="single"/>
+            <w:shd w:val="clear" w:color="auto" w:fill="282A35"/>
+            <w:lang w:val="en-US" w:eastAsia="fr-FR"/>
+            <w14:ligatures w14:val="none"/>
+          </w:rPr>
+          <w:t>Get your own Python Server</w:t>
+        </w:r>
+      </w:hyperlink>
+    </w:p>
+    <w:p>
+      <w:pPr>
+        <w:shd w:val="clear" w:color="auto" w:fill="E7E9EB"/>
+        <w:spacing w:before="240" w:after="240" w:line="240" w:lineRule="auto"/>
+        <w:rPr>
+          <w:rFonts w:ascii="Verdana" w:eastAsia="Times New Roman" w:hAnsi="Verdana" w:cs="Times New Roman"/>
+          <w:color w:val="000000"/>
+          <w:kern w:val="0"/>
+          <w:sz w:val="23"/>
+          <w:szCs w:val="23"/>
+          <w:lang w:val="en-US" w:eastAsia="fr-FR"/>
+          <w14:ligatures w14:val="none"/>
+        </w:rPr>
+      </w:pPr>
+      <w:r>
+        <w:rPr>
+          <w:rFonts w:ascii="Verdana" w:eastAsia="Times New Roman" w:hAnsi="Verdana" w:cs="Times New Roman"/>
+          <w:color w:val="000000"/>
+          <w:kern w:val="0"/>
+          <w:sz w:val="23"/>
+          <w:szCs w:val="23"/>
+          <w:lang w:val="en-US" w:eastAsia="fr-FR"/>
+          <w14:ligatures w14:val="none"/>
+        </w:rPr>
+        <w:t>Insert a record in the "customers" table:</w:t>
+      </w:r>
+    </w:p>
+    <w:p>
+      <w:pPr>
+        <w:shd w:val="clear" w:color="auto" w:fill="FFFFFF"/>
+        <w:spacing w:line="240" w:lineRule="auto"/>
+        <w:rPr>
+          <w:rFonts w:ascii="Consolas" w:eastAsia="Times New Roman" w:hAnsi="Consolas" w:cs="Times New Roman"/>
+          <w:color w:val="000000"/>
+          <w:kern w:val="0"/>
+          <w:sz w:val="23"/>
+          <w:szCs w:val="23"/>
+          <w:lang w:val="en-US" w:eastAsia="fr-FR"/>
+          <w14:ligatures w14:val="none"/>
+        </w:rPr>
+      </w:pPr>
+      <w:r>
+        <w:rPr>
+          <w:rFonts w:ascii="Consolas" w:eastAsia="Times New Roman" w:hAnsi="Consolas" w:cs="Times New Roman"/>
+          <w:color w:val="0000CD"/>
+          <w:kern w:val="0"/>
+          <w:sz w:val="23"/>
+          <w:szCs w:val="23"/>
+          <w:lang w:val="en-US" w:eastAsia="fr-FR"/>
+          <w14:ligatures w14:val="none"/>
+        </w:rPr>
+        <w:t>import</w:t>
+      </w:r>
+      <w:r>
+        <w:rPr>
+          <w:rFonts w:ascii="Consolas" w:eastAsia="Times New Roman" w:hAnsi="Consolas" w:cs="Times New Roman"/>
+          <w:color w:val="000000"/>
+          <w:kern w:val="0"/>
+          <w:sz w:val="23"/>
+          <w:szCs w:val="23"/>
+          <w:lang w:val="en-US" w:eastAsia="fr-FR"/>
+          <w14:ligatures w14:val="none"/>
+        </w:rPr>
+        <w:t> mysql.connector</w:t>
+      </w:r>
+      <w:r>
+        <w:rPr>
+          <w:rFonts w:ascii="Consolas" w:eastAsia="Times New Roman" w:hAnsi="Consolas" w:cs="Times New Roman"/>
+          <w:color w:val="000000"/>
+          <w:kern w:val="0"/>
+          <w:sz w:val="23"/>
+          <w:szCs w:val="23"/>
+          <w:lang w:val="en-US" w:eastAsia="fr-FR"/>
+          <w14:ligatures w14:val="none"/>
+        </w:rPr>
+        <w:br/>
+      </w:r>
+      <w:r>
+        <w:rPr>
+          <w:rFonts w:ascii="Consolas" w:eastAsia="Times New Roman" w:hAnsi="Consolas" w:cs="Times New Roman"/>
+          <w:color w:val="000000"/>
+          <w:kern w:val="0"/>
+          <w:sz w:val="23"/>
+          <w:szCs w:val="23"/>
+          <w:lang w:val="en-US" w:eastAsia="fr-FR"/>
+          <w14:ligatures w14:val="none"/>
+        </w:rPr>
+        <w:br/>
+        <w:t>mydb = mysql.connector.connect(</w:t>
+      </w:r>
+      <w:r>
+        <w:rPr>
+          <w:rFonts w:ascii="Consolas" w:eastAsia="Times New Roman" w:hAnsi="Consolas" w:cs="Times New Roman"/>
+          <w:color w:val="000000"/>
+          <w:kern w:val="0"/>
+          <w:sz w:val="23"/>
+          <w:szCs w:val="23"/>
+          <w:lang w:val="en-US" w:eastAsia="fr-FR"/>
+          <w14:ligatures w14:val="none"/>
+        </w:rPr>
+        <w:br/>
+        <w:t>  host=</w:t>
+      </w:r>
+      <w:r>
+        <w:rPr>
+          <w:rFonts w:ascii="Consolas" w:eastAsia="Times New Roman" w:hAnsi="Consolas" w:cs="Times New Roman"/>
+          <w:color w:val="A52A2A"/>
+          <w:kern w:val="0"/>
+          <w:sz w:val="23"/>
+          <w:szCs w:val="23"/>
+          <w:lang w:val="en-US" w:eastAsia="fr-FR"/>
+          <w14:ligatures w14:val="none"/>
+        </w:rPr>
+        <w:t>"localhost"</w:t>
+      </w:r>
+      <w:r>
+        <w:rPr>
+          <w:rFonts w:ascii="Consolas" w:eastAsia="Times New Roman" w:hAnsi="Consolas" w:cs="Times New Roman"/>
+          <w:color w:val="000000"/>
+          <w:kern w:val="0"/>
+          <w:sz w:val="23"/>
+          <w:szCs w:val="23"/>
+          <w:lang w:val="en-US" w:eastAsia="fr-FR"/>
+          <w14:ligatures w14:val="none"/>
+        </w:rPr>
+        <w:t>,</w:t>
+      </w:r>
+      <w:r>
+        <w:rPr>
+          <w:rFonts w:ascii="Consolas" w:eastAsia="Times New Roman" w:hAnsi="Consolas" w:cs="Times New Roman"/>
+          <w:color w:val="000000"/>
+          <w:kern w:val="0"/>
+          <w:sz w:val="23"/>
+          <w:szCs w:val="23"/>
+          <w:lang w:val="en-US" w:eastAsia="fr-FR"/>
+          <w14:ligatures w14:val="none"/>
+        </w:rPr>
+        <w:br/>
+      </w:r>
+      <w:r>
+        <w:rPr>
+          <w:rFonts w:ascii="Consolas" w:eastAsia="Times New Roman" w:hAnsi="Consolas" w:cs="Times New Roman"/>
+          <w:color w:val="000000"/>
+          <w:kern w:val="0"/>
+          <w:sz w:val="23"/>
+          <w:szCs w:val="23"/>
+          <w:lang w:val="en-US" w:eastAsia="fr-FR"/>
+          <w14:ligatures w14:val="none"/>
+        </w:rPr>
+        <w:lastRenderedPageBreak/>
+        <w:t> </w:t>
+      </w:r>
+      <w:r>
+        <w:rPr>
+          <w:rFonts w:ascii="Consolas" w:eastAsia="Times New Roman" w:hAnsi="Consolas" w:cs="Times New Roman"/>
+          <w:color w:val="FF0000"/>
+          <w:kern w:val="0"/>
+          <w:sz w:val="23"/>
+          <w:szCs w:val="23"/>
+          <w:lang w:val="en-US" w:eastAsia="fr-FR"/>
+          <w14:ligatures w14:val="none"/>
+        </w:rPr>
+        <w:t> </w:t>
+      </w:r>
+      <w:r>
+        <w:rPr>
+          <w:rFonts w:ascii="Consolas" w:eastAsia="Times New Roman" w:hAnsi="Consolas" w:cs="Times New Roman"/>
+          <w:color w:val="000000"/>
+          <w:kern w:val="0"/>
+          <w:sz w:val="23"/>
+          <w:szCs w:val="23"/>
+          <w:lang w:val="en-US" w:eastAsia="fr-FR"/>
+          <w14:ligatures w14:val="none"/>
+        </w:rPr>
+        <w:t>user=</w:t>
+      </w:r>
+      <w:r>
+        <w:rPr>
+          <w:rFonts w:ascii="Consolas" w:eastAsia="Times New Roman" w:hAnsi="Consolas" w:cs="Times New Roman"/>
+          <w:color w:val="A52A2A"/>
+          <w:kern w:val="0"/>
+          <w:sz w:val="23"/>
+          <w:szCs w:val="23"/>
+          <w:lang w:val="en-US" w:eastAsia="fr-FR"/>
+          <w14:ligatures w14:val="none"/>
+        </w:rPr>
+        <w:t>"</w:t>
+      </w:r>
+      <w:r>
+        <w:rPr>
+          <w:rFonts w:ascii="Consolas" w:eastAsia="Times New Roman" w:hAnsi="Consolas" w:cs="Times New Roman"/>
+          <w:i/>
+          <w:iCs/>
+          <w:color w:val="A52A2A"/>
+          <w:kern w:val="0"/>
+          <w:sz w:val="23"/>
+          <w:szCs w:val="23"/>
+          <w:lang w:val="en-US" w:eastAsia="fr-FR"/>
+          <w14:ligatures w14:val="none"/>
+        </w:rPr>
+        <w:t>yourusername</w:t>
+      </w:r>
+      <w:r>
+        <w:rPr>
+          <w:rFonts w:ascii="Consolas" w:eastAsia="Times New Roman" w:hAnsi="Consolas" w:cs="Times New Roman"/>
+          <w:color w:val="A52A2A"/>
+          <w:kern w:val="0"/>
+          <w:sz w:val="23"/>
+          <w:szCs w:val="23"/>
+          <w:lang w:val="en-US" w:eastAsia="fr-FR"/>
+          <w14:ligatures w14:val="none"/>
+        </w:rPr>
+        <w:t>"</w:t>
+      </w:r>
+      <w:r>
+        <w:rPr>
+          <w:rFonts w:ascii="Consolas" w:eastAsia="Times New Roman" w:hAnsi="Consolas" w:cs="Times New Roman"/>
+          <w:color w:val="000000"/>
+          <w:kern w:val="0"/>
+          <w:sz w:val="23"/>
+          <w:szCs w:val="23"/>
+          <w:lang w:val="en-US" w:eastAsia="fr-FR"/>
+          <w14:ligatures w14:val="none"/>
+        </w:rPr>
+        <w:t>,</w:t>
+      </w:r>
+      <w:r>
+        <w:rPr>
+          <w:rFonts w:ascii="Consolas" w:eastAsia="Times New Roman" w:hAnsi="Consolas" w:cs="Times New Roman"/>
+          <w:color w:val="000000"/>
+          <w:kern w:val="0"/>
+          <w:sz w:val="23"/>
+          <w:szCs w:val="23"/>
+          <w:lang w:val="en-US" w:eastAsia="fr-FR"/>
+          <w14:ligatures w14:val="none"/>
+        </w:rPr>
+        <w:br/>
+        <w:t>  password=</w:t>
+      </w:r>
+      <w:r>
+        <w:rPr>
+          <w:rFonts w:ascii="Consolas" w:eastAsia="Times New Roman" w:hAnsi="Consolas" w:cs="Times New Roman"/>
+          <w:color w:val="A52A2A"/>
+          <w:kern w:val="0"/>
+          <w:sz w:val="23"/>
+          <w:szCs w:val="23"/>
+          <w:lang w:val="en-US" w:eastAsia="fr-FR"/>
+          <w14:ligatures w14:val="none"/>
+        </w:rPr>
+        <w:t>"</w:t>
+      </w:r>
+      <w:r>
+        <w:rPr>
+          <w:rFonts w:ascii="Consolas" w:eastAsia="Times New Roman" w:hAnsi="Consolas" w:cs="Times New Roman"/>
+          <w:i/>
+          <w:iCs/>
+          <w:color w:val="A52A2A"/>
+          <w:kern w:val="0"/>
+          <w:sz w:val="23"/>
+          <w:szCs w:val="23"/>
+          <w:lang w:val="en-US" w:eastAsia="fr-FR"/>
+          <w14:ligatures w14:val="none"/>
+        </w:rPr>
+        <w:t>yourpassword</w:t>
+      </w:r>
+      <w:r>
+        <w:rPr>
+          <w:rFonts w:ascii="Consolas" w:eastAsia="Times New Roman" w:hAnsi="Consolas" w:cs="Times New Roman"/>
+          <w:color w:val="A52A2A"/>
+          <w:kern w:val="0"/>
+          <w:sz w:val="23"/>
+          <w:szCs w:val="23"/>
+          <w:lang w:val="en-US" w:eastAsia="fr-FR"/>
+          <w14:ligatures w14:val="none"/>
+        </w:rPr>
+        <w:t>"</w:t>
+      </w:r>
+      <w:r>
+        <w:rPr>
+          <w:rFonts w:ascii="Consolas" w:eastAsia="Times New Roman" w:hAnsi="Consolas" w:cs="Times New Roman"/>
+          <w:color w:val="000000"/>
+          <w:kern w:val="0"/>
+          <w:sz w:val="23"/>
+          <w:szCs w:val="23"/>
+          <w:lang w:val="en-US" w:eastAsia="fr-FR"/>
+          <w14:ligatures w14:val="none"/>
+        </w:rPr>
+        <w:t>,</w:t>
+      </w:r>
+      <w:r>
+        <w:rPr>
+          <w:rFonts w:ascii="Consolas" w:eastAsia="Times New Roman" w:hAnsi="Consolas" w:cs="Times New Roman"/>
+          <w:color w:val="000000"/>
+          <w:kern w:val="0"/>
+          <w:sz w:val="23"/>
+          <w:szCs w:val="23"/>
+          <w:lang w:val="en-US" w:eastAsia="fr-FR"/>
+          <w14:ligatures w14:val="none"/>
+        </w:rPr>
+        <w:br/>
+        <w:t>  database=</w:t>
+      </w:r>
+      <w:r>
+        <w:rPr>
+          <w:rFonts w:ascii="Consolas" w:eastAsia="Times New Roman" w:hAnsi="Consolas" w:cs="Times New Roman"/>
+          <w:color w:val="A52A2A"/>
+          <w:kern w:val="0"/>
+          <w:sz w:val="23"/>
+          <w:szCs w:val="23"/>
+          <w:lang w:val="en-US" w:eastAsia="fr-FR"/>
+          <w14:ligatures w14:val="none"/>
+        </w:rPr>
+        <w:t>"mydatabase"</w:t>
+      </w:r>
+      <w:r>
+        <w:rPr>
+          <w:rFonts w:ascii="Consolas" w:eastAsia="Times New Roman" w:hAnsi="Consolas" w:cs="Times New Roman"/>
+          <w:color w:val="000000"/>
+          <w:kern w:val="0"/>
+          <w:sz w:val="23"/>
+          <w:szCs w:val="23"/>
+          <w:lang w:val="en-US" w:eastAsia="fr-FR"/>
+          <w14:ligatures w14:val="none"/>
+        </w:rPr>
+        <w:br/>
+        <w:t>)</w:t>
+      </w:r>
+      <w:r>
+        <w:rPr>
+          <w:rFonts w:ascii="Consolas" w:eastAsia="Times New Roman" w:hAnsi="Consolas" w:cs="Times New Roman"/>
+          <w:color w:val="000000"/>
+          <w:kern w:val="0"/>
+          <w:sz w:val="23"/>
+          <w:szCs w:val="23"/>
+          <w:lang w:val="en-US" w:eastAsia="fr-FR"/>
+          <w14:ligatures w14:val="none"/>
+        </w:rPr>
+        <w:br/>
+      </w:r>
+      <w:r>
+        <w:rPr>
+          <w:rFonts w:ascii="Consolas" w:eastAsia="Times New Roman" w:hAnsi="Consolas" w:cs="Times New Roman"/>
+          <w:color w:val="000000"/>
+          <w:kern w:val="0"/>
+          <w:sz w:val="23"/>
+          <w:szCs w:val="23"/>
+          <w:lang w:val="en-US" w:eastAsia="fr-FR"/>
+          <w14:ligatures w14:val="none"/>
+        </w:rPr>
+        <w:br/>
+        <w:t>mycursor = mydb.cursor()</w:t>
+      </w:r>
+      <w:r>
+        <w:rPr>
+          <w:rFonts w:ascii="Consolas" w:eastAsia="Times New Roman" w:hAnsi="Consolas" w:cs="Times New Roman"/>
+          <w:color w:val="000000"/>
+          <w:kern w:val="0"/>
+          <w:sz w:val="23"/>
+          <w:szCs w:val="23"/>
+          <w:lang w:val="en-US" w:eastAsia="fr-FR"/>
+          <w14:ligatures w14:val="none"/>
+        </w:rPr>
+        <w:br/>
+      </w:r>
+      <w:r>
+        <w:rPr>
+          <w:rFonts w:ascii="Consolas" w:eastAsia="Times New Roman" w:hAnsi="Consolas" w:cs="Times New Roman"/>
+          <w:color w:val="000000"/>
+          <w:kern w:val="0"/>
+          <w:sz w:val="23"/>
+          <w:szCs w:val="23"/>
+          <w:lang w:val="en-US" w:eastAsia="fr-FR"/>
+          <w14:ligatures w14:val="none"/>
+        </w:rPr>
+        <w:br/>
+        <w:t>sql = </w:t>
+      </w:r>
+      <w:r>
+        <w:rPr>
+          <w:rFonts w:ascii="Consolas" w:eastAsia="Times New Roman" w:hAnsi="Consolas" w:cs="Times New Roman"/>
+          <w:color w:val="A52A2A"/>
+          <w:kern w:val="0"/>
+          <w:sz w:val="23"/>
+          <w:szCs w:val="23"/>
+          <w:lang w:val="en-US" w:eastAsia="fr-FR"/>
+          <w14:ligatures w14:val="none"/>
+        </w:rPr>
+        <w:t>"INSERT INTO customers (name, address) VALUES (%s, %s)"</w:t>
+      </w:r>
+      <w:r>
+        <w:rPr>
+          <w:rFonts w:ascii="Consolas" w:eastAsia="Times New Roman" w:hAnsi="Consolas" w:cs="Times New Roman"/>
+          <w:color w:val="000000"/>
+          <w:kern w:val="0"/>
+          <w:sz w:val="23"/>
+          <w:szCs w:val="23"/>
+          <w:lang w:val="en-US" w:eastAsia="fr-FR"/>
+          <w14:ligatures w14:val="none"/>
+        </w:rPr>
+        <w:br/>
+        <w:t>val = (</w:t>
+      </w:r>
+      <w:r>
+        <w:rPr>
+          <w:rFonts w:ascii="Consolas" w:eastAsia="Times New Roman" w:hAnsi="Consolas" w:cs="Times New Roman"/>
+          <w:color w:val="A52A2A"/>
+          <w:kern w:val="0"/>
+          <w:sz w:val="23"/>
+          <w:szCs w:val="23"/>
+          <w:lang w:val="en-US" w:eastAsia="fr-FR"/>
+          <w14:ligatures w14:val="none"/>
+        </w:rPr>
+        <w:t>"John"</w:t>
+      </w:r>
+      <w:r>
+        <w:rPr>
+          <w:rFonts w:ascii="Consolas" w:eastAsia="Times New Roman" w:hAnsi="Consolas" w:cs="Times New Roman"/>
+          <w:color w:val="000000"/>
+          <w:kern w:val="0"/>
+          <w:sz w:val="23"/>
+          <w:szCs w:val="23"/>
+          <w:lang w:val="en-US" w:eastAsia="fr-FR"/>
+          <w14:ligatures w14:val="none"/>
+        </w:rPr>
+        <w:t>, </w:t>
+      </w:r>
+      <w:r>
+        <w:rPr>
+          <w:rFonts w:ascii="Consolas" w:eastAsia="Times New Roman" w:hAnsi="Consolas" w:cs="Times New Roman"/>
+          <w:color w:val="A52A2A"/>
+          <w:kern w:val="0"/>
+          <w:sz w:val="23"/>
+          <w:szCs w:val="23"/>
+          <w:lang w:val="en-US" w:eastAsia="fr-FR"/>
+          <w14:ligatures w14:val="none"/>
+        </w:rPr>
+        <w:t>"Highway 21"</w:t>
+      </w:r>
+      <w:r>
+        <w:rPr>
+          <w:rFonts w:ascii="Consolas" w:eastAsia="Times New Roman" w:hAnsi="Consolas" w:cs="Times New Roman"/>
+          <w:color w:val="000000"/>
+          <w:kern w:val="0"/>
+          <w:sz w:val="23"/>
+          <w:szCs w:val="23"/>
+          <w:lang w:val="en-US" w:eastAsia="fr-FR"/>
+          <w14:ligatures w14:val="none"/>
+        </w:rPr>
+        <w:t>)</w:t>
+      </w:r>
+      <w:r>
+        <w:rPr>
+          <w:rFonts w:ascii="Consolas" w:eastAsia="Times New Roman" w:hAnsi="Consolas" w:cs="Times New Roman"/>
+          <w:color w:val="000000"/>
+          <w:kern w:val="0"/>
+          <w:sz w:val="23"/>
+          <w:szCs w:val="23"/>
+          <w:lang w:val="en-US" w:eastAsia="fr-FR"/>
+          <w14:ligatures w14:val="none"/>
+        </w:rPr>
+        <w:br/>
+        <w:t>mycursor.execute(sql, val)</w:t>
+      </w:r>
+      <w:r>
+        <w:rPr>
+          <w:rFonts w:ascii="Consolas" w:eastAsia="Times New Roman" w:hAnsi="Consolas" w:cs="Times New Roman"/>
+          <w:color w:val="000000"/>
+          <w:kern w:val="0"/>
+          <w:sz w:val="23"/>
+          <w:szCs w:val="23"/>
+          <w:lang w:val="en-US" w:eastAsia="fr-FR"/>
+          <w14:ligatures w14:val="none"/>
+        </w:rPr>
+        <w:br/>
+      </w:r>
+      <w:r>
+        <w:rPr>
+          <w:rFonts w:ascii="Consolas" w:eastAsia="Times New Roman" w:hAnsi="Consolas" w:cs="Times New Roman"/>
+          <w:b/>
+          <w:bCs/>
+          <w:color w:val="000000"/>
+          <w:kern w:val="0"/>
+          <w:sz w:val="23"/>
+          <w:szCs w:val="23"/>
+          <w:lang w:val="en-US" w:eastAsia="fr-FR"/>
+          <w14:ligatures w14:val="none"/>
+        </w:rPr>
+        <w:br/>
+        <w:t>mydb.commit()</w:t>
+      </w:r>
+      <w:r>
+        <w:rPr>
+          <w:rFonts w:ascii="Consolas" w:eastAsia="Times New Roman" w:hAnsi="Consolas" w:cs="Times New Roman"/>
+          <w:b/>
+          <w:bCs/>
+          <w:color w:val="000000"/>
+          <w:kern w:val="0"/>
+          <w:sz w:val="23"/>
+          <w:szCs w:val="23"/>
+          <w:lang w:val="en-US" w:eastAsia="fr-FR"/>
+          <w14:ligatures w14:val="none"/>
+        </w:rPr>
+        <w:br/>
+      </w:r>
+      <w:r>
+        <w:rPr>
+          <w:rFonts w:ascii="Consolas" w:eastAsia="Times New Roman" w:hAnsi="Consolas" w:cs="Times New Roman"/>
+          <w:color w:val="000000"/>
+          <w:kern w:val="0"/>
+          <w:sz w:val="23"/>
+          <w:szCs w:val="23"/>
+          <w:lang w:val="en-US" w:eastAsia="fr-FR"/>
+          <w14:ligatures w14:val="none"/>
+        </w:rPr>
+        <w:br/>
+        <w:t>print(mycursor.rowcount, </w:t>
+      </w:r>
+      <w:r>
+        <w:rPr>
+          <w:rFonts w:ascii="Consolas" w:eastAsia="Times New Roman" w:hAnsi="Consolas" w:cs="Times New Roman"/>
+          <w:color w:val="A52A2A"/>
+          <w:kern w:val="0"/>
+          <w:sz w:val="23"/>
+          <w:szCs w:val="23"/>
+          <w:lang w:val="en-US" w:eastAsia="fr-FR"/>
+          <w14:ligatures w14:val="none"/>
+        </w:rPr>
+        <w:t>"record inserted."</w:t>
+      </w:r>
+      <w:r>
+        <w:rPr>
+          <w:rFonts w:ascii="Consolas" w:eastAsia="Times New Roman" w:hAnsi="Consolas" w:cs="Times New Roman"/>
+          <w:color w:val="000000"/>
+          <w:kern w:val="0"/>
+          <w:sz w:val="23"/>
+          <w:szCs w:val="23"/>
+          <w:lang w:val="en-US" w:eastAsia="fr-FR"/>
+          <w14:ligatures w14:val="none"/>
+        </w:rPr>
+        <w:t>)</w:t>
+      </w:r>
+      <w:r>
+        <w:rPr>
+          <w:rFonts w:ascii="Consolas" w:eastAsia="Times New Roman" w:hAnsi="Consolas" w:cs="Times New Roman"/>
+          <w:color w:val="000000"/>
+          <w:kern w:val="0"/>
+          <w:sz w:val="23"/>
+          <w:szCs w:val="23"/>
+          <w:lang w:val="en-US" w:eastAsia="fr-FR"/>
+          <w14:ligatures w14:val="none"/>
+        </w:rPr>
+        <w:br/>
+      </w:r>
+    </w:p>
+    <w:p>
+      <w:pPr>
+        <w:shd w:val="clear" w:color="auto" w:fill="E7E9EB"/>
+        <w:spacing w:line="240" w:lineRule="auto"/>
+        <w:rPr>
+          <w:rFonts w:ascii="Verdana" w:eastAsia="Times New Roman" w:hAnsi="Verdana" w:cs="Times New Roman"/>
+          <w:color w:val="000000"/>
+          <w:kern w:val="0"/>
+          <w:sz w:val="23"/>
+          <w:szCs w:val="23"/>
+          <w:lang w:eastAsia="fr-FR"/>
+          <w14:ligatures w14:val="none"/>
+        </w:rPr>
+      </w:pPr>
+      <w:hyperlink r:id="rId80" w:tgtFrame="_blank" w:history="1">
         <w:r>
           <w:rPr>
             <w:rFonts w:ascii="Source Sans Pro" w:eastAsia="Times New Roman" w:hAnsi="Source Sans Pro" w:cs="Times New Roman"/>
@@ -24186,6 +25456,125 @@
     </w:p>
     <w:p>
       <w:pPr>
+        <w:shd w:val="clear" w:color="auto" w:fill="FFFFCC"/>
+        <w:spacing w:line="240" w:lineRule="auto"/>
+        <w:rPr>
+          <w:rFonts w:ascii="Verdana" w:eastAsia="Times New Roman" w:hAnsi="Verdana" w:cs="Times New Roman"/>
+          <w:color w:val="000000"/>
+          <w:kern w:val="0"/>
+          <w:sz w:val="23"/>
+          <w:szCs w:val="23"/>
+          <w:lang w:eastAsia="fr-FR"/>
+          <w14:ligatures w14:val="none"/>
+        </w:rPr>
+      </w:pPr>
+      <w:r>
+        <w:rPr>
+          <w:rFonts w:ascii="Verdana" w:eastAsia="Times New Roman" w:hAnsi="Verdana" w:cs="Times New Roman"/>
+          <w:b/>
+          <w:bCs/>
+          <w:color w:val="000000"/>
+          <w:kern w:val="0"/>
+          <w:sz w:val="23"/>
+          <w:szCs w:val="23"/>
+          <w:lang w:eastAsia="fr-FR"/>
+          <w14:ligatures w14:val="none"/>
+        </w:rPr>
+        <w:t>Important!:</w:t>
+      </w:r>
+      <w:r>
+        <w:rPr>
+          <w:rFonts w:ascii="Verdana" w:eastAsia="Times New Roman" w:hAnsi="Verdana" w:cs="Times New Roman"/>
+          <w:color w:val="000000"/>
+          <w:kern w:val="0"/>
+          <w:sz w:val="23"/>
+          <w:szCs w:val="23"/>
+          <w:lang w:eastAsia="fr-FR"/>
+          <w14:ligatures w14:val="none"/>
+        </w:rPr>
+        <w:t> Notice the statement: </w:t>
+      </w:r>
+      <w:r>
+        <w:rPr>
+          <w:rFonts w:ascii="Consolas" w:eastAsia="Times New Roman" w:hAnsi="Consolas" w:cs="Courier New"/>
+          <w:color w:val="DC143C"/>
+          <w:kern w:val="0"/>
+          <w:sz w:val="20"/>
+          <w:szCs w:val="20"/>
+          <w:lang w:eastAsia="fr-FR"/>
+          <w14:ligatures w14:val="none"/>
+        </w:rPr>
+        <w:t>mydb.commit()</w:t>
+      </w:r>
+      <w:r>
+        <w:rPr>
+          <w:rFonts w:ascii="Verdana" w:eastAsia="Times New Roman" w:hAnsi="Verdana" w:cs="Times New Roman"/>
+          <w:color w:val="000000"/>
+          <w:kern w:val="0"/>
+          <w:sz w:val="23"/>
+          <w:szCs w:val="23"/>
+          <w:lang w:eastAsia="fr-FR"/>
+          <w14:ligatures w14:val="none"/>
+        </w:rPr>
+        <w:t>. It is required to make the changes, otherwise no changes are made to the table.</w:t>
+      </w:r>
+    </w:p>
+    <w:p>
+      <w:pPr>
+        <w:spacing w:before="300" w:after="300" w:line="240" w:lineRule="auto"/>
+        <w:rPr>
+          <w:rFonts w:ascii="Times New Roman" w:eastAsia="Times New Roman" w:hAnsi="Times New Roman" w:cs="Times New Roman"/>
+          <w:kern w:val="0"/>
+          <w:sz w:val="24"/>
+          <w:szCs w:val="24"/>
+          <w:lang w:eastAsia="fr-FR"/>
+          <w14:ligatures w14:val="none"/>
+        </w:rPr>
+      </w:pPr>
+      <w:r>
+        <w:rPr>
+          <w:rFonts w:ascii="Times New Roman" w:eastAsia="Times New Roman" w:hAnsi="Times New Roman" w:cs="Times New Roman"/>
+          <w:kern w:val="0"/>
+          <w:sz w:val="24"/>
+          <w:szCs w:val="24"/>
+          <w:lang w:eastAsia="fr-FR"/>
+          <w14:ligatures w14:val="none"/>
+        </w:rPr>
+        <w:pict w14:anchorId="55C17338">
+          <v:rect id="_x0000_i1088" style="width:0;height:0" o:hralign="center" o:hrstd="t" o:hrnoshade="t" o:hr="t" fillcolor="black" stroked="f"/>
+        </w:pict>
+      </w:r>
+    </w:p>
+    <w:p>
+      <w:pPr>
+        <w:shd w:val="clear" w:color="auto" w:fill="FFFFFF"/>
+        <w:spacing w:before="150" w:after="150" w:line="240" w:lineRule="auto"/>
+        <w:outlineLvl w:val="1"/>
+        <w:rPr>
+          <w:rFonts w:ascii="Segoe UI" w:eastAsia="Times New Roman" w:hAnsi="Segoe UI" w:cs="Segoe UI"/>
+          <w:color w:val="000000"/>
+          <w:kern w:val="0"/>
+          <w:sz w:val="48"/>
+          <w:szCs w:val="48"/>
+          <w:lang w:eastAsia="fr-FR"/>
+          <w14:ligatures w14:val="none"/>
+        </w:rPr>
+      </w:pPr>
+      <w:r>
+        <w:rPr>
+          <w:rFonts w:ascii="Segoe UI" w:eastAsia="Times New Roman" w:hAnsi="Segoe UI" w:cs="Segoe UI"/>
+          <w:color w:val="000000"/>
+          <w:kern w:val="0"/>
+          <w:sz w:val="48"/>
+          <w:szCs w:val="48"/>
+          <w:lang w:eastAsia="fr-FR"/>
+          <w14:ligatures w14:val="none"/>
+        </w:rPr>
+        <w:t>Insert Multiple Rows</w:t>
+      </w:r>
+    </w:p>
+    <w:p>
+      <w:pPr>
         <w:shd w:val="clear" w:color="auto" w:fill="FFFFFF"/>
         <w:spacing w:before="288" w:after="288" w:line="240" w:lineRule="auto"/>
         <w:rPr>
@@ -24208,7 +25597,82 @@
           <w:lang w:eastAsia="fr-FR"/>
           <w14:ligatures w14:val="none"/>
         </w:rPr>
-        <w:t>If the table already exists, use the ALTER TABLE keyword:</w:t>
+        <w:t>To insert multiple rows into a table, use the </w:t>
+      </w:r>
+      <w:r>
+        <w:rPr>
+          <w:rFonts w:ascii="Consolas" w:eastAsia="Times New Roman" w:hAnsi="Consolas" w:cs="Courier New"/>
+          <w:color w:val="DC143C"/>
+          <w:kern w:val="0"/>
+          <w:sz w:val="20"/>
+          <w:szCs w:val="20"/>
+          <w:lang w:eastAsia="fr-FR"/>
+          <w14:ligatures w14:val="none"/>
+        </w:rPr>
+        <w:t>executemany()</w:t>
+      </w:r>
+      <w:r>
+        <w:rPr>
+          <w:rFonts w:ascii="Verdana" w:eastAsia="Times New Roman" w:hAnsi="Verdana" w:cs="Times New Roman"/>
+          <w:color w:val="000000"/>
+          <w:kern w:val="0"/>
+          <w:sz w:val="23"/>
+          <w:szCs w:val="23"/>
+          <w:lang w:eastAsia="fr-FR"/>
+          <w14:ligatures w14:val="none"/>
+        </w:rPr>
+        <w:t> method.</w:t>
+      </w:r>
+    </w:p>
+    <w:p>
+      <w:pPr>
+        <w:shd w:val="clear" w:color="auto" w:fill="FFFFFF"/>
+        <w:spacing w:before="288" w:after="288" w:line="240" w:lineRule="auto"/>
+        <w:rPr>
+          <w:rFonts w:ascii="Verdana" w:eastAsia="Times New Roman" w:hAnsi="Verdana" w:cs="Times New Roman"/>
+          <w:color w:val="000000"/>
+          <w:kern w:val="0"/>
+          <w:sz w:val="23"/>
+          <w:szCs w:val="23"/>
+          <w:lang w:eastAsia="fr-FR"/>
+          <w14:ligatures w14:val="none"/>
+        </w:rPr>
+      </w:pPr>
+      <w:r>
+        <w:rPr>
+          <w:rFonts w:ascii="Verdana" w:eastAsia="Times New Roman" w:hAnsi="Verdana" w:cs="Times New Roman"/>
+          <w:color w:val="000000"/>
+          <w:kern w:val="0"/>
+          <w:sz w:val="23"/>
+          <w:szCs w:val="23"/>
+          <w:lang w:eastAsia="fr-FR"/>
+          <w14:ligatures w14:val="none"/>
+        </w:rPr>
+        <w:t>The second parameter of the </w:t>
+      </w:r>
+      <w:r>
+        <w:rPr>
+          <w:rFonts w:ascii="Consolas" w:eastAsia="Times New Roman" w:hAnsi="Consolas" w:cs="Courier New"/>
+          <w:color w:val="DC143C"/>
+          <w:kern w:val="0"/>
+          <w:sz w:val="20"/>
+          <w:szCs w:val="20"/>
+          <w:lang w:eastAsia="fr-FR"/>
+          <w14:ligatures w14:val="none"/>
+        </w:rPr>
+        <w:t>executemany()</w:t>
+      </w:r>
+      <w:r>
+        <w:rPr>
+          <w:rFonts w:ascii="Verdana" w:eastAsia="Times New Roman" w:hAnsi="Verdana" w:cs="Times New Roman"/>
+          <w:color w:val="000000"/>
+          <w:kern w:val="0"/>
+          <w:sz w:val="23"/>
+          <w:szCs w:val="23"/>
+          <w:lang w:eastAsia="fr-FR"/>
+          <w14:ligatures w14:val="none"/>
+        </w:rPr>
+        <w:t> method is a list of tuples, containing the data you want to insert:</w:t>
       </w:r>
     </w:p>
     <w:p>
@@ -24263,7 +25727,7 @@
           <w:lang w:eastAsia="fr-FR"/>
           <w14:ligatures w14:val="none"/>
         </w:rPr>
-        <w:t>Create primary key on an existing table:</w:t>
+        <w:t>Fill the "customers" table with data:</w:t>
       </w:r>
     </w:p>
     <w:p>
@@ -24602,7 +26066,7 @@
           <w14:ligatures w14:val="none"/>
         </w:rPr>
         <w:br/>
-        <w:t>mycursor.execute(</w:t>
+        <w:t>sql = </w:t>
       </w:r>
       <w:r>
         <w:rPr>
@@ -24614,7 +26078,813 @@
           <w:lang w:eastAsia="fr-FR"/>
           <w14:ligatures w14:val="none"/>
         </w:rPr>
-        <w:t>"ALTER TABLE customers ADD COLUMN id INT AUTO_INCREMENT PRIMARY KEY"</w:t>
+        <w:t>"INSERT INTO customers (name, address) VALUES (%s, %s)"</w:t>
+      </w:r>
+      <w:r>
+        <w:rPr>
+          <w:rFonts w:ascii="Consolas" w:eastAsia="Times New Roman" w:hAnsi="Consolas" w:cs="Times New Roman"/>
+          <w:color w:val="000000"/>
+          <w:kern w:val="0"/>
+          <w:sz w:val="23"/>
+          <w:szCs w:val="23"/>
+          <w:lang w:eastAsia="fr-FR"/>
+          <w14:ligatures w14:val="none"/>
+        </w:rPr>
+        <w:br/>
+        <w:t>val = [</w:t>
+      </w:r>
+      <w:r>
+        <w:rPr>
+          <w:rFonts w:ascii="Consolas" w:eastAsia="Times New Roman" w:hAnsi="Consolas" w:cs="Times New Roman"/>
+          <w:color w:val="000000"/>
+          <w:kern w:val="0"/>
+          <w:sz w:val="23"/>
+          <w:szCs w:val="23"/>
+          <w:lang w:eastAsia="fr-FR"/>
+          <w14:ligatures w14:val="none"/>
+        </w:rPr>
+        <w:br/>
+        <w:t>  (</w:t>
+      </w:r>
+      <w:r>
+        <w:rPr>
+          <w:rFonts w:ascii="Consolas" w:eastAsia="Times New Roman" w:hAnsi="Consolas" w:cs="Times New Roman"/>
+          <w:color w:val="A52A2A"/>
+          <w:kern w:val="0"/>
+          <w:sz w:val="23"/>
+          <w:szCs w:val="23"/>
+          <w:lang w:eastAsia="fr-FR"/>
+          <w14:ligatures w14:val="none"/>
+        </w:rPr>
+        <w:t>'Peter'</w:t>
+      </w:r>
+      <w:r>
+        <w:rPr>
+          <w:rFonts w:ascii="Consolas" w:eastAsia="Times New Roman" w:hAnsi="Consolas" w:cs="Times New Roman"/>
+          <w:color w:val="000000"/>
+          <w:kern w:val="0"/>
+          <w:sz w:val="23"/>
+          <w:szCs w:val="23"/>
+          <w:lang w:eastAsia="fr-FR"/>
+          <w14:ligatures w14:val="none"/>
+        </w:rPr>
+        <w:t>, </w:t>
+      </w:r>
+      <w:r>
+        <w:rPr>
+          <w:rFonts w:ascii="Consolas" w:eastAsia="Times New Roman" w:hAnsi="Consolas" w:cs="Times New Roman"/>
+          <w:color w:val="A52A2A"/>
+          <w:kern w:val="0"/>
+          <w:sz w:val="23"/>
+          <w:szCs w:val="23"/>
+          <w:lang w:eastAsia="fr-FR"/>
+          <w14:ligatures w14:val="none"/>
+        </w:rPr>
+        <w:t>'Lowstreet 4'</w:t>
+      </w:r>
+      <w:r>
+        <w:rPr>
+          <w:rFonts w:ascii="Consolas" w:eastAsia="Times New Roman" w:hAnsi="Consolas" w:cs="Times New Roman"/>
+          <w:color w:val="000000"/>
+          <w:kern w:val="0"/>
+          <w:sz w:val="23"/>
+          <w:szCs w:val="23"/>
+          <w:lang w:eastAsia="fr-FR"/>
+          <w14:ligatures w14:val="none"/>
+        </w:rPr>
+        <w:t>),</w:t>
+      </w:r>
+      <w:r>
+        <w:rPr>
+          <w:rFonts w:ascii="Consolas" w:eastAsia="Times New Roman" w:hAnsi="Consolas" w:cs="Times New Roman"/>
+          <w:color w:val="000000"/>
+          <w:kern w:val="0"/>
+          <w:sz w:val="23"/>
+          <w:szCs w:val="23"/>
+          <w:lang w:eastAsia="fr-FR"/>
+          <w14:ligatures w14:val="none"/>
+        </w:rPr>
+        <w:br/>
+        <w:t>  (</w:t>
+      </w:r>
+      <w:r>
+        <w:rPr>
+          <w:rFonts w:ascii="Consolas" w:eastAsia="Times New Roman" w:hAnsi="Consolas" w:cs="Times New Roman"/>
+          <w:color w:val="A52A2A"/>
+          <w:kern w:val="0"/>
+          <w:sz w:val="23"/>
+          <w:szCs w:val="23"/>
+          <w:lang w:eastAsia="fr-FR"/>
+          <w14:ligatures w14:val="none"/>
+        </w:rPr>
+        <w:t>'Amy'</w:t>
+      </w:r>
+      <w:r>
+        <w:rPr>
+          <w:rFonts w:ascii="Consolas" w:eastAsia="Times New Roman" w:hAnsi="Consolas" w:cs="Times New Roman"/>
+          <w:color w:val="000000"/>
+          <w:kern w:val="0"/>
+          <w:sz w:val="23"/>
+          <w:szCs w:val="23"/>
+          <w:lang w:eastAsia="fr-FR"/>
+          <w14:ligatures w14:val="none"/>
+        </w:rPr>
+        <w:t>, </w:t>
+      </w:r>
+      <w:r>
+        <w:rPr>
+          <w:rFonts w:ascii="Consolas" w:eastAsia="Times New Roman" w:hAnsi="Consolas" w:cs="Times New Roman"/>
+          <w:color w:val="A52A2A"/>
+          <w:kern w:val="0"/>
+          <w:sz w:val="23"/>
+          <w:szCs w:val="23"/>
+          <w:lang w:eastAsia="fr-FR"/>
+          <w14:ligatures w14:val="none"/>
+        </w:rPr>
+        <w:t>'Apple st 652'</w:t>
+      </w:r>
+      <w:r>
+        <w:rPr>
+          <w:rFonts w:ascii="Consolas" w:eastAsia="Times New Roman" w:hAnsi="Consolas" w:cs="Times New Roman"/>
+          <w:color w:val="000000"/>
+          <w:kern w:val="0"/>
+          <w:sz w:val="23"/>
+          <w:szCs w:val="23"/>
+          <w:lang w:eastAsia="fr-FR"/>
+          <w14:ligatures w14:val="none"/>
+        </w:rPr>
+        <w:t>),</w:t>
+      </w:r>
+      <w:r>
+        <w:rPr>
+          <w:rFonts w:ascii="Consolas" w:eastAsia="Times New Roman" w:hAnsi="Consolas" w:cs="Times New Roman"/>
+          <w:color w:val="000000"/>
+          <w:kern w:val="0"/>
+          <w:sz w:val="23"/>
+          <w:szCs w:val="23"/>
+          <w:lang w:eastAsia="fr-FR"/>
+          <w14:ligatures w14:val="none"/>
+        </w:rPr>
+        <w:br/>
+      </w:r>
+      <w:r>
+        <w:rPr>
+          <w:rFonts w:ascii="Consolas" w:eastAsia="Times New Roman" w:hAnsi="Consolas" w:cs="Times New Roman"/>
+          <w:color w:val="000000"/>
+          <w:kern w:val="0"/>
+          <w:sz w:val="23"/>
+          <w:szCs w:val="23"/>
+          <w:lang w:eastAsia="fr-FR"/>
+          <w14:ligatures w14:val="none"/>
+        </w:rPr>
+        <w:lastRenderedPageBreak/>
+        <w:t>  (</w:t>
+      </w:r>
+      <w:r>
+        <w:rPr>
+          <w:rFonts w:ascii="Consolas" w:eastAsia="Times New Roman" w:hAnsi="Consolas" w:cs="Times New Roman"/>
+          <w:color w:val="A52A2A"/>
+          <w:kern w:val="0"/>
+          <w:sz w:val="23"/>
+          <w:szCs w:val="23"/>
+          <w:lang w:eastAsia="fr-FR"/>
+          <w14:ligatures w14:val="none"/>
+        </w:rPr>
+        <w:t>'Hannah'</w:t>
+      </w:r>
+      <w:r>
+        <w:rPr>
+          <w:rFonts w:ascii="Consolas" w:eastAsia="Times New Roman" w:hAnsi="Consolas" w:cs="Times New Roman"/>
+          <w:color w:val="000000"/>
+          <w:kern w:val="0"/>
+          <w:sz w:val="23"/>
+          <w:szCs w:val="23"/>
+          <w:lang w:eastAsia="fr-FR"/>
+          <w14:ligatures w14:val="none"/>
+        </w:rPr>
+        <w:t>, </w:t>
+      </w:r>
+      <w:r>
+        <w:rPr>
+          <w:rFonts w:ascii="Consolas" w:eastAsia="Times New Roman" w:hAnsi="Consolas" w:cs="Times New Roman"/>
+          <w:color w:val="A52A2A"/>
+          <w:kern w:val="0"/>
+          <w:sz w:val="23"/>
+          <w:szCs w:val="23"/>
+          <w:lang w:eastAsia="fr-FR"/>
+          <w14:ligatures w14:val="none"/>
+        </w:rPr>
+        <w:t>'Mountain 21'</w:t>
+      </w:r>
+      <w:r>
+        <w:rPr>
+          <w:rFonts w:ascii="Consolas" w:eastAsia="Times New Roman" w:hAnsi="Consolas" w:cs="Times New Roman"/>
+          <w:color w:val="000000"/>
+          <w:kern w:val="0"/>
+          <w:sz w:val="23"/>
+          <w:szCs w:val="23"/>
+          <w:lang w:eastAsia="fr-FR"/>
+          <w14:ligatures w14:val="none"/>
+        </w:rPr>
+        <w:t>),</w:t>
+      </w:r>
+      <w:r>
+        <w:rPr>
+          <w:rFonts w:ascii="Consolas" w:eastAsia="Times New Roman" w:hAnsi="Consolas" w:cs="Times New Roman"/>
+          <w:color w:val="000000"/>
+          <w:kern w:val="0"/>
+          <w:sz w:val="23"/>
+          <w:szCs w:val="23"/>
+          <w:lang w:eastAsia="fr-FR"/>
+          <w14:ligatures w14:val="none"/>
+        </w:rPr>
+        <w:br/>
+        <w:t>  (</w:t>
+      </w:r>
+      <w:r>
+        <w:rPr>
+          <w:rFonts w:ascii="Consolas" w:eastAsia="Times New Roman" w:hAnsi="Consolas" w:cs="Times New Roman"/>
+          <w:color w:val="A52A2A"/>
+          <w:kern w:val="0"/>
+          <w:sz w:val="23"/>
+          <w:szCs w:val="23"/>
+          <w:lang w:eastAsia="fr-FR"/>
+          <w14:ligatures w14:val="none"/>
+        </w:rPr>
+        <w:t>'Michael'</w:t>
+      </w:r>
+      <w:r>
+        <w:rPr>
+          <w:rFonts w:ascii="Consolas" w:eastAsia="Times New Roman" w:hAnsi="Consolas" w:cs="Times New Roman"/>
+          <w:color w:val="000000"/>
+          <w:kern w:val="0"/>
+          <w:sz w:val="23"/>
+          <w:szCs w:val="23"/>
+          <w:lang w:eastAsia="fr-FR"/>
+          <w14:ligatures w14:val="none"/>
+        </w:rPr>
+        <w:t>, </w:t>
+      </w:r>
+      <w:r>
+        <w:rPr>
+          <w:rFonts w:ascii="Consolas" w:eastAsia="Times New Roman" w:hAnsi="Consolas" w:cs="Times New Roman"/>
+          <w:color w:val="A52A2A"/>
+          <w:kern w:val="0"/>
+          <w:sz w:val="23"/>
+          <w:szCs w:val="23"/>
+          <w:lang w:eastAsia="fr-FR"/>
+          <w14:ligatures w14:val="none"/>
+        </w:rPr>
+        <w:t>'Valley 345'</w:t>
+      </w:r>
+      <w:r>
+        <w:rPr>
+          <w:rFonts w:ascii="Consolas" w:eastAsia="Times New Roman" w:hAnsi="Consolas" w:cs="Times New Roman"/>
+          <w:color w:val="000000"/>
+          <w:kern w:val="0"/>
+          <w:sz w:val="23"/>
+          <w:szCs w:val="23"/>
+          <w:lang w:eastAsia="fr-FR"/>
+          <w14:ligatures w14:val="none"/>
+        </w:rPr>
+        <w:t>),</w:t>
+      </w:r>
+      <w:r>
+        <w:rPr>
+          <w:rFonts w:ascii="Consolas" w:eastAsia="Times New Roman" w:hAnsi="Consolas" w:cs="Times New Roman"/>
+          <w:color w:val="000000"/>
+          <w:kern w:val="0"/>
+          <w:sz w:val="23"/>
+          <w:szCs w:val="23"/>
+          <w:lang w:eastAsia="fr-FR"/>
+          <w14:ligatures w14:val="none"/>
+        </w:rPr>
+        <w:br/>
+        <w:t>  (</w:t>
+      </w:r>
+      <w:r>
+        <w:rPr>
+          <w:rFonts w:ascii="Consolas" w:eastAsia="Times New Roman" w:hAnsi="Consolas" w:cs="Times New Roman"/>
+          <w:color w:val="A52A2A"/>
+          <w:kern w:val="0"/>
+          <w:sz w:val="23"/>
+          <w:szCs w:val="23"/>
+          <w:lang w:eastAsia="fr-FR"/>
+          <w14:ligatures w14:val="none"/>
+        </w:rPr>
+        <w:t>'Sandy'</w:t>
+      </w:r>
+      <w:r>
+        <w:rPr>
+          <w:rFonts w:ascii="Consolas" w:eastAsia="Times New Roman" w:hAnsi="Consolas" w:cs="Times New Roman"/>
+          <w:color w:val="000000"/>
+          <w:kern w:val="0"/>
+          <w:sz w:val="23"/>
+          <w:szCs w:val="23"/>
+          <w:lang w:eastAsia="fr-FR"/>
+          <w14:ligatures w14:val="none"/>
+        </w:rPr>
+        <w:t>, </w:t>
+      </w:r>
+      <w:r>
+        <w:rPr>
+          <w:rFonts w:ascii="Consolas" w:eastAsia="Times New Roman" w:hAnsi="Consolas" w:cs="Times New Roman"/>
+          <w:color w:val="A52A2A"/>
+          <w:kern w:val="0"/>
+          <w:sz w:val="23"/>
+          <w:szCs w:val="23"/>
+          <w:lang w:eastAsia="fr-FR"/>
+          <w14:ligatures w14:val="none"/>
+        </w:rPr>
+        <w:t>'Ocean blvd 2'</w:t>
+      </w:r>
+      <w:r>
+        <w:rPr>
+          <w:rFonts w:ascii="Consolas" w:eastAsia="Times New Roman" w:hAnsi="Consolas" w:cs="Times New Roman"/>
+          <w:color w:val="000000"/>
+          <w:kern w:val="0"/>
+          <w:sz w:val="23"/>
+          <w:szCs w:val="23"/>
+          <w:lang w:eastAsia="fr-FR"/>
+          <w14:ligatures w14:val="none"/>
+        </w:rPr>
+        <w:t>),</w:t>
+      </w:r>
+      <w:r>
+        <w:rPr>
+          <w:rFonts w:ascii="Consolas" w:eastAsia="Times New Roman" w:hAnsi="Consolas" w:cs="Times New Roman"/>
+          <w:color w:val="000000"/>
+          <w:kern w:val="0"/>
+          <w:sz w:val="23"/>
+          <w:szCs w:val="23"/>
+          <w:lang w:eastAsia="fr-FR"/>
+          <w14:ligatures w14:val="none"/>
+        </w:rPr>
+        <w:br/>
+        <w:t>  (</w:t>
+      </w:r>
+      <w:r>
+        <w:rPr>
+          <w:rFonts w:ascii="Consolas" w:eastAsia="Times New Roman" w:hAnsi="Consolas" w:cs="Times New Roman"/>
+          <w:color w:val="A52A2A"/>
+          <w:kern w:val="0"/>
+          <w:sz w:val="23"/>
+          <w:szCs w:val="23"/>
+          <w:lang w:eastAsia="fr-FR"/>
+          <w14:ligatures w14:val="none"/>
+        </w:rPr>
+        <w:t>'Betty'</w:t>
+      </w:r>
+      <w:r>
+        <w:rPr>
+          <w:rFonts w:ascii="Consolas" w:eastAsia="Times New Roman" w:hAnsi="Consolas" w:cs="Times New Roman"/>
+          <w:color w:val="000000"/>
+          <w:kern w:val="0"/>
+          <w:sz w:val="23"/>
+          <w:szCs w:val="23"/>
+          <w:lang w:eastAsia="fr-FR"/>
+          <w14:ligatures w14:val="none"/>
+        </w:rPr>
+        <w:t>, </w:t>
+      </w:r>
+      <w:r>
+        <w:rPr>
+          <w:rFonts w:ascii="Consolas" w:eastAsia="Times New Roman" w:hAnsi="Consolas" w:cs="Times New Roman"/>
+          <w:color w:val="A52A2A"/>
+          <w:kern w:val="0"/>
+          <w:sz w:val="23"/>
+          <w:szCs w:val="23"/>
+          <w:lang w:eastAsia="fr-FR"/>
+          <w14:ligatures w14:val="none"/>
+        </w:rPr>
+        <w:t>'Green Grass 1'</w:t>
+      </w:r>
+      <w:r>
+        <w:rPr>
+          <w:rFonts w:ascii="Consolas" w:eastAsia="Times New Roman" w:hAnsi="Consolas" w:cs="Times New Roman"/>
+          <w:color w:val="000000"/>
+          <w:kern w:val="0"/>
+          <w:sz w:val="23"/>
+          <w:szCs w:val="23"/>
+          <w:lang w:eastAsia="fr-FR"/>
+          <w14:ligatures w14:val="none"/>
+        </w:rPr>
+        <w:t>),</w:t>
+      </w:r>
+      <w:r>
+        <w:rPr>
+          <w:rFonts w:ascii="Consolas" w:eastAsia="Times New Roman" w:hAnsi="Consolas" w:cs="Times New Roman"/>
+          <w:color w:val="000000"/>
+          <w:kern w:val="0"/>
+          <w:sz w:val="23"/>
+          <w:szCs w:val="23"/>
+          <w:lang w:eastAsia="fr-FR"/>
+          <w14:ligatures w14:val="none"/>
+        </w:rPr>
+        <w:br/>
+        <w:t>  (</w:t>
+      </w:r>
+      <w:r>
+        <w:rPr>
+          <w:rFonts w:ascii="Consolas" w:eastAsia="Times New Roman" w:hAnsi="Consolas" w:cs="Times New Roman"/>
+          <w:color w:val="A52A2A"/>
+          <w:kern w:val="0"/>
+          <w:sz w:val="23"/>
+          <w:szCs w:val="23"/>
+          <w:lang w:eastAsia="fr-FR"/>
+          <w14:ligatures w14:val="none"/>
+        </w:rPr>
+        <w:t>'Richard'</w:t>
+      </w:r>
+      <w:r>
+        <w:rPr>
+          <w:rFonts w:ascii="Consolas" w:eastAsia="Times New Roman" w:hAnsi="Consolas" w:cs="Times New Roman"/>
+          <w:color w:val="000000"/>
+          <w:kern w:val="0"/>
+          <w:sz w:val="23"/>
+          <w:szCs w:val="23"/>
+          <w:lang w:eastAsia="fr-FR"/>
+          <w14:ligatures w14:val="none"/>
+        </w:rPr>
+        <w:t>, </w:t>
+      </w:r>
+      <w:r>
+        <w:rPr>
+          <w:rFonts w:ascii="Consolas" w:eastAsia="Times New Roman" w:hAnsi="Consolas" w:cs="Times New Roman"/>
+          <w:color w:val="A52A2A"/>
+          <w:kern w:val="0"/>
+          <w:sz w:val="23"/>
+          <w:szCs w:val="23"/>
+          <w:lang w:eastAsia="fr-FR"/>
+          <w14:ligatures w14:val="none"/>
+        </w:rPr>
+        <w:t>'Sky st 331'</w:t>
+      </w:r>
+      <w:r>
+        <w:rPr>
+          <w:rFonts w:ascii="Consolas" w:eastAsia="Times New Roman" w:hAnsi="Consolas" w:cs="Times New Roman"/>
+          <w:color w:val="000000"/>
+          <w:kern w:val="0"/>
+          <w:sz w:val="23"/>
+          <w:szCs w:val="23"/>
+          <w:lang w:eastAsia="fr-FR"/>
+          <w14:ligatures w14:val="none"/>
+        </w:rPr>
+        <w:t>),</w:t>
+      </w:r>
+      <w:r>
+        <w:rPr>
+          <w:rFonts w:ascii="Consolas" w:eastAsia="Times New Roman" w:hAnsi="Consolas" w:cs="Times New Roman"/>
+          <w:color w:val="000000"/>
+          <w:kern w:val="0"/>
+          <w:sz w:val="23"/>
+          <w:szCs w:val="23"/>
+          <w:lang w:eastAsia="fr-FR"/>
+          <w14:ligatures w14:val="none"/>
+        </w:rPr>
+        <w:br/>
+        <w:t>  (</w:t>
+      </w:r>
+      <w:r>
+        <w:rPr>
+          <w:rFonts w:ascii="Consolas" w:eastAsia="Times New Roman" w:hAnsi="Consolas" w:cs="Times New Roman"/>
+          <w:color w:val="A52A2A"/>
+          <w:kern w:val="0"/>
+          <w:sz w:val="23"/>
+          <w:szCs w:val="23"/>
+          <w:lang w:eastAsia="fr-FR"/>
+          <w14:ligatures w14:val="none"/>
+        </w:rPr>
+        <w:t>'Susan'</w:t>
+      </w:r>
+      <w:r>
+        <w:rPr>
+          <w:rFonts w:ascii="Consolas" w:eastAsia="Times New Roman" w:hAnsi="Consolas" w:cs="Times New Roman"/>
+          <w:color w:val="000000"/>
+          <w:kern w:val="0"/>
+          <w:sz w:val="23"/>
+          <w:szCs w:val="23"/>
+          <w:lang w:eastAsia="fr-FR"/>
+          <w14:ligatures w14:val="none"/>
+        </w:rPr>
+        <w:t>, </w:t>
+      </w:r>
+      <w:r>
+        <w:rPr>
+          <w:rFonts w:ascii="Consolas" w:eastAsia="Times New Roman" w:hAnsi="Consolas" w:cs="Times New Roman"/>
+          <w:color w:val="A52A2A"/>
+          <w:kern w:val="0"/>
+          <w:sz w:val="23"/>
+          <w:szCs w:val="23"/>
+          <w:lang w:eastAsia="fr-FR"/>
+          <w14:ligatures w14:val="none"/>
+        </w:rPr>
+        <w:t>'One way 98'</w:t>
+      </w:r>
+      <w:r>
+        <w:rPr>
+          <w:rFonts w:ascii="Consolas" w:eastAsia="Times New Roman" w:hAnsi="Consolas" w:cs="Times New Roman"/>
+          <w:color w:val="000000"/>
+          <w:kern w:val="0"/>
+          <w:sz w:val="23"/>
+          <w:szCs w:val="23"/>
+          <w:lang w:eastAsia="fr-FR"/>
+          <w14:ligatures w14:val="none"/>
+        </w:rPr>
+        <w:t>),</w:t>
+      </w:r>
+      <w:r>
+        <w:rPr>
+          <w:rFonts w:ascii="Consolas" w:eastAsia="Times New Roman" w:hAnsi="Consolas" w:cs="Times New Roman"/>
+          <w:color w:val="000000"/>
+          <w:kern w:val="0"/>
+          <w:sz w:val="23"/>
+          <w:szCs w:val="23"/>
+          <w:lang w:eastAsia="fr-FR"/>
+          <w14:ligatures w14:val="none"/>
+        </w:rPr>
+        <w:br/>
+        <w:t>  (</w:t>
+      </w:r>
+      <w:r>
+        <w:rPr>
+          <w:rFonts w:ascii="Consolas" w:eastAsia="Times New Roman" w:hAnsi="Consolas" w:cs="Times New Roman"/>
+          <w:color w:val="A52A2A"/>
+          <w:kern w:val="0"/>
+          <w:sz w:val="23"/>
+          <w:szCs w:val="23"/>
+          <w:lang w:eastAsia="fr-FR"/>
+          <w14:ligatures w14:val="none"/>
+        </w:rPr>
+        <w:t>'Vicky'</w:t>
+      </w:r>
+      <w:r>
+        <w:rPr>
+          <w:rFonts w:ascii="Consolas" w:eastAsia="Times New Roman" w:hAnsi="Consolas" w:cs="Times New Roman"/>
+          <w:color w:val="000000"/>
+          <w:kern w:val="0"/>
+          <w:sz w:val="23"/>
+          <w:szCs w:val="23"/>
+          <w:lang w:eastAsia="fr-FR"/>
+          <w14:ligatures w14:val="none"/>
+        </w:rPr>
+        <w:t>, </w:t>
+      </w:r>
+      <w:r>
+        <w:rPr>
+          <w:rFonts w:ascii="Consolas" w:eastAsia="Times New Roman" w:hAnsi="Consolas" w:cs="Times New Roman"/>
+          <w:color w:val="A52A2A"/>
+          <w:kern w:val="0"/>
+          <w:sz w:val="23"/>
+          <w:szCs w:val="23"/>
+          <w:lang w:eastAsia="fr-FR"/>
+          <w14:ligatures w14:val="none"/>
+        </w:rPr>
+        <w:t>'Yellow Garden 2'</w:t>
+      </w:r>
+      <w:r>
+        <w:rPr>
+          <w:rFonts w:ascii="Consolas" w:eastAsia="Times New Roman" w:hAnsi="Consolas" w:cs="Times New Roman"/>
+          <w:color w:val="000000"/>
+          <w:kern w:val="0"/>
+          <w:sz w:val="23"/>
+          <w:szCs w:val="23"/>
+          <w:lang w:eastAsia="fr-FR"/>
+          <w14:ligatures w14:val="none"/>
+        </w:rPr>
+        <w:t>),</w:t>
+      </w:r>
+      <w:r>
+        <w:rPr>
+          <w:rFonts w:ascii="Consolas" w:eastAsia="Times New Roman" w:hAnsi="Consolas" w:cs="Times New Roman"/>
+          <w:color w:val="000000"/>
+          <w:kern w:val="0"/>
+          <w:sz w:val="23"/>
+          <w:szCs w:val="23"/>
+          <w:lang w:eastAsia="fr-FR"/>
+          <w14:ligatures w14:val="none"/>
+        </w:rPr>
+        <w:br/>
+        <w:t>  (</w:t>
+      </w:r>
+      <w:r>
+        <w:rPr>
+          <w:rFonts w:ascii="Consolas" w:eastAsia="Times New Roman" w:hAnsi="Consolas" w:cs="Times New Roman"/>
+          <w:color w:val="A52A2A"/>
+          <w:kern w:val="0"/>
+          <w:sz w:val="23"/>
+          <w:szCs w:val="23"/>
+          <w:lang w:eastAsia="fr-FR"/>
+          <w14:ligatures w14:val="none"/>
+        </w:rPr>
+        <w:t>'Ben'</w:t>
+      </w:r>
+      <w:r>
+        <w:rPr>
+          <w:rFonts w:ascii="Consolas" w:eastAsia="Times New Roman" w:hAnsi="Consolas" w:cs="Times New Roman"/>
+          <w:color w:val="000000"/>
+          <w:kern w:val="0"/>
+          <w:sz w:val="23"/>
+          <w:szCs w:val="23"/>
+          <w:lang w:eastAsia="fr-FR"/>
+          <w14:ligatures w14:val="none"/>
+        </w:rPr>
+        <w:t>, </w:t>
+      </w:r>
+      <w:r>
+        <w:rPr>
+          <w:rFonts w:ascii="Consolas" w:eastAsia="Times New Roman" w:hAnsi="Consolas" w:cs="Times New Roman"/>
+          <w:color w:val="A52A2A"/>
+          <w:kern w:val="0"/>
+          <w:sz w:val="23"/>
+          <w:szCs w:val="23"/>
+          <w:lang w:eastAsia="fr-FR"/>
+          <w14:ligatures w14:val="none"/>
+        </w:rPr>
+        <w:t>'Park Lane 38'</w:t>
+      </w:r>
+      <w:r>
+        <w:rPr>
+          <w:rFonts w:ascii="Consolas" w:eastAsia="Times New Roman" w:hAnsi="Consolas" w:cs="Times New Roman"/>
+          <w:color w:val="000000"/>
+          <w:kern w:val="0"/>
+          <w:sz w:val="23"/>
+          <w:szCs w:val="23"/>
+          <w:lang w:eastAsia="fr-FR"/>
+          <w14:ligatures w14:val="none"/>
+        </w:rPr>
+        <w:t>),</w:t>
+      </w:r>
+      <w:r>
+        <w:rPr>
+          <w:rFonts w:ascii="Consolas" w:eastAsia="Times New Roman" w:hAnsi="Consolas" w:cs="Times New Roman"/>
+          <w:color w:val="000000"/>
+          <w:kern w:val="0"/>
+          <w:sz w:val="23"/>
+          <w:szCs w:val="23"/>
+          <w:lang w:eastAsia="fr-FR"/>
+          <w14:ligatures w14:val="none"/>
+        </w:rPr>
+        <w:br/>
+        <w:t>  (</w:t>
+      </w:r>
+      <w:r>
+        <w:rPr>
+          <w:rFonts w:ascii="Consolas" w:eastAsia="Times New Roman" w:hAnsi="Consolas" w:cs="Times New Roman"/>
+          <w:color w:val="A52A2A"/>
+          <w:kern w:val="0"/>
+          <w:sz w:val="23"/>
+          <w:szCs w:val="23"/>
+          <w:lang w:eastAsia="fr-FR"/>
+          <w14:ligatures w14:val="none"/>
+        </w:rPr>
+        <w:t>'William'</w:t>
+      </w:r>
+      <w:r>
+        <w:rPr>
+          <w:rFonts w:ascii="Consolas" w:eastAsia="Times New Roman" w:hAnsi="Consolas" w:cs="Times New Roman"/>
+          <w:color w:val="000000"/>
+          <w:kern w:val="0"/>
+          <w:sz w:val="23"/>
+          <w:szCs w:val="23"/>
+          <w:lang w:eastAsia="fr-FR"/>
+          <w14:ligatures w14:val="none"/>
+        </w:rPr>
+        <w:t>, </w:t>
+      </w:r>
+      <w:r>
+        <w:rPr>
+          <w:rFonts w:ascii="Consolas" w:eastAsia="Times New Roman" w:hAnsi="Consolas" w:cs="Times New Roman"/>
+          <w:color w:val="A52A2A"/>
+          <w:kern w:val="0"/>
+          <w:sz w:val="23"/>
+          <w:szCs w:val="23"/>
+          <w:lang w:eastAsia="fr-FR"/>
+          <w14:ligatures w14:val="none"/>
+        </w:rPr>
+        <w:t>'Central st 954'</w:t>
+      </w:r>
+      <w:r>
+        <w:rPr>
+          <w:rFonts w:ascii="Consolas" w:eastAsia="Times New Roman" w:hAnsi="Consolas" w:cs="Times New Roman"/>
+          <w:color w:val="000000"/>
+          <w:kern w:val="0"/>
+          <w:sz w:val="23"/>
+          <w:szCs w:val="23"/>
+          <w:lang w:eastAsia="fr-FR"/>
+          <w14:ligatures w14:val="none"/>
+        </w:rPr>
+        <w:t>),</w:t>
+      </w:r>
+      <w:r>
+        <w:rPr>
+          <w:rFonts w:ascii="Consolas" w:eastAsia="Times New Roman" w:hAnsi="Consolas" w:cs="Times New Roman"/>
+          <w:color w:val="000000"/>
+          <w:kern w:val="0"/>
+          <w:sz w:val="23"/>
+          <w:szCs w:val="23"/>
+          <w:lang w:eastAsia="fr-FR"/>
+          <w14:ligatures w14:val="none"/>
+        </w:rPr>
+        <w:br/>
+        <w:t>  (</w:t>
+      </w:r>
+      <w:r>
+        <w:rPr>
+          <w:rFonts w:ascii="Consolas" w:eastAsia="Times New Roman" w:hAnsi="Consolas" w:cs="Times New Roman"/>
+          <w:color w:val="A52A2A"/>
+          <w:kern w:val="0"/>
+          <w:sz w:val="23"/>
+          <w:szCs w:val="23"/>
+          <w:lang w:eastAsia="fr-FR"/>
+          <w14:ligatures w14:val="none"/>
+        </w:rPr>
+        <w:t>'Chuck'</w:t>
+      </w:r>
+      <w:r>
+        <w:rPr>
+          <w:rFonts w:ascii="Consolas" w:eastAsia="Times New Roman" w:hAnsi="Consolas" w:cs="Times New Roman"/>
+          <w:color w:val="000000"/>
+          <w:kern w:val="0"/>
+          <w:sz w:val="23"/>
+          <w:szCs w:val="23"/>
+          <w:lang w:eastAsia="fr-FR"/>
+          <w14:ligatures w14:val="none"/>
+        </w:rPr>
+        <w:t>, </w:t>
+      </w:r>
+      <w:r>
+        <w:rPr>
+          <w:rFonts w:ascii="Consolas" w:eastAsia="Times New Roman" w:hAnsi="Consolas" w:cs="Times New Roman"/>
+          <w:color w:val="A52A2A"/>
+          <w:kern w:val="0"/>
+          <w:sz w:val="23"/>
+          <w:szCs w:val="23"/>
+          <w:lang w:eastAsia="fr-FR"/>
+          <w14:ligatures w14:val="none"/>
+        </w:rPr>
+        <w:t>'Main Road 989'</w:t>
+      </w:r>
+      <w:r>
+        <w:rPr>
+          <w:rFonts w:ascii="Consolas" w:eastAsia="Times New Roman" w:hAnsi="Consolas" w:cs="Times New Roman"/>
+          <w:color w:val="000000"/>
+          <w:kern w:val="0"/>
+          <w:sz w:val="23"/>
+          <w:szCs w:val="23"/>
+          <w:lang w:eastAsia="fr-FR"/>
+          <w14:ligatures w14:val="none"/>
+        </w:rPr>
+        <w:t>),</w:t>
+      </w:r>
+      <w:r>
+        <w:rPr>
+          <w:rFonts w:ascii="Consolas" w:eastAsia="Times New Roman" w:hAnsi="Consolas" w:cs="Times New Roman"/>
+          <w:color w:val="000000"/>
+          <w:kern w:val="0"/>
+          <w:sz w:val="23"/>
+          <w:szCs w:val="23"/>
+          <w:lang w:eastAsia="fr-FR"/>
+          <w14:ligatures w14:val="none"/>
+        </w:rPr>
+        <w:br/>
+        <w:t>  (</w:t>
+      </w:r>
+      <w:r>
+        <w:rPr>
+          <w:rFonts w:ascii="Consolas" w:eastAsia="Times New Roman" w:hAnsi="Consolas" w:cs="Times New Roman"/>
+          <w:color w:val="A52A2A"/>
+          <w:kern w:val="0"/>
+          <w:sz w:val="23"/>
+          <w:szCs w:val="23"/>
+          <w:lang w:eastAsia="fr-FR"/>
+          <w14:ligatures w14:val="none"/>
+        </w:rPr>
+        <w:t>'Viola'</w:t>
+      </w:r>
+      <w:r>
+        <w:rPr>
+          <w:rFonts w:ascii="Consolas" w:eastAsia="Times New Roman" w:hAnsi="Consolas" w:cs="Times New Roman"/>
+          <w:color w:val="000000"/>
+          <w:kern w:val="0"/>
+          <w:sz w:val="23"/>
+          <w:szCs w:val="23"/>
+          <w:lang w:eastAsia="fr-FR"/>
+          <w14:ligatures w14:val="none"/>
+        </w:rPr>
+        <w:t>, </w:t>
+      </w:r>
+      <w:r>
+        <w:rPr>
+          <w:rFonts w:ascii="Consolas" w:eastAsia="Times New Roman" w:hAnsi="Consolas" w:cs="Times New Roman"/>
+          <w:color w:val="A52A2A"/>
+          <w:kern w:val="0"/>
+          <w:sz w:val="23"/>
+          <w:szCs w:val="23"/>
+          <w:lang w:eastAsia="fr-FR"/>
+          <w14:ligatures w14:val="none"/>
+        </w:rPr>
+        <w:t>'Sideway 1633'</w:t>
       </w:r>
       <w:r>
         <w:rPr>
@@ -24627,6 +26897,938 @@
           <w14:ligatures w14:val="none"/>
         </w:rPr>
         <w:t>)</w:t>
+      </w:r>
+      <w:r>
+        <w:rPr>
+          <w:rFonts w:ascii="Consolas" w:eastAsia="Times New Roman" w:hAnsi="Consolas" w:cs="Times New Roman"/>
+          <w:color w:val="000000"/>
+          <w:kern w:val="0"/>
+          <w:sz w:val="23"/>
+          <w:szCs w:val="23"/>
+          <w:lang w:eastAsia="fr-FR"/>
+          <w14:ligatures w14:val="none"/>
+        </w:rPr>
+        <w:br/>
+        <w:t>]</w:t>
+      </w:r>
+      <w:r>
+        <w:rPr>
+          <w:rFonts w:ascii="Consolas" w:eastAsia="Times New Roman" w:hAnsi="Consolas" w:cs="Times New Roman"/>
+          <w:color w:val="000000"/>
+          <w:kern w:val="0"/>
+          <w:sz w:val="23"/>
+          <w:szCs w:val="23"/>
+          <w:lang w:eastAsia="fr-FR"/>
+          <w14:ligatures w14:val="none"/>
+        </w:rPr>
+        <w:br/>
+      </w:r>
+      <w:r>
+        <w:rPr>
+          <w:rFonts w:ascii="Consolas" w:eastAsia="Times New Roman" w:hAnsi="Consolas" w:cs="Times New Roman"/>
+          <w:color w:val="000000"/>
+          <w:kern w:val="0"/>
+          <w:sz w:val="23"/>
+          <w:szCs w:val="23"/>
+          <w:lang w:eastAsia="fr-FR"/>
+          <w14:ligatures w14:val="none"/>
+        </w:rPr>
+        <w:br/>
+        <w:t>mycursor.executemany(sql, val)</w:t>
+      </w:r>
+      <w:r>
+        <w:rPr>
+          <w:rFonts w:ascii="Consolas" w:eastAsia="Times New Roman" w:hAnsi="Consolas" w:cs="Times New Roman"/>
+          <w:color w:val="000000"/>
+          <w:kern w:val="0"/>
+          <w:sz w:val="23"/>
+          <w:szCs w:val="23"/>
+          <w:lang w:eastAsia="fr-FR"/>
+          <w14:ligatures w14:val="none"/>
+        </w:rPr>
+        <w:br/>
+      </w:r>
+      <w:r>
+        <w:rPr>
+          <w:rFonts w:ascii="Consolas" w:eastAsia="Times New Roman" w:hAnsi="Consolas" w:cs="Times New Roman"/>
+          <w:color w:val="000000"/>
+          <w:kern w:val="0"/>
+          <w:sz w:val="23"/>
+          <w:szCs w:val="23"/>
+          <w:lang w:eastAsia="fr-FR"/>
+          <w14:ligatures w14:val="none"/>
+        </w:rPr>
+        <w:br/>
+        <w:t>mydb.commit()</w:t>
+      </w:r>
+      <w:r>
+        <w:rPr>
+          <w:rFonts w:ascii="Consolas" w:eastAsia="Times New Roman" w:hAnsi="Consolas" w:cs="Times New Roman"/>
+          <w:color w:val="000000"/>
+          <w:kern w:val="0"/>
+          <w:sz w:val="23"/>
+          <w:szCs w:val="23"/>
+          <w:lang w:eastAsia="fr-FR"/>
+          <w14:ligatures w14:val="none"/>
+        </w:rPr>
+        <w:br/>
+      </w:r>
+      <w:r>
+        <w:rPr>
+          <w:rFonts w:ascii="Consolas" w:eastAsia="Times New Roman" w:hAnsi="Consolas" w:cs="Times New Roman"/>
+          <w:color w:val="000000"/>
+          <w:kern w:val="0"/>
+          <w:sz w:val="23"/>
+          <w:szCs w:val="23"/>
+          <w:lang w:eastAsia="fr-FR"/>
+          <w14:ligatures w14:val="none"/>
+        </w:rPr>
+        <w:br/>
+      </w:r>
+      <w:r>
+        <w:rPr>
+          <w:rFonts w:ascii="Consolas" w:eastAsia="Times New Roman" w:hAnsi="Consolas" w:cs="Times New Roman"/>
+          <w:color w:val="0000CD"/>
+          <w:kern w:val="0"/>
+          <w:sz w:val="23"/>
+          <w:szCs w:val="23"/>
+          <w:lang w:eastAsia="fr-FR"/>
+          <w14:ligatures w14:val="none"/>
+        </w:rPr>
+        <w:t>print</w:t>
+      </w:r>
+      <w:r>
+        <w:rPr>
+          <w:rFonts w:ascii="Consolas" w:eastAsia="Times New Roman" w:hAnsi="Consolas" w:cs="Times New Roman"/>
+          <w:color w:val="000000"/>
+          <w:kern w:val="0"/>
+          <w:sz w:val="23"/>
+          <w:szCs w:val="23"/>
+          <w:lang w:eastAsia="fr-FR"/>
+          <w14:ligatures w14:val="none"/>
+        </w:rPr>
+        <w:t>(mycursor.rowcount, </w:t>
+      </w:r>
+      <w:r>
+        <w:rPr>
+          <w:rFonts w:ascii="Consolas" w:eastAsia="Times New Roman" w:hAnsi="Consolas" w:cs="Times New Roman"/>
+          <w:color w:val="A52A2A"/>
+          <w:kern w:val="0"/>
+          <w:sz w:val="23"/>
+          <w:szCs w:val="23"/>
+          <w:lang w:eastAsia="fr-FR"/>
+          <w14:ligatures w14:val="none"/>
+        </w:rPr>
+        <w:t>"was inserted."</w:t>
+      </w:r>
+      <w:r>
+        <w:rPr>
+          <w:rFonts w:ascii="Consolas" w:eastAsia="Times New Roman" w:hAnsi="Consolas" w:cs="Times New Roman"/>
+          <w:color w:val="000000"/>
+          <w:kern w:val="0"/>
+          <w:sz w:val="23"/>
+          <w:szCs w:val="23"/>
+          <w:lang w:eastAsia="fr-FR"/>
+          <w14:ligatures w14:val="none"/>
+        </w:rPr>
+        <w:t>)</w:t>
+      </w:r>
+    </w:p>
+    <w:p>
+      <w:pPr>
+        <w:shd w:val="clear" w:color="auto" w:fill="E7E9EB"/>
+        <w:spacing w:line="240" w:lineRule="auto"/>
+        <w:rPr>
+          <w:rFonts w:ascii="Verdana" w:eastAsia="Times New Roman" w:hAnsi="Verdana" w:cs="Times New Roman"/>
+          <w:color w:val="000000"/>
+          <w:kern w:val="0"/>
+          <w:sz w:val="23"/>
+          <w:szCs w:val="23"/>
+          <w:lang w:eastAsia="fr-FR"/>
+          <w14:ligatures w14:val="none"/>
+        </w:rPr>
+      </w:pPr>
+      <w:hyperlink r:id="rId81" w:tgtFrame="_blank" w:history="1">
+        <w:r>
+          <w:rPr>
+            <w:rFonts w:ascii="Source Sans Pro" w:eastAsia="Times New Roman" w:hAnsi="Source Sans Pro" w:cs="Times New Roman"/>
+            <w:color w:val="FFFFFF"/>
+            <w:kern w:val="0"/>
+            <w:sz w:val="26"/>
+            <w:szCs w:val="26"/>
+            <w:u w:val="single"/>
+            <w:bdr w:val="none" w:sz="0" w:space="0" w:color="auto" w:frame="1"/>
+            <w:shd w:val="clear" w:color="auto" w:fill="4CAF50"/>
+            <w:lang w:eastAsia="fr-FR"/>
+            <w14:ligatures w14:val="none"/>
+          </w:rPr>
+          <w:t>Run example »</w:t>
+        </w:r>
+      </w:hyperlink>
+    </w:p>
+    <w:p>
+      <w:pPr>
+        <w:spacing w:before="300" w:after="300" w:line="240" w:lineRule="auto"/>
+        <w:rPr>
+          <w:rFonts w:ascii="Times New Roman" w:eastAsia="Times New Roman" w:hAnsi="Times New Roman" w:cs="Times New Roman"/>
+          <w:kern w:val="0"/>
+          <w:sz w:val="24"/>
+          <w:szCs w:val="24"/>
+          <w:lang w:eastAsia="fr-FR"/>
+          <w14:ligatures w14:val="none"/>
+        </w:rPr>
+      </w:pPr>
+      <w:r>
+        <w:rPr>
+          <w:rFonts w:ascii="Times New Roman" w:eastAsia="Times New Roman" w:hAnsi="Times New Roman" w:cs="Times New Roman"/>
+          <w:kern w:val="0"/>
+          <w:sz w:val="24"/>
+          <w:szCs w:val="24"/>
+          <w:lang w:eastAsia="fr-FR"/>
+          <w14:ligatures w14:val="none"/>
+        </w:rPr>
+        <w:pict w14:anchorId="796E0854">
+          <v:rect id="_x0000_i1089" style="width:0;height:0" o:hralign="center" o:hrstd="t" o:hrnoshade="t" o:hr="t" fillcolor="black" stroked="f"/>
+        </w:pict>
+      </w:r>
+    </w:p>
+    <w:p>
+      <w:pPr>
+        <w:shd w:val="clear" w:color="auto" w:fill="FFFFFF"/>
+        <w:spacing w:before="300" w:after="300" w:line="240" w:lineRule="auto"/>
+        <w:jc w:val="center"/>
+        <w:rPr>
+          <w:rFonts w:ascii="Verdana" w:eastAsia="Times New Roman" w:hAnsi="Verdana" w:cs="Times New Roman"/>
+          <w:color w:val="000000"/>
+          <w:kern w:val="0"/>
+          <w:sz w:val="18"/>
+          <w:szCs w:val="18"/>
+          <w:lang w:eastAsia="fr-FR"/>
+          <w14:ligatures w14:val="none"/>
+        </w:rPr>
+      </w:pPr>
+      <w:r>
+        <w:rPr>
+          <w:rFonts w:ascii="Verdana" w:eastAsia="Times New Roman" w:hAnsi="Verdana" w:cs="Times New Roman"/>
+          <w:color w:val="000000"/>
+          <w:kern w:val="0"/>
+          <w:sz w:val="18"/>
+          <w:szCs w:val="18"/>
+          <w:lang w:eastAsia="fr-FR"/>
+          <w14:ligatures w14:val="none"/>
+        </w:rPr>
+        <w:t>ADVERTISEMENT</w:t>
+      </w:r>
+    </w:p>
+    <w:p>
+      <w:pPr>
+        <w:spacing w:before="300" w:after="300" w:line="240" w:lineRule="auto"/>
+        <w:rPr>
+          <w:rFonts w:ascii="Times New Roman" w:eastAsia="Times New Roman" w:hAnsi="Times New Roman" w:cs="Times New Roman"/>
+          <w:kern w:val="0"/>
+          <w:sz w:val="24"/>
+          <w:szCs w:val="24"/>
+          <w:lang w:eastAsia="fr-FR"/>
+          <w14:ligatures w14:val="none"/>
+        </w:rPr>
+      </w:pPr>
+      <w:r>
+        <w:rPr>
+          <w:rFonts w:ascii="Times New Roman" w:eastAsia="Times New Roman" w:hAnsi="Times New Roman" w:cs="Times New Roman"/>
+          <w:kern w:val="0"/>
+          <w:sz w:val="24"/>
+          <w:szCs w:val="24"/>
+          <w:lang w:eastAsia="fr-FR"/>
+          <w14:ligatures w14:val="none"/>
+        </w:rPr>
+        <w:pict w14:anchorId="0D426851">
+          <v:rect id="_x0000_i1090" style="width:0;height:0" o:hralign="center" o:hrstd="t" o:hrnoshade="t" o:hr="t" fillcolor="black" stroked="f"/>
+        </w:pict>
+      </w:r>
+    </w:p>
+    <w:p>
+      <w:pPr>
+        <w:shd w:val="clear" w:color="auto" w:fill="FFFFFF"/>
+        <w:spacing w:before="150" w:after="150" w:line="240" w:lineRule="auto"/>
+        <w:outlineLvl w:val="1"/>
+        <w:rPr>
+          <w:rFonts w:ascii="Segoe UI" w:eastAsia="Times New Roman" w:hAnsi="Segoe UI" w:cs="Segoe UI"/>
+          <w:color w:val="000000"/>
+          <w:kern w:val="0"/>
+          <w:sz w:val="48"/>
+          <w:szCs w:val="48"/>
+          <w:lang w:eastAsia="fr-FR"/>
+          <w14:ligatures w14:val="none"/>
+        </w:rPr>
+      </w:pPr>
+      <w:r>
+        <w:rPr>
+          <w:rFonts w:ascii="Segoe UI" w:eastAsia="Times New Roman" w:hAnsi="Segoe UI" w:cs="Segoe UI"/>
+          <w:color w:val="000000"/>
+          <w:kern w:val="0"/>
+          <w:sz w:val="48"/>
+          <w:szCs w:val="48"/>
+          <w:lang w:eastAsia="fr-FR"/>
+          <w14:ligatures w14:val="none"/>
+        </w:rPr>
+        <w:t>Get Inserted ID</w:t>
+      </w:r>
+    </w:p>
+    <w:p>
+      <w:pPr>
+        <w:shd w:val="clear" w:color="auto" w:fill="FFFFFF"/>
+        <w:spacing w:before="288" w:after="288" w:line="240" w:lineRule="auto"/>
+        <w:rPr>
+          <w:rFonts w:ascii="Verdana" w:eastAsia="Times New Roman" w:hAnsi="Verdana" w:cs="Times New Roman"/>
+          <w:color w:val="000000"/>
+          <w:kern w:val="0"/>
+          <w:sz w:val="23"/>
+          <w:szCs w:val="23"/>
+          <w:lang w:eastAsia="fr-FR"/>
+          <w14:ligatures w14:val="none"/>
+        </w:rPr>
+      </w:pPr>
+      <w:r>
+        <w:rPr>
+          <w:rFonts w:ascii="Verdana" w:eastAsia="Times New Roman" w:hAnsi="Verdana" w:cs="Times New Roman"/>
+          <w:color w:val="000000"/>
+          <w:kern w:val="0"/>
+          <w:sz w:val="23"/>
+          <w:szCs w:val="23"/>
+          <w:lang w:eastAsia="fr-FR"/>
+          <w14:ligatures w14:val="none"/>
+        </w:rPr>
+        <w:t>You can get the id of the row you just inserted by asking the cursor object.</w:t>
+      </w:r>
+    </w:p>
+    <w:p>
+      <w:pPr>
+        <w:shd w:val="clear" w:color="auto" w:fill="FFFFCC"/>
+        <w:spacing w:line="240" w:lineRule="auto"/>
+        <w:rPr>
+          <w:rFonts w:ascii="Verdana" w:eastAsia="Times New Roman" w:hAnsi="Verdana" w:cs="Times New Roman"/>
+          <w:color w:val="000000"/>
+          <w:kern w:val="0"/>
+          <w:sz w:val="23"/>
+          <w:szCs w:val="23"/>
+          <w:lang w:eastAsia="fr-FR"/>
+          <w14:ligatures w14:val="none"/>
+        </w:rPr>
+      </w:pPr>
+      <w:r>
+        <w:rPr>
+          <w:rFonts w:ascii="Verdana" w:eastAsia="Times New Roman" w:hAnsi="Verdana" w:cs="Times New Roman"/>
+          <w:b/>
+          <w:bCs/>
+          <w:color w:val="000000"/>
+          <w:kern w:val="0"/>
+          <w:sz w:val="23"/>
+          <w:szCs w:val="23"/>
+          <w:lang w:eastAsia="fr-FR"/>
+          <w14:ligatures w14:val="none"/>
+        </w:rPr>
+        <w:t>Note:</w:t>
+      </w:r>
+      <w:r>
+        <w:rPr>
+          <w:rFonts w:ascii="Verdana" w:eastAsia="Times New Roman" w:hAnsi="Verdana" w:cs="Times New Roman"/>
+          <w:color w:val="000000"/>
+          <w:kern w:val="0"/>
+          <w:sz w:val="23"/>
+          <w:szCs w:val="23"/>
+          <w:lang w:eastAsia="fr-FR"/>
+          <w14:ligatures w14:val="none"/>
+        </w:rPr>
+        <w:t> If you insert more than one row, the id of the last inserted row is returned.</w:t>
+      </w:r>
+    </w:p>
+    <w:p>
+      <w:pPr>
+        <w:shd w:val="clear" w:color="auto" w:fill="E7E9EB"/>
+        <w:spacing w:after="150" w:line="240" w:lineRule="auto"/>
+        <w:outlineLvl w:val="2"/>
+        <w:rPr>
+          <w:rFonts w:ascii="Segoe UI" w:eastAsia="Times New Roman" w:hAnsi="Segoe UI" w:cs="Segoe UI"/>
+          <w:color w:val="000000"/>
+          <w:kern w:val="0"/>
+          <w:sz w:val="36"/>
+          <w:szCs w:val="36"/>
+          <w:lang w:eastAsia="fr-FR"/>
+          <w14:ligatures w14:val="none"/>
+        </w:rPr>
+      </w:pPr>
+      <w:r>
+        <w:rPr>
+          <w:rFonts w:ascii="Segoe UI" w:eastAsia="Times New Roman" w:hAnsi="Segoe UI" w:cs="Segoe UI"/>
+          <w:color w:val="000000"/>
+          <w:kern w:val="0"/>
+          <w:sz w:val="36"/>
+          <w:szCs w:val="36"/>
+          <w:lang w:eastAsia="fr-FR"/>
+          <w14:ligatures w14:val="none"/>
+        </w:rPr>
+        <w:t>Example</w:t>
+      </w:r>
+    </w:p>
+    <w:p>
+      <w:pPr>
+        <w:shd w:val="clear" w:color="auto" w:fill="E7E9EB"/>
+        <w:spacing w:before="240" w:after="240" w:line="240" w:lineRule="auto"/>
+        <w:rPr>
+          <w:rFonts w:ascii="Verdana" w:eastAsia="Times New Roman" w:hAnsi="Verdana" w:cs="Times New Roman"/>
+          <w:color w:val="000000"/>
+          <w:kern w:val="0"/>
+          <w:sz w:val="23"/>
+          <w:szCs w:val="23"/>
+          <w:lang w:eastAsia="fr-FR"/>
+          <w14:ligatures w14:val="none"/>
+        </w:rPr>
+      </w:pPr>
+      <w:r>
+        <w:rPr>
+          <w:rFonts w:ascii="Verdana" w:eastAsia="Times New Roman" w:hAnsi="Verdana" w:cs="Times New Roman"/>
+          <w:color w:val="000000"/>
+          <w:kern w:val="0"/>
+          <w:sz w:val="23"/>
+          <w:szCs w:val="23"/>
+          <w:lang w:eastAsia="fr-FR"/>
+          <w14:ligatures w14:val="none"/>
+        </w:rPr>
+        <w:t>Insert one row, and return the ID:</w:t>
+      </w:r>
+    </w:p>
+    <w:p>
+      <w:pPr>
+        <w:shd w:val="clear" w:color="auto" w:fill="FFFFFF"/>
+        <w:spacing w:line="240" w:lineRule="auto"/>
+        <w:rPr>
+          <w:rFonts w:ascii="Consolas" w:eastAsia="Times New Roman" w:hAnsi="Consolas" w:cs="Times New Roman"/>
+          <w:color w:val="000000"/>
+          <w:kern w:val="0"/>
+          <w:sz w:val="23"/>
+          <w:szCs w:val="23"/>
+          <w:lang w:eastAsia="fr-FR"/>
+          <w14:ligatures w14:val="none"/>
+        </w:rPr>
+      </w:pPr>
+      <w:r>
+        <w:rPr>
+          <w:rFonts w:ascii="Consolas" w:eastAsia="Times New Roman" w:hAnsi="Consolas" w:cs="Times New Roman"/>
+          <w:color w:val="0000CD"/>
+          <w:kern w:val="0"/>
+          <w:sz w:val="23"/>
+          <w:szCs w:val="23"/>
+          <w:lang w:eastAsia="fr-FR"/>
+          <w14:ligatures w14:val="none"/>
+        </w:rPr>
+        <w:t>import</w:t>
+      </w:r>
+      <w:r>
+        <w:rPr>
+          <w:rFonts w:ascii="Consolas" w:eastAsia="Times New Roman" w:hAnsi="Consolas" w:cs="Times New Roman"/>
+          <w:color w:val="000000"/>
+          <w:kern w:val="0"/>
+          <w:sz w:val="23"/>
+          <w:szCs w:val="23"/>
+          <w:lang w:eastAsia="fr-FR"/>
+          <w14:ligatures w14:val="none"/>
+        </w:rPr>
+        <w:t> mysql.connector</w:t>
+      </w:r>
+      <w:r>
+        <w:rPr>
+          <w:rFonts w:ascii="Consolas" w:eastAsia="Times New Roman" w:hAnsi="Consolas" w:cs="Times New Roman"/>
+          <w:color w:val="000000"/>
+          <w:kern w:val="0"/>
+          <w:sz w:val="23"/>
+          <w:szCs w:val="23"/>
+          <w:lang w:eastAsia="fr-FR"/>
+          <w14:ligatures w14:val="none"/>
+        </w:rPr>
+        <w:br/>
+      </w:r>
+      <w:r>
+        <w:rPr>
+          <w:rFonts w:ascii="Consolas" w:eastAsia="Times New Roman" w:hAnsi="Consolas" w:cs="Times New Roman"/>
+          <w:color w:val="000000"/>
+          <w:kern w:val="0"/>
+          <w:sz w:val="23"/>
+          <w:szCs w:val="23"/>
+          <w:lang w:eastAsia="fr-FR"/>
+          <w14:ligatures w14:val="none"/>
+        </w:rPr>
+        <w:br/>
+        <w:t>mydb = mysql.connector.connect(</w:t>
+      </w:r>
+      <w:r>
+        <w:rPr>
+          <w:rFonts w:ascii="Consolas" w:eastAsia="Times New Roman" w:hAnsi="Consolas" w:cs="Times New Roman"/>
+          <w:color w:val="000000"/>
+          <w:kern w:val="0"/>
+          <w:sz w:val="23"/>
+          <w:szCs w:val="23"/>
+          <w:lang w:eastAsia="fr-FR"/>
+          <w14:ligatures w14:val="none"/>
+        </w:rPr>
+        <w:br/>
+        <w:t>  host=</w:t>
+      </w:r>
+      <w:r>
+        <w:rPr>
+          <w:rFonts w:ascii="Consolas" w:eastAsia="Times New Roman" w:hAnsi="Consolas" w:cs="Times New Roman"/>
+          <w:color w:val="A52A2A"/>
+          <w:kern w:val="0"/>
+          <w:sz w:val="23"/>
+          <w:szCs w:val="23"/>
+          <w:lang w:eastAsia="fr-FR"/>
+          <w14:ligatures w14:val="none"/>
+        </w:rPr>
+        <w:t>"localhost"</w:t>
+      </w:r>
+      <w:r>
+        <w:rPr>
+          <w:rFonts w:ascii="Consolas" w:eastAsia="Times New Roman" w:hAnsi="Consolas" w:cs="Times New Roman"/>
+          <w:color w:val="000000"/>
+          <w:kern w:val="0"/>
+          <w:sz w:val="23"/>
+          <w:szCs w:val="23"/>
+          <w:lang w:eastAsia="fr-FR"/>
+          <w14:ligatures w14:val="none"/>
+        </w:rPr>
+        <w:t>,</w:t>
+      </w:r>
+      <w:r>
+        <w:rPr>
+          <w:rFonts w:ascii="Consolas" w:eastAsia="Times New Roman" w:hAnsi="Consolas" w:cs="Times New Roman"/>
+          <w:color w:val="000000"/>
+          <w:kern w:val="0"/>
+          <w:sz w:val="23"/>
+          <w:szCs w:val="23"/>
+          <w:lang w:eastAsia="fr-FR"/>
+          <w14:ligatures w14:val="none"/>
+        </w:rPr>
+        <w:br/>
+        <w:t> </w:t>
+      </w:r>
+      <w:r>
+        <w:rPr>
+          <w:rFonts w:ascii="Consolas" w:eastAsia="Times New Roman" w:hAnsi="Consolas" w:cs="Times New Roman"/>
+          <w:color w:val="FF0000"/>
+          <w:kern w:val="0"/>
+          <w:sz w:val="23"/>
+          <w:szCs w:val="23"/>
+          <w:lang w:eastAsia="fr-FR"/>
+          <w14:ligatures w14:val="none"/>
+        </w:rPr>
+        <w:t> </w:t>
+      </w:r>
+      <w:r>
+        <w:rPr>
+          <w:rFonts w:ascii="Consolas" w:eastAsia="Times New Roman" w:hAnsi="Consolas" w:cs="Times New Roman"/>
+          <w:color w:val="000000"/>
+          <w:kern w:val="0"/>
+          <w:sz w:val="23"/>
+          <w:szCs w:val="23"/>
+          <w:lang w:eastAsia="fr-FR"/>
+          <w14:ligatures w14:val="none"/>
+        </w:rPr>
+        <w:t>user=</w:t>
+      </w:r>
+      <w:r>
+        <w:rPr>
+          <w:rFonts w:ascii="Consolas" w:eastAsia="Times New Roman" w:hAnsi="Consolas" w:cs="Times New Roman"/>
+          <w:color w:val="A52A2A"/>
+          <w:kern w:val="0"/>
+          <w:sz w:val="23"/>
+          <w:szCs w:val="23"/>
+          <w:lang w:eastAsia="fr-FR"/>
+          <w14:ligatures w14:val="none"/>
+        </w:rPr>
+        <w:t>"</w:t>
+      </w:r>
+      <w:r>
+        <w:rPr>
+          <w:rFonts w:ascii="Consolas" w:eastAsia="Times New Roman" w:hAnsi="Consolas" w:cs="Times New Roman"/>
+          <w:i/>
+          <w:iCs/>
+          <w:color w:val="A52A2A"/>
+          <w:kern w:val="0"/>
+          <w:sz w:val="23"/>
+          <w:szCs w:val="23"/>
+          <w:lang w:eastAsia="fr-FR"/>
+          <w14:ligatures w14:val="none"/>
+        </w:rPr>
+        <w:t>yourusername</w:t>
+      </w:r>
+      <w:r>
+        <w:rPr>
+          <w:rFonts w:ascii="Consolas" w:eastAsia="Times New Roman" w:hAnsi="Consolas" w:cs="Times New Roman"/>
+          <w:color w:val="A52A2A"/>
+          <w:kern w:val="0"/>
+          <w:sz w:val="23"/>
+          <w:szCs w:val="23"/>
+          <w:lang w:eastAsia="fr-FR"/>
+          <w14:ligatures w14:val="none"/>
+        </w:rPr>
+        <w:t>"</w:t>
+      </w:r>
+      <w:r>
+        <w:rPr>
+          <w:rFonts w:ascii="Consolas" w:eastAsia="Times New Roman" w:hAnsi="Consolas" w:cs="Times New Roman"/>
+          <w:color w:val="000000"/>
+          <w:kern w:val="0"/>
+          <w:sz w:val="23"/>
+          <w:szCs w:val="23"/>
+          <w:lang w:eastAsia="fr-FR"/>
+          <w14:ligatures w14:val="none"/>
+        </w:rPr>
+        <w:t>,</w:t>
+      </w:r>
+      <w:r>
+        <w:rPr>
+          <w:rFonts w:ascii="Consolas" w:eastAsia="Times New Roman" w:hAnsi="Consolas" w:cs="Times New Roman"/>
+          <w:color w:val="000000"/>
+          <w:kern w:val="0"/>
+          <w:sz w:val="23"/>
+          <w:szCs w:val="23"/>
+          <w:lang w:eastAsia="fr-FR"/>
+          <w14:ligatures w14:val="none"/>
+        </w:rPr>
+        <w:br/>
+        <w:t>  password=</w:t>
+      </w:r>
+      <w:r>
+        <w:rPr>
+          <w:rFonts w:ascii="Consolas" w:eastAsia="Times New Roman" w:hAnsi="Consolas" w:cs="Times New Roman"/>
+          <w:color w:val="A52A2A"/>
+          <w:kern w:val="0"/>
+          <w:sz w:val="23"/>
+          <w:szCs w:val="23"/>
+          <w:lang w:eastAsia="fr-FR"/>
+          <w14:ligatures w14:val="none"/>
+        </w:rPr>
+        <w:t>"</w:t>
+      </w:r>
+      <w:r>
+        <w:rPr>
+          <w:rFonts w:ascii="Consolas" w:eastAsia="Times New Roman" w:hAnsi="Consolas" w:cs="Times New Roman"/>
+          <w:i/>
+          <w:iCs/>
+          <w:color w:val="A52A2A"/>
+          <w:kern w:val="0"/>
+          <w:sz w:val="23"/>
+          <w:szCs w:val="23"/>
+          <w:lang w:eastAsia="fr-FR"/>
+          <w14:ligatures w14:val="none"/>
+        </w:rPr>
+        <w:t>yourpassword</w:t>
+      </w:r>
+      <w:r>
+        <w:rPr>
+          <w:rFonts w:ascii="Consolas" w:eastAsia="Times New Roman" w:hAnsi="Consolas" w:cs="Times New Roman"/>
+          <w:color w:val="A52A2A"/>
+          <w:kern w:val="0"/>
+          <w:sz w:val="23"/>
+          <w:szCs w:val="23"/>
+          <w:lang w:eastAsia="fr-FR"/>
+          <w14:ligatures w14:val="none"/>
+        </w:rPr>
+        <w:t>"</w:t>
+      </w:r>
+      <w:r>
+        <w:rPr>
+          <w:rFonts w:ascii="Consolas" w:eastAsia="Times New Roman" w:hAnsi="Consolas" w:cs="Times New Roman"/>
+          <w:color w:val="000000"/>
+          <w:kern w:val="0"/>
+          <w:sz w:val="23"/>
+          <w:szCs w:val="23"/>
+          <w:lang w:eastAsia="fr-FR"/>
+          <w14:ligatures w14:val="none"/>
+        </w:rPr>
+        <w:t>,</w:t>
+      </w:r>
+      <w:r>
+        <w:rPr>
+          <w:rFonts w:ascii="Consolas" w:eastAsia="Times New Roman" w:hAnsi="Consolas" w:cs="Times New Roman"/>
+          <w:color w:val="000000"/>
+          <w:kern w:val="0"/>
+          <w:sz w:val="23"/>
+          <w:szCs w:val="23"/>
+          <w:lang w:eastAsia="fr-FR"/>
+          <w14:ligatures w14:val="none"/>
+        </w:rPr>
+        <w:br/>
+        <w:t>  database=</w:t>
+      </w:r>
+      <w:r>
+        <w:rPr>
+          <w:rFonts w:ascii="Consolas" w:eastAsia="Times New Roman" w:hAnsi="Consolas" w:cs="Times New Roman"/>
+          <w:color w:val="A52A2A"/>
+          <w:kern w:val="0"/>
+          <w:sz w:val="23"/>
+          <w:szCs w:val="23"/>
+          <w:lang w:eastAsia="fr-FR"/>
+          <w14:ligatures w14:val="none"/>
+        </w:rPr>
+        <w:t>"mydatabase"</w:t>
+      </w:r>
+      <w:r>
+        <w:rPr>
+          <w:rFonts w:ascii="Consolas" w:eastAsia="Times New Roman" w:hAnsi="Consolas" w:cs="Times New Roman"/>
+          <w:color w:val="000000"/>
+          <w:kern w:val="0"/>
+          <w:sz w:val="23"/>
+          <w:szCs w:val="23"/>
+          <w:lang w:eastAsia="fr-FR"/>
+          <w14:ligatures w14:val="none"/>
+        </w:rPr>
+        <w:br/>
+        <w:t>)</w:t>
+      </w:r>
+      <w:r>
+        <w:rPr>
+          <w:rFonts w:ascii="Consolas" w:eastAsia="Times New Roman" w:hAnsi="Consolas" w:cs="Times New Roman"/>
+          <w:color w:val="000000"/>
+          <w:kern w:val="0"/>
+          <w:sz w:val="23"/>
+          <w:szCs w:val="23"/>
+          <w:lang w:eastAsia="fr-FR"/>
+          <w14:ligatures w14:val="none"/>
+        </w:rPr>
+        <w:br/>
+      </w:r>
+      <w:r>
+        <w:rPr>
+          <w:rFonts w:ascii="Consolas" w:eastAsia="Times New Roman" w:hAnsi="Consolas" w:cs="Times New Roman"/>
+          <w:color w:val="000000"/>
+          <w:kern w:val="0"/>
+          <w:sz w:val="23"/>
+          <w:szCs w:val="23"/>
+          <w:lang w:eastAsia="fr-FR"/>
+          <w14:ligatures w14:val="none"/>
+        </w:rPr>
+        <w:br/>
+        <w:t>mycursor = mydb.cursor()</w:t>
+      </w:r>
+      <w:r>
+        <w:rPr>
+          <w:rFonts w:ascii="Consolas" w:eastAsia="Times New Roman" w:hAnsi="Consolas" w:cs="Times New Roman"/>
+          <w:color w:val="000000"/>
+          <w:kern w:val="0"/>
+          <w:sz w:val="23"/>
+          <w:szCs w:val="23"/>
+          <w:lang w:eastAsia="fr-FR"/>
+          <w14:ligatures w14:val="none"/>
+        </w:rPr>
+        <w:br/>
+      </w:r>
+      <w:r>
+        <w:rPr>
+          <w:rFonts w:ascii="Consolas" w:eastAsia="Times New Roman" w:hAnsi="Consolas" w:cs="Times New Roman"/>
+          <w:color w:val="000000"/>
+          <w:kern w:val="0"/>
+          <w:sz w:val="23"/>
+          <w:szCs w:val="23"/>
+          <w:lang w:eastAsia="fr-FR"/>
+          <w14:ligatures w14:val="none"/>
+        </w:rPr>
+        <w:br/>
+        <w:t>sql = </w:t>
+      </w:r>
+      <w:r>
+        <w:rPr>
+          <w:rFonts w:ascii="Consolas" w:eastAsia="Times New Roman" w:hAnsi="Consolas" w:cs="Times New Roman"/>
+          <w:color w:val="A52A2A"/>
+          <w:kern w:val="0"/>
+          <w:sz w:val="23"/>
+          <w:szCs w:val="23"/>
+          <w:lang w:eastAsia="fr-FR"/>
+          <w14:ligatures w14:val="none"/>
+        </w:rPr>
+        <w:t>"INSERT INTO customers (name, address) VALUES (%s, %s)"</w:t>
+      </w:r>
+      <w:r>
+        <w:rPr>
+          <w:rFonts w:ascii="Consolas" w:eastAsia="Times New Roman" w:hAnsi="Consolas" w:cs="Times New Roman"/>
+          <w:color w:val="000000"/>
+          <w:kern w:val="0"/>
+          <w:sz w:val="23"/>
+          <w:szCs w:val="23"/>
+          <w:lang w:eastAsia="fr-FR"/>
+          <w14:ligatures w14:val="none"/>
+        </w:rPr>
+        <w:br/>
+      </w:r>
+      <w:r>
+        <w:rPr>
+          <w:rFonts w:ascii="Consolas" w:eastAsia="Times New Roman" w:hAnsi="Consolas" w:cs="Times New Roman"/>
+          <w:color w:val="000000"/>
+          <w:kern w:val="0"/>
+          <w:sz w:val="23"/>
+          <w:szCs w:val="23"/>
+          <w:lang w:eastAsia="fr-FR"/>
+          <w14:ligatures w14:val="none"/>
+        </w:rPr>
+        <w:lastRenderedPageBreak/>
+        <w:t>val = (</w:t>
+      </w:r>
+      <w:r>
+        <w:rPr>
+          <w:rFonts w:ascii="Consolas" w:eastAsia="Times New Roman" w:hAnsi="Consolas" w:cs="Times New Roman"/>
+          <w:color w:val="A52A2A"/>
+          <w:kern w:val="0"/>
+          <w:sz w:val="23"/>
+          <w:szCs w:val="23"/>
+          <w:lang w:eastAsia="fr-FR"/>
+          <w14:ligatures w14:val="none"/>
+        </w:rPr>
+        <w:t>"Michelle"</w:t>
+      </w:r>
+      <w:r>
+        <w:rPr>
+          <w:rFonts w:ascii="Consolas" w:eastAsia="Times New Roman" w:hAnsi="Consolas" w:cs="Times New Roman"/>
+          <w:color w:val="000000"/>
+          <w:kern w:val="0"/>
+          <w:sz w:val="23"/>
+          <w:szCs w:val="23"/>
+          <w:lang w:eastAsia="fr-FR"/>
+          <w14:ligatures w14:val="none"/>
+        </w:rPr>
+        <w:t>, </w:t>
+      </w:r>
+      <w:r>
+        <w:rPr>
+          <w:rFonts w:ascii="Consolas" w:eastAsia="Times New Roman" w:hAnsi="Consolas" w:cs="Times New Roman"/>
+          <w:color w:val="A52A2A"/>
+          <w:kern w:val="0"/>
+          <w:sz w:val="23"/>
+          <w:szCs w:val="23"/>
+          <w:lang w:eastAsia="fr-FR"/>
+          <w14:ligatures w14:val="none"/>
+        </w:rPr>
+        <w:t>"Blue Village"</w:t>
+      </w:r>
+      <w:r>
+        <w:rPr>
+          <w:rFonts w:ascii="Consolas" w:eastAsia="Times New Roman" w:hAnsi="Consolas" w:cs="Times New Roman"/>
+          <w:color w:val="000000"/>
+          <w:kern w:val="0"/>
+          <w:sz w:val="23"/>
+          <w:szCs w:val="23"/>
+          <w:lang w:eastAsia="fr-FR"/>
+          <w14:ligatures w14:val="none"/>
+        </w:rPr>
+        <w:t>)</w:t>
+      </w:r>
+      <w:r>
+        <w:rPr>
+          <w:rFonts w:ascii="Consolas" w:eastAsia="Times New Roman" w:hAnsi="Consolas" w:cs="Times New Roman"/>
+          <w:color w:val="000000"/>
+          <w:kern w:val="0"/>
+          <w:sz w:val="23"/>
+          <w:szCs w:val="23"/>
+          <w:lang w:eastAsia="fr-FR"/>
+          <w14:ligatures w14:val="none"/>
+        </w:rPr>
+        <w:br/>
+        <w:t>mycursor.execute(sql, val)</w:t>
+      </w:r>
+      <w:r>
+        <w:rPr>
+          <w:rFonts w:ascii="Consolas" w:eastAsia="Times New Roman" w:hAnsi="Consolas" w:cs="Times New Roman"/>
+          <w:color w:val="000000"/>
+          <w:kern w:val="0"/>
+          <w:sz w:val="23"/>
+          <w:szCs w:val="23"/>
+          <w:lang w:eastAsia="fr-FR"/>
+          <w14:ligatures w14:val="none"/>
+        </w:rPr>
+        <w:br/>
+      </w:r>
+      <w:r>
+        <w:rPr>
+          <w:rFonts w:ascii="Consolas" w:eastAsia="Times New Roman" w:hAnsi="Consolas" w:cs="Times New Roman"/>
+          <w:color w:val="000000"/>
+          <w:kern w:val="0"/>
+          <w:sz w:val="23"/>
+          <w:szCs w:val="23"/>
+          <w:lang w:eastAsia="fr-FR"/>
+          <w14:ligatures w14:val="none"/>
+        </w:rPr>
+        <w:br/>
+        <w:t>mydb.commit()</w:t>
+      </w:r>
+      <w:r>
+        <w:rPr>
+          <w:rFonts w:ascii="Consolas" w:eastAsia="Times New Roman" w:hAnsi="Consolas" w:cs="Times New Roman"/>
+          <w:color w:val="000000"/>
+          <w:kern w:val="0"/>
+          <w:sz w:val="23"/>
+          <w:szCs w:val="23"/>
+          <w:lang w:eastAsia="fr-FR"/>
+          <w14:ligatures w14:val="none"/>
+        </w:rPr>
+        <w:br/>
+      </w:r>
+      <w:r>
+        <w:rPr>
+          <w:rFonts w:ascii="Consolas" w:eastAsia="Times New Roman" w:hAnsi="Consolas" w:cs="Times New Roman"/>
+          <w:color w:val="000000"/>
+          <w:kern w:val="0"/>
+          <w:sz w:val="23"/>
+          <w:szCs w:val="23"/>
+          <w:lang w:eastAsia="fr-FR"/>
+          <w14:ligatures w14:val="none"/>
+        </w:rPr>
+        <w:br/>
+      </w:r>
+      <w:r>
+        <w:rPr>
+          <w:rFonts w:ascii="Consolas" w:eastAsia="Times New Roman" w:hAnsi="Consolas" w:cs="Times New Roman"/>
+          <w:color w:val="0000CD"/>
+          <w:kern w:val="0"/>
+          <w:sz w:val="23"/>
+          <w:szCs w:val="23"/>
+          <w:lang w:eastAsia="fr-FR"/>
+          <w14:ligatures w14:val="none"/>
+        </w:rPr>
+        <w:t>print</w:t>
+      </w:r>
+      <w:r>
+        <w:rPr>
+          <w:rFonts w:ascii="Consolas" w:eastAsia="Times New Roman" w:hAnsi="Consolas" w:cs="Times New Roman"/>
+          <w:color w:val="000000"/>
+          <w:kern w:val="0"/>
+          <w:sz w:val="23"/>
+          <w:szCs w:val="23"/>
+          <w:lang w:eastAsia="fr-FR"/>
+          <w14:ligatures w14:val="none"/>
+        </w:rPr>
+        <w:t>(</w:t>
+      </w:r>
+      <w:r>
+        <w:rPr>
+          <w:rFonts w:ascii="Consolas" w:eastAsia="Times New Roman" w:hAnsi="Consolas" w:cs="Times New Roman"/>
+          <w:color w:val="A52A2A"/>
+          <w:kern w:val="0"/>
+          <w:sz w:val="23"/>
+          <w:szCs w:val="23"/>
+          <w:lang w:eastAsia="fr-FR"/>
+          <w14:ligatures w14:val="none"/>
+        </w:rPr>
+        <w:t>"1 record inserted, ID:"</w:t>
+      </w:r>
+      <w:r>
+        <w:rPr>
+          <w:rFonts w:ascii="Consolas" w:eastAsia="Times New Roman" w:hAnsi="Consolas" w:cs="Times New Roman"/>
+          <w:color w:val="000000"/>
+          <w:kern w:val="0"/>
+          <w:sz w:val="23"/>
+          <w:szCs w:val="23"/>
+          <w:lang w:eastAsia="fr-FR"/>
+          <w14:ligatures w14:val="none"/>
+        </w:rPr>
+        <w:t>, mycursor.lastrowid)</w:t>
       </w:r>
     </w:p>
     <w:p>

</xml_diff>

<commit_message>
python and mysql: select
</commit_message>
<xml_diff>
--- a/Python.docx
+++ b/Python.docx
@@ -25432,7 +25432,7 @@
           <w:kern w:val="0"/>
           <w:sz w:val="23"/>
           <w:szCs w:val="23"/>
-          <w:lang w:eastAsia="fr-FR"/>
+          <w:lang w:val="en-US" w:eastAsia="fr-FR"/>
           <w14:ligatures w14:val="none"/>
         </w:rPr>
       </w:pPr>
@@ -25447,7 +25447,7 @@
             <w:u w:val="single"/>
             <w:bdr w:val="none" w:sz="0" w:space="0" w:color="auto" w:frame="1"/>
             <w:shd w:val="clear" w:color="auto" w:fill="4CAF50"/>
-            <w:lang w:eastAsia="fr-FR"/>
+            <w:lang w:val="en-US" w:eastAsia="fr-FR"/>
             <w14:ligatures w14:val="none"/>
           </w:rPr>
           <w:t>Run example »</w:t>
@@ -25464,7 +25464,7 @@
           <w:kern w:val="0"/>
           <w:sz w:val="23"/>
           <w:szCs w:val="23"/>
-          <w:lang w:eastAsia="fr-FR"/>
+          <w:lang w:val="en-US" w:eastAsia="fr-FR"/>
           <w14:ligatures w14:val="none"/>
         </w:rPr>
       </w:pPr>
@@ -25477,7 +25477,7 @@
           <w:kern w:val="0"/>
           <w:sz w:val="23"/>
           <w:szCs w:val="23"/>
-          <w:lang w:eastAsia="fr-FR"/>
+          <w:lang w:val="en-US" w:eastAsia="fr-FR"/>
           <w14:ligatures w14:val="none"/>
         </w:rPr>
         <w:t>Important!:</w:t>
@@ -25489,7 +25489,7 @@
           <w:kern w:val="0"/>
           <w:sz w:val="23"/>
           <w:szCs w:val="23"/>
-          <w:lang w:eastAsia="fr-FR"/>
+          <w:lang w:val="en-US" w:eastAsia="fr-FR"/>
           <w14:ligatures w14:val="none"/>
         </w:rPr>
         <w:t> Notice the statement: </w:t>
@@ -25501,7 +25501,7 @@
           <w:kern w:val="0"/>
           <w:sz w:val="20"/>
           <w:szCs w:val="20"/>
-          <w:lang w:eastAsia="fr-FR"/>
+          <w:lang w:val="en-US" w:eastAsia="fr-FR"/>
           <w14:ligatures w14:val="none"/>
         </w:rPr>
         <w:t>mydb.commit()</w:t>
@@ -25513,7 +25513,7 @@
           <w:kern w:val="0"/>
           <w:sz w:val="23"/>
           <w:szCs w:val="23"/>
-          <w:lang w:eastAsia="fr-FR"/>
+          <w:lang w:val="en-US" w:eastAsia="fr-FR"/>
           <w14:ligatures w14:val="none"/>
         </w:rPr>
         <w:t>. It is required to make the changes, otherwise no changes are made to the table.</w:t>
@@ -25556,7 +25556,7 @@
           <w:kern w:val="0"/>
           <w:sz w:val="48"/>
           <w:szCs w:val="48"/>
-          <w:lang w:eastAsia="fr-FR"/>
+          <w:lang w:val="en-US" w:eastAsia="fr-FR"/>
           <w14:ligatures w14:val="none"/>
         </w:rPr>
       </w:pPr>
@@ -25567,7 +25567,7 @@
           <w:kern w:val="0"/>
           <w:sz w:val="48"/>
           <w:szCs w:val="48"/>
-          <w:lang w:eastAsia="fr-FR"/>
+          <w:lang w:val="en-US" w:eastAsia="fr-FR"/>
           <w14:ligatures w14:val="none"/>
         </w:rPr>
         <w:t>Insert Multiple Rows</w:t>
@@ -25583,18 +25583,18 @@
           <w:kern w:val="0"/>
           <w:sz w:val="23"/>
           <w:szCs w:val="23"/>
-          <w:lang w:eastAsia="fr-FR"/>
-          <w14:ligatures w14:val="none"/>
-        </w:rPr>
-      </w:pPr>
-      <w:r>
-        <w:rPr>
-          <w:rFonts w:ascii="Verdana" w:eastAsia="Times New Roman" w:hAnsi="Verdana" w:cs="Times New Roman"/>
-          <w:color w:val="000000"/>
-          <w:kern w:val="0"/>
-          <w:sz w:val="23"/>
-          <w:szCs w:val="23"/>
-          <w:lang w:eastAsia="fr-FR"/>
+          <w:lang w:val="en-US" w:eastAsia="fr-FR"/>
+          <w14:ligatures w14:val="none"/>
+        </w:rPr>
+      </w:pPr>
+      <w:r>
+        <w:rPr>
+          <w:rFonts w:ascii="Verdana" w:eastAsia="Times New Roman" w:hAnsi="Verdana" w:cs="Times New Roman"/>
+          <w:color w:val="000000"/>
+          <w:kern w:val="0"/>
+          <w:sz w:val="23"/>
+          <w:szCs w:val="23"/>
+          <w:lang w:val="en-US" w:eastAsia="fr-FR"/>
           <w14:ligatures w14:val="none"/>
         </w:rPr>
         <w:t>To insert multiple rows into a table, use the </w:t>
@@ -25606,7 +25606,7 @@
           <w:kern w:val="0"/>
           <w:sz w:val="20"/>
           <w:szCs w:val="20"/>
-          <w:lang w:eastAsia="fr-FR"/>
+          <w:lang w:val="en-US" w:eastAsia="fr-FR"/>
           <w14:ligatures w14:val="none"/>
         </w:rPr>
         <w:t>executemany()</w:t>
@@ -25618,7 +25618,7 @@
           <w:kern w:val="0"/>
           <w:sz w:val="23"/>
           <w:szCs w:val="23"/>
-          <w:lang w:eastAsia="fr-FR"/>
+          <w:lang w:val="en-US" w:eastAsia="fr-FR"/>
           <w14:ligatures w14:val="none"/>
         </w:rPr>
         <w:t> method.</w:t>
@@ -25634,18 +25634,18 @@
           <w:kern w:val="0"/>
           <w:sz w:val="23"/>
           <w:szCs w:val="23"/>
-          <w:lang w:eastAsia="fr-FR"/>
-          <w14:ligatures w14:val="none"/>
-        </w:rPr>
-      </w:pPr>
-      <w:r>
-        <w:rPr>
-          <w:rFonts w:ascii="Verdana" w:eastAsia="Times New Roman" w:hAnsi="Verdana" w:cs="Times New Roman"/>
-          <w:color w:val="000000"/>
-          <w:kern w:val="0"/>
-          <w:sz w:val="23"/>
-          <w:szCs w:val="23"/>
-          <w:lang w:eastAsia="fr-FR"/>
+          <w:lang w:val="en-US" w:eastAsia="fr-FR"/>
+          <w14:ligatures w14:val="none"/>
+        </w:rPr>
+      </w:pPr>
+      <w:r>
+        <w:rPr>
+          <w:rFonts w:ascii="Verdana" w:eastAsia="Times New Roman" w:hAnsi="Verdana" w:cs="Times New Roman"/>
+          <w:color w:val="000000"/>
+          <w:kern w:val="0"/>
+          <w:sz w:val="23"/>
+          <w:szCs w:val="23"/>
+          <w:lang w:val="en-US" w:eastAsia="fr-FR"/>
           <w14:ligatures w14:val="none"/>
         </w:rPr>
         <w:t>The second parameter of the </w:t>
@@ -25657,7 +25657,7 @@
           <w:kern w:val="0"/>
           <w:sz w:val="20"/>
           <w:szCs w:val="20"/>
-          <w:lang w:eastAsia="fr-FR"/>
+          <w:lang w:val="en-US" w:eastAsia="fr-FR"/>
           <w14:ligatures w14:val="none"/>
         </w:rPr>
         <w:t>executemany()</w:t>
@@ -25669,7 +25669,7 @@
           <w:kern w:val="0"/>
           <w:sz w:val="23"/>
           <w:szCs w:val="23"/>
-          <w:lang w:eastAsia="fr-FR"/>
+          <w:lang w:val="en-US" w:eastAsia="fr-FR"/>
           <w14:ligatures w14:val="none"/>
         </w:rPr>
         <w:t> method is a list of tuples, containing the data you want to insert:</w:t>
@@ -25686,7 +25686,7 @@
           <w:kern w:val="0"/>
           <w:sz w:val="36"/>
           <w:szCs w:val="36"/>
-          <w:lang w:eastAsia="fr-FR"/>
+          <w:lang w:val="en-US" w:eastAsia="fr-FR"/>
           <w14:ligatures w14:val="none"/>
         </w:rPr>
       </w:pPr>
@@ -25697,7 +25697,7 @@
           <w:kern w:val="0"/>
           <w:sz w:val="36"/>
           <w:szCs w:val="36"/>
-          <w:lang w:eastAsia="fr-FR"/>
+          <w:lang w:val="en-US" w:eastAsia="fr-FR"/>
           <w14:ligatures w14:val="none"/>
         </w:rPr>
         <w:t>Example</w:t>
@@ -25713,18 +25713,18 @@
           <w:kern w:val="0"/>
           <w:sz w:val="23"/>
           <w:szCs w:val="23"/>
-          <w:lang w:eastAsia="fr-FR"/>
-          <w14:ligatures w14:val="none"/>
-        </w:rPr>
-      </w:pPr>
-      <w:r>
-        <w:rPr>
-          <w:rFonts w:ascii="Verdana" w:eastAsia="Times New Roman" w:hAnsi="Verdana" w:cs="Times New Roman"/>
-          <w:color w:val="000000"/>
-          <w:kern w:val="0"/>
-          <w:sz w:val="23"/>
-          <w:szCs w:val="23"/>
-          <w:lang w:eastAsia="fr-FR"/>
+          <w:lang w:val="en-US" w:eastAsia="fr-FR"/>
+          <w14:ligatures w14:val="none"/>
+        </w:rPr>
+      </w:pPr>
+      <w:r>
+        <w:rPr>
+          <w:rFonts w:ascii="Verdana" w:eastAsia="Times New Roman" w:hAnsi="Verdana" w:cs="Times New Roman"/>
+          <w:color w:val="000000"/>
+          <w:kern w:val="0"/>
+          <w:sz w:val="23"/>
+          <w:szCs w:val="23"/>
+          <w:lang w:val="en-US" w:eastAsia="fr-FR"/>
           <w14:ligatures w14:val="none"/>
         </w:rPr>
         <w:t>Fill the "customers" table with data:</w:t>
@@ -25740,7 +25740,7 @@
           <w:kern w:val="0"/>
           <w:sz w:val="23"/>
           <w:szCs w:val="23"/>
-          <w:lang w:eastAsia="fr-FR"/>
+          <w:lang w:val="en-US" w:eastAsia="fr-FR"/>
           <w14:ligatures w14:val="none"/>
         </w:rPr>
       </w:pPr>
@@ -25751,7 +25751,7 @@
           <w:kern w:val="0"/>
           <w:sz w:val="23"/>
           <w:szCs w:val="23"/>
-          <w:lang w:eastAsia="fr-FR"/>
+          <w:lang w:val="en-US" w:eastAsia="fr-FR"/>
           <w14:ligatures w14:val="none"/>
         </w:rPr>
         <w:t>import</w:t>
@@ -25763,7 +25763,7 @@
           <w:kern w:val="0"/>
           <w:sz w:val="23"/>
           <w:szCs w:val="23"/>
-          <w:lang w:eastAsia="fr-FR"/>
+          <w:lang w:val="en-US" w:eastAsia="fr-FR"/>
           <w14:ligatures w14:val="none"/>
         </w:rPr>
         <w:t> mysql.connector</w:t>
@@ -25775,19 +25775,19 @@
           <w:kern w:val="0"/>
           <w:sz w:val="23"/>
           <w:szCs w:val="23"/>
-          <w:lang w:eastAsia="fr-FR"/>
-          <w14:ligatures w14:val="none"/>
-        </w:rPr>
-        <w:br/>
-      </w:r>
-      <w:r>
-        <w:rPr>
-          <w:rFonts w:ascii="Consolas" w:eastAsia="Times New Roman" w:hAnsi="Consolas" w:cs="Times New Roman"/>
-          <w:color w:val="000000"/>
-          <w:kern w:val="0"/>
-          <w:sz w:val="23"/>
-          <w:szCs w:val="23"/>
-          <w:lang w:eastAsia="fr-FR"/>
+          <w:lang w:val="en-US" w:eastAsia="fr-FR"/>
+          <w14:ligatures w14:val="none"/>
+        </w:rPr>
+        <w:br/>
+      </w:r>
+      <w:r>
+        <w:rPr>
+          <w:rFonts w:ascii="Consolas" w:eastAsia="Times New Roman" w:hAnsi="Consolas" w:cs="Times New Roman"/>
+          <w:color w:val="000000"/>
+          <w:kern w:val="0"/>
+          <w:sz w:val="23"/>
+          <w:szCs w:val="23"/>
+          <w:lang w:val="en-US" w:eastAsia="fr-FR"/>
           <w14:ligatures w14:val="none"/>
         </w:rPr>
         <w:br/>
@@ -25800,7 +25800,7 @@
           <w:kern w:val="0"/>
           <w:sz w:val="23"/>
           <w:szCs w:val="23"/>
-          <w:lang w:eastAsia="fr-FR"/>
+          <w:lang w:val="en-US" w:eastAsia="fr-FR"/>
           <w14:ligatures w14:val="none"/>
         </w:rPr>
         <w:br/>
@@ -25813,7 +25813,7 @@
           <w:kern w:val="0"/>
           <w:sz w:val="23"/>
           <w:szCs w:val="23"/>
-          <w:lang w:eastAsia="fr-FR"/>
+          <w:lang w:val="en-US" w:eastAsia="fr-FR"/>
           <w14:ligatures w14:val="none"/>
         </w:rPr>
         <w:t>"localhost"</w:t>
@@ -25825,7 +25825,7 @@
           <w:kern w:val="0"/>
           <w:sz w:val="23"/>
           <w:szCs w:val="23"/>
-          <w:lang w:eastAsia="fr-FR"/>
+          <w:lang w:val="en-US" w:eastAsia="fr-FR"/>
           <w14:ligatures w14:val="none"/>
         </w:rPr>
         <w:t>,</w:t>
@@ -25837,7 +25837,7 @@
           <w:kern w:val="0"/>
           <w:sz w:val="23"/>
           <w:szCs w:val="23"/>
-          <w:lang w:eastAsia="fr-FR"/>
+          <w:lang w:val="en-US" w:eastAsia="fr-FR"/>
           <w14:ligatures w14:val="none"/>
         </w:rPr>
         <w:br/>
@@ -25850,7 +25850,7 @@
           <w:kern w:val="0"/>
           <w:sz w:val="23"/>
           <w:szCs w:val="23"/>
-          <w:lang w:eastAsia="fr-FR"/>
+          <w:lang w:val="en-US" w:eastAsia="fr-FR"/>
           <w14:ligatures w14:val="none"/>
         </w:rPr>
         <w:t> </w:t>
@@ -25862,7 +25862,7 @@
           <w:kern w:val="0"/>
           <w:sz w:val="23"/>
           <w:szCs w:val="23"/>
-          <w:lang w:eastAsia="fr-FR"/>
+          <w:lang w:val="en-US" w:eastAsia="fr-FR"/>
           <w14:ligatures w14:val="none"/>
         </w:rPr>
         <w:t>user=</w:t>
@@ -25874,7 +25874,7 @@
           <w:kern w:val="0"/>
           <w:sz w:val="23"/>
           <w:szCs w:val="23"/>
-          <w:lang w:eastAsia="fr-FR"/>
+          <w:lang w:val="en-US" w:eastAsia="fr-FR"/>
           <w14:ligatures w14:val="none"/>
         </w:rPr>
         <w:t>"</w:t>
@@ -25888,7 +25888,7 @@
           <w:kern w:val="0"/>
           <w:sz w:val="23"/>
           <w:szCs w:val="23"/>
-          <w:lang w:eastAsia="fr-FR"/>
+          <w:lang w:val="en-US" w:eastAsia="fr-FR"/>
           <w14:ligatures w14:val="none"/>
         </w:rPr>
         <w:t>yourusername</w:t>
@@ -25900,7 +25900,7 @@
           <w:kern w:val="0"/>
           <w:sz w:val="23"/>
           <w:szCs w:val="23"/>
-          <w:lang w:eastAsia="fr-FR"/>
+          <w:lang w:val="en-US" w:eastAsia="fr-FR"/>
           <w14:ligatures w14:val="none"/>
         </w:rPr>
         <w:t>"</w:t>
@@ -25912,7 +25912,7 @@
           <w:kern w:val="0"/>
           <w:sz w:val="23"/>
           <w:szCs w:val="23"/>
-          <w:lang w:eastAsia="fr-FR"/>
+          <w:lang w:val="en-US" w:eastAsia="fr-FR"/>
           <w14:ligatures w14:val="none"/>
         </w:rPr>
         <w:t>,</w:t>
@@ -25924,7 +25924,7 @@
           <w:kern w:val="0"/>
           <w:sz w:val="23"/>
           <w:szCs w:val="23"/>
-          <w:lang w:eastAsia="fr-FR"/>
+          <w:lang w:val="en-US" w:eastAsia="fr-FR"/>
           <w14:ligatures w14:val="none"/>
         </w:rPr>
         <w:br/>
@@ -25937,7 +25937,7 @@
           <w:kern w:val="0"/>
           <w:sz w:val="23"/>
           <w:szCs w:val="23"/>
-          <w:lang w:eastAsia="fr-FR"/>
+          <w:lang w:val="en-US" w:eastAsia="fr-FR"/>
           <w14:ligatures w14:val="none"/>
         </w:rPr>
         <w:t>"</w:t>
@@ -25951,7 +25951,7 @@
           <w:kern w:val="0"/>
           <w:sz w:val="23"/>
           <w:szCs w:val="23"/>
-          <w:lang w:eastAsia="fr-FR"/>
+          <w:lang w:val="en-US" w:eastAsia="fr-FR"/>
           <w14:ligatures w14:val="none"/>
         </w:rPr>
         <w:t>yourpassword</w:t>
@@ -25963,7 +25963,7 @@
           <w:kern w:val="0"/>
           <w:sz w:val="23"/>
           <w:szCs w:val="23"/>
-          <w:lang w:eastAsia="fr-FR"/>
+          <w:lang w:val="en-US" w:eastAsia="fr-FR"/>
           <w14:ligatures w14:val="none"/>
         </w:rPr>
         <w:t>"</w:t>
@@ -25975,7 +25975,7 @@
           <w:kern w:val="0"/>
           <w:sz w:val="23"/>
           <w:szCs w:val="23"/>
-          <w:lang w:eastAsia="fr-FR"/>
+          <w:lang w:val="en-US" w:eastAsia="fr-FR"/>
           <w14:ligatures w14:val="none"/>
         </w:rPr>
         <w:t>,</w:t>
@@ -25987,7 +25987,7 @@
           <w:kern w:val="0"/>
           <w:sz w:val="23"/>
           <w:szCs w:val="23"/>
-          <w:lang w:eastAsia="fr-FR"/>
+          <w:lang w:val="en-US" w:eastAsia="fr-FR"/>
           <w14:ligatures w14:val="none"/>
         </w:rPr>
         <w:br/>
@@ -26000,7 +26000,7 @@
           <w:kern w:val="0"/>
           <w:sz w:val="23"/>
           <w:szCs w:val="23"/>
-          <w:lang w:eastAsia="fr-FR"/>
+          <w:lang w:val="en-US" w:eastAsia="fr-FR"/>
           <w14:ligatures w14:val="none"/>
         </w:rPr>
         <w:t>"mydatabase"</w:t>
@@ -26012,7 +26012,7 @@
           <w:kern w:val="0"/>
           <w:sz w:val="23"/>
           <w:szCs w:val="23"/>
-          <w:lang w:eastAsia="fr-FR"/>
+          <w:lang w:val="en-US" w:eastAsia="fr-FR"/>
           <w14:ligatures w14:val="none"/>
         </w:rPr>
         <w:br/>
@@ -26025,19 +26025,19 @@
           <w:kern w:val="0"/>
           <w:sz w:val="23"/>
           <w:szCs w:val="23"/>
-          <w:lang w:eastAsia="fr-FR"/>
-          <w14:ligatures w14:val="none"/>
-        </w:rPr>
-        <w:br/>
-      </w:r>
-      <w:r>
-        <w:rPr>
-          <w:rFonts w:ascii="Consolas" w:eastAsia="Times New Roman" w:hAnsi="Consolas" w:cs="Times New Roman"/>
-          <w:color w:val="000000"/>
-          <w:kern w:val="0"/>
-          <w:sz w:val="23"/>
-          <w:szCs w:val="23"/>
-          <w:lang w:eastAsia="fr-FR"/>
+          <w:lang w:val="en-US" w:eastAsia="fr-FR"/>
+          <w14:ligatures w14:val="none"/>
+        </w:rPr>
+        <w:br/>
+      </w:r>
+      <w:r>
+        <w:rPr>
+          <w:rFonts w:ascii="Consolas" w:eastAsia="Times New Roman" w:hAnsi="Consolas" w:cs="Times New Roman"/>
+          <w:color w:val="000000"/>
+          <w:kern w:val="0"/>
+          <w:sz w:val="23"/>
+          <w:szCs w:val="23"/>
+          <w:lang w:val="en-US" w:eastAsia="fr-FR"/>
           <w14:ligatures w14:val="none"/>
         </w:rPr>
         <w:br/>
@@ -26050,19 +26050,19 @@
           <w:kern w:val="0"/>
           <w:sz w:val="23"/>
           <w:szCs w:val="23"/>
-          <w:lang w:eastAsia="fr-FR"/>
-          <w14:ligatures w14:val="none"/>
-        </w:rPr>
-        <w:br/>
-      </w:r>
-      <w:r>
-        <w:rPr>
-          <w:rFonts w:ascii="Consolas" w:eastAsia="Times New Roman" w:hAnsi="Consolas" w:cs="Times New Roman"/>
-          <w:color w:val="000000"/>
-          <w:kern w:val="0"/>
-          <w:sz w:val="23"/>
-          <w:szCs w:val="23"/>
-          <w:lang w:eastAsia="fr-FR"/>
+          <w:lang w:val="en-US" w:eastAsia="fr-FR"/>
+          <w14:ligatures w14:val="none"/>
+        </w:rPr>
+        <w:br/>
+      </w:r>
+      <w:r>
+        <w:rPr>
+          <w:rFonts w:ascii="Consolas" w:eastAsia="Times New Roman" w:hAnsi="Consolas" w:cs="Times New Roman"/>
+          <w:color w:val="000000"/>
+          <w:kern w:val="0"/>
+          <w:sz w:val="23"/>
+          <w:szCs w:val="23"/>
+          <w:lang w:val="en-US" w:eastAsia="fr-FR"/>
           <w14:ligatures w14:val="none"/>
         </w:rPr>
         <w:br/>
@@ -26075,7 +26075,7 @@
           <w:kern w:val="0"/>
           <w:sz w:val="23"/>
           <w:szCs w:val="23"/>
-          <w:lang w:eastAsia="fr-FR"/>
+          <w:lang w:val="en-US" w:eastAsia="fr-FR"/>
           <w14:ligatures w14:val="none"/>
         </w:rPr>
         <w:t>"INSERT INTO customers (name, address) VALUES (%s, %s)"</w:t>
@@ -26087,7 +26087,7 @@
           <w:kern w:val="0"/>
           <w:sz w:val="23"/>
           <w:szCs w:val="23"/>
-          <w:lang w:eastAsia="fr-FR"/>
+          <w:lang w:val="en-US" w:eastAsia="fr-FR"/>
           <w14:ligatures w14:val="none"/>
         </w:rPr>
         <w:br/>
@@ -26100,7 +26100,7 @@
           <w:kern w:val="0"/>
           <w:sz w:val="23"/>
           <w:szCs w:val="23"/>
-          <w:lang w:eastAsia="fr-FR"/>
+          <w:lang w:val="en-US" w:eastAsia="fr-FR"/>
           <w14:ligatures w14:val="none"/>
         </w:rPr>
         <w:br/>
@@ -26113,7 +26113,7 @@
           <w:kern w:val="0"/>
           <w:sz w:val="23"/>
           <w:szCs w:val="23"/>
-          <w:lang w:eastAsia="fr-FR"/>
+          <w:lang w:val="en-US" w:eastAsia="fr-FR"/>
           <w14:ligatures w14:val="none"/>
         </w:rPr>
         <w:t>'Peter'</w:t>
@@ -26125,7 +26125,7 @@
           <w:kern w:val="0"/>
           <w:sz w:val="23"/>
           <w:szCs w:val="23"/>
-          <w:lang w:eastAsia="fr-FR"/>
+          <w:lang w:val="en-US" w:eastAsia="fr-FR"/>
           <w14:ligatures w14:val="none"/>
         </w:rPr>
         <w:t>, </w:t>
@@ -26137,7 +26137,7 @@
           <w:kern w:val="0"/>
           <w:sz w:val="23"/>
           <w:szCs w:val="23"/>
-          <w:lang w:eastAsia="fr-FR"/>
+          <w:lang w:val="en-US" w:eastAsia="fr-FR"/>
           <w14:ligatures w14:val="none"/>
         </w:rPr>
         <w:t>'Lowstreet 4'</w:t>
@@ -26149,7 +26149,7 @@
           <w:kern w:val="0"/>
           <w:sz w:val="23"/>
           <w:szCs w:val="23"/>
-          <w:lang w:eastAsia="fr-FR"/>
+          <w:lang w:val="en-US" w:eastAsia="fr-FR"/>
           <w14:ligatures w14:val="none"/>
         </w:rPr>
         <w:t>),</w:t>
@@ -26161,7 +26161,7 @@
           <w:kern w:val="0"/>
           <w:sz w:val="23"/>
           <w:szCs w:val="23"/>
-          <w:lang w:eastAsia="fr-FR"/>
+          <w:lang w:val="en-US" w:eastAsia="fr-FR"/>
           <w14:ligatures w14:val="none"/>
         </w:rPr>
         <w:br/>
@@ -26174,7 +26174,7 @@
           <w:kern w:val="0"/>
           <w:sz w:val="23"/>
           <w:szCs w:val="23"/>
-          <w:lang w:eastAsia="fr-FR"/>
+          <w:lang w:val="en-US" w:eastAsia="fr-FR"/>
           <w14:ligatures w14:val="none"/>
         </w:rPr>
         <w:t>'Amy'</w:t>
@@ -26186,7 +26186,7 @@
           <w:kern w:val="0"/>
           <w:sz w:val="23"/>
           <w:szCs w:val="23"/>
-          <w:lang w:eastAsia="fr-FR"/>
+          <w:lang w:val="en-US" w:eastAsia="fr-FR"/>
           <w14:ligatures w14:val="none"/>
         </w:rPr>
         <w:t>, </w:t>
@@ -26198,7 +26198,7 @@
           <w:kern w:val="0"/>
           <w:sz w:val="23"/>
           <w:szCs w:val="23"/>
-          <w:lang w:eastAsia="fr-FR"/>
+          <w:lang w:val="en-US" w:eastAsia="fr-FR"/>
           <w14:ligatures w14:val="none"/>
         </w:rPr>
         <w:t>'Apple st 652'</w:t>
@@ -26210,7 +26210,7 @@
           <w:kern w:val="0"/>
           <w:sz w:val="23"/>
           <w:szCs w:val="23"/>
-          <w:lang w:eastAsia="fr-FR"/>
+          <w:lang w:val="en-US" w:eastAsia="fr-FR"/>
           <w14:ligatures w14:val="none"/>
         </w:rPr>
         <w:t>),</w:t>
@@ -26222,19 +26222,19 @@
           <w:kern w:val="0"/>
           <w:sz w:val="23"/>
           <w:szCs w:val="23"/>
-          <w:lang w:eastAsia="fr-FR"/>
-          <w14:ligatures w14:val="none"/>
-        </w:rPr>
-        <w:br/>
-      </w:r>
-      <w:r>
-        <w:rPr>
-          <w:rFonts w:ascii="Consolas" w:eastAsia="Times New Roman" w:hAnsi="Consolas" w:cs="Times New Roman"/>
-          <w:color w:val="000000"/>
-          <w:kern w:val="0"/>
-          <w:sz w:val="23"/>
-          <w:szCs w:val="23"/>
-          <w:lang w:eastAsia="fr-FR"/>
+          <w:lang w:val="en-US" w:eastAsia="fr-FR"/>
+          <w14:ligatures w14:val="none"/>
+        </w:rPr>
+        <w:br/>
+      </w:r>
+      <w:r>
+        <w:rPr>
+          <w:rFonts w:ascii="Consolas" w:eastAsia="Times New Roman" w:hAnsi="Consolas" w:cs="Times New Roman"/>
+          <w:color w:val="000000"/>
+          <w:kern w:val="0"/>
+          <w:sz w:val="23"/>
+          <w:szCs w:val="23"/>
+          <w:lang w:val="en-US" w:eastAsia="fr-FR"/>
           <w14:ligatures w14:val="none"/>
         </w:rPr>
         <w:lastRenderedPageBreak/>
@@ -26247,7 +26247,7 @@
           <w:kern w:val="0"/>
           <w:sz w:val="23"/>
           <w:szCs w:val="23"/>
-          <w:lang w:eastAsia="fr-FR"/>
+          <w:lang w:val="en-US" w:eastAsia="fr-FR"/>
           <w14:ligatures w14:val="none"/>
         </w:rPr>
         <w:t>'Hannah'</w:t>
@@ -26259,7 +26259,7 @@
           <w:kern w:val="0"/>
           <w:sz w:val="23"/>
           <w:szCs w:val="23"/>
-          <w:lang w:eastAsia="fr-FR"/>
+          <w:lang w:val="en-US" w:eastAsia="fr-FR"/>
           <w14:ligatures w14:val="none"/>
         </w:rPr>
         <w:t>, </w:t>
@@ -26271,7 +26271,7 @@
           <w:kern w:val="0"/>
           <w:sz w:val="23"/>
           <w:szCs w:val="23"/>
-          <w:lang w:eastAsia="fr-FR"/>
+          <w:lang w:val="en-US" w:eastAsia="fr-FR"/>
           <w14:ligatures w14:val="none"/>
         </w:rPr>
         <w:t>'Mountain 21'</w:t>
@@ -26283,7 +26283,7 @@
           <w:kern w:val="0"/>
           <w:sz w:val="23"/>
           <w:szCs w:val="23"/>
-          <w:lang w:eastAsia="fr-FR"/>
+          <w:lang w:val="en-US" w:eastAsia="fr-FR"/>
           <w14:ligatures w14:val="none"/>
         </w:rPr>
         <w:t>),</w:t>
@@ -26295,7 +26295,7 @@
           <w:kern w:val="0"/>
           <w:sz w:val="23"/>
           <w:szCs w:val="23"/>
-          <w:lang w:eastAsia="fr-FR"/>
+          <w:lang w:val="en-US" w:eastAsia="fr-FR"/>
           <w14:ligatures w14:val="none"/>
         </w:rPr>
         <w:br/>
@@ -26308,7 +26308,7 @@
           <w:kern w:val="0"/>
           <w:sz w:val="23"/>
           <w:szCs w:val="23"/>
-          <w:lang w:eastAsia="fr-FR"/>
+          <w:lang w:val="en-US" w:eastAsia="fr-FR"/>
           <w14:ligatures w14:val="none"/>
         </w:rPr>
         <w:t>'Michael'</w:t>
@@ -26320,7 +26320,7 @@
           <w:kern w:val="0"/>
           <w:sz w:val="23"/>
           <w:szCs w:val="23"/>
-          <w:lang w:eastAsia="fr-FR"/>
+          <w:lang w:val="en-US" w:eastAsia="fr-FR"/>
           <w14:ligatures w14:val="none"/>
         </w:rPr>
         <w:t>, </w:t>
@@ -26332,7 +26332,7 @@
           <w:kern w:val="0"/>
           <w:sz w:val="23"/>
           <w:szCs w:val="23"/>
-          <w:lang w:eastAsia="fr-FR"/>
+          <w:lang w:val="en-US" w:eastAsia="fr-FR"/>
           <w14:ligatures w14:val="none"/>
         </w:rPr>
         <w:t>'Valley 345'</w:t>
@@ -26344,7 +26344,7 @@
           <w:kern w:val="0"/>
           <w:sz w:val="23"/>
           <w:szCs w:val="23"/>
-          <w:lang w:eastAsia="fr-FR"/>
+          <w:lang w:val="en-US" w:eastAsia="fr-FR"/>
           <w14:ligatures w14:val="none"/>
         </w:rPr>
         <w:t>),</w:t>
@@ -26356,7 +26356,7 @@
           <w:kern w:val="0"/>
           <w:sz w:val="23"/>
           <w:szCs w:val="23"/>
-          <w:lang w:eastAsia="fr-FR"/>
+          <w:lang w:val="en-US" w:eastAsia="fr-FR"/>
           <w14:ligatures w14:val="none"/>
         </w:rPr>
         <w:br/>
@@ -26369,7 +26369,7 @@
           <w:kern w:val="0"/>
           <w:sz w:val="23"/>
           <w:szCs w:val="23"/>
-          <w:lang w:eastAsia="fr-FR"/>
+          <w:lang w:val="en-US" w:eastAsia="fr-FR"/>
           <w14:ligatures w14:val="none"/>
         </w:rPr>
         <w:t>'Sandy'</w:t>
@@ -26381,7 +26381,7 @@
           <w:kern w:val="0"/>
           <w:sz w:val="23"/>
           <w:szCs w:val="23"/>
-          <w:lang w:eastAsia="fr-FR"/>
+          <w:lang w:val="en-US" w:eastAsia="fr-FR"/>
           <w14:ligatures w14:val="none"/>
         </w:rPr>
         <w:t>, </w:t>
@@ -26393,7 +26393,7 @@
           <w:kern w:val="0"/>
           <w:sz w:val="23"/>
           <w:szCs w:val="23"/>
-          <w:lang w:eastAsia="fr-FR"/>
+          <w:lang w:val="en-US" w:eastAsia="fr-FR"/>
           <w14:ligatures w14:val="none"/>
         </w:rPr>
         <w:t>'Ocean blvd 2'</w:t>
@@ -26405,7 +26405,7 @@
           <w:kern w:val="0"/>
           <w:sz w:val="23"/>
           <w:szCs w:val="23"/>
-          <w:lang w:eastAsia="fr-FR"/>
+          <w:lang w:val="en-US" w:eastAsia="fr-FR"/>
           <w14:ligatures w14:val="none"/>
         </w:rPr>
         <w:t>),</w:t>
@@ -26417,7 +26417,7 @@
           <w:kern w:val="0"/>
           <w:sz w:val="23"/>
           <w:szCs w:val="23"/>
-          <w:lang w:eastAsia="fr-FR"/>
+          <w:lang w:val="en-US" w:eastAsia="fr-FR"/>
           <w14:ligatures w14:val="none"/>
         </w:rPr>
         <w:br/>
@@ -26430,7 +26430,7 @@
           <w:kern w:val="0"/>
           <w:sz w:val="23"/>
           <w:szCs w:val="23"/>
-          <w:lang w:eastAsia="fr-FR"/>
+          <w:lang w:val="en-US" w:eastAsia="fr-FR"/>
           <w14:ligatures w14:val="none"/>
         </w:rPr>
         <w:t>'Betty'</w:t>
@@ -26442,7 +26442,7 @@
           <w:kern w:val="0"/>
           <w:sz w:val="23"/>
           <w:szCs w:val="23"/>
-          <w:lang w:eastAsia="fr-FR"/>
+          <w:lang w:val="en-US" w:eastAsia="fr-FR"/>
           <w14:ligatures w14:val="none"/>
         </w:rPr>
         <w:t>, </w:t>
@@ -26454,7 +26454,7 @@
           <w:kern w:val="0"/>
           <w:sz w:val="23"/>
           <w:szCs w:val="23"/>
-          <w:lang w:eastAsia="fr-FR"/>
+          <w:lang w:val="en-US" w:eastAsia="fr-FR"/>
           <w14:ligatures w14:val="none"/>
         </w:rPr>
         <w:t>'Green Grass 1'</w:t>
@@ -26466,7 +26466,7 @@
           <w:kern w:val="0"/>
           <w:sz w:val="23"/>
           <w:szCs w:val="23"/>
-          <w:lang w:eastAsia="fr-FR"/>
+          <w:lang w:val="en-US" w:eastAsia="fr-FR"/>
           <w14:ligatures w14:val="none"/>
         </w:rPr>
         <w:t>),</w:t>
@@ -26478,7 +26478,7 @@
           <w:kern w:val="0"/>
           <w:sz w:val="23"/>
           <w:szCs w:val="23"/>
-          <w:lang w:eastAsia="fr-FR"/>
+          <w:lang w:val="en-US" w:eastAsia="fr-FR"/>
           <w14:ligatures w14:val="none"/>
         </w:rPr>
         <w:br/>
@@ -26491,7 +26491,7 @@
           <w:kern w:val="0"/>
           <w:sz w:val="23"/>
           <w:szCs w:val="23"/>
-          <w:lang w:eastAsia="fr-FR"/>
+          <w:lang w:val="en-US" w:eastAsia="fr-FR"/>
           <w14:ligatures w14:val="none"/>
         </w:rPr>
         <w:t>'Richard'</w:t>
@@ -26503,7 +26503,7 @@
           <w:kern w:val="0"/>
           <w:sz w:val="23"/>
           <w:szCs w:val="23"/>
-          <w:lang w:eastAsia="fr-FR"/>
+          <w:lang w:val="en-US" w:eastAsia="fr-FR"/>
           <w14:ligatures w14:val="none"/>
         </w:rPr>
         <w:t>, </w:t>
@@ -26515,7 +26515,7 @@
           <w:kern w:val="0"/>
           <w:sz w:val="23"/>
           <w:szCs w:val="23"/>
-          <w:lang w:eastAsia="fr-FR"/>
+          <w:lang w:val="en-US" w:eastAsia="fr-FR"/>
           <w14:ligatures w14:val="none"/>
         </w:rPr>
         <w:t>'Sky st 331'</w:t>
@@ -26527,7 +26527,7 @@
           <w:kern w:val="0"/>
           <w:sz w:val="23"/>
           <w:szCs w:val="23"/>
-          <w:lang w:eastAsia="fr-FR"/>
+          <w:lang w:val="en-US" w:eastAsia="fr-FR"/>
           <w14:ligatures w14:val="none"/>
         </w:rPr>
         <w:t>),</w:t>
@@ -26539,7 +26539,7 @@
           <w:kern w:val="0"/>
           <w:sz w:val="23"/>
           <w:szCs w:val="23"/>
-          <w:lang w:eastAsia="fr-FR"/>
+          <w:lang w:val="en-US" w:eastAsia="fr-FR"/>
           <w14:ligatures w14:val="none"/>
         </w:rPr>
         <w:br/>
@@ -26552,7 +26552,7 @@
           <w:kern w:val="0"/>
           <w:sz w:val="23"/>
           <w:szCs w:val="23"/>
-          <w:lang w:eastAsia="fr-FR"/>
+          <w:lang w:val="en-US" w:eastAsia="fr-FR"/>
           <w14:ligatures w14:val="none"/>
         </w:rPr>
         <w:t>'Susan'</w:t>
@@ -26564,7 +26564,7 @@
           <w:kern w:val="0"/>
           <w:sz w:val="23"/>
           <w:szCs w:val="23"/>
-          <w:lang w:eastAsia="fr-FR"/>
+          <w:lang w:val="en-US" w:eastAsia="fr-FR"/>
           <w14:ligatures w14:val="none"/>
         </w:rPr>
         <w:t>, </w:t>
@@ -26576,7 +26576,7 @@
           <w:kern w:val="0"/>
           <w:sz w:val="23"/>
           <w:szCs w:val="23"/>
-          <w:lang w:eastAsia="fr-FR"/>
+          <w:lang w:val="en-US" w:eastAsia="fr-FR"/>
           <w14:ligatures w14:val="none"/>
         </w:rPr>
         <w:t>'One way 98'</w:t>
@@ -26588,7 +26588,7 @@
           <w:kern w:val="0"/>
           <w:sz w:val="23"/>
           <w:szCs w:val="23"/>
-          <w:lang w:eastAsia="fr-FR"/>
+          <w:lang w:val="en-US" w:eastAsia="fr-FR"/>
           <w14:ligatures w14:val="none"/>
         </w:rPr>
         <w:t>),</w:t>
@@ -26600,7 +26600,7 @@
           <w:kern w:val="0"/>
           <w:sz w:val="23"/>
           <w:szCs w:val="23"/>
-          <w:lang w:eastAsia="fr-FR"/>
+          <w:lang w:val="en-US" w:eastAsia="fr-FR"/>
           <w14:ligatures w14:val="none"/>
         </w:rPr>
         <w:br/>
@@ -26613,7 +26613,7 @@
           <w:kern w:val="0"/>
           <w:sz w:val="23"/>
           <w:szCs w:val="23"/>
-          <w:lang w:eastAsia="fr-FR"/>
+          <w:lang w:val="en-US" w:eastAsia="fr-FR"/>
           <w14:ligatures w14:val="none"/>
         </w:rPr>
         <w:t>'Vicky'</w:t>
@@ -26625,7 +26625,7 @@
           <w:kern w:val="0"/>
           <w:sz w:val="23"/>
           <w:szCs w:val="23"/>
-          <w:lang w:eastAsia="fr-FR"/>
+          <w:lang w:val="en-US" w:eastAsia="fr-FR"/>
           <w14:ligatures w14:val="none"/>
         </w:rPr>
         <w:t>, </w:t>
@@ -26637,7 +26637,7 @@
           <w:kern w:val="0"/>
           <w:sz w:val="23"/>
           <w:szCs w:val="23"/>
-          <w:lang w:eastAsia="fr-FR"/>
+          <w:lang w:val="en-US" w:eastAsia="fr-FR"/>
           <w14:ligatures w14:val="none"/>
         </w:rPr>
         <w:t>'Yellow Garden 2'</w:t>
@@ -26649,7 +26649,7 @@
           <w:kern w:val="0"/>
           <w:sz w:val="23"/>
           <w:szCs w:val="23"/>
-          <w:lang w:eastAsia="fr-FR"/>
+          <w:lang w:val="en-US" w:eastAsia="fr-FR"/>
           <w14:ligatures w14:val="none"/>
         </w:rPr>
         <w:t>),</w:t>
@@ -26661,7 +26661,7 @@
           <w:kern w:val="0"/>
           <w:sz w:val="23"/>
           <w:szCs w:val="23"/>
-          <w:lang w:eastAsia="fr-FR"/>
+          <w:lang w:val="en-US" w:eastAsia="fr-FR"/>
           <w14:ligatures w14:val="none"/>
         </w:rPr>
         <w:br/>
@@ -26674,7 +26674,7 @@
           <w:kern w:val="0"/>
           <w:sz w:val="23"/>
           <w:szCs w:val="23"/>
-          <w:lang w:eastAsia="fr-FR"/>
+          <w:lang w:val="en-US" w:eastAsia="fr-FR"/>
           <w14:ligatures w14:val="none"/>
         </w:rPr>
         <w:t>'Ben'</w:t>
@@ -26686,7 +26686,7 @@
           <w:kern w:val="0"/>
           <w:sz w:val="23"/>
           <w:szCs w:val="23"/>
-          <w:lang w:eastAsia="fr-FR"/>
+          <w:lang w:val="en-US" w:eastAsia="fr-FR"/>
           <w14:ligatures w14:val="none"/>
         </w:rPr>
         <w:t>, </w:t>
@@ -26698,7 +26698,7 @@
           <w:kern w:val="0"/>
           <w:sz w:val="23"/>
           <w:szCs w:val="23"/>
-          <w:lang w:eastAsia="fr-FR"/>
+          <w:lang w:val="en-US" w:eastAsia="fr-FR"/>
           <w14:ligatures w14:val="none"/>
         </w:rPr>
         <w:t>'Park Lane 38'</w:t>
@@ -26710,7 +26710,7 @@
           <w:kern w:val="0"/>
           <w:sz w:val="23"/>
           <w:szCs w:val="23"/>
-          <w:lang w:eastAsia="fr-FR"/>
+          <w:lang w:val="en-US" w:eastAsia="fr-FR"/>
           <w14:ligatures w14:val="none"/>
         </w:rPr>
         <w:t>),</w:t>
@@ -26722,7 +26722,7 @@
           <w:kern w:val="0"/>
           <w:sz w:val="23"/>
           <w:szCs w:val="23"/>
-          <w:lang w:eastAsia="fr-FR"/>
+          <w:lang w:val="en-US" w:eastAsia="fr-FR"/>
           <w14:ligatures w14:val="none"/>
         </w:rPr>
         <w:br/>
@@ -26735,7 +26735,7 @@
           <w:kern w:val="0"/>
           <w:sz w:val="23"/>
           <w:szCs w:val="23"/>
-          <w:lang w:eastAsia="fr-FR"/>
+          <w:lang w:val="en-US" w:eastAsia="fr-FR"/>
           <w14:ligatures w14:val="none"/>
         </w:rPr>
         <w:t>'William'</w:t>
@@ -26747,7 +26747,7 @@
           <w:kern w:val="0"/>
           <w:sz w:val="23"/>
           <w:szCs w:val="23"/>
-          <w:lang w:eastAsia="fr-FR"/>
+          <w:lang w:val="en-US" w:eastAsia="fr-FR"/>
           <w14:ligatures w14:val="none"/>
         </w:rPr>
         <w:t>, </w:t>
@@ -26759,7 +26759,7 @@
           <w:kern w:val="0"/>
           <w:sz w:val="23"/>
           <w:szCs w:val="23"/>
-          <w:lang w:eastAsia="fr-FR"/>
+          <w:lang w:val="en-US" w:eastAsia="fr-FR"/>
           <w14:ligatures w14:val="none"/>
         </w:rPr>
         <w:t>'Central st 954'</w:t>
@@ -26771,7 +26771,7 @@
           <w:kern w:val="0"/>
           <w:sz w:val="23"/>
           <w:szCs w:val="23"/>
-          <w:lang w:eastAsia="fr-FR"/>
+          <w:lang w:val="en-US" w:eastAsia="fr-FR"/>
           <w14:ligatures w14:val="none"/>
         </w:rPr>
         <w:t>),</w:t>
@@ -26783,7 +26783,7 @@
           <w:kern w:val="0"/>
           <w:sz w:val="23"/>
           <w:szCs w:val="23"/>
-          <w:lang w:eastAsia="fr-FR"/>
+          <w:lang w:val="en-US" w:eastAsia="fr-FR"/>
           <w14:ligatures w14:val="none"/>
         </w:rPr>
         <w:br/>
@@ -26796,7 +26796,7 @@
           <w:kern w:val="0"/>
           <w:sz w:val="23"/>
           <w:szCs w:val="23"/>
-          <w:lang w:eastAsia="fr-FR"/>
+          <w:lang w:val="en-US" w:eastAsia="fr-FR"/>
           <w14:ligatures w14:val="none"/>
         </w:rPr>
         <w:t>'Chuck'</w:t>
@@ -26808,7 +26808,7 @@
           <w:kern w:val="0"/>
           <w:sz w:val="23"/>
           <w:szCs w:val="23"/>
-          <w:lang w:eastAsia="fr-FR"/>
+          <w:lang w:val="en-US" w:eastAsia="fr-FR"/>
           <w14:ligatures w14:val="none"/>
         </w:rPr>
         <w:t>, </w:t>
@@ -26820,7 +26820,7 @@
           <w:kern w:val="0"/>
           <w:sz w:val="23"/>
           <w:szCs w:val="23"/>
-          <w:lang w:eastAsia="fr-FR"/>
+          <w:lang w:val="en-US" w:eastAsia="fr-FR"/>
           <w14:ligatures w14:val="none"/>
         </w:rPr>
         <w:t>'Main Road 989'</w:t>
@@ -26832,7 +26832,7 @@
           <w:kern w:val="0"/>
           <w:sz w:val="23"/>
           <w:szCs w:val="23"/>
-          <w:lang w:eastAsia="fr-FR"/>
+          <w:lang w:val="en-US" w:eastAsia="fr-FR"/>
           <w14:ligatures w14:val="none"/>
         </w:rPr>
         <w:t>),</w:t>
@@ -26844,7 +26844,7 @@
           <w:kern w:val="0"/>
           <w:sz w:val="23"/>
           <w:szCs w:val="23"/>
-          <w:lang w:eastAsia="fr-FR"/>
+          <w:lang w:val="en-US" w:eastAsia="fr-FR"/>
           <w14:ligatures w14:val="none"/>
         </w:rPr>
         <w:br/>
@@ -26857,7 +26857,7 @@
           <w:kern w:val="0"/>
           <w:sz w:val="23"/>
           <w:szCs w:val="23"/>
-          <w:lang w:eastAsia="fr-FR"/>
+          <w:lang w:val="en-US" w:eastAsia="fr-FR"/>
           <w14:ligatures w14:val="none"/>
         </w:rPr>
         <w:t>'Viola'</w:t>
@@ -26869,7 +26869,7 @@
           <w:kern w:val="0"/>
           <w:sz w:val="23"/>
           <w:szCs w:val="23"/>
-          <w:lang w:eastAsia="fr-FR"/>
+          <w:lang w:val="en-US" w:eastAsia="fr-FR"/>
           <w14:ligatures w14:val="none"/>
         </w:rPr>
         <w:t>, </w:t>
@@ -26881,7 +26881,7 @@
           <w:kern w:val="0"/>
           <w:sz w:val="23"/>
           <w:szCs w:val="23"/>
-          <w:lang w:eastAsia="fr-FR"/>
+          <w:lang w:val="en-US" w:eastAsia="fr-FR"/>
           <w14:ligatures w14:val="none"/>
         </w:rPr>
         <w:t>'Sideway 1633'</w:t>
@@ -26893,7 +26893,7 @@
           <w:kern w:val="0"/>
           <w:sz w:val="23"/>
           <w:szCs w:val="23"/>
-          <w:lang w:eastAsia="fr-FR"/>
+          <w:lang w:val="en-US" w:eastAsia="fr-FR"/>
           <w14:ligatures w14:val="none"/>
         </w:rPr>
         <w:t>)</w:t>
@@ -26905,7 +26905,7 @@
           <w:kern w:val="0"/>
           <w:sz w:val="23"/>
           <w:szCs w:val="23"/>
-          <w:lang w:eastAsia="fr-FR"/>
+          <w:lang w:val="en-US" w:eastAsia="fr-FR"/>
           <w14:ligatures w14:val="none"/>
         </w:rPr>
         <w:br/>
@@ -26918,19 +26918,19 @@
           <w:kern w:val="0"/>
           <w:sz w:val="23"/>
           <w:szCs w:val="23"/>
-          <w:lang w:eastAsia="fr-FR"/>
-          <w14:ligatures w14:val="none"/>
-        </w:rPr>
-        <w:br/>
-      </w:r>
-      <w:r>
-        <w:rPr>
-          <w:rFonts w:ascii="Consolas" w:eastAsia="Times New Roman" w:hAnsi="Consolas" w:cs="Times New Roman"/>
-          <w:color w:val="000000"/>
-          <w:kern w:val="0"/>
-          <w:sz w:val="23"/>
-          <w:szCs w:val="23"/>
-          <w:lang w:eastAsia="fr-FR"/>
+          <w:lang w:val="en-US" w:eastAsia="fr-FR"/>
+          <w14:ligatures w14:val="none"/>
+        </w:rPr>
+        <w:br/>
+      </w:r>
+      <w:r>
+        <w:rPr>
+          <w:rFonts w:ascii="Consolas" w:eastAsia="Times New Roman" w:hAnsi="Consolas" w:cs="Times New Roman"/>
+          <w:color w:val="000000"/>
+          <w:kern w:val="0"/>
+          <w:sz w:val="23"/>
+          <w:szCs w:val="23"/>
+          <w:lang w:val="en-US" w:eastAsia="fr-FR"/>
           <w14:ligatures w14:val="none"/>
         </w:rPr>
         <w:br/>
@@ -26943,19 +26943,19 @@
           <w:kern w:val="0"/>
           <w:sz w:val="23"/>
           <w:szCs w:val="23"/>
-          <w:lang w:eastAsia="fr-FR"/>
-          <w14:ligatures w14:val="none"/>
-        </w:rPr>
-        <w:br/>
-      </w:r>
-      <w:r>
-        <w:rPr>
-          <w:rFonts w:ascii="Consolas" w:eastAsia="Times New Roman" w:hAnsi="Consolas" w:cs="Times New Roman"/>
-          <w:color w:val="000000"/>
-          <w:kern w:val="0"/>
-          <w:sz w:val="23"/>
-          <w:szCs w:val="23"/>
-          <w:lang w:eastAsia="fr-FR"/>
+          <w:lang w:val="en-US" w:eastAsia="fr-FR"/>
+          <w14:ligatures w14:val="none"/>
+        </w:rPr>
+        <w:br/>
+      </w:r>
+      <w:r>
+        <w:rPr>
+          <w:rFonts w:ascii="Consolas" w:eastAsia="Times New Roman" w:hAnsi="Consolas" w:cs="Times New Roman"/>
+          <w:color w:val="000000"/>
+          <w:kern w:val="0"/>
+          <w:sz w:val="23"/>
+          <w:szCs w:val="23"/>
+          <w:lang w:val="en-US" w:eastAsia="fr-FR"/>
           <w14:ligatures w14:val="none"/>
         </w:rPr>
         <w:br/>
@@ -26968,19 +26968,19 @@
           <w:kern w:val="0"/>
           <w:sz w:val="23"/>
           <w:szCs w:val="23"/>
-          <w:lang w:eastAsia="fr-FR"/>
-          <w14:ligatures w14:val="none"/>
-        </w:rPr>
-        <w:br/>
-      </w:r>
-      <w:r>
-        <w:rPr>
-          <w:rFonts w:ascii="Consolas" w:eastAsia="Times New Roman" w:hAnsi="Consolas" w:cs="Times New Roman"/>
-          <w:color w:val="000000"/>
-          <w:kern w:val="0"/>
-          <w:sz w:val="23"/>
-          <w:szCs w:val="23"/>
-          <w:lang w:eastAsia="fr-FR"/>
+          <w:lang w:val="en-US" w:eastAsia="fr-FR"/>
+          <w14:ligatures w14:val="none"/>
+        </w:rPr>
+        <w:br/>
+      </w:r>
+      <w:r>
+        <w:rPr>
+          <w:rFonts w:ascii="Consolas" w:eastAsia="Times New Roman" w:hAnsi="Consolas" w:cs="Times New Roman"/>
+          <w:color w:val="000000"/>
+          <w:kern w:val="0"/>
+          <w:sz w:val="23"/>
+          <w:szCs w:val="23"/>
+          <w:lang w:val="en-US" w:eastAsia="fr-FR"/>
           <w14:ligatures w14:val="none"/>
         </w:rPr>
         <w:br/>
@@ -26992,7 +26992,7 @@
           <w:kern w:val="0"/>
           <w:sz w:val="23"/>
           <w:szCs w:val="23"/>
-          <w:lang w:eastAsia="fr-FR"/>
+          <w:lang w:val="en-US" w:eastAsia="fr-FR"/>
           <w14:ligatures w14:val="none"/>
         </w:rPr>
         <w:t>print</w:t>
@@ -27004,7 +27004,7 @@
           <w:kern w:val="0"/>
           <w:sz w:val="23"/>
           <w:szCs w:val="23"/>
-          <w:lang w:eastAsia="fr-FR"/>
+          <w:lang w:val="en-US" w:eastAsia="fr-FR"/>
           <w14:ligatures w14:val="none"/>
         </w:rPr>
         <w:t>(mycursor.rowcount, </w:t>
@@ -27016,7 +27016,7 @@
           <w:kern w:val="0"/>
           <w:sz w:val="23"/>
           <w:szCs w:val="23"/>
-          <w:lang w:eastAsia="fr-FR"/>
+          <w:lang w:val="en-US" w:eastAsia="fr-FR"/>
           <w14:ligatures w14:val="none"/>
         </w:rPr>
         <w:t>"was inserted."</w:t>
@@ -27028,7 +27028,7 @@
           <w:kern w:val="0"/>
           <w:sz w:val="23"/>
           <w:szCs w:val="23"/>
-          <w:lang w:eastAsia="fr-FR"/>
+          <w:lang w:val="en-US" w:eastAsia="fr-FR"/>
           <w14:ligatures w14:val="none"/>
         </w:rPr>
         <w:t>)</w:t>
@@ -27157,11 +27157,825 @@
           <w:kern w:val="0"/>
           <w:sz w:val="48"/>
           <w:szCs w:val="48"/>
+          <w:lang w:val="en-US" w:eastAsia="fr-FR"/>
+          <w14:ligatures w14:val="none"/>
+        </w:rPr>
+      </w:pPr>
+      <w:r>
+        <w:rPr>
+          <w:rFonts w:ascii="Segoe UI" w:eastAsia="Times New Roman" w:hAnsi="Segoe UI" w:cs="Segoe UI"/>
+          <w:color w:val="000000"/>
+          <w:kern w:val="0"/>
+          <w:sz w:val="48"/>
+          <w:szCs w:val="48"/>
+          <w:lang w:val="en-US" w:eastAsia="fr-FR"/>
+          <w14:ligatures w14:val="none"/>
+        </w:rPr>
+        <w:t>Get Inserted ID</w:t>
+      </w:r>
+    </w:p>
+    <w:p>
+      <w:pPr>
+        <w:shd w:val="clear" w:color="auto" w:fill="FFFFFF"/>
+        <w:spacing w:before="288" w:after="288" w:line="240" w:lineRule="auto"/>
+        <w:rPr>
+          <w:rFonts w:ascii="Verdana" w:eastAsia="Times New Roman" w:hAnsi="Verdana" w:cs="Times New Roman"/>
+          <w:color w:val="000000"/>
+          <w:kern w:val="0"/>
+          <w:sz w:val="23"/>
+          <w:szCs w:val="23"/>
+          <w:lang w:val="en-US" w:eastAsia="fr-FR"/>
+          <w14:ligatures w14:val="none"/>
+        </w:rPr>
+      </w:pPr>
+      <w:r>
+        <w:rPr>
+          <w:rFonts w:ascii="Verdana" w:eastAsia="Times New Roman" w:hAnsi="Verdana" w:cs="Times New Roman"/>
+          <w:color w:val="000000"/>
+          <w:kern w:val="0"/>
+          <w:sz w:val="23"/>
+          <w:szCs w:val="23"/>
+          <w:lang w:val="en-US" w:eastAsia="fr-FR"/>
+          <w14:ligatures w14:val="none"/>
+        </w:rPr>
+        <w:t>You can get the id of the row you just inserted by asking the cursor object.</w:t>
+      </w:r>
+    </w:p>
+    <w:p>
+      <w:pPr>
+        <w:shd w:val="clear" w:color="auto" w:fill="FFFFCC"/>
+        <w:spacing w:line="240" w:lineRule="auto"/>
+        <w:rPr>
+          <w:rFonts w:ascii="Verdana" w:eastAsia="Times New Roman" w:hAnsi="Verdana" w:cs="Times New Roman"/>
+          <w:color w:val="000000"/>
+          <w:kern w:val="0"/>
+          <w:sz w:val="23"/>
+          <w:szCs w:val="23"/>
+          <w:lang w:val="en-US" w:eastAsia="fr-FR"/>
+          <w14:ligatures w14:val="none"/>
+        </w:rPr>
+      </w:pPr>
+      <w:r>
+        <w:rPr>
+          <w:rFonts w:ascii="Verdana" w:eastAsia="Times New Roman" w:hAnsi="Verdana" w:cs="Times New Roman"/>
+          <w:b/>
+          <w:bCs/>
+          <w:color w:val="000000"/>
+          <w:kern w:val="0"/>
+          <w:sz w:val="23"/>
+          <w:szCs w:val="23"/>
+          <w:lang w:val="en-US" w:eastAsia="fr-FR"/>
+          <w14:ligatures w14:val="none"/>
+        </w:rPr>
+        <w:t>Note:</w:t>
+      </w:r>
+      <w:r>
+        <w:rPr>
+          <w:rFonts w:ascii="Verdana" w:eastAsia="Times New Roman" w:hAnsi="Verdana" w:cs="Times New Roman"/>
+          <w:color w:val="000000"/>
+          <w:kern w:val="0"/>
+          <w:sz w:val="23"/>
+          <w:szCs w:val="23"/>
+          <w:lang w:val="en-US" w:eastAsia="fr-FR"/>
+          <w14:ligatures w14:val="none"/>
+        </w:rPr>
+        <w:t> If you insert more than one row, the id of the last inserted row is returned.</w:t>
+      </w:r>
+    </w:p>
+    <w:p>
+      <w:pPr>
+        <w:shd w:val="clear" w:color="auto" w:fill="E7E9EB"/>
+        <w:spacing w:after="150" w:line="240" w:lineRule="auto"/>
+        <w:outlineLvl w:val="2"/>
+        <w:rPr>
+          <w:rFonts w:ascii="Segoe UI" w:eastAsia="Times New Roman" w:hAnsi="Segoe UI" w:cs="Segoe UI"/>
+          <w:color w:val="000000"/>
+          <w:kern w:val="0"/>
+          <w:sz w:val="36"/>
+          <w:szCs w:val="36"/>
+          <w:lang w:val="en-US" w:eastAsia="fr-FR"/>
+          <w14:ligatures w14:val="none"/>
+        </w:rPr>
+      </w:pPr>
+      <w:r>
+        <w:rPr>
+          <w:rFonts w:ascii="Segoe UI" w:eastAsia="Times New Roman" w:hAnsi="Segoe UI" w:cs="Segoe UI"/>
+          <w:color w:val="000000"/>
+          <w:kern w:val="0"/>
+          <w:sz w:val="36"/>
+          <w:szCs w:val="36"/>
+          <w:lang w:val="en-US" w:eastAsia="fr-FR"/>
+          <w14:ligatures w14:val="none"/>
+        </w:rPr>
+        <w:t>Example</w:t>
+      </w:r>
+    </w:p>
+    <w:p>
+      <w:pPr>
+        <w:shd w:val="clear" w:color="auto" w:fill="E7E9EB"/>
+        <w:spacing w:before="240" w:after="240" w:line="240" w:lineRule="auto"/>
+        <w:rPr>
+          <w:rFonts w:ascii="Verdana" w:eastAsia="Times New Roman" w:hAnsi="Verdana" w:cs="Times New Roman"/>
+          <w:color w:val="000000"/>
+          <w:kern w:val="0"/>
+          <w:sz w:val="23"/>
+          <w:szCs w:val="23"/>
+          <w:lang w:val="en-US" w:eastAsia="fr-FR"/>
+          <w14:ligatures w14:val="none"/>
+        </w:rPr>
+      </w:pPr>
+      <w:r>
+        <w:rPr>
+          <w:rFonts w:ascii="Verdana" w:eastAsia="Times New Roman" w:hAnsi="Verdana" w:cs="Times New Roman"/>
+          <w:color w:val="000000"/>
+          <w:kern w:val="0"/>
+          <w:sz w:val="23"/>
+          <w:szCs w:val="23"/>
+          <w:lang w:val="en-US" w:eastAsia="fr-FR"/>
+          <w14:ligatures w14:val="none"/>
+        </w:rPr>
+        <w:t>Insert one row, and return the ID:</w:t>
+      </w:r>
+    </w:p>
+    <w:p>
+      <w:pPr>
+        <w:shd w:val="clear" w:color="auto" w:fill="FFFFFF"/>
+        <w:spacing w:line="240" w:lineRule="auto"/>
+        <w:rPr>
+          <w:rFonts w:ascii="Consolas" w:eastAsia="Times New Roman" w:hAnsi="Consolas" w:cs="Times New Roman"/>
+          <w:color w:val="000000"/>
+          <w:kern w:val="0"/>
+          <w:sz w:val="23"/>
+          <w:szCs w:val="23"/>
+          <w:lang w:val="en-US" w:eastAsia="fr-FR"/>
+          <w14:ligatures w14:val="none"/>
+        </w:rPr>
+      </w:pPr>
+      <w:r>
+        <w:rPr>
+          <w:rFonts w:ascii="Consolas" w:eastAsia="Times New Roman" w:hAnsi="Consolas" w:cs="Times New Roman"/>
+          <w:color w:val="0000CD"/>
+          <w:kern w:val="0"/>
+          <w:sz w:val="23"/>
+          <w:szCs w:val="23"/>
+          <w:lang w:val="en-US" w:eastAsia="fr-FR"/>
+          <w14:ligatures w14:val="none"/>
+        </w:rPr>
+        <w:t>import</w:t>
+      </w:r>
+      <w:r>
+        <w:rPr>
+          <w:rFonts w:ascii="Consolas" w:eastAsia="Times New Roman" w:hAnsi="Consolas" w:cs="Times New Roman"/>
+          <w:color w:val="000000"/>
+          <w:kern w:val="0"/>
+          <w:sz w:val="23"/>
+          <w:szCs w:val="23"/>
+          <w:lang w:val="en-US" w:eastAsia="fr-FR"/>
+          <w14:ligatures w14:val="none"/>
+        </w:rPr>
+        <w:t> mysql.connector</w:t>
+      </w:r>
+      <w:r>
+        <w:rPr>
+          <w:rFonts w:ascii="Consolas" w:eastAsia="Times New Roman" w:hAnsi="Consolas" w:cs="Times New Roman"/>
+          <w:color w:val="000000"/>
+          <w:kern w:val="0"/>
+          <w:sz w:val="23"/>
+          <w:szCs w:val="23"/>
+          <w:lang w:val="en-US" w:eastAsia="fr-FR"/>
+          <w14:ligatures w14:val="none"/>
+        </w:rPr>
+        <w:br/>
+      </w:r>
+      <w:r>
+        <w:rPr>
+          <w:rFonts w:ascii="Consolas" w:eastAsia="Times New Roman" w:hAnsi="Consolas" w:cs="Times New Roman"/>
+          <w:color w:val="000000"/>
+          <w:kern w:val="0"/>
+          <w:sz w:val="23"/>
+          <w:szCs w:val="23"/>
+          <w:lang w:val="en-US" w:eastAsia="fr-FR"/>
+          <w14:ligatures w14:val="none"/>
+        </w:rPr>
+        <w:br/>
+        <w:t>mydb = mysql.connector.connect(</w:t>
+      </w:r>
+      <w:r>
+        <w:rPr>
+          <w:rFonts w:ascii="Consolas" w:eastAsia="Times New Roman" w:hAnsi="Consolas" w:cs="Times New Roman"/>
+          <w:color w:val="000000"/>
+          <w:kern w:val="0"/>
+          <w:sz w:val="23"/>
+          <w:szCs w:val="23"/>
+          <w:lang w:val="en-US" w:eastAsia="fr-FR"/>
+          <w14:ligatures w14:val="none"/>
+        </w:rPr>
+        <w:br/>
+        <w:t>  host=</w:t>
+      </w:r>
+      <w:r>
+        <w:rPr>
+          <w:rFonts w:ascii="Consolas" w:eastAsia="Times New Roman" w:hAnsi="Consolas" w:cs="Times New Roman"/>
+          <w:color w:val="A52A2A"/>
+          <w:kern w:val="0"/>
+          <w:sz w:val="23"/>
+          <w:szCs w:val="23"/>
+          <w:lang w:val="en-US" w:eastAsia="fr-FR"/>
+          <w14:ligatures w14:val="none"/>
+        </w:rPr>
+        <w:t>"localhost"</w:t>
+      </w:r>
+      <w:r>
+        <w:rPr>
+          <w:rFonts w:ascii="Consolas" w:eastAsia="Times New Roman" w:hAnsi="Consolas" w:cs="Times New Roman"/>
+          <w:color w:val="000000"/>
+          <w:kern w:val="0"/>
+          <w:sz w:val="23"/>
+          <w:szCs w:val="23"/>
+          <w:lang w:val="en-US" w:eastAsia="fr-FR"/>
+          <w14:ligatures w14:val="none"/>
+        </w:rPr>
+        <w:t>,</w:t>
+      </w:r>
+      <w:r>
+        <w:rPr>
+          <w:rFonts w:ascii="Consolas" w:eastAsia="Times New Roman" w:hAnsi="Consolas" w:cs="Times New Roman"/>
+          <w:color w:val="000000"/>
+          <w:kern w:val="0"/>
+          <w:sz w:val="23"/>
+          <w:szCs w:val="23"/>
+          <w:lang w:val="en-US" w:eastAsia="fr-FR"/>
+          <w14:ligatures w14:val="none"/>
+        </w:rPr>
+        <w:br/>
+        <w:t> </w:t>
+      </w:r>
+      <w:r>
+        <w:rPr>
+          <w:rFonts w:ascii="Consolas" w:eastAsia="Times New Roman" w:hAnsi="Consolas" w:cs="Times New Roman"/>
+          <w:color w:val="FF0000"/>
+          <w:kern w:val="0"/>
+          <w:sz w:val="23"/>
+          <w:szCs w:val="23"/>
+          <w:lang w:val="en-US" w:eastAsia="fr-FR"/>
+          <w14:ligatures w14:val="none"/>
+        </w:rPr>
+        <w:t> </w:t>
+      </w:r>
+      <w:r>
+        <w:rPr>
+          <w:rFonts w:ascii="Consolas" w:eastAsia="Times New Roman" w:hAnsi="Consolas" w:cs="Times New Roman"/>
+          <w:color w:val="000000"/>
+          <w:kern w:val="0"/>
+          <w:sz w:val="23"/>
+          <w:szCs w:val="23"/>
+          <w:lang w:val="en-US" w:eastAsia="fr-FR"/>
+          <w14:ligatures w14:val="none"/>
+        </w:rPr>
+        <w:t>user=</w:t>
+      </w:r>
+      <w:r>
+        <w:rPr>
+          <w:rFonts w:ascii="Consolas" w:eastAsia="Times New Roman" w:hAnsi="Consolas" w:cs="Times New Roman"/>
+          <w:color w:val="A52A2A"/>
+          <w:kern w:val="0"/>
+          <w:sz w:val="23"/>
+          <w:szCs w:val="23"/>
+          <w:lang w:val="en-US" w:eastAsia="fr-FR"/>
+          <w14:ligatures w14:val="none"/>
+        </w:rPr>
+        <w:t>"</w:t>
+      </w:r>
+      <w:r>
+        <w:rPr>
+          <w:rFonts w:ascii="Consolas" w:eastAsia="Times New Roman" w:hAnsi="Consolas" w:cs="Times New Roman"/>
+          <w:i/>
+          <w:iCs/>
+          <w:color w:val="A52A2A"/>
+          <w:kern w:val="0"/>
+          <w:sz w:val="23"/>
+          <w:szCs w:val="23"/>
+          <w:lang w:val="en-US" w:eastAsia="fr-FR"/>
+          <w14:ligatures w14:val="none"/>
+        </w:rPr>
+        <w:t>yourusername</w:t>
+      </w:r>
+      <w:r>
+        <w:rPr>
+          <w:rFonts w:ascii="Consolas" w:eastAsia="Times New Roman" w:hAnsi="Consolas" w:cs="Times New Roman"/>
+          <w:color w:val="A52A2A"/>
+          <w:kern w:val="0"/>
+          <w:sz w:val="23"/>
+          <w:szCs w:val="23"/>
+          <w:lang w:val="en-US" w:eastAsia="fr-FR"/>
+          <w14:ligatures w14:val="none"/>
+        </w:rPr>
+        <w:t>"</w:t>
+      </w:r>
+      <w:r>
+        <w:rPr>
+          <w:rFonts w:ascii="Consolas" w:eastAsia="Times New Roman" w:hAnsi="Consolas" w:cs="Times New Roman"/>
+          <w:color w:val="000000"/>
+          <w:kern w:val="0"/>
+          <w:sz w:val="23"/>
+          <w:szCs w:val="23"/>
+          <w:lang w:val="en-US" w:eastAsia="fr-FR"/>
+          <w14:ligatures w14:val="none"/>
+        </w:rPr>
+        <w:t>,</w:t>
+      </w:r>
+      <w:r>
+        <w:rPr>
+          <w:rFonts w:ascii="Consolas" w:eastAsia="Times New Roman" w:hAnsi="Consolas" w:cs="Times New Roman"/>
+          <w:color w:val="000000"/>
+          <w:kern w:val="0"/>
+          <w:sz w:val="23"/>
+          <w:szCs w:val="23"/>
+          <w:lang w:val="en-US" w:eastAsia="fr-FR"/>
+          <w14:ligatures w14:val="none"/>
+        </w:rPr>
+        <w:br/>
+        <w:t>  password=</w:t>
+      </w:r>
+      <w:r>
+        <w:rPr>
+          <w:rFonts w:ascii="Consolas" w:eastAsia="Times New Roman" w:hAnsi="Consolas" w:cs="Times New Roman"/>
+          <w:color w:val="A52A2A"/>
+          <w:kern w:val="0"/>
+          <w:sz w:val="23"/>
+          <w:szCs w:val="23"/>
+          <w:lang w:val="en-US" w:eastAsia="fr-FR"/>
+          <w14:ligatures w14:val="none"/>
+        </w:rPr>
+        <w:t>"</w:t>
+      </w:r>
+      <w:r>
+        <w:rPr>
+          <w:rFonts w:ascii="Consolas" w:eastAsia="Times New Roman" w:hAnsi="Consolas" w:cs="Times New Roman"/>
+          <w:i/>
+          <w:iCs/>
+          <w:color w:val="A52A2A"/>
+          <w:kern w:val="0"/>
+          <w:sz w:val="23"/>
+          <w:szCs w:val="23"/>
+          <w:lang w:val="en-US" w:eastAsia="fr-FR"/>
+          <w14:ligatures w14:val="none"/>
+        </w:rPr>
+        <w:t>yourpassword</w:t>
+      </w:r>
+      <w:r>
+        <w:rPr>
+          <w:rFonts w:ascii="Consolas" w:eastAsia="Times New Roman" w:hAnsi="Consolas" w:cs="Times New Roman"/>
+          <w:color w:val="A52A2A"/>
+          <w:kern w:val="0"/>
+          <w:sz w:val="23"/>
+          <w:szCs w:val="23"/>
+          <w:lang w:val="en-US" w:eastAsia="fr-FR"/>
+          <w14:ligatures w14:val="none"/>
+        </w:rPr>
+        <w:t>"</w:t>
+      </w:r>
+      <w:r>
+        <w:rPr>
+          <w:rFonts w:ascii="Consolas" w:eastAsia="Times New Roman" w:hAnsi="Consolas" w:cs="Times New Roman"/>
+          <w:color w:val="000000"/>
+          <w:kern w:val="0"/>
+          <w:sz w:val="23"/>
+          <w:szCs w:val="23"/>
+          <w:lang w:val="en-US" w:eastAsia="fr-FR"/>
+          <w14:ligatures w14:val="none"/>
+        </w:rPr>
+        <w:t>,</w:t>
+      </w:r>
+      <w:r>
+        <w:rPr>
+          <w:rFonts w:ascii="Consolas" w:eastAsia="Times New Roman" w:hAnsi="Consolas" w:cs="Times New Roman"/>
+          <w:color w:val="000000"/>
+          <w:kern w:val="0"/>
+          <w:sz w:val="23"/>
+          <w:szCs w:val="23"/>
+          <w:lang w:val="en-US" w:eastAsia="fr-FR"/>
+          <w14:ligatures w14:val="none"/>
+        </w:rPr>
+        <w:br/>
+        <w:t>  database=</w:t>
+      </w:r>
+      <w:r>
+        <w:rPr>
+          <w:rFonts w:ascii="Consolas" w:eastAsia="Times New Roman" w:hAnsi="Consolas" w:cs="Times New Roman"/>
+          <w:color w:val="A52A2A"/>
+          <w:kern w:val="0"/>
+          <w:sz w:val="23"/>
+          <w:szCs w:val="23"/>
+          <w:lang w:val="en-US" w:eastAsia="fr-FR"/>
+          <w14:ligatures w14:val="none"/>
+        </w:rPr>
+        <w:t>"mydatabase"</w:t>
+      </w:r>
+      <w:r>
+        <w:rPr>
+          <w:rFonts w:ascii="Consolas" w:eastAsia="Times New Roman" w:hAnsi="Consolas" w:cs="Times New Roman"/>
+          <w:color w:val="000000"/>
+          <w:kern w:val="0"/>
+          <w:sz w:val="23"/>
+          <w:szCs w:val="23"/>
+          <w:lang w:val="en-US" w:eastAsia="fr-FR"/>
+          <w14:ligatures w14:val="none"/>
+        </w:rPr>
+        <w:br/>
+        <w:t>)</w:t>
+      </w:r>
+      <w:r>
+        <w:rPr>
+          <w:rFonts w:ascii="Consolas" w:eastAsia="Times New Roman" w:hAnsi="Consolas" w:cs="Times New Roman"/>
+          <w:color w:val="000000"/>
+          <w:kern w:val="0"/>
+          <w:sz w:val="23"/>
+          <w:szCs w:val="23"/>
+          <w:lang w:val="en-US" w:eastAsia="fr-FR"/>
+          <w14:ligatures w14:val="none"/>
+        </w:rPr>
+        <w:br/>
+      </w:r>
+      <w:r>
+        <w:rPr>
+          <w:rFonts w:ascii="Consolas" w:eastAsia="Times New Roman" w:hAnsi="Consolas" w:cs="Times New Roman"/>
+          <w:color w:val="000000"/>
+          <w:kern w:val="0"/>
+          <w:sz w:val="23"/>
+          <w:szCs w:val="23"/>
+          <w:lang w:val="en-US" w:eastAsia="fr-FR"/>
+          <w14:ligatures w14:val="none"/>
+        </w:rPr>
+        <w:br/>
+        <w:t>mycursor = mydb.cursor()</w:t>
+      </w:r>
+      <w:r>
+        <w:rPr>
+          <w:rFonts w:ascii="Consolas" w:eastAsia="Times New Roman" w:hAnsi="Consolas" w:cs="Times New Roman"/>
+          <w:color w:val="000000"/>
+          <w:kern w:val="0"/>
+          <w:sz w:val="23"/>
+          <w:szCs w:val="23"/>
+          <w:lang w:val="en-US" w:eastAsia="fr-FR"/>
+          <w14:ligatures w14:val="none"/>
+        </w:rPr>
+        <w:br/>
+      </w:r>
+      <w:r>
+        <w:rPr>
+          <w:rFonts w:ascii="Consolas" w:eastAsia="Times New Roman" w:hAnsi="Consolas" w:cs="Times New Roman"/>
+          <w:color w:val="000000"/>
+          <w:kern w:val="0"/>
+          <w:sz w:val="23"/>
+          <w:szCs w:val="23"/>
+          <w:lang w:val="en-US" w:eastAsia="fr-FR"/>
+          <w14:ligatures w14:val="none"/>
+        </w:rPr>
+        <w:br/>
+        <w:t>sql = </w:t>
+      </w:r>
+      <w:r>
+        <w:rPr>
+          <w:rFonts w:ascii="Consolas" w:eastAsia="Times New Roman" w:hAnsi="Consolas" w:cs="Times New Roman"/>
+          <w:color w:val="A52A2A"/>
+          <w:kern w:val="0"/>
+          <w:sz w:val="23"/>
+          <w:szCs w:val="23"/>
+          <w:lang w:val="en-US" w:eastAsia="fr-FR"/>
+          <w14:ligatures w14:val="none"/>
+        </w:rPr>
+        <w:t>"INSERT INTO customers (name, address) VALUES (%s, %s)"</w:t>
+      </w:r>
+      <w:r>
+        <w:rPr>
+          <w:rFonts w:ascii="Consolas" w:eastAsia="Times New Roman" w:hAnsi="Consolas" w:cs="Times New Roman"/>
+          <w:color w:val="000000"/>
+          <w:kern w:val="0"/>
+          <w:sz w:val="23"/>
+          <w:szCs w:val="23"/>
+          <w:lang w:val="en-US" w:eastAsia="fr-FR"/>
+          <w14:ligatures w14:val="none"/>
+        </w:rPr>
+        <w:br/>
+      </w:r>
+      <w:r>
+        <w:rPr>
+          <w:rFonts w:ascii="Consolas" w:eastAsia="Times New Roman" w:hAnsi="Consolas" w:cs="Times New Roman"/>
+          <w:color w:val="000000"/>
+          <w:kern w:val="0"/>
+          <w:sz w:val="23"/>
+          <w:szCs w:val="23"/>
+          <w:lang w:val="en-US" w:eastAsia="fr-FR"/>
+          <w14:ligatures w14:val="none"/>
+        </w:rPr>
+        <w:lastRenderedPageBreak/>
+        <w:t>val = (</w:t>
+      </w:r>
+      <w:r>
+        <w:rPr>
+          <w:rFonts w:ascii="Consolas" w:eastAsia="Times New Roman" w:hAnsi="Consolas" w:cs="Times New Roman"/>
+          <w:color w:val="A52A2A"/>
+          <w:kern w:val="0"/>
+          <w:sz w:val="23"/>
+          <w:szCs w:val="23"/>
+          <w:lang w:val="en-US" w:eastAsia="fr-FR"/>
+          <w14:ligatures w14:val="none"/>
+        </w:rPr>
+        <w:t>"Michelle"</w:t>
+      </w:r>
+      <w:r>
+        <w:rPr>
+          <w:rFonts w:ascii="Consolas" w:eastAsia="Times New Roman" w:hAnsi="Consolas" w:cs="Times New Roman"/>
+          <w:color w:val="000000"/>
+          <w:kern w:val="0"/>
+          <w:sz w:val="23"/>
+          <w:szCs w:val="23"/>
+          <w:lang w:val="en-US" w:eastAsia="fr-FR"/>
+          <w14:ligatures w14:val="none"/>
+        </w:rPr>
+        <w:t>, </w:t>
+      </w:r>
+      <w:r>
+        <w:rPr>
+          <w:rFonts w:ascii="Consolas" w:eastAsia="Times New Roman" w:hAnsi="Consolas" w:cs="Times New Roman"/>
+          <w:color w:val="A52A2A"/>
+          <w:kern w:val="0"/>
+          <w:sz w:val="23"/>
+          <w:szCs w:val="23"/>
+          <w:lang w:val="en-US" w:eastAsia="fr-FR"/>
+          <w14:ligatures w14:val="none"/>
+        </w:rPr>
+        <w:t>"Blue Village"</w:t>
+      </w:r>
+      <w:r>
+        <w:rPr>
+          <w:rFonts w:ascii="Consolas" w:eastAsia="Times New Roman" w:hAnsi="Consolas" w:cs="Times New Roman"/>
+          <w:color w:val="000000"/>
+          <w:kern w:val="0"/>
+          <w:sz w:val="23"/>
+          <w:szCs w:val="23"/>
+          <w:lang w:val="en-US" w:eastAsia="fr-FR"/>
+          <w14:ligatures w14:val="none"/>
+        </w:rPr>
+        <w:t>)</w:t>
+      </w:r>
+      <w:r>
+        <w:rPr>
+          <w:rFonts w:ascii="Consolas" w:eastAsia="Times New Roman" w:hAnsi="Consolas" w:cs="Times New Roman"/>
+          <w:color w:val="000000"/>
+          <w:kern w:val="0"/>
+          <w:sz w:val="23"/>
+          <w:szCs w:val="23"/>
+          <w:lang w:val="en-US" w:eastAsia="fr-FR"/>
+          <w14:ligatures w14:val="none"/>
+        </w:rPr>
+        <w:br/>
+        <w:t>mycursor.execute(sql, val)</w:t>
+      </w:r>
+      <w:r>
+        <w:rPr>
+          <w:rFonts w:ascii="Consolas" w:eastAsia="Times New Roman" w:hAnsi="Consolas" w:cs="Times New Roman"/>
+          <w:color w:val="000000"/>
+          <w:kern w:val="0"/>
+          <w:sz w:val="23"/>
+          <w:szCs w:val="23"/>
+          <w:lang w:val="en-US" w:eastAsia="fr-FR"/>
+          <w14:ligatures w14:val="none"/>
+        </w:rPr>
+        <w:br/>
+      </w:r>
+      <w:r>
+        <w:rPr>
+          <w:rFonts w:ascii="Consolas" w:eastAsia="Times New Roman" w:hAnsi="Consolas" w:cs="Times New Roman"/>
+          <w:color w:val="000000"/>
+          <w:kern w:val="0"/>
+          <w:sz w:val="23"/>
+          <w:szCs w:val="23"/>
+          <w:lang w:val="en-US" w:eastAsia="fr-FR"/>
+          <w14:ligatures w14:val="none"/>
+        </w:rPr>
+        <w:br/>
+        <w:t>mydb.commit()</w:t>
+      </w:r>
+      <w:r>
+        <w:rPr>
+          <w:rFonts w:ascii="Consolas" w:eastAsia="Times New Roman" w:hAnsi="Consolas" w:cs="Times New Roman"/>
+          <w:color w:val="000000"/>
+          <w:kern w:val="0"/>
+          <w:sz w:val="23"/>
+          <w:szCs w:val="23"/>
+          <w:lang w:val="en-US" w:eastAsia="fr-FR"/>
+          <w14:ligatures w14:val="none"/>
+        </w:rPr>
+        <w:br/>
+      </w:r>
+      <w:r>
+        <w:rPr>
+          <w:rFonts w:ascii="Consolas" w:eastAsia="Times New Roman" w:hAnsi="Consolas" w:cs="Times New Roman"/>
+          <w:color w:val="000000"/>
+          <w:kern w:val="0"/>
+          <w:sz w:val="23"/>
+          <w:szCs w:val="23"/>
+          <w:lang w:val="en-US" w:eastAsia="fr-FR"/>
+          <w14:ligatures w14:val="none"/>
+        </w:rPr>
+        <w:br/>
+      </w:r>
+      <w:r>
+        <w:rPr>
+          <w:rFonts w:ascii="Consolas" w:eastAsia="Times New Roman" w:hAnsi="Consolas" w:cs="Times New Roman"/>
+          <w:color w:val="0000CD"/>
+          <w:kern w:val="0"/>
+          <w:sz w:val="23"/>
+          <w:szCs w:val="23"/>
+          <w:lang w:val="en-US" w:eastAsia="fr-FR"/>
+          <w14:ligatures w14:val="none"/>
+        </w:rPr>
+        <w:t>print</w:t>
+      </w:r>
+      <w:r>
+        <w:rPr>
+          <w:rFonts w:ascii="Consolas" w:eastAsia="Times New Roman" w:hAnsi="Consolas" w:cs="Times New Roman"/>
+          <w:color w:val="000000"/>
+          <w:kern w:val="0"/>
+          <w:sz w:val="23"/>
+          <w:szCs w:val="23"/>
+          <w:lang w:val="en-US" w:eastAsia="fr-FR"/>
+          <w14:ligatures w14:val="none"/>
+        </w:rPr>
+        <w:t>(</w:t>
+      </w:r>
+      <w:r>
+        <w:rPr>
+          <w:rFonts w:ascii="Consolas" w:eastAsia="Times New Roman" w:hAnsi="Consolas" w:cs="Times New Roman"/>
+          <w:color w:val="A52A2A"/>
+          <w:kern w:val="0"/>
+          <w:sz w:val="23"/>
+          <w:szCs w:val="23"/>
+          <w:lang w:val="en-US" w:eastAsia="fr-FR"/>
+          <w14:ligatures w14:val="none"/>
+        </w:rPr>
+        <w:t>"1 record inserted, ID:"</w:t>
+      </w:r>
+      <w:r>
+        <w:rPr>
+          <w:rFonts w:ascii="Consolas" w:eastAsia="Times New Roman" w:hAnsi="Consolas" w:cs="Times New Roman"/>
+          <w:color w:val="000000"/>
+          <w:kern w:val="0"/>
+          <w:sz w:val="23"/>
+          <w:szCs w:val="23"/>
+          <w:lang w:val="en-US" w:eastAsia="fr-FR"/>
+          <w14:ligatures w14:val="none"/>
+        </w:rPr>
+        <w:t>, mycursor.lastrowid)</w:t>
+      </w:r>
+    </w:p>
+    <w:p>
+      <w:pPr>
+        <w:rPr>
+          <w:lang w:val="en-US"/>
+        </w:rPr>
+      </w:pPr>
+    </w:p>
+    <w:p>
+      <w:pPr>
+        <w:shd w:val="clear" w:color="auto" w:fill="FFFFFF"/>
+        <w:spacing w:before="150" w:after="150" w:line="240" w:lineRule="auto"/>
+        <w:outlineLvl w:val="0"/>
+        <w:rPr>
+          <w:rFonts w:ascii="Segoe UI" w:eastAsia="Times New Roman" w:hAnsi="Segoe UI" w:cs="Segoe UI"/>
+          <w:color w:val="000000"/>
+          <w:kern w:val="36"/>
+          <w:sz w:val="63"/>
+          <w:szCs w:val="63"/>
           <w:lang w:eastAsia="fr-FR"/>
           <w14:ligatures w14:val="none"/>
         </w:rPr>
       </w:pPr>
       <w:r>
+        <w:rPr>
+          <w:rFonts w:ascii="Segoe UI" w:eastAsia="Times New Roman" w:hAnsi="Segoe UI" w:cs="Segoe UI"/>
+          <w:color w:val="000000"/>
+          <w:kern w:val="36"/>
+          <w:sz w:val="63"/>
+          <w:szCs w:val="63"/>
+          <w:lang w:eastAsia="fr-FR"/>
+          <w14:ligatures w14:val="none"/>
+        </w:rPr>
+        <w:t>Python MySQL Select From</w:t>
+      </w:r>
+    </w:p>
+    <w:p>
+      <w:pPr>
+        <w:shd w:val="clear" w:color="auto" w:fill="FFFFFF"/>
+        <w:spacing w:after="0" w:line="240" w:lineRule="auto"/>
+        <w:rPr>
+          <w:rFonts w:ascii="Verdana" w:eastAsia="Times New Roman" w:hAnsi="Verdana" w:cs="Times New Roman"/>
+          <w:color w:val="000000"/>
+          <w:kern w:val="0"/>
+          <w:sz w:val="23"/>
+          <w:szCs w:val="23"/>
+          <w:lang w:eastAsia="fr-FR"/>
+          <w14:ligatures w14:val="none"/>
+        </w:rPr>
+      </w:pPr>
+      <w:hyperlink r:id="rId82" w:history="1">
+        <w:r>
+          <w:rPr>
+            <w:rFonts w:ascii="Segoe UI Symbol" w:eastAsia="Times New Roman" w:hAnsi="Segoe UI Symbol" w:cs="Segoe UI Symbol"/>
+            <w:color w:val="FFFFFF"/>
+            <w:kern w:val="0"/>
+            <w:sz w:val="27"/>
+            <w:szCs w:val="27"/>
+            <w:u w:val="single"/>
+            <w:bdr w:val="single" w:sz="6" w:space="6" w:color="04AA6D" w:frame="1"/>
+            <w:shd w:val="clear" w:color="auto" w:fill="04AA6D"/>
+            <w:lang w:eastAsia="fr-FR"/>
+            <w14:ligatures w14:val="none"/>
+          </w:rPr>
+          <w:t>❮</w:t>
+        </w:r>
+        <w:r>
+          <w:rPr>
+            <w:rFonts w:ascii="Source Sans Pro" w:eastAsia="Times New Roman" w:hAnsi="Source Sans Pro" w:cs="Times New Roman"/>
+            <w:color w:val="FFFFFF"/>
+            <w:kern w:val="0"/>
+            <w:sz w:val="27"/>
+            <w:szCs w:val="27"/>
+            <w:u w:val="single"/>
+            <w:bdr w:val="single" w:sz="6" w:space="6" w:color="04AA6D" w:frame="1"/>
+            <w:shd w:val="clear" w:color="auto" w:fill="04AA6D"/>
+            <w:lang w:eastAsia="fr-FR"/>
+            <w14:ligatures w14:val="none"/>
+          </w:rPr>
+          <w:t xml:space="preserve"> Previous</w:t>
+        </w:r>
+      </w:hyperlink>
+      <w:hyperlink r:id="rId83" w:history="1">
+        <w:r>
+          <w:rPr>
+            <w:rFonts w:ascii="Source Sans Pro" w:eastAsia="Times New Roman" w:hAnsi="Source Sans Pro" w:cs="Times New Roman"/>
+            <w:color w:val="FFFFFF"/>
+            <w:kern w:val="0"/>
+            <w:sz w:val="27"/>
+            <w:szCs w:val="27"/>
+            <w:u w:val="single"/>
+            <w:bdr w:val="single" w:sz="6" w:space="6" w:color="04AA6D" w:frame="1"/>
+            <w:shd w:val="clear" w:color="auto" w:fill="04AA6D"/>
+            <w:lang w:eastAsia="fr-FR"/>
+            <w14:ligatures w14:val="none"/>
+          </w:rPr>
+          <w:t xml:space="preserve">Next </w:t>
+        </w:r>
+        <w:r>
+          <w:rPr>
+            <w:rFonts w:ascii="Segoe UI Symbol" w:eastAsia="Times New Roman" w:hAnsi="Segoe UI Symbol" w:cs="Segoe UI Symbol"/>
+            <w:color w:val="FFFFFF"/>
+            <w:kern w:val="0"/>
+            <w:sz w:val="27"/>
+            <w:szCs w:val="27"/>
+            <w:u w:val="single"/>
+            <w:bdr w:val="single" w:sz="6" w:space="6" w:color="04AA6D" w:frame="1"/>
+            <w:shd w:val="clear" w:color="auto" w:fill="04AA6D"/>
+            <w:lang w:eastAsia="fr-FR"/>
+            <w14:ligatures w14:val="none"/>
+          </w:rPr>
+          <w:t>❯</w:t>
+        </w:r>
+      </w:hyperlink>
+    </w:p>
+    <w:p>
+      <w:pPr>
+        <w:spacing w:before="300" w:after="300" w:line="240" w:lineRule="auto"/>
+        <w:rPr>
+          <w:rFonts w:ascii="Times New Roman" w:eastAsia="Times New Roman" w:hAnsi="Times New Roman" w:cs="Times New Roman"/>
+          <w:kern w:val="0"/>
+          <w:sz w:val="24"/>
+          <w:szCs w:val="24"/>
+          <w:lang w:eastAsia="fr-FR"/>
+          <w14:ligatures w14:val="none"/>
+        </w:rPr>
+      </w:pPr>
+      <w:r>
+        <w:rPr>
+          <w:rFonts w:ascii="Times New Roman" w:eastAsia="Times New Roman" w:hAnsi="Times New Roman" w:cs="Times New Roman"/>
+          <w:kern w:val="0"/>
+          <w:sz w:val="24"/>
+          <w:szCs w:val="24"/>
+          <w:lang w:eastAsia="fr-FR"/>
+          <w14:ligatures w14:val="none"/>
+        </w:rPr>
+        <w:pict w14:anchorId="64790368">
+          <v:rect id="_x0000_i1095" style="width:0;height:0" o:hralign="center" o:hrstd="t" o:hrnoshade="t" o:hr="t" fillcolor="black" stroked="f"/>
+        </w:pict>
+      </w:r>
+    </w:p>
+    <w:p>
+      <w:pPr>
+        <w:shd w:val="clear" w:color="auto" w:fill="FFFFFF"/>
+        <w:spacing w:before="150" w:after="150" w:line="240" w:lineRule="auto"/>
+        <w:outlineLvl w:val="1"/>
         <w:rPr>
           <w:rFonts w:ascii="Segoe UI" w:eastAsia="Times New Roman" w:hAnsi="Segoe UI" w:cs="Segoe UI"/>
           <w:color w:val="000000"/>
@@ -27171,7 +27985,18 @@
           <w:lang w:eastAsia="fr-FR"/>
           <w14:ligatures w14:val="none"/>
         </w:rPr>
-        <w:t>Get Inserted ID</w:t>
+      </w:pPr>
+      <w:r>
+        <w:rPr>
+          <w:rFonts w:ascii="Segoe UI" w:eastAsia="Times New Roman" w:hAnsi="Segoe UI" w:cs="Segoe UI"/>
+          <w:color w:val="000000"/>
+          <w:kern w:val="0"/>
+          <w:sz w:val="48"/>
+          <w:szCs w:val="48"/>
+          <w:lang w:eastAsia="fr-FR"/>
+          <w14:ligatures w14:val="none"/>
+        </w:rPr>
+        <w:t>Select From a Table</w:t>
       </w:r>
     </w:p>
     <w:p>
@@ -27198,8 +28023,596 @@
           <w:lang w:eastAsia="fr-FR"/>
           <w14:ligatures w14:val="none"/>
         </w:rPr>
-        <w:t>You can get the id of the row you just inserted by asking the cursor object.</w:t>
-      </w:r>
+        <w:t>To select from a table in MySQL, use the "SELECT" statement:</w:t>
+      </w:r>
+    </w:p>
+    <w:p>
+      <w:pPr>
+        <w:shd w:val="clear" w:color="auto" w:fill="E7E9EB"/>
+        <w:spacing w:after="0" w:line="240" w:lineRule="auto"/>
+        <w:outlineLvl w:val="2"/>
+        <w:rPr>
+          <w:rFonts w:ascii="Segoe UI" w:eastAsia="Times New Roman" w:hAnsi="Segoe UI" w:cs="Segoe UI"/>
+          <w:color w:val="000000"/>
+          <w:kern w:val="0"/>
+          <w:sz w:val="36"/>
+          <w:szCs w:val="36"/>
+          <w:lang w:eastAsia="fr-FR"/>
+          <w14:ligatures w14:val="none"/>
+        </w:rPr>
+      </w:pPr>
+      <w:r>
+        <w:rPr>
+          <w:rFonts w:ascii="Segoe UI" w:eastAsia="Times New Roman" w:hAnsi="Segoe UI" w:cs="Segoe UI"/>
+          <w:color w:val="000000"/>
+          <w:kern w:val="0"/>
+          <w:sz w:val="36"/>
+          <w:szCs w:val="36"/>
+          <w:lang w:eastAsia="fr-FR"/>
+          <w14:ligatures w14:val="none"/>
+        </w:rPr>
+        <w:t>Example</w:t>
+      </w:r>
+      <w:hyperlink r:id="rId84" w:tgtFrame="_blank" w:tooltip="W3Schools Spaces" w:history="1">
+        <w:r>
+          <w:rPr>
+            <w:rFonts w:ascii="Source Sans Pro" w:eastAsia="Times New Roman" w:hAnsi="Source Sans Pro" w:cs="Segoe UI"/>
+            <w:color w:val="FFFFFF"/>
+            <w:kern w:val="0"/>
+            <w:sz w:val="26"/>
+            <w:szCs w:val="26"/>
+            <w:u w:val="single"/>
+            <w:shd w:val="clear" w:color="auto" w:fill="282A35"/>
+            <w:lang w:eastAsia="fr-FR"/>
+            <w14:ligatures w14:val="none"/>
+          </w:rPr>
+          <w:t>Get your own Python Server</w:t>
+        </w:r>
+      </w:hyperlink>
+    </w:p>
+    <w:p>
+      <w:pPr>
+        <w:shd w:val="clear" w:color="auto" w:fill="E7E9EB"/>
+        <w:spacing w:before="240" w:after="240" w:line="240" w:lineRule="auto"/>
+        <w:rPr>
+          <w:rFonts w:ascii="Verdana" w:eastAsia="Times New Roman" w:hAnsi="Verdana" w:cs="Times New Roman"/>
+          <w:color w:val="000000"/>
+          <w:kern w:val="0"/>
+          <w:sz w:val="23"/>
+          <w:szCs w:val="23"/>
+          <w:lang w:eastAsia="fr-FR"/>
+          <w14:ligatures w14:val="none"/>
+        </w:rPr>
+      </w:pPr>
+      <w:r>
+        <w:rPr>
+          <w:rFonts w:ascii="Verdana" w:eastAsia="Times New Roman" w:hAnsi="Verdana" w:cs="Times New Roman"/>
+          <w:color w:val="000000"/>
+          <w:kern w:val="0"/>
+          <w:sz w:val="23"/>
+          <w:szCs w:val="23"/>
+          <w:lang w:eastAsia="fr-FR"/>
+          <w14:ligatures w14:val="none"/>
+        </w:rPr>
+        <w:t>Select all records from the "customers" table, and display the result:</w:t>
+      </w:r>
+    </w:p>
+    <w:p>
+      <w:pPr>
+        <w:shd w:val="clear" w:color="auto" w:fill="FFFFFF"/>
+        <w:spacing w:line="240" w:lineRule="auto"/>
+        <w:rPr>
+          <w:rFonts w:ascii="Consolas" w:eastAsia="Times New Roman" w:hAnsi="Consolas" w:cs="Times New Roman"/>
+          <w:color w:val="000000"/>
+          <w:kern w:val="0"/>
+          <w:sz w:val="23"/>
+          <w:szCs w:val="23"/>
+          <w:lang w:eastAsia="fr-FR"/>
+          <w14:ligatures w14:val="none"/>
+        </w:rPr>
+      </w:pPr>
+      <w:r>
+        <w:rPr>
+          <w:rFonts w:ascii="Consolas" w:eastAsia="Times New Roman" w:hAnsi="Consolas" w:cs="Times New Roman"/>
+          <w:color w:val="0000CD"/>
+          <w:kern w:val="0"/>
+          <w:sz w:val="23"/>
+          <w:szCs w:val="23"/>
+          <w:lang w:eastAsia="fr-FR"/>
+          <w14:ligatures w14:val="none"/>
+        </w:rPr>
+        <w:t>import</w:t>
+      </w:r>
+      <w:r>
+        <w:rPr>
+          <w:rFonts w:ascii="Consolas" w:eastAsia="Times New Roman" w:hAnsi="Consolas" w:cs="Times New Roman"/>
+          <w:color w:val="000000"/>
+          <w:kern w:val="0"/>
+          <w:sz w:val="23"/>
+          <w:szCs w:val="23"/>
+          <w:lang w:eastAsia="fr-FR"/>
+          <w14:ligatures w14:val="none"/>
+        </w:rPr>
+        <w:t> mysql.connector</w:t>
+      </w:r>
+      <w:r>
+        <w:rPr>
+          <w:rFonts w:ascii="Consolas" w:eastAsia="Times New Roman" w:hAnsi="Consolas" w:cs="Times New Roman"/>
+          <w:color w:val="000000"/>
+          <w:kern w:val="0"/>
+          <w:sz w:val="23"/>
+          <w:szCs w:val="23"/>
+          <w:lang w:eastAsia="fr-FR"/>
+          <w14:ligatures w14:val="none"/>
+        </w:rPr>
+        <w:br/>
+      </w:r>
+      <w:r>
+        <w:rPr>
+          <w:rFonts w:ascii="Consolas" w:eastAsia="Times New Roman" w:hAnsi="Consolas" w:cs="Times New Roman"/>
+          <w:color w:val="000000"/>
+          <w:kern w:val="0"/>
+          <w:sz w:val="23"/>
+          <w:szCs w:val="23"/>
+          <w:lang w:eastAsia="fr-FR"/>
+          <w14:ligatures w14:val="none"/>
+        </w:rPr>
+        <w:br/>
+        <w:t>mydb = mysql.connector.connect(</w:t>
+      </w:r>
+      <w:r>
+        <w:rPr>
+          <w:rFonts w:ascii="Consolas" w:eastAsia="Times New Roman" w:hAnsi="Consolas" w:cs="Times New Roman"/>
+          <w:color w:val="000000"/>
+          <w:kern w:val="0"/>
+          <w:sz w:val="23"/>
+          <w:szCs w:val="23"/>
+          <w:lang w:eastAsia="fr-FR"/>
+          <w14:ligatures w14:val="none"/>
+        </w:rPr>
+        <w:br/>
+        <w:t>  host=</w:t>
+      </w:r>
+      <w:r>
+        <w:rPr>
+          <w:rFonts w:ascii="Consolas" w:eastAsia="Times New Roman" w:hAnsi="Consolas" w:cs="Times New Roman"/>
+          <w:color w:val="A52A2A"/>
+          <w:kern w:val="0"/>
+          <w:sz w:val="23"/>
+          <w:szCs w:val="23"/>
+          <w:lang w:eastAsia="fr-FR"/>
+          <w14:ligatures w14:val="none"/>
+        </w:rPr>
+        <w:t>"localhost"</w:t>
+      </w:r>
+      <w:r>
+        <w:rPr>
+          <w:rFonts w:ascii="Consolas" w:eastAsia="Times New Roman" w:hAnsi="Consolas" w:cs="Times New Roman"/>
+          <w:color w:val="000000"/>
+          <w:kern w:val="0"/>
+          <w:sz w:val="23"/>
+          <w:szCs w:val="23"/>
+          <w:lang w:eastAsia="fr-FR"/>
+          <w14:ligatures w14:val="none"/>
+        </w:rPr>
+        <w:t>,</w:t>
+      </w:r>
+      <w:r>
+        <w:rPr>
+          <w:rFonts w:ascii="Consolas" w:eastAsia="Times New Roman" w:hAnsi="Consolas" w:cs="Times New Roman"/>
+          <w:color w:val="000000"/>
+          <w:kern w:val="0"/>
+          <w:sz w:val="23"/>
+          <w:szCs w:val="23"/>
+          <w:lang w:eastAsia="fr-FR"/>
+          <w14:ligatures w14:val="none"/>
+        </w:rPr>
+        <w:br/>
+        <w:t> </w:t>
+      </w:r>
+      <w:r>
+        <w:rPr>
+          <w:rFonts w:ascii="Consolas" w:eastAsia="Times New Roman" w:hAnsi="Consolas" w:cs="Times New Roman"/>
+          <w:color w:val="FF0000"/>
+          <w:kern w:val="0"/>
+          <w:sz w:val="23"/>
+          <w:szCs w:val="23"/>
+          <w:lang w:eastAsia="fr-FR"/>
+          <w14:ligatures w14:val="none"/>
+        </w:rPr>
+        <w:t> </w:t>
+      </w:r>
+      <w:r>
+        <w:rPr>
+          <w:rFonts w:ascii="Consolas" w:eastAsia="Times New Roman" w:hAnsi="Consolas" w:cs="Times New Roman"/>
+          <w:color w:val="000000"/>
+          <w:kern w:val="0"/>
+          <w:sz w:val="23"/>
+          <w:szCs w:val="23"/>
+          <w:lang w:eastAsia="fr-FR"/>
+          <w14:ligatures w14:val="none"/>
+        </w:rPr>
+        <w:t>user=</w:t>
+      </w:r>
+      <w:r>
+        <w:rPr>
+          <w:rFonts w:ascii="Consolas" w:eastAsia="Times New Roman" w:hAnsi="Consolas" w:cs="Times New Roman"/>
+          <w:color w:val="A52A2A"/>
+          <w:kern w:val="0"/>
+          <w:sz w:val="23"/>
+          <w:szCs w:val="23"/>
+          <w:lang w:eastAsia="fr-FR"/>
+          <w14:ligatures w14:val="none"/>
+        </w:rPr>
+        <w:t>"</w:t>
+      </w:r>
+      <w:r>
+        <w:rPr>
+          <w:rFonts w:ascii="Consolas" w:eastAsia="Times New Roman" w:hAnsi="Consolas" w:cs="Times New Roman"/>
+          <w:i/>
+          <w:iCs/>
+          <w:color w:val="A52A2A"/>
+          <w:kern w:val="0"/>
+          <w:sz w:val="23"/>
+          <w:szCs w:val="23"/>
+          <w:lang w:eastAsia="fr-FR"/>
+          <w14:ligatures w14:val="none"/>
+        </w:rPr>
+        <w:t>yourusername</w:t>
+      </w:r>
+      <w:r>
+        <w:rPr>
+          <w:rFonts w:ascii="Consolas" w:eastAsia="Times New Roman" w:hAnsi="Consolas" w:cs="Times New Roman"/>
+          <w:color w:val="A52A2A"/>
+          <w:kern w:val="0"/>
+          <w:sz w:val="23"/>
+          <w:szCs w:val="23"/>
+          <w:lang w:eastAsia="fr-FR"/>
+          <w14:ligatures w14:val="none"/>
+        </w:rPr>
+        <w:t>"</w:t>
+      </w:r>
+      <w:r>
+        <w:rPr>
+          <w:rFonts w:ascii="Consolas" w:eastAsia="Times New Roman" w:hAnsi="Consolas" w:cs="Times New Roman"/>
+          <w:color w:val="000000"/>
+          <w:kern w:val="0"/>
+          <w:sz w:val="23"/>
+          <w:szCs w:val="23"/>
+          <w:lang w:eastAsia="fr-FR"/>
+          <w14:ligatures w14:val="none"/>
+        </w:rPr>
+        <w:t>,</w:t>
+      </w:r>
+      <w:r>
+        <w:rPr>
+          <w:rFonts w:ascii="Consolas" w:eastAsia="Times New Roman" w:hAnsi="Consolas" w:cs="Times New Roman"/>
+          <w:color w:val="000000"/>
+          <w:kern w:val="0"/>
+          <w:sz w:val="23"/>
+          <w:szCs w:val="23"/>
+          <w:lang w:eastAsia="fr-FR"/>
+          <w14:ligatures w14:val="none"/>
+        </w:rPr>
+        <w:br/>
+        <w:t>  password=</w:t>
+      </w:r>
+      <w:r>
+        <w:rPr>
+          <w:rFonts w:ascii="Consolas" w:eastAsia="Times New Roman" w:hAnsi="Consolas" w:cs="Times New Roman"/>
+          <w:color w:val="A52A2A"/>
+          <w:kern w:val="0"/>
+          <w:sz w:val="23"/>
+          <w:szCs w:val="23"/>
+          <w:lang w:eastAsia="fr-FR"/>
+          <w14:ligatures w14:val="none"/>
+        </w:rPr>
+        <w:t>"</w:t>
+      </w:r>
+      <w:r>
+        <w:rPr>
+          <w:rFonts w:ascii="Consolas" w:eastAsia="Times New Roman" w:hAnsi="Consolas" w:cs="Times New Roman"/>
+          <w:i/>
+          <w:iCs/>
+          <w:color w:val="A52A2A"/>
+          <w:kern w:val="0"/>
+          <w:sz w:val="23"/>
+          <w:szCs w:val="23"/>
+          <w:lang w:eastAsia="fr-FR"/>
+          <w14:ligatures w14:val="none"/>
+        </w:rPr>
+        <w:t>yourpassword</w:t>
+      </w:r>
+      <w:r>
+        <w:rPr>
+          <w:rFonts w:ascii="Consolas" w:eastAsia="Times New Roman" w:hAnsi="Consolas" w:cs="Times New Roman"/>
+          <w:color w:val="A52A2A"/>
+          <w:kern w:val="0"/>
+          <w:sz w:val="23"/>
+          <w:szCs w:val="23"/>
+          <w:lang w:eastAsia="fr-FR"/>
+          <w14:ligatures w14:val="none"/>
+        </w:rPr>
+        <w:t>"</w:t>
+      </w:r>
+      <w:r>
+        <w:rPr>
+          <w:rFonts w:ascii="Consolas" w:eastAsia="Times New Roman" w:hAnsi="Consolas" w:cs="Times New Roman"/>
+          <w:color w:val="000000"/>
+          <w:kern w:val="0"/>
+          <w:sz w:val="23"/>
+          <w:szCs w:val="23"/>
+          <w:lang w:eastAsia="fr-FR"/>
+          <w14:ligatures w14:val="none"/>
+        </w:rPr>
+        <w:t>,</w:t>
+      </w:r>
+      <w:r>
+        <w:rPr>
+          <w:rFonts w:ascii="Consolas" w:eastAsia="Times New Roman" w:hAnsi="Consolas" w:cs="Times New Roman"/>
+          <w:color w:val="000000"/>
+          <w:kern w:val="0"/>
+          <w:sz w:val="23"/>
+          <w:szCs w:val="23"/>
+          <w:lang w:eastAsia="fr-FR"/>
+          <w14:ligatures w14:val="none"/>
+        </w:rPr>
+        <w:br/>
+        <w:t>  database=</w:t>
+      </w:r>
+      <w:r>
+        <w:rPr>
+          <w:rFonts w:ascii="Consolas" w:eastAsia="Times New Roman" w:hAnsi="Consolas" w:cs="Times New Roman"/>
+          <w:color w:val="A52A2A"/>
+          <w:kern w:val="0"/>
+          <w:sz w:val="23"/>
+          <w:szCs w:val="23"/>
+          <w:lang w:eastAsia="fr-FR"/>
+          <w14:ligatures w14:val="none"/>
+        </w:rPr>
+        <w:t>"mydatabase"</w:t>
+      </w:r>
+      <w:r>
+        <w:rPr>
+          <w:rFonts w:ascii="Consolas" w:eastAsia="Times New Roman" w:hAnsi="Consolas" w:cs="Times New Roman"/>
+          <w:color w:val="000000"/>
+          <w:kern w:val="0"/>
+          <w:sz w:val="23"/>
+          <w:szCs w:val="23"/>
+          <w:lang w:eastAsia="fr-FR"/>
+          <w14:ligatures w14:val="none"/>
+        </w:rPr>
+        <w:br/>
+        <w:t>)</w:t>
+      </w:r>
+      <w:r>
+        <w:rPr>
+          <w:rFonts w:ascii="Consolas" w:eastAsia="Times New Roman" w:hAnsi="Consolas" w:cs="Times New Roman"/>
+          <w:color w:val="000000"/>
+          <w:kern w:val="0"/>
+          <w:sz w:val="23"/>
+          <w:szCs w:val="23"/>
+          <w:lang w:eastAsia="fr-FR"/>
+          <w14:ligatures w14:val="none"/>
+        </w:rPr>
+        <w:br/>
+      </w:r>
+      <w:r>
+        <w:rPr>
+          <w:rFonts w:ascii="Consolas" w:eastAsia="Times New Roman" w:hAnsi="Consolas" w:cs="Times New Roman"/>
+          <w:color w:val="000000"/>
+          <w:kern w:val="0"/>
+          <w:sz w:val="23"/>
+          <w:szCs w:val="23"/>
+          <w:lang w:eastAsia="fr-FR"/>
+          <w14:ligatures w14:val="none"/>
+        </w:rPr>
+        <w:br/>
+        <w:t>mycursor = mydb.cursor()</w:t>
+      </w:r>
+      <w:r>
+        <w:rPr>
+          <w:rFonts w:ascii="Consolas" w:eastAsia="Times New Roman" w:hAnsi="Consolas" w:cs="Times New Roman"/>
+          <w:color w:val="000000"/>
+          <w:kern w:val="0"/>
+          <w:sz w:val="23"/>
+          <w:szCs w:val="23"/>
+          <w:lang w:eastAsia="fr-FR"/>
+          <w14:ligatures w14:val="none"/>
+        </w:rPr>
+        <w:br/>
+      </w:r>
+      <w:r>
+        <w:rPr>
+          <w:rFonts w:ascii="Consolas" w:eastAsia="Times New Roman" w:hAnsi="Consolas" w:cs="Times New Roman"/>
+          <w:color w:val="000000"/>
+          <w:kern w:val="0"/>
+          <w:sz w:val="23"/>
+          <w:szCs w:val="23"/>
+          <w:lang w:eastAsia="fr-FR"/>
+          <w14:ligatures w14:val="none"/>
+        </w:rPr>
+        <w:br/>
+        <w:t>mycursor.execute(</w:t>
+      </w:r>
+      <w:r>
+        <w:rPr>
+          <w:rFonts w:ascii="Consolas" w:eastAsia="Times New Roman" w:hAnsi="Consolas" w:cs="Times New Roman"/>
+          <w:color w:val="A52A2A"/>
+          <w:kern w:val="0"/>
+          <w:sz w:val="23"/>
+          <w:szCs w:val="23"/>
+          <w:lang w:eastAsia="fr-FR"/>
+          <w14:ligatures w14:val="none"/>
+        </w:rPr>
+        <w:t>"SELECT * FROM customers"</w:t>
+      </w:r>
+      <w:r>
+        <w:rPr>
+          <w:rFonts w:ascii="Consolas" w:eastAsia="Times New Roman" w:hAnsi="Consolas" w:cs="Times New Roman"/>
+          <w:color w:val="000000"/>
+          <w:kern w:val="0"/>
+          <w:sz w:val="23"/>
+          <w:szCs w:val="23"/>
+          <w:lang w:eastAsia="fr-FR"/>
+          <w14:ligatures w14:val="none"/>
+        </w:rPr>
+        <w:t>)</w:t>
+      </w:r>
+      <w:r>
+        <w:rPr>
+          <w:rFonts w:ascii="Consolas" w:eastAsia="Times New Roman" w:hAnsi="Consolas" w:cs="Times New Roman"/>
+          <w:color w:val="000000"/>
+          <w:kern w:val="0"/>
+          <w:sz w:val="23"/>
+          <w:szCs w:val="23"/>
+          <w:lang w:eastAsia="fr-FR"/>
+          <w14:ligatures w14:val="none"/>
+        </w:rPr>
+        <w:br/>
+      </w:r>
+      <w:r>
+        <w:rPr>
+          <w:rFonts w:ascii="Consolas" w:eastAsia="Times New Roman" w:hAnsi="Consolas" w:cs="Times New Roman"/>
+          <w:color w:val="000000"/>
+          <w:kern w:val="0"/>
+          <w:sz w:val="23"/>
+          <w:szCs w:val="23"/>
+          <w:lang w:eastAsia="fr-FR"/>
+          <w14:ligatures w14:val="none"/>
+        </w:rPr>
+        <w:br/>
+        <w:t>myresult = mycursor.fetchall()</w:t>
+      </w:r>
+      <w:r>
+        <w:rPr>
+          <w:rFonts w:ascii="Consolas" w:eastAsia="Times New Roman" w:hAnsi="Consolas" w:cs="Times New Roman"/>
+          <w:color w:val="000000"/>
+          <w:kern w:val="0"/>
+          <w:sz w:val="23"/>
+          <w:szCs w:val="23"/>
+          <w:lang w:eastAsia="fr-FR"/>
+          <w14:ligatures w14:val="none"/>
+        </w:rPr>
+        <w:br/>
+      </w:r>
+      <w:r>
+        <w:rPr>
+          <w:rFonts w:ascii="Consolas" w:eastAsia="Times New Roman" w:hAnsi="Consolas" w:cs="Times New Roman"/>
+          <w:color w:val="000000"/>
+          <w:kern w:val="0"/>
+          <w:sz w:val="23"/>
+          <w:szCs w:val="23"/>
+          <w:lang w:eastAsia="fr-FR"/>
+          <w14:ligatures w14:val="none"/>
+        </w:rPr>
+        <w:br/>
+      </w:r>
+      <w:r>
+        <w:rPr>
+          <w:rFonts w:ascii="Consolas" w:eastAsia="Times New Roman" w:hAnsi="Consolas" w:cs="Times New Roman"/>
+          <w:color w:val="0000CD"/>
+          <w:kern w:val="0"/>
+          <w:sz w:val="23"/>
+          <w:szCs w:val="23"/>
+          <w:lang w:eastAsia="fr-FR"/>
+          <w14:ligatures w14:val="none"/>
+        </w:rPr>
+        <w:t>for</w:t>
+      </w:r>
+      <w:r>
+        <w:rPr>
+          <w:rFonts w:ascii="Consolas" w:eastAsia="Times New Roman" w:hAnsi="Consolas" w:cs="Times New Roman"/>
+          <w:color w:val="000000"/>
+          <w:kern w:val="0"/>
+          <w:sz w:val="23"/>
+          <w:szCs w:val="23"/>
+          <w:lang w:eastAsia="fr-FR"/>
+          <w14:ligatures w14:val="none"/>
+        </w:rPr>
+        <w:t> x </w:t>
+      </w:r>
+      <w:r>
+        <w:rPr>
+          <w:rFonts w:ascii="Consolas" w:eastAsia="Times New Roman" w:hAnsi="Consolas" w:cs="Times New Roman"/>
+          <w:color w:val="0000CD"/>
+          <w:kern w:val="0"/>
+          <w:sz w:val="23"/>
+          <w:szCs w:val="23"/>
+          <w:lang w:eastAsia="fr-FR"/>
+          <w14:ligatures w14:val="none"/>
+        </w:rPr>
+        <w:t>in</w:t>
+      </w:r>
+      <w:r>
+        <w:rPr>
+          <w:rFonts w:ascii="Consolas" w:eastAsia="Times New Roman" w:hAnsi="Consolas" w:cs="Times New Roman"/>
+          <w:color w:val="000000"/>
+          <w:kern w:val="0"/>
+          <w:sz w:val="23"/>
+          <w:szCs w:val="23"/>
+          <w:lang w:eastAsia="fr-FR"/>
+          <w14:ligatures w14:val="none"/>
+        </w:rPr>
+        <w:t> myresult:</w:t>
+      </w:r>
+      <w:r>
+        <w:rPr>
+          <w:rFonts w:ascii="Consolas" w:eastAsia="Times New Roman" w:hAnsi="Consolas" w:cs="Times New Roman"/>
+          <w:color w:val="000000"/>
+          <w:kern w:val="0"/>
+          <w:sz w:val="23"/>
+          <w:szCs w:val="23"/>
+          <w:lang w:eastAsia="fr-FR"/>
+          <w14:ligatures w14:val="none"/>
+        </w:rPr>
+        <w:br/>
+        <w:t>  print(x)</w:t>
+      </w:r>
+      <w:r>
+        <w:rPr>
+          <w:rFonts w:ascii="Consolas" w:eastAsia="Times New Roman" w:hAnsi="Consolas" w:cs="Times New Roman"/>
+          <w:color w:val="000000"/>
+          <w:kern w:val="0"/>
+          <w:sz w:val="23"/>
+          <w:szCs w:val="23"/>
+          <w:lang w:eastAsia="fr-FR"/>
+          <w14:ligatures w14:val="none"/>
+        </w:rPr>
+        <w:br/>
+      </w:r>
+    </w:p>
+    <w:p>
+      <w:pPr>
+        <w:shd w:val="clear" w:color="auto" w:fill="E7E9EB"/>
+        <w:spacing w:line="240" w:lineRule="auto"/>
+        <w:rPr>
+          <w:rFonts w:ascii="Verdana" w:eastAsia="Times New Roman" w:hAnsi="Verdana" w:cs="Times New Roman"/>
+          <w:color w:val="000000"/>
+          <w:kern w:val="0"/>
+          <w:sz w:val="23"/>
+          <w:szCs w:val="23"/>
+          <w:lang w:eastAsia="fr-FR"/>
+          <w14:ligatures w14:val="none"/>
+        </w:rPr>
+      </w:pPr>
+      <w:hyperlink r:id="rId85" w:tgtFrame="_blank" w:history="1">
+        <w:r>
+          <w:rPr>
+            <w:rFonts w:ascii="Source Sans Pro" w:eastAsia="Times New Roman" w:hAnsi="Source Sans Pro" w:cs="Times New Roman"/>
+            <w:color w:val="FFFFFF"/>
+            <w:kern w:val="0"/>
+            <w:sz w:val="26"/>
+            <w:szCs w:val="26"/>
+            <w:u w:val="single"/>
+            <w:bdr w:val="none" w:sz="0" w:space="0" w:color="auto" w:frame="1"/>
+            <w:shd w:val="clear" w:color="auto" w:fill="4CAF50"/>
+            <w:lang w:eastAsia="fr-FR"/>
+            <w14:ligatures w14:val="none"/>
+          </w:rPr>
+          <w:t>Run example »</w:t>
+        </w:r>
+      </w:hyperlink>
     </w:p>
     <w:p>
       <w:pPr>
@@ -27239,7 +28652,113 @@
           <w:lang w:eastAsia="fr-FR"/>
           <w14:ligatures w14:val="none"/>
         </w:rPr>
-        <w:t> If you insert more than one row, the id of the last inserted row is returned.</w:t>
+        <w:t> We use the </w:t>
+      </w:r>
+      <w:r>
+        <w:rPr>
+          <w:rFonts w:ascii="Consolas" w:eastAsia="Times New Roman" w:hAnsi="Consolas" w:cs="Courier New"/>
+          <w:color w:val="DC143C"/>
+          <w:kern w:val="0"/>
+          <w:sz w:val="20"/>
+          <w:szCs w:val="20"/>
+          <w:lang w:eastAsia="fr-FR"/>
+          <w14:ligatures w14:val="none"/>
+        </w:rPr>
+        <w:t>fetchall()</w:t>
+      </w:r>
+      <w:r>
+        <w:rPr>
+          <w:rFonts w:ascii="Verdana" w:eastAsia="Times New Roman" w:hAnsi="Verdana" w:cs="Times New Roman"/>
+          <w:color w:val="000000"/>
+          <w:kern w:val="0"/>
+          <w:sz w:val="23"/>
+          <w:szCs w:val="23"/>
+          <w:lang w:eastAsia="fr-FR"/>
+          <w14:ligatures w14:val="none"/>
+        </w:rPr>
+        <w:t> method, which fetches all rows from the last executed statement.</w:t>
+      </w:r>
+    </w:p>
+    <w:p>
+      <w:pPr>
+        <w:spacing w:before="300" w:after="300" w:line="240" w:lineRule="auto"/>
+        <w:rPr>
+          <w:rFonts w:ascii="Times New Roman" w:eastAsia="Times New Roman" w:hAnsi="Times New Roman" w:cs="Times New Roman"/>
+          <w:kern w:val="0"/>
+          <w:sz w:val="24"/>
+          <w:szCs w:val="24"/>
+          <w:lang w:eastAsia="fr-FR"/>
+          <w14:ligatures w14:val="none"/>
+        </w:rPr>
+      </w:pPr>
+      <w:r>
+        <w:rPr>
+          <w:rFonts w:ascii="Times New Roman" w:eastAsia="Times New Roman" w:hAnsi="Times New Roman" w:cs="Times New Roman"/>
+          <w:kern w:val="0"/>
+          <w:sz w:val="24"/>
+          <w:szCs w:val="24"/>
+          <w:lang w:eastAsia="fr-FR"/>
+          <w14:ligatures w14:val="none"/>
+        </w:rPr>
+        <w:lastRenderedPageBreak/>
+        <w:pict w14:anchorId="11848832">
+          <v:rect id="_x0000_i1096" style="width:0;height:0" o:hralign="center" o:hrstd="t" o:hrnoshade="t" o:hr="t" fillcolor="black" stroked="f"/>
+        </w:pict>
+      </w:r>
+    </w:p>
+    <w:p>
+      <w:pPr>
+        <w:shd w:val="clear" w:color="auto" w:fill="FFFFFF"/>
+        <w:spacing w:before="150" w:after="150" w:line="240" w:lineRule="auto"/>
+        <w:outlineLvl w:val="1"/>
+        <w:rPr>
+          <w:rFonts w:ascii="Segoe UI" w:eastAsia="Times New Roman" w:hAnsi="Segoe UI" w:cs="Segoe UI"/>
+          <w:color w:val="000000"/>
+          <w:kern w:val="0"/>
+          <w:sz w:val="48"/>
+          <w:szCs w:val="48"/>
+          <w:lang w:eastAsia="fr-FR"/>
+          <w14:ligatures w14:val="none"/>
+        </w:rPr>
+      </w:pPr>
+      <w:r>
+        <w:rPr>
+          <w:rFonts w:ascii="Segoe UI" w:eastAsia="Times New Roman" w:hAnsi="Segoe UI" w:cs="Segoe UI"/>
+          <w:color w:val="000000"/>
+          <w:kern w:val="0"/>
+          <w:sz w:val="48"/>
+          <w:szCs w:val="48"/>
+          <w:lang w:eastAsia="fr-FR"/>
+          <w14:ligatures w14:val="none"/>
+        </w:rPr>
+        <w:t>Selecting Columns</w:t>
+      </w:r>
+    </w:p>
+    <w:p>
+      <w:pPr>
+        <w:shd w:val="clear" w:color="auto" w:fill="FFFFFF"/>
+        <w:spacing w:before="288" w:after="288" w:line="240" w:lineRule="auto"/>
+        <w:rPr>
+          <w:rFonts w:ascii="Verdana" w:eastAsia="Times New Roman" w:hAnsi="Verdana" w:cs="Times New Roman"/>
+          <w:color w:val="000000"/>
+          <w:kern w:val="0"/>
+          <w:sz w:val="23"/>
+          <w:szCs w:val="23"/>
+          <w:lang w:eastAsia="fr-FR"/>
+          <w14:ligatures w14:val="none"/>
+        </w:rPr>
+      </w:pPr>
+      <w:r>
+        <w:rPr>
+          <w:rFonts w:ascii="Verdana" w:eastAsia="Times New Roman" w:hAnsi="Verdana" w:cs="Times New Roman"/>
+          <w:color w:val="000000"/>
+          <w:kern w:val="0"/>
+          <w:sz w:val="23"/>
+          <w:szCs w:val="23"/>
+          <w:lang w:eastAsia="fr-FR"/>
+          <w14:ligatures w14:val="none"/>
+        </w:rPr>
+        <w:t>To select only some of the columns in a table, use the "SELECT" statement followed by the column name(s):</w:t>
       </w:r>
     </w:p>
     <w:p>
@@ -27294,7 +28813,7 @@
           <w:lang w:eastAsia="fr-FR"/>
           <w14:ligatures w14:val="none"/>
         </w:rPr>
-        <w:t>Insert one row, and return the ID:</w:t>
+        <w:t>Select only the name and address columns:</w:t>
       </w:r>
     </w:p>
     <w:p>
@@ -27633,7 +29152,7 @@
           <w14:ligatures w14:val="none"/>
         </w:rPr>
         <w:br/>
-        <w:t>sql = </w:t>
+        <w:t>mycursor.execute(</w:t>
       </w:r>
       <w:r>
         <w:rPr>
@@ -27645,7 +29164,7 @@
           <w:lang w:eastAsia="fr-FR"/>
           <w14:ligatures w14:val="none"/>
         </w:rPr>
-        <w:t>"INSERT INTO customers (name, address) VALUES (%s, %s)"</w:t>
+        <w:t>"SELECT name, address FROM customers"</w:t>
       </w:r>
       <w:r>
         <w:rPr>
@@ -27657,7 +29176,7 @@
           <w:lang w:eastAsia="fr-FR"/>
           <w14:ligatures w14:val="none"/>
         </w:rPr>
-        <w:br/>
+        <w:t>)</w:t>
       </w:r>
       <w:r>
         <w:rPr>
@@ -27669,8 +29188,504 @@
           <w:lang w:eastAsia="fr-FR"/>
           <w14:ligatures w14:val="none"/>
         </w:rPr>
+        <w:br/>
+      </w:r>
+      <w:r>
+        <w:rPr>
+          <w:rFonts w:ascii="Consolas" w:eastAsia="Times New Roman" w:hAnsi="Consolas" w:cs="Times New Roman"/>
+          <w:color w:val="000000"/>
+          <w:kern w:val="0"/>
+          <w:sz w:val="23"/>
+          <w:szCs w:val="23"/>
+          <w:lang w:eastAsia="fr-FR"/>
+          <w14:ligatures w14:val="none"/>
+        </w:rPr>
+        <w:br/>
+        <w:t>myresult = mycursor.fetchall()</w:t>
+      </w:r>
+      <w:r>
+        <w:rPr>
+          <w:rFonts w:ascii="Consolas" w:eastAsia="Times New Roman" w:hAnsi="Consolas" w:cs="Times New Roman"/>
+          <w:color w:val="000000"/>
+          <w:kern w:val="0"/>
+          <w:sz w:val="23"/>
+          <w:szCs w:val="23"/>
+          <w:lang w:eastAsia="fr-FR"/>
+          <w14:ligatures w14:val="none"/>
+        </w:rPr>
+        <w:br/>
+      </w:r>
+      <w:r>
+        <w:rPr>
+          <w:rFonts w:ascii="Consolas" w:eastAsia="Times New Roman" w:hAnsi="Consolas" w:cs="Times New Roman"/>
+          <w:color w:val="000000"/>
+          <w:kern w:val="0"/>
+          <w:sz w:val="23"/>
+          <w:szCs w:val="23"/>
+          <w:lang w:eastAsia="fr-FR"/>
+          <w14:ligatures w14:val="none"/>
+        </w:rPr>
+        <w:br/>
+      </w:r>
+      <w:r>
+        <w:rPr>
+          <w:rFonts w:ascii="Consolas" w:eastAsia="Times New Roman" w:hAnsi="Consolas" w:cs="Times New Roman"/>
+          <w:color w:val="0000CD"/>
+          <w:kern w:val="0"/>
+          <w:sz w:val="23"/>
+          <w:szCs w:val="23"/>
+          <w:lang w:eastAsia="fr-FR"/>
+          <w14:ligatures w14:val="none"/>
+        </w:rPr>
+        <w:t>for</w:t>
+      </w:r>
+      <w:r>
+        <w:rPr>
+          <w:rFonts w:ascii="Consolas" w:eastAsia="Times New Roman" w:hAnsi="Consolas" w:cs="Times New Roman"/>
+          <w:color w:val="000000"/>
+          <w:kern w:val="0"/>
+          <w:sz w:val="23"/>
+          <w:szCs w:val="23"/>
+          <w:lang w:eastAsia="fr-FR"/>
+          <w14:ligatures w14:val="none"/>
+        </w:rPr>
+        <w:t> x </w:t>
+      </w:r>
+      <w:r>
+        <w:rPr>
+          <w:rFonts w:ascii="Consolas" w:eastAsia="Times New Roman" w:hAnsi="Consolas" w:cs="Times New Roman"/>
+          <w:color w:val="0000CD"/>
+          <w:kern w:val="0"/>
+          <w:sz w:val="23"/>
+          <w:szCs w:val="23"/>
+          <w:lang w:eastAsia="fr-FR"/>
+          <w14:ligatures w14:val="none"/>
+        </w:rPr>
+        <w:t>in</w:t>
+      </w:r>
+      <w:r>
+        <w:rPr>
+          <w:rFonts w:ascii="Consolas" w:eastAsia="Times New Roman" w:hAnsi="Consolas" w:cs="Times New Roman"/>
+          <w:color w:val="000000"/>
+          <w:kern w:val="0"/>
+          <w:sz w:val="23"/>
+          <w:szCs w:val="23"/>
+          <w:lang w:eastAsia="fr-FR"/>
+          <w14:ligatures w14:val="none"/>
+        </w:rPr>
+        <w:t> myresult:</w:t>
+      </w:r>
+      <w:r>
+        <w:rPr>
+          <w:rFonts w:ascii="Consolas" w:eastAsia="Times New Roman" w:hAnsi="Consolas" w:cs="Times New Roman"/>
+          <w:color w:val="000000"/>
+          <w:kern w:val="0"/>
+          <w:sz w:val="23"/>
+          <w:szCs w:val="23"/>
+          <w:lang w:eastAsia="fr-FR"/>
+          <w14:ligatures w14:val="none"/>
+        </w:rPr>
+        <w:br/>
+        <w:t>  </w:t>
+      </w:r>
+      <w:r>
+        <w:rPr>
+          <w:rFonts w:ascii="Consolas" w:eastAsia="Times New Roman" w:hAnsi="Consolas" w:cs="Times New Roman"/>
+          <w:color w:val="0000CD"/>
+          <w:kern w:val="0"/>
+          <w:sz w:val="23"/>
+          <w:szCs w:val="23"/>
+          <w:lang w:eastAsia="fr-FR"/>
+          <w14:ligatures w14:val="none"/>
+        </w:rPr>
+        <w:t>print</w:t>
+      </w:r>
+      <w:r>
+        <w:rPr>
+          <w:rFonts w:ascii="Consolas" w:eastAsia="Times New Roman" w:hAnsi="Consolas" w:cs="Times New Roman"/>
+          <w:color w:val="000000"/>
+          <w:kern w:val="0"/>
+          <w:sz w:val="23"/>
+          <w:szCs w:val="23"/>
+          <w:lang w:eastAsia="fr-FR"/>
+          <w14:ligatures w14:val="none"/>
+        </w:rPr>
+        <w:t>(x)</w:t>
+      </w:r>
+    </w:p>
+    <w:p>
+      <w:pPr>
+        <w:shd w:val="clear" w:color="auto" w:fill="E7E9EB"/>
+        <w:spacing w:line="240" w:lineRule="auto"/>
+        <w:rPr>
+          <w:rFonts w:ascii="Verdana" w:eastAsia="Times New Roman" w:hAnsi="Verdana" w:cs="Times New Roman"/>
+          <w:color w:val="000000"/>
+          <w:kern w:val="0"/>
+          <w:sz w:val="23"/>
+          <w:szCs w:val="23"/>
+          <w:lang w:eastAsia="fr-FR"/>
+          <w14:ligatures w14:val="none"/>
+        </w:rPr>
+      </w:pPr>
+      <w:hyperlink r:id="rId86" w:tgtFrame="_blank" w:history="1">
+        <w:r>
+          <w:rPr>
+            <w:rFonts w:ascii="Source Sans Pro" w:eastAsia="Times New Roman" w:hAnsi="Source Sans Pro" w:cs="Times New Roman"/>
+            <w:color w:val="FFFFFF"/>
+            <w:kern w:val="0"/>
+            <w:sz w:val="26"/>
+            <w:szCs w:val="26"/>
+            <w:u w:val="single"/>
+            <w:bdr w:val="none" w:sz="0" w:space="0" w:color="auto" w:frame="1"/>
+            <w:shd w:val="clear" w:color="auto" w:fill="4CAF50"/>
+            <w:lang w:eastAsia="fr-FR"/>
+            <w14:ligatures w14:val="none"/>
+          </w:rPr>
+          <w:t>Run example »</w:t>
+        </w:r>
+      </w:hyperlink>
+    </w:p>
+    <w:p>
+      <w:pPr>
+        <w:spacing w:before="300" w:after="300" w:line="240" w:lineRule="auto"/>
+        <w:rPr>
+          <w:rFonts w:ascii="Times New Roman" w:eastAsia="Times New Roman" w:hAnsi="Times New Roman" w:cs="Times New Roman"/>
+          <w:kern w:val="0"/>
+          <w:sz w:val="24"/>
+          <w:szCs w:val="24"/>
+          <w:lang w:eastAsia="fr-FR"/>
+          <w14:ligatures w14:val="none"/>
+        </w:rPr>
+      </w:pPr>
+      <w:r>
+        <w:rPr>
+          <w:rFonts w:ascii="Times New Roman" w:eastAsia="Times New Roman" w:hAnsi="Times New Roman" w:cs="Times New Roman"/>
+          <w:kern w:val="0"/>
+          <w:sz w:val="24"/>
+          <w:szCs w:val="24"/>
+          <w:lang w:eastAsia="fr-FR"/>
+          <w14:ligatures w14:val="none"/>
+        </w:rPr>
+        <w:pict w14:anchorId="2469B0B8">
+          <v:rect id="_x0000_i1097" style="width:0;height:0" o:hralign="center" o:hrstd="t" o:hrnoshade="t" o:hr="t" fillcolor="black" stroked="f"/>
+        </w:pict>
+      </w:r>
+    </w:p>
+    <w:p>
+      <w:pPr>
+        <w:shd w:val="clear" w:color="auto" w:fill="FFFFFF"/>
+        <w:spacing w:before="300" w:after="300" w:line="240" w:lineRule="auto"/>
+        <w:jc w:val="center"/>
+        <w:rPr>
+          <w:rFonts w:ascii="Verdana" w:eastAsia="Times New Roman" w:hAnsi="Verdana" w:cs="Times New Roman"/>
+          <w:color w:val="000000"/>
+          <w:kern w:val="0"/>
+          <w:sz w:val="18"/>
+          <w:szCs w:val="18"/>
+          <w:lang w:eastAsia="fr-FR"/>
+          <w14:ligatures w14:val="none"/>
+        </w:rPr>
+      </w:pPr>
+      <w:r>
+        <w:rPr>
+          <w:rFonts w:ascii="Verdana" w:eastAsia="Times New Roman" w:hAnsi="Verdana" w:cs="Times New Roman"/>
+          <w:color w:val="000000"/>
+          <w:kern w:val="0"/>
+          <w:sz w:val="18"/>
+          <w:szCs w:val="18"/>
+          <w:lang w:eastAsia="fr-FR"/>
+          <w14:ligatures w14:val="none"/>
+        </w:rPr>
+        <w:t>ADVERTISEMENT</w:t>
+      </w:r>
+    </w:p>
+    <w:p>
+      <w:pPr>
+        <w:spacing w:before="300" w:after="300" w:line="240" w:lineRule="auto"/>
+        <w:rPr>
+          <w:rFonts w:ascii="Times New Roman" w:eastAsia="Times New Roman" w:hAnsi="Times New Roman" w:cs="Times New Roman"/>
+          <w:kern w:val="0"/>
+          <w:sz w:val="24"/>
+          <w:szCs w:val="24"/>
+          <w:lang w:eastAsia="fr-FR"/>
+          <w14:ligatures w14:val="none"/>
+        </w:rPr>
+      </w:pPr>
+      <w:r>
+        <w:rPr>
+          <w:rFonts w:ascii="Times New Roman" w:eastAsia="Times New Roman" w:hAnsi="Times New Roman" w:cs="Times New Roman"/>
+          <w:kern w:val="0"/>
+          <w:sz w:val="24"/>
+          <w:szCs w:val="24"/>
+          <w:lang w:eastAsia="fr-FR"/>
+          <w14:ligatures w14:val="none"/>
+        </w:rPr>
+        <w:pict w14:anchorId="05AD526C">
+          <v:rect id="_x0000_i1098" style="width:0;height:0" o:hralign="center" o:hrstd="t" o:hrnoshade="t" o:hr="t" fillcolor="black" stroked="f"/>
+        </w:pict>
+      </w:r>
+    </w:p>
+    <w:p>
+      <w:pPr>
+        <w:shd w:val="clear" w:color="auto" w:fill="FFFFFF"/>
+        <w:spacing w:before="150" w:after="150" w:line="240" w:lineRule="auto"/>
+        <w:outlineLvl w:val="1"/>
+        <w:rPr>
+          <w:rFonts w:ascii="Segoe UI" w:eastAsia="Times New Roman" w:hAnsi="Segoe UI" w:cs="Segoe UI"/>
+          <w:color w:val="000000"/>
+          <w:kern w:val="0"/>
+          <w:sz w:val="48"/>
+          <w:szCs w:val="48"/>
+          <w:lang w:eastAsia="fr-FR"/>
+          <w14:ligatures w14:val="none"/>
+        </w:rPr>
+      </w:pPr>
+      <w:r>
+        <w:rPr>
+          <w:rFonts w:ascii="Segoe UI" w:eastAsia="Times New Roman" w:hAnsi="Segoe UI" w:cs="Segoe UI"/>
+          <w:color w:val="000000"/>
+          <w:kern w:val="0"/>
+          <w:sz w:val="48"/>
+          <w:szCs w:val="48"/>
+          <w:lang w:eastAsia="fr-FR"/>
+          <w14:ligatures w14:val="none"/>
+        </w:rPr>
+        <w:t>Using the fetchone() Method</w:t>
+      </w:r>
+    </w:p>
+    <w:p>
+      <w:pPr>
+        <w:shd w:val="clear" w:color="auto" w:fill="FFFFFF"/>
+        <w:spacing w:before="288" w:after="288" w:line="240" w:lineRule="auto"/>
+        <w:rPr>
+          <w:rFonts w:ascii="Verdana" w:eastAsia="Times New Roman" w:hAnsi="Verdana" w:cs="Times New Roman"/>
+          <w:color w:val="000000"/>
+          <w:kern w:val="0"/>
+          <w:sz w:val="23"/>
+          <w:szCs w:val="23"/>
+          <w:lang w:eastAsia="fr-FR"/>
+          <w14:ligatures w14:val="none"/>
+        </w:rPr>
+      </w:pPr>
+      <w:r>
+        <w:rPr>
+          <w:rFonts w:ascii="Verdana" w:eastAsia="Times New Roman" w:hAnsi="Verdana" w:cs="Times New Roman"/>
+          <w:color w:val="000000"/>
+          <w:kern w:val="0"/>
+          <w:sz w:val="23"/>
+          <w:szCs w:val="23"/>
+          <w:lang w:eastAsia="fr-FR"/>
+          <w14:ligatures w14:val="none"/>
+        </w:rPr>
+        <w:t>If you are only interested in one row, you can use the </w:t>
+      </w:r>
+      <w:r>
+        <w:rPr>
+          <w:rFonts w:ascii="Consolas" w:eastAsia="Times New Roman" w:hAnsi="Consolas" w:cs="Courier New"/>
+          <w:color w:val="DC143C"/>
+          <w:kern w:val="0"/>
+          <w:sz w:val="20"/>
+          <w:szCs w:val="20"/>
+          <w:lang w:eastAsia="fr-FR"/>
+          <w14:ligatures w14:val="none"/>
+        </w:rPr>
+        <w:t>fetchone()</w:t>
+      </w:r>
+      <w:r>
+        <w:rPr>
+          <w:rFonts w:ascii="Verdana" w:eastAsia="Times New Roman" w:hAnsi="Verdana" w:cs="Times New Roman"/>
+          <w:color w:val="000000"/>
+          <w:kern w:val="0"/>
+          <w:sz w:val="23"/>
+          <w:szCs w:val="23"/>
+          <w:lang w:eastAsia="fr-FR"/>
+          <w14:ligatures w14:val="none"/>
+        </w:rPr>
+        <w:t> method.</w:t>
+      </w:r>
+    </w:p>
+    <w:p>
+      <w:pPr>
+        <w:shd w:val="clear" w:color="auto" w:fill="FFFFFF"/>
+        <w:spacing w:before="288" w:after="288" w:line="240" w:lineRule="auto"/>
+        <w:rPr>
+          <w:rFonts w:ascii="Verdana" w:eastAsia="Times New Roman" w:hAnsi="Verdana" w:cs="Times New Roman"/>
+          <w:color w:val="000000"/>
+          <w:kern w:val="0"/>
+          <w:sz w:val="23"/>
+          <w:szCs w:val="23"/>
+          <w:lang w:eastAsia="fr-FR"/>
+          <w14:ligatures w14:val="none"/>
+        </w:rPr>
+      </w:pPr>
+      <w:r>
+        <w:rPr>
+          <w:rFonts w:ascii="Verdana" w:eastAsia="Times New Roman" w:hAnsi="Verdana" w:cs="Times New Roman"/>
+          <w:color w:val="000000"/>
+          <w:kern w:val="0"/>
+          <w:sz w:val="23"/>
+          <w:szCs w:val="23"/>
+          <w:lang w:eastAsia="fr-FR"/>
+          <w14:ligatures w14:val="none"/>
+        </w:rPr>
+        <w:t>The </w:t>
+      </w:r>
+      <w:r>
+        <w:rPr>
+          <w:rFonts w:ascii="Consolas" w:eastAsia="Times New Roman" w:hAnsi="Consolas" w:cs="Courier New"/>
+          <w:color w:val="DC143C"/>
+          <w:kern w:val="0"/>
+          <w:sz w:val="20"/>
+          <w:szCs w:val="20"/>
+          <w:lang w:eastAsia="fr-FR"/>
+          <w14:ligatures w14:val="none"/>
+        </w:rPr>
+        <w:t>fetchone()</w:t>
+      </w:r>
+      <w:r>
+        <w:rPr>
+          <w:rFonts w:ascii="Verdana" w:eastAsia="Times New Roman" w:hAnsi="Verdana" w:cs="Times New Roman"/>
+          <w:color w:val="000000"/>
+          <w:kern w:val="0"/>
+          <w:sz w:val="23"/>
+          <w:szCs w:val="23"/>
+          <w:lang w:eastAsia="fr-FR"/>
+          <w14:ligatures w14:val="none"/>
+        </w:rPr>
+        <w:t> method will return the first row of the result:</w:t>
+      </w:r>
+    </w:p>
+    <w:p>
+      <w:pPr>
+        <w:shd w:val="clear" w:color="auto" w:fill="E7E9EB"/>
+        <w:spacing w:after="150" w:line="240" w:lineRule="auto"/>
+        <w:outlineLvl w:val="2"/>
+        <w:rPr>
+          <w:rFonts w:ascii="Segoe UI" w:eastAsia="Times New Roman" w:hAnsi="Segoe UI" w:cs="Segoe UI"/>
+          <w:color w:val="000000"/>
+          <w:kern w:val="0"/>
+          <w:sz w:val="36"/>
+          <w:szCs w:val="36"/>
+          <w:lang w:eastAsia="fr-FR"/>
+          <w14:ligatures w14:val="none"/>
+        </w:rPr>
+      </w:pPr>
+      <w:r>
+        <w:rPr>
+          <w:rFonts w:ascii="Segoe UI" w:eastAsia="Times New Roman" w:hAnsi="Segoe UI" w:cs="Segoe UI"/>
+          <w:color w:val="000000"/>
+          <w:kern w:val="0"/>
+          <w:sz w:val="36"/>
+          <w:szCs w:val="36"/>
+          <w:lang w:eastAsia="fr-FR"/>
+          <w14:ligatures w14:val="none"/>
+        </w:rPr>
+        <w:t>Example</w:t>
+      </w:r>
+    </w:p>
+    <w:p>
+      <w:pPr>
+        <w:shd w:val="clear" w:color="auto" w:fill="E7E9EB"/>
+        <w:spacing w:before="240" w:after="240" w:line="240" w:lineRule="auto"/>
+        <w:rPr>
+          <w:rFonts w:ascii="Verdana" w:eastAsia="Times New Roman" w:hAnsi="Verdana" w:cs="Times New Roman"/>
+          <w:color w:val="000000"/>
+          <w:kern w:val="0"/>
+          <w:sz w:val="23"/>
+          <w:szCs w:val="23"/>
+          <w:lang w:eastAsia="fr-FR"/>
+          <w14:ligatures w14:val="none"/>
+        </w:rPr>
+      </w:pPr>
+      <w:r>
+        <w:rPr>
+          <w:rFonts w:ascii="Verdana" w:eastAsia="Times New Roman" w:hAnsi="Verdana" w:cs="Times New Roman"/>
+          <w:color w:val="000000"/>
+          <w:kern w:val="0"/>
+          <w:sz w:val="23"/>
+          <w:szCs w:val="23"/>
+          <w:lang w:eastAsia="fr-FR"/>
+          <w14:ligatures w14:val="none"/>
+        </w:rPr>
+        <w:t>Fetch only one row:</w:t>
+      </w:r>
+    </w:p>
+    <w:p>
+      <w:pPr>
+        <w:shd w:val="clear" w:color="auto" w:fill="FFFFFF"/>
+        <w:spacing w:line="240" w:lineRule="auto"/>
+        <w:rPr>
+          <w:rFonts w:ascii="Consolas" w:eastAsia="Times New Roman" w:hAnsi="Consolas" w:cs="Times New Roman"/>
+          <w:color w:val="000000"/>
+          <w:kern w:val="0"/>
+          <w:sz w:val="23"/>
+          <w:szCs w:val="23"/>
+          <w:lang w:eastAsia="fr-FR"/>
+          <w14:ligatures w14:val="none"/>
+        </w:rPr>
+      </w:pPr>
+      <w:r>
+        <w:rPr>
+          <w:rFonts w:ascii="Consolas" w:eastAsia="Times New Roman" w:hAnsi="Consolas" w:cs="Times New Roman"/>
+          <w:color w:val="0000CD"/>
+          <w:kern w:val="0"/>
+          <w:sz w:val="23"/>
+          <w:szCs w:val="23"/>
+          <w:lang w:eastAsia="fr-FR"/>
+          <w14:ligatures w14:val="none"/>
+        </w:rPr>
         <w:lastRenderedPageBreak/>
-        <w:t>val = (</w:t>
+        <w:t>import</w:t>
+      </w:r>
+      <w:r>
+        <w:rPr>
+          <w:rFonts w:ascii="Consolas" w:eastAsia="Times New Roman" w:hAnsi="Consolas" w:cs="Times New Roman"/>
+          <w:color w:val="000000"/>
+          <w:kern w:val="0"/>
+          <w:sz w:val="23"/>
+          <w:szCs w:val="23"/>
+          <w:lang w:eastAsia="fr-FR"/>
+          <w14:ligatures w14:val="none"/>
+        </w:rPr>
+        <w:t> mysql.connector</w:t>
+      </w:r>
+      <w:r>
+        <w:rPr>
+          <w:rFonts w:ascii="Consolas" w:eastAsia="Times New Roman" w:hAnsi="Consolas" w:cs="Times New Roman"/>
+          <w:color w:val="000000"/>
+          <w:kern w:val="0"/>
+          <w:sz w:val="23"/>
+          <w:szCs w:val="23"/>
+          <w:lang w:eastAsia="fr-FR"/>
+          <w14:ligatures w14:val="none"/>
+        </w:rPr>
+        <w:br/>
+      </w:r>
+      <w:r>
+        <w:rPr>
+          <w:rFonts w:ascii="Consolas" w:eastAsia="Times New Roman" w:hAnsi="Consolas" w:cs="Times New Roman"/>
+          <w:color w:val="000000"/>
+          <w:kern w:val="0"/>
+          <w:sz w:val="23"/>
+          <w:szCs w:val="23"/>
+          <w:lang w:eastAsia="fr-FR"/>
+          <w14:ligatures w14:val="none"/>
+        </w:rPr>
+        <w:br/>
+        <w:t>mydb = mysql.connector.connect(</w:t>
+      </w:r>
+      <w:r>
+        <w:rPr>
+          <w:rFonts w:ascii="Consolas" w:eastAsia="Times New Roman" w:hAnsi="Consolas" w:cs="Times New Roman"/>
+          <w:color w:val="000000"/>
+          <w:kern w:val="0"/>
+          <w:sz w:val="23"/>
+          <w:szCs w:val="23"/>
+          <w:lang w:eastAsia="fr-FR"/>
+          <w14:ligatures w14:val="none"/>
+        </w:rPr>
+        <w:br/>
+        <w:t>  host=</w:t>
       </w:r>
       <w:r>
         <w:rPr>
@@ -27682,7 +29697,7 @@
           <w:lang w:eastAsia="fr-FR"/>
           <w14:ligatures w14:val="none"/>
         </w:rPr>
-        <w:t>"Michelle"</w:t>
+        <w:t>"localhost"</w:t>
       </w:r>
       <w:r>
         <w:rPr>
@@ -27694,7 +29709,44 @@
           <w:lang w:eastAsia="fr-FR"/>
           <w14:ligatures w14:val="none"/>
         </w:rPr>
-        <w:t>, </w:t>
+        <w:t>,</w:t>
+      </w:r>
+      <w:r>
+        <w:rPr>
+          <w:rFonts w:ascii="Consolas" w:eastAsia="Times New Roman" w:hAnsi="Consolas" w:cs="Times New Roman"/>
+          <w:color w:val="000000"/>
+          <w:kern w:val="0"/>
+          <w:sz w:val="23"/>
+          <w:szCs w:val="23"/>
+          <w:lang w:eastAsia="fr-FR"/>
+          <w14:ligatures w14:val="none"/>
+        </w:rPr>
+        <w:br/>
+        <w:t> </w:t>
+      </w:r>
+      <w:r>
+        <w:rPr>
+          <w:rFonts w:ascii="Consolas" w:eastAsia="Times New Roman" w:hAnsi="Consolas" w:cs="Times New Roman"/>
+          <w:color w:val="FF0000"/>
+          <w:kern w:val="0"/>
+          <w:sz w:val="23"/>
+          <w:szCs w:val="23"/>
+          <w:lang w:eastAsia="fr-FR"/>
+          <w14:ligatures w14:val="none"/>
+        </w:rPr>
+        <w:t> </w:t>
+      </w:r>
+      <w:r>
+        <w:rPr>
+          <w:rFonts w:ascii="Consolas" w:eastAsia="Times New Roman" w:hAnsi="Consolas" w:cs="Times New Roman"/>
+          <w:color w:val="000000"/>
+          <w:kern w:val="0"/>
+          <w:sz w:val="23"/>
+          <w:szCs w:val="23"/>
+          <w:lang w:eastAsia="fr-FR"/>
+          <w14:ligatures w14:val="none"/>
+        </w:rPr>
+        <w:t>user=</w:t>
       </w:r>
       <w:r>
         <w:rPr>
@@ -27706,18 +29758,145 @@
           <w:lang w:eastAsia="fr-FR"/>
           <w14:ligatures w14:val="none"/>
         </w:rPr>
-        <w:t>"Blue Village"</w:t>
-      </w:r>
-      <w:r>
-        <w:rPr>
-          <w:rFonts w:ascii="Consolas" w:eastAsia="Times New Roman" w:hAnsi="Consolas" w:cs="Times New Roman"/>
-          <w:color w:val="000000"/>
+        <w:t>"</w:t>
+      </w:r>
+      <w:r>
+        <w:rPr>
+          <w:rFonts w:ascii="Consolas" w:eastAsia="Times New Roman" w:hAnsi="Consolas" w:cs="Times New Roman"/>
+          <w:i/>
+          <w:iCs/>
+          <w:color w:val="A52A2A"/>
           <w:kern w:val="0"/>
           <w:sz w:val="23"/>
           <w:szCs w:val="23"/>
           <w:lang w:eastAsia="fr-FR"/>
           <w14:ligatures w14:val="none"/>
         </w:rPr>
+        <w:t>yourusername</w:t>
+      </w:r>
+      <w:r>
+        <w:rPr>
+          <w:rFonts w:ascii="Consolas" w:eastAsia="Times New Roman" w:hAnsi="Consolas" w:cs="Times New Roman"/>
+          <w:color w:val="A52A2A"/>
+          <w:kern w:val="0"/>
+          <w:sz w:val="23"/>
+          <w:szCs w:val="23"/>
+          <w:lang w:eastAsia="fr-FR"/>
+          <w14:ligatures w14:val="none"/>
+        </w:rPr>
+        <w:t>"</w:t>
+      </w:r>
+      <w:r>
+        <w:rPr>
+          <w:rFonts w:ascii="Consolas" w:eastAsia="Times New Roman" w:hAnsi="Consolas" w:cs="Times New Roman"/>
+          <w:color w:val="000000"/>
+          <w:kern w:val="0"/>
+          <w:sz w:val="23"/>
+          <w:szCs w:val="23"/>
+          <w:lang w:eastAsia="fr-FR"/>
+          <w14:ligatures w14:val="none"/>
+        </w:rPr>
+        <w:t>,</w:t>
+      </w:r>
+      <w:r>
+        <w:rPr>
+          <w:rFonts w:ascii="Consolas" w:eastAsia="Times New Roman" w:hAnsi="Consolas" w:cs="Times New Roman"/>
+          <w:color w:val="000000"/>
+          <w:kern w:val="0"/>
+          <w:sz w:val="23"/>
+          <w:szCs w:val="23"/>
+          <w:lang w:eastAsia="fr-FR"/>
+          <w14:ligatures w14:val="none"/>
+        </w:rPr>
+        <w:br/>
+        <w:t>  password=</w:t>
+      </w:r>
+      <w:r>
+        <w:rPr>
+          <w:rFonts w:ascii="Consolas" w:eastAsia="Times New Roman" w:hAnsi="Consolas" w:cs="Times New Roman"/>
+          <w:color w:val="A52A2A"/>
+          <w:kern w:val="0"/>
+          <w:sz w:val="23"/>
+          <w:szCs w:val="23"/>
+          <w:lang w:eastAsia="fr-FR"/>
+          <w14:ligatures w14:val="none"/>
+        </w:rPr>
+        <w:t>"</w:t>
+      </w:r>
+      <w:r>
+        <w:rPr>
+          <w:rFonts w:ascii="Consolas" w:eastAsia="Times New Roman" w:hAnsi="Consolas" w:cs="Times New Roman"/>
+          <w:i/>
+          <w:iCs/>
+          <w:color w:val="A52A2A"/>
+          <w:kern w:val="0"/>
+          <w:sz w:val="23"/>
+          <w:szCs w:val="23"/>
+          <w:lang w:eastAsia="fr-FR"/>
+          <w14:ligatures w14:val="none"/>
+        </w:rPr>
+        <w:t>yourpassword</w:t>
+      </w:r>
+      <w:r>
+        <w:rPr>
+          <w:rFonts w:ascii="Consolas" w:eastAsia="Times New Roman" w:hAnsi="Consolas" w:cs="Times New Roman"/>
+          <w:color w:val="A52A2A"/>
+          <w:kern w:val="0"/>
+          <w:sz w:val="23"/>
+          <w:szCs w:val="23"/>
+          <w:lang w:eastAsia="fr-FR"/>
+          <w14:ligatures w14:val="none"/>
+        </w:rPr>
+        <w:t>"</w:t>
+      </w:r>
+      <w:r>
+        <w:rPr>
+          <w:rFonts w:ascii="Consolas" w:eastAsia="Times New Roman" w:hAnsi="Consolas" w:cs="Times New Roman"/>
+          <w:color w:val="000000"/>
+          <w:kern w:val="0"/>
+          <w:sz w:val="23"/>
+          <w:szCs w:val="23"/>
+          <w:lang w:eastAsia="fr-FR"/>
+          <w14:ligatures w14:val="none"/>
+        </w:rPr>
+        <w:t>,</w:t>
+      </w:r>
+      <w:r>
+        <w:rPr>
+          <w:rFonts w:ascii="Consolas" w:eastAsia="Times New Roman" w:hAnsi="Consolas" w:cs="Times New Roman"/>
+          <w:color w:val="000000"/>
+          <w:kern w:val="0"/>
+          <w:sz w:val="23"/>
+          <w:szCs w:val="23"/>
+          <w:lang w:eastAsia="fr-FR"/>
+          <w14:ligatures w14:val="none"/>
+        </w:rPr>
+        <w:br/>
+        <w:t>  database=</w:t>
+      </w:r>
+      <w:r>
+        <w:rPr>
+          <w:rFonts w:ascii="Consolas" w:eastAsia="Times New Roman" w:hAnsi="Consolas" w:cs="Times New Roman"/>
+          <w:color w:val="A52A2A"/>
+          <w:kern w:val="0"/>
+          <w:sz w:val="23"/>
+          <w:szCs w:val="23"/>
+          <w:lang w:eastAsia="fr-FR"/>
+          <w14:ligatures w14:val="none"/>
+        </w:rPr>
+        <w:t>"mydatabase"</w:t>
+      </w:r>
+      <w:r>
+        <w:rPr>
+          <w:rFonts w:ascii="Consolas" w:eastAsia="Times New Roman" w:hAnsi="Consolas" w:cs="Times New Roman"/>
+          <w:color w:val="000000"/>
+          <w:kern w:val="0"/>
+          <w:sz w:val="23"/>
+          <w:szCs w:val="23"/>
+          <w:lang w:eastAsia="fr-FR"/>
+          <w14:ligatures w14:val="none"/>
+        </w:rPr>
+        <w:br/>
         <w:t>)</w:t>
       </w:r>
       <w:r>
@@ -27731,7 +29910,6 @@
           <w14:ligatures w14:val="none"/>
         </w:rPr>
         <w:br/>
-        <w:t>mycursor.execute(sql, val)</w:t>
       </w:r>
       <w:r>
         <w:rPr>
@@ -27744,6 +29922,7 @@
           <w14:ligatures w14:val="none"/>
         </w:rPr>
         <w:br/>
+        <w:t>mycursor = mydb.cursor()</w:t>
       </w:r>
       <w:r>
         <w:rPr>
@@ -27756,7 +29935,6 @@
           <w14:ligatures w14:val="none"/>
         </w:rPr>
         <w:br/>
-        <w:t>mydb.commit()</w:t>
       </w:r>
       <w:r>
         <w:rPr>
@@ -27769,17 +29947,79 @@
           <w14:ligatures w14:val="none"/>
         </w:rPr>
         <w:br/>
-      </w:r>
-      <w:r>
-        <w:rPr>
-          <w:rFonts w:ascii="Consolas" w:eastAsia="Times New Roman" w:hAnsi="Consolas" w:cs="Times New Roman"/>
-          <w:color w:val="000000"/>
+        <w:t>mycursor.execute(</w:t>
+      </w:r>
+      <w:r>
+        <w:rPr>
+          <w:rFonts w:ascii="Consolas" w:eastAsia="Times New Roman" w:hAnsi="Consolas" w:cs="Times New Roman"/>
+          <w:color w:val="A52A2A"/>
           <w:kern w:val="0"/>
           <w:sz w:val="23"/>
           <w:szCs w:val="23"/>
           <w:lang w:eastAsia="fr-FR"/>
           <w14:ligatures w14:val="none"/>
         </w:rPr>
+        <w:t>"SELECT * FROM customers"</w:t>
+      </w:r>
+      <w:r>
+        <w:rPr>
+          <w:rFonts w:ascii="Consolas" w:eastAsia="Times New Roman" w:hAnsi="Consolas" w:cs="Times New Roman"/>
+          <w:color w:val="000000"/>
+          <w:kern w:val="0"/>
+          <w:sz w:val="23"/>
+          <w:szCs w:val="23"/>
+          <w:lang w:eastAsia="fr-FR"/>
+          <w14:ligatures w14:val="none"/>
+        </w:rPr>
+        <w:t>)</w:t>
+      </w:r>
+      <w:r>
+        <w:rPr>
+          <w:rFonts w:ascii="Consolas" w:eastAsia="Times New Roman" w:hAnsi="Consolas" w:cs="Times New Roman"/>
+          <w:color w:val="000000"/>
+          <w:kern w:val="0"/>
+          <w:sz w:val="23"/>
+          <w:szCs w:val="23"/>
+          <w:lang w:eastAsia="fr-FR"/>
+          <w14:ligatures w14:val="none"/>
+        </w:rPr>
+        <w:br/>
+      </w:r>
+      <w:r>
+        <w:rPr>
+          <w:rFonts w:ascii="Consolas" w:eastAsia="Times New Roman" w:hAnsi="Consolas" w:cs="Times New Roman"/>
+          <w:color w:val="000000"/>
+          <w:kern w:val="0"/>
+          <w:sz w:val="23"/>
+          <w:szCs w:val="23"/>
+          <w:lang w:eastAsia="fr-FR"/>
+          <w14:ligatures w14:val="none"/>
+        </w:rPr>
+        <w:br/>
+        <w:t>myresult = mycursor.fetchone()</w:t>
+      </w:r>
+      <w:r>
+        <w:rPr>
+          <w:rFonts w:ascii="Consolas" w:eastAsia="Times New Roman" w:hAnsi="Consolas" w:cs="Times New Roman"/>
+          <w:color w:val="000000"/>
+          <w:kern w:val="0"/>
+          <w:sz w:val="23"/>
+          <w:szCs w:val="23"/>
+          <w:lang w:eastAsia="fr-FR"/>
+          <w14:ligatures w14:val="none"/>
+        </w:rPr>
+        <w:br/>
+      </w:r>
+      <w:r>
+        <w:rPr>
+          <w:rFonts w:ascii="Consolas" w:eastAsia="Times New Roman" w:hAnsi="Consolas" w:cs="Times New Roman"/>
+          <w:color w:val="000000"/>
+          <w:kern w:val="0"/>
+          <w:sz w:val="23"/>
+          <w:szCs w:val="23"/>
+          <w:lang w:eastAsia="fr-FR"/>
+          <w14:ligatures w14:val="none"/>
+        </w:rPr>
         <w:br/>
       </w:r>
       <w:r>
@@ -27804,32 +30044,40 @@
           <w:lang w:eastAsia="fr-FR"/>
           <w14:ligatures w14:val="none"/>
         </w:rPr>
-        <w:t>(</w:t>
-      </w:r>
-      <w:r>
-        <w:rPr>
-          <w:rFonts w:ascii="Consolas" w:eastAsia="Times New Roman" w:hAnsi="Consolas" w:cs="Times New Roman"/>
-          <w:color w:val="A52A2A"/>
+        <w:t>(myresult)</w:t>
+      </w:r>
+    </w:p>
+    <w:p>
+      <w:pPr>
+        <w:shd w:val="clear" w:color="auto" w:fill="E7E9EB"/>
+        <w:spacing w:line="240" w:lineRule="auto"/>
+        <w:rPr>
+          <w:rFonts w:ascii="Verdana" w:eastAsia="Times New Roman" w:hAnsi="Verdana" w:cs="Times New Roman"/>
+          <w:color w:val="000000"/>
           <w:kern w:val="0"/>
           <w:sz w:val="23"/>
           <w:szCs w:val="23"/>
           <w:lang w:eastAsia="fr-FR"/>
           <w14:ligatures w14:val="none"/>
         </w:rPr>
-        <w:t>"1 record inserted, ID:"</w:t>
-      </w:r>
-      <w:r>
-        <w:rPr>
-          <w:rFonts w:ascii="Consolas" w:eastAsia="Times New Roman" w:hAnsi="Consolas" w:cs="Times New Roman"/>
-          <w:color w:val="000000"/>
-          <w:kern w:val="0"/>
-          <w:sz w:val="23"/>
-          <w:szCs w:val="23"/>
-          <w:lang w:eastAsia="fr-FR"/>
-          <w14:ligatures w14:val="none"/>
-        </w:rPr>
-        <w:t>, mycursor.lastrowid)</w:t>
-      </w:r>
+      </w:pPr>
+      <w:hyperlink r:id="rId87" w:tgtFrame="_blank" w:history="1">
+        <w:r>
+          <w:rPr>
+            <w:rFonts w:ascii="Source Sans Pro" w:eastAsia="Times New Roman" w:hAnsi="Source Sans Pro" w:cs="Times New Roman"/>
+            <w:color w:val="FFFFFF"/>
+            <w:kern w:val="0"/>
+            <w:sz w:val="26"/>
+            <w:szCs w:val="26"/>
+            <w:u w:val="single"/>
+            <w:bdr w:val="none" w:sz="0" w:space="0" w:color="auto" w:frame="1"/>
+            <w:shd w:val="clear" w:color="auto" w:fill="4CAF50"/>
+            <w:lang w:eastAsia="fr-FR"/>
+            <w14:ligatures w14:val="none"/>
+          </w:rPr>
+          <w:t>Run example »</w:t>
+        </w:r>
+      </w:hyperlink>
     </w:p>
     <w:p>
       <w:pPr>

</xml_diff>

<commit_message>
python and mysql: where
</commit_message>
<xml_diff>
--- a/Python.docx
+++ b/Python.docx
@@ -27849,11 +27849,2248 @@
           <w:kern w:val="36"/>
           <w:sz w:val="63"/>
           <w:szCs w:val="63"/>
+          <w:lang w:val="en-US" w:eastAsia="fr-FR"/>
+          <w14:ligatures w14:val="none"/>
+        </w:rPr>
+      </w:pPr>
+      <w:r>
+        <w:rPr>
+          <w:rFonts w:ascii="Segoe UI" w:eastAsia="Times New Roman" w:hAnsi="Segoe UI" w:cs="Segoe UI"/>
+          <w:color w:val="000000"/>
+          <w:kern w:val="36"/>
+          <w:sz w:val="63"/>
+          <w:szCs w:val="63"/>
+          <w:lang w:val="en-US" w:eastAsia="fr-FR"/>
+          <w14:ligatures w14:val="none"/>
+        </w:rPr>
+        <w:t>Python MySQL Select From</w:t>
+      </w:r>
+    </w:p>
+    <w:p>
+      <w:pPr>
+        <w:shd w:val="clear" w:color="auto" w:fill="FFFFFF"/>
+        <w:spacing w:after="0" w:line="240" w:lineRule="auto"/>
+        <w:rPr>
+          <w:rFonts w:ascii="Verdana" w:eastAsia="Times New Roman" w:hAnsi="Verdana" w:cs="Times New Roman"/>
+          <w:color w:val="000000"/>
+          <w:kern w:val="0"/>
+          <w:sz w:val="23"/>
+          <w:szCs w:val="23"/>
+          <w:lang w:val="en-US" w:eastAsia="fr-FR"/>
+          <w14:ligatures w14:val="none"/>
+        </w:rPr>
+      </w:pPr>
+      <w:hyperlink r:id="rId82" w:history="1">
+        <w:r>
+          <w:rPr>
+            <w:rFonts w:ascii="Segoe UI Symbol" w:eastAsia="Times New Roman" w:hAnsi="Segoe UI Symbol" w:cs="Segoe UI Symbol"/>
+            <w:color w:val="FFFFFF"/>
+            <w:kern w:val="0"/>
+            <w:sz w:val="27"/>
+            <w:szCs w:val="27"/>
+            <w:u w:val="single"/>
+            <w:bdr w:val="single" w:sz="6" w:space="6" w:color="04AA6D" w:frame="1"/>
+            <w:shd w:val="clear" w:color="auto" w:fill="04AA6D"/>
+            <w:lang w:val="en-US" w:eastAsia="fr-FR"/>
+            <w14:ligatures w14:val="none"/>
+          </w:rPr>
+          <w:t>❮</w:t>
+        </w:r>
+        <w:r>
+          <w:rPr>
+            <w:rFonts w:ascii="Source Sans Pro" w:eastAsia="Times New Roman" w:hAnsi="Source Sans Pro" w:cs="Times New Roman"/>
+            <w:color w:val="FFFFFF"/>
+            <w:kern w:val="0"/>
+            <w:sz w:val="27"/>
+            <w:szCs w:val="27"/>
+            <w:u w:val="single"/>
+            <w:bdr w:val="single" w:sz="6" w:space="6" w:color="04AA6D" w:frame="1"/>
+            <w:shd w:val="clear" w:color="auto" w:fill="04AA6D"/>
+            <w:lang w:val="en-US" w:eastAsia="fr-FR"/>
+            <w14:ligatures w14:val="none"/>
+          </w:rPr>
+          <w:t xml:space="preserve"> Previous</w:t>
+        </w:r>
+      </w:hyperlink>
+      <w:hyperlink r:id="rId83" w:history="1">
+        <w:r>
+          <w:rPr>
+            <w:rFonts w:ascii="Source Sans Pro" w:eastAsia="Times New Roman" w:hAnsi="Source Sans Pro" w:cs="Times New Roman"/>
+            <w:color w:val="FFFFFF"/>
+            <w:kern w:val="0"/>
+            <w:sz w:val="27"/>
+            <w:szCs w:val="27"/>
+            <w:u w:val="single"/>
+            <w:bdr w:val="single" w:sz="6" w:space="6" w:color="04AA6D" w:frame="1"/>
+            <w:shd w:val="clear" w:color="auto" w:fill="04AA6D"/>
+            <w:lang w:val="en-US" w:eastAsia="fr-FR"/>
+            <w14:ligatures w14:val="none"/>
+          </w:rPr>
+          <w:t xml:space="preserve">Next </w:t>
+        </w:r>
+        <w:r>
+          <w:rPr>
+            <w:rFonts w:ascii="Segoe UI Symbol" w:eastAsia="Times New Roman" w:hAnsi="Segoe UI Symbol" w:cs="Segoe UI Symbol"/>
+            <w:color w:val="FFFFFF"/>
+            <w:kern w:val="0"/>
+            <w:sz w:val="27"/>
+            <w:szCs w:val="27"/>
+            <w:u w:val="single"/>
+            <w:bdr w:val="single" w:sz="6" w:space="6" w:color="04AA6D" w:frame="1"/>
+            <w:shd w:val="clear" w:color="auto" w:fill="04AA6D"/>
+            <w:lang w:val="en-US" w:eastAsia="fr-FR"/>
+            <w14:ligatures w14:val="none"/>
+          </w:rPr>
+          <w:t>❯</w:t>
+        </w:r>
+      </w:hyperlink>
+    </w:p>
+    <w:p>
+      <w:pPr>
+        <w:spacing w:before="300" w:after="300" w:line="240" w:lineRule="auto"/>
+        <w:rPr>
+          <w:rFonts w:ascii="Times New Roman" w:eastAsia="Times New Roman" w:hAnsi="Times New Roman" w:cs="Times New Roman"/>
+          <w:kern w:val="0"/>
+          <w:sz w:val="24"/>
+          <w:szCs w:val="24"/>
           <w:lang w:eastAsia="fr-FR"/>
           <w14:ligatures w14:val="none"/>
         </w:rPr>
       </w:pPr>
       <w:r>
+        <w:rPr>
+          <w:rFonts w:ascii="Times New Roman" w:eastAsia="Times New Roman" w:hAnsi="Times New Roman" w:cs="Times New Roman"/>
+          <w:kern w:val="0"/>
+          <w:sz w:val="24"/>
+          <w:szCs w:val="24"/>
+          <w:lang w:eastAsia="fr-FR"/>
+          <w14:ligatures w14:val="none"/>
+        </w:rPr>
+        <w:pict w14:anchorId="64790368">
+          <v:rect id="_x0000_i1095" style="width:0;height:0" o:hralign="center" o:hrstd="t" o:hrnoshade="t" o:hr="t" fillcolor="black" stroked="f"/>
+        </w:pict>
+      </w:r>
+    </w:p>
+    <w:p>
+      <w:pPr>
+        <w:shd w:val="clear" w:color="auto" w:fill="FFFFFF"/>
+        <w:spacing w:before="150" w:after="150" w:line="240" w:lineRule="auto"/>
+        <w:outlineLvl w:val="1"/>
+        <w:rPr>
+          <w:rFonts w:ascii="Segoe UI" w:eastAsia="Times New Roman" w:hAnsi="Segoe UI" w:cs="Segoe UI"/>
+          <w:color w:val="000000"/>
+          <w:kern w:val="0"/>
+          <w:sz w:val="48"/>
+          <w:szCs w:val="48"/>
+          <w:lang w:val="en-US" w:eastAsia="fr-FR"/>
+          <w14:ligatures w14:val="none"/>
+        </w:rPr>
+      </w:pPr>
+      <w:r>
+        <w:rPr>
+          <w:rFonts w:ascii="Segoe UI" w:eastAsia="Times New Roman" w:hAnsi="Segoe UI" w:cs="Segoe UI"/>
+          <w:color w:val="000000"/>
+          <w:kern w:val="0"/>
+          <w:sz w:val="48"/>
+          <w:szCs w:val="48"/>
+          <w:lang w:val="en-US" w:eastAsia="fr-FR"/>
+          <w14:ligatures w14:val="none"/>
+        </w:rPr>
+        <w:t>Select From a Table</w:t>
+      </w:r>
+    </w:p>
+    <w:p>
+      <w:pPr>
+        <w:shd w:val="clear" w:color="auto" w:fill="FFFFFF"/>
+        <w:spacing w:before="288" w:after="288" w:line="240" w:lineRule="auto"/>
+        <w:rPr>
+          <w:rFonts w:ascii="Verdana" w:eastAsia="Times New Roman" w:hAnsi="Verdana" w:cs="Times New Roman"/>
+          <w:color w:val="000000"/>
+          <w:kern w:val="0"/>
+          <w:sz w:val="23"/>
+          <w:szCs w:val="23"/>
+          <w:lang w:val="en-US" w:eastAsia="fr-FR"/>
+          <w14:ligatures w14:val="none"/>
+        </w:rPr>
+      </w:pPr>
+      <w:r>
+        <w:rPr>
+          <w:rFonts w:ascii="Verdana" w:eastAsia="Times New Roman" w:hAnsi="Verdana" w:cs="Times New Roman"/>
+          <w:color w:val="000000"/>
+          <w:kern w:val="0"/>
+          <w:sz w:val="23"/>
+          <w:szCs w:val="23"/>
+          <w:lang w:val="en-US" w:eastAsia="fr-FR"/>
+          <w14:ligatures w14:val="none"/>
+        </w:rPr>
+        <w:t>To select from a table in MySQL, use the "SELECT" statement:</w:t>
+      </w:r>
+    </w:p>
+    <w:p>
+      <w:pPr>
+        <w:shd w:val="clear" w:color="auto" w:fill="E7E9EB"/>
+        <w:spacing w:after="0" w:line="240" w:lineRule="auto"/>
+        <w:outlineLvl w:val="2"/>
+        <w:rPr>
+          <w:rFonts w:ascii="Segoe UI" w:eastAsia="Times New Roman" w:hAnsi="Segoe UI" w:cs="Segoe UI"/>
+          <w:color w:val="000000"/>
+          <w:kern w:val="0"/>
+          <w:sz w:val="36"/>
+          <w:szCs w:val="36"/>
+          <w:lang w:val="en-US" w:eastAsia="fr-FR"/>
+          <w14:ligatures w14:val="none"/>
+        </w:rPr>
+      </w:pPr>
+      <w:r>
+        <w:rPr>
+          <w:rFonts w:ascii="Segoe UI" w:eastAsia="Times New Roman" w:hAnsi="Segoe UI" w:cs="Segoe UI"/>
+          <w:color w:val="000000"/>
+          <w:kern w:val="0"/>
+          <w:sz w:val="36"/>
+          <w:szCs w:val="36"/>
+          <w:lang w:val="en-US" w:eastAsia="fr-FR"/>
+          <w14:ligatures w14:val="none"/>
+        </w:rPr>
+        <w:t>Example</w:t>
+      </w:r>
+      <w:hyperlink r:id="rId84" w:tgtFrame="_blank" w:tooltip="W3Schools Spaces" w:history="1">
+        <w:r>
+          <w:rPr>
+            <w:rFonts w:ascii="Source Sans Pro" w:eastAsia="Times New Roman" w:hAnsi="Source Sans Pro" w:cs="Segoe UI"/>
+            <w:color w:val="FFFFFF"/>
+            <w:kern w:val="0"/>
+            <w:sz w:val="26"/>
+            <w:szCs w:val="26"/>
+            <w:u w:val="single"/>
+            <w:shd w:val="clear" w:color="auto" w:fill="282A35"/>
+            <w:lang w:val="en-US" w:eastAsia="fr-FR"/>
+            <w14:ligatures w14:val="none"/>
+          </w:rPr>
+          <w:t>Get your own Python Server</w:t>
+        </w:r>
+      </w:hyperlink>
+    </w:p>
+    <w:p>
+      <w:pPr>
+        <w:shd w:val="clear" w:color="auto" w:fill="E7E9EB"/>
+        <w:spacing w:before="240" w:after="240" w:line="240" w:lineRule="auto"/>
+        <w:rPr>
+          <w:rFonts w:ascii="Verdana" w:eastAsia="Times New Roman" w:hAnsi="Verdana" w:cs="Times New Roman"/>
+          <w:color w:val="000000"/>
+          <w:kern w:val="0"/>
+          <w:sz w:val="23"/>
+          <w:szCs w:val="23"/>
+          <w:lang w:val="en-US" w:eastAsia="fr-FR"/>
+          <w14:ligatures w14:val="none"/>
+        </w:rPr>
+      </w:pPr>
+      <w:r>
+        <w:rPr>
+          <w:rFonts w:ascii="Verdana" w:eastAsia="Times New Roman" w:hAnsi="Verdana" w:cs="Times New Roman"/>
+          <w:color w:val="000000"/>
+          <w:kern w:val="0"/>
+          <w:sz w:val="23"/>
+          <w:szCs w:val="23"/>
+          <w:lang w:val="en-US" w:eastAsia="fr-FR"/>
+          <w14:ligatures w14:val="none"/>
+        </w:rPr>
+        <w:t>Select all records from the "customers" table, and display the result:</w:t>
+      </w:r>
+    </w:p>
+    <w:p>
+      <w:pPr>
+        <w:shd w:val="clear" w:color="auto" w:fill="FFFFFF"/>
+        <w:spacing w:line="240" w:lineRule="auto"/>
+        <w:rPr>
+          <w:rFonts w:ascii="Consolas" w:eastAsia="Times New Roman" w:hAnsi="Consolas" w:cs="Times New Roman"/>
+          <w:color w:val="000000"/>
+          <w:kern w:val="0"/>
+          <w:sz w:val="23"/>
+          <w:szCs w:val="23"/>
+          <w:lang w:val="en-US" w:eastAsia="fr-FR"/>
+          <w14:ligatures w14:val="none"/>
+        </w:rPr>
+      </w:pPr>
+      <w:r>
+        <w:rPr>
+          <w:rFonts w:ascii="Consolas" w:eastAsia="Times New Roman" w:hAnsi="Consolas" w:cs="Times New Roman"/>
+          <w:color w:val="0000CD"/>
+          <w:kern w:val="0"/>
+          <w:sz w:val="23"/>
+          <w:szCs w:val="23"/>
+          <w:lang w:val="en-US" w:eastAsia="fr-FR"/>
+          <w14:ligatures w14:val="none"/>
+        </w:rPr>
+        <w:t>import</w:t>
+      </w:r>
+      <w:r>
+        <w:rPr>
+          <w:rFonts w:ascii="Consolas" w:eastAsia="Times New Roman" w:hAnsi="Consolas" w:cs="Times New Roman"/>
+          <w:color w:val="000000"/>
+          <w:kern w:val="0"/>
+          <w:sz w:val="23"/>
+          <w:szCs w:val="23"/>
+          <w:lang w:val="en-US" w:eastAsia="fr-FR"/>
+          <w14:ligatures w14:val="none"/>
+        </w:rPr>
+        <w:t> mysql.connector</w:t>
+      </w:r>
+      <w:r>
+        <w:rPr>
+          <w:rFonts w:ascii="Consolas" w:eastAsia="Times New Roman" w:hAnsi="Consolas" w:cs="Times New Roman"/>
+          <w:color w:val="000000"/>
+          <w:kern w:val="0"/>
+          <w:sz w:val="23"/>
+          <w:szCs w:val="23"/>
+          <w:lang w:val="en-US" w:eastAsia="fr-FR"/>
+          <w14:ligatures w14:val="none"/>
+        </w:rPr>
+        <w:br/>
+      </w:r>
+      <w:r>
+        <w:rPr>
+          <w:rFonts w:ascii="Consolas" w:eastAsia="Times New Roman" w:hAnsi="Consolas" w:cs="Times New Roman"/>
+          <w:color w:val="000000"/>
+          <w:kern w:val="0"/>
+          <w:sz w:val="23"/>
+          <w:szCs w:val="23"/>
+          <w:lang w:val="en-US" w:eastAsia="fr-FR"/>
+          <w14:ligatures w14:val="none"/>
+        </w:rPr>
+        <w:br/>
+        <w:t>mydb = mysql.connector.connect(</w:t>
+      </w:r>
+      <w:r>
+        <w:rPr>
+          <w:rFonts w:ascii="Consolas" w:eastAsia="Times New Roman" w:hAnsi="Consolas" w:cs="Times New Roman"/>
+          <w:color w:val="000000"/>
+          <w:kern w:val="0"/>
+          <w:sz w:val="23"/>
+          <w:szCs w:val="23"/>
+          <w:lang w:val="en-US" w:eastAsia="fr-FR"/>
+          <w14:ligatures w14:val="none"/>
+        </w:rPr>
+        <w:br/>
+        <w:t>  host=</w:t>
+      </w:r>
+      <w:r>
+        <w:rPr>
+          <w:rFonts w:ascii="Consolas" w:eastAsia="Times New Roman" w:hAnsi="Consolas" w:cs="Times New Roman"/>
+          <w:color w:val="A52A2A"/>
+          <w:kern w:val="0"/>
+          <w:sz w:val="23"/>
+          <w:szCs w:val="23"/>
+          <w:lang w:val="en-US" w:eastAsia="fr-FR"/>
+          <w14:ligatures w14:val="none"/>
+        </w:rPr>
+        <w:t>"localhost"</w:t>
+      </w:r>
+      <w:r>
+        <w:rPr>
+          <w:rFonts w:ascii="Consolas" w:eastAsia="Times New Roman" w:hAnsi="Consolas" w:cs="Times New Roman"/>
+          <w:color w:val="000000"/>
+          <w:kern w:val="0"/>
+          <w:sz w:val="23"/>
+          <w:szCs w:val="23"/>
+          <w:lang w:val="en-US" w:eastAsia="fr-FR"/>
+          <w14:ligatures w14:val="none"/>
+        </w:rPr>
+        <w:t>,</w:t>
+      </w:r>
+      <w:r>
+        <w:rPr>
+          <w:rFonts w:ascii="Consolas" w:eastAsia="Times New Roman" w:hAnsi="Consolas" w:cs="Times New Roman"/>
+          <w:color w:val="000000"/>
+          <w:kern w:val="0"/>
+          <w:sz w:val="23"/>
+          <w:szCs w:val="23"/>
+          <w:lang w:val="en-US" w:eastAsia="fr-FR"/>
+          <w14:ligatures w14:val="none"/>
+        </w:rPr>
+        <w:br/>
+        <w:t> </w:t>
+      </w:r>
+      <w:r>
+        <w:rPr>
+          <w:rFonts w:ascii="Consolas" w:eastAsia="Times New Roman" w:hAnsi="Consolas" w:cs="Times New Roman"/>
+          <w:color w:val="FF0000"/>
+          <w:kern w:val="0"/>
+          <w:sz w:val="23"/>
+          <w:szCs w:val="23"/>
+          <w:lang w:val="en-US" w:eastAsia="fr-FR"/>
+          <w14:ligatures w14:val="none"/>
+        </w:rPr>
+        <w:t> </w:t>
+      </w:r>
+      <w:r>
+        <w:rPr>
+          <w:rFonts w:ascii="Consolas" w:eastAsia="Times New Roman" w:hAnsi="Consolas" w:cs="Times New Roman"/>
+          <w:color w:val="000000"/>
+          <w:kern w:val="0"/>
+          <w:sz w:val="23"/>
+          <w:szCs w:val="23"/>
+          <w:lang w:val="en-US" w:eastAsia="fr-FR"/>
+          <w14:ligatures w14:val="none"/>
+        </w:rPr>
+        <w:t>user=</w:t>
+      </w:r>
+      <w:r>
+        <w:rPr>
+          <w:rFonts w:ascii="Consolas" w:eastAsia="Times New Roman" w:hAnsi="Consolas" w:cs="Times New Roman"/>
+          <w:color w:val="A52A2A"/>
+          <w:kern w:val="0"/>
+          <w:sz w:val="23"/>
+          <w:szCs w:val="23"/>
+          <w:lang w:val="en-US" w:eastAsia="fr-FR"/>
+          <w14:ligatures w14:val="none"/>
+        </w:rPr>
+        <w:t>"</w:t>
+      </w:r>
+      <w:r>
+        <w:rPr>
+          <w:rFonts w:ascii="Consolas" w:eastAsia="Times New Roman" w:hAnsi="Consolas" w:cs="Times New Roman"/>
+          <w:i/>
+          <w:iCs/>
+          <w:color w:val="A52A2A"/>
+          <w:kern w:val="0"/>
+          <w:sz w:val="23"/>
+          <w:szCs w:val="23"/>
+          <w:lang w:val="en-US" w:eastAsia="fr-FR"/>
+          <w14:ligatures w14:val="none"/>
+        </w:rPr>
+        <w:t>yourusername</w:t>
+      </w:r>
+      <w:r>
+        <w:rPr>
+          <w:rFonts w:ascii="Consolas" w:eastAsia="Times New Roman" w:hAnsi="Consolas" w:cs="Times New Roman"/>
+          <w:color w:val="A52A2A"/>
+          <w:kern w:val="0"/>
+          <w:sz w:val="23"/>
+          <w:szCs w:val="23"/>
+          <w:lang w:val="en-US" w:eastAsia="fr-FR"/>
+          <w14:ligatures w14:val="none"/>
+        </w:rPr>
+        <w:t>"</w:t>
+      </w:r>
+      <w:r>
+        <w:rPr>
+          <w:rFonts w:ascii="Consolas" w:eastAsia="Times New Roman" w:hAnsi="Consolas" w:cs="Times New Roman"/>
+          <w:color w:val="000000"/>
+          <w:kern w:val="0"/>
+          <w:sz w:val="23"/>
+          <w:szCs w:val="23"/>
+          <w:lang w:val="en-US" w:eastAsia="fr-FR"/>
+          <w14:ligatures w14:val="none"/>
+        </w:rPr>
+        <w:t>,</w:t>
+      </w:r>
+      <w:r>
+        <w:rPr>
+          <w:rFonts w:ascii="Consolas" w:eastAsia="Times New Roman" w:hAnsi="Consolas" w:cs="Times New Roman"/>
+          <w:color w:val="000000"/>
+          <w:kern w:val="0"/>
+          <w:sz w:val="23"/>
+          <w:szCs w:val="23"/>
+          <w:lang w:val="en-US" w:eastAsia="fr-FR"/>
+          <w14:ligatures w14:val="none"/>
+        </w:rPr>
+        <w:br/>
+        <w:t>  password=</w:t>
+      </w:r>
+      <w:r>
+        <w:rPr>
+          <w:rFonts w:ascii="Consolas" w:eastAsia="Times New Roman" w:hAnsi="Consolas" w:cs="Times New Roman"/>
+          <w:color w:val="A52A2A"/>
+          <w:kern w:val="0"/>
+          <w:sz w:val="23"/>
+          <w:szCs w:val="23"/>
+          <w:lang w:val="en-US" w:eastAsia="fr-FR"/>
+          <w14:ligatures w14:val="none"/>
+        </w:rPr>
+        <w:t>"</w:t>
+      </w:r>
+      <w:r>
+        <w:rPr>
+          <w:rFonts w:ascii="Consolas" w:eastAsia="Times New Roman" w:hAnsi="Consolas" w:cs="Times New Roman"/>
+          <w:i/>
+          <w:iCs/>
+          <w:color w:val="A52A2A"/>
+          <w:kern w:val="0"/>
+          <w:sz w:val="23"/>
+          <w:szCs w:val="23"/>
+          <w:lang w:val="en-US" w:eastAsia="fr-FR"/>
+          <w14:ligatures w14:val="none"/>
+        </w:rPr>
+        <w:t>yourpassword</w:t>
+      </w:r>
+      <w:r>
+        <w:rPr>
+          <w:rFonts w:ascii="Consolas" w:eastAsia="Times New Roman" w:hAnsi="Consolas" w:cs="Times New Roman"/>
+          <w:color w:val="A52A2A"/>
+          <w:kern w:val="0"/>
+          <w:sz w:val="23"/>
+          <w:szCs w:val="23"/>
+          <w:lang w:val="en-US" w:eastAsia="fr-FR"/>
+          <w14:ligatures w14:val="none"/>
+        </w:rPr>
+        <w:t>"</w:t>
+      </w:r>
+      <w:r>
+        <w:rPr>
+          <w:rFonts w:ascii="Consolas" w:eastAsia="Times New Roman" w:hAnsi="Consolas" w:cs="Times New Roman"/>
+          <w:color w:val="000000"/>
+          <w:kern w:val="0"/>
+          <w:sz w:val="23"/>
+          <w:szCs w:val="23"/>
+          <w:lang w:val="en-US" w:eastAsia="fr-FR"/>
+          <w14:ligatures w14:val="none"/>
+        </w:rPr>
+        <w:t>,</w:t>
+      </w:r>
+      <w:r>
+        <w:rPr>
+          <w:rFonts w:ascii="Consolas" w:eastAsia="Times New Roman" w:hAnsi="Consolas" w:cs="Times New Roman"/>
+          <w:color w:val="000000"/>
+          <w:kern w:val="0"/>
+          <w:sz w:val="23"/>
+          <w:szCs w:val="23"/>
+          <w:lang w:val="en-US" w:eastAsia="fr-FR"/>
+          <w14:ligatures w14:val="none"/>
+        </w:rPr>
+        <w:br/>
+        <w:t>  database=</w:t>
+      </w:r>
+      <w:r>
+        <w:rPr>
+          <w:rFonts w:ascii="Consolas" w:eastAsia="Times New Roman" w:hAnsi="Consolas" w:cs="Times New Roman"/>
+          <w:color w:val="A52A2A"/>
+          <w:kern w:val="0"/>
+          <w:sz w:val="23"/>
+          <w:szCs w:val="23"/>
+          <w:lang w:val="en-US" w:eastAsia="fr-FR"/>
+          <w14:ligatures w14:val="none"/>
+        </w:rPr>
+        <w:t>"mydatabase"</w:t>
+      </w:r>
+      <w:r>
+        <w:rPr>
+          <w:rFonts w:ascii="Consolas" w:eastAsia="Times New Roman" w:hAnsi="Consolas" w:cs="Times New Roman"/>
+          <w:color w:val="000000"/>
+          <w:kern w:val="0"/>
+          <w:sz w:val="23"/>
+          <w:szCs w:val="23"/>
+          <w:lang w:val="en-US" w:eastAsia="fr-FR"/>
+          <w14:ligatures w14:val="none"/>
+        </w:rPr>
+        <w:br/>
+        <w:t>)</w:t>
+      </w:r>
+      <w:r>
+        <w:rPr>
+          <w:rFonts w:ascii="Consolas" w:eastAsia="Times New Roman" w:hAnsi="Consolas" w:cs="Times New Roman"/>
+          <w:color w:val="000000"/>
+          <w:kern w:val="0"/>
+          <w:sz w:val="23"/>
+          <w:szCs w:val="23"/>
+          <w:lang w:val="en-US" w:eastAsia="fr-FR"/>
+          <w14:ligatures w14:val="none"/>
+        </w:rPr>
+        <w:br/>
+      </w:r>
+      <w:r>
+        <w:rPr>
+          <w:rFonts w:ascii="Consolas" w:eastAsia="Times New Roman" w:hAnsi="Consolas" w:cs="Times New Roman"/>
+          <w:color w:val="000000"/>
+          <w:kern w:val="0"/>
+          <w:sz w:val="23"/>
+          <w:szCs w:val="23"/>
+          <w:lang w:val="en-US" w:eastAsia="fr-FR"/>
+          <w14:ligatures w14:val="none"/>
+        </w:rPr>
+        <w:br/>
+        <w:t>mycursor = mydb.cursor()</w:t>
+      </w:r>
+      <w:r>
+        <w:rPr>
+          <w:rFonts w:ascii="Consolas" w:eastAsia="Times New Roman" w:hAnsi="Consolas" w:cs="Times New Roman"/>
+          <w:color w:val="000000"/>
+          <w:kern w:val="0"/>
+          <w:sz w:val="23"/>
+          <w:szCs w:val="23"/>
+          <w:lang w:val="en-US" w:eastAsia="fr-FR"/>
+          <w14:ligatures w14:val="none"/>
+        </w:rPr>
+        <w:br/>
+      </w:r>
+      <w:r>
+        <w:rPr>
+          <w:rFonts w:ascii="Consolas" w:eastAsia="Times New Roman" w:hAnsi="Consolas" w:cs="Times New Roman"/>
+          <w:color w:val="000000"/>
+          <w:kern w:val="0"/>
+          <w:sz w:val="23"/>
+          <w:szCs w:val="23"/>
+          <w:lang w:val="en-US" w:eastAsia="fr-FR"/>
+          <w14:ligatures w14:val="none"/>
+        </w:rPr>
+        <w:br/>
+        <w:t>mycursor.execute(</w:t>
+      </w:r>
+      <w:r>
+        <w:rPr>
+          <w:rFonts w:ascii="Consolas" w:eastAsia="Times New Roman" w:hAnsi="Consolas" w:cs="Times New Roman"/>
+          <w:color w:val="A52A2A"/>
+          <w:kern w:val="0"/>
+          <w:sz w:val="23"/>
+          <w:szCs w:val="23"/>
+          <w:lang w:val="en-US" w:eastAsia="fr-FR"/>
+          <w14:ligatures w14:val="none"/>
+        </w:rPr>
+        <w:t>"SELECT * FROM customers"</w:t>
+      </w:r>
+      <w:r>
+        <w:rPr>
+          <w:rFonts w:ascii="Consolas" w:eastAsia="Times New Roman" w:hAnsi="Consolas" w:cs="Times New Roman"/>
+          <w:color w:val="000000"/>
+          <w:kern w:val="0"/>
+          <w:sz w:val="23"/>
+          <w:szCs w:val="23"/>
+          <w:lang w:val="en-US" w:eastAsia="fr-FR"/>
+          <w14:ligatures w14:val="none"/>
+        </w:rPr>
+        <w:t>)</w:t>
+      </w:r>
+      <w:r>
+        <w:rPr>
+          <w:rFonts w:ascii="Consolas" w:eastAsia="Times New Roman" w:hAnsi="Consolas" w:cs="Times New Roman"/>
+          <w:color w:val="000000"/>
+          <w:kern w:val="0"/>
+          <w:sz w:val="23"/>
+          <w:szCs w:val="23"/>
+          <w:lang w:val="en-US" w:eastAsia="fr-FR"/>
+          <w14:ligatures w14:val="none"/>
+        </w:rPr>
+        <w:br/>
+      </w:r>
+      <w:r>
+        <w:rPr>
+          <w:rFonts w:ascii="Consolas" w:eastAsia="Times New Roman" w:hAnsi="Consolas" w:cs="Times New Roman"/>
+          <w:color w:val="000000"/>
+          <w:kern w:val="0"/>
+          <w:sz w:val="23"/>
+          <w:szCs w:val="23"/>
+          <w:lang w:val="en-US" w:eastAsia="fr-FR"/>
+          <w14:ligatures w14:val="none"/>
+        </w:rPr>
+        <w:br/>
+        <w:t>myresult = mycursor.fetchall()</w:t>
+      </w:r>
+      <w:r>
+        <w:rPr>
+          <w:rFonts w:ascii="Consolas" w:eastAsia="Times New Roman" w:hAnsi="Consolas" w:cs="Times New Roman"/>
+          <w:color w:val="000000"/>
+          <w:kern w:val="0"/>
+          <w:sz w:val="23"/>
+          <w:szCs w:val="23"/>
+          <w:lang w:val="en-US" w:eastAsia="fr-FR"/>
+          <w14:ligatures w14:val="none"/>
+        </w:rPr>
+        <w:br/>
+      </w:r>
+      <w:r>
+        <w:rPr>
+          <w:rFonts w:ascii="Consolas" w:eastAsia="Times New Roman" w:hAnsi="Consolas" w:cs="Times New Roman"/>
+          <w:color w:val="000000"/>
+          <w:kern w:val="0"/>
+          <w:sz w:val="23"/>
+          <w:szCs w:val="23"/>
+          <w:lang w:val="en-US" w:eastAsia="fr-FR"/>
+          <w14:ligatures w14:val="none"/>
+        </w:rPr>
+        <w:br/>
+      </w:r>
+      <w:r>
+        <w:rPr>
+          <w:rFonts w:ascii="Consolas" w:eastAsia="Times New Roman" w:hAnsi="Consolas" w:cs="Times New Roman"/>
+          <w:color w:val="0000CD"/>
+          <w:kern w:val="0"/>
+          <w:sz w:val="23"/>
+          <w:szCs w:val="23"/>
+          <w:lang w:val="en-US" w:eastAsia="fr-FR"/>
+          <w14:ligatures w14:val="none"/>
+        </w:rPr>
+        <w:t>for</w:t>
+      </w:r>
+      <w:r>
+        <w:rPr>
+          <w:rFonts w:ascii="Consolas" w:eastAsia="Times New Roman" w:hAnsi="Consolas" w:cs="Times New Roman"/>
+          <w:color w:val="000000"/>
+          <w:kern w:val="0"/>
+          <w:sz w:val="23"/>
+          <w:szCs w:val="23"/>
+          <w:lang w:val="en-US" w:eastAsia="fr-FR"/>
+          <w14:ligatures w14:val="none"/>
+        </w:rPr>
+        <w:t> x </w:t>
+      </w:r>
+      <w:r>
+        <w:rPr>
+          <w:rFonts w:ascii="Consolas" w:eastAsia="Times New Roman" w:hAnsi="Consolas" w:cs="Times New Roman"/>
+          <w:color w:val="0000CD"/>
+          <w:kern w:val="0"/>
+          <w:sz w:val="23"/>
+          <w:szCs w:val="23"/>
+          <w:lang w:val="en-US" w:eastAsia="fr-FR"/>
+          <w14:ligatures w14:val="none"/>
+        </w:rPr>
+        <w:t>in</w:t>
+      </w:r>
+      <w:r>
+        <w:rPr>
+          <w:rFonts w:ascii="Consolas" w:eastAsia="Times New Roman" w:hAnsi="Consolas" w:cs="Times New Roman"/>
+          <w:color w:val="000000"/>
+          <w:kern w:val="0"/>
+          <w:sz w:val="23"/>
+          <w:szCs w:val="23"/>
+          <w:lang w:val="en-US" w:eastAsia="fr-FR"/>
+          <w14:ligatures w14:val="none"/>
+        </w:rPr>
+        <w:t> myresult:</w:t>
+      </w:r>
+      <w:r>
+        <w:rPr>
+          <w:rFonts w:ascii="Consolas" w:eastAsia="Times New Roman" w:hAnsi="Consolas" w:cs="Times New Roman"/>
+          <w:color w:val="000000"/>
+          <w:kern w:val="0"/>
+          <w:sz w:val="23"/>
+          <w:szCs w:val="23"/>
+          <w:lang w:val="en-US" w:eastAsia="fr-FR"/>
+          <w14:ligatures w14:val="none"/>
+        </w:rPr>
+        <w:br/>
+        <w:t>  print(x)</w:t>
+      </w:r>
+      <w:r>
+        <w:rPr>
+          <w:rFonts w:ascii="Consolas" w:eastAsia="Times New Roman" w:hAnsi="Consolas" w:cs="Times New Roman"/>
+          <w:color w:val="000000"/>
+          <w:kern w:val="0"/>
+          <w:sz w:val="23"/>
+          <w:szCs w:val="23"/>
+          <w:lang w:val="en-US" w:eastAsia="fr-FR"/>
+          <w14:ligatures w14:val="none"/>
+        </w:rPr>
+        <w:br/>
+      </w:r>
+    </w:p>
+    <w:p>
+      <w:pPr>
+        <w:shd w:val="clear" w:color="auto" w:fill="E7E9EB"/>
+        <w:spacing w:line="240" w:lineRule="auto"/>
+        <w:rPr>
+          <w:rFonts w:ascii="Verdana" w:eastAsia="Times New Roman" w:hAnsi="Verdana" w:cs="Times New Roman"/>
+          <w:color w:val="000000"/>
+          <w:kern w:val="0"/>
+          <w:sz w:val="23"/>
+          <w:szCs w:val="23"/>
+          <w:lang w:val="en-US" w:eastAsia="fr-FR"/>
+          <w14:ligatures w14:val="none"/>
+        </w:rPr>
+      </w:pPr>
+      <w:hyperlink r:id="rId85" w:tgtFrame="_blank" w:history="1">
+        <w:r>
+          <w:rPr>
+            <w:rFonts w:ascii="Source Sans Pro" w:eastAsia="Times New Roman" w:hAnsi="Source Sans Pro" w:cs="Times New Roman"/>
+            <w:color w:val="FFFFFF"/>
+            <w:kern w:val="0"/>
+            <w:sz w:val="26"/>
+            <w:szCs w:val="26"/>
+            <w:u w:val="single"/>
+            <w:bdr w:val="none" w:sz="0" w:space="0" w:color="auto" w:frame="1"/>
+            <w:shd w:val="clear" w:color="auto" w:fill="4CAF50"/>
+            <w:lang w:val="en-US" w:eastAsia="fr-FR"/>
+            <w14:ligatures w14:val="none"/>
+          </w:rPr>
+          <w:t>Run example »</w:t>
+        </w:r>
+      </w:hyperlink>
+    </w:p>
+    <w:p>
+      <w:pPr>
+        <w:shd w:val="clear" w:color="auto" w:fill="FFFFCC"/>
+        <w:spacing w:line="240" w:lineRule="auto"/>
+        <w:rPr>
+          <w:rFonts w:ascii="Verdana" w:eastAsia="Times New Roman" w:hAnsi="Verdana" w:cs="Times New Roman"/>
+          <w:color w:val="000000"/>
+          <w:kern w:val="0"/>
+          <w:sz w:val="23"/>
+          <w:szCs w:val="23"/>
+          <w:lang w:val="en-US" w:eastAsia="fr-FR"/>
+          <w14:ligatures w14:val="none"/>
+        </w:rPr>
+      </w:pPr>
+      <w:r>
+        <w:rPr>
+          <w:rFonts w:ascii="Verdana" w:eastAsia="Times New Roman" w:hAnsi="Verdana" w:cs="Times New Roman"/>
+          <w:b/>
+          <w:bCs/>
+          <w:color w:val="000000"/>
+          <w:kern w:val="0"/>
+          <w:sz w:val="23"/>
+          <w:szCs w:val="23"/>
+          <w:lang w:val="en-US" w:eastAsia="fr-FR"/>
+          <w14:ligatures w14:val="none"/>
+        </w:rPr>
+        <w:t>Note:</w:t>
+      </w:r>
+      <w:r>
+        <w:rPr>
+          <w:rFonts w:ascii="Verdana" w:eastAsia="Times New Roman" w:hAnsi="Verdana" w:cs="Times New Roman"/>
+          <w:color w:val="000000"/>
+          <w:kern w:val="0"/>
+          <w:sz w:val="23"/>
+          <w:szCs w:val="23"/>
+          <w:lang w:val="en-US" w:eastAsia="fr-FR"/>
+          <w14:ligatures w14:val="none"/>
+        </w:rPr>
+        <w:t> We use the </w:t>
+      </w:r>
+      <w:r>
+        <w:rPr>
+          <w:rFonts w:ascii="Consolas" w:eastAsia="Times New Roman" w:hAnsi="Consolas" w:cs="Courier New"/>
+          <w:color w:val="DC143C"/>
+          <w:kern w:val="0"/>
+          <w:sz w:val="20"/>
+          <w:szCs w:val="20"/>
+          <w:lang w:val="en-US" w:eastAsia="fr-FR"/>
+          <w14:ligatures w14:val="none"/>
+        </w:rPr>
+        <w:t>fetchall()</w:t>
+      </w:r>
+      <w:r>
+        <w:rPr>
+          <w:rFonts w:ascii="Verdana" w:eastAsia="Times New Roman" w:hAnsi="Verdana" w:cs="Times New Roman"/>
+          <w:color w:val="000000"/>
+          <w:kern w:val="0"/>
+          <w:sz w:val="23"/>
+          <w:szCs w:val="23"/>
+          <w:lang w:val="en-US" w:eastAsia="fr-FR"/>
+          <w14:ligatures w14:val="none"/>
+        </w:rPr>
+        <w:t> method, which fetches all rows from the last executed statement.</w:t>
+      </w:r>
+    </w:p>
+    <w:p>
+      <w:pPr>
+        <w:spacing w:before="300" w:after="300" w:line="240" w:lineRule="auto"/>
+        <w:rPr>
+          <w:rFonts w:ascii="Times New Roman" w:eastAsia="Times New Roman" w:hAnsi="Times New Roman" w:cs="Times New Roman"/>
+          <w:kern w:val="0"/>
+          <w:sz w:val="24"/>
+          <w:szCs w:val="24"/>
+          <w:lang w:eastAsia="fr-FR"/>
+          <w14:ligatures w14:val="none"/>
+        </w:rPr>
+      </w:pPr>
+      <w:r>
+        <w:rPr>
+          <w:rFonts w:ascii="Times New Roman" w:eastAsia="Times New Roman" w:hAnsi="Times New Roman" w:cs="Times New Roman"/>
+          <w:kern w:val="0"/>
+          <w:sz w:val="24"/>
+          <w:szCs w:val="24"/>
+          <w:lang w:eastAsia="fr-FR"/>
+          <w14:ligatures w14:val="none"/>
+        </w:rPr>
+        <w:lastRenderedPageBreak/>
+        <w:pict w14:anchorId="11848832">
+          <v:rect id="_x0000_i1096" style="width:0;height:0" o:hralign="center" o:hrstd="t" o:hrnoshade="t" o:hr="t" fillcolor="black" stroked="f"/>
+        </w:pict>
+      </w:r>
+    </w:p>
+    <w:p>
+      <w:pPr>
+        <w:shd w:val="clear" w:color="auto" w:fill="FFFFFF"/>
+        <w:spacing w:before="150" w:after="150" w:line="240" w:lineRule="auto"/>
+        <w:outlineLvl w:val="1"/>
+        <w:rPr>
+          <w:rFonts w:ascii="Segoe UI" w:eastAsia="Times New Roman" w:hAnsi="Segoe UI" w:cs="Segoe UI"/>
+          <w:color w:val="000000"/>
+          <w:kern w:val="0"/>
+          <w:sz w:val="48"/>
+          <w:szCs w:val="48"/>
+          <w:lang w:val="en-US" w:eastAsia="fr-FR"/>
+          <w14:ligatures w14:val="none"/>
+        </w:rPr>
+      </w:pPr>
+      <w:r>
+        <w:rPr>
+          <w:rFonts w:ascii="Segoe UI" w:eastAsia="Times New Roman" w:hAnsi="Segoe UI" w:cs="Segoe UI"/>
+          <w:color w:val="000000"/>
+          <w:kern w:val="0"/>
+          <w:sz w:val="48"/>
+          <w:szCs w:val="48"/>
+          <w:lang w:val="en-US" w:eastAsia="fr-FR"/>
+          <w14:ligatures w14:val="none"/>
+        </w:rPr>
+        <w:t>Selecting Columns</w:t>
+      </w:r>
+    </w:p>
+    <w:p>
+      <w:pPr>
+        <w:shd w:val="clear" w:color="auto" w:fill="FFFFFF"/>
+        <w:spacing w:before="288" w:after="288" w:line="240" w:lineRule="auto"/>
+        <w:rPr>
+          <w:rFonts w:ascii="Verdana" w:eastAsia="Times New Roman" w:hAnsi="Verdana" w:cs="Times New Roman"/>
+          <w:color w:val="000000"/>
+          <w:kern w:val="0"/>
+          <w:sz w:val="23"/>
+          <w:szCs w:val="23"/>
+          <w:lang w:val="en-US" w:eastAsia="fr-FR"/>
+          <w14:ligatures w14:val="none"/>
+        </w:rPr>
+      </w:pPr>
+      <w:r>
+        <w:rPr>
+          <w:rFonts w:ascii="Verdana" w:eastAsia="Times New Roman" w:hAnsi="Verdana" w:cs="Times New Roman"/>
+          <w:color w:val="000000"/>
+          <w:kern w:val="0"/>
+          <w:sz w:val="23"/>
+          <w:szCs w:val="23"/>
+          <w:lang w:val="en-US" w:eastAsia="fr-FR"/>
+          <w14:ligatures w14:val="none"/>
+        </w:rPr>
+        <w:t>To select only some of the columns in a table, use the "SELECT" statement followed by the column name(s):</w:t>
+      </w:r>
+    </w:p>
+    <w:p>
+      <w:pPr>
+        <w:shd w:val="clear" w:color="auto" w:fill="E7E9EB"/>
+        <w:spacing w:after="150" w:line="240" w:lineRule="auto"/>
+        <w:outlineLvl w:val="2"/>
+        <w:rPr>
+          <w:rFonts w:ascii="Segoe UI" w:eastAsia="Times New Roman" w:hAnsi="Segoe UI" w:cs="Segoe UI"/>
+          <w:color w:val="000000"/>
+          <w:kern w:val="0"/>
+          <w:sz w:val="36"/>
+          <w:szCs w:val="36"/>
+          <w:lang w:val="en-US" w:eastAsia="fr-FR"/>
+          <w14:ligatures w14:val="none"/>
+        </w:rPr>
+      </w:pPr>
+      <w:r>
+        <w:rPr>
+          <w:rFonts w:ascii="Segoe UI" w:eastAsia="Times New Roman" w:hAnsi="Segoe UI" w:cs="Segoe UI"/>
+          <w:color w:val="000000"/>
+          <w:kern w:val="0"/>
+          <w:sz w:val="36"/>
+          <w:szCs w:val="36"/>
+          <w:lang w:val="en-US" w:eastAsia="fr-FR"/>
+          <w14:ligatures w14:val="none"/>
+        </w:rPr>
+        <w:t>Example</w:t>
+      </w:r>
+    </w:p>
+    <w:p>
+      <w:pPr>
+        <w:shd w:val="clear" w:color="auto" w:fill="E7E9EB"/>
+        <w:spacing w:before="240" w:after="240" w:line="240" w:lineRule="auto"/>
+        <w:rPr>
+          <w:rFonts w:ascii="Verdana" w:eastAsia="Times New Roman" w:hAnsi="Verdana" w:cs="Times New Roman"/>
+          <w:color w:val="000000"/>
+          <w:kern w:val="0"/>
+          <w:sz w:val="23"/>
+          <w:szCs w:val="23"/>
+          <w:lang w:val="en-US" w:eastAsia="fr-FR"/>
+          <w14:ligatures w14:val="none"/>
+        </w:rPr>
+      </w:pPr>
+      <w:r>
+        <w:rPr>
+          <w:rFonts w:ascii="Verdana" w:eastAsia="Times New Roman" w:hAnsi="Verdana" w:cs="Times New Roman"/>
+          <w:color w:val="000000"/>
+          <w:kern w:val="0"/>
+          <w:sz w:val="23"/>
+          <w:szCs w:val="23"/>
+          <w:lang w:val="en-US" w:eastAsia="fr-FR"/>
+          <w14:ligatures w14:val="none"/>
+        </w:rPr>
+        <w:t>Select only the name and address columns:</w:t>
+      </w:r>
+    </w:p>
+    <w:p>
+      <w:pPr>
+        <w:shd w:val="clear" w:color="auto" w:fill="FFFFFF"/>
+        <w:spacing w:line="240" w:lineRule="auto"/>
+        <w:rPr>
+          <w:rFonts w:ascii="Consolas" w:eastAsia="Times New Roman" w:hAnsi="Consolas" w:cs="Times New Roman"/>
+          <w:color w:val="000000"/>
+          <w:kern w:val="0"/>
+          <w:sz w:val="23"/>
+          <w:szCs w:val="23"/>
+          <w:lang w:val="en-US" w:eastAsia="fr-FR"/>
+          <w14:ligatures w14:val="none"/>
+        </w:rPr>
+      </w:pPr>
+      <w:r>
+        <w:rPr>
+          <w:rFonts w:ascii="Consolas" w:eastAsia="Times New Roman" w:hAnsi="Consolas" w:cs="Times New Roman"/>
+          <w:color w:val="0000CD"/>
+          <w:kern w:val="0"/>
+          <w:sz w:val="23"/>
+          <w:szCs w:val="23"/>
+          <w:lang w:val="en-US" w:eastAsia="fr-FR"/>
+          <w14:ligatures w14:val="none"/>
+        </w:rPr>
+        <w:t>import</w:t>
+      </w:r>
+      <w:r>
+        <w:rPr>
+          <w:rFonts w:ascii="Consolas" w:eastAsia="Times New Roman" w:hAnsi="Consolas" w:cs="Times New Roman"/>
+          <w:color w:val="000000"/>
+          <w:kern w:val="0"/>
+          <w:sz w:val="23"/>
+          <w:szCs w:val="23"/>
+          <w:lang w:val="en-US" w:eastAsia="fr-FR"/>
+          <w14:ligatures w14:val="none"/>
+        </w:rPr>
+        <w:t> mysql.connector</w:t>
+      </w:r>
+      <w:r>
+        <w:rPr>
+          <w:rFonts w:ascii="Consolas" w:eastAsia="Times New Roman" w:hAnsi="Consolas" w:cs="Times New Roman"/>
+          <w:color w:val="000000"/>
+          <w:kern w:val="0"/>
+          <w:sz w:val="23"/>
+          <w:szCs w:val="23"/>
+          <w:lang w:val="en-US" w:eastAsia="fr-FR"/>
+          <w14:ligatures w14:val="none"/>
+        </w:rPr>
+        <w:br/>
+      </w:r>
+      <w:r>
+        <w:rPr>
+          <w:rFonts w:ascii="Consolas" w:eastAsia="Times New Roman" w:hAnsi="Consolas" w:cs="Times New Roman"/>
+          <w:color w:val="000000"/>
+          <w:kern w:val="0"/>
+          <w:sz w:val="23"/>
+          <w:szCs w:val="23"/>
+          <w:lang w:val="en-US" w:eastAsia="fr-FR"/>
+          <w14:ligatures w14:val="none"/>
+        </w:rPr>
+        <w:br/>
+        <w:t>mydb = mysql.connector.connect(</w:t>
+      </w:r>
+      <w:r>
+        <w:rPr>
+          <w:rFonts w:ascii="Consolas" w:eastAsia="Times New Roman" w:hAnsi="Consolas" w:cs="Times New Roman"/>
+          <w:color w:val="000000"/>
+          <w:kern w:val="0"/>
+          <w:sz w:val="23"/>
+          <w:szCs w:val="23"/>
+          <w:lang w:val="en-US" w:eastAsia="fr-FR"/>
+          <w14:ligatures w14:val="none"/>
+        </w:rPr>
+        <w:br/>
+        <w:t>  host=</w:t>
+      </w:r>
+      <w:r>
+        <w:rPr>
+          <w:rFonts w:ascii="Consolas" w:eastAsia="Times New Roman" w:hAnsi="Consolas" w:cs="Times New Roman"/>
+          <w:color w:val="A52A2A"/>
+          <w:kern w:val="0"/>
+          <w:sz w:val="23"/>
+          <w:szCs w:val="23"/>
+          <w:lang w:val="en-US" w:eastAsia="fr-FR"/>
+          <w14:ligatures w14:val="none"/>
+        </w:rPr>
+        <w:t>"localhost"</w:t>
+      </w:r>
+      <w:r>
+        <w:rPr>
+          <w:rFonts w:ascii="Consolas" w:eastAsia="Times New Roman" w:hAnsi="Consolas" w:cs="Times New Roman"/>
+          <w:color w:val="000000"/>
+          <w:kern w:val="0"/>
+          <w:sz w:val="23"/>
+          <w:szCs w:val="23"/>
+          <w:lang w:val="en-US" w:eastAsia="fr-FR"/>
+          <w14:ligatures w14:val="none"/>
+        </w:rPr>
+        <w:t>,</w:t>
+      </w:r>
+      <w:r>
+        <w:rPr>
+          <w:rFonts w:ascii="Consolas" w:eastAsia="Times New Roman" w:hAnsi="Consolas" w:cs="Times New Roman"/>
+          <w:color w:val="000000"/>
+          <w:kern w:val="0"/>
+          <w:sz w:val="23"/>
+          <w:szCs w:val="23"/>
+          <w:lang w:val="en-US" w:eastAsia="fr-FR"/>
+          <w14:ligatures w14:val="none"/>
+        </w:rPr>
+        <w:br/>
+        <w:t> </w:t>
+      </w:r>
+      <w:r>
+        <w:rPr>
+          <w:rFonts w:ascii="Consolas" w:eastAsia="Times New Roman" w:hAnsi="Consolas" w:cs="Times New Roman"/>
+          <w:color w:val="FF0000"/>
+          <w:kern w:val="0"/>
+          <w:sz w:val="23"/>
+          <w:szCs w:val="23"/>
+          <w:lang w:val="en-US" w:eastAsia="fr-FR"/>
+          <w14:ligatures w14:val="none"/>
+        </w:rPr>
+        <w:t> </w:t>
+      </w:r>
+      <w:r>
+        <w:rPr>
+          <w:rFonts w:ascii="Consolas" w:eastAsia="Times New Roman" w:hAnsi="Consolas" w:cs="Times New Roman"/>
+          <w:color w:val="000000"/>
+          <w:kern w:val="0"/>
+          <w:sz w:val="23"/>
+          <w:szCs w:val="23"/>
+          <w:lang w:val="en-US" w:eastAsia="fr-FR"/>
+          <w14:ligatures w14:val="none"/>
+        </w:rPr>
+        <w:t>user=</w:t>
+      </w:r>
+      <w:r>
+        <w:rPr>
+          <w:rFonts w:ascii="Consolas" w:eastAsia="Times New Roman" w:hAnsi="Consolas" w:cs="Times New Roman"/>
+          <w:color w:val="A52A2A"/>
+          <w:kern w:val="0"/>
+          <w:sz w:val="23"/>
+          <w:szCs w:val="23"/>
+          <w:lang w:val="en-US" w:eastAsia="fr-FR"/>
+          <w14:ligatures w14:val="none"/>
+        </w:rPr>
+        <w:t>"</w:t>
+      </w:r>
+      <w:r>
+        <w:rPr>
+          <w:rFonts w:ascii="Consolas" w:eastAsia="Times New Roman" w:hAnsi="Consolas" w:cs="Times New Roman"/>
+          <w:i/>
+          <w:iCs/>
+          <w:color w:val="A52A2A"/>
+          <w:kern w:val="0"/>
+          <w:sz w:val="23"/>
+          <w:szCs w:val="23"/>
+          <w:lang w:val="en-US" w:eastAsia="fr-FR"/>
+          <w14:ligatures w14:val="none"/>
+        </w:rPr>
+        <w:t>yourusername</w:t>
+      </w:r>
+      <w:r>
+        <w:rPr>
+          <w:rFonts w:ascii="Consolas" w:eastAsia="Times New Roman" w:hAnsi="Consolas" w:cs="Times New Roman"/>
+          <w:color w:val="A52A2A"/>
+          <w:kern w:val="0"/>
+          <w:sz w:val="23"/>
+          <w:szCs w:val="23"/>
+          <w:lang w:val="en-US" w:eastAsia="fr-FR"/>
+          <w14:ligatures w14:val="none"/>
+        </w:rPr>
+        <w:t>"</w:t>
+      </w:r>
+      <w:r>
+        <w:rPr>
+          <w:rFonts w:ascii="Consolas" w:eastAsia="Times New Roman" w:hAnsi="Consolas" w:cs="Times New Roman"/>
+          <w:color w:val="000000"/>
+          <w:kern w:val="0"/>
+          <w:sz w:val="23"/>
+          <w:szCs w:val="23"/>
+          <w:lang w:val="en-US" w:eastAsia="fr-FR"/>
+          <w14:ligatures w14:val="none"/>
+        </w:rPr>
+        <w:t>,</w:t>
+      </w:r>
+      <w:r>
+        <w:rPr>
+          <w:rFonts w:ascii="Consolas" w:eastAsia="Times New Roman" w:hAnsi="Consolas" w:cs="Times New Roman"/>
+          <w:color w:val="000000"/>
+          <w:kern w:val="0"/>
+          <w:sz w:val="23"/>
+          <w:szCs w:val="23"/>
+          <w:lang w:val="en-US" w:eastAsia="fr-FR"/>
+          <w14:ligatures w14:val="none"/>
+        </w:rPr>
+        <w:br/>
+        <w:t>  password=</w:t>
+      </w:r>
+      <w:r>
+        <w:rPr>
+          <w:rFonts w:ascii="Consolas" w:eastAsia="Times New Roman" w:hAnsi="Consolas" w:cs="Times New Roman"/>
+          <w:color w:val="A52A2A"/>
+          <w:kern w:val="0"/>
+          <w:sz w:val="23"/>
+          <w:szCs w:val="23"/>
+          <w:lang w:val="en-US" w:eastAsia="fr-FR"/>
+          <w14:ligatures w14:val="none"/>
+        </w:rPr>
+        <w:t>"</w:t>
+      </w:r>
+      <w:r>
+        <w:rPr>
+          <w:rFonts w:ascii="Consolas" w:eastAsia="Times New Roman" w:hAnsi="Consolas" w:cs="Times New Roman"/>
+          <w:i/>
+          <w:iCs/>
+          <w:color w:val="A52A2A"/>
+          <w:kern w:val="0"/>
+          <w:sz w:val="23"/>
+          <w:szCs w:val="23"/>
+          <w:lang w:val="en-US" w:eastAsia="fr-FR"/>
+          <w14:ligatures w14:val="none"/>
+        </w:rPr>
+        <w:t>yourpassword</w:t>
+      </w:r>
+      <w:r>
+        <w:rPr>
+          <w:rFonts w:ascii="Consolas" w:eastAsia="Times New Roman" w:hAnsi="Consolas" w:cs="Times New Roman"/>
+          <w:color w:val="A52A2A"/>
+          <w:kern w:val="0"/>
+          <w:sz w:val="23"/>
+          <w:szCs w:val="23"/>
+          <w:lang w:val="en-US" w:eastAsia="fr-FR"/>
+          <w14:ligatures w14:val="none"/>
+        </w:rPr>
+        <w:t>"</w:t>
+      </w:r>
+      <w:r>
+        <w:rPr>
+          <w:rFonts w:ascii="Consolas" w:eastAsia="Times New Roman" w:hAnsi="Consolas" w:cs="Times New Roman"/>
+          <w:color w:val="000000"/>
+          <w:kern w:val="0"/>
+          <w:sz w:val="23"/>
+          <w:szCs w:val="23"/>
+          <w:lang w:val="en-US" w:eastAsia="fr-FR"/>
+          <w14:ligatures w14:val="none"/>
+        </w:rPr>
+        <w:t>,</w:t>
+      </w:r>
+      <w:r>
+        <w:rPr>
+          <w:rFonts w:ascii="Consolas" w:eastAsia="Times New Roman" w:hAnsi="Consolas" w:cs="Times New Roman"/>
+          <w:color w:val="000000"/>
+          <w:kern w:val="0"/>
+          <w:sz w:val="23"/>
+          <w:szCs w:val="23"/>
+          <w:lang w:val="en-US" w:eastAsia="fr-FR"/>
+          <w14:ligatures w14:val="none"/>
+        </w:rPr>
+        <w:br/>
+        <w:t>  database=</w:t>
+      </w:r>
+      <w:r>
+        <w:rPr>
+          <w:rFonts w:ascii="Consolas" w:eastAsia="Times New Roman" w:hAnsi="Consolas" w:cs="Times New Roman"/>
+          <w:color w:val="A52A2A"/>
+          <w:kern w:val="0"/>
+          <w:sz w:val="23"/>
+          <w:szCs w:val="23"/>
+          <w:lang w:val="en-US" w:eastAsia="fr-FR"/>
+          <w14:ligatures w14:val="none"/>
+        </w:rPr>
+        <w:t>"mydatabase"</w:t>
+      </w:r>
+      <w:r>
+        <w:rPr>
+          <w:rFonts w:ascii="Consolas" w:eastAsia="Times New Roman" w:hAnsi="Consolas" w:cs="Times New Roman"/>
+          <w:color w:val="000000"/>
+          <w:kern w:val="0"/>
+          <w:sz w:val="23"/>
+          <w:szCs w:val="23"/>
+          <w:lang w:val="en-US" w:eastAsia="fr-FR"/>
+          <w14:ligatures w14:val="none"/>
+        </w:rPr>
+        <w:br/>
+        <w:t>)</w:t>
+      </w:r>
+      <w:r>
+        <w:rPr>
+          <w:rFonts w:ascii="Consolas" w:eastAsia="Times New Roman" w:hAnsi="Consolas" w:cs="Times New Roman"/>
+          <w:color w:val="000000"/>
+          <w:kern w:val="0"/>
+          <w:sz w:val="23"/>
+          <w:szCs w:val="23"/>
+          <w:lang w:val="en-US" w:eastAsia="fr-FR"/>
+          <w14:ligatures w14:val="none"/>
+        </w:rPr>
+        <w:br/>
+      </w:r>
+      <w:r>
+        <w:rPr>
+          <w:rFonts w:ascii="Consolas" w:eastAsia="Times New Roman" w:hAnsi="Consolas" w:cs="Times New Roman"/>
+          <w:color w:val="000000"/>
+          <w:kern w:val="0"/>
+          <w:sz w:val="23"/>
+          <w:szCs w:val="23"/>
+          <w:lang w:val="en-US" w:eastAsia="fr-FR"/>
+          <w14:ligatures w14:val="none"/>
+        </w:rPr>
+        <w:br/>
+        <w:t>mycursor = mydb.cursor()</w:t>
+      </w:r>
+      <w:r>
+        <w:rPr>
+          <w:rFonts w:ascii="Consolas" w:eastAsia="Times New Roman" w:hAnsi="Consolas" w:cs="Times New Roman"/>
+          <w:color w:val="000000"/>
+          <w:kern w:val="0"/>
+          <w:sz w:val="23"/>
+          <w:szCs w:val="23"/>
+          <w:lang w:val="en-US" w:eastAsia="fr-FR"/>
+          <w14:ligatures w14:val="none"/>
+        </w:rPr>
+        <w:br/>
+      </w:r>
+      <w:r>
+        <w:rPr>
+          <w:rFonts w:ascii="Consolas" w:eastAsia="Times New Roman" w:hAnsi="Consolas" w:cs="Times New Roman"/>
+          <w:color w:val="000000"/>
+          <w:kern w:val="0"/>
+          <w:sz w:val="23"/>
+          <w:szCs w:val="23"/>
+          <w:lang w:val="en-US" w:eastAsia="fr-FR"/>
+          <w14:ligatures w14:val="none"/>
+        </w:rPr>
+        <w:br/>
+        <w:t>mycursor.execute(</w:t>
+      </w:r>
+      <w:r>
+        <w:rPr>
+          <w:rFonts w:ascii="Consolas" w:eastAsia="Times New Roman" w:hAnsi="Consolas" w:cs="Times New Roman"/>
+          <w:color w:val="A52A2A"/>
+          <w:kern w:val="0"/>
+          <w:sz w:val="23"/>
+          <w:szCs w:val="23"/>
+          <w:lang w:val="en-US" w:eastAsia="fr-FR"/>
+          <w14:ligatures w14:val="none"/>
+        </w:rPr>
+        <w:t>"SELECT name, address FROM customers"</w:t>
+      </w:r>
+      <w:r>
+        <w:rPr>
+          <w:rFonts w:ascii="Consolas" w:eastAsia="Times New Roman" w:hAnsi="Consolas" w:cs="Times New Roman"/>
+          <w:color w:val="000000"/>
+          <w:kern w:val="0"/>
+          <w:sz w:val="23"/>
+          <w:szCs w:val="23"/>
+          <w:lang w:val="en-US" w:eastAsia="fr-FR"/>
+          <w14:ligatures w14:val="none"/>
+        </w:rPr>
+        <w:t>)</w:t>
+      </w:r>
+      <w:r>
+        <w:rPr>
+          <w:rFonts w:ascii="Consolas" w:eastAsia="Times New Roman" w:hAnsi="Consolas" w:cs="Times New Roman"/>
+          <w:color w:val="000000"/>
+          <w:kern w:val="0"/>
+          <w:sz w:val="23"/>
+          <w:szCs w:val="23"/>
+          <w:lang w:val="en-US" w:eastAsia="fr-FR"/>
+          <w14:ligatures w14:val="none"/>
+        </w:rPr>
+        <w:br/>
+      </w:r>
+      <w:r>
+        <w:rPr>
+          <w:rFonts w:ascii="Consolas" w:eastAsia="Times New Roman" w:hAnsi="Consolas" w:cs="Times New Roman"/>
+          <w:color w:val="000000"/>
+          <w:kern w:val="0"/>
+          <w:sz w:val="23"/>
+          <w:szCs w:val="23"/>
+          <w:lang w:val="en-US" w:eastAsia="fr-FR"/>
+          <w14:ligatures w14:val="none"/>
+        </w:rPr>
+        <w:br/>
+        <w:t>myresult = mycursor.fetchall()</w:t>
+      </w:r>
+      <w:r>
+        <w:rPr>
+          <w:rFonts w:ascii="Consolas" w:eastAsia="Times New Roman" w:hAnsi="Consolas" w:cs="Times New Roman"/>
+          <w:color w:val="000000"/>
+          <w:kern w:val="0"/>
+          <w:sz w:val="23"/>
+          <w:szCs w:val="23"/>
+          <w:lang w:val="en-US" w:eastAsia="fr-FR"/>
+          <w14:ligatures w14:val="none"/>
+        </w:rPr>
+        <w:br/>
+      </w:r>
+      <w:r>
+        <w:rPr>
+          <w:rFonts w:ascii="Consolas" w:eastAsia="Times New Roman" w:hAnsi="Consolas" w:cs="Times New Roman"/>
+          <w:color w:val="000000"/>
+          <w:kern w:val="0"/>
+          <w:sz w:val="23"/>
+          <w:szCs w:val="23"/>
+          <w:lang w:val="en-US" w:eastAsia="fr-FR"/>
+          <w14:ligatures w14:val="none"/>
+        </w:rPr>
+        <w:br/>
+      </w:r>
+      <w:r>
+        <w:rPr>
+          <w:rFonts w:ascii="Consolas" w:eastAsia="Times New Roman" w:hAnsi="Consolas" w:cs="Times New Roman"/>
+          <w:color w:val="0000CD"/>
+          <w:kern w:val="0"/>
+          <w:sz w:val="23"/>
+          <w:szCs w:val="23"/>
+          <w:lang w:val="en-US" w:eastAsia="fr-FR"/>
+          <w14:ligatures w14:val="none"/>
+        </w:rPr>
+        <w:t>for</w:t>
+      </w:r>
+      <w:r>
+        <w:rPr>
+          <w:rFonts w:ascii="Consolas" w:eastAsia="Times New Roman" w:hAnsi="Consolas" w:cs="Times New Roman"/>
+          <w:color w:val="000000"/>
+          <w:kern w:val="0"/>
+          <w:sz w:val="23"/>
+          <w:szCs w:val="23"/>
+          <w:lang w:val="en-US" w:eastAsia="fr-FR"/>
+          <w14:ligatures w14:val="none"/>
+        </w:rPr>
+        <w:t> x </w:t>
+      </w:r>
+      <w:r>
+        <w:rPr>
+          <w:rFonts w:ascii="Consolas" w:eastAsia="Times New Roman" w:hAnsi="Consolas" w:cs="Times New Roman"/>
+          <w:color w:val="0000CD"/>
+          <w:kern w:val="0"/>
+          <w:sz w:val="23"/>
+          <w:szCs w:val="23"/>
+          <w:lang w:val="en-US" w:eastAsia="fr-FR"/>
+          <w14:ligatures w14:val="none"/>
+        </w:rPr>
+        <w:t>in</w:t>
+      </w:r>
+      <w:r>
+        <w:rPr>
+          <w:rFonts w:ascii="Consolas" w:eastAsia="Times New Roman" w:hAnsi="Consolas" w:cs="Times New Roman"/>
+          <w:color w:val="000000"/>
+          <w:kern w:val="0"/>
+          <w:sz w:val="23"/>
+          <w:szCs w:val="23"/>
+          <w:lang w:val="en-US" w:eastAsia="fr-FR"/>
+          <w14:ligatures w14:val="none"/>
+        </w:rPr>
+        <w:t> myresult:</w:t>
+      </w:r>
+      <w:r>
+        <w:rPr>
+          <w:rFonts w:ascii="Consolas" w:eastAsia="Times New Roman" w:hAnsi="Consolas" w:cs="Times New Roman"/>
+          <w:color w:val="000000"/>
+          <w:kern w:val="0"/>
+          <w:sz w:val="23"/>
+          <w:szCs w:val="23"/>
+          <w:lang w:val="en-US" w:eastAsia="fr-FR"/>
+          <w14:ligatures w14:val="none"/>
+        </w:rPr>
+        <w:br/>
+        <w:t>  </w:t>
+      </w:r>
+      <w:r>
+        <w:rPr>
+          <w:rFonts w:ascii="Consolas" w:eastAsia="Times New Roman" w:hAnsi="Consolas" w:cs="Times New Roman"/>
+          <w:color w:val="0000CD"/>
+          <w:kern w:val="0"/>
+          <w:sz w:val="23"/>
+          <w:szCs w:val="23"/>
+          <w:lang w:val="en-US" w:eastAsia="fr-FR"/>
+          <w14:ligatures w14:val="none"/>
+        </w:rPr>
+        <w:t>print</w:t>
+      </w:r>
+      <w:r>
+        <w:rPr>
+          <w:rFonts w:ascii="Consolas" w:eastAsia="Times New Roman" w:hAnsi="Consolas" w:cs="Times New Roman"/>
+          <w:color w:val="000000"/>
+          <w:kern w:val="0"/>
+          <w:sz w:val="23"/>
+          <w:szCs w:val="23"/>
+          <w:lang w:val="en-US" w:eastAsia="fr-FR"/>
+          <w14:ligatures w14:val="none"/>
+        </w:rPr>
+        <w:t>(x)</w:t>
+      </w:r>
+    </w:p>
+    <w:p>
+      <w:pPr>
+        <w:shd w:val="clear" w:color="auto" w:fill="E7E9EB"/>
+        <w:spacing w:line="240" w:lineRule="auto"/>
+        <w:rPr>
+          <w:rFonts w:ascii="Verdana" w:eastAsia="Times New Roman" w:hAnsi="Verdana" w:cs="Times New Roman"/>
+          <w:color w:val="000000"/>
+          <w:kern w:val="0"/>
+          <w:sz w:val="23"/>
+          <w:szCs w:val="23"/>
+          <w:lang w:eastAsia="fr-FR"/>
+          <w14:ligatures w14:val="none"/>
+        </w:rPr>
+      </w:pPr>
+      <w:hyperlink r:id="rId86" w:tgtFrame="_blank" w:history="1">
+        <w:r>
+          <w:rPr>
+            <w:rFonts w:ascii="Source Sans Pro" w:eastAsia="Times New Roman" w:hAnsi="Source Sans Pro" w:cs="Times New Roman"/>
+            <w:color w:val="FFFFFF"/>
+            <w:kern w:val="0"/>
+            <w:sz w:val="26"/>
+            <w:szCs w:val="26"/>
+            <w:u w:val="single"/>
+            <w:bdr w:val="none" w:sz="0" w:space="0" w:color="auto" w:frame="1"/>
+            <w:shd w:val="clear" w:color="auto" w:fill="4CAF50"/>
+            <w:lang w:eastAsia="fr-FR"/>
+            <w14:ligatures w14:val="none"/>
+          </w:rPr>
+          <w:t>Run example »</w:t>
+        </w:r>
+      </w:hyperlink>
+    </w:p>
+    <w:p>
+      <w:pPr>
+        <w:spacing w:before="300" w:after="300" w:line="240" w:lineRule="auto"/>
+        <w:rPr>
+          <w:rFonts w:ascii="Times New Roman" w:eastAsia="Times New Roman" w:hAnsi="Times New Roman" w:cs="Times New Roman"/>
+          <w:kern w:val="0"/>
+          <w:sz w:val="24"/>
+          <w:szCs w:val="24"/>
+          <w:lang w:eastAsia="fr-FR"/>
+          <w14:ligatures w14:val="none"/>
+        </w:rPr>
+      </w:pPr>
+      <w:r>
+        <w:rPr>
+          <w:rFonts w:ascii="Times New Roman" w:eastAsia="Times New Roman" w:hAnsi="Times New Roman" w:cs="Times New Roman"/>
+          <w:kern w:val="0"/>
+          <w:sz w:val="24"/>
+          <w:szCs w:val="24"/>
+          <w:lang w:eastAsia="fr-FR"/>
+          <w14:ligatures w14:val="none"/>
+        </w:rPr>
+        <w:pict w14:anchorId="2469B0B8">
+          <v:rect id="_x0000_i1097" style="width:0;height:0" o:hralign="center" o:hrstd="t" o:hrnoshade="t" o:hr="t" fillcolor="black" stroked="f"/>
+        </w:pict>
+      </w:r>
+    </w:p>
+    <w:p>
+      <w:pPr>
+        <w:shd w:val="clear" w:color="auto" w:fill="FFFFFF"/>
+        <w:spacing w:before="300" w:after="300" w:line="240" w:lineRule="auto"/>
+        <w:jc w:val="center"/>
+        <w:rPr>
+          <w:rFonts w:ascii="Verdana" w:eastAsia="Times New Roman" w:hAnsi="Verdana" w:cs="Times New Roman"/>
+          <w:color w:val="000000"/>
+          <w:kern w:val="0"/>
+          <w:sz w:val="18"/>
+          <w:szCs w:val="18"/>
+          <w:lang w:eastAsia="fr-FR"/>
+          <w14:ligatures w14:val="none"/>
+        </w:rPr>
+      </w:pPr>
+      <w:r>
+        <w:rPr>
+          <w:rFonts w:ascii="Verdana" w:eastAsia="Times New Roman" w:hAnsi="Verdana" w:cs="Times New Roman"/>
+          <w:color w:val="000000"/>
+          <w:kern w:val="0"/>
+          <w:sz w:val="18"/>
+          <w:szCs w:val="18"/>
+          <w:lang w:eastAsia="fr-FR"/>
+          <w14:ligatures w14:val="none"/>
+        </w:rPr>
+        <w:t>ADVERTISEMENT</w:t>
+      </w:r>
+    </w:p>
+    <w:p>
+      <w:pPr>
+        <w:spacing w:before="300" w:after="300" w:line="240" w:lineRule="auto"/>
+        <w:rPr>
+          <w:rFonts w:ascii="Times New Roman" w:eastAsia="Times New Roman" w:hAnsi="Times New Roman" w:cs="Times New Roman"/>
+          <w:kern w:val="0"/>
+          <w:sz w:val="24"/>
+          <w:szCs w:val="24"/>
+          <w:lang w:eastAsia="fr-FR"/>
+          <w14:ligatures w14:val="none"/>
+        </w:rPr>
+      </w:pPr>
+      <w:r>
+        <w:rPr>
+          <w:rFonts w:ascii="Times New Roman" w:eastAsia="Times New Roman" w:hAnsi="Times New Roman" w:cs="Times New Roman"/>
+          <w:kern w:val="0"/>
+          <w:sz w:val="24"/>
+          <w:szCs w:val="24"/>
+          <w:lang w:eastAsia="fr-FR"/>
+          <w14:ligatures w14:val="none"/>
+        </w:rPr>
+        <w:pict w14:anchorId="05AD526C">
+          <v:rect id="_x0000_i1098" style="width:0;height:0" o:hralign="center" o:hrstd="t" o:hrnoshade="t" o:hr="t" fillcolor="black" stroked="f"/>
+        </w:pict>
+      </w:r>
+    </w:p>
+    <w:p>
+      <w:pPr>
+        <w:shd w:val="clear" w:color="auto" w:fill="FFFFFF"/>
+        <w:spacing w:before="150" w:after="150" w:line="240" w:lineRule="auto"/>
+        <w:outlineLvl w:val="1"/>
+        <w:rPr>
+          <w:rFonts w:ascii="Segoe UI" w:eastAsia="Times New Roman" w:hAnsi="Segoe UI" w:cs="Segoe UI"/>
+          <w:color w:val="000000"/>
+          <w:kern w:val="0"/>
+          <w:sz w:val="48"/>
+          <w:szCs w:val="48"/>
+          <w:lang w:val="en-US" w:eastAsia="fr-FR"/>
+          <w14:ligatures w14:val="none"/>
+        </w:rPr>
+      </w:pPr>
+      <w:r>
+        <w:rPr>
+          <w:rFonts w:ascii="Segoe UI" w:eastAsia="Times New Roman" w:hAnsi="Segoe UI" w:cs="Segoe UI"/>
+          <w:color w:val="000000"/>
+          <w:kern w:val="0"/>
+          <w:sz w:val="48"/>
+          <w:szCs w:val="48"/>
+          <w:lang w:val="en-US" w:eastAsia="fr-FR"/>
+          <w14:ligatures w14:val="none"/>
+        </w:rPr>
+        <w:t>Using the fetchone() Method</w:t>
+      </w:r>
+    </w:p>
+    <w:p>
+      <w:pPr>
+        <w:shd w:val="clear" w:color="auto" w:fill="FFFFFF"/>
+        <w:spacing w:before="288" w:after="288" w:line="240" w:lineRule="auto"/>
+        <w:rPr>
+          <w:rFonts w:ascii="Verdana" w:eastAsia="Times New Roman" w:hAnsi="Verdana" w:cs="Times New Roman"/>
+          <w:color w:val="000000"/>
+          <w:kern w:val="0"/>
+          <w:sz w:val="23"/>
+          <w:szCs w:val="23"/>
+          <w:lang w:val="en-US" w:eastAsia="fr-FR"/>
+          <w14:ligatures w14:val="none"/>
+        </w:rPr>
+      </w:pPr>
+      <w:r>
+        <w:rPr>
+          <w:rFonts w:ascii="Verdana" w:eastAsia="Times New Roman" w:hAnsi="Verdana" w:cs="Times New Roman"/>
+          <w:color w:val="000000"/>
+          <w:kern w:val="0"/>
+          <w:sz w:val="23"/>
+          <w:szCs w:val="23"/>
+          <w:lang w:val="en-US" w:eastAsia="fr-FR"/>
+          <w14:ligatures w14:val="none"/>
+        </w:rPr>
+        <w:t>If you are only interested in one row, you can use the </w:t>
+      </w:r>
+      <w:r>
+        <w:rPr>
+          <w:rFonts w:ascii="Consolas" w:eastAsia="Times New Roman" w:hAnsi="Consolas" w:cs="Courier New"/>
+          <w:color w:val="DC143C"/>
+          <w:kern w:val="0"/>
+          <w:sz w:val="20"/>
+          <w:szCs w:val="20"/>
+          <w:lang w:val="en-US" w:eastAsia="fr-FR"/>
+          <w14:ligatures w14:val="none"/>
+        </w:rPr>
+        <w:t>fetchone()</w:t>
+      </w:r>
+      <w:r>
+        <w:rPr>
+          <w:rFonts w:ascii="Verdana" w:eastAsia="Times New Roman" w:hAnsi="Verdana" w:cs="Times New Roman"/>
+          <w:color w:val="000000"/>
+          <w:kern w:val="0"/>
+          <w:sz w:val="23"/>
+          <w:szCs w:val="23"/>
+          <w:lang w:val="en-US" w:eastAsia="fr-FR"/>
+          <w14:ligatures w14:val="none"/>
+        </w:rPr>
+        <w:t> method.</w:t>
+      </w:r>
+    </w:p>
+    <w:p>
+      <w:pPr>
+        <w:shd w:val="clear" w:color="auto" w:fill="FFFFFF"/>
+        <w:spacing w:before="288" w:after="288" w:line="240" w:lineRule="auto"/>
+        <w:rPr>
+          <w:rFonts w:ascii="Verdana" w:eastAsia="Times New Roman" w:hAnsi="Verdana" w:cs="Times New Roman"/>
+          <w:color w:val="000000"/>
+          <w:kern w:val="0"/>
+          <w:sz w:val="23"/>
+          <w:szCs w:val="23"/>
+          <w:lang w:val="en-US" w:eastAsia="fr-FR"/>
+          <w14:ligatures w14:val="none"/>
+        </w:rPr>
+      </w:pPr>
+      <w:r>
+        <w:rPr>
+          <w:rFonts w:ascii="Verdana" w:eastAsia="Times New Roman" w:hAnsi="Verdana" w:cs="Times New Roman"/>
+          <w:color w:val="000000"/>
+          <w:kern w:val="0"/>
+          <w:sz w:val="23"/>
+          <w:szCs w:val="23"/>
+          <w:lang w:val="en-US" w:eastAsia="fr-FR"/>
+          <w14:ligatures w14:val="none"/>
+        </w:rPr>
+        <w:t>The </w:t>
+      </w:r>
+      <w:r>
+        <w:rPr>
+          <w:rFonts w:ascii="Consolas" w:eastAsia="Times New Roman" w:hAnsi="Consolas" w:cs="Courier New"/>
+          <w:color w:val="DC143C"/>
+          <w:kern w:val="0"/>
+          <w:sz w:val="20"/>
+          <w:szCs w:val="20"/>
+          <w:lang w:val="en-US" w:eastAsia="fr-FR"/>
+          <w14:ligatures w14:val="none"/>
+        </w:rPr>
+        <w:t>fetchone()</w:t>
+      </w:r>
+      <w:r>
+        <w:rPr>
+          <w:rFonts w:ascii="Verdana" w:eastAsia="Times New Roman" w:hAnsi="Verdana" w:cs="Times New Roman"/>
+          <w:color w:val="000000"/>
+          <w:kern w:val="0"/>
+          <w:sz w:val="23"/>
+          <w:szCs w:val="23"/>
+          <w:lang w:val="en-US" w:eastAsia="fr-FR"/>
+          <w14:ligatures w14:val="none"/>
+        </w:rPr>
+        <w:t> method will return the first row of the result:</w:t>
+      </w:r>
+    </w:p>
+    <w:p>
+      <w:pPr>
+        <w:shd w:val="clear" w:color="auto" w:fill="E7E9EB"/>
+        <w:spacing w:after="150" w:line="240" w:lineRule="auto"/>
+        <w:outlineLvl w:val="2"/>
+        <w:rPr>
+          <w:rFonts w:ascii="Segoe UI" w:eastAsia="Times New Roman" w:hAnsi="Segoe UI" w:cs="Segoe UI"/>
+          <w:color w:val="000000"/>
+          <w:kern w:val="0"/>
+          <w:sz w:val="36"/>
+          <w:szCs w:val="36"/>
+          <w:lang w:eastAsia="fr-FR"/>
+          <w14:ligatures w14:val="none"/>
+        </w:rPr>
+      </w:pPr>
+      <w:r>
+        <w:rPr>
+          <w:rFonts w:ascii="Segoe UI" w:eastAsia="Times New Roman" w:hAnsi="Segoe UI" w:cs="Segoe UI"/>
+          <w:color w:val="000000"/>
+          <w:kern w:val="0"/>
+          <w:sz w:val="36"/>
+          <w:szCs w:val="36"/>
+          <w:lang w:eastAsia="fr-FR"/>
+          <w14:ligatures w14:val="none"/>
+        </w:rPr>
+        <w:t>Example</w:t>
+      </w:r>
+    </w:p>
+    <w:p>
+      <w:pPr>
+        <w:shd w:val="clear" w:color="auto" w:fill="E7E9EB"/>
+        <w:spacing w:before="240" w:after="240" w:line="240" w:lineRule="auto"/>
+        <w:rPr>
+          <w:rFonts w:ascii="Verdana" w:eastAsia="Times New Roman" w:hAnsi="Verdana" w:cs="Times New Roman"/>
+          <w:color w:val="000000"/>
+          <w:kern w:val="0"/>
+          <w:sz w:val="23"/>
+          <w:szCs w:val="23"/>
+          <w:lang w:val="en-US" w:eastAsia="fr-FR"/>
+          <w14:ligatures w14:val="none"/>
+        </w:rPr>
+      </w:pPr>
+      <w:r>
+        <w:rPr>
+          <w:rFonts w:ascii="Verdana" w:eastAsia="Times New Roman" w:hAnsi="Verdana" w:cs="Times New Roman"/>
+          <w:color w:val="000000"/>
+          <w:kern w:val="0"/>
+          <w:sz w:val="23"/>
+          <w:szCs w:val="23"/>
+          <w:lang w:val="en-US" w:eastAsia="fr-FR"/>
+          <w14:ligatures w14:val="none"/>
+        </w:rPr>
+        <w:t>Fetch only one row:</w:t>
+      </w:r>
+    </w:p>
+    <w:p>
+      <w:pPr>
+        <w:shd w:val="clear" w:color="auto" w:fill="FFFFFF"/>
+        <w:spacing w:line="240" w:lineRule="auto"/>
+        <w:rPr>
+          <w:rFonts w:ascii="Consolas" w:eastAsia="Times New Roman" w:hAnsi="Consolas" w:cs="Times New Roman"/>
+          <w:color w:val="000000"/>
+          <w:kern w:val="0"/>
+          <w:sz w:val="23"/>
+          <w:szCs w:val="23"/>
+          <w:lang w:val="en-US" w:eastAsia="fr-FR"/>
+          <w14:ligatures w14:val="none"/>
+        </w:rPr>
+      </w:pPr>
+      <w:r>
+        <w:rPr>
+          <w:rFonts w:ascii="Consolas" w:eastAsia="Times New Roman" w:hAnsi="Consolas" w:cs="Times New Roman"/>
+          <w:color w:val="0000CD"/>
+          <w:kern w:val="0"/>
+          <w:sz w:val="23"/>
+          <w:szCs w:val="23"/>
+          <w:lang w:val="en-US" w:eastAsia="fr-FR"/>
+          <w14:ligatures w14:val="none"/>
+        </w:rPr>
+        <w:lastRenderedPageBreak/>
+        <w:t>import</w:t>
+      </w:r>
+      <w:r>
+        <w:rPr>
+          <w:rFonts w:ascii="Consolas" w:eastAsia="Times New Roman" w:hAnsi="Consolas" w:cs="Times New Roman"/>
+          <w:color w:val="000000"/>
+          <w:kern w:val="0"/>
+          <w:sz w:val="23"/>
+          <w:szCs w:val="23"/>
+          <w:lang w:val="en-US" w:eastAsia="fr-FR"/>
+          <w14:ligatures w14:val="none"/>
+        </w:rPr>
+        <w:t> mysql.connector</w:t>
+      </w:r>
+      <w:r>
+        <w:rPr>
+          <w:rFonts w:ascii="Consolas" w:eastAsia="Times New Roman" w:hAnsi="Consolas" w:cs="Times New Roman"/>
+          <w:color w:val="000000"/>
+          <w:kern w:val="0"/>
+          <w:sz w:val="23"/>
+          <w:szCs w:val="23"/>
+          <w:lang w:val="en-US" w:eastAsia="fr-FR"/>
+          <w14:ligatures w14:val="none"/>
+        </w:rPr>
+        <w:br/>
+      </w:r>
+      <w:r>
+        <w:rPr>
+          <w:rFonts w:ascii="Consolas" w:eastAsia="Times New Roman" w:hAnsi="Consolas" w:cs="Times New Roman"/>
+          <w:color w:val="000000"/>
+          <w:kern w:val="0"/>
+          <w:sz w:val="23"/>
+          <w:szCs w:val="23"/>
+          <w:lang w:val="en-US" w:eastAsia="fr-FR"/>
+          <w14:ligatures w14:val="none"/>
+        </w:rPr>
+        <w:br/>
+        <w:t>mydb = mysql.connector.connect(</w:t>
+      </w:r>
+      <w:r>
+        <w:rPr>
+          <w:rFonts w:ascii="Consolas" w:eastAsia="Times New Roman" w:hAnsi="Consolas" w:cs="Times New Roman"/>
+          <w:color w:val="000000"/>
+          <w:kern w:val="0"/>
+          <w:sz w:val="23"/>
+          <w:szCs w:val="23"/>
+          <w:lang w:val="en-US" w:eastAsia="fr-FR"/>
+          <w14:ligatures w14:val="none"/>
+        </w:rPr>
+        <w:br/>
+        <w:t>  host=</w:t>
+      </w:r>
+      <w:r>
+        <w:rPr>
+          <w:rFonts w:ascii="Consolas" w:eastAsia="Times New Roman" w:hAnsi="Consolas" w:cs="Times New Roman"/>
+          <w:color w:val="A52A2A"/>
+          <w:kern w:val="0"/>
+          <w:sz w:val="23"/>
+          <w:szCs w:val="23"/>
+          <w:lang w:val="en-US" w:eastAsia="fr-FR"/>
+          <w14:ligatures w14:val="none"/>
+        </w:rPr>
+        <w:t>"localhost"</w:t>
+      </w:r>
+      <w:r>
+        <w:rPr>
+          <w:rFonts w:ascii="Consolas" w:eastAsia="Times New Roman" w:hAnsi="Consolas" w:cs="Times New Roman"/>
+          <w:color w:val="000000"/>
+          <w:kern w:val="0"/>
+          <w:sz w:val="23"/>
+          <w:szCs w:val="23"/>
+          <w:lang w:val="en-US" w:eastAsia="fr-FR"/>
+          <w14:ligatures w14:val="none"/>
+        </w:rPr>
+        <w:t>,</w:t>
+      </w:r>
+      <w:r>
+        <w:rPr>
+          <w:rFonts w:ascii="Consolas" w:eastAsia="Times New Roman" w:hAnsi="Consolas" w:cs="Times New Roman"/>
+          <w:color w:val="000000"/>
+          <w:kern w:val="0"/>
+          <w:sz w:val="23"/>
+          <w:szCs w:val="23"/>
+          <w:lang w:val="en-US" w:eastAsia="fr-FR"/>
+          <w14:ligatures w14:val="none"/>
+        </w:rPr>
+        <w:br/>
+        <w:t> </w:t>
+      </w:r>
+      <w:r>
+        <w:rPr>
+          <w:rFonts w:ascii="Consolas" w:eastAsia="Times New Roman" w:hAnsi="Consolas" w:cs="Times New Roman"/>
+          <w:color w:val="FF0000"/>
+          <w:kern w:val="0"/>
+          <w:sz w:val="23"/>
+          <w:szCs w:val="23"/>
+          <w:lang w:val="en-US" w:eastAsia="fr-FR"/>
+          <w14:ligatures w14:val="none"/>
+        </w:rPr>
+        <w:t> </w:t>
+      </w:r>
+      <w:r>
+        <w:rPr>
+          <w:rFonts w:ascii="Consolas" w:eastAsia="Times New Roman" w:hAnsi="Consolas" w:cs="Times New Roman"/>
+          <w:color w:val="000000"/>
+          <w:kern w:val="0"/>
+          <w:sz w:val="23"/>
+          <w:szCs w:val="23"/>
+          <w:lang w:val="en-US" w:eastAsia="fr-FR"/>
+          <w14:ligatures w14:val="none"/>
+        </w:rPr>
+        <w:t>user=</w:t>
+      </w:r>
+      <w:r>
+        <w:rPr>
+          <w:rFonts w:ascii="Consolas" w:eastAsia="Times New Roman" w:hAnsi="Consolas" w:cs="Times New Roman"/>
+          <w:color w:val="A52A2A"/>
+          <w:kern w:val="0"/>
+          <w:sz w:val="23"/>
+          <w:szCs w:val="23"/>
+          <w:lang w:val="en-US" w:eastAsia="fr-FR"/>
+          <w14:ligatures w14:val="none"/>
+        </w:rPr>
+        <w:t>"</w:t>
+      </w:r>
+      <w:r>
+        <w:rPr>
+          <w:rFonts w:ascii="Consolas" w:eastAsia="Times New Roman" w:hAnsi="Consolas" w:cs="Times New Roman"/>
+          <w:i/>
+          <w:iCs/>
+          <w:color w:val="A52A2A"/>
+          <w:kern w:val="0"/>
+          <w:sz w:val="23"/>
+          <w:szCs w:val="23"/>
+          <w:lang w:val="en-US" w:eastAsia="fr-FR"/>
+          <w14:ligatures w14:val="none"/>
+        </w:rPr>
+        <w:t>yourusername</w:t>
+      </w:r>
+      <w:r>
+        <w:rPr>
+          <w:rFonts w:ascii="Consolas" w:eastAsia="Times New Roman" w:hAnsi="Consolas" w:cs="Times New Roman"/>
+          <w:color w:val="A52A2A"/>
+          <w:kern w:val="0"/>
+          <w:sz w:val="23"/>
+          <w:szCs w:val="23"/>
+          <w:lang w:val="en-US" w:eastAsia="fr-FR"/>
+          <w14:ligatures w14:val="none"/>
+        </w:rPr>
+        <w:t>"</w:t>
+      </w:r>
+      <w:r>
+        <w:rPr>
+          <w:rFonts w:ascii="Consolas" w:eastAsia="Times New Roman" w:hAnsi="Consolas" w:cs="Times New Roman"/>
+          <w:color w:val="000000"/>
+          <w:kern w:val="0"/>
+          <w:sz w:val="23"/>
+          <w:szCs w:val="23"/>
+          <w:lang w:val="en-US" w:eastAsia="fr-FR"/>
+          <w14:ligatures w14:val="none"/>
+        </w:rPr>
+        <w:t>,</w:t>
+      </w:r>
+      <w:r>
+        <w:rPr>
+          <w:rFonts w:ascii="Consolas" w:eastAsia="Times New Roman" w:hAnsi="Consolas" w:cs="Times New Roman"/>
+          <w:color w:val="000000"/>
+          <w:kern w:val="0"/>
+          <w:sz w:val="23"/>
+          <w:szCs w:val="23"/>
+          <w:lang w:val="en-US" w:eastAsia="fr-FR"/>
+          <w14:ligatures w14:val="none"/>
+        </w:rPr>
+        <w:br/>
+        <w:t>  password=</w:t>
+      </w:r>
+      <w:r>
+        <w:rPr>
+          <w:rFonts w:ascii="Consolas" w:eastAsia="Times New Roman" w:hAnsi="Consolas" w:cs="Times New Roman"/>
+          <w:color w:val="A52A2A"/>
+          <w:kern w:val="0"/>
+          <w:sz w:val="23"/>
+          <w:szCs w:val="23"/>
+          <w:lang w:val="en-US" w:eastAsia="fr-FR"/>
+          <w14:ligatures w14:val="none"/>
+        </w:rPr>
+        <w:t>"</w:t>
+      </w:r>
+      <w:r>
+        <w:rPr>
+          <w:rFonts w:ascii="Consolas" w:eastAsia="Times New Roman" w:hAnsi="Consolas" w:cs="Times New Roman"/>
+          <w:i/>
+          <w:iCs/>
+          <w:color w:val="A52A2A"/>
+          <w:kern w:val="0"/>
+          <w:sz w:val="23"/>
+          <w:szCs w:val="23"/>
+          <w:lang w:val="en-US" w:eastAsia="fr-FR"/>
+          <w14:ligatures w14:val="none"/>
+        </w:rPr>
+        <w:t>yourpassword</w:t>
+      </w:r>
+      <w:r>
+        <w:rPr>
+          <w:rFonts w:ascii="Consolas" w:eastAsia="Times New Roman" w:hAnsi="Consolas" w:cs="Times New Roman"/>
+          <w:color w:val="A52A2A"/>
+          <w:kern w:val="0"/>
+          <w:sz w:val="23"/>
+          <w:szCs w:val="23"/>
+          <w:lang w:val="en-US" w:eastAsia="fr-FR"/>
+          <w14:ligatures w14:val="none"/>
+        </w:rPr>
+        <w:t>"</w:t>
+      </w:r>
+      <w:r>
+        <w:rPr>
+          <w:rFonts w:ascii="Consolas" w:eastAsia="Times New Roman" w:hAnsi="Consolas" w:cs="Times New Roman"/>
+          <w:color w:val="000000"/>
+          <w:kern w:val="0"/>
+          <w:sz w:val="23"/>
+          <w:szCs w:val="23"/>
+          <w:lang w:val="en-US" w:eastAsia="fr-FR"/>
+          <w14:ligatures w14:val="none"/>
+        </w:rPr>
+        <w:t>,</w:t>
+      </w:r>
+      <w:r>
+        <w:rPr>
+          <w:rFonts w:ascii="Consolas" w:eastAsia="Times New Roman" w:hAnsi="Consolas" w:cs="Times New Roman"/>
+          <w:color w:val="000000"/>
+          <w:kern w:val="0"/>
+          <w:sz w:val="23"/>
+          <w:szCs w:val="23"/>
+          <w:lang w:val="en-US" w:eastAsia="fr-FR"/>
+          <w14:ligatures w14:val="none"/>
+        </w:rPr>
+        <w:br/>
+        <w:t>  database=</w:t>
+      </w:r>
+      <w:r>
+        <w:rPr>
+          <w:rFonts w:ascii="Consolas" w:eastAsia="Times New Roman" w:hAnsi="Consolas" w:cs="Times New Roman"/>
+          <w:color w:val="A52A2A"/>
+          <w:kern w:val="0"/>
+          <w:sz w:val="23"/>
+          <w:szCs w:val="23"/>
+          <w:lang w:val="en-US" w:eastAsia="fr-FR"/>
+          <w14:ligatures w14:val="none"/>
+        </w:rPr>
+        <w:t>"mydatabase"</w:t>
+      </w:r>
+      <w:r>
+        <w:rPr>
+          <w:rFonts w:ascii="Consolas" w:eastAsia="Times New Roman" w:hAnsi="Consolas" w:cs="Times New Roman"/>
+          <w:color w:val="000000"/>
+          <w:kern w:val="0"/>
+          <w:sz w:val="23"/>
+          <w:szCs w:val="23"/>
+          <w:lang w:val="en-US" w:eastAsia="fr-FR"/>
+          <w14:ligatures w14:val="none"/>
+        </w:rPr>
+        <w:br/>
+        <w:t>)</w:t>
+      </w:r>
+      <w:r>
+        <w:rPr>
+          <w:rFonts w:ascii="Consolas" w:eastAsia="Times New Roman" w:hAnsi="Consolas" w:cs="Times New Roman"/>
+          <w:color w:val="000000"/>
+          <w:kern w:val="0"/>
+          <w:sz w:val="23"/>
+          <w:szCs w:val="23"/>
+          <w:lang w:val="en-US" w:eastAsia="fr-FR"/>
+          <w14:ligatures w14:val="none"/>
+        </w:rPr>
+        <w:br/>
+      </w:r>
+      <w:r>
+        <w:rPr>
+          <w:rFonts w:ascii="Consolas" w:eastAsia="Times New Roman" w:hAnsi="Consolas" w:cs="Times New Roman"/>
+          <w:color w:val="000000"/>
+          <w:kern w:val="0"/>
+          <w:sz w:val="23"/>
+          <w:szCs w:val="23"/>
+          <w:lang w:val="en-US" w:eastAsia="fr-FR"/>
+          <w14:ligatures w14:val="none"/>
+        </w:rPr>
+        <w:br/>
+        <w:t>mycursor = mydb.cursor()</w:t>
+      </w:r>
+      <w:r>
+        <w:rPr>
+          <w:rFonts w:ascii="Consolas" w:eastAsia="Times New Roman" w:hAnsi="Consolas" w:cs="Times New Roman"/>
+          <w:color w:val="000000"/>
+          <w:kern w:val="0"/>
+          <w:sz w:val="23"/>
+          <w:szCs w:val="23"/>
+          <w:lang w:val="en-US" w:eastAsia="fr-FR"/>
+          <w14:ligatures w14:val="none"/>
+        </w:rPr>
+        <w:br/>
+      </w:r>
+      <w:r>
+        <w:rPr>
+          <w:rFonts w:ascii="Consolas" w:eastAsia="Times New Roman" w:hAnsi="Consolas" w:cs="Times New Roman"/>
+          <w:color w:val="000000"/>
+          <w:kern w:val="0"/>
+          <w:sz w:val="23"/>
+          <w:szCs w:val="23"/>
+          <w:lang w:val="en-US" w:eastAsia="fr-FR"/>
+          <w14:ligatures w14:val="none"/>
+        </w:rPr>
+        <w:br/>
+        <w:t>mycursor.execute(</w:t>
+      </w:r>
+      <w:r>
+        <w:rPr>
+          <w:rFonts w:ascii="Consolas" w:eastAsia="Times New Roman" w:hAnsi="Consolas" w:cs="Times New Roman"/>
+          <w:color w:val="A52A2A"/>
+          <w:kern w:val="0"/>
+          <w:sz w:val="23"/>
+          <w:szCs w:val="23"/>
+          <w:lang w:val="en-US" w:eastAsia="fr-FR"/>
+          <w14:ligatures w14:val="none"/>
+        </w:rPr>
+        <w:t>"SELECT * FROM customers"</w:t>
+      </w:r>
+      <w:r>
+        <w:rPr>
+          <w:rFonts w:ascii="Consolas" w:eastAsia="Times New Roman" w:hAnsi="Consolas" w:cs="Times New Roman"/>
+          <w:color w:val="000000"/>
+          <w:kern w:val="0"/>
+          <w:sz w:val="23"/>
+          <w:szCs w:val="23"/>
+          <w:lang w:val="en-US" w:eastAsia="fr-FR"/>
+          <w14:ligatures w14:val="none"/>
+        </w:rPr>
+        <w:t>)</w:t>
+      </w:r>
+      <w:r>
+        <w:rPr>
+          <w:rFonts w:ascii="Consolas" w:eastAsia="Times New Roman" w:hAnsi="Consolas" w:cs="Times New Roman"/>
+          <w:color w:val="000000"/>
+          <w:kern w:val="0"/>
+          <w:sz w:val="23"/>
+          <w:szCs w:val="23"/>
+          <w:lang w:val="en-US" w:eastAsia="fr-FR"/>
+          <w14:ligatures w14:val="none"/>
+        </w:rPr>
+        <w:br/>
+      </w:r>
+      <w:r>
+        <w:rPr>
+          <w:rFonts w:ascii="Consolas" w:eastAsia="Times New Roman" w:hAnsi="Consolas" w:cs="Times New Roman"/>
+          <w:color w:val="000000"/>
+          <w:kern w:val="0"/>
+          <w:sz w:val="23"/>
+          <w:szCs w:val="23"/>
+          <w:lang w:val="en-US" w:eastAsia="fr-FR"/>
+          <w14:ligatures w14:val="none"/>
+        </w:rPr>
+        <w:br/>
+        <w:t>myresult = mycursor.fetchone()</w:t>
+      </w:r>
+      <w:r>
+        <w:rPr>
+          <w:rFonts w:ascii="Consolas" w:eastAsia="Times New Roman" w:hAnsi="Consolas" w:cs="Times New Roman"/>
+          <w:color w:val="000000"/>
+          <w:kern w:val="0"/>
+          <w:sz w:val="23"/>
+          <w:szCs w:val="23"/>
+          <w:lang w:val="en-US" w:eastAsia="fr-FR"/>
+          <w14:ligatures w14:val="none"/>
+        </w:rPr>
+        <w:br/>
+      </w:r>
+      <w:r>
+        <w:rPr>
+          <w:rFonts w:ascii="Consolas" w:eastAsia="Times New Roman" w:hAnsi="Consolas" w:cs="Times New Roman"/>
+          <w:color w:val="000000"/>
+          <w:kern w:val="0"/>
+          <w:sz w:val="23"/>
+          <w:szCs w:val="23"/>
+          <w:lang w:val="en-US" w:eastAsia="fr-FR"/>
+          <w14:ligatures w14:val="none"/>
+        </w:rPr>
+        <w:br/>
+      </w:r>
+      <w:r>
+        <w:rPr>
+          <w:rFonts w:ascii="Consolas" w:eastAsia="Times New Roman" w:hAnsi="Consolas" w:cs="Times New Roman"/>
+          <w:color w:val="0000CD"/>
+          <w:kern w:val="0"/>
+          <w:sz w:val="23"/>
+          <w:szCs w:val="23"/>
+          <w:lang w:val="en-US" w:eastAsia="fr-FR"/>
+          <w14:ligatures w14:val="none"/>
+        </w:rPr>
+        <w:t>print</w:t>
+      </w:r>
+      <w:r>
+        <w:rPr>
+          <w:rFonts w:ascii="Consolas" w:eastAsia="Times New Roman" w:hAnsi="Consolas" w:cs="Times New Roman"/>
+          <w:color w:val="000000"/>
+          <w:kern w:val="0"/>
+          <w:sz w:val="23"/>
+          <w:szCs w:val="23"/>
+          <w:lang w:val="en-US" w:eastAsia="fr-FR"/>
+          <w14:ligatures w14:val="none"/>
+        </w:rPr>
+        <w:t>(myresult)</w:t>
+      </w:r>
+    </w:p>
+    <w:p>
+      <w:pPr>
+        <w:shd w:val="clear" w:color="auto" w:fill="E7E9EB"/>
+        <w:spacing w:line="240" w:lineRule="auto"/>
+        <w:rPr>
+          <w:rFonts w:ascii="Verdana" w:eastAsia="Times New Roman" w:hAnsi="Verdana" w:cs="Times New Roman"/>
+          <w:color w:val="000000"/>
+          <w:kern w:val="0"/>
+          <w:sz w:val="23"/>
+          <w:szCs w:val="23"/>
+          <w:lang w:eastAsia="fr-FR"/>
+          <w14:ligatures w14:val="none"/>
+        </w:rPr>
+      </w:pPr>
+      <w:hyperlink r:id="rId87" w:tgtFrame="_blank" w:history="1">
+        <w:r>
+          <w:rPr>
+            <w:rFonts w:ascii="Source Sans Pro" w:eastAsia="Times New Roman" w:hAnsi="Source Sans Pro" w:cs="Times New Roman"/>
+            <w:color w:val="FFFFFF"/>
+            <w:kern w:val="0"/>
+            <w:sz w:val="26"/>
+            <w:szCs w:val="26"/>
+            <w:u w:val="single"/>
+            <w:bdr w:val="none" w:sz="0" w:space="0" w:color="auto" w:frame="1"/>
+            <w:shd w:val="clear" w:color="auto" w:fill="4CAF50"/>
+            <w:lang w:eastAsia="fr-FR"/>
+            <w14:ligatures w14:val="none"/>
+          </w:rPr>
+          <w:t>Run example »</w:t>
+        </w:r>
+      </w:hyperlink>
+    </w:p>
+    <w:p>
+      <w:pPr>
+        <w:rPr>
+          <w:lang w:val="en-US"/>
+        </w:rPr>
+      </w:pPr>
+    </w:p>
+    <w:p>
+      <w:pPr>
+        <w:shd w:val="clear" w:color="auto" w:fill="FFFFFF"/>
+        <w:spacing w:before="150" w:after="150" w:line="240" w:lineRule="auto"/>
+        <w:outlineLvl w:val="0"/>
         <w:rPr>
           <w:rFonts w:ascii="Segoe UI" w:eastAsia="Times New Roman" w:hAnsi="Segoe UI" w:cs="Segoe UI"/>
           <w:color w:val="000000"/>
@@ -27863,7 +30100,18 @@
           <w:lang w:eastAsia="fr-FR"/>
           <w14:ligatures w14:val="none"/>
         </w:rPr>
-        <w:t>Python MySQL Select From</w:t>
+      </w:pPr>
+      <w:r>
+        <w:rPr>
+          <w:rFonts w:ascii="Segoe UI" w:eastAsia="Times New Roman" w:hAnsi="Segoe UI" w:cs="Segoe UI"/>
+          <w:color w:val="000000"/>
+          <w:kern w:val="36"/>
+          <w:sz w:val="63"/>
+          <w:szCs w:val="63"/>
+          <w:lang w:eastAsia="fr-FR"/>
+          <w14:ligatures w14:val="none"/>
+        </w:rPr>
+        <w:t>Python MySQL Where</w:t>
       </w:r>
     </w:p>
     <w:p>
@@ -27880,7 +30128,7 @@
           <w14:ligatures w14:val="none"/>
         </w:rPr>
       </w:pPr>
-      <w:hyperlink r:id="rId82" w:history="1">
+      <w:hyperlink r:id="rId88" w:history="1">
         <w:r>
           <w:rPr>
             <w:rFonts w:ascii="Segoe UI Symbol" w:eastAsia="Times New Roman" w:hAnsi="Segoe UI Symbol" w:cs="Segoe UI Symbol"/>
@@ -27912,7 +30160,7 @@
           <w:t xml:space="preserve"> Previous</w:t>
         </w:r>
       </w:hyperlink>
-      <w:hyperlink r:id="rId83" w:history="1">
+      <w:hyperlink r:id="rId89" w:history="1">
         <w:r>
           <w:rPr>
             <w:rFonts w:ascii="Source Sans Pro" w:eastAsia="Times New Roman" w:hAnsi="Source Sans Pro" w:cs="Times New Roman"/>
@@ -27966,8 +30214,8 @@
           <w:lang w:eastAsia="fr-FR"/>
           <w14:ligatures w14:val="none"/>
         </w:rPr>
-        <w:pict w14:anchorId="64790368">
-          <v:rect id="_x0000_i1095" style="width:0;height:0" o:hralign="center" o:hrstd="t" o:hrnoshade="t" o:hr="t" fillcolor="black" stroked="f"/>
+        <w:pict w14:anchorId="42A6804B">
+          <v:rect id="_x0000_i1103" style="width:0;height:0" o:hralign="center" o:hrstd="t" o:hrnoshade="t" o:hr="t" fillcolor="black" stroked="f"/>
         </w:pict>
       </w:r>
     </w:p>
@@ -27996,7 +30244,7 @@
           <w:lang w:eastAsia="fr-FR"/>
           <w14:ligatures w14:val="none"/>
         </w:rPr>
-        <w:t>Select From a Table</w:t>
+        <w:t>Select With a Filter</w:t>
       </w:r>
     </w:p>
     <w:p>
@@ -28023,7 +30271,7 @@
           <w:lang w:eastAsia="fr-FR"/>
           <w14:ligatures w14:val="none"/>
         </w:rPr>
-        <w:t>To select from a table in MySQL, use the "SELECT" statement:</w:t>
+        <w:t>When selecting records from a table, you can filter the selection by using the "WHERE" statement:</w:t>
       </w:r>
     </w:p>
     <w:p>
@@ -28053,7 +30301,7 @@
         </w:rPr>
         <w:t>Example</w:t>
       </w:r>
-      <w:hyperlink r:id="rId84" w:tgtFrame="_blank" w:tooltip="W3Schools Spaces" w:history="1">
+      <w:hyperlink r:id="rId90" w:tgtFrame="_blank" w:tooltip="W3Schools Spaces" w:history="1">
         <w:r>
           <w:rPr>
             <w:rFonts w:ascii="Source Sans Pro" w:eastAsia="Times New Roman" w:hAnsi="Source Sans Pro" w:cs="Segoe UI"/>
@@ -28094,7 +30342,7 @@
           <w:lang w:eastAsia="fr-FR"/>
           <w14:ligatures w14:val="none"/>
         </w:rPr>
-        <w:t>Select all records from the "customers" table, and display the result:</w:t>
+        <w:t>Select record(s) where the address is "Park Lane 38": result:</w:t>
       </w:r>
     </w:p>
     <w:p>
@@ -28433,7 +30681,19 @@
           <w14:ligatures w14:val="none"/>
         </w:rPr>
         <w:br/>
-        <w:t>mycursor.execute(</w:t>
+      </w:r>
+      <w:r>
+        <w:rPr>
+          <w:rFonts w:ascii="Consolas" w:eastAsia="Times New Roman" w:hAnsi="Consolas" w:cs="Times New Roman"/>
+          <w:color w:val="000000"/>
+          <w:kern w:val="0"/>
+          <w:sz w:val="23"/>
+          <w:szCs w:val="23"/>
+          <w:lang w:eastAsia="fr-FR"/>
+          <w14:ligatures w14:val="none"/>
+        </w:rPr>
+        <w:lastRenderedPageBreak/>
+        <w:t>sql = </w:t>
       </w:r>
       <w:r>
         <w:rPr>
@@ -28445,7 +30705,7 @@
           <w:lang w:eastAsia="fr-FR"/>
           <w14:ligatures w14:val="none"/>
         </w:rPr>
-        <w:t>"SELECT * FROM customers"</w:t>
+        <w:t>"SELECT * FROM customers WHERE address ='Park Lane 38'"</w:t>
       </w:r>
       <w:r>
         <w:rPr>
@@ -28457,7 +30717,20 @@
           <w:lang w:eastAsia="fr-FR"/>
           <w14:ligatures w14:val="none"/>
         </w:rPr>
-        <w:t>)</w:t>
+        <w:br/>
+      </w:r>
+      <w:r>
+        <w:rPr>
+          <w:rFonts w:ascii="Consolas" w:eastAsia="Times New Roman" w:hAnsi="Consolas" w:cs="Times New Roman"/>
+          <w:color w:val="000000"/>
+          <w:kern w:val="0"/>
+          <w:sz w:val="23"/>
+          <w:szCs w:val="23"/>
+          <w:lang w:eastAsia="fr-FR"/>
+          <w14:ligatures w14:val="none"/>
+        </w:rPr>
+        <w:br/>
+        <w:t>mycursor.execute(sql)</w:t>
       </w:r>
       <w:r>
         <w:rPr>
@@ -28596,7 +30869,7 @@
           <w14:ligatures w14:val="none"/>
         </w:rPr>
       </w:pPr>
-      <w:hyperlink r:id="rId85" w:tgtFrame="_blank" w:history="1">
+      <w:hyperlink r:id="rId91" w:tgtFrame="_blank" w:history="1">
         <w:r>
           <w:rPr>
             <w:rFonts w:ascii="Source Sans Pro" w:eastAsia="Times New Roman" w:hAnsi="Source Sans Pro" w:cs="Times New Roman"/>
@@ -28616,43 +30889,110 @@
     </w:p>
     <w:p>
       <w:pPr>
-        <w:shd w:val="clear" w:color="auto" w:fill="FFFFCC"/>
-        <w:spacing w:line="240" w:lineRule="auto"/>
-        <w:rPr>
-          <w:rFonts w:ascii="Verdana" w:eastAsia="Times New Roman" w:hAnsi="Verdana" w:cs="Times New Roman"/>
-          <w:color w:val="000000"/>
-          <w:kern w:val="0"/>
-          <w:sz w:val="23"/>
-          <w:szCs w:val="23"/>
+        <w:spacing w:before="300" w:after="300" w:line="240" w:lineRule="auto"/>
+        <w:rPr>
+          <w:rFonts w:ascii="Times New Roman" w:eastAsia="Times New Roman" w:hAnsi="Times New Roman" w:cs="Times New Roman"/>
+          <w:kern w:val="0"/>
+          <w:sz w:val="24"/>
+          <w:szCs w:val="24"/>
           <w:lang w:eastAsia="fr-FR"/>
           <w14:ligatures w14:val="none"/>
         </w:rPr>
       </w:pPr>
       <w:r>
         <w:rPr>
-          <w:rFonts w:ascii="Verdana" w:eastAsia="Times New Roman" w:hAnsi="Verdana" w:cs="Times New Roman"/>
-          <w:b/>
-          <w:bCs/>
-          <w:color w:val="000000"/>
-          <w:kern w:val="0"/>
-          <w:sz w:val="23"/>
-          <w:szCs w:val="23"/>
+          <w:rFonts w:ascii="Times New Roman" w:eastAsia="Times New Roman" w:hAnsi="Times New Roman" w:cs="Times New Roman"/>
+          <w:kern w:val="0"/>
+          <w:sz w:val="24"/>
+          <w:szCs w:val="24"/>
           <w:lang w:eastAsia="fr-FR"/>
           <w14:ligatures w14:val="none"/>
         </w:rPr>
-        <w:t>Note:</w:t>
-      </w:r>
-      <w:r>
-        <w:rPr>
-          <w:rFonts w:ascii="Verdana" w:eastAsia="Times New Roman" w:hAnsi="Verdana" w:cs="Times New Roman"/>
-          <w:color w:val="000000"/>
-          <w:kern w:val="0"/>
-          <w:sz w:val="23"/>
-          <w:szCs w:val="23"/>
+        <w:pict w14:anchorId="08948D59">
+          <v:rect id="_x0000_i1104" style="width:0;height:0" o:hralign="center" o:hrstd="t" o:hrnoshade="t" o:hr="t" fillcolor="black" stroked="f"/>
+        </w:pict>
+      </w:r>
+    </w:p>
+    <w:p>
+      <w:pPr>
+        <w:shd w:val="clear" w:color="auto" w:fill="FFFFFF"/>
+        <w:spacing w:before="150" w:after="150" w:line="240" w:lineRule="auto"/>
+        <w:outlineLvl w:val="1"/>
+        <w:rPr>
+          <w:rFonts w:ascii="Segoe UI" w:eastAsia="Times New Roman" w:hAnsi="Segoe UI" w:cs="Segoe UI"/>
+          <w:color w:val="000000"/>
+          <w:kern w:val="0"/>
+          <w:sz w:val="48"/>
+          <w:szCs w:val="48"/>
           <w:lang w:eastAsia="fr-FR"/>
           <w14:ligatures w14:val="none"/>
         </w:rPr>
-        <w:t> We use the </w:t>
+      </w:pPr>
+      <w:r>
+        <w:rPr>
+          <w:rFonts w:ascii="Segoe UI" w:eastAsia="Times New Roman" w:hAnsi="Segoe UI" w:cs="Segoe UI"/>
+          <w:color w:val="000000"/>
+          <w:kern w:val="0"/>
+          <w:sz w:val="48"/>
+          <w:szCs w:val="48"/>
+          <w:lang w:eastAsia="fr-FR"/>
+          <w14:ligatures w14:val="none"/>
+        </w:rPr>
+        <w:t>Wildcard Characters</w:t>
+      </w:r>
+    </w:p>
+    <w:p>
+      <w:pPr>
+        <w:shd w:val="clear" w:color="auto" w:fill="FFFFFF"/>
+        <w:spacing w:before="288" w:after="288" w:line="240" w:lineRule="auto"/>
+        <w:rPr>
+          <w:rFonts w:ascii="Verdana" w:eastAsia="Times New Roman" w:hAnsi="Verdana" w:cs="Times New Roman"/>
+          <w:color w:val="000000"/>
+          <w:kern w:val="0"/>
+          <w:sz w:val="23"/>
+          <w:szCs w:val="23"/>
+          <w:lang w:eastAsia="fr-FR"/>
+          <w14:ligatures w14:val="none"/>
+        </w:rPr>
+      </w:pPr>
+      <w:r>
+        <w:rPr>
+          <w:rFonts w:ascii="Verdana" w:eastAsia="Times New Roman" w:hAnsi="Verdana" w:cs="Times New Roman"/>
+          <w:color w:val="000000"/>
+          <w:kern w:val="0"/>
+          <w:sz w:val="23"/>
+          <w:szCs w:val="23"/>
+          <w:lang w:eastAsia="fr-FR"/>
+          <w14:ligatures w14:val="none"/>
+        </w:rPr>
+        <w:t>You can also select the records that starts, includes, or ends with a given letter or phrase.</w:t>
+      </w:r>
+    </w:p>
+    <w:p>
+      <w:pPr>
+        <w:shd w:val="clear" w:color="auto" w:fill="FFFFFF"/>
+        <w:spacing w:before="288" w:after="288" w:line="240" w:lineRule="auto"/>
+        <w:rPr>
+          <w:rFonts w:ascii="Verdana" w:eastAsia="Times New Roman" w:hAnsi="Verdana" w:cs="Times New Roman"/>
+          <w:color w:val="000000"/>
+          <w:kern w:val="0"/>
+          <w:sz w:val="23"/>
+          <w:szCs w:val="23"/>
+          <w:lang w:eastAsia="fr-FR"/>
+          <w14:ligatures w14:val="none"/>
+        </w:rPr>
+      </w:pPr>
+      <w:r>
+        <w:rPr>
+          <w:rFonts w:ascii="Verdana" w:eastAsia="Times New Roman" w:hAnsi="Verdana" w:cs="Times New Roman"/>
+          <w:color w:val="000000"/>
+          <w:kern w:val="0"/>
+          <w:sz w:val="23"/>
+          <w:szCs w:val="23"/>
+          <w:lang w:eastAsia="fr-FR"/>
+          <w14:ligatures w14:val="none"/>
+        </w:rPr>
+        <w:t>Use the </w:t>
       </w:r>
       <w:r>
         <w:rPr>
@@ -28664,7 +31004,7 @@
           <w:lang w:eastAsia="fr-FR"/>
           <w14:ligatures w14:val="none"/>
         </w:rPr>
-        <w:t>fetchall()</w:t>
+        <w:t>%</w:t>
       </w:r>
       <w:r>
         <w:rPr>
@@ -28676,89 +31016,7 @@
           <w:lang w:eastAsia="fr-FR"/>
           <w14:ligatures w14:val="none"/>
         </w:rPr>
-        <w:t> method, which fetches all rows from the last executed statement.</w:t>
-      </w:r>
-    </w:p>
-    <w:p>
-      <w:pPr>
-        <w:spacing w:before="300" w:after="300" w:line="240" w:lineRule="auto"/>
-        <w:rPr>
-          <w:rFonts w:ascii="Times New Roman" w:eastAsia="Times New Roman" w:hAnsi="Times New Roman" w:cs="Times New Roman"/>
-          <w:kern w:val="0"/>
-          <w:sz w:val="24"/>
-          <w:szCs w:val="24"/>
-          <w:lang w:eastAsia="fr-FR"/>
-          <w14:ligatures w14:val="none"/>
-        </w:rPr>
-      </w:pPr>
-      <w:r>
-        <w:rPr>
-          <w:rFonts w:ascii="Times New Roman" w:eastAsia="Times New Roman" w:hAnsi="Times New Roman" w:cs="Times New Roman"/>
-          <w:kern w:val="0"/>
-          <w:sz w:val="24"/>
-          <w:szCs w:val="24"/>
-          <w:lang w:eastAsia="fr-FR"/>
-          <w14:ligatures w14:val="none"/>
-        </w:rPr>
-        <w:lastRenderedPageBreak/>
-        <w:pict w14:anchorId="11848832">
-          <v:rect id="_x0000_i1096" style="width:0;height:0" o:hralign="center" o:hrstd="t" o:hrnoshade="t" o:hr="t" fillcolor="black" stroked="f"/>
-        </w:pict>
-      </w:r>
-    </w:p>
-    <w:p>
-      <w:pPr>
-        <w:shd w:val="clear" w:color="auto" w:fill="FFFFFF"/>
-        <w:spacing w:before="150" w:after="150" w:line="240" w:lineRule="auto"/>
-        <w:outlineLvl w:val="1"/>
-        <w:rPr>
-          <w:rFonts w:ascii="Segoe UI" w:eastAsia="Times New Roman" w:hAnsi="Segoe UI" w:cs="Segoe UI"/>
-          <w:color w:val="000000"/>
-          <w:kern w:val="0"/>
-          <w:sz w:val="48"/>
-          <w:szCs w:val="48"/>
-          <w:lang w:eastAsia="fr-FR"/>
-          <w14:ligatures w14:val="none"/>
-        </w:rPr>
-      </w:pPr>
-      <w:r>
-        <w:rPr>
-          <w:rFonts w:ascii="Segoe UI" w:eastAsia="Times New Roman" w:hAnsi="Segoe UI" w:cs="Segoe UI"/>
-          <w:color w:val="000000"/>
-          <w:kern w:val="0"/>
-          <w:sz w:val="48"/>
-          <w:szCs w:val="48"/>
-          <w:lang w:eastAsia="fr-FR"/>
-          <w14:ligatures w14:val="none"/>
-        </w:rPr>
-        <w:t>Selecting Columns</w:t>
-      </w:r>
-    </w:p>
-    <w:p>
-      <w:pPr>
-        <w:shd w:val="clear" w:color="auto" w:fill="FFFFFF"/>
-        <w:spacing w:before="288" w:after="288" w:line="240" w:lineRule="auto"/>
-        <w:rPr>
-          <w:rFonts w:ascii="Verdana" w:eastAsia="Times New Roman" w:hAnsi="Verdana" w:cs="Times New Roman"/>
-          <w:color w:val="000000"/>
-          <w:kern w:val="0"/>
-          <w:sz w:val="23"/>
-          <w:szCs w:val="23"/>
-          <w:lang w:eastAsia="fr-FR"/>
-          <w14:ligatures w14:val="none"/>
-        </w:rPr>
-      </w:pPr>
-      <w:r>
-        <w:rPr>
-          <w:rFonts w:ascii="Verdana" w:eastAsia="Times New Roman" w:hAnsi="Verdana" w:cs="Times New Roman"/>
-          <w:color w:val="000000"/>
-          <w:kern w:val="0"/>
-          <w:sz w:val="23"/>
-          <w:szCs w:val="23"/>
-          <w:lang w:eastAsia="fr-FR"/>
-          <w14:ligatures w14:val="none"/>
-        </w:rPr>
-        <w:t>To select only some of the columns in a table, use the "SELECT" statement followed by the column name(s):</w:t>
+        <w:t>  to represent wildcard characters:</w:t>
       </w:r>
     </w:p>
     <w:p>
@@ -28813,7 +31071,7 @@
           <w:lang w:eastAsia="fr-FR"/>
           <w14:ligatures w14:val="none"/>
         </w:rPr>
-        <w:t>Select only the name and address columns:</w:t>
+        <w:t>Select records where the address contains the word "way":</w:t>
       </w:r>
     </w:p>
     <w:p>
@@ -29152,7 +31410,7 @@
           <w14:ligatures w14:val="none"/>
         </w:rPr>
         <w:br/>
-        <w:t>mycursor.execute(</w:t>
+        <w:t>sql = </w:t>
       </w:r>
       <w:r>
         <w:rPr>
@@ -29164,7 +31422,7 @@
           <w:lang w:eastAsia="fr-FR"/>
           <w14:ligatures w14:val="none"/>
         </w:rPr>
-        <w:t>"SELECT name, address FROM customers"</w:t>
+        <w:t>"SELECT * FROM customers WHERE address LIKE '%way%'"</w:t>
       </w:r>
       <w:r>
         <w:rPr>
@@ -29176,7 +31434,20 @@
           <w:lang w:eastAsia="fr-FR"/>
           <w14:ligatures w14:val="none"/>
         </w:rPr>
-        <w:t>)</w:t>
+        <w:br/>
+      </w:r>
+      <w:r>
+        <w:rPr>
+          <w:rFonts w:ascii="Consolas" w:eastAsia="Times New Roman" w:hAnsi="Consolas" w:cs="Times New Roman"/>
+          <w:color w:val="000000"/>
+          <w:kern w:val="0"/>
+          <w:sz w:val="23"/>
+          <w:szCs w:val="23"/>
+          <w:lang w:eastAsia="fr-FR"/>
+          <w14:ligatures w14:val="none"/>
+        </w:rPr>
+        <w:br/>
+        <w:t>mycursor.execute(sql)</w:t>
       </w:r>
       <w:r>
         <w:rPr>
@@ -29327,7 +31598,7 @@
           <w14:ligatures w14:val="none"/>
         </w:rPr>
       </w:pPr>
-      <w:hyperlink r:id="rId86" w:tgtFrame="_blank" w:history="1">
+      <w:hyperlink r:id="rId92" w:tgtFrame="_blank" w:history="1">
         <w:r>
           <w:rPr>
             <w:rFonts w:ascii="Source Sans Pro" w:eastAsia="Times New Roman" w:hAnsi="Source Sans Pro" w:cs="Times New Roman"/>
@@ -29366,8 +31637,8 @@
           <w:lang w:eastAsia="fr-FR"/>
           <w14:ligatures w14:val="none"/>
         </w:rPr>
-        <w:pict w14:anchorId="2469B0B8">
-          <v:rect id="_x0000_i1097" style="width:0;height:0" o:hralign="center" o:hrstd="t" o:hrnoshade="t" o:hr="t" fillcolor="black" stroked="f"/>
+        <w:pict w14:anchorId="45FF497A">
+          <v:rect id="_x0000_i1105" style="width:0;height:0" o:hralign="center" o:hrstd="t" o:hrnoshade="t" o:hr="t" fillcolor="black" stroked="f"/>
         </w:pict>
       </w:r>
     </w:p>
@@ -29396,6 +31667,7 @@
           <w:lang w:eastAsia="fr-FR"/>
           <w14:ligatures w14:val="none"/>
         </w:rPr>
+        <w:lastRenderedPageBreak/>
         <w:t>ADVERTISEMENT</w:t>
       </w:r>
     </w:p>
@@ -29420,8 +31692,8 @@
           <w:lang w:eastAsia="fr-FR"/>
           <w14:ligatures w14:val="none"/>
         </w:rPr>
-        <w:pict w14:anchorId="05AD526C">
-          <v:rect id="_x0000_i1098" style="width:0;height:0" o:hralign="center" o:hrstd="t" o:hrnoshade="t" o:hr="t" fillcolor="black" stroked="f"/>
+        <w:pict w14:anchorId="6DB2A55C">
+          <v:rect id="_x0000_i1106" style="width:0;height:0" o:hralign="center" o:hrstd="t" o:hrnoshade="t" o:hr="t" fillcolor="black" stroked="f"/>
         </w:pict>
       </w:r>
     </w:p>
@@ -29450,7 +31722,7 @@
           <w:lang w:eastAsia="fr-FR"/>
           <w14:ligatures w14:val="none"/>
         </w:rPr>
-        <w:t>Using the fetchone() Method</w:t>
+        <w:t>Prevent SQL Injection</w:t>
       </w:r>
     </w:p>
     <w:p>
@@ -29477,7 +31749,116 @@
           <w:lang w:eastAsia="fr-FR"/>
           <w14:ligatures w14:val="none"/>
         </w:rPr>
-        <w:t>If you are only interested in one row, you can use the </w:t>
+        <w:t>When query values are provided by the user, you should escape the values.</w:t>
+      </w:r>
+    </w:p>
+    <w:p>
+      <w:pPr>
+        <w:shd w:val="clear" w:color="auto" w:fill="FFFFFF"/>
+        <w:spacing w:before="288" w:after="288" w:line="240" w:lineRule="auto"/>
+        <w:rPr>
+          <w:rFonts w:ascii="Verdana" w:eastAsia="Times New Roman" w:hAnsi="Verdana" w:cs="Times New Roman"/>
+          <w:color w:val="000000"/>
+          <w:kern w:val="0"/>
+          <w:sz w:val="23"/>
+          <w:szCs w:val="23"/>
+          <w:lang w:eastAsia="fr-FR"/>
+          <w14:ligatures w14:val="none"/>
+        </w:rPr>
+      </w:pPr>
+      <w:r>
+        <w:rPr>
+          <w:rFonts w:ascii="Verdana" w:eastAsia="Times New Roman" w:hAnsi="Verdana" w:cs="Times New Roman"/>
+          <w:color w:val="000000"/>
+          <w:kern w:val="0"/>
+          <w:sz w:val="23"/>
+          <w:szCs w:val="23"/>
+          <w:lang w:eastAsia="fr-FR"/>
+          <w14:ligatures w14:val="none"/>
+        </w:rPr>
+        <w:t>This is to prevent SQL injections, which is a common web hacking technique to destroy or misuse your database.</w:t>
+      </w:r>
+    </w:p>
+    <w:p>
+      <w:pPr>
+        <w:shd w:val="clear" w:color="auto" w:fill="FFFFFF"/>
+        <w:spacing w:before="288" w:after="288" w:line="240" w:lineRule="auto"/>
+        <w:rPr>
+          <w:rFonts w:ascii="Verdana" w:eastAsia="Times New Roman" w:hAnsi="Verdana" w:cs="Times New Roman"/>
+          <w:color w:val="000000"/>
+          <w:kern w:val="0"/>
+          <w:sz w:val="23"/>
+          <w:szCs w:val="23"/>
+          <w:lang w:eastAsia="fr-FR"/>
+          <w14:ligatures w14:val="none"/>
+        </w:rPr>
+      </w:pPr>
+      <w:r>
+        <w:rPr>
+          <w:rFonts w:ascii="Verdana" w:eastAsia="Times New Roman" w:hAnsi="Verdana" w:cs="Times New Roman"/>
+          <w:color w:val="000000"/>
+          <w:kern w:val="0"/>
+          <w:sz w:val="23"/>
+          <w:szCs w:val="23"/>
+          <w:lang w:eastAsia="fr-FR"/>
+          <w14:ligatures w14:val="none"/>
+        </w:rPr>
+        <w:t>The mysql.connector module has methods to escape query values:</w:t>
+      </w:r>
+    </w:p>
+    <w:p>
+      <w:pPr>
+        <w:shd w:val="clear" w:color="auto" w:fill="E7E9EB"/>
+        <w:spacing w:after="150" w:line="240" w:lineRule="auto"/>
+        <w:outlineLvl w:val="2"/>
+        <w:rPr>
+          <w:rFonts w:ascii="Segoe UI" w:eastAsia="Times New Roman" w:hAnsi="Segoe UI" w:cs="Segoe UI"/>
+          <w:color w:val="000000"/>
+          <w:kern w:val="0"/>
+          <w:sz w:val="36"/>
+          <w:szCs w:val="36"/>
+          <w:lang w:eastAsia="fr-FR"/>
+          <w14:ligatures w14:val="none"/>
+        </w:rPr>
+      </w:pPr>
+      <w:r>
+        <w:rPr>
+          <w:rFonts w:ascii="Segoe UI" w:eastAsia="Times New Roman" w:hAnsi="Segoe UI" w:cs="Segoe UI"/>
+          <w:color w:val="000000"/>
+          <w:kern w:val="0"/>
+          <w:sz w:val="36"/>
+          <w:szCs w:val="36"/>
+          <w:lang w:eastAsia="fr-FR"/>
+          <w14:ligatures w14:val="none"/>
+        </w:rPr>
+        <w:t>Example</w:t>
+      </w:r>
+    </w:p>
+    <w:p>
+      <w:pPr>
+        <w:shd w:val="clear" w:color="auto" w:fill="E7E9EB"/>
+        <w:spacing w:before="240" w:after="240" w:line="240" w:lineRule="auto"/>
+        <w:rPr>
+          <w:rFonts w:ascii="Verdana" w:eastAsia="Times New Roman" w:hAnsi="Verdana" w:cs="Times New Roman"/>
+          <w:color w:val="000000"/>
+          <w:kern w:val="0"/>
+          <w:sz w:val="23"/>
+          <w:szCs w:val="23"/>
+          <w:lang w:eastAsia="fr-FR"/>
+          <w14:ligatures w14:val="none"/>
+        </w:rPr>
+      </w:pPr>
+      <w:r>
+        <w:rPr>
+          <w:rFonts w:ascii="Verdana" w:eastAsia="Times New Roman" w:hAnsi="Verdana" w:cs="Times New Roman"/>
+          <w:color w:val="000000"/>
+          <w:kern w:val="0"/>
+          <w:sz w:val="23"/>
+          <w:szCs w:val="23"/>
+          <w:lang w:eastAsia="fr-FR"/>
+          <w14:ligatures w14:val="none"/>
+        </w:rPr>
+        <w:t>Escape query values by using the placholder </w:t>
       </w:r>
       <w:r>
         <w:rPr>
@@ -29489,7 +31870,7 @@
           <w:lang w:eastAsia="fr-FR"/>
           <w14:ligatures w14:val="none"/>
         </w:rPr>
-        <w:t>fetchone()</w:t>
+        <w:t>%s</w:t>
       </w:r>
       <w:r>
         <w:rPr>
@@ -29501,113 +31882,7 @@
           <w:lang w:eastAsia="fr-FR"/>
           <w14:ligatures w14:val="none"/>
         </w:rPr>
-        <w:t> method.</w:t>
-      </w:r>
-    </w:p>
-    <w:p>
-      <w:pPr>
-        <w:shd w:val="clear" w:color="auto" w:fill="FFFFFF"/>
-        <w:spacing w:before="288" w:after="288" w:line="240" w:lineRule="auto"/>
-        <w:rPr>
-          <w:rFonts w:ascii="Verdana" w:eastAsia="Times New Roman" w:hAnsi="Verdana" w:cs="Times New Roman"/>
-          <w:color w:val="000000"/>
-          <w:kern w:val="0"/>
-          <w:sz w:val="23"/>
-          <w:szCs w:val="23"/>
-          <w:lang w:eastAsia="fr-FR"/>
-          <w14:ligatures w14:val="none"/>
-        </w:rPr>
-      </w:pPr>
-      <w:r>
-        <w:rPr>
-          <w:rFonts w:ascii="Verdana" w:eastAsia="Times New Roman" w:hAnsi="Verdana" w:cs="Times New Roman"/>
-          <w:color w:val="000000"/>
-          <w:kern w:val="0"/>
-          <w:sz w:val="23"/>
-          <w:szCs w:val="23"/>
-          <w:lang w:eastAsia="fr-FR"/>
-          <w14:ligatures w14:val="none"/>
-        </w:rPr>
-        <w:t>The </w:t>
-      </w:r>
-      <w:r>
-        <w:rPr>
-          <w:rFonts w:ascii="Consolas" w:eastAsia="Times New Roman" w:hAnsi="Consolas" w:cs="Courier New"/>
-          <w:color w:val="DC143C"/>
-          <w:kern w:val="0"/>
-          <w:sz w:val="20"/>
-          <w:szCs w:val="20"/>
-          <w:lang w:eastAsia="fr-FR"/>
-          <w14:ligatures w14:val="none"/>
-        </w:rPr>
-        <w:t>fetchone()</w:t>
-      </w:r>
-      <w:r>
-        <w:rPr>
-          <w:rFonts w:ascii="Verdana" w:eastAsia="Times New Roman" w:hAnsi="Verdana" w:cs="Times New Roman"/>
-          <w:color w:val="000000"/>
-          <w:kern w:val="0"/>
-          <w:sz w:val="23"/>
-          <w:szCs w:val="23"/>
-          <w:lang w:eastAsia="fr-FR"/>
-          <w14:ligatures w14:val="none"/>
-        </w:rPr>
-        <w:t> method will return the first row of the result:</w:t>
-      </w:r>
-    </w:p>
-    <w:p>
-      <w:pPr>
-        <w:shd w:val="clear" w:color="auto" w:fill="E7E9EB"/>
-        <w:spacing w:after="150" w:line="240" w:lineRule="auto"/>
-        <w:outlineLvl w:val="2"/>
-        <w:rPr>
-          <w:rFonts w:ascii="Segoe UI" w:eastAsia="Times New Roman" w:hAnsi="Segoe UI" w:cs="Segoe UI"/>
-          <w:color w:val="000000"/>
-          <w:kern w:val="0"/>
-          <w:sz w:val="36"/>
-          <w:szCs w:val="36"/>
-          <w:lang w:eastAsia="fr-FR"/>
-          <w14:ligatures w14:val="none"/>
-        </w:rPr>
-      </w:pPr>
-      <w:r>
-        <w:rPr>
-          <w:rFonts w:ascii="Segoe UI" w:eastAsia="Times New Roman" w:hAnsi="Segoe UI" w:cs="Segoe UI"/>
-          <w:color w:val="000000"/>
-          <w:kern w:val="0"/>
-          <w:sz w:val="36"/>
-          <w:szCs w:val="36"/>
-          <w:lang w:eastAsia="fr-FR"/>
-          <w14:ligatures w14:val="none"/>
-        </w:rPr>
-        <w:t>Example</w:t>
-      </w:r>
-    </w:p>
-    <w:p>
-      <w:pPr>
-        <w:shd w:val="clear" w:color="auto" w:fill="E7E9EB"/>
-        <w:spacing w:before="240" w:after="240" w:line="240" w:lineRule="auto"/>
-        <w:rPr>
-          <w:rFonts w:ascii="Verdana" w:eastAsia="Times New Roman" w:hAnsi="Verdana" w:cs="Times New Roman"/>
-          <w:color w:val="000000"/>
-          <w:kern w:val="0"/>
-          <w:sz w:val="23"/>
-          <w:szCs w:val="23"/>
-          <w:lang w:eastAsia="fr-FR"/>
-          <w14:ligatures w14:val="none"/>
-        </w:rPr>
-      </w:pPr>
-      <w:r>
-        <w:rPr>
-          <w:rFonts w:ascii="Verdana" w:eastAsia="Times New Roman" w:hAnsi="Verdana" w:cs="Times New Roman"/>
-          <w:color w:val="000000"/>
-          <w:kern w:val="0"/>
-          <w:sz w:val="23"/>
-          <w:szCs w:val="23"/>
-          <w:lang w:eastAsia="fr-FR"/>
-          <w14:ligatures w14:val="none"/>
-        </w:rPr>
-        <w:t>Fetch only one row:</w:t>
+        <w:t> method:</w:t>
       </w:r>
     </w:p>
     <w:p>
@@ -29634,7 +31909,6 @@
           <w:lang w:eastAsia="fr-FR"/>
           <w14:ligatures w14:val="none"/>
         </w:rPr>
-        <w:lastRenderedPageBreak/>
         <w:t>import</w:t>
       </w:r>
       <w:r>
@@ -29922,7 +32196,7 @@
           <w14:ligatures w14:val="none"/>
         </w:rPr>
         <w:br/>
-        <w:t>mycursor = mydb.cursor()</w:t>
+        <w:t>mycursor = mydb.cursor()</w:t>
       </w:r>
       <w:r>
         <w:rPr>
@@ -29947,7 +32221,7 @@
           <w14:ligatures w14:val="none"/>
         </w:rPr>
         <w:br/>
-        <w:t>mycursor.execute(</w:t>
+        <w:t>sql = </w:t>
       </w:r>
       <w:r>
         <w:rPr>
@@ -29959,7 +32233,7 @@
           <w:lang w:eastAsia="fr-FR"/>
           <w14:ligatures w14:val="none"/>
         </w:rPr>
-        <w:t>"SELECT * FROM customers"</w:t>
+        <w:t>"SELECT * FROM customers WHERE address = %s"</w:t>
       </w:r>
       <w:r>
         <w:rPr>
@@ -29971,19 +32245,20 @@
           <w:lang w:eastAsia="fr-FR"/>
           <w14:ligatures w14:val="none"/>
         </w:rPr>
-        <w:t>)</w:t>
-      </w:r>
-      <w:r>
-        <w:rPr>
-          <w:rFonts w:ascii="Consolas" w:eastAsia="Times New Roman" w:hAnsi="Consolas" w:cs="Times New Roman"/>
-          <w:color w:val="000000"/>
+        <w:br/>
+        <w:t>adr = (</w:t>
+      </w:r>
+      <w:r>
+        <w:rPr>
+          <w:rFonts w:ascii="Consolas" w:eastAsia="Times New Roman" w:hAnsi="Consolas" w:cs="Times New Roman"/>
+          <w:color w:val="A52A2A"/>
           <w:kern w:val="0"/>
           <w:sz w:val="23"/>
           <w:szCs w:val="23"/>
           <w:lang w:eastAsia="fr-FR"/>
           <w14:ligatures w14:val="none"/>
         </w:rPr>
-        <w:br/>
+        <w:t>"Yellow Garden 2"</w:t>
       </w:r>
       <w:r>
         <w:rPr>
@@ -29995,8 +32270,7 @@
           <w:lang w:eastAsia="fr-FR"/>
           <w14:ligatures w14:val="none"/>
         </w:rPr>
-        <w:br/>
-        <w:t>myresult = mycursor.fetchone()</w:t>
+        <w:t>, )</w:t>
       </w:r>
       <w:r>
         <w:rPr>
@@ -30021,6 +32295,56 @@
           <w14:ligatures w14:val="none"/>
         </w:rPr>
         <w:br/>
+        <w:t>mycursor.execute(sql, adr)</w:t>
+      </w:r>
+      <w:r>
+        <w:rPr>
+          <w:rFonts w:ascii="Consolas" w:eastAsia="Times New Roman" w:hAnsi="Consolas" w:cs="Times New Roman"/>
+          <w:color w:val="000000"/>
+          <w:kern w:val="0"/>
+          <w:sz w:val="23"/>
+          <w:szCs w:val="23"/>
+          <w:lang w:eastAsia="fr-FR"/>
+          <w14:ligatures w14:val="none"/>
+        </w:rPr>
+        <w:br/>
+      </w:r>
+      <w:r>
+        <w:rPr>
+          <w:rFonts w:ascii="Consolas" w:eastAsia="Times New Roman" w:hAnsi="Consolas" w:cs="Times New Roman"/>
+          <w:color w:val="000000"/>
+          <w:kern w:val="0"/>
+          <w:sz w:val="23"/>
+          <w:szCs w:val="23"/>
+          <w:lang w:eastAsia="fr-FR"/>
+          <w14:ligatures w14:val="none"/>
+        </w:rPr>
+        <w:br/>
+        <w:t>myresult = mycursor.fetchall()</w:t>
+      </w:r>
+      <w:r>
+        <w:rPr>
+          <w:rFonts w:ascii="Consolas" w:eastAsia="Times New Roman" w:hAnsi="Consolas" w:cs="Times New Roman"/>
+          <w:color w:val="000000"/>
+          <w:kern w:val="0"/>
+          <w:sz w:val="23"/>
+          <w:szCs w:val="23"/>
+          <w:lang w:eastAsia="fr-FR"/>
+          <w14:ligatures w14:val="none"/>
+        </w:rPr>
+        <w:br/>
+      </w:r>
+      <w:r>
+        <w:rPr>
+          <w:rFonts w:ascii="Consolas" w:eastAsia="Times New Roman" w:hAnsi="Consolas" w:cs="Times New Roman"/>
+          <w:color w:val="000000"/>
+          <w:kern w:val="0"/>
+          <w:sz w:val="23"/>
+          <w:szCs w:val="23"/>
+          <w:lang w:eastAsia="fr-FR"/>
+          <w14:ligatures w14:val="none"/>
+        </w:rPr>
+        <w:br/>
       </w:r>
       <w:r>
         <w:rPr>
@@ -30032,6 +32356,67 @@
           <w:lang w:eastAsia="fr-FR"/>
           <w14:ligatures w14:val="none"/>
         </w:rPr>
+        <w:t>for</w:t>
+      </w:r>
+      <w:r>
+        <w:rPr>
+          <w:rFonts w:ascii="Consolas" w:eastAsia="Times New Roman" w:hAnsi="Consolas" w:cs="Times New Roman"/>
+          <w:color w:val="000000"/>
+          <w:kern w:val="0"/>
+          <w:sz w:val="23"/>
+          <w:szCs w:val="23"/>
+          <w:lang w:eastAsia="fr-FR"/>
+          <w14:ligatures w14:val="none"/>
+        </w:rPr>
+        <w:t> x </w:t>
+      </w:r>
+      <w:r>
+        <w:rPr>
+          <w:rFonts w:ascii="Consolas" w:eastAsia="Times New Roman" w:hAnsi="Consolas" w:cs="Times New Roman"/>
+          <w:color w:val="0000CD"/>
+          <w:kern w:val="0"/>
+          <w:sz w:val="23"/>
+          <w:szCs w:val="23"/>
+          <w:lang w:eastAsia="fr-FR"/>
+          <w14:ligatures w14:val="none"/>
+        </w:rPr>
+        <w:t>in</w:t>
+      </w:r>
+      <w:r>
+        <w:rPr>
+          <w:rFonts w:ascii="Consolas" w:eastAsia="Times New Roman" w:hAnsi="Consolas" w:cs="Times New Roman"/>
+          <w:color w:val="000000"/>
+          <w:kern w:val="0"/>
+          <w:sz w:val="23"/>
+          <w:szCs w:val="23"/>
+          <w:lang w:eastAsia="fr-FR"/>
+          <w14:ligatures w14:val="none"/>
+        </w:rPr>
+        <w:t> myresult:</w:t>
+      </w:r>
+      <w:r>
+        <w:rPr>
+          <w:rFonts w:ascii="Consolas" w:eastAsia="Times New Roman" w:hAnsi="Consolas" w:cs="Times New Roman"/>
+          <w:color w:val="000000"/>
+          <w:kern w:val="0"/>
+          <w:sz w:val="23"/>
+          <w:szCs w:val="23"/>
+          <w:lang w:eastAsia="fr-FR"/>
+          <w14:ligatures w14:val="none"/>
+        </w:rPr>
+        <w:br/>
+        <w:t>  </w:t>
+      </w:r>
+      <w:r>
+        <w:rPr>
+          <w:rFonts w:ascii="Consolas" w:eastAsia="Times New Roman" w:hAnsi="Consolas" w:cs="Times New Roman"/>
+          <w:color w:val="0000CD"/>
+          <w:kern w:val="0"/>
+          <w:sz w:val="23"/>
+          <w:szCs w:val="23"/>
+          <w:lang w:eastAsia="fr-FR"/>
+          <w14:ligatures w14:val="none"/>
+        </w:rPr>
         <w:t>print</w:t>
       </w:r>
       <w:r>
@@ -30044,40 +32429,8 @@
           <w:lang w:eastAsia="fr-FR"/>
           <w14:ligatures w14:val="none"/>
         </w:rPr>
-        <w:t>(myresult)</w:t>
-      </w:r>
-    </w:p>
-    <w:p>
-      <w:pPr>
-        <w:shd w:val="clear" w:color="auto" w:fill="E7E9EB"/>
-        <w:spacing w:line="240" w:lineRule="auto"/>
-        <w:rPr>
-          <w:rFonts w:ascii="Verdana" w:eastAsia="Times New Roman" w:hAnsi="Verdana" w:cs="Times New Roman"/>
-          <w:color w:val="000000"/>
-          <w:kern w:val="0"/>
-          <w:sz w:val="23"/>
-          <w:szCs w:val="23"/>
-          <w:lang w:eastAsia="fr-FR"/>
-          <w14:ligatures w14:val="none"/>
-        </w:rPr>
-      </w:pPr>
-      <w:hyperlink r:id="rId87" w:tgtFrame="_blank" w:history="1">
-        <w:r>
-          <w:rPr>
-            <w:rFonts w:ascii="Source Sans Pro" w:eastAsia="Times New Roman" w:hAnsi="Source Sans Pro" w:cs="Times New Roman"/>
-            <w:color w:val="FFFFFF"/>
-            <w:kern w:val="0"/>
-            <w:sz w:val="26"/>
-            <w:szCs w:val="26"/>
-            <w:u w:val="single"/>
-            <w:bdr w:val="none" w:sz="0" w:space="0" w:color="auto" w:frame="1"/>
-            <w:shd w:val="clear" w:color="auto" w:fill="4CAF50"/>
-            <w:lang w:eastAsia="fr-FR"/>
-            <w14:ligatures w14:val="none"/>
-          </w:rPr>
-          <w:t>Run example »</w:t>
-        </w:r>
-      </w:hyperlink>
+        <w:t>(x)</w:t>
+      </w:r>
     </w:p>
     <w:p>
       <w:pPr>

</xml_diff>

<commit_message>
python and mysql: order by
</commit_message>
<xml_diff>
--- a/Python.docx
+++ b/Python.docx
@@ -30230,7 +30230,7 @@
           <w:kern w:val="0"/>
           <w:sz w:val="48"/>
           <w:szCs w:val="48"/>
-          <w:lang w:eastAsia="fr-FR"/>
+          <w:lang w:val="en-US" w:eastAsia="fr-FR"/>
           <w14:ligatures w14:val="none"/>
         </w:rPr>
       </w:pPr>
@@ -30241,7 +30241,7 @@
           <w:kern w:val="0"/>
           <w:sz w:val="48"/>
           <w:szCs w:val="48"/>
-          <w:lang w:eastAsia="fr-FR"/>
+          <w:lang w:val="en-US" w:eastAsia="fr-FR"/>
           <w14:ligatures w14:val="none"/>
         </w:rPr>
         <w:t>Select With a Filter</w:t>
@@ -30257,18 +30257,18 @@
           <w:kern w:val="0"/>
           <w:sz w:val="23"/>
           <w:szCs w:val="23"/>
-          <w:lang w:eastAsia="fr-FR"/>
-          <w14:ligatures w14:val="none"/>
-        </w:rPr>
-      </w:pPr>
-      <w:r>
-        <w:rPr>
-          <w:rFonts w:ascii="Verdana" w:eastAsia="Times New Roman" w:hAnsi="Verdana" w:cs="Times New Roman"/>
-          <w:color w:val="000000"/>
-          <w:kern w:val="0"/>
-          <w:sz w:val="23"/>
-          <w:szCs w:val="23"/>
-          <w:lang w:eastAsia="fr-FR"/>
+          <w:lang w:val="en-US" w:eastAsia="fr-FR"/>
+          <w14:ligatures w14:val="none"/>
+        </w:rPr>
+      </w:pPr>
+      <w:r>
+        <w:rPr>
+          <w:rFonts w:ascii="Verdana" w:eastAsia="Times New Roman" w:hAnsi="Verdana" w:cs="Times New Roman"/>
+          <w:color w:val="000000"/>
+          <w:kern w:val="0"/>
+          <w:sz w:val="23"/>
+          <w:szCs w:val="23"/>
+          <w:lang w:val="en-US" w:eastAsia="fr-FR"/>
           <w14:ligatures w14:val="none"/>
         </w:rPr>
         <w:t>When selecting records from a table, you can filter the selection by using the "WHERE" statement:</w:t>
@@ -30285,7 +30285,7 @@
           <w:kern w:val="0"/>
           <w:sz w:val="36"/>
           <w:szCs w:val="36"/>
-          <w:lang w:eastAsia="fr-FR"/>
+          <w:lang w:val="en-US" w:eastAsia="fr-FR"/>
           <w14:ligatures w14:val="none"/>
         </w:rPr>
       </w:pPr>
@@ -30296,7 +30296,7 @@
           <w:kern w:val="0"/>
           <w:sz w:val="36"/>
           <w:szCs w:val="36"/>
-          <w:lang w:eastAsia="fr-FR"/>
+          <w:lang w:val="en-US" w:eastAsia="fr-FR"/>
           <w14:ligatures w14:val="none"/>
         </w:rPr>
         <w:t>Example</w:t>
@@ -30311,7 +30311,7 @@
             <w:szCs w:val="26"/>
             <w:u w:val="single"/>
             <w:shd w:val="clear" w:color="auto" w:fill="282A35"/>
-            <w:lang w:eastAsia="fr-FR"/>
+            <w:lang w:val="en-US" w:eastAsia="fr-FR"/>
             <w14:ligatures w14:val="none"/>
           </w:rPr>
           <w:t>Get your own Python Server</w:t>
@@ -30328,18 +30328,18 @@
           <w:kern w:val="0"/>
           <w:sz w:val="23"/>
           <w:szCs w:val="23"/>
-          <w:lang w:eastAsia="fr-FR"/>
-          <w14:ligatures w14:val="none"/>
-        </w:rPr>
-      </w:pPr>
-      <w:r>
-        <w:rPr>
-          <w:rFonts w:ascii="Verdana" w:eastAsia="Times New Roman" w:hAnsi="Verdana" w:cs="Times New Roman"/>
-          <w:color w:val="000000"/>
-          <w:kern w:val="0"/>
-          <w:sz w:val="23"/>
-          <w:szCs w:val="23"/>
-          <w:lang w:eastAsia="fr-FR"/>
+          <w:lang w:val="en-US" w:eastAsia="fr-FR"/>
+          <w14:ligatures w14:val="none"/>
+        </w:rPr>
+      </w:pPr>
+      <w:r>
+        <w:rPr>
+          <w:rFonts w:ascii="Verdana" w:eastAsia="Times New Roman" w:hAnsi="Verdana" w:cs="Times New Roman"/>
+          <w:color w:val="000000"/>
+          <w:kern w:val="0"/>
+          <w:sz w:val="23"/>
+          <w:szCs w:val="23"/>
+          <w:lang w:val="en-US" w:eastAsia="fr-FR"/>
           <w14:ligatures w14:val="none"/>
         </w:rPr>
         <w:t>Select record(s) where the address is "Park Lane 38": result:</w:t>
@@ -30355,7 +30355,7 @@
           <w:kern w:val="0"/>
           <w:sz w:val="23"/>
           <w:szCs w:val="23"/>
-          <w:lang w:eastAsia="fr-FR"/>
+          <w:lang w:val="en-US" w:eastAsia="fr-FR"/>
           <w14:ligatures w14:val="none"/>
         </w:rPr>
       </w:pPr>
@@ -30366,7 +30366,7 @@
           <w:kern w:val="0"/>
           <w:sz w:val="23"/>
           <w:szCs w:val="23"/>
-          <w:lang w:eastAsia="fr-FR"/>
+          <w:lang w:val="en-US" w:eastAsia="fr-FR"/>
           <w14:ligatures w14:val="none"/>
         </w:rPr>
         <w:t>import</w:t>
@@ -30378,7 +30378,7 @@
           <w:kern w:val="0"/>
           <w:sz w:val="23"/>
           <w:szCs w:val="23"/>
-          <w:lang w:eastAsia="fr-FR"/>
+          <w:lang w:val="en-US" w:eastAsia="fr-FR"/>
           <w14:ligatures w14:val="none"/>
         </w:rPr>
         <w:t> mysql.connector</w:t>
@@ -30390,19 +30390,19 @@
           <w:kern w:val="0"/>
           <w:sz w:val="23"/>
           <w:szCs w:val="23"/>
-          <w:lang w:eastAsia="fr-FR"/>
-          <w14:ligatures w14:val="none"/>
-        </w:rPr>
-        <w:br/>
-      </w:r>
-      <w:r>
-        <w:rPr>
-          <w:rFonts w:ascii="Consolas" w:eastAsia="Times New Roman" w:hAnsi="Consolas" w:cs="Times New Roman"/>
-          <w:color w:val="000000"/>
-          <w:kern w:val="0"/>
-          <w:sz w:val="23"/>
-          <w:szCs w:val="23"/>
-          <w:lang w:eastAsia="fr-FR"/>
+          <w:lang w:val="en-US" w:eastAsia="fr-FR"/>
+          <w14:ligatures w14:val="none"/>
+        </w:rPr>
+        <w:br/>
+      </w:r>
+      <w:r>
+        <w:rPr>
+          <w:rFonts w:ascii="Consolas" w:eastAsia="Times New Roman" w:hAnsi="Consolas" w:cs="Times New Roman"/>
+          <w:color w:val="000000"/>
+          <w:kern w:val="0"/>
+          <w:sz w:val="23"/>
+          <w:szCs w:val="23"/>
+          <w:lang w:val="en-US" w:eastAsia="fr-FR"/>
           <w14:ligatures w14:val="none"/>
         </w:rPr>
         <w:br/>
@@ -30415,7 +30415,7 @@
           <w:kern w:val="0"/>
           <w:sz w:val="23"/>
           <w:szCs w:val="23"/>
-          <w:lang w:eastAsia="fr-FR"/>
+          <w:lang w:val="en-US" w:eastAsia="fr-FR"/>
           <w14:ligatures w14:val="none"/>
         </w:rPr>
         <w:br/>
@@ -30428,7 +30428,7 @@
           <w:kern w:val="0"/>
           <w:sz w:val="23"/>
           <w:szCs w:val="23"/>
-          <w:lang w:eastAsia="fr-FR"/>
+          <w:lang w:val="en-US" w:eastAsia="fr-FR"/>
           <w14:ligatures w14:val="none"/>
         </w:rPr>
         <w:t>"localhost"</w:t>
@@ -30440,7 +30440,7 @@
           <w:kern w:val="0"/>
           <w:sz w:val="23"/>
           <w:szCs w:val="23"/>
-          <w:lang w:eastAsia="fr-FR"/>
+          <w:lang w:val="en-US" w:eastAsia="fr-FR"/>
           <w14:ligatures w14:val="none"/>
         </w:rPr>
         <w:t>,</w:t>
@@ -30452,7 +30452,7 @@
           <w:kern w:val="0"/>
           <w:sz w:val="23"/>
           <w:szCs w:val="23"/>
-          <w:lang w:eastAsia="fr-FR"/>
+          <w:lang w:val="en-US" w:eastAsia="fr-FR"/>
           <w14:ligatures w14:val="none"/>
         </w:rPr>
         <w:br/>
@@ -30465,7 +30465,7 @@
           <w:kern w:val="0"/>
           <w:sz w:val="23"/>
           <w:szCs w:val="23"/>
-          <w:lang w:eastAsia="fr-FR"/>
+          <w:lang w:val="en-US" w:eastAsia="fr-FR"/>
           <w14:ligatures w14:val="none"/>
         </w:rPr>
         <w:t> </w:t>
@@ -30477,7 +30477,7 @@
           <w:kern w:val="0"/>
           <w:sz w:val="23"/>
           <w:szCs w:val="23"/>
-          <w:lang w:eastAsia="fr-FR"/>
+          <w:lang w:val="en-US" w:eastAsia="fr-FR"/>
           <w14:ligatures w14:val="none"/>
         </w:rPr>
         <w:t>user=</w:t>
@@ -30489,7 +30489,7 @@
           <w:kern w:val="0"/>
           <w:sz w:val="23"/>
           <w:szCs w:val="23"/>
-          <w:lang w:eastAsia="fr-FR"/>
+          <w:lang w:val="en-US" w:eastAsia="fr-FR"/>
           <w14:ligatures w14:val="none"/>
         </w:rPr>
         <w:t>"</w:t>
@@ -30503,7 +30503,7 @@
           <w:kern w:val="0"/>
           <w:sz w:val="23"/>
           <w:szCs w:val="23"/>
-          <w:lang w:eastAsia="fr-FR"/>
+          <w:lang w:val="en-US" w:eastAsia="fr-FR"/>
           <w14:ligatures w14:val="none"/>
         </w:rPr>
         <w:t>yourusername</w:t>
@@ -30515,7 +30515,7 @@
           <w:kern w:val="0"/>
           <w:sz w:val="23"/>
           <w:szCs w:val="23"/>
-          <w:lang w:eastAsia="fr-FR"/>
+          <w:lang w:val="en-US" w:eastAsia="fr-FR"/>
           <w14:ligatures w14:val="none"/>
         </w:rPr>
         <w:t>"</w:t>
@@ -30527,7 +30527,7 @@
           <w:kern w:val="0"/>
           <w:sz w:val="23"/>
           <w:szCs w:val="23"/>
-          <w:lang w:eastAsia="fr-FR"/>
+          <w:lang w:val="en-US" w:eastAsia="fr-FR"/>
           <w14:ligatures w14:val="none"/>
         </w:rPr>
         <w:t>,</w:t>
@@ -30539,7 +30539,7 @@
           <w:kern w:val="0"/>
           <w:sz w:val="23"/>
           <w:szCs w:val="23"/>
-          <w:lang w:eastAsia="fr-FR"/>
+          <w:lang w:val="en-US" w:eastAsia="fr-FR"/>
           <w14:ligatures w14:val="none"/>
         </w:rPr>
         <w:br/>
@@ -30552,7 +30552,7 @@
           <w:kern w:val="0"/>
           <w:sz w:val="23"/>
           <w:szCs w:val="23"/>
-          <w:lang w:eastAsia="fr-FR"/>
+          <w:lang w:val="en-US" w:eastAsia="fr-FR"/>
           <w14:ligatures w14:val="none"/>
         </w:rPr>
         <w:t>"</w:t>
@@ -30566,7 +30566,7 @@
           <w:kern w:val="0"/>
           <w:sz w:val="23"/>
           <w:szCs w:val="23"/>
-          <w:lang w:eastAsia="fr-FR"/>
+          <w:lang w:val="en-US" w:eastAsia="fr-FR"/>
           <w14:ligatures w14:val="none"/>
         </w:rPr>
         <w:t>yourpassword</w:t>
@@ -30578,7 +30578,7 @@
           <w:kern w:val="0"/>
           <w:sz w:val="23"/>
           <w:szCs w:val="23"/>
-          <w:lang w:eastAsia="fr-FR"/>
+          <w:lang w:val="en-US" w:eastAsia="fr-FR"/>
           <w14:ligatures w14:val="none"/>
         </w:rPr>
         <w:t>"</w:t>
@@ -30590,7 +30590,7 @@
           <w:kern w:val="0"/>
           <w:sz w:val="23"/>
           <w:szCs w:val="23"/>
-          <w:lang w:eastAsia="fr-FR"/>
+          <w:lang w:val="en-US" w:eastAsia="fr-FR"/>
           <w14:ligatures w14:val="none"/>
         </w:rPr>
         <w:t>,</w:t>
@@ -30602,7 +30602,7 @@
           <w:kern w:val="0"/>
           <w:sz w:val="23"/>
           <w:szCs w:val="23"/>
-          <w:lang w:eastAsia="fr-FR"/>
+          <w:lang w:val="en-US" w:eastAsia="fr-FR"/>
           <w14:ligatures w14:val="none"/>
         </w:rPr>
         <w:br/>
@@ -30615,7 +30615,7 @@
           <w:kern w:val="0"/>
           <w:sz w:val="23"/>
           <w:szCs w:val="23"/>
-          <w:lang w:eastAsia="fr-FR"/>
+          <w:lang w:val="en-US" w:eastAsia="fr-FR"/>
           <w14:ligatures w14:val="none"/>
         </w:rPr>
         <w:t>"mydatabase"</w:t>
@@ -30627,7 +30627,7 @@
           <w:kern w:val="0"/>
           <w:sz w:val="23"/>
           <w:szCs w:val="23"/>
-          <w:lang w:eastAsia="fr-FR"/>
+          <w:lang w:val="en-US" w:eastAsia="fr-FR"/>
           <w14:ligatures w14:val="none"/>
         </w:rPr>
         <w:br/>
@@ -30640,19 +30640,19 @@
           <w:kern w:val="0"/>
           <w:sz w:val="23"/>
           <w:szCs w:val="23"/>
-          <w:lang w:eastAsia="fr-FR"/>
-          <w14:ligatures w14:val="none"/>
-        </w:rPr>
-        <w:br/>
-      </w:r>
-      <w:r>
-        <w:rPr>
-          <w:rFonts w:ascii="Consolas" w:eastAsia="Times New Roman" w:hAnsi="Consolas" w:cs="Times New Roman"/>
-          <w:color w:val="000000"/>
-          <w:kern w:val="0"/>
-          <w:sz w:val="23"/>
-          <w:szCs w:val="23"/>
-          <w:lang w:eastAsia="fr-FR"/>
+          <w:lang w:val="en-US" w:eastAsia="fr-FR"/>
+          <w14:ligatures w14:val="none"/>
+        </w:rPr>
+        <w:br/>
+      </w:r>
+      <w:r>
+        <w:rPr>
+          <w:rFonts w:ascii="Consolas" w:eastAsia="Times New Roman" w:hAnsi="Consolas" w:cs="Times New Roman"/>
+          <w:color w:val="000000"/>
+          <w:kern w:val="0"/>
+          <w:sz w:val="23"/>
+          <w:szCs w:val="23"/>
+          <w:lang w:val="en-US" w:eastAsia="fr-FR"/>
           <w14:ligatures w14:val="none"/>
         </w:rPr>
         <w:br/>
@@ -30665,31 +30665,31 @@
           <w:kern w:val="0"/>
           <w:sz w:val="23"/>
           <w:szCs w:val="23"/>
-          <w:lang w:eastAsia="fr-FR"/>
-          <w14:ligatures w14:val="none"/>
-        </w:rPr>
-        <w:br/>
-      </w:r>
-      <w:r>
-        <w:rPr>
-          <w:rFonts w:ascii="Consolas" w:eastAsia="Times New Roman" w:hAnsi="Consolas" w:cs="Times New Roman"/>
-          <w:color w:val="000000"/>
-          <w:kern w:val="0"/>
-          <w:sz w:val="23"/>
-          <w:szCs w:val="23"/>
-          <w:lang w:eastAsia="fr-FR"/>
-          <w14:ligatures w14:val="none"/>
-        </w:rPr>
-        <w:br/>
-      </w:r>
-      <w:r>
-        <w:rPr>
-          <w:rFonts w:ascii="Consolas" w:eastAsia="Times New Roman" w:hAnsi="Consolas" w:cs="Times New Roman"/>
-          <w:color w:val="000000"/>
-          <w:kern w:val="0"/>
-          <w:sz w:val="23"/>
-          <w:szCs w:val="23"/>
-          <w:lang w:eastAsia="fr-FR"/>
+          <w:lang w:val="en-US" w:eastAsia="fr-FR"/>
+          <w14:ligatures w14:val="none"/>
+        </w:rPr>
+        <w:br/>
+      </w:r>
+      <w:r>
+        <w:rPr>
+          <w:rFonts w:ascii="Consolas" w:eastAsia="Times New Roman" w:hAnsi="Consolas" w:cs="Times New Roman"/>
+          <w:color w:val="000000"/>
+          <w:kern w:val="0"/>
+          <w:sz w:val="23"/>
+          <w:szCs w:val="23"/>
+          <w:lang w:val="en-US" w:eastAsia="fr-FR"/>
+          <w14:ligatures w14:val="none"/>
+        </w:rPr>
+        <w:br/>
+      </w:r>
+      <w:r>
+        <w:rPr>
+          <w:rFonts w:ascii="Consolas" w:eastAsia="Times New Roman" w:hAnsi="Consolas" w:cs="Times New Roman"/>
+          <w:color w:val="000000"/>
+          <w:kern w:val="0"/>
+          <w:sz w:val="23"/>
+          <w:szCs w:val="23"/>
+          <w:lang w:val="en-US" w:eastAsia="fr-FR"/>
           <w14:ligatures w14:val="none"/>
         </w:rPr>
         <w:lastRenderedPageBreak/>
@@ -30702,7 +30702,7 @@
           <w:kern w:val="0"/>
           <w:sz w:val="23"/>
           <w:szCs w:val="23"/>
-          <w:lang w:eastAsia="fr-FR"/>
+          <w:lang w:val="en-US" w:eastAsia="fr-FR"/>
           <w14:ligatures w14:val="none"/>
         </w:rPr>
         <w:t>"SELECT * FROM customers WHERE address ='Park Lane 38'"</w:t>
@@ -30714,19 +30714,19 @@
           <w:kern w:val="0"/>
           <w:sz w:val="23"/>
           <w:szCs w:val="23"/>
-          <w:lang w:eastAsia="fr-FR"/>
-          <w14:ligatures w14:val="none"/>
-        </w:rPr>
-        <w:br/>
-      </w:r>
-      <w:r>
-        <w:rPr>
-          <w:rFonts w:ascii="Consolas" w:eastAsia="Times New Roman" w:hAnsi="Consolas" w:cs="Times New Roman"/>
-          <w:color w:val="000000"/>
-          <w:kern w:val="0"/>
-          <w:sz w:val="23"/>
-          <w:szCs w:val="23"/>
-          <w:lang w:eastAsia="fr-FR"/>
+          <w:lang w:val="en-US" w:eastAsia="fr-FR"/>
+          <w14:ligatures w14:val="none"/>
+        </w:rPr>
+        <w:br/>
+      </w:r>
+      <w:r>
+        <w:rPr>
+          <w:rFonts w:ascii="Consolas" w:eastAsia="Times New Roman" w:hAnsi="Consolas" w:cs="Times New Roman"/>
+          <w:color w:val="000000"/>
+          <w:kern w:val="0"/>
+          <w:sz w:val="23"/>
+          <w:szCs w:val="23"/>
+          <w:lang w:val="en-US" w:eastAsia="fr-FR"/>
           <w14:ligatures w14:val="none"/>
         </w:rPr>
         <w:br/>
@@ -30739,19 +30739,19 @@
           <w:kern w:val="0"/>
           <w:sz w:val="23"/>
           <w:szCs w:val="23"/>
-          <w:lang w:eastAsia="fr-FR"/>
-          <w14:ligatures w14:val="none"/>
-        </w:rPr>
-        <w:br/>
-      </w:r>
-      <w:r>
-        <w:rPr>
-          <w:rFonts w:ascii="Consolas" w:eastAsia="Times New Roman" w:hAnsi="Consolas" w:cs="Times New Roman"/>
-          <w:color w:val="000000"/>
-          <w:kern w:val="0"/>
-          <w:sz w:val="23"/>
-          <w:szCs w:val="23"/>
-          <w:lang w:eastAsia="fr-FR"/>
+          <w:lang w:val="en-US" w:eastAsia="fr-FR"/>
+          <w14:ligatures w14:val="none"/>
+        </w:rPr>
+        <w:br/>
+      </w:r>
+      <w:r>
+        <w:rPr>
+          <w:rFonts w:ascii="Consolas" w:eastAsia="Times New Roman" w:hAnsi="Consolas" w:cs="Times New Roman"/>
+          <w:color w:val="000000"/>
+          <w:kern w:val="0"/>
+          <w:sz w:val="23"/>
+          <w:szCs w:val="23"/>
+          <w:lang w:val="en-US" w:eastAsia="fr-FR"/>
           <w14:ligatures w14:val="none"/>
         </w:rPr>
         <w:br/>
@@ -30764,19 +30764,19 @@
           <w:kern w:val="0"/>
           <w:sz w:val="23"/>
           <w:szCs w:val="23"/>
-          <w:lang w:eastAsia="fr-FR"/>
-          <w14:ligatures w14:val="none"/>
-        </w:rPr>
-        <w:br/>
-      </w:r>
-      <w:r>
-        <w:rPr>
-          <w:rFonts w:ascii="Consolas" w:eastAsia="Times New Roman" w:hAnsi="Consolas" w:cs="Times New Roman"/>
-          <w:color w:val="000000"/>
-          <w:kern w:val="0"/>
-          <w:sz w:val="23"/>
-          <w:szCs w:val="23"/>
-          <w:lang w:eastAsia="fr-FR"/>
+          <w:lang w:val="en-US" w:eastAsia="fr-FR"/>
+          <w14:ligatures w14:val="none"/>
+        </w:rPr>
+        <w:br/>
+      </w:r>
+      <w:r>
+        <w:rPr>
+          <w:rFonts w:ascii="Consolas" w:eastAsia="Times New Roman" w:hAnsi="Consolas" w:cs="Times New Roman"/>
+          <w:color w:val="000000"/>
+          <w:kern w:val="0"/>
+          <w:sz w:val="23"/>
+          <w:szCs w:val="23"/>
+          <w:lang w:val="en-US" w:eastAsia="fr-FR"/>
           <w14:ligatures w14:val="none"/>
         </w:rPr>
         <w:br/>
@@ -30788,7 +30788,7 @@
           <w:kern w:val="0"/>
           <w:sz w:val="23"/>
           <w:szCs w:val="23"/>
-          <w:lang w:eastAsia="fr-FR"/>
+          <w:lang w:val="en-US" w:eastAsia="fr-FR"/>
           <w14:ligatures w14:val="none"/>
         </w:rPr>
         <w:t>for</w:t>
@@ -30800,7 +30800,7 @@
           <w:kern w:val="0"/>
           <w:sz w:val="23"/>
           <w:szCs w:val="23"/>
-          <w:lang w:eastAsia="fr-FR"/>
+          <w:lang w:val="en-US" w:eastAsia="fr-FR"/>
           <w14:ligatures w14:val="none"/>
         </w:rPr>
         <w:t> x </w:t>
@@ -30812,7 +30812,7 @@
           <w:kern w:val="0"/>
           <w:sz w:val="23"/>
           <w:szCs w:val="23"/>
-          <w:lang w:eastAsia="fr-FR"/>
+          <w:lang w:val="en-US" w:eastAsia="fr-FR"/>
           <w14:ligatures w14:val="none"/>
         </w:rPr>
         <w:t>in</w:t>
@@ -30824,7 +30824,7 @@
           <w:kern w:val="0"/>
           <w:sz w:val="23"/>
           <w:szCs w:val="23"/>
-          <w:lang w:eastAsia="fr-FR"/>
+          <w:lang w:val="en-US" w:eastAsia="fr-FR"/>
           <w14:ligatures w14:val="none"/>
         </w:rPr>
         <w:t> myresult:</w:t>
@@ -30836,7 +30836,7 @@
           <w:kern w:val="0"/>
           <w:sz w:val="23"/>
           <w:szCs w:val="23"/>
-          <w:lang w:eastAsia="fr-FR"/>
+          <w:lang w:val="en-US" w:eastAsia="fr-FR"/>
           <w14:ligatures w14:val="none"/>
         </w:rPr>
         <w:br/>
@@ -30849,7 +30849,7 @@
           <w:kern w:val="0"/>
           <w:sz w:val="23"/>
           <w:szCs w:val="23"/>
-          <w:lang w:eastAsia="fr-FR"/>
+          <w:lang w:val="en-US" w:eastAsia="fr-FR"/>
           <w14:ligatures w14:val="none"/>
         </w:rPr>
         <w:br/>
@@ -30924,7 +30924,7 @@
           <w:kern w:val="0"/>
           <w:sz w:val="48"/>
           <w:szCs w:val="48"/>
-          <w:lang w:eastAsia="fr-FR"/>
+          <w:lang w:val="en-US" w:eastAsia="fr-FR"/>
           <w14:ligatures w14:val="none"/>
         </w:rPr>
       </w:pPr>
@@ -30935,7 +30935,7 @@
           <w:kern w:val="0"/>
           <w:sz w:val="48"/>
           <w:szCs w:val="48"/>
-          <w:lang w:eastAsia="fr-FR"/>
+          <w:lang w:val="en-US" w:eastAsia="fr-FR"/>
           <w14:ligatures w14:val="none"/>
         </w:rPr>
         <w:t>Wildcard Characters</w:t>
@@ -30951,18 +30951,18 @@
           <w:kern w:val="0"/>
           <w:sz w:val="23"/>
           <w:szCs w:val="23"/>
-          <w:lang w:eastAsia="fr-FR"/>
-          <w14:ligatures w14:val="none"/>
-        </w:rPr>
-      </w:pPr>
-      <w:r>
-        <w:rPr>
-          <w:rFonts w:ascii="Verdana" w:eastAsia="Times New Roman" w:hAnsi="Verdana" w:cs="Times New Roman"/>
-          <w:color w:val="000000"/>
-          <w:kern w:val="0"/>
-          <w:sz w:val="23"/>
-          <w:szCs w:val="23"/>
-          <w:lang w:eastAsia="fr-FR"/>
+          <w:lang w:val="en-US" w:eastAsia="fr-FR"/>
+          <w14:ligatures w14:val="none"/>
+        </w:rPr>
+      </w:pPr>
+      <w:r>
+        <w:rPr>
+          <w:rFonts w:ascii="Verdana" w:eastAsia="Times New Roman" w:hAnsi="Verdana" w:cs="Times New Roman"/>
+          <w:color w:val="000000"/>
+          <w:kern w:val="0"/>
+          <w:sz w:val="23"/>
+          <w:szCs w:val="23"/>
+          <w:lang w:val="en-US" w:eastAsia="fr-FR"/>
           <w14:ligatures w14:val="none"/>
         </w:rPr>
         <w:t>You can also select the records that starts, includes, or ends with a given letter or phrase.</w:t>
@@ -30978,18 +30978,18 @@
           <w:kern w:val="0"/>
           <w:sz w:val="23"/>
           <w:szCs w:val="23"/>
-          <w:lang w:eastAsia="fr-FR"/>
-          <w14:ligatures w14:val="none"/>
-        </w:rPr>
-      </w:pPr>
-      <w:r>
-        <w:rPr>
-          <w:rFonts w:ascii="Verdana" w:eastAsia="Times New Roman" w:hAnsi="Verdana" w:cs="Times New Roman"/>
-          <w:color w:val="000000"/>
-          <w:kern w:val="0"/>
-          <w:sz w:val="23"/>
-          <w:szCs w:val="23"/>
-          <w:lang w:eastAsia="fr-FR"/>
+          <w:lang w:val="en-US" w:eastAsia="fr-FR"/>
+          <w14:ligatures w14:val="none"/>
+        </w:rPr>
+      </w:pPr>
+      <w:r>
+        <w:rPr>
+          <w:rFonts w:ascii="Verdana" w:eastAsia="Times New Roman" w:hAnsi="Verdana" w:cs="Times New Roman"/>
+          <w:color w:val="000000"/>
+          <w:kern w:val="0"/>
+          <w:sz w:val="23"/>
+          <w:szCs w:val="23"/>
+          <w:lang w:val="en-US" w:eastAsia="fr-FR"/>
           <w14:ligatures w14:val="none"/>
         </w:rPr>
         <w:t>Use the </w:t>
@@ -31001,7 +31001,7 @@
           <w:kern w:val="0"/>
           <w:sz w:val="20"/>
           <w:szCs w:val="20"/>
-          <w:lang w:eastAsia="fr-FR"/>
+          <w:lang w:val="en-US" w:eastAsia="fr-FR"/>
           <w14:ligatures w14:val="none"/>
         </w:rPr>
         <w:t>%</w:t>
@@ -31013,7 +31013,7 @@
           <w:kern w:val="0"/>
           <w:sz w:val="23"/>
           <w:szCs w:val="23"/>
-          <w:lang w:eastAsia="fr-FR"/>
+          <w:lang w:val="en-US" w:eastAsia="fr-FR"/>
           <w14:ligatures w14:val="none"/>
         </w:rPr>
         <w:t>  to represent wildcard characters:</w:t>
@@ -31030,7 +31030,7 @@
           <w:kern w:val="0"/>
           <w:sz w:val="36"/>
           <w:szCs w:val="36"/>
-          <w:lang w:eastAsia="fr-FR"/>
+          <w:lang w:val="en-US" w:eastAsia="fr-FR"/>
           <w14:ligatures w14:val="none"/>
         </w:rPr>
       </w:pPr>
@@ -31041,7 +31041,7 @@
           <w:kern w:val="0"/>
           <w:sz w:val="36"/>
           <w:szCs w:val="36"/>
-          <w:lang w:eastAsia="fr-FR"/>
+          <w:lang w:val="en-US" w:eastAsia="fr-FR"/>
           <w14:ligatures w14:val="none"/>
         </w:rPr>
         <w:t>Example</w:t>
@@ -31057,18 +31057,18 @@
           <w:kern w:val="0"/>
           <w:sz w:val="23"/>
           <w:szCs w:val="23"/>
-          <w:lang w:eastAsia="fr-FR"/>
-          <w14:ligatures w14:val="none"/>
-        </w:rPr>
-      </w:pPr>
-      <w:r>
-        <w:rPr>
-          <w:rFonts w:ascii="Verdana" w:eastAsia="Times New Roman" w:hAnsi="Verdana" w:cs="Times New Roman"/>
-          <w:color w:val="000000"/>
-          <w:kern w:val="0"/>
-          <w:sz w:val="23"/>
-          <w:szCs w:val="23"/>
-          <w:lang w:eastAsia="fr-FR"/>
+          <w:lang w:val="en-US" w:eastAsia="fr-FR"/>
+          <w14:ligatures w14:val="none"/>
+        </w:rPr>
+      </w:pPr>
+      <w:r>
+        <w:rPr>
+          <w:rFonts w:ascii="Verdana" w:eastAsia="Times New Roman" w:hAnsi="Verdana" w:cs="Times New Roman"/>
+          <w:color w:val="000000"/>
+          <w:kern w:val="0"/>
+          <w:sz w:val="23"/>
+          <w:szCs w:val="23"/>
+          <w:lang w:val="en-US" w:eastAsia="fr-FR"/>
           <w14:ligatures w14:val="none"/>
         </w:rPr>
         <w:t>Select records where the address contains the word "way":</w:t>
@@ -31084,7 +31084,7 @@
           <w:kern w:val="0"/>
           <w:sz w:val="23"/>
           <w:szCs w:val="23"/>
-          <w:lang w:eastAsia="fr-FR"/>
+          <w:lang w:val="en-US" w:eastAsia="fr-FR"/>
           <w14:ligatures w14:val="none"/>
         </w:rPr>
       </w:pPr>
@@ -31095,7 +31095,7 @@
           <w:kern w:val="0"/>
           <w:sz w:val="23"/>
           <w:szCs w:val="23"/>
-          <w:lang w:eastAsia="fr-FR"/>
+          <w:lang w:val="en-US" w:eastAsia="fr-FR"/>
           <w14:ligatures w14:val="none"/>
         </w:rPr>
         <w:t>import</w:t>
@@ -31107,7 +31107,7 @@
           <w:kern w:val="0"/>
           <w:sz w:val="23"/>
           <w:szCs w:val="23"/>
-          <w:lang w:eastAsia="fr-FR"/>
+          <w:lang w:val="en-US" w:eastAsia="fr-FR"/>
           <w14:ligatures w14:val="none"/>
         </w:rPr>
         <w:t> mysql.connector</w:t>
@@ -31119,19 +31119,19 @@
           <w:kern w:val="0"/>
           <w:sz w:val="23"/>
           <w:szCs w:val="23"/>
-          <w:lang w:eastAsia="fr-FR"/>
-          <w14:ligatures w14:val="none"/>
-        </w:rPr>
-        <w:br/>
-      </w:r>
-      <w:r>
-        <w:rPr>
-          <w:rFonts w:ascii="Consolas" w:eastAsia="Times New Roman" w:hAnsi="Consolas" w:cs="Times New Roman"/>
-          <w:color w:val="000000"/>
-          <w:kern w:val="0"/>
-          <w:sz w:val="23"/>
-          <w:szCs w:val="23"/>
-          <w:lang w:eastAsia="fr-FR"/>
+          <w:lang w:val="en-US" w:eastAsia="fr-FR"/>
+          <w14:ligatures w14:val="none"/>
+        </w:rPr>
+        <w:br/>
+      </w:r>
+      <w:r>
+        <w:rPr>
+          <w:rFonts w:ascii="Consolas" w:eastAsia="Times New Roman" w:hAnsi="Consolas" w:cs="Times New Roman"/>
+          <w:color w:val="000000"/>
+          <w:kern w:val="0"/>
+          <w:sz w:val="23"/>
+          <w:szCs w:val="23"/>
+          <w:lang w:val="en-US" w:eastAsia="fr-FR"/>
           <w14:ligatures w14:val="none"/>
         </w:rPr>
         <w:br/>
@@ -31144,7 +31144,7 @@
           <w:kern w:val="0"/>
           <w:sz w:val="23"/>
           <w:szCs w:val="23"/>
-          <w:lang w:eastAsia="fr-FR"/>
+          <w:lang w:val="en-US" w:eastAsia="fr-FR"/>
           <w14:ligatures w14:val="none"/>
         </w:rPr>
         <w:br/>
@@ -31157,7 +31157,7 @@
           <w:kern w:val="0"/>
           <w:sz w:val="23"/>
           <w:szCs w:val="23"/>
-          <w:lang w:eastAsia="fr-FR"/>
+          <w:lang w:val="en-US" w:eastAsia="fr-FR"/>
           <w14:ligatures w14:val="none"/>
         </w:rPr>
         <w:t>"localhost"</w:t>
@@ -31169,7 +31169,7 @@
           <w:kern w:val="0"/>
           <w:sz w:val="23"/>
           <w:szCs w:val="23"/>
-          <w:lang w:eastAsia="fr-FR"/>
+          <w:lang w:val="en-US" w:eastAsia="fr-FR"/>
           <w14:ligatures w14:val="none"/>
         </w:rPr>
         <w:t>,</w:t>
@@ -31181,7 +31181,7 @@
           <w:kern w:val="0"/>
           <w:sz w:val="23"/>
           <w:szCs w:val="23"/>
-          <w:lang w:eastAsia="fr-FR"/>
+          <w:lang w:val="en-US" w:eastAsia="fr-FR"/>
           <w14:ligatures w14:val="none"/>
         </w:rPr>
         <w:br/>
@@ -31194,7 +31194,7 @@
           <w:kern w:val="0"/>
           <w:sz w:val="23"/>
           <w:szCs w:val="23"/>
-          <w:lang w:eastAsia="fr-FR"/>
+          <w:lang w:val="en-US" w:eastAsia="fr-FR"/>
           <w14:ligatures w14:val="none"/>
         </w:rPr>
         <w:t> </w:t>
@@ -31206,7 +31206,7 @@
           <w:kern w:val="0"/>
           <w:sz w:val="23"/>
           <w:szCs w:val="23"/>
-          <w:lang w:eastAsia="fr-FR"/>
+          <w:lang w:val="en-US" w:eastAsia="fr-FR"/>
           <w14:ligatures w14:val="none"/>
         </w:rPr>
         <w:t>user=</w:t>
@@ -31218,7 +31218,7 @@
           <w:kern w:val="0"/>
           <w:sz w:val="23"/>
           <w:szCs w:val="23"/>
-          <w:lang w:eastAsia="fr-FR"/>
+          <w:lang w:val="en-US" w:eastAsia="fr-FR"/>
           <w14:ligatures w14:val="none"/>
         </w:rPr>
         <w:t>"</w:t>
@@ -31232,7 +31232,7 @@
           <w:kern w:val="0"/>
           <w:sz w:val="23"/>
           <w:szCs w:val="23"/>
-          <w:lang w:eastAsia="fr-FR"/>
+          <w:lang w:val="en-US" w:eastAsia="fr-FR"/>
           <w14:ligatures w14:val="none"/>
         </w:rPr>
         <w:t>yourusername</w:t>
@@ -31244,7 +31244,7 @@
           <w:kern w:val="0"/>
           <w:sz w:val="23"/>
           <w:szCs w:val="23"/>
-          <w:lang w:eastAsia="fr-FR"/>
+          <w:lang w:val="en-US" w:eastAsia="fr-FR"/>
           <w14:ligatures w14:val="none"/>
         </w:rPr>
         <w:t>"</w:t>
@@ -31256,7 +31256,7 @@
           <w:kern w:val="0"/>
           <w:sz w:val="23"/>
           <w:szCs w:val="23"/>
-          <w:lang w:eastAsia="fr-FR"/>
+          <w:lang w:val="en-US" w:eastAsia="fr-FR"/>
           <w14:ligatures w14:val="none"/>
         </w:rPr>
         <w:t>,</w:t>
@@ -31268,7 +31268,7 @@
           <w:kern w:val="0"/>
           <w:sz w:val="23"/>
           <w:szCs w:val="23"/>
-          <w:lang w:eastAsia="fr-FR"/>
+          <w:lang w:val="en-US" w:eastAsia="fr-FR"/>
           <w14:ligatures w14:val="none"/>
         </w:rPr>
         <w:br/>
@@ -31281,7 +31281,7 @@
           <w:kern w:val="0"/>
           <w:sz w:val="23"/>
           <w:szCs w:val="23"/>
-          <w:lang w:eastAsia="fr-FR"/>
+          <w:lang w:val="en-US" w:eastAsia="fr-FR"/>
           <w14:ligatures w14:val="none"/>
         </w:rPr>
         <w:t>"</w:t>
@@ -31295,7 +31295,7 @@
           <w:kern w:val="0"/>
           <w:sz w:val="23"/>
           <w:szCs w:val="23"/>
-          <w:lang w:eastAsia="fr-FR"/>
+          <w:lang w:val="en-US" w:eastAsia="fr-FR"/>
           <w14:ligatures w14:val="none"/>
         </w:rPr>
         <w:t>yourpassword</w:t>
@@ -31307,7 +31307,7 @@
           <w:kern w:val="0"/>
           <w:sz w:val="23"/>
           <w:szCs w:val="23"/>
-          <w:lang w:eastAsia="fr-FR"/>
+          <w:lang w:val="en-US" w:eastAsia="fr-FR"/>
           <w14:ligatures w14:val="none"/>
         </w:rPr>
         <w:t>"</w:t>
@@ -31319,7 +31319,7 @@
           <w:kern w:val="0"/>
           <w:sz w:val="23"/>
           <w:szCs w:val="23"/>
-          <w:lang w:eastAsia="fr-FR"/>
+          <w:lang w:val="en-US" w:eastAsia="fr-FR"/>
           <w14:ligatures w14:val="none"/>
         </w:rPr>
         <w:t>,</w:t>
@@ -31331,7 +31331,7 @@
           <w:kern w:val="0"/>
           <w:sz w:val="23"/>
           <w:szCs w:val="23"/>
-          <w:lang w:eastAsia="fr-FR"/>
+          <w:lang w:val="en-US" w:eastAsia="fr-FR"/>
           <w14:ligatures w14:val="none"/>
         </w:rPr>
         <w:br/>
@@ -31344,7 +31344,7 @@
           <w:kern w:val="0"/>
           <w:sz w:val="23"/>
           <w:szCs w:val="23"/>
-          <w:lang w:eastAsia="fr-FR"/>
+          <w:lang w:val="en-US" w:eastAsia="fr-FR"/>
           <w14:ligatures w14:val="none"/>
         </w:rPr>
         <w:t>"mydatabase"</w:t>
@@ -31356,7 +31356,7 @@
           <w:kern w:val="0"/>
           <w:sz w:val="23"/>
           <w:szCs w:val="23"/>
-          <w:lang w:eastAsia="fr-FR"/>
+          <w:lang w:val="en-US" w:eastAsia="fr-FR"/>
           <w14:ligatures w14:val="none"/>
         </w:rPr>
         <w:br/>
@@ -31369,19 +31369,19 @@
           <w:kern w:val="0"/>
           <w:sz w:val="23"/>
           <w:szCs w:val="23"/>
-          <w:lang w:eastAsia="fr-FR"/>
-          <w14:ligatures w14:val="none"/>
-        </w:rPr>
-        <w:br/>
-      </w:r>
-      <w:r>
-        <w:rPr>
-          <w:rFonts w:ascii="Consolas" w:eastAsia="Times New Roman" w:hAnsi="Consolas" w:cs="Times New Roman"/>
-          <w:color w:val="000000"/>
-          <w:kern w:val="0"/>
-          <w:sz w:val="23"/>
-          <w:szCs w:val="23"/>
-          <w:lang w:eastAsia="fr-FR"/>
+          <w:lang w:val="en-US" w:eastAsia="fr-FR"/>
+          <w14:ligatures w14:val="none"/>
+        </w:rPr>
+        <w:br/>
+      </w:r>
+      <w:r>
+        <w:rPr>
+          <w:rFonts w:ascii="Consolas" w:eastAsia="Times New Roman" w:hAnsi="Consolas" w:cs="Times New Roman"/>
+          <w:color w:val="000000"/>
+          <w:kern w:val="0"/>
+          <w:sz w:val="23"/>
+          <w:szCs w:val="23"/>
+          <w:lang w:val="en-US" w:eastAsia="fr-FR"/>
           <w14:ligatures w14:val="none"/>
         </w:rPr>
         <w:br/>
@@ -31394,19 +31394,19 @@
           <w:kern w:val="0"/>
           <w:sz w:val="23"/>
           <w:szCs w:val="23"/>
-          <w:lang w:eastAsia="fr-FR"/>
-          <w14:ligatures w14:val="none"/>
-        </w:rPr>
-        <w:br/>
-      </w:r>
-      <w:r>
-        <w:rPr>
-          <w:rFonts w:ascii="Consolas" w:eastAsia="Times New Roman" w:hAnsi="Consolas" w:cs="Times New Roman"/>
-          <w:color w:val="000000"/>
-          <w:kern w:val="0"/>
-          <w:sz w:val="23"/>
-          <w:szCs w:val="23"/>
-          <w:lang w:eastAsia="fr-FR"/>
+          <w:lang w:val="en-US" w:eastAsia="fr-FR"/>
+          <w14:ligatures w14:val="none"/>
+        </w:rPr>
+        <w:br/>
+      </w:r>
+      <w:r>
+        <w:rPr>
+          <w:rFonts w:ascii="Consolas" w:eastAsia="Times New Roman" w:hAnsi="Consolas" w:cs="Times New Roman"/>
+          <w:color w:val="000000"/>
+          <w:kern w:val="0"/>
+          <w:sz w:val="23"/>
+          <w:szCs w:val="23"/>
+          <w:lang w:val="en-US" w:eastAsia="fr-FR"/>
           <w14:ligatures w14:val="none"/>
         </w:rPr>
         <w:br/>
@@ -31419,7 +31419,7 @@
           <w:kern w:val="0"/>
           <w:sz w:val="23"/>
           <w:szCs w:val="23"/>
-          <w:lang w:eastAsia="fr-FR"/>
+          <w:lang w:val="en-US" w:eastAsia="fr-FR"/>
           <w14:ligatures w14:val="none"/>
         </w:rPr>
         <w:t>"SELECT * FROM customers WHERE address LIKE '%way%'"</w:t>
@@ -31431,19 +31431,19 @@
           <w:kern w:val="0"/>
           <w:sz w:val="23"/>
           <w:szCs w:val="23"/>
-          <w:lang w:eastAsia="fr-FR"/>
-          <w14:ligatures w14:val="none"/>
-        </w:rPr>
-        <w:br/>
-      </w:r>
-      <w:r>
-        <w:rPr>
-          <w:rFonts w:ascii="Consolas" w:eastAsia="Times New Roman" w:hAnsi="Consolas" w:cs="Times New Roman"/>
-          <w:color w:val="000000"/>
-          <w:kern w:val="0"/>
-          <w:sz w:val="23"/>
-          <w:szCs w:val="23"/>
-          <w:lang w:eastAsia="fr-FR"/>
+          <w:lang w:val="en-US" w:eastAsia="fr-FR"/>
+          <w14:ligatures w14:val="none"/>
+        </w:rPr>
+        <w:br/>
+      </w:r>
+      <w:r>
+        <w:rPr>
+          <w:rFonts w:ascii="Consolas" w:eastAsia="Times New Roman" w:hAnsi="Consolas" w:cs="Times New Roman"/>
+          <w:color w:val="000000"/>
+          <w:kern w:val="0"/>
+          <w:sz w:val="23"/>
+          <w:szCs w:val="23"/>
+          <w:lang w:val="en-US" w:eastAsia="fr-FR"/>
           <w14:ligatures w14:val="none"/>
         </w:rPr>
         <w:br/>
@@ -31456,19 +31456,19 @@
           <w:kern w:val="0"/>
           <w:sz w:val="23"/>
           <w:szCs w:val="23"/>
-          <w:lang w:eastAsia="fr-FR"/>
-          <w14:ligatures w14:val="none"/>
-        </w:rPr>
-        <w:br/>
-      </w:r>
-      <w:r>
-        <w:rPr>
-          <w:rFonts w:ascii="Consolas" w:eastAsia="Times New Roman" w:hAnsi="Consolas" w:cs="Times New Roman"/>
-          <w:color w:val="000000"/>
-          <w:kern w:val="0"/>
-          <w:sz w:val="23"/>
-          <w:szCs w:val="23"/>
-          <w:lang w:eastAsia="fr-FR"/>
+          <w:lang w:val="en-US" w:eastAsia="fr-FR"/>
+          <w14:ligatures w14:val="none"/>
+        </w:rPr>
+        <w:br/>
+      </w:r>
+      <w:r>
+        <w:rPr>
+          <w:rFonts w:ascii="Consolas" w:eastAsia="Times New Roman" w:hAnsi="Consolas" w:cs="Times New Roman"/>
+          <w:color w:val="000000"/>
+          <w:kern w:val="0"/>
+          <w:sz w:val="23"/>
+          <w:szCs w:val="23"/>
+          <w:lang w:val="en-US" w:eastAsia="fr-FR"/>
           <w14:ligatures w14:val="none"/>
         </w:rPr>
         <w:br/>
@@ -31481,19 +31481,19 @@
           <w:kern w:val="0"/>
           <w:sz w:val="23"/>
           <w:szCs w:val="23"/>
-          <w:lang w:eastAsia="fr-FR"/>
-          <w14:ligatures w14:val="none"/>
-        </w:rPr>
-        <w:br/>
-      </w:r>
-      <w:r>
-        <w:rPr>
-          <w:rFonts w:ascii="Consolas" w:eastAsia="Times New Roman" w:hAnsi="Consolas" w:cs="Times New Roman"/>
-          <w:color w:val="000000"/>
-          <w:kern w:val="0"/>
-          <w:sz w:val="23"/>
-          <w:szCs w:val="23"/>
-          <w:lang w:eastAsia="fr-FR"/>
+          <w:lang w:val="en-US" w:eastAsia="fr-FR"/>
+          <w14:ligatures w14:val="none"/>
+        </w:rPr>
+        <w:br/>
+      </w:r>
+      <w:r>
+        <w:rPr>
+          <w:rFonts w:ascii="Consolas" w:eastAsia="Times New Roman" w:hAnsi="Consolas" w:cs="Times New Roman"/>
+          <w:color w:val="000000"/>
+          <w:kern w:val="0"/>
+          <w:sz w:val="23"/>
+          <w:szCs w:val="23"/>
+          <w:lang w:val="en-US" w:eastAsia="fr-FR"/>
           <w14:ligatures w14:val="none"/>
         </w:rPr>
         <w:br/>
@@ -31505,7 +31505,7 @@
           <w:kern w:val="0"/>
           <w:sz w:val="23"/>
           <w:szCs w:val="23"/>
-          <w:lang w:eastAsia="fr-FR"/>
+          <w:lang w:val="en-US" w:eastAsia="fr-FR"/>
           <w14:ligatures w14:val="none"/>
         </w:rPr>
         <w:t>for</w:t>
@@ -31517,7 +31517,7 @@
           <w:kern w:val="0"/>
           <w:sz w:val="23"/>
           <w:szCs w:val="23"/>
-          <w:lang w:eastAsia="fr-FR"/>
+          <w:lang w:val="en-US" w:eastAsia="fr-FR"/>
           <w14:ligatures w14:val="none"/>
         </w:rPr>
         <w:t> x </w:t>
@@ -31529,7 +31529,7 @@
           <w:kern w:val="0"/>
           <w:sz w:val="23"/>
           <w:szCs w:val="23"/>
-          <w:lang w:eastAsia="fr-FR"/>
+          <w:lang w:val="en-US" w:eastAsia="fr-FR"/>
           <w14:ligatures w14:val="none"/>
         </w:rPr>
         <w:t>in</w:t>
@@ -31541,7 +31541,7 @@
           <w:kern w:val="0"/>
           <w:sz w:val="23"/>
           <w:szCs w:val="23"/>
-          <w:lang w:eastAsia="fr-FR"/>
+          <w:lang w:val="en-US" w:eastAsia="fr-FR"/>
           <w14:ligatures w14:val="none"/>
         </w:rPr>
         <w:t> myresult:</w:t>
@@ -31553,7 +31553,7 @@
           <w:kern w:val="0"/>
           <w:sz w:val="23"/>
           <w:szCs w:val="23"/>
-          <w:lang w:eastAsia="fr-FR"/>
+          <w:lang w:val="en-US" w:eastAsia="fr-FR"/>
           <w14:ligatures w14:val="none"/>
         </w:rPr>
         <w:br/>
@@ -31566,7 +31566,7 @@
           <w:kern w:val="0"/>
           <w:sz w:val="23"/>
           <w:szCs w:val="23"/>
-          <w:lang w:eastAsia="fr-FR"/>
+          <w:lang w:val="en-US" w:eastAsia="fr-FR"/>
           <w14:ligatures w14:val="none"/>
         </w:rPr>
         <w:t>print</w:t>
@@ -31578,7 +31578,7 @@
           <w:kern w:val="0"/>
           <w:sz w:val="23"/>
           <w:szCs w:val="23"/>
-          <w:lang w:eastAsia="fr-FR"/>
+          <w:lang w:val="en-US" w:eastAsia="fr-FR"/>
           <w14:ligatures w14:val="none"/>
         </w:rPr>
         <w:t>(x)</w:t>
@@ -31708,11 +31708,868 @@
           <w:kern w:val="0"/>
           <w:sz w:val="48"/>
           <w:szCs w:val="48"/>
+          <w:lang w:val="en-US" w:eastAsia="fr-FR"/>
+          <w14:ligatures w14:val="none"/>
+        </w:rPr>
+      </w:pPr>
+      <w:r>
+        <w:rPr>
+          <w:rFonts w:ascii="Segoe UI" w:eastAsia="Times New Roman" w:hAnsi="Segoe UI" w:cs="Segoe UI"/>
+          <w:color w:val="000000"/>
+          <w:kern w:val="0"/>
+          <w:sz w:val="48"/>
+          <w:szCs w:val="48"/>
+          <w:lang w:val="en-US" w:eastAsia="fr-FR"/>
+          <w14:ligatures w14:val="none"/>
+        </w:rPr>
+        <w:t>Prevent SQL Injection</w:t>
+      </w:r>
+    </w:p>
+    <w:p>
+      <w:pPr>
+        <w:shd w:val="clear" w:color="auto" w:fill="FFFFFF"/>
+        <w:spacing w:before="288" w:after="288" w:line="240" w:lineRule="auto"/>
+        <w:rPr>
+          <w:rFonts w:ascii="Verdana" w:eastAsia="Times New Roman" w:hAnsi="Verdana" w:cs="Times New Roman"/>
+          <w:color w:val="000000"/>
+          <w:kern w:val="0"/>
+          <w:sz w:val="23"/>
+          <w:szCs w:val="23"/>
+          <w:lang w:val="en-US" w:eastAsia="fr-FR"/>
+          <w14:ligatures w14:val="none"/>
+        </w:rPr>
+      </w:pPr>
+      <w:r>
+        <w:rPr>
+          <w:rFonts w:ascii="Verdana" w:eastAsia="Times New Roman" w:hAnsi="Verdana" w:cs="Times New Roman"/>
+          <w:color w:val="000000"/>
+          <w:kern w:val="0"/>
+          <w:sz w:val="23"/>
+          <w:szCs w:val="23"/>
+          <w:lang w:val="en-US" w:eastAsia="fr-FR"/>
+          <w14:ligatures w14:val="none"/>
+        </w:rPr>
+        <w:t>When query values are provided by the user, you should escape the values.</w:t>
+      </w:r>
+    </w:p>
+    <w:p>
+      <w:pPr>
+        <w:shd w:val="clear" w:color="auto" w:fill="FFFFFF"/>
+        <w:spacing w:before="288" w:after="288" w:line="240" w:lineRule="auto"/>
+        <w:rPr>
+          <w:rFonts w:ascii="Verdana" w:eastAsia="Times New Roman" w:hAnsi="Verdana" w:cs="Times New Roman"/>
+          <w:color w:val="000000"/>
+          <w:kern w:val="0"/>
+          <w:sz w:val="23"/>
+          <w:szCs w:val="23"/>
+          <w:lang w:val="en-US" w:eastAsia="fr-FR"/>
+          <w14:ligatures w14:val="none"/>
+        </w:rPr>
+      </w:pPr>
+      <w:r>
+        <w:rPr>
+          <w:rFonts w:ascii="Verdana" w:eastAsia="Times New Roman" w:hAnsi="Verdana" w:cs="Times New Roman"/>
+          <w:color w:val="000000"/>
+          <w:kern w:val="0"/>
+          <w:sz w:val="23"/>
+          <w:szCs w:val="23"/>
+          <w:lang w:val="en-US" w:eastAsia="fr-FR"/>
+          <w14:ligatures w14:val="none"/>
+        </w:rPr>
+        <w:t>This is to prevent SQL injections, which is a common web hacking technique to destroy or misuse your database.</w:t>
+      </w:r>
+    </w:p>
+    <w:p>
+      <w:pPr>
+        <w:shd w:val="clear" w:color="auto" w:fill="FFFFFF"/>
+        <w:spacing w:before="288" w:after="288" w:line="240" w:lineRule="auto"/>
+        <w:rPr>
+          <w:rFonts w:ascii="Verdana" w:eastAsia="Times New Roman" w:hAnsi="Verdana" w:cs="Times New Roman"/>
+          <w:color w:val="000000"/>
+          <w:kern w:val="0"/>
+          <w:sz w:val="23"/>
+          <w:szCs w:val="23"/>
+          <w:lang w:val="en-US" w:eastAsia="fr-FR"/>
+          <w14:ligatures w14:val="none"/>
+        </w:rPr>
+      </w:pPr>
+      <w:r>
+        <w:rPr>
+          <w:rFonts w:ascii="Verdana" w:eastAsia="Times New Roman" w:hAnsi="Verdana" w:cs="Times New Roman"/>
+          <w:color w:val="000000"/>
+          <w:kern w:val="0"/>
+          <w:sz w:val="23"/>
+          <w:szCs w:val="23"/>
+          <w:lang w:val="en-US" w:eastAsia="fr-FR"/>
+          <w14:ligatures w14:val="none"/>
+        </w:rPr>
+        <w:t>The mysql.connector module has methods to escape query values:</w:t>
+      </w:r>
+    </w:p>
+    <w:p>
+      <w:pPr>
+        <w:shd w:val="clear" w:color="auto" w:fill="E7E9EB"/>
+        <w:spacing w:after="150" w:line="240" w:lineRule="auto"/>
+        <w:outlineLvl w:val="2"/>
+        <w:rPr>
+          <w:rFonts w:ascii="Segoe UI" w:eastAsia="Times New Roman" w:hAnsi="Segoe UI" w:cs="Segoe UI"/>
+          <w:color w:val="000000"/>
+          <w:kern w:val="0"/>
+          <w:sz w:val="36"/>
+          <w:szCs w:val="36"/>
+          <w:lang w:val="en-US" w:eastAsia="fr-FR"/>
+          <w14:ligatures w14:val="none"/>
+        </w:rPr>
+      </w:pPr>
+      <w:r>
+        <w:rPr>
+          <w:rFonts w:ascii="Segoe UI" w:eastAsia="Times New Roman" w:hAnsi="Segoe UI" w:cs="Segoe UI"/>
+          <w:color w:val="000000"/>
+          <w:kern w:val="0"/>
+          <w:sz w:val="36"/>
+          <w:szCs w:val="36"/>
+          <w:lang w:val="en-US" w:eastAsia="fr-FR"/>
+          <w14:ligatures w14:val="none"/>
+        </w:rPr>
+        <w:t>Example</w:t>
+      </w:r>
+    </w:p>
+    <w:p>
+      <w:pPr>
+        <w:shd w:val="clear" w:color="auto" w:fill="E7E9EB"/>
+        <w:spacing w:before="240" w:after="240" w:line="240" w:lineRule="auto"/>
+        <w:rPr>
+          <w:rFonts w:ascii="Verdana" w:eastAsia="Times New Roman" w:hAnsi="Verdana" w:cs="Times New Roman"/>
+          <w:color w:val="000000"/>
+          <w:kern w:val="0"/>
+          <w:sz w:val="23"/>
+          <w:szCs w:val="23"/>
+          <w:lang w:val="en-US" w:eastAsia="fr-FR"/>
+          <w14:ligatures w14:val="none"/>
+        </w:rPr>
+      </w:pPr>
+      <w:r>
+        <w:rPr>
+          <w:rFonts w:ascii="Verdana" w:eastAsia="Times New Roman" w:hAnsi="Verdana" w:cs="Times New Roman"/>
+          <w:color w:val="000000"/>
+          <w:kern w:val="0"/>
+          <w:sz w:val="23"/>
+          <w:szCs w:val="23"/>
+          <w:lang w:val="en-US" w:eastAsia="fr-FR"/>
+          <w14:ligatures w14:val="none"/>
+        </w:rPr>
+        <w:t>Escape query values by using the placholder </w:t>
+      </w:r>
+      <w:r>
+        <w:rPr>
+          <w:rFonts w:ascii="Consolas" w:eastAsia="Times New Roman" w:hAnsi="Consolas" w:cs="Courier New"/>
+          <w:color w:val="DC143C"/>
+          <w:kern w:val="0"/>
+          <w:sz w:val="20"/>
+          <w:szCs w:val="20"/>
+          <w:lang w:val="en-US" w:eastAsia="fr-FR"/>
+          <w14:ligatures w14:val="none"/>
+        </w:rPr>
+        <w:t>%s</w:t>
+      </w:r>
+      <w:r>
+        <w:rPr>
+          <w:rFonts w:ascii="Verdana" w:eastAsia="Times New Roman" w:hAnsi="Verdana" w:cs="Times New Roman"/>
+          <w:color w:val="000000"/>
+          <w:kern w:val="0"/>
+          <w:sz w:val="23"/>
+          <w:szCs w:val="23"/>
+          <w:lang w:val="en-US" w:eastAsia="fr-FR"/>
+          <w14:ligatures w14:val="none"/>
+        </w:rPr>
+        <w:t> method:</w:t>
+      </w:r>
+    </w:p>
+    <w:p>
+      <w:pPr>
+        <w:shd w:val="clear" w:color="auto" w:fill="FFFFFF"/>
+        <w:spacing w:line="240" w:lineRule="auto"/>
+        <w:rPr>
+          <w:rFonts w:ascii="Consolas" w:eastAsia="Times New Roman" w:hAnsi="Consolas" w:cs="Times New Roman"/>
+          <w:color w:val="000000"/>
+          <w:kern w:val="0"/>
+          <w:sz w:val="23"/>
+          <w:szCs w:val="23"/>
+          <w:lang w:val="en-US" w:eastAsia="fr-FR"/>
+          <w14:ligatures w14:val="none"/>
+        </w:rPr>
+      </w:pPr>
+      <w:r>
+        <w:rPr>
+          <w:rFonts w:ascii="Consolas" w:eastAsia="Times New Roman" w:hAnsi="Consolas" w:cs="Times New Roman"/>
+          <w:color w:val="0000CD"/>
+          <w:kern w:val="0"/>
+          <w:sz w:val="23"/>
+          <w:szCs w:val="23"/>
+          <w:lang w:val="en-US" w:eastAsia="fr-FR"/>
+          <w14:ligatures w14:val="none"/>
+        </w:rPr>
+        <w:t>import</w:t>
+      </w:r>
+      <w:r>
+        <w:rPr>
+          <w:rFonts w:ascii="Consolas" w:eastAsia="Times New Roman" w:hAnsi="Consolas" w:cs="Times New Roman"/>
+          <w:color w:val="000000"/>
+          <w:kern w:val="0"/>
+          <w:sz w:val="23"/>
+          <w:szCs w:val="23"/>
+          <w:lang w:val="en-US" w:eastAsia="fr-FR"/>
+          <w14:ligatures w14:val="none"/>
+        </w:rPr>
+        <w:t> mysql.connector</w:t>
+      </w:r>
+      <w:r>
+        <w:rPr>
+          <w:rFonts w:ascii="Consolas" w:eastAsia="Times New Roman" w:hAnsi="Consolas" w:cs="Times New Roman"/>
+          <w:color w:val="000000"/>
+          <w:kern w:val="0"/>
+          <w:sz w:val="23"/>
+          <w:szCs w:val="23"/>
+          <w:lang w:val="en-US" w:eastAsia="fr-FR"/>
+          <w14:ligatures w14:val="none"/>
+        </w:rPr>
+        <w:br/>
+      </w:r>
+      <w:r>
+        <w:rPr>
+          <w:rFonts w:ascii="Consolas" w:eastAsia="Times New Roman" w:hAnsi="Consolas" w:cs="Times New Roman"/>
+          <w:color w:val="000000"/>
+          <w:kern w:val="0"/>
+          <w:sz w:val="23"/>
+          <w:szCs w:val="23"/>
+          <w:lang w:val="en-US" w:eastAsia="fr-FR"/>
+          <w14:ligatures w14:val="none"/>
+        </w:rPr>
+        <w:br/>
+        <w:t>mydb = mysql.connector.connect(</w:t>
+      </w:r>
+      <w:r>
+        <w:rPr>
+          <w:rFonts w:ascii="Consolas" w:eastAsia="Times New Roman" w:hAnsi="Consolas" w:cs="Times New Roman"/>
+          <w:color w:val="000000"/>
+          <w:kern w:val="0"/>
+          <w:sz w:val="23"/>
+          <w:szCs w:val="23"/>
+          <w:lang w:val="en-US" w:eastAsia="fr-FR"/>
+          <w14:ligatures w14:val="none"/>
+        </w:rPr>
+        <w:br/>
+        <w:t>  host=</w:t>
+      </w:r>
+      <w:r>
+        <w:rPr>
+          <w:rFonts w:ascii="Consolas" w:eastAsia="Times New Roman" w:hAnsi="Consolas" w:cs="Times New Roman"/>
+          <w:color w:val="A52A2A"/>
+          <w:kern w:val="0"/>
+          <w:sz w:val="23"/>
+          <w:szCs w:val="23"/>
+          <w:lang w:val="en-US" w:eastAsia="fr-FR"/>
+          <w14:ligatures w14:val="none"/>
+        </w:rPr>
+        <w:t>"localhost"</w:t>
+      </w:r>
+      <w:r>
+        <w:rPr>
+          <w:rFonts w:ascii="Consolas" w:eastAsia="Times New Roman" w:hAnsi="Consolas" w:cs="Times New Roman"/>
+          <w:color w:val="000000"/>
+          <w:kern w:val="0"/>
+          <w:sz w:val="23"/>
+          <w:szCs w:val="23"/>
+          <w:lang w:val="en-US" w:eastAsia="fr-FR"/>
+          <w14:ligatures w14:val="none"/>
+        </w:rPr>
+        <w:t>,</w:t>
+      </w:r>
+      <w:r>
+        <w:rPr>
+          <w:rFonts w:ascii="Consolas" w:eastAsia="Times New Roman" w:hAnsi="Consolas" w:cs="Times New Roman"/>
+          <w:color w:val="000000"/>
+          <w:kern w:val="0"/>
+          <w:sz w:val="23"/>
+          <w:szCs w:val="23"/>
+          <w:lang w:val="en-US" w:eastAsia="fr-FR"/>
+          <w14:ligatures w14:val="none"/>
+        </w:rPr>
+        <w:br/>
+        <w:t> </w:t>
+      </w:r>
+      <w:r>
+        <w:rPr>
+          <w:rFonts w:ascii="Consolas" w:eastAsia="Times New Roman" w:hAnsi="Consolas" w:cs="Times New Roman"/>
+          <w:color w:val="FF0000"/>
+          <w:kern w:val="0"/>
+          <w:sz w:val="23"/>
+          <w:szCs w:val="23"/>
+          <w:lang w:val="en-US" w:eastAsia="fr-FR"/>
+          <w14:ligatures w14:val="none"/>
+        </w:rPr>
+        <w:t> </w:t>
+      </w:r>
+      <w:r>
+        <w:rPr>
+          <w:rFonts w:ascii="Consolas" w:eastAsia="Times New Roman" w:hAnsi="Consolas" w:cs="Times New Roman"/>
+          <w:color w:val="000000"/>
+          <w:kern w:val="0"/>
+          <w:sz w:val="23"/>
+          <w:szCs w:val="23"/>
+          <w:lang w:val="en-US" w:eastAsia="fr-FR"/>
+          <w14:ligatures w14:val="none"/>
+        </w:rPr>
+        <w:t>user=</w:t>
+      </w:r>
+      <w:r>
+        <w:rPr>
+          <w:rFonts w:ascii="Consolas" w:eastAsia="Times New Roman" w:hAnsi="Consolas" w:cs="Times New Roman"/>
+          <w:color w:val="A52A2A"/>
+          <w:kern w:val="0"/>
+          <w:sz w:val="23"/>
+          <w:szCs w:val="23"/>
+          <w:lang w:val="en-US" w:eastAsia="fr-FR"/>
+          <w14:ligatures w14:val="none"/>
+        </w:rPr>
+        <w:t>"</w:t>
+      </w:r>
+      <w:r>
+        <w:rPr>
+          <w:rFonts w:ascii="Consolas" w:eastAsia="Times New Roman" w:hAnsi="Consolas" w:cs="Times New Roman"/>
+          <w:i/>
+          <w:iCs/>
+          <w:color w:val="A52A2A"/>
+          <w:kern w:val="0"/>
+          <w:sz w:val="23"/>
+          <w:szCs w:val="23"/>
+          <w:lang w:val="en-US" w:eastAsia="fr-FR"/>
+          <w14:ligatures w14:val="none"/>
+        </w:rPr>
+        <w:t>yourusername</w:t>
+      </w:r>
+      <w:r>
+        <w:rPr>
+          <w:rFonts w:ascii="Consolas" w:eastAsia="Times New Roman" w:hAnsi="Consolas" w:cs="Times New Roman"/>
+          <w:color w:val="A52A2A"/>
+          <w:kern w:val="0"/>
+          <w:sz w:val="23"/>
+          <w:szCs w:val="23"/>
+          <w:lang w:val="en-US" w:eastAsia="fr-FR"/>
+          <w14:ligatures w14:val="none"/>
+        </w:rPr>
+        <w:t>"</w:t>
+      </w:r>
+      <w:r>
+        <w:rPr>
+          <w:rFonts w:ascii="Consolas" w:eastAsia="Times New Roman" w:hAnsi="Consolas" w:cs="Times New Roman"/>
+          <w:color w:val="000000"/>
+          <w:kern w:val="0"/>
+          <w:sz w:val="23"/>
+          <w:szCs w:val="23"/>
+          <w:lang w:val="en-US" w:eastAsia="fr-FR"/>
+          <w14:ligatures w14:val="none"/>
+        </w:rPr>
+        <w:t>,</w:t>
+      </w:r>
+      <w:r>
+        <w:rPr>
+          <w:rFonts w:ascii="Consolas" w:eastAsia="Times New Roman" w:hAnsi="Consolas" w:cs="Times New Roman"/>
+          <w:color w:val="000000"/>
+          <w:kern w:val="0"/>
+          <w:sz w:val="23"/>
+          <w:szCs w:val="23"/>
+          <w:lang w:val="en-US" w:eastAsia="fr-FR"/>
+          <w14:ligatures w14:val="none"/>
+        </w:rPr>
+        <w:br/>
+        <w:t>  password=</w:t>
+      </w:r>
+      <w:r>
+        <w:rPr>
+          <w:rFonts w:ascii="Consolas" w:eastAsia="Times New Roman" w:hAnsi="Consolas" w:cs="Times New Roman"/>
+          <w:color w:val="A52A2A"/>
+          <w:kern w:val="0"/>
+          <w:sz w:val="23"/>
+          <w:szCs w:val="23"/>
+          <w:lang w:val="en-US" w:eastAsia="fr-FR"/>
+          <w14:ligatures w14:val="none"/>
+        </w:rPr>
+        <w:t>"</w:t>
+      </w:r>
+      <w:r>
+        <w:rPr>
+          <w:rFonts w:ascii="Consolas" w:eastAsia="Times New Roman" w:hAnsi="Consolas" w:cs="Times New Roman"/>
+          <w:i/>
+          <w:iCs/>
+          <w:color w:val="A52A2A"/>
+          <w:kern w:val="0"/>
+          <w:sz w:val="23"/>
+          <w:szCs w:val="23"/>
+          <w:lang w:val="en-US" w:eastAsia="fr-FR"/>
+          <w14:ligatures w14:val="none"/>
+        </w:rPr>
+        <w:t>yourpassword</w:t>
+      </w:r>
+      <w:r>
+        <w:rPr>
+          <w:rFonts w:ascii="Consolas" w:eastAsia="Times New Roman" w:hAnsi="Consolas" w:cs="Times New Roman"/>
+          <w:color w:val="A52A2A"/>
+          <w:kern w:val="0"/>
+          <w:sz w:val="23"/>
+          <w:szCs w:val="23"/>
+          <w:lang w:val="en-US" w:eastAsia="fr-FR"/>
+          <w14:ligatures w14:val="none"/>
+        </w:rPr>
+        <w:t>"</w:t>
+      </w:r>
+      <w:r>
+        <w:rPr>
+          <w:rFonts w:ascii="Consolas" w:eastAsia="Times New Roman" w:hAnsi="Consolas" w:cs="Times New Roman"/>
+          <w:color w:val="000000"/>
+          <w:kern w:val="0"/>
+          <w:sz w:val="23"/>
+          <w:szCs w:val="23"/>
+          <w:lang w:val="en-US" w:eastAsia="fr-FR"/>
+          <w14:ligatures w14:val="none"/>
+        </w:rPr>
+        <w:t>,</w:t>
+      </w:r>
+      <w:r>
+        <w:rPr>
+          <w:rFonts w:ascii="Consolas" w:eastAsia="Times New Roman" w:hAnsi="Consolas" w:cs="Times New Roman"/>
+          <w:color w:val="000000"/>
+          <w:kern w:val="0"/>
+          <w:sz w:val="23"/>
+          <w:szCs w:val="23"/>
+          <w:lang w:val="en-US" w:eastAsia="fr-FR"/>
+          <w14:ligatures w14:val="none"/>
+        </w:rPr>
+        <w:br/>
+        <w:t>  database=</w:t>
+      </w:r>
+      <w:r>
+        <w:rPr>
+          <w:rFonts w:ascii="Consolas" w:eastAsia="Times New Roman" w:hAnsi="Consolas" w:cs="Times New Roman"/>
+          <w:color w:val="A52A2A"/>
+          <w:kern w:val="0"/>
+          <w:sz w:val="23"/>
+          <w:szCs w:val="23"/>
+          <w:lang w:val="en-US" w:eastAsia="fr-FR"/>
+          <w14:ligatures w14:val="none"/>
+        </w:rPr>
+        <w:t>"mydatabase"</w:t>
+      </w:r>
+      <w:r>
+        <w:rPr>
+          <w:rFonts w:ascii="Consolas" w:eastAsia="Times New Roman" w:hAnsi="Consolas" w:cs="Times New Roman"/>
+          <w:color w:val="000000"/>
+          <w:kern w:val="0"/>
+          <w:sz w:val="23"/>
+          <w:szCs w:val="23"/>
+          <w:lang w:val="en-US" w:eastAsia="fr-FR"/>
+          <w14:ligatures w14:val="none"/>
+        </w:rPr>
+        <w:br/>
+        <w:t>)</w:t>
+      </w:r>
+      <w:r>
+        <w:rPr>
+          <w:rFonts w:ascii="Consolas" w:eastAsia="Times New Roman" w:hAnsi="Consolas" w:cs="Times New Roman"/>
+          <w:color w:val="000000"/>
+          <w:kern w:val="0"/>
+          <w:sz w:val="23"/>
+          <w:szCs w:val="23"/>
+          <w:lang w:val="en-US" w:eastAsia="fr-FR"/>
+          <w14:ligatures w14:val="none"/>
+        </w:rPr>
+        <w:br/>
+      </w:r>
+      <w:r>
+        <w:rPr>
+          <w:rFonts w:ascii="Consolas" w:eastAsia="Times New Roman" w:hAnsi="Consolas" w:cs="Times New Roman"/>
+          <w:color w:val="000000"/>
+          <w:kern w:val="0"/>
+          <w:sz w:val="23"/>
+          <w:szCs w:val="23"/>
+          <w:lang w:val="en-US" w:eastAsia="fr-FR"/>
+          <w14:ligatures w14:val="none"/>
+        </w:rPr>
+        <w:br/>
+        <w:t>mycursor = mydb.cursor()</w:t>
+      </w:r>
+      <w:r>
+        <w:rPr>
+          <w:rFonts w:ascii="Consolas" w:eastAsia="Times New Roman" w:hAnsi="Consolas" w:cs="Times New Roman"/>
+          <w:color w:val="000000"/>
+          <w:kern w:val="0"/>
+          <w:sz w:val="23"/>
+          <w:szCs w:val="23"/>
+          <w:lang w:val="en-US" w:eastAsia="fr-FR"/>
+          <w14:ligatures w14:val="none"/>
+        </w:rPr>
+        <w:br/>
+      </w:r>
+      <w:r>
+        <w:rPr>
+          <w:rFonts w:ascii="Consolas" w:eastAsia="Times New Roman" w:hAnsi="Consolas" w:cs="Times New Roman"/>
+          <w:color w:val="000000"/>
+          <w:kern w:val="0"/>
+          <w:sz w:val="23"/>
+          <w:szCs w:val="23"/>
+          <w:lang w:val="en-US" w:eastAsia="fr-FR"/>
+          <w14:ligatures w14:val="none"/>
+        </w:rPr>
+        <w:br/>
+        <w:t>sql = </w:t>
+      </w:r>
+      <w:r>
+        <w:rPr>
+          <w:rFonts w:ascii="Consolas" w:eastAsia="Times New Roman" w:hAnsi="Consolas" w:cs="Times New Roman"/>
+          <w:color w:val="A52A2A"/>
+          <w:kern w:val="0"/>
+          <w:sz w:val="23"/>
+          <w:szCs w:val="23"/>
+          <w:lang w:val="en-US" w:eastAsia="fr-FR"/>
+          <w14:ligatures w14:val="none"/>
+        </w:rPr>
+        <w:t>"SELECT * FROM customers WHERE address = %s"</w:t>
+      </w:r>
+      <w:r>
+        <w:rPr>
+          <w:rFonts w:ascii="Consolas" w:eastAsia="Times New Roman" w:hAnsi="Consolas" w:cs="Times New Roman"/>
+          <w:color w:val="000000"/>
+          <w:kern w:val="0"/>
+          <w:sz w:val="23"/>
+          <w:szCs w:val="23"/>
+          <w:lang w:val="en-US" w:eastAsia="fr-FR"/>
+          <w14:ligatures w14:val="none"/>
+        </w:rPr>
+        <w:br/>
+        <w:t>adr = (</w:t>
+      </w:r>
+      <w:r>
+        <w:rPr>
+          <w:rFonts w:ascii="Consolas" w:eastAsia="Times New Roman" w:hAnsi="Consolas" w:cs="Times New Roman"/>
+          <w:color w:val="A52A2A"/>
+          <w:kern w:val="0"/>
+          <w:sz w:val="23"/>
+          <w:szCs w:val="23"/>
+          <w:lang w:val="en-US" w:eastAsia="fr-FR"/>
+          <w14:ligatures w14:val="none"/>
+        </w:rPr>
+        <w:t>"Yellow Garden 2"</w:t>
+      </w:r>
+      <w:r>
+        <w:rPr>
+          <w:rFonts w:ascii="Consolas" w:eastAsia="Times New Roman" w:hAnsi="Consolas" w:cs="Times New Roman"/>
+          <w:color w:val="000000"/>
+          <w:kern w:val="0"/>
+          <w:sz w:val="23"/>
+          <w:szCs w:val="23"/>
+          <w:lang w:val="en-US" w:eastAsia="fr-FR"/>
+          <w14:ligatures w14:val="none"/>
+        </w:rPr>
+        <w:t>, )</w:t>
+      </w:r>
+      <w:r>
+        <w:rPr>
+          <w:rFonts w:ascii="Consolas" w:eastAsia="Times New Roman" w:hAnsi="Consolas" w:cs="Times New Roman"/>
+          <w:color w:val="000000"/>
+          <w:kern w:val="0"/>
+          <w:sz w:val="23"/>
+          <w:szCs w:val="23"/>
+          <w:lang w:val="en-US" w:eastAsia="fr-FR"/>
+          <w14:ligatures w14:val="none"/>
+        </w:rPr>
+        <w:br/>
+      </w:r>
+      <w:r>
+        <w:rPr>
+          <w:rFonts w:ascii="Consolas" w:eastAsia="Times New Roman" w:hAnsi="Consolas" w:cs="Times New Roman"/>
+          <w:color w:val="000000"/>
+          <w:kern w:val="0"/>
+          <w:sz w:val="23"/>
+          <w:szCs w:val="23"/>
+          <w:lang w:val="en-US" w:eastAsia="fr-FR"/>
+          <w14:ligatures w14:val="none"/>
+        </w:rPr>
+        <w:br/>
+        <w:t>mycursor.execute(sql, adr)</w:t>
+      </w:r>
+      <w:r>
+        <w:rPr>
+          <w:rFonts w:ascii="Consolas" w:eastAsia="Times New Roman" w:hAnsi="Consolas" w:cs="Times New Roman"/>
+          <w:color w:val="000000"/>
+          <w:kern w:val="0"/>
+          <w:sz w:val="23"/>
+          <w:szCs w:val="23"/>
+          <w:lang w:val="en-US" w:eastAsia="fr-FR"/>
+          <w14:ligatures w14:val="none"/>
+        </w:rPr>
+        <w:br/>
+      </w:r>
+      <w:r>
+        <w:rPr>
+          <w:rFonts w:ascii="Consolas" w:eastAsia="Times New Roman" w:hAnsi="Consolas" w:cs="Times New Roman"/>
+          <w:color w:val="000000"/>
+          <w:kern w:val="0"/>
+          <w:sz w:val="23"/>
+          <w:szCs w:val="23"/>
+          <w:lang w:val="en-US" w:eastAsia="fr-FR"/>
+          <w14:ligatures w14:val="none"/>
+        </w:rPr>
+        <w:br/>
+        <w:t>myresult = mycursor.fetchall()</w:t>
+      </w:r>
+      <w:r>
+        <w:rPr>
+          <w:rFonts w:ascii="Consolas" w:eastAsia="Times New Roman" w:hAnsi="Consolas" w:cs="Times New Roman"/>
+          <w:color w:val="000000"/>
+          <w:kern w:val="0"/>
+          <w:sz w:val="23"/>
+          <w:szCs w:val="23"/>
+          <w:lang w:val="en-US" w:eastAsia="fr-FR"/>
+          <w14:ligatures w14:val="none"/>
+        </w:rPr>
+        <w:br/>
+      </w:r>
+      <w:r>
+        <w:rPr>
+          <w:rFonts w:ascii="Consolas" w:eastAsia="Times New Roman" w:hAnsi="Consolas" w:cs="Times New Roman"/>
+          <w:color w:val="000000"/>
+          <w:kern w:val="0"/>
+          <w:sz w:val="23"/>
+          <w:szCs w:val="23"/>
+          <w:lang w:val="en-US" w:eastAsia="fr-FR"/>
+          <w14:ligatures w14:val="none"/>
+        </w:rPr>
+        <w:br/>
+      </w:r>
+      <w:r>
+        <w:rPr>
+          <w:rFonts w:ascii="Consolas" w:eastAsia="Times New Roman" w:hAnsi="Consolas" w:cs="Times New Roman"/>
+          <w:color w:val="0000CD"/>
+          <w:kern w:val="0"/>
+          <w:sz w:val="23"/>
+          <w:szCs w:val="23"/>
+          <w:lang w:val="en-US" w:eastAsia="fr-FR"/>
+          <w14:ligatures w14:val="none"/>
+        </w:rPr>
+        <w:t>for</w:t>
+      </w:r>
+      <w:r>
+        <w:rPr>
+          <w:rFonts w:ascii="Consolas" w:eastAsia="Times New Roman" w:hAnsi="Consolas" w:cs="Times New Roman"/>
+          <w:color w:val="000000"/>
+          <w:kern w:val="0"/>
+          <w:sz w:val="23"/>
+          <w:szCs w:val="23"/>
+          <w:lang w:val="en-US" w:eastAsia="fr-FR"/>
+          <w14:ligatures w14:val="none"/>
+        </w:rPr>
+        <w:t> x </w:t>
+      </w:r>
+      <w:r>
+        <w:rPr>
+          <w:rFonts w:ascii="Consolas" w:eastAsia="Times New Roman" w:hAnsi="Consolas" w:cs="Times New Roman"/>
+          <w:color w:val="0000CD"/>
+          <w:kern w:val="0"/>
+          <w:sz w:val="23"/>
+          <w:szCs w:val="23"/>
+          <w:lang w:val="en-US" w:eastAsia="fr-FR"/>
+          <w14:ligatures w14:val="none"/>
+        </w:rPr>
+        <w:t>in</w:t>
+      </w:r>
+      <w:r>
+        <w:rPr>
+          <w:rFonts w:ascii="Consolas" w:eastAsia="Times New Roman" w:hAnsi="Consolas" w:cs="Times New Roman"/>
+          <w:color w:val="000000"/>
+          <w:kern w:val="0"/>
+          <w:sz w:val="23"/>
+          <w:szCs w:val="23"/>
+          <w:lang w:val="en-US" w:eastAsia="fr-FR"/>
+          <w14:ligatures w14:val="none"/>
+        </w:rPr>
+        <w:t> myresult:</w:t>
+      </w:r>
+      <w:r>
+        <w:rPr>
+          <w:rFonts w:ascii="Consolas" w:eastAsia="Times New Roman" w:hAnsi="Consolas" w:cs="Times New Roman"/>
+          <w:color w:val="000000"/>
+          <w:kern w:val="0"/>
+          <w:sz w:val="23"/>
+          <w:szCs w:val="23"/>
+          <w:lang w:val="en-US" w:eastAsia="fr-FR"/>
+          <w14:ligatures w14:val="none"/>
+        </w:rPr>
+        <w:br/>
+        <w:t>  </w:t>
+      </w:r>
+      <w:r>
+        <w:rPr>
+          <w:rFonts w:ascii="Consolas" w:eastAsia="Times New Roman" w:hAnsi="Consolas" w:cs="Times New Roman"/>
+          <w:color w:val="0000CD"/>
+          <w:kern w:val="0"/>
+          <w:sz w:val="23"/>
+          <w:szCs w:val="23"/>
+          <w:lang w:val="en-US" w:eastAsia="fr-FR"/>
+          <w14:ligatures w14:val="none"/>
+        </w:rPr>
+        <w:t>print</w:t>
+      </w:r>
+      <w:r>
+        <w:rPr>
+          <w:rFonts w:ascii="Consolas" w:eastAsia="Times New Roman" w:hAnsi="Consolas" w:cs="Times New Roman"/>
+          <w:color w:val="000000"/>
+          <w:kern w:val="0"/>
+          <w:sz w:val="23"/>
+          <w:szCs w:val="23"/>
+          <w:lang w:val="en-US" w:eastAsia="fr-FR"/>
+          <w14:ligatures w14:val="none"/>
+        </w:rPr>
+        <w:t>(x)</w:t>
+      </w:r>
+    </w:p>
+    <w:p>
+      <w:pPr>
+        <w:shd w:val="clear" w:color="auto" w:fill="FFFFFF"/>
+        <w:spacing w:before="150" w:after="150" w:line="240" w:lineRule="auto"/>
+        <w:outlineLvl w:val="0"/>
+        <w:rPr>
+          <w:rFonts w:ascii="Segoe UI" w:eastAsia="Times New Roman" w:hAnsi="Segoe UI" w:cs="Segoe UI"/>
+          <w:color w:val="000000"/>
+          <w:kern w:val="36"/>
+          <w:sz w:val="63"/>
+          <w:szCs w:val="63"/>
+          <w:lang w:val="en-US" w:eastAsia="fr-FR"/>
+          <w14:ligatures w14:val="none"/>
+        </w:rPr>
+      </w:pPr>
+      <w:r>
+        <w:rPr>
+          <w:rFonts w:ascii="Segoe UI" w:eastAsia="Times New Roman" w:hAnsi="Segoe UI" w:cs="Segoe UI"/>
+          <w:color w:val="000000"/>
+          <w:kern w:val="36"/>
+          <w:sz w:val="63"/>
+          <w:szCs w:val="63"/>
+          <w:lang w:val="en-US" w:eastAsia="fr-FR"/>
+          <w14:ligatures w14:val="none"/>
+        </w:rPr>
+        <w:t>Python MySQL Order By</w:t>
+      </w:r>
+    </w:p>
+    <w:p>
+      <w:pPr>
+        <w:shd w:val="clear" w:color="auto" w:fill="FFFFFF"/>
+        <w:spacing w:after="0" w:line="240" w:lineRule="auto"/>
+        <w:rPr>
+          <w:rFonts w:ascii="Verdana" w:eastAsia="Times New Roman" w:hAnsi="Verdana" w:cs="Times New Roman"/>
+          <w:color w:val="000000"/>
+          <w:kern w:val="0"/>
+          <w:sz w:val="23"/>
+          <w:szCs w:val="23"/>
+          <w:lang w:val="en-US" w:eastAsia="fr-FR"/>
+          <w14:ligatures w14:val="none"/>
+        </w:rPr>
+      </w:pPr>
+      <w:hyperlink r:id="rId93" w:history="1">
+        <w:r>
+          <w:rPr>
+            <w:rFonts w:ascii="Segoe UI Symbol" w:eastAsia="Times New Roman" w:hAnsi="Segoe UI Symbol" w:cs="Segoe UI Symbol"/>
+            <w:color w:val="FFFFFF"/>
+            <w:kern w:val="0"/>
+            <w:sz w:val="27"/>
+            <w:szCs w:val="27"/>
+            <w:u w:val="single"/>
+            <w:bdr w:val="single" w:sz="6" w:space="6" w:color="04AA6D" w:frame="1"/>
+            <w:shd w:val="clear" w:color="auto" w:fill="04AA6D"/>
+            <w:lang w:val="en-US" w:eastAsia="fr-FR"/>
+            <w14:ligatures w14:val="none"/>
+          </w:rPr>
+          <w:t>❮</w:t>
+        </w:r>
+        <w:r>
+          <w:rPr>
+            <w:rFonts w:ascii="Source Sans Pro" w:eastAsia="Times New Roman" w:hAnsi="Source Sans Pro" w:cs="Times New Roman"/>
+            <w:color w:val="FFFFFF"/>
+            <w:kern w:val="0"/>
+            <w:sz w:val="27"/>
+            <w:szCs w:val="27"/>
+            <w:u w:val="single"/>
+            <w:bdr w:val="single" w:sz="6" w:space="6" w:color="04AA6D" w:frame="1"/>
+            <w:shd w:val="clear" w:color="auto" w:fill="04AA6D"/>
+            <w:lang w:val="en-US" w:eastAsia="fr-FR"/>
+            <w14:ligatures w14:val="none"/>
+          </w:rPr>
+          <w:t xml:space="preserve"> Previous</w:t>
+        </w:r>
+      </w:hyperlink>
+      <w:hyperlink r:id="rId94" w:history="1">
+        <w:r>
+          <w:rPr>
+            <w:rFonts w:ascii="Source Sans Pro" w:eastAsia="Times New Roman" w:hAnsi="Source Sans Pro" w:cs="Times New Roman"/>
+            <w:color w:val="FFFFFF"/>
+            <w:kern w:val="0"/>
+            <w:sz w:val="27"/>
+            <w:szCs w:val="27"/>
+            <w:u w:val="single"/>
+            <w:bdr w:val="single" w:sz="6" w:space="6" w:color="04AA6D" w:frame="1"/>
+            <w:shd w:val="clear" w:color="auto" w:fill="04AA6D"/>
+            <w:lang w:val="en-US" w:eastAsia="fr-FR"/>
+            <w14:ligatures w14:val="none"/>
+          </w:rPr>
+          <w:t xml:space="preserve">Next </w:t>
+        </w:r>
+        <w:r>
+          <w:rPr>
+            <w:rFonts w:ascii="Segoe UI Symbol" w:eastAsia="Times New Roman" w:hAnsi="Segoe UI Symbol" w:cs="Segoe UI Symbol"/>
+            <w:color w:val="FFFFFF"/>
+            <w:kern w:val="0"/>
+            <w:sz w:val="27"/>
+            <w:szCs w:val="27"/>
+            <w:u w:val="single"/>
+            <w:bdr w:val="single" w:sz="6" w:space="6" w:color="04AA6D" w:frame="1"/>
+            <w:shd w:val="clear" w:color="auto" w:fill="04AA6D"/>
+            <w:lang w:val="en-US" w:eastAsia="fr-FR"/>
+            <w14:ligatures w14:val="none"/>
+          </w:rPr>
+          <w:t>❯</w:t>
+        </w:r>
+      </w:hyperlink>
+    </w:p>
+    <w:p>
+      <w:pPr>
+        <w:spacing w:before="300" w:after="300" w:line="240" w:lineRule="auto"/>
+        <w:rPr>
+          <w:rFonts w:ascii="Times New Roman" w:eastAsia="Times New Roman" w:hAnsi="Times New Roman" w:cs="Times New Roman"/>
+          <w:kern w:val="0"/>
+          <w:sz w:val="24"/>
+          <w:szCs w:val="24"/>
           <w:lang w:eastAsia="fr-FR"/>
           <w14:ligatures w14:val="none"/>
         </w:rPr>
       </w:pPr>
       <w:r>
+        <w:rPr>
+          <w:rFonts w:ascii="Times New Roman" w:eastAsia="Times New Roman" w:hAnsi="Times New Roman" w:cs="Times New Roman"/>
+          <w:kern w:val="0"/>
+          <w:sz w:val="24"/>
+          <w:szCs w:val="24"/>
+          <w:lang w:eastAsia="fr-FR"/>
+          <w14:ligatures w14:val="none"/>
+        </w:rPr>
+        <w:pict w14:anchorId="7366B83A">
+          <v:rect id="_x0000_i1111" style="width:0;height:0" o:hralign="center" o:hrstd="t" o:hrnoshade="t" o:hr="t" fillcolor="black" stroked="f"/>
+        </w:pict>
+      </w:r>
+    </w:p>
+    <w:p>
+      <w:pPr>
+        <w:shd w:val="clear" w:color="auto" w:fill="FFFFFF"/>
+        <w:spacing w:before="150" w:after="150" w:line="240" w:lineRule="auto"/>
+        <w:outlineLvl w:val="1"/>
         <w:rPr>
           <w:rFonts w:ascii="Segoe UI" w:eastAsia="Times New Roman" w:hAnsi="Segoe UI" w:cs="Segoe UI"/>
           <w:color w:val="000000"/>
@@ -31722,7 +32579,18 @@
           <w:lang w:eastAsia="fr-FR"/>
           <w14:ligatures w14:val="none"/>
         </w:rPr>
-        <w:t>Prevent SQL Injection</w:t>
+      </w:pPr>
+      <w:r>
+        <w:rPr>
+          <w:rFonts w:ascii="Segoe UI" w:eastAsia="Times New Roman" w:hAnsi="Segoe UI" w:cs="Segoe UI"/>
+          <w:color w:val="000000"/>
+          <w:kern w:val="0"/>
+          <w:sz w:val="48"/>
+          <w:szCs w:val="48"/>
+          <w:lang w:eastAsia="fr-FR"/>
+          <w14:ligatures w14:val="none"/>
+        </w:rPr>
+        <w:t>Sort the Result</w:t>
       </w:r>
     </w:p>
     <w:p>
@@ -31749,7 +32617,8 @@
           <w:lang w:eastAsia="fr-FR"/>
           <w14:ligatures w14:val="none"/>
         </w:rPr>
-        <w:t>When query values are provided by the user, you should escape the values.</w:t>
+        <w:lastRenderedPageBreak/>
+        <w:t>Use the ORDER BY statement to sort the result in ascending or descending order.</w:t>
       </w:r>
     </w:p>
     <w:p>
@@ -31776,7 +32645,662 @@
           <w:lang w:eastAsia="fr-FR"/>
           <w14:ligatures w14:val="none"/>
         </w:rPr>
-        <w:t>This is to prevent SQL injections, which is a common web hacking technique to destroy or misuse your database.</w:t>
+        <w:t>The ORDER BY keyword sorts the result ascending by default. To sort the result in descending order, use the DESC keyword.</w:t>
+      </w:r>
+    </w:p>
+    <w:p>
+      <w:pPr>
+        <w:shd w:val="clear" w:color="auto" w:fill="E7E9EB"/>
+        <w:spacing w:after="0" w:line="240" w:lineRule="auto"/>
+        <w:outlineLvl w:val="2"/>
+        <w:rPr>
+          <w:rFonts w:ascii="Segoe UI" w:eastAsia="Times New Roman" w:hAnsi="Segoe UI" w:cs="Segoe UI"/>
+          <w:color w:val="000000"/>
+          <w:kern w:val="0"/>
+          <w:sz w:val="36"/>
+          <w:szCs w:val="36"/>
+          <w:lang w:eastAsia="fr-FR"/>
+          <w14:ligatures w14:val="none"/>
+        </w:rPr>
+      </w:pPr>
+      <w:r>
+        <w:rPr>
+          <w:rFonts w:ascii="Segoe UI" w:eastAsia="Times New Roman" w:hAnsi="Segoe UI" w:cs="Segoe UI"/>
+          <w:color w:val="000000"/>
+          <w:kern w:val="0"/>
+          <w:sz w:val="36"/>
+          <w:szCs w:val="36"/>
+          <w:lang w:eastAsia="fr-FR"/>
+          <w14:ligatures w14:val="none"/>
+        </w:rPr>
+        <w:t>Example</w:t>
+      </w:r>
+      <w:hyperlink r:id="rId95" w:tgtFrame="_blank" w:tooltip="W3Schools Spaces" w:history="1">
+        <w:r>
+          <w:rPr>
+            <w:rFonts w:ascii="Source Sans Pro" w:eastAsia="Times New Roman" w:hAnsi="Source Sans Pro" w:cs="Segoe UI"/>
+            <w:color w:val="FFFFFF"/>
+            <w:kern w:val="0"/>
+            <w:sz w:val="26"/>
+            <w:szCs w:val="26"/>
+            <w:u w:val="single"/>
+            <w:shd w:val="clear" w:color="auto" w:fill="282A35"/>
+            <w:lang w:eastAsia="fr-FR"/>
+            <w14:ligatures w14:val="none"/>
+          </w:rPr>
+          <w:t>Get your own Python Server</w:t>
+        </w:r>
+      </w:hyperlink>
+    </w:p>
+    <w:p>
+      <w:pPr>
+        <w:shd w:val="clear" w:color="auto" w:fill="E7E9EB"/>
+        <w:spacing w:before="240" w:after="240" w:line="240" w:lineRule="auto"/>
+        <w:rPr>
+          <w:rFonts w:ascii="Verdana" w:eastAsia="Times New Roman" w:hAnsi="Verdana" w:cs="Times New Roman"/>
+          <w:color w:val="000000"/>
+          <w:kern w:val="0"/>
+          <w:sz w:val="23"/>
+          <w:szCs w:val="23"/>
+          <w:lang w:eastAsia="fr-FR"/>
+          <w14:ligatures w14:val="none"/>
+        </w:rPr>
+      </w:pPr>
+      <w:r>
+        <w:rPr>
+          <w:rFonts w:ascii="Verdana" w:eastAsia="Times New Roman" w:hAnsi="Verdana" w:cs="Times New Roman"/>
+          <w:color w:val="000000"/>
+          <w:kern w:val="0"/>
+          <w:sz w:val="23"/>
+          <w:szCs w:val="23"/>
+          <w:lang w:eastAsia="fr-FR"/>
+          <w14:ligatures w14:val="none"/>
+        </w:rPr>
+        <w:t>Sort the result alphabetically by name: result:</w:t>
+      </w:r>
+    </w:p>
+    <w:p>
+      <w:pPr>
+        <w:shd w:val="clear" w:color="auto" w:fill="FFFFFF"/>
+        <w:spacing w:line="240" w:lineRule="auto"/>
+        <w:rPr>
+          <w:rFonts w:ascii="Consolas" w:eastAsia="Times New Roman" w:hAnsi="Consolas" w:cs="Times New Roman"/>
+          <w:color w:val="000000"/>
+          <w:kern w:val="0"/>
+          <w:sz w:val="23"/>
+          <w:szCs w:val="23"/>
+          <w:lang w:eastAsia="fr-FR"/>
+          <w14:ligatures w14:val="none"/>
+        </w:rPr>
+      </w:pPr>
+      <w:r>
+        <w:rPr>
+          <w:rFonts w:ascii="Consolas" w:eastAsia="Times New Roman" w:hAnsi="Consolas" w:cs="Times New Roman"/>
+          <w:color w:val="0000CD"/>
+          <w:kern w:val="0"/>
+          <w:sz w:val="23"/>
+          <w:szCs w:val="23"/>
+          <w:lang w:eastAsia="fr-FR"/>
+          <w14:ligatures w14:val="none"/>
+        </w:rPr>
+        <w:t>import</w:t>
+      </w:r>
+      <w:r>
+        <w:rPr>
+          <w:rFonts w:ascii="Consolas" w:eastAsia="Times New Roman" w:hAnsi="Consolas" w:cs="Times New Roman"/>
+          <w:color w:val="000000"/>
+          <w:kern w:val="0"/>
+          <w:sz w:val="23"/>
+          <w:szCs w:val="23"/>
+          <w:lang w:eastAsia="fr-FR"/>
+          <w14:ligatures w14:val="none"/>
+        </w:rPr>
+        <w:t> mysql.connector</w:t>
+      </w:r>
+      <w:r>
+        <w:rPr>
+          <w:rFonts w:ascii="Consolas" w:eastAsia="Times New Roman" w:hAnsi="Consolas" w:cs="Times New Roman"/>
+          <w:color w:val="000000"/>
+          <w:kern w:val="0"/>
+          <w:sz w:val="23"/>
+          <w:szCs w:val="23"/>
+          <w:lang w:eastAsia="fr-FR"/>
+          <w14:ligatures w14:val="none"/>
+        </w:rPr>
+        <w:br/>
+      </w:r>
+      <w:r>
+        <w:rPr>
+          <w:rFonts w:ascii="Consolas" w:eastAsia="Times New Roman" w:hAnsi="Consolas" w:cs="Times New Roman"/>
+          <w:color w:val="000000"/>
+          <w:kern w:val="0"/>
+          <w:sz w:val="23"/>
+          <w:szCs w:val="23"/>
+          <w:lang w:eastAsia="fr-FR"/>
+          <w14:ligatures w14:val="none"/>
+        </w:rPr>
+        <w:br/>
+        <w:t>mydb = mysql.connector.connect(</w:t>
+      </w:r>
+      <w:r>
+        <w:rPr>
+          <w:rFonts w:ascii="Consolas" w:eastAsia="Times New Roman" w:hAnsi="Consolas" w:cs="Times New Roman"/>
+          <w:color w:val="000000"/>
+          <w:kern w:val="0"/>
+          <w:sz w:val="23"/>
+          <w:szCs w:val="23"/>
+          <w:lang w:eastAsia="fr-FR"/>
+          <w14:ligatures w14:val="none"/>
+        </w:rPr>
+        <w:br/>
+        <w:t>  host=</w:t>
+      </w:r>
+      <w:r>
+        <w:rPr>
+          <w:rFonts w:ascii="Consolas" w:eastAsia="Times New Roman" w:hAnsi="Consolas" w:cs="Times New Roman"/>
+          <w:color w:val="A52A2A"/>
+          <w:kern w:val="0"/>
+          <w:sz w:val="23"/>
+          <w:szCs w:val="23"/>
+          <w:lang w:eastAsia="fr-FR"/>
+          <w14:ligatures w14:val="none"/>
+        </w:rPr>
+        <w:t>"localhost"</w:t>
+      </w:r>
+      <w:r>
+        <w:rPr>
+          <w:rFonts w:ascii="Consolas" w:eastAsia="Times New Roman" w:hAnsi="Consolas" w:cs="Times New Roman"/>
+          <w:color w:val="000000"/>
+          <w:kern w:val="0"/>
+          <w:sz w:val="23"/>
+          <w:szCs w:val="23"/>
+          <w:lang w:eastAsia="fr-FR"/>
+          <w14:ligatures w14:val="none"/>
+        </w:rPr>
+        <w:t>,</w:t>
+      </w:r>
+      <w:r>
+        <w:rPr>
+          <w:rFonts w:ascii="Consolas" w:eastAsia="Times New Roman" w:hAnsi="Consolas" w:cs="Times New Roman"/>
+          <w:color w:val="000000"/>
+          <w:kern w:val="0"/>
+          <w:sz w:val="23"/>
+          <w:szCs w:val="23"/>
+          <w:lang w:eastAsia="fr-FR"/>
+          <w14:ligatures w14:val="none"/>
+        </w:rPr>
+        <w:br/>
+        <w:t> </w:t>
+      </w:r>
+      <w:r>
+        <w:rPr>
+          <w:rFonts w:ascii="Consolas" w:eastAsia="Times New Roman" w:hAnsi="Consolas" w:cs="Times New Roman"/>
+          <w:color w:val="FF0000"/>
+          <w:kern w:val="0"/>
+          <w:sz w:val="23"/>
+          <w:szCs w:val="23"/>
+          <w:lang w:eastAsia="fr-FR"/>
+          <w14:ligatures w14:val="none"/>
+        </w:rPr>
+        <w:t> </w:t>
+      </w:r>
+      <w:r>
+        <w:rPr>
+          <w:rFonts w:ascii="Consolas" w:eastAsia="Times New Roman" w:hAnsi="Consolas" w:cs="Times New Roman"/>
+          <w:color w:val="000000"/>
+          <w:kern w:val="0"/>
+          <w:sz w:val="23"/>
+          <w:szCs w:val="23"/>
+          <w:lang w:eastAsia="fr-FR"/>
+          <w14:ligatures w14:val="none"/>
+        </w:rPr>
+        <w:t>user=</w:t>
+      </w:r>
+      <w:r>
+        <w:rPr>
+          <w:rFonts w:ascii="Consolas" w:eastAsia="Times New Roman" w:hAnsi="Consolas" w:cs="Times New Roman"/>
+          <w:color w:val="A52A2A"/>
+          <w:kern w:val="0"/>
+          <w:sz w:val="23"/>
+          <w:szCs w:val="23"/>
+          <w:lang w:eastAsia="fr-FR"/>
+          <w14:ligatures w14:val="none"/>
+        </w:rPr>
+        <w:t>"</w:t>
+      </w:r>
+      <w:r>
+        <w:rPr>
+          <w:rFonts w:ascii="Consolas" w:eastAsia="Times New Roman" w:hAnsi="Consolas" w:cs="Times New Roman"/>
+          <w:i/>
+          <w:iCs/>
+          <w:color w:val="A52A2A"/>
+          <w:kern w:val="0"/>
+          <w:sz w:val="23"/>
+          <w:szCs w:val="23"/>
+          <w:lang w:eastAsia="fr-FR"/>
+          <w14:ligatures w14:val="none"/>
+        </w:rPr>
+        <w:t>yourusername</w:t>
+      </w:r>
+      <w:r>
+        <w:rPr>
+          <w:rFonts w:ascii="Consolas" w:eastAsia="Times New Roman" w:hAnsi="Consolas" w:cs="Times New Roman"/>
+          <w:color w:val="A52A2A"/>
+          <w:kern w:val="0"/>
+          <w:sz w:val="23"/>
+          <w:szCs w:val="23"/>
+          <w:lang w:eastAsia="fr-FR"/>
+          <w14:ligatures w14:val="none"/>
+        </w:rPr>
+        <w:t>"</w:t>
+      </w:r>
+      <w:r>
+        <w:rPr>
+          <w:rFonts w:ascii="Consolas" w:eastAsia="Times New Roman" w:hAnsi="Consolas" w:cs="Times New Roman"/>
+          <w:color w:val="000000"/>
+          <w:kern w:val="0"/>
+          <w:sz w:val="23"/>
+          <w:szCs w:val="23"/>
+          <w:lang w:eastAsia="fr-FR"/>
+          <w14:ligatures w14:val="none"/>
+        </w:rPr>
+        <w:t>,</w:t>
+      </w:r>
+      <w:r>
+        <w:rPr>
+          <w:rFonts w:ascii="Consolas" w:eastAsia="Times New Roman" w:hAnsi="Consolas" w:cs="Times New Roman"/>
+          <w:color w:val="000000"/>
+          <w:kern w:val="0"/>
+          <w:sz w:val="23"/>
+          <w:szCs w:val="23"/>
+          <w:lang w:eastAsia="fr-FR"/>
+          <w14:ligatures w14:val="none"/>
+        </w:rPr>
+        <w:br/>
+        <w:t>  password=</w:t>
+      </w:r>
+      <w:r>
+        <w:rPr>
+          <w:rFonts w:ascii="Consolas" w:eastAsia="Times New Roman" w:hAnsi="Consolas" w:cs="Times New Roman"/>
+          <w:color w:val="A52A2A"/>
+          <w:kern w:val="0"/>
+          <w:sz w:val="23"/>
+          <w:szCs w:val="23"/>
+          <w:lang w:eastAsia="fr-FR"/>
+          <w14:ligatures w14:val="none"/>
+        </w:rPr>
+        <w:t>"</w:t>
+      </w:r>
+      <w:r>
+        <w:rPr>
+          <w:rFonts w:ascii="Consolas" w:eastAsia="Times New Roman" w:hAnsi="Consolas" w:cs="Times New Roman"/>
+          <w:i/>
+          <w:iCs/>
+          <w:color w:val="A52A2A"/>
+          <w:kern w:val="0"/>
+          <w:sz w:val="23"/>
+          <w:szCs w:val="23"/>
+          <w:lang w:eastAsia="fr-FR"/>
+          <w14:ligatures w14:val="none"/>
+        </w:rPr>
+        <w:t>yourpassword</w:t>
+      </w:r>
+      <w:r>
+        <w:rPr>
+          <w:rFonts w:ascii="Consolas" w:eastAsia="Times New Roman" w:hAnsi="Consolas" w:cs="Times New Roman"/>
+          <w:color w:val="A52A2A"/>
+          <w:kern w:val="0"/>
+          <w:sz w:val="23"/>
+          <w:szCs w:val="23"/>
+          <w:lang w:eastAsia="fr-FR"/>
+          <w14:ligatures w14:val="none"/>
+        </w:rPr>
+        <w:t>"</w:t>
+      </w:r>
+      <w:r>
+        <w:rPr>
+          <w:rFonts w:ascii="Consolas" w:eastAsia="Times New Roman" w:hAnsi="Consolas" w:cs="Times New Roman"/>
+          <w:color w:val="000000"/>
+          <w:kern w:val="0"/>
+          <w:sz w:val="23"/>
+          <w:szCs w:val="23"/>
+          <w:lang w:eastAsia="fr-FR"/>
+          <w14:ligatures w14:val="none"/>
+        </w:rPr>
+        <w:t>,</w:t>
+      </w:r>
+      <w:r>
+        <w:rPr>
+          <w:rFonts w:ascii="Consolas" w:eastAsia="Times New Roman" w:hAnsi="Consolas" w:cs="Times New Roman"/>
+          <w:color w:val="000000"/>
+          <w:kern w:val="0"/>
+          <w:sz w:val="23"/>
+          <w:szCs w:val="23"/>
+          <w:lang w:eastAsia="fr-FR"/>
+          <w14:ligatures w14:val="none"/>
+        </w:rPr>
+        <w:br/>
+        <w:t>  database=</w:t>
+      </w:r>
+      <w:r>
+        <w:rPr>
+          <w:rFonts w:ascii="Consolas" w:eastAsia="Times New Roman" w:hAnsi="Consolas" w:cs="Times New Roman"/>
+          <w:color w:val="A52A2A"/>
+          <w:kern w:val="0"/>
+          <w:sz w:val="23"/>
+          <w:szCs w:val="23"/>
+          <w:lang w:eastAsia="fr-FR"/>
+          <w14:ligatures w14:val="none"/>
+        </w:rPr>
+        <w:t>"mydatabase"</w:t>
+      </w:r>
+      <w:r>
+        <w:rPr>
+          <w:rFonts w:ascii="Consolas" w:eastAsia="Times New Roman" w:hAnsi="Consolas" w:cs="Times New Roman"/>
+          <w:color w:val="000000"/>
+          <w:kern w:val="0"/>
+          <w:sz w:val="23"/>
+          <w:szCs w:val="23"/>
+          <w:lang w:eastAsia="fr-FR"/>
+          <w14:ligatures w14:val="none"/>
+        </w:rPr>
+        <w:br/>
+        <w:t>)</w:t>
+      </w:r>
+      <w:r>
+        <w:rPr>
+          <w:rFonts w:ascii="Consolas" w:eastAsia="Times New Roman" w:hAnsi="Consolas" w:cs="Times New Roman"/>
+          <w:color w:val="000000"/>
+          <w:kern w:val="0"/>
+          <w:sz w:val="23"/>
+          <w:szCs w:val="23"/>
+          <w:lang w:eastAsia="fr-FR"/>
+          <w14:ligatures w14:val="none"/>
+        </w:rPr>
+        <w:br/>
+      </w:r>
+      <w:r>
+        <w:rPr>
+          <w:rFonts w:ascii="Consolas" w:eastAsia="Times New Roman" w:hAnsi="Consolas" w:cs="Times New Roman"/>
+          <w:color w:val="000000"/>
+          <w:kern w:val="0"/>
+          <w:sz w:val="23"/>
+          <w:szCs w:val="23"/>
+          <w:lang w:eastAsia="fr-FR"/>
+          <w14:ligatures w14:val="none"/>
+        </w:rPr>
+        <w:br/>
+        <w:t>mycursor = mydb.cursor()</w:t>
+      </w:r>
+      <w:r>
+        <w:rPr>
+          <w:rFonts w:ascii="Consolas" w:eastAsia="Times New Roman" w:hAnsi="Consolas" w:cs="Times New Roman"/>
+          <w:color w:val="000000"/>
+          <w:kern w:val="0"/>
+          <w:sz w:val="23"/>
+          <w:szCs w:val="23"/>
+          <w:lang w:eastAsia="fr-FR"/>
+          <w14:ligatures w14:val="none"/>
+        </w:rPr>
+        <w:br/>
+      </w:r>
+      <w:r>
+        <w:rPr>
+          <w:rFonts w:ascii="Consolas" w:eastAsia="Times New Roman" w:hAnsi="Consolas" w:cs="Times New Roman"/>
+          <w:color w:val="000000"/>
+          <w:kern w:val="0"/>
+          <w:sz w:val="23"/>
+          <w:szCs w:val="23"/>
+          <w:lang w:eastAsia="fr-FR"/>
+          <w14:ligatures w14:val="none"/>
+        </w:rPr>
+        <w:br/>
+        <w:t>sql = </w:t>
+      </w:r>
+      <w:r>
+        <w:rPr>
+          <w:rFonts w:ascii="Consolas" w:eastAsia="Times New Roman" w:hAnsi="Consolas" w:cs="Times New Roman"/>
+          <w:color w:val="A52A2A"/>
+          <w:kern w:val="0"/>
+          <w:sz w:val="23"/>
+          <w:szCs w:val="23"/>
+          <w:lang w:eastAsia="fr-FR"/>
+          <w14:ligatures w14:val="none"/>
+        </w:rPr>
+        <w:t>"SELECT * FROM customers ORDER BY name"</w:t>
+      </w:r>
+      <w:r>
+        <w:rPr>
+          <w:rFonts w:ascii="Consolas" w:eastAsia="Times New Roman" w:hAnsi="Consolas" w:cs="Times New Roman"/>
+          <w:color w:val="000000"/>
+          <w:kern w:val="0"/>
+          <w:sz w:val="23"/>
+          <w:szCs w:val="23"/>
+          <w:lang w:eastAsia="fr-FR"/>
+          <w14:ligatures w14:val="none"/>
+        </w:rPr>
+        <w:br/>
+      </w:r>
+      <w:r>
+        <w:rPr>
+          <w:rFonts w:ascii="Consolas" w:eastAsia="Times New Roman" w:hAnsi="Consolas" w:cs="Times New Roman"/>
+          <w:color w:val="000000"/>
+          <w:kern w:val="0"/>
+          <w:sz w:val="23"/>
+          <w:szCs w:val="23"/>
+          <w:lang w:eastAsia="fr-FR"/>
+          <w14:ligatures w14:val="none"/>
+        </w:rPr>
+        <w:br/>
+        <w:t>mycursor.execute(sql)</w:t>
+      </w:r>
+      <w:r>
+        <w:rPr>
+          <w:rFonts w:ascii="Consolas" w:eastAsia="Times New Roman" w:hAnsi="Consolas" w:cs="Times New Roman"/>
+          <w:color w:val="000000"/>
+          <w:kern w:val="0"/>
+          <w:sz w:val="23"/>
+          <w:szCs w:val="23"/>
+          <w:lang w:eastAsia="fr-FR"/>
+          <w14:ligatures w14:val="none"/>
+        </w:rPr>
+        <w:br/>
+      </w:r>
+      <w:r>
+        <w:rPr>
+          <w:rFonts w:ascii="Consolas" w:eastAsia="Times New Roman" w:hAnsi="Consolas" w:cs="Times New Roman"/>
+          <w:color w:val="000000"/>
+          <w:kern w:val="0"/>
+          <w:sz w:val="23"/>
+          <w:szCs w:val="23"/>
+          <w:lang w:eastAsia="fr-FR"/>
+          <w14:ligatures w14:val="none"/>
+        </w:rPr>
+        <w:br/>
+        <w:t>myresult = mycursor.fetchall()</w:t>
+      </w:r>
+      <w:r>
+        <w:rPr>
+          <w:rFonts w:ascii="Consolas" w:eastAsia="Times New Roman" w:hAnsi="Consolas" w:cs="Times New Roman"/>
+          <w:color w:val="000000"/>
+          <w:kern w:val="0"/>
+          <w:sz w:val="23"/>
+          <w:szCs w:val="23"/>
+          <w:lang w:eastAsia="fr-FR"/>
+          <w14:ligatures w14:val="none"/>
+        </w:rPr>
+        <w:br/>
+      </w:r>
+      <w:r>
+        <w:rPr>
+          <w:rFonts w:ascii="Consolas" w:eastAsia="Times New Roman" w:hAnsi="Consolas" w:cs="Times New Roman"/>
+          <w:color w:val="000000"/>
+          <w:kern w:val="0"/>
+          <w:sz w:val="23"/>
+          <w:szCs w:val="23"/>
+          <w:lang w:eastAsia="fr-FR"/>
+          <w14:ligatures w14:val="none"/>
+        </w:rPr>
+        <w:br/>
+      </w:r>
+      <w:r>
+        <w:rPr>
+          <w:rFonts w:ascii="Consolas" w:eastAsia="Times New Roman" w:hAnsi="Consolas" w:cs="Times New Roman"/>
+          <w:color w:val="0000CD"/>
+          <w:kern w:val="0"/>
+          <w:sz w:val="23"/>
+          <w:szCs w:val="23"/>
+          <w:lang w:eastAsia="fr-FR"/>
+          <w14:ligatures w14:val="none"/>
+        </w:rPr>
+        <w:t>for</w:t>
+      </w:r>
+      <w:r>
+        <w:rPr>
+          <w:rFonts w:ascii="Consolas" w:eastAsia="Times New Roman" w:hAnsi="Consolas" w:cs="Times New Roman"/>
+          <w:color w:val="000000"/>
+          <w:kern w:val="0"/>
+          <w:sz w:val="23"/>
+          <w:szCs w:val="23"/>
+          <w:lang w:eastAsia="fr-FR"/>
+          <w14:ligatures w14:val="none"/>
+        </w:rPr>
+        <w:t> x </w:t>
+      </w:r>
+      <w:r>
+        <w:rPr>
+          <w:rFonts w:ascii="Consolas" w:eastAsia="Times New Roman" w:hAnsi="Consolas" w:cs="Times New Roman"/>
+          <w:color w:val="0000CD"/>
+          <w:kern w:val="0"/>
+          <w:sz w:val="23"/>
+          <w:szCs w:val="23"/>
+          <w:lang w:eastAsia="fr-FR"/>
+          <w14:ligatures w14:val="none"/>
+        </w:rPr>
+        <w:t>in</w:t>
+      </w:r>
+      <w:r>
+        <w:rPr>
+          <w:rFonts w:ascii="Consolas" w:eastAsia="Times New Roman" w:hAnsi="Consolas" w:cs="Times New Roman"/>
+          <w:color w:val="000000"/>
+          <w:kern w:val="0"/>
+          <w:sz w:val="23"/>
+          <w:szCs w:val="23"/>
+          <w:lang w:eastAsia="fr-FR"/>
+          <w14:ligatures w14:val="none"/>
+        </w:rPr>
+        <w:t> myresult:</w:t>
+      </w:r>
+      <w:r>
+        <w:rPr>
+          <w:rFonts w:ascii="Consolas" w:eastAsia="Times New Roman" w:hAnsi="Consolas" w:cs="Times New Roman"/>
+          <w:color w:val="000000"/>
+          <w:kern w:val="0"/>
+          <w:sz w:val="23"/>
+          <w:szCs w:val="23"/>
+          <w:lang w:eastAsia="fr-FR"/>
+          <w14:ligatures w14:val="none"/>
+        </w:rPr>
+        <w:br/>
+        <w:t>  print(x)</w:t>
+      </w:r>
+      <w:r>
+        <w:rPr>
+          <w:rFonts w:ascii="Consolas" w:eastAsia="Times New Roman" w:hAnsi="Consolas" w:cs="Times New Roman"/>
+          <w:color w:val="000000"/>
+          <w:kern w:val="0"/>
+          <w:sz w:val="23"/>
+          <w:szCs w:val="23"/>
+          <w:lang w:eastAsia="fr-FR"/>
+          <w14:ligatures w14:val="none"/>
+        </w:rPr>
+        <w:br/>
+      </w:r>
+    </w:p>
+    <w:p>
+      <w:pPr>
+        <w:shd w:val="clear" w:color="auto" w:fill="E7E9EB"/>
+        <w:spacing w:line="240" w:lineRule="auto"/>
+        <w:rPr>
+          <w:rFonts w:ascii="Verdana" w:eastAsia="Times New Roman" w:hAnsi="Verdana" w:cs="Times New Roman"/>
+          <w:color w:val="000000"/>
+          <w:kern w:val="0"/>
+          <w:sz w:val="23"/>
+          <w:szCs w:val="23"/>
+          <w:lang w:eastAsia="fr-FR"/>
+          <w14:ligatures w14:val="none"/>
+        </w:rPr>
+      </w:pPr>
+      <w:hyperlink r:id="rId96" w:tgtFrame="_blank" w:history="1">
+        <w:r>
+          <w:rPr>
+            <w:rFonts w:ascii="Source Sans Pro" w:eastAsia="Times New Roman" w:hAnsi="Source Sans Pro" w:cs="Times New Roman"/>
+            <w:color w:val="FFFFFF"/>
+            <w:kern w:val="0"/>
+            <w:sz w:val="26"/>
+            <w:szCs w:val="26"/>
+            <w:u w:val="single"/>
+            <w:bdr w:val="none" w:sz="0" w:space="0" w:color="auto" w:frame="1"/>
+            <w:shd w:val="clear" w:color="auto" w:fill="4CAF50"/>
+            <w:lang w:eastAsia="fr-FR"/>
+            <w14:ligatures w14:val="none"/>
+          </w:rPr>
+          <w:t>Run example »</w:t>
+        </w:r>
+      </w:hyperlink>
+    </w:p>
+    <w:p>
+      <w:pPr>
+        <w:spacing w:before="300" w:after="300" w:line="240" w:lineRule="auto"/>
+        <w:rPr>
+          <w:rFonts w:ascii="Times New Roman" w:eastAsia="Times New Roman" w:hAnsi="Times New Roman" w:cs="Times New Roman"/>
+          <w:kern w:val="0"/>
+          <w:sz w:val="24"/>
+          <w:szCs w:val="24"/>
+          <w:lang w:eastAsia="fr-FR"/>
+          <w14:ligatures w14:val="none"/>
+        </w:rPr>
+      </w:pPr>
+      <w:r>
+        <w:rPr>
+          <w:rFonts w:ascii="Times New Roman" w:eastAsia="Times New Roman" w:hAnsi="Times New Roman" w:cs="Times New Roman"/>
+          <w:kern w:val="0"/>
+          <w:sz w:val="24"/>
+          <w:szCs w:val="24"/>
+          <w:lang w:eastAsia="fr-FR"/>
+          <w14:ligatures w14:val="none"/>
+        </w:rPr>
+        <w:pict w14:anchorId="46B683E1">
+          <v:rect id="_x0000_i1112" style="width:0;height:0" o:hralign="center" o:hrstd="t" o:hrnoshade="t" o:hr="t" fillcolor="black" stroked="f"/>
+        </w:pict>
+      </w:r>
+    </w:p>
+    <w:p>
+      <w:pPr>
+        <w:shd w:val="clear" w:color="auto" w:fill="FFFFFF"/>
+        <w:spacing w:before="150" w:after="150" w:line="240" w:lineRule="auto"/>
+        <w:outlineLvl w:val="1"/>
+        <w:rPr>
+          <w:rFonts w:ascii="Segoe UI" w:eastAsia="Times New Roman" w:hAnsi="Segoe UI" w:cs="Segoe UI"/>
+          <w:color w:val="000000"/>
+          <w:kern w:val="0"/>
+          <w:sz w:val="48"/>
+          <w:szCs w:val="48"/>
+          <w:lang w:eastAsia="fr-FR"/>
+          <w14:ligatures w14:val="none"/>
+        </w:rPr>
+      </w:pPr>
+      <w:r>
+        <w:rPr>
+          <w:rFonts w:ascii="Segoe UI" w:eastAsia="Times New Roman" w:hAnsi="Segoe UI" w:cs="Segoe UI"/>
+          <w:color w:val="000000"/>
+          <w:kern w:val="0"/>
+          <w:sz w:val="48"/>
+          <w:szCs w:val="48"/>
+          <w:lang w:eastAsia="fr-FR"/>
+          <w14:ligatures w14:val="none"/>
+        </w:rPr>
+        <w:t>ORDER BY DESC</w:t>
       </w:r>
     </w:p>
     <w:p>
@@ -31803,7 +33327,7 @@
           <w:lang w:eastAsia="fr-FR"/>
           <w14:ligatures w14:val="none"/>
         </w:rPr>
-        <w:t>The mysql.connector module has methods to escape query values:</w:t>
+        <w:t>Use the DESC keyword to sort the result in a descending order.</w:t>
       </w:r>
     </w:p>
     <w:p>
@@ -31858,31 +33382,7 @@
           <w:lang w:eastAsia="fr-FR"/>
           <w14:ligatures w14:val="none"/>
         </w:rPr>
-        <w:t>Escape query values by using the placholder </w:t>
-      </w:r>
-      <w:r>
-        <w:rPr>
-          <w:rFonts w:ascii="Consolas" w:eastAsia="Times New Roman" w:hAnsi="Consolas" w:cs="Courier New"/>
-          <w:color w:val="DC143C"/>
-          <w:kern w:val="0"/>
-          <w:sz w:val="20"/>
-          <w:szCs w:val="20"/>
-          <w:lang w:eastAsia="fr-FR"/>
-          <w14:ligatures w14:val="none"/>
-        </w:rPr>
-        <w:t>%s</w:t>
-      </w:r>
-      <w:r>
-        <w:rPr>
-          <w:rFonts w:ascii="Verdana" w:eastAsia="Times New Roman" w:hAnsi="Verdana" w:cs="Times New Roman"/>
-          <w:color w:val="000000"/>
-          <w:kern w:val="0"/>
-          <w:sz w:val="23"/>
-          <w:szCs w:val="23"/>
-          <w:lang w:eastAsia="fr-FR"/>
-          <w14:ligatures w14:val="none"/>
-        </w:rPr>
-        <w:t> method:</w:t>
+        <w:t>Sort the result reverse alphabetically by name:</w:t>
       </w:r>
     </w:p>
     <w:p>
@@ -32083,6 +33583,18 @@
           <w14:ligatures w14:val="none"/>
         </w:rPr>
         <w:br/>
+      </w:r>
+      <w:r>
+        <w:rPr>
+          <w:rFonts w:ascii="Consolas" w:eastAsia="Times New Roman" w:hAnsi="Consolas" w:cs="Times New Roman"/>
+          <w:color w:val="000000"/>
+          <w:kern w:val="0"/>
+          <w:sz w:val="23"/>
+          <w:szCs w:val="23"/>
+          <w:lang w:eastAsia="fr-FR"/>
+          <w14:ligatures w14:val="none"/>
+        </w:rPr>
+        <w:lastRenderedPageBreak/>
         <w:t>  password=</w:t>
       </w:r>
       <w:r>
@@ -32233,7 +33745,7 @@
           <w:lang w:eastAsia="fr-FR"/>
           <w14:ligatures w14:val="none"/>
         </w:rPr>
-        <w:t>"SELECT * FROM customers WHERE address = %s"</w:t>
+        <w:t>"SELECT * FROM customers ORDER BY name DESC"</w:t>
       </w:r>
       <w:r>
         <w:rPr>
@@ -32246,19 +33758,19 @@
           <w14:ligatures w14:val="none"/>
         </w:rPr>
         <w:br/>
-        <w:t>adr = (</w:t>
-      </w:r>
-      <w:r>
-        <w:rPr>
-          <w:rFonts w:ascii="Consolas" w:eastAsia="Times New Roman" w:hAnsi="Consolas" w:cs="Times New Roman"/>
-          <w:color w:val="A52A2A"/>
+      </w:r>
+      <w:r>
+        <w:rPr>
+          <w:rFonts w:ascii="Consolas" w:eastAsia="Times New Roman" w:hAnsi="Consolas" w:cs="Times New Roman"/>
+          <w:color w:val="000000"/>
           <w:kern w:val="0"/>
           <w:sz w:val="23"/>
           <w:szCs w:val="23"/>
           <w:lang w:eastAsia="fr-FR"/>
           <w14:ligatures w14:val="none"/>
         </w:rPr>
-        <w:t>"Yellow Garden 2"</w:t>
+        <w:br/>
+        <w:t>mycursor.execute(sql)</w:t>
       </w:r>
       <w:r>
         <w:rPr>
@@ -32270,7 +33782,7 @@
           <w:lang w:eastAsia="fr-FR"/>
           <w14:ligatures w14:val="none"/>
         </w:rPr>
-        <w:t>, )</w:t>
+        <w:br/>
       </w:r>
       <w:r>
         <w:rPr>
@@ -32283,6 +33795,7 @@
           <w14:ligatures w14:val="none"/>
         </w:rPr>
         <w:br/>
+        <w:t>myresult = mycursor.fetchall()</w:t>
       </w:r>
       <w:r>
         <w:rPr>
@@ -32295,7 +33808,6 @@
           <w14:ligatures w14:val="none"/>
         </w:rPr>
         <w:br/>
-        <w:t>mycursor.execute(sql, adr)</w:t>
       </w:r>
       <w:r>
         <w:rPr>
@@ -32312,15 +33824,14 @@
       <w:r>
         <w:rPr>
           <w:rFonts w:ascii="Consolas" w:eastAsia="Times New Roman" w:hAnsi="Consolas" w:cs="Times New Roman"/>
-          <w:color w:val="000000"/>
+          <w:color w:val="0000CD"/>
           <w:kern w:val="0"/>
           <w:sz w:val="23"/>
           <w:szCs w:val="23"/>
           <w:lang w:eastAsia="fr-FR"/>
           <w14:ligatures w14:val="none"/>
         </w:rPr>
-        <w:br/>
-        <w:t>myresult = mycursor.fetchall()</w:t>
+        <w:t>for</w:t>
       </w:r>
       <w:r>
         <w:rPr>
@@ -32332,19 +33843,44 @@
           <w:lang w:eastAsia="fr-FR"/>
           <w14:ligatures w14:val="none"/>
         </w:rPr>
-        <w:br/>
-      </w:r>
-      <w:r>
-        <w:rPr>
-          <w:rFonts w:ascii="Consolas" w:eastAsia="Times New Roman" w:hAnsi="Consolas" w:cs="Times New Roman"/>
-          <w:color w:val="000000"/>
+        <w:t> x </w:t>
+      </w:r>
+      <w:r>
+        <w:rPr>
+          <w:rFonts w:ascii="Consolas" w:eastAsia="Times New Roman" w:hAnsi="Consolas" w:cs="Times New Roman"/>
+          <w:color w:val="0000CD"/>
           <w:kern w:val="0"/>
           <w:sz w:val="23"/>
           <w:szCs w:val="23"/>
           <w:lang w:eastAsia="fr-FR"/>
           <w14:ligatures w14:val="none"/>
         </w:rPr>
-        <w:br/>
+        <w:t>in</w:t>
+      </w:r>
+      <w:r>
+        <w:rPr>
+          <w:rFonts w:ascii="Consolas" w:eastAsia="Times New Roman" w:hAnsi="Consolas" w:cs="Times New Roman"/>
+          <w:color w:val="000000"/>
+          <w:kern w:val="0"/>
+          <w:sz w:val="23"/>
+          <w:szCs w:val="23"/>
+          <w:lang w:eastAsia="fr-FR"/>
+          <w14:ligatures w14:val="none"/>
+        </w:rPr>
+        <w:t> myresult:</w:t>
+      </w:r>
+      <w:r>
+        <w:rPr>
+          <w:rFonts w:ascii="Consolas" w:eastAsia="Times New Roman" w:hAnsi="Consolas" w:cs="Times New Roman"/>
+          <w:color w:val="000000"/>
+          <w:kern w:val="0"/>
+          <w:sz w:val="23"/>
+          <w:szCs w:val="23"/>
+          <w:lang w:eastAsia="fr-FR"/>
+          <w14:ligatures w14:val="none"/>
+        </w:rPr>
+        <w:br/>
+        <w:t>  </w:t>
       </w:r>
       <w:r>
         <w:rPr>
@@ -32356,7 +33892,7 @@
           <w:lang w:eastAsia="fr-FR"/>
           <w14:ligatures w14:val="none"/>
         </w:rPr>
-        <w:t>for</w:t>
+        <w:t>print</w:t>
       </w:r>
       <w:r>
         <w:rPr>
@@ -32368,69 +33904,40 @@
           <w:lang w:eastAsia="fr-FR"/>
           <w14:ligatures w14:val="none"/>
         </w:rPr>
-        <w:t> x </w:t>
-      </w:r>
-      <w:r>
-        <w:rPr>
-          <w:rFonts w:ascii="Consolas" w:eastAsia="Times New Roman" w:hAnsi="Consolas" w:cs="Times New Roman"/>
-          <w:color w:val="0000CD"/>
+        <w:t>(x)</w:t>
+      </w:r>
+    </w:p>
+    <w:p>
+      <w:pPr>
+        <w:shd w:val="clear" w:color="auto" w:fill="E7E9EB"/>
+        <w:spacing w:line="240" w:lineRule="auto"/>
+        <w:rPr>
+          <w:rFonts w:ascii="Verdana" w:eastAsia="Times New Roman" w:hAnsi="Verdana" w:cs="Times New Roman"/>
+          <w:color w:val="000000"/>
           <w:kern w:val="0"/>
           <w:sz w:val="23"/>
           <w:szCs w:val="23"/>
           <w:lang w:eastAsia="fr-FR"/>
           <w14:ligatures w14:val="none"/>
         </w:rPr>
-        <w:t>in</w:t>
-      </w:r>
-      <w:r>
-        <w:rPr>
-          <w:rFonts w:ascii="Consolas" w:eastAsia="Times New Roman" w:hAnsi="Consolas" w:cs="Times New Roman"/>
-          <w:color w:val="000000"/>
-          <w:kern w:val="0"/>
-          <w:sz w:val="23"/>
-          <w:szCs w:val="23"/>
-          <w:lang w:eastAsia="fr-FR"/>
-          <w14:ligatures w14:val="none"/>
-        </w:rPr>
-        <w:t> myresult:</w:t>
-      </w:r>
-      <w:r>
-        <w:rPr>
-          <w:rFonts w:ascii="Consolas" w:eastAsia="Times New Roman" w:hAnsi="Consolas" w:cs="Times New Roman"/>
-          <w:color w:val="000000"/>
-          <w:kern w:val="0"/>
-          <w:sz w:val="23"/>
-          <w:szCs w:val="23"/>
-          <w:lang w:eastAsia="fr-FR"/>
-          <w14:ligatures w14:val="none"/>
-        </w:rPr>
-        <w:br/>
-        <w:t>  </w:t>
-      </w:r>
-      <w:r>
-        <w:rPr>
-          <w:rFonts w:ascii="Consolas" w:eastAsia="Times New Roman" w:hAnsi="Consolas" w:cs="Times New Roman"/>
-          <w:color w:val="0000CD"/>
-          <w:kern w:val="0"/>
-          <w:sz w:val="23"/>
-          <w:szCs w:val="23"/>
-          <w:lang w:eastAsia="fr-FR"/>
-          <w14:ligatures w14:val="none"/>
-        </w:rPr>
-        <w:t>print</w:t>
-      </w:r>
-      <w:r>
-        <w:rPr>
-          <w:rFonts w:ascii="Consolas" w:eastAsia="Times New Roman" w:hAnsi="Consolas" w:cs="Times New Roman"/>
-          <w:color w:val="000000"/>
-          <w:kern w:val="0"/>
-          <w:sz w:val="23"/>
-          <w:szCs w:val="23"/>
-          <w:lang w:eastAsia="fr-FR"/>
-          <w14:ligatures w14:val="none"/>
-        </w:rPr>
-        <w:t>(x)</w:t>
-      </w:r>
+      </w:pPr>
+      <w:hyperlink r:id="rId97" w:tgtFrame="_blank" w:history="1">
+        <w:r>
+          <w:rPr>
+            <w:rFonts w:ascii="Source Sans Pro" w:eastAsia="Times New Roman" w:hAnsi="Source Sans Pro" w:cs="Times New Roman"/>
+            <w:color w:val="FFFFFF"/>
+            <w:kern w:val="0"/>
+            <w:sz w:val="26"/>
+            <w:szCs w:val="26"/>
+            <w:u w:val="single"/>
+            <w:bdr w:val="none" w:sz="0" w:space="0" w:color="auto" w:frame="1"/>
+            <w:shd w:val="clear" w:color="auto" w:fill="4CAF50"/>
+            <w:lang w:eastAsia="fr-FR"/>
+            <w14:ligatures w14:val="none"/>
+          </w:rPr>
+          <w:t>Run example »</w:t>
+        </w:r>
+      </w:hyperlink>
     </w:p>
     <w:p>
       <w:pPr>

</xml_diff>

<commit_message>
python and mysql: updatedrop
</commit_message>
<xml_diff>
--- a/Python.docx
+++ b/Python.docx
@@ -44993,7 +44993,33 @@
           <w:lang w:val="en-US" w:eastAsia="fr-FR"/>
           <w14:ligatures w14:val="none"/>
         </w:rPr>
-        <w:t>Python MySQL Delete From By</w:t>
+        <w:t xml:space="preserve">Python MySQL Delete </w:t>
+      </w:r>
+      <w:proofErr w:type="gramStart"/>
+      <w:r>
+        <w:rPr>
+          <w:rFonts w:ascii="Segoe UI" w:eastAsia="Times New Roman" w:hAnsi="Segoe UI" w:cs="Segoe UI"/>
+          <w:color w:val="000000"/>
+          <w:kern w:val="36"/>
+          <w:sz w:val="63"/>
+          <w:szCs w:val="63"/>
+          <w:lang w:val="en-US" w:eastAsia="fr-FR"/>
+          <w14:ligatures w14:val="none"/>
+        </w:rPr>
+        <w:t>From</w:t>
+      </w:r>
+      <w:proofErr w:type="gramEnd"/>
+      <w:r>
+        <w:rPr>
+          <w:rFonts w:ascii="Segoe UI" w:eastAsia="Times New Roman" w:hAnsi="Segoe UI" w:cs="Segoe UI"/>
+          <w:color w:val="000000"/>
+          <w:kern w:val="36"/>
+          <w:sz w:val="63"/>
+          <w:szCs w:val="63"/>
+          <w:lang w:val="en-US" w:eastAsia="fr-FR"/>
+          <w14:ligatures w14:val="none"/>
+        </w:rPr>
+        <w:t xml:space="preserve"> By</w:t>
       </w:r>
     </w:p>
     <w:p>
@@ -45203,6 +45229,7 @@
           <w14:ligatures w14:val="none"/>
         </w:rPr>
       </w:pPr>
+      <w:proofErr w:type="spellStart"/>
       <w:r>
         <w:rPr>
           <w:rFonts w:ascii="Segoe UI" w:eastAsia="Times New Roman" w:hAnsi="Segoe UI" w:cs="Segoe UI"/>
@@ -45213,20 +45240,7 @@
           <w:lang w:val="en-US" w:eastAsia="fr-FR"/>
           <w14:ligatures w14:val="none"/>
         </w:rPr>
-        <w:t>Exampl</w:t>
-      </w:r>
-      <w:proofErr w:type="spellStart"/>
-      <w:r>
-        <w:rPr>
-          <w:rFonts w:ascii="Segoe UI" w:eastAsia="Times New Roman" w:hAnsi="Segoe UI" w:cs="Segoe UI"/>
-          <w:color w:val="000000"/>
-          <w:kern w:val="0"/>
-          <w:sz w:val="36"/>
-          <w:szCs w:val="36"/>
-          <w:lang w:val="en-US" w:eastAsia="fr-FR"/>
-          <w14:ligatures w14:val="none"/>
-        </w:rPr>
-        <w:t>e</w:t>
+        <w:t>Example</w:t>
       </w:r>
       <w:hyperlink r:id="rId100" w:tgtFrame="_blank" w:tooltip="W3Schools Spaces" w:history="1">
         <w:r>
@@ -45323,32 +45337,97 @@
           <w:lang w:val="en-US" w:eastAsia="fr-FR"/>
           <w14:ligatures w14:val="none"/>
         </w:rPr>
-        <w:t> mysql.connector</w:t>
-      </w:r>
-      <w:r>
-        <w:rPr>
-          <w:rFonts w:ascii="Consolas" w:eastAsia="Times New Roman" w:hAnsi="Consolas" w:cs="Times New Roman"/>
-          <w:color w:val="000000"/>
-          <w:kern w:val="0"/>
-          <w:sz w:val="23"/>
-          <w:szCs w:val="23"/>
-          <w:lang w:val="en-US" w:eastAsia="fr-FR"/>
-          <w14:ligatures w14:val="none"/>
-        </w:rPr>
-        <w:br/>
-      </w:r>
-      <w:r>
-        <w:rPr>
-          <w:rFonts w:ascii="Consolas" w:eastAsia="Times New Roman" w:hAnsi="Consolas" w:cs="Times New Roman"/>
-          <w:color w:val="000000"/>
-          <w:kern w:val="0"/>
-          <w:sz w:val="23"/>
-          <w:szCs w:val="23"/>
-          <w:lang w:val="en-US" w:eastAsia="fr-FR"/>
-          <w14:ligatures w14:val="none"/>
-        </w:rPr>
-        <w:br/>
-        <w:t>mydb = mysql.connector.connect(</w:t>
+        <w:t> </w:t>
+      </w:r>
+      <w:proofErr w:type="spellStart"/>
+      <w:r>
+        <w:rPr>
+          <w:rFonts w:ascii="Consolas" w:eastAsia="Times New Roman" w:hAnsi="Consolas" w:cs="Times New Roman"/>
+          <w:color w:val="000000"/>
+          <w:kern w:val="0"/>
+          <w:sz w:val="23"/>
+          <w:szCs w:val="23"/>
+          <w:lang w:val="en-US" w:eastAsia="fr-FR"/>
+          <w14:ligatures w14:val="none"/>
+        </w:rPr>
+        <w:t>mysql.connector</w:t>
+      </w:r>
+      <w:proofErr w:type="spellEnd"/>
+      <w:r>
+        <w:rPr>
+          <w:rFonts w:ascii="Consolas" w:eastAsia="Times New Roman" w:hAnsi="Consolas" w:cs="Times New Roman"/>
+          <w:color w:val="000000"/>
+          <w:kern w:val="0"/>
+          <w:sz w:val="23"/>
+          <w:szCs w:val="23"/>
+          <w:lang w:val="en-US" w:eastAsia="fr-FR"/>
+          <w14:ligatures w14:val="none"/>
+        </w:rPr>
+        <w:br/>
+      </w:r>
+      <w:r>
+        <w:rPr>
+          <w:rFonts w:ascii="Consolas" w:eastAsia="Times New Roman" w:hAnsi="Consolas" w:cs="Times New Roman"/>
+          <w:color w:val="000000"/>
+          <w:kern w:val="0"/>
+          <w:sz w:val="23"/>
+          <w:szCs w:val="23"/>
+          <w:lang w:val="en-US" w:eastAsia="fr-FR"/>
+          <w14:ligatures w14:val="none"/>
+        </w:rPr>
+        <w:br/>
+      </w:r>
+      <w:proofErr w:type="spellStart"/>
+      <w:r>
+        <w:rPr>
+          <w:rFonts w:ascii="Consolas" w:eastAsia="Times New Roman" w:hAnsi="Consolas" w:cs="Times New Roman"/>
+          <w:color w:val="000000"/>
+          <w:kern w:val="0"/>
+          <w:sz w:val="23"/>
+          <w:szCs w:val="23"/>
+          <w:lang w:val="en-US" w:eastAsia="fr-FR"/>
+          <w14:ligatures w14:val="none"/>
+        </w:rPr>
+        <w:t>mydb</w:t>
+      </w:r>
+      <w:proofErr w:type="spellEnd"/>
+      <w:r>
+        <w:rPr>
+          <w:rFonts w:ascii="Consolas" w:eastAsia="Times New Roman" w:hAnsi="Consolas" w:cs="Times New Roman"/>
+          <w:color w:val="000000"/>
+          <w:kern w:val="0"/>
+          <w:sz w:val="23"/>
+          <w:szCs w:val="23"/>
+          <w:lang w:val="en-US" w:eastAsia="fr-FR"/>
+          <w14:ligatures w14:val="none"/>
+        </w:rPr>
+        <w:t xml:space="preserve"> = </w:t>
+      </w:r>
+      <w:proofErr w:type="spellStart"/>
+      <w:r>
+        <w:rPr>
+          <w:rFonts w:ascii="Consolas" w:eastAsia="Times New Roman" w:hAnsi="Consolas" w:cs="Times New Roman"/>
+          <w:color w:val="000000"/>
+          <w:kern w:val="0"/>
+          <w:sz w:val="23"/>
+          <w:szCs w:val="23"/>
+          <w:lang w:val="en-US" w:eastAsia="fr-FR"/>
+          <w14:ligatures w14:val="none"/>
+        </w:rPr>
+        <w:t>mysql.connector.connect</w:t>
+      </w:r>
+      <w:proofErr w:type="spellEnd"/>
+      <w:r>
+        <w:rPr>
+          <w:rFonts w:ascii="Consolas" w:eastAsia="Times New Roman" w:hAnsi="Consolas" w:cs="Times New Roman"/>
+          <w:color w:val="000000"/>
+          <w:kern w:val="0"/>
+          <w:sz w:val="23"/>
+          <w:szCs w:val="23"/>
+          <w:lang w:val="en-US" w:eastAsia="fr-FR"/>
+          <w14:ligatures w14:val="none"/>
+        </w:rPr>
+        <w:t>(</w:t>
       </w:r>
       <w:r>
         <w:rPr>
@@ -45436,6 +45515,7 @@
         </w:rPr>
         <w:t>"</w:t>
       </w:r>
+      <w:proofErr w:type="spellStart"/>
       <w:r>
         <w:rPr>
           <w:rFonts w:ascii="Consolas" w:eastAsia="Times New Roman" w:hAnsi="Consolas" w:cs="Times New Roman"/>
@@ -45450,6 +45530,7 @@
         </w:rPr>
         <w:t>yourusername</w:t>
       </w:r>
+      <w:proofErr w:type="spellEnd"/>
       <w:r>
         <w:rPr>
           <w:rFonts w:ascii="Consolas" w:eastAsia="Times New Roman" w:hAnsi="Consolas" w:cs="Times New Roman"/>
@@ -45499,6 +45580,7 @@
         </w:rPr>
         <w:t>"</w:t>
       </w:r>
+      <w:proofErr w:type="spellStart"/>
       <w:r>
         <w:rPr>
           <w:rFonts w:ascii="Consolas" w:eastAsia="Times New Roman" w:hAnsi="Consolas" w:cs="Times New Roman"/>
@@ -45513,6 +45595,7 @@
         </w:rPr>
         <w:t>yourpassword</w:t>
       </w:r>
+      <w:proofErr w:type="spellEnd"/>
       <w:r>
         <w:rPr>
           <w:rFonts w:ascii="Consolas" w:eastAsia="Times New Roman" w:hAnsi="Consolas" w:cs="Times New Roman"/>
@@ -45560,7 +45643,33 @@
           <w:lang w:val="en-US" w:eastAsia="fr-FR"/>
           <w14:ligatures w14:val="none"/>
         </w:rPr>
-        <w:t>"mydatabase"</w:t>
+        <w:t>"</w:t>
+      </w:r>
+      <w:proofErr w:type="spellStart"/>
+      <w:r>
+        <w:rPr>
+          <w:rFonts w:ascii="Consolas" w:eastAsia="Times New Roman" w:hAnsi="Consolas" w:cs="Times New Roman"/>
+          <w:color w:val="A52A2A"/>
+          <w:kern w:val="0"/>
+          <w:sz w:val="23"/>
+          <w:szCs w:val="23"/>
+          <w:lang w:val="en-US" w:eastAsia="fr-FR"/>
+          <w14:ligatures w14:val="none"/>
+        </w:rPr>
+        <w:t>mydatabase</w:t>
+      </w:r>
+      <w:proofErr w:type="spellEnd"/>
+      <w:r>
+        <w:rPr>
+          <w:rFonts w:ascii="Consolas" w:eastAsia="Times New Roman" w:hAnsi="Consolas" w:cs="Times New Roman"/>
+          <w:color w:val="A52A2A"/>
+          <w:kern w:val="0"/>
+          <w:sz w:val="23"/>
+          <w:szCs w:val="23"/>
+          <w:lang w:val="en-US" w:eastAsia="fr-FR"/>
+          <w14:ligatures w14:val="none"/>
+        </w:rPr>
+        <w:t>"</w:t>
       </w:r>
       <w:r>
         <w:rPr>
@@ -45598,32 +45707,108 @@
           <w14:ligatures w14:val="none"/>
         </w:rPr>
         <w:br/>
-        <w:t>mycursor = mydb.cursor()</w:t>
-      </w:r>
-      <w:r>
-        <w:rPr>
-          <w:rFonts w:ascii="Consolas" w:eastAsia="Times New Roman" w:hAnsi="Consolas" w:cs="Times New Roman"/>
-          <w:color w:val="000000"/>
-          <w:kern w:val="0"/>
-          <w:sz w:val="23"/>
-          <w:szCs w:val="23"/>
-          <w:lang w:val="en-US" w:eastAsia="fr-FR"/>
-          <w14:ligatures w14:val="none"/>
-        </w:rPr>
-        <w:br/>
-      </w:r>
-      <w:r>
-        <w:rPr>
-          <w:rFonts w:ascii="Consolas" w:eastAsia="Times New Roman" w:hAnsi="Consolas" w:cs="Times New Roman"/>
-          <w:color w:val="000000"/>
-          <w:kern w:val="0"/>
-          <w:sz w:val="23"/>
-          <w:szCs w:val="23"/>
-          <w:lang w:val="en-US" w:eastAsia="fr-FR"/>
-          <w14:ligatures w14:val="none"/>
-        </w:rPr>
-        <w:br/>
-        <w:t>sql = </w:t>
+      </w:r>
+      <w:proofErr w:type="spellStart"/>
+      <w:r>
+        <w:rPr>
+          <w:rFonts w:ascii="Consolas" w:eastAsia="Times New Roman" w:hAnsi="Consolas" w:cs="Times New Roman"/>
+          <w:color w:val="000000"/>
+          <w:kern w:val="0"/>
+          <w:sz w:val="23"/>
+          <w:szCs w:val="23"/>
+          <w:lang w:val="en-US" w:eastAsia="fr-FR"/>
+          <w14:ligatures w14:val="none"/>
+        </w:rPr>
+        <w:t>mycursor</w:t>
+      </w:r>
+      <w:proofErr w:type="spellEnd"/>
+      <w:r>
+        <w:rPr>
+          <w:rFonts w:ascii="Consolas" w:eastAsia="Times New Roman" w:hAnsi="Consolas" w:cs="Times New Roman"/>
+          <w:color w:val="000000"/>
+          <w:kern w:val="0"/>
+          <w:sz w:val="23"/>
+          <w:szCs w:val="23"/>
+          <w:lang w:val="en-US" w:eastAsia="fr-FR"/>
+          <w14:ligatures w14:val="none"/>
+        </w:rPr>
+        <w:t xml:space="preserve"> = </w:t>
+      </w:r>
+      <w:proofErr w:type="spellStart"/>
+      <w:r>
+        <w:rPr>
+          <w:rFonts w:ascii="Consolas" w:eastAsia="Times New Roman" w:hAnsi="Consolas" w:cs="Times New Roman"/>
+          <w:color w:val="000000"/>
+          <w:kern w:val="0"/>
+          <w:sz w:val="23"/>
+          <w:szCs w:val="23"/>
+          <w:lang w:val="en-US" w:eastAsia="fr-FR"/>
+          <w14:ligatures w14:val="none"/>
+        </w:rPr>
+        <w:t>mydb.cursor</w:t>
+      </w:r>
+      <w:proofErr w:type="spellEnd"/>
+      <w:r>
+        <w:rPr>
+          <w:rFonts w:ascii="Consolas" w:eastAsia="Times New Roman" w:hAnsi="Consolas" w:cs="Times New Roman"/>
+          <w:color w:val="000000"/>
+          <w:kern w:val="0"/>
+          <w:sz w:val="23"/>
+          <w:szCs w:val="23"/>
+          <w:lang w:val="en-US" w:eastAsia="fr-FR"/>
+          <w14:ligatures w14:val="none"/>
+        </w:rPr>
+        <w:t>()</w:t>
+      </w:r>
+      <w:r>
+        <w:rPr>
+          <w:rFonts w:ascii="Consolas" w:eastAsia="Times New Roman" w:hAnsi="Consolas" w:cs="Times New Roman"/>
+          <w:color w:val="000000"/>
+          <w:kern w:val="0"/>
+          <w:sz w:val="23"/>
+          <w:szCs w:val="23"/>
+          <w:lang w:val="en-US" w:eastAsia="fr-FR"/>
+          <w14:ligatures w14:val="none"/>
+        </w:rPr>
+        <w:br/>
+      </w:r>
+      <w:r>
+        <w:rPr>
+          <w:rFonts w:ascii="Consolas" w:eastAsia="Times New Roman" w:hAnsi="Consolas" w:cs="Times New Roman"/>
+          <w:color w:val="000000"/>
+          <w:kern w:val="0"/>
+          <w:sz w:val="23"/>
+          <w:szCs w:val="23"/>
+          <w:lang w:val="en-US" w:eastAsia="fr-FR"/>
+          <w14:ligatures w14:val="none"/>
+        </w:rPr>
+        <w:br/>
+      </w:r>
+      <w:proofErr w:type="spellStart"/>
+      <w:r>
+        <w:rPr>
+          <w:rFonts w:ascii="Consolas" w:eastAsia="Times New Roman" w:hAnsi="Consolas" w:cs="Times New Roman"/>
+          <w:color w:val="000000"/>
+          <w:kern w:val="0"/>
+          <w:sz w:val="23"/>
+          <w:szCs w:val="23"/>
+          <w:lang w:val="en-US" w:eastAsia="fr-FR"/>
+          <w14:ligatures w14:val="none"/>
+        </w:rPr>
+        <w:t>sql</w:t>
+      </w:r>
+      <w:proofErr w:type="spellEnd"/>
+      <w:r>
+        <w:rPr>
+          <w:rFonts w:ascii="Consolas" w:eastAsia="Times New Roman" w:hAnsi="Consolas" w:cs="Times New Roman"/>
+          <w:color w:val="000000"/>
+          <w:kern w:val="0"/>
+          <w:sz w:val="23"/>
+          <w:szCs w:val="23"/>
+          <w:lang w:val="en-US" w:eastAsia="fr-FR"/>
+          <w14:ligatures w14:val="none"/>
+        </w:rPr>
+        <w:t xml:space="preserve"> = </w:t>
       </w:r>
       <w:r>
         <w:rPr>
@@ -45660,32 +45845,84 @@
           <w14:ligatures w14:val="none"/>
         </w:rPr>
         <w:br/>
-        <w:t>mycursor.execute(sql)</w:t>
-      </w:r>
-      <w:r>
-        <w:rPr>
-          <w:rFonts w:ascii="Consolas" w:eastAsia="Times New Roman" w:hAnsi="Consolas" w:cs="Times New Roman"/>
-          <w:color w:val="000000"/>
-          <w:kern w:val="0"/>
-          <w:sz w:val="23"/>
-          <w:szCs w:val="23"/>
-          <w:lang w:val="en-US" w:eastAsia="fr-FR"/>
-          <w14:ligatures w14:val="none"/>
-        </w:rPr>
-        <w:br/>
-      </w:r>
-      <w:r>
-        <w:rPr>
-          <w:rFonts w:ascii="Consolas" w:eastAsia="Times New Roman" w:hAnsi="Consolas" w:cs="Times New Roman"/>
-          <w:color w:val="000000"/>
-          <w:kern w:val="0"/>
-          <w:sz w:val="23"/>
-          <w:szCs w:val="23"/>
-          <w:lang w:val="en-US" w:eastAsia="fr-FR"/>
-          <w14:ligatures w14:val="none"/>
-        </w:rPr>
-        <w:br/>
-      </w:r>
+      </w:r>
+      <w:proofErr w:type="spellStart"/>
+      <w:r>
+        <w:rPr>
+          <w:rFonts w:ascii="Consolas" w:eastAsia="Times New Roman" w:hAnsi="Consolas" w:cs="Times New Roman"/>
+          <w:color w:val="000000"/>
+          <w:kern w:val="0"/>
+          <w:sz w:val="23"/>
+          <w:szCs w:val="23"/>
+          <w:lang w:val="en-US" w:eastAsia="fr-FR"/>
+          <w14:ligatures w14:val="none"/>
+        </w:rPr>
+        <w:t>mycursor.execute</w:t>
+      </w:r>
+      <w:proofErr w:type="spellEnd"/>
+      <w:r>
+        <w:rPr>
+          <w:rFonts w:ascii="Consolas" w:eastAsia="Times New Roman" w:hAnsi="Consolas" w:cs="Times New Roman"/>
+          <w:color w:val="000000"/>
+          <w:kern w:val="0"/>
+          <w:sz w:val="23"/>
+          <w:szCs w:val="23"/>
+          <w:lang w:val="en-US" w:eastAsia="fr-FR"/>
+          <w14:ligatures w14:val="none"/>
+        </w:rPr>
+        <w:t>(</w:t>
+      </w:r>
+      <w:proofErr w:type="spellStart"/>
+      <w:r>
+        <w:rPr>
+          <w:rFonts w:ascii="Consolas" w:eastAsia="Times New Roman" w:hAnsi="Consolas" w:cs="Times New Roman"/>
+          <w:color w:val="000000"/>
+          <w:kern w:val="0"/>
+          <w:sz w:val="23"/>
+          <w:szCs w:val="23"/>
+          <w:lang w:val="en-US" w:eastAsia="fr-FR"/>
+          <w14:ligatures w14:val="none"/>
+        </w:rPr>
+        <w:t>sql</w:t>
+      </w:r>
+      <w:proofErr w:type="spellEnd"/>
+      <w:r>
+        <w:rPr>
+          <w:rFonts w:ascii="Consolas" w:eastAsia="Times New Roman" w:hAnsi="Consolas" w:cs="Times New Roman"/>
+          <w:color w:val="000000"/>
+          <w:kern w:val="0"/>
+          <w:sz w:val="23"/>
+          <w:szCs w:val="23"/>
+          <w:lang w:val="en-US" w:eastAsia="fr-FR"/>
+          <w14:ligatures w14:val="none"/>
+        </w:rPr>
+        <w:t>)</w:t>
+      </w:r>
+      <w:r>
+        <w:rPr>
+          <w:rFonts w:ascii="Consolas" w:eastAsia="Times New Roman" w:hAnsi="Consolas" w:cs="Times New Roman"/>
+          <w:color w:val="000000"/>
+          <w:kern w:val="0"/>
+          <w:sz w:val="23"/>
+          <w:szCs w:val="23"/>
+          <w:lang w:val="en-US" w:eastAsia="fr-FR"/>
+          <w14:ligatures w14:val="none"/>
+        </w:rPr>
+        <w:br/>
+      </w:r>
+      <w:r>
+        <w:rPr>
+          <w:rFonts w:ascii="Consolas" w:eastAsia="Times New Roman" w:hAnsi="Consolas" w:cs="Times New Roman"/>
+          <w:color w:val="000000"/>
+          <w:kern w:val="0"/>
+          <w:sz w:val="23"/>
+          <w:szCs w:val="23"/>
+          <w:lang w:val="en-US" w:eastAsia="fr-FR"/>
+          <w14:ligatures w14:val="none"/>
+        </w:rPr>
+        <w:br/>
+      </w:r>
+      <w:proofErr w:type="spellStart"/>
       <w:r>
         <w:rPr>
           <w:rFonts w:ascii="Consolas" w:eastAsia="Times New Roman" w:hAnsi="Consolas" w:cs="Times New Roman"/>
@@ -45697,32 +45934,71 @@
           <w14:ligatures w14:val="none"/>
         </w:rPr>
         <w:lastRenderedPageBreak/>
-        <w:t>mydb.commit()</w:t>
-      </w:r>
-      <w:r>
-        <w:rPr>
-          <w:rFonts w:ascii="Consolas" w:eastAsia="Times New Roman" w:hAnsi="Consolas" w:cs="Times New Roman"/>
-          <w:color w:val="000000"/>
-          <w:kern w:val="0"/>
-          <w:sz w:val="23"/>
-          <w:szCs w:val="23"/>
-          <w:lang w:val="en-US" w:eastAsia="fr-FR"/>
-          <w14:ligatures w14:val="none"/>
-        </w:rPr>
-        <w:br/>
-      </w:r>
-      <w:r>
-        <w:rPr>
-          <w:rFonts w:ascii="Consolas" w:eastAsia="Times New Roman" w:hAnsi="Consolas" w:cs="Times New Roman"/>
-          <w:color w:val="000000"/>
-          <w:kern w:val="0"/>
-          <w:sz w:val="23"/>
-          <w:szCs w:val="23"/>
-          <w:lang w:val="en-US" w:eastAsia="fr-FR"/>
-          <w14:ligatures w14:val="none"/>
-        </w:rPr>
-        <w:br/>
-        <w:t>print(mycursor.rowcount, </w:t>
+        <w:t>mydb.commit</w:t>
+      </w:r>
+      <w:proofErr w:type="spellEnd"/>
+      <w:r>
+        <w:rPr>
+          <w:rFonts w:ascii="Consolas" w:eastAsia="Times New Roman" w:hAnsi="Consolas" w:cs="Times New Roman"/>
+          <w:color w:val="000000"/>
+          <w:kern w:val="0"/>
+          <w:sz w:val="23"/>
+          <w:szCs w:val="23"/>
+          <w:lang w:val="en-US" w:eastAsia="fr-FR"/>
+          <w14:ligatures w14:val="none"/>
+        </w:rPr>
+        <w:t>()</w:t>
+      </w:r>
+      <w:r>
+        <w:rPr>
+          <w:rFonts w:ascii="Consolas" w:eastAsia="Times New Roman" w:hAnsi="Consolas" w:cs="Times New Roman"/>
+          <w:color w:val="000000"/>
+          <w:kern w:val="0"/>
+          <w:sz w:val="23"/>
+          <w:szCs w:val="23"/>
+          <w:lang w:val="en-US" w:eastAsia="fr-FR"/>
+          <w14:ligatures w14:val="none"/>
+        </w:rPr>
+        <w:br/>
+      </w:r>
+      <w:r>
+        <w:rPr>
+          <w:rFonts w:ascii="Consolas" w:eastAsia="Times New Roman" w:hAnsi="Consolas" w:cs="Times New Roman"/>
+          <w:color w:val="000000"/>
+          <w:kern w:val="0"/>
+          <w:sz w:val="23"/>
+          <w:szCs w:val="23"/>
+          <w:lang w:val="en-US" w:eastAsia="fr-FR"/>
+          <w14:ligatures w14:val="none"/>
+        </w:rPr>
+        <w:br/>
+        <w:t>print(</w:t>
+      </w:r>
+      <w:proofErr w:type="spellStart"/>
+      <w:r>
+        <w:rPr>
+          <w:rFonts w:ascii="Consolas" w:eastAsia="Times New Roman" w:hAnsi="Consolas" w:cs="Times New Roman"/>
+          <w:color w:val="000000"/>
+          <w:kern w:val="0"/>
+          <w:sz w:val="23"/>
+          <w:szCs w:val="23"/>
+          <w:lang w:val="en-US" w:eastAsia="fr-FR"/>
+          <w14:ligatures w14:val="none"/>
+        </w:rPr>
+        <w:t>mycursor.rowcount</w:t>
+      </w:r>
+      <w:proofErr w:type="spellEnd"/>
+      <w:r>
+        <w:rPr>
+          <w:rFonts w:ascii="Consolas" w:eastAsia="Times New Roman" w:hAnsi="Consolas" w:cs="Times New Roman"/>
+          <w:color w:val="000000"/>
+          <w:kern w:val="0"/>
+          <w:sz w:val="23"/>
+          <w:szCs w:val="23"/>
+          <w:lang w:val="en-US" w:eastAsia="fr-FR"/>
+          <w14:ligatures w14:val="none"/>
+        </w:rPr>
+        <w:t>, </w:t>
       </w:r>
       <w:r>
         <w:rPr>
@@ -45833,6 +46109,7 @@
         </w:rPr>
         <w:t> Notice the statement: </w:t>
       </w:r>
+      <w:proofErr w:type="spellStart"/>
       <w:r>
         <w:rPr>
           <w:rFonts w:ascii="Consolas" w:eastAsia="Times New Roman" w:hAnsi="Consolas" w:cs="Courier New"/>
@@ -45843,7 +46120,20 @@
           <w:lang w:val="en-US" w:eastAsia="fr-FR"/>
           <w14:ligatures w14:val="none"/>
         </w:rPr>
-        <w:t>mydb.commit()</w:t>
+        <w:t>mydb.commit</w:t>
+      </w:r>
+      <w:proofErr w:type="spellEnd"/>
+      <w:r>
+        <w:rPr>
+          <w:rFonts w:ascii="Consolas" w:eastAsia="Times New Roman" w:hAnsi="Consolas" w:cs="Courier New"/>
+          <w:color w:val="DC143C"/>
+          <w:kern w:val="0"/>
+          <w:sz w:val="20"/>
+          <w:szCs w:val="20"/>
+          <w:lang w:val="en-US" w:eastAsia="fr-FR"/>
+          <w14:ligatures w14:val="none"/>
+        </w:rPr>
+        <w:t>()</w:t>
       </w:r>
       <w:r>
         <w:rPr>
@@ -46085,7 +46375,33 @@
           <w:lang w:val="en-US" w:eastAsia="fr-FR"/>
           <w14:ligatures w14:val="none"/>
         </w:rPr>
-        <w:t>The mysql.connector module uses the placeholder </w:t>
+        <w:t xml:space="preserve">The </w:t>
+      </w:r>
+      <w:proofErr w:type="spellStart"/>
+      <w:r>
+        <w:rPr>
+          <w:rFonts w:ascii="Verdana" w:eastAsia="Times New Roman" w:hAnsi="Verdana" w:cs="Times New Roman"/>
+          <w:color w:val="000000"/>
+          <w:kern w:val="0"/>
+          <w:sz w:val="23"/>
+          <w:szCs w:val="23"/>
+          <w:lang w:val="en-US" w:eastAsia="fr-FR"/>
+          <w14:ligatures w14:val="none"/>
+        </w:rPr>
+        <w:t>mysql.connector</w:t>
+      </w:r>
+      <w:proofErr w:type="spellEnd"/>
+      <w:r>
+        <w:rPr>
+          <w:rFonts w:ascii="Verdana" w:eastAsia="Times New Roman" w:hAnsi="Verdana" w:cs="Times New Roman"/>
+          <w:color w:val="000000"/>
+          <w:kern w:val="0"/>
+          <w:sz w:val="23"/>
+          <w:szCs w:val="23"/>
+          <w:lang w:val="en-US" w:eastAsia="fr-FR"/>
+          <w14:ligatures w14:val="none"/>
+        </w:rPr>
+        <w:t xml:space="preserve"> module uses the placeholder </w:t>
       </w:r>
       <w:r>
         <w:rPr>
@@ -46227,32 +46543,97 @@
           <w:lang w:val="en-US" w:eastAsia="fr-FR"/>
           <w14:ligatures w14:val="none"/>
         </w:rPr>
-        <w:t> mysql.connector</w:t>
-      </w:r>
-      <w:r>
-        <w:rPr>
-          <w:rFonts w:ascii="Consolas" w:eastAsia="Times New Roman" w:hAnsi="Consolas" w:cs="Times New Roman"/>
-          <w:color w:val="000000"/>
-          <w:kern w:val="0"/>
-          <w:sz w:val="23"/>
-          <w:szCs w:val="23"/>
-          <w:lang w:val="en-US" w:eastAsia="fr-FR"/>
-          <w14:ligatures w14:val="none"/>
-        </w:rPr>
-        <w:br/>
-      </w:r>
-      <w:r>
-        <w:rPr>
-          <w:rFonts w:ascii="Consolas" w:eastAsia="Times New Roman" w:hAnsi="Consolas" w:cs="Times New Roman"/>
-          <w:color w:val="000000"/>
-          <w:kern w:val="0"/>
-          <w:sz w:val="23"/>
-          <w:szCs w:val="23"/>
-          <w:lang w:val="en-US" w:eastAsia="fr-FR"/>
-          <w14:ligatures w14:val="none"/>
-        </w:rPr>
-        <w:br/>
-        <w:t>mydb = mysql.connector.connect(</w:t>
+        <w:t> </w:t>
+      </w:r>
+      <w:proofErr w:type="spellStart"/>
+      <w:r>
+        <w:rPr>
+          <w:rFonts w:ascii="Consolas" w:eastAsia="Times New Roman" w:hAnsi="Consolas" w:cs="Times New Roman"/>
+          <w:color w:val="000000"/>
+          <w:kern w:val="0"/>
+          <w:sz w:val="23"/>
+          <w:szCs w:val="23"/>
+          <w:lang w:val="en-US" w:eastAsia="fr-FR"/>
+          <w14:ligatures w14:val="none"/>
+        </w:rPr>
+        <w:t>mysql.connector</w:t>
+      </w:r>
+      <w:proofErr w:type="spellEnd"/>
+      <w:r>
+        <w:rPr>
+          <w:rFonts w:ascii="Consolas" w:eastAsia="Times New Roman" w:hAnsi="Consolas" w:cs="Times New Roman"/>
+          <w:color w:val="000000"/>
+          <w:kern w:val="0"/>
+          <w:sz w:val="23"/>
+          <w:szCs w:val="23"/>
+          <w:lang w:val="en-US" w:eastAsia="fr-FR"/>
+          <w14:ligatures w14:val="none"/>
+        </w:rPr>
+        <w:br/>
+      </w:r>
+      <w:r>
+        <w:rPr>
+          <w:rFonts w:ascii="Consolas" w:eastAsia="Times New Roman" w:hAnsi="Consolas" w:cs="Times New Roman"/>
+          <w:color w:val="000000"/>
+          <w:kern w:val="0"/>
+          <w:sz w:val="23"/>
+          <w:szCs w:val="23"/>
+          <w:lang w:val="en-US" w:eastAsia="fr-FR"/>
+          <w14:ligatures w14:val="none"/>
+        </w:rPr>
+        <w:br/>
+      </w:r>
+      <w:proofErr w:type="spellStart"/>
+      <w:r>
+        <w:rPr>
+          <w:rFonts w:ascii="Consolas" w:eastAsia="Times New Roman" w:hAnsi="Consolas" w:cs="Times New Roman"/>
+          <w:color w:val="000000"/>
+          <w:kern w:val="0"/>
+          <w:sz w:val="23"/>
+          <w:szCs w:val="23"/>
+          <w:lang w:val="en-US" w:eastAsia="fr-FR"/>
+          <w14:ligatures w14:val="none"/>
+        </w:rPr>
+        <w:t>mydb</w:t>
+      </w:r>
+      <w:proofErr w:type="spellEnd"/>
+      <w:r>
+        <w:rPr>
+          <w:rFonts w:ascii="Consolas" w:eastAsia="Times New Roman" w:hAnsi="Consolas" w:cs="Times New Roman"/>
+          <w:color w:val="000000"/>
+          <w:kern w:val="0"/>
+          <w:sz w:val="23"/>
+          <w:szCs w:val="23"/>
+          <w:lang w:val="en-US" w:eastAsia="fr-FR"/>
+          <w14:ligatures w14:val="none"/>
+        </w:rPr>
+        <w:t xml:space="preserve"> = </w:t>
+      </w:r>
+      <w:proofErr w:type="spellStart"/>
+      <w:r>
+        <w:rPr>
+          <w:rFonts w:ascii="Consolas" w:eastAsia="Times New Roman" w:hAnsi="Consolas" w:cs="Times New Roman"/>
+          <w:color w:val="000000"/>
+          <w:kern w:val="0"/>
+          <w:sz w:val="23"/>
+          <w:szCs w:val="23"/>
+          <w:lang w:val="en-US" w:eastAsia="fr-FR"/>
+          <w14:ligatures w14:val="none"/>
+        </w:rPr>
+        <w:t>mysql.connector.connect</w:t>
+      </w:r>
+      <w:proofErr w:type="spellEnd"/>
+      <w:r>
+        <w:rPr>
+          <w:rFonts w:ascii="Consolas" w:eastAsia="Times New Roman" w:hAnsi="Consolas" w:cs="Times New Roman"/>
+          <w:color w:val="000000"/>
+          <w:kern w:val="0"/>
+          <w:sz w:val="23"/>
+          <w:szCs w:val="23"/>
+          <w:lang w:val="en-US" w:eastAsia="fr-FR"/>
+          <w14:ligatures w14:val="none"/>
+        </w:rPr>
+        <w:t>(</w:t>
       </w:r>
       <w:r>
         <w:rPr>
@@ -46340,6 +46721,7 @@
         </w:rPr>
         <w:t>"</w:t>
       </w:r>
+      <w:proofErr w:type="spellStart"/>
       <w:r>
         <w:rPr>
           <w:rFonts w:ascii="Consolas" w:eastAsia="Times New Roman" w:hAnsi="Consolas" w:cs="Times New Roman"/>
@@ -46354,6 +46736,7 @@
         </w:rPr>
         <w:t>yourusername</w:t>
       </w:r>
+      <w:proofErr w:type="spellEnd"/>
       <w:r>
         <w:rPr>
           <w:rFonts w:ascii="Consolas" w:eastAsia="Times New Roman" w:hAnsi="Consolas" w:cs="Times New Roman"/>
@@ -46403,6 +46786,7 @@
         </w:rPr>
         <w:t>"</w:t>
       </w:r>
+      <w:proofErr w:type="spellStart"/>
       <w:r>
         <w:rPr>
           <w:rFonts w:ascii="Consolas" w:eastAsia="Times New Roman" w:hAnsi="Consolas" w:cs="Times New Roman"/>
@@ -46417,6 +46801,7 @@
         </w:rPr>
         <w:t>yourpassword</w:t>
       </w:r>
+      <w:proofErr w:type="spellEnd"/>
       <w:r>
         <w:rPr>
           <w:rFonts w:ascii="Consolas" w:eastAsia="Times New Roman" w:hAnsi="Consolas" w:cs="Times New Roman"/>
@@ -46464,6 +46849,2809 @@
           <w:lang w:val="en-US" w:eastAsia="fr-FR"/>
           <w14:ligatures w14:val="none"/>
         </w:rPr>
+        <w:t>"</w:t>
+      </w:r>
+      <w:proofErr w:type="spellStart"/>
+      <w:r>
+        <w:rPr>
+          <w:rFonts w:ascii="Consolas" w:eastAsia="Times New Roman" w:hAnsi="Consolas" w:cs="Times New Roman"/>
+          <w:color w:val="A52A2A"/>
+          <w:kern w:val="0"/>
+          <w:sz w:val="23"/>
+          <w:szCs w:val="23"/>
+          <w:lang w:val="en-US" w:eastAsia="fr-FR"/>
+          <w14:ligatures w14:val="none"/>
+        </w:rPr>
+        <w:t>mydatabase</w:t>
+      </w:r>
+      <w:proofErr w:type="spellEnd"/>
+      <w:r>
+        <w:rPr>
+          <w:rFonts w:ascii="Consolas" w:eastAsia="Times New Roman" w:hAnsi="Consolas" w:cs="Times New Roman"/>
+          <w:color w:val="A52A2A"/>
+          <w:kern w:val="0"/>
+          <w:sz w:val="23"/>
+          <w:szCs w:val="23"/>
+          <w:lang w:val="en-US" w:eastAsia="fr-FR"/>
+          <w14:ligatures w14:val="none"/>
+        </w:rPr>
+        <w:t>"</w:t>
+      </w:r>
+      <w:r>
+        <w:rPr>
+          <w:rFonts w:ascii="Consolas" w:eastAsia="Times New Roman" w:hAnsi="Consolas" w:cs="Times New Roman"/>
+          <w:color w:val="000000"/>
+          <w:kern w:val="0"/>
+          <w:sz w:val="23"/>
+          <w:szCs w:val="23"/>
+          <w:lang w:val="en-US" w:eastAsia="fr-FR"/>
+          <w14:ligatures w14:val="none"/>
+        </w:rPr>
+        <w:br/>
+        <w:t>)</w:t>
+      </w:r>
+      <w:r>
+        <w:rPr>
+          <w:rFonts w:ascii="Consolas" w:eastAsia="Times New Roman" w:hAnsi="Consolas" w:cs="Times New Roman"/>
+          <w:color w:val="000000"/>
+          <w:kern w:val="0"/>
+          <w:sz w:val="23"/>
+          <w:szCs w:val="23"/>
+          <w:lang w:val="en-US" w:eastAsia="fr-FR"/>
+          <w14:ligatures w14:val="none"/>
+        </w:rPr>
+        <w:br/>
+      </w:r>
+      <w:r>
+        <w:rPr>
+          <w:rFonts w:ascii="Consolas" w:eastAsia="Times New Roman" w:hAnsi="Consolas" w:cs="Times New Roman"/>
+          <w:color w:val="000000"/>
+          <w:kern w:val="0"/>
+          <w:sz w:val="23"/>
+          <w:szCs w:val="23"/>
+          <w:lang w:val="en-US" w:eastAsia="fr-FR"/>
+          <w14:ligatures w14:val="none"/>
+        </w:rPr>
+        <w:br/>
+      </w:r>
+      <w:proofErr w:type="spellStart"/>
+      <w:r>
+        <w:rPr>
+          <w:rFonts w:ascii="Consolas" w:eastAsia="Times New Roman" w:hAnsi="Consolas" w:cs="Times New Roman"/>
+          <w:color w:val="000000"/>
+          <w:kern w:val="0"/>
+          <w:sz w:val="23"/>
+          <w:szCs w:val="23"/>
+          <w:lang w:val="en-US" w:eastAsia="fr-FR"/>
+          <w14:ligatures w14:val="none"/>
+        </w:rPr>
+        <w:t>mycursor</w:t>
+      </w:r>
+      <w:proofErr w:type="spellEnd"/>
+      <w:r>
+        <w:rPr>
+          <w:rFonts w:ascii="Consolas" w:eastAsia="Times New Roman" w:hAnsi="Consolas" w:cs="Times New Roman"/>
+          <w:color w:val="000000"/>
+          <w:kern w:val="0"/>
+          <w:sz w:val="23"/>
+          <w:szCs w:val="23"/>
+          <w:lang w:val="en-US" w:eastAsia="fr-FR"/>
+          <w14:ligatures w14:val="none"/>
+        </w:rPr>
+        <w:t xml:space="preserve"> = </w:t>
+      </w:r>
+      <w:proofErr w:type="spellStart"/>
+      <w:r>
+        <w:rPr>
+          <w:rFonts w:ascii="Consolas" w:eastAsia="Times New Roman" w:hAnsi="Consolas" w:cs="Times New Roman"/>
+          <w:color w:val="000000"/>
+          <w:kern w:val="0"/>
+          <w:sz w:val="23"/>
+          <w:szCs w:val="23"/>
+          <w:lang w:val="en-US" w:eastAsia="fr-FR"/>
+          <w14:ligatures w14:val="none"/>
+        </w:rPr>
+        <w:t>mydb.cursor</w:t>
+      </w:r>
+      <w:proofErr w:type="spellEnd"/>
+      <w:r>
+        <w:rPr>
+          <w:rFonts w:ascii="Consolas" w:eastAsia="Times New Roman" w:hAnsi="Consolas" w:cs="Times New Roman"/>
+          <w:color w:val="000000"/>
+          <w:kern w:val="0"/>
+          <w:sz w:val="23"/>
+          <w:szCs w:val="23"/>
+          <w:lang w:val="en-US" w:eastAsia="fr-FR"/>
+          <w14:ligatures w14:val="none"/>
+        </w:rPr>
+        <w:t>()</w:t>
+      </w:r>
+      <w:r>
+        <w:rPr>
+          <w:rFonts w:ascii="Consolas" w:eastAsia="Times New Roman" w:hAnsi="Consolas" w:cs="Times New Roman"/>
+          <w:color w:val="000000"/>
+          <w:kern w:val="0"/>
+          <w:sz w:val="23"/>
+          <w:szCs w:val="23"/>
+          <w:lang w:val="en-US" w:eastAsia="fr-FR"/>
+          <w14:ligatures w14:val="none"/>
+        </w:rPr>
+        <w:br/>
+      </w:r>
+      <w:r>
+        <w:rPr>
+          <w:rFonts w:ascii="Consolas" w:eastAsia="Times New Roman" w:hAnsi="Consolas" w:cs="Times New Roman"/>
+          <w:color w:val="000000"/>
+          <w:kern w:val="0"/>
+          <w:sz w:val="23"/>
+          <w:szCs w:val="23"/>
+          <w:lang w:val="en-US" w:eastAsia="fr-FR"/>
+          <w14:ligatures w14:val="none"/>
+        </w:rPr>
+        <w:br/>
+      </w:r>
+      <w:proofErr w:type="spellStart"/>
+      <w:r>
+        <w:rPr>
+          <w:rFonts w:ascii="Consolas" w:eastAsia="Times New Roman" w:hAnsi="Consolas" w:cs="Times New Roman"/>
+          <w:color w:val="000000"/>
+          <w:kern w:val="0"/>
+          <w:sz w:val="23"/>
+          <w:szCs w:val="23"/>
+          <w:lang w:val="en-US" w:eastAsia="fr-FR"/>
+          <w14:ligatures w14:val="none"/>
+        </w:rPr>
+        <w:t>sql</w:t>
+      </w:r>
+      <w:proofErr w:type="spellEnd"/>
+      <w:r>
+        <w:rPr>
+          <w:rFonts w:ascii="Consolas" w:eastAsia="Times New Roman" w:hAnsi="Consolas" w:cs="Times New Roman"/>
+          <w:color w:val="000000"/>
+          <w:kern w:val="0"/>
+          <w:sz w:val="23"/>
+          <w:szCs w:val="23"/>
+          <w:lang w:val="en-US" w:eastAsia="fr-FR"/>
+          <w14:ligatures w14:val="none"/>
+        </w:rPr>
+        <w:t xml:space="preserve"> = </w:t>
+      </w:r>
+      <w:r>
+        <w:rPr>
+          <w:rFonts w:ascii="Consolas" w:eastAsia="Times New Roman" w:hAnsi="Consolas" w:cs="Times New Roman"/>
+          <w:color w:val="A52A2A"/>
+          <w:kern w:val="0"/>
+          <w:sz w:val="23"/>
+          <w:szCs w:val="23"/>
+          <w:lang w:val="en-US" w:eastAsia="fr-FR"/>
+          <w14:ligatures w14:val="none"/>
+        </w:rPr>
+        <w:t>"DELETE FROM customers WHERE address = %s"</w:t>
+      </w:r>
+      <w:r>
+        <w:rPr>
+          <w:rFonts w:ascii="Consolas" w:eastAsia="Times New Roman" w:hAnsi="Consolas" w:cs="Times New Roman"/>
+          <w:color w:val="000000"/>
+          <w:kern w:val="0"/>
+          <w:sz w:val="23"/>
+          <w:szCs w:val="23"/>
+          <w:lang w:val="en-US" w:eastAsia="fr-FR"/>
+          <w14:ligatures w14:val="none"/>
+        </w:rPr>
+        <w:br/>
+      </w:r>
+      <w:proofErr w:type="spellStart"/>
+      <w:r>
+        <w:rPr>
+          <w:rFonts w:ascii="Consolas" w:eastAsia="Times New Roman" w:hAnsi="Consolas" w:cs="Times New Roman"/>
+          <w:color w:val="000000"/>
+          <w:kern w:val="0"/>
+          <w:sz w:val="23"/>
+          <w:szCs w:val="23"/>
+          <w:lang w:val="en-US" w:eastAsia="fr-FR"/>
+          <w14:ligatures w14:val="none"/>
+        </w:rPr>
+        <w:t>adr</w:t>
+      </w:r>
+      <w:proofErr w:type="spellEnd"/>
+      <w:r>
+        <w:rPr>
+          <w:rFonts w:ascii="Consolas" w:eastAsia="Times New Roman" w:hAnsi="Consolas" w:cs="Times New Roman"/>
+          <w:color w:val="000000"/>
+          <w:kern w:val="0"/>
+          <w:sz w:val="23"/>
+          <w:szCs w:val="23"/>
+          <w:lang w:val="en-US" w:eastAsia="fr-FR"/>
+          <w14:ligatures w14:val="none"/>
+        </w:rPr>
+        <w:t xml:space="preserve"> = (</w:t>
+      </w:r>
+      <w:r>
+        <w:rPr>
+          <w:rFonts w:ascii="Consolas" w:eastAsia="Times New Roman" w:hAnsi="Consolas" w:cs="Times New Roman"/>
+          <w:color w:val="A52A2A"/>
+          <w:kern w:val="0"/>
+          <w:sz w:val="23"/>
+          <w:szCs w:val="23"/>
+          <w:lang w:val="en-US" w:eastAsia="fr-FR"/>
+          <w14:ligatures w14:val="none"/>
+        </w:rPr>
+        <w:t>"Yellow Garden 2"</w:t>
+      </w:r>
+      <w:r>
+        <w:rPr>
+          <w:rFonts w:ascii="Consolas" w:eastAsia="Times New Roman" w:hAnsi="Consolas" w:cs="Times New Roman"/>
+          <w:color w:val="000000"/>
+          <w:kern w:val="0"/>
+          <w:sz w:val="23"/>
+          <w:szCs w:val="23"/>
+          <w:lang w:val="en-US" w:eastAsia="fr-FR"/>
+          <w14:ligatures w14:val="none"/>
+        </w:rPr>
+        <w:t>, )</w:t>
+      </w:r>
+      <w:r>
+        <w:rPr>
+          <w:rFonts w:ascii="Consolas" w:eastAsia="Times New Roman" w:hAnsi="Consolas" w:cs="Times New Roman"/>
+          <w:color w:val="000000"/>
+          <w:kern w:val="0"/>
+          <w:sz w:val="23"/>
+          <w:szCs w:val="23"/>
+          <w:lang w:val="en-US" w:eastAsia="fr-FR"/>
+          <w14:ligatures w14:val="none"/>
+        </w:rPr>
+        <w:br/>
+      </w:r>
+      <w:r>
+        <w:rPr>
+          <w:rFonts w:ascii="Consolas" w:eastAsia="Times New Roman" w:hAnsi="Consolas" w:cs="Times New Roman"/>
+          <w:color w:val="000000"/>
+          <w:kern w:val="0"/>
+          <w:sz w:val="23"/>
+          <w:szCs w:val="23"/>
+          <w:lang w:val="en-US" w:eastAsia="fr-FR"/>
+          <w14:ligatures w14:val="none"/>
+        </w:rPr>
+        <w:br/>
+      </w:r>
+      <w:proofErr w:type="spellStart"/>
+      <w:r>
+        <w:rPr>
+          <w:rFonts w:ascii="Consolas" w:eastAsia="Times New Roman" w:hAnsi="Consolas" w:cs="Times New Roman"/>
+          <w:color w:val="000000"/>
+          <w:kern w:val="0"/>
+          <w:sz w:val="23"/>
+          <w:szCs w:val="23"/>
+          <w:lang w:val="en-US" w:eastAsia="fr-FR"/>
+          <w14:ligatures w14:val="none"/>
+        </w:rPr>
+        <w:t>mycursor.execute</w:t>
+      </w:r>
+      <w:proofErr w:type="spellEnd"/>
+      <w:r>
+        <w:rPr>
+          <w:rFonts w:ascii="Consolas" w:eastAsia="Times New Roman" w:hAnsi="Consolas" w:cs="Times New Roman"/>
+          <w:color w:val="000000"/>
+          <w:kern w:val="0"/>
+          <w:sz w:val="23"/>
+          <w:szCs w:val="23"/>
+          <w:lang w:val="en-US" w:eastAsia="fr-FR"/>
+          <w14:ligatures w14:val="none"/>
+        </w:rPr>
+        <w:t>(</w:t>
+      </w:r>
+      <w:proofErr w:type="spellStart"/>
+      <w:r>
+        <w:rPr>
+          <w:rFonts w:ascii="Consolas" w:eastAsia="Times New Roman" w:hAnsi="Consolas" w:cs="Times New Roman"/>
+          <w:color w:val="000000"/>
+          <w:kern w:val="0"/>
+          <w:sz w:val="23"/>
+          <w:szCs w:val="23"/>
+          <w:lang w:val="en-US" w:eastAsia="fr-FR"/>
+          <w14:ligatures w14:val="none"/>
+        </w:rPr>
+        <w:t>sql</w:t>
+      </w:r>
+      <w:proofErr w:type="spellEnd"/>
+      <w:r>
+        <w:rPr>
+          <w:rFonts w:ascii="Consolas" w:eastAsia="Times New Roman" w:hAnsi="Consolas" w:cs="Times New Roman"/>
+          <w:color w:val="000000"/>
+          <w:kern w:val="0"/>
+          <w:sz w:val="23"/>
+          <w:szCs w:val="23"/>
+          <w:lang w:val="en-US" w:eastAsia="fr-FR"/>
+          <w14:ligatures w14:val="none"/>
+        </w:rPr>
+        <w:t xml:space="preserve">, </w:t>
+      </w:r>
+      <w:proofErr w:type="spellStart"/>
+      <w:r>
+        <w:rPr>
+          <w:rFonts w:ascii="Consolas" w:eastAsia="Times New Roman" w:hAnsi="Consolas" w:cs="Times New Roman"/>
+          <w:color w:val="000000"/>
+          <w:kern w:val="0"/>
+          <w:sz w:val="23"/>
+          <w:szCs w:val="23"/>
+          <w:lang w:val="en-US" w:eastAsia="fr-FR"/>
+          <w14:ligatures w14:val="none"/>
+        </w:rPr>
+        <w:t>adr</w:t>
+      </w:r>
+      <w:proofErr w:type="spellEnd"/>
+      <w:r>
+        <w:rPr>
+          <w:rFonts w:ascii="Consolas" w:eastAsia="Times New Roman" w:hAnsi="Consolas" w:cs="Times New Roman"/>
+          <w:color w:val="000000"/>
+          <w:kern w:val="0"/>
+          <w:sz w:val="23"/>
+          <w:szCs w:val="23"/>
+          <w:lang w:val="en-US" w:eastAsia="fr-FR"/>
+          <w14:ligatures w14:val="none"/>
+        </w:rPr>
+        <w:t>)</w:t>
+      </w:r>
+      <w:r>
+        <w:rPr>
+          <w:rFonts w:ascii="Consolas" w:eastAsia="Times New Roman" w:hAnsi="Consolas" w:cs="Times New Roman"/>
+          <w:color w:val="000000"/>
+          <w:kern w:val="0"/>
+          <w:sz w:val="23"/>
+          <w:szCs w:val="23"/>
+          <w:lang w:val="en-US" w:eastAsia="fr-FR"/>
+          <w14:ligatures w14:val="none"/>
+        </w:rPr>
+        <w:br/>
+      </w:r>
+      <w:r>
+        <w:rPr>
+          <w:rFonts w:ascii="Consolas" w:eastAsia="Times New Roman" w:hAnsi="Consolas" w:cs="Times New Roman"/>
+          <w:color w:val="000000"/>
+          <w:kern w:val="0"/>
+          <w:sz w:val="23"/>
+          <w:szCs w:val="23"/>
+          <w:lang w:val="en-US" w:eastAsia="fr-FR"/>
+          <w14:ligatures w14:val="none"/>
+        </w:rPr>
+        <w:lastRenderedPageBreak/>
+        <w:br/>
+      </w:r>
+      <w:proofErr w:type="spellStart"/>
+      <w:r>
+        <w:rPr>
+          <w:rFonts w:ascii="Consolas" w:eastAsia="Times New Roman" w:hAnsi="Consolas" w:cs="Times New Roman"/>
+          <w:color w:val="000000"/>
+          <w:kern w:val="0"/>
+          <w:sz w:val="23"/>
+          <w:szCs w:val="23"/>
+          <w:lang w:val="en-US" w:eastAsia="fr-FR"/>
+          <w14:ligatures w14:val="none"/>
+        </w:rPr>
+        <w:t>mydb.commit</w:t>
+      </w:r>
+      <w:proofErr w:type="spellEnd"/>
+      <w:r>
+        <w:rPr>
+          <w:rFonts w:ascii="Consolas" w:eastAsia="Times New Roman" w:hAnsi="Consolas" w:cs="Times New Roman"/>
+          <w:color w:val="000000"/>
+          <w:kern w:val="0"/>
+          <w:sz w:val="23"/>
+          <w:szCs w:val="23"/>
+          <w:lang w:val="en-US" w:eastAsia="fr-FR"/>
+          <w14:ligatures w14:val="none"/>
+        </w:rPr>
+        <w:t>()</w:t>
+      </w:r>
+      <w:r>
+        <w:rPr>
+          <w:rFonts w:ascii="Consolas" w:eastAsia="Times New Roman" w:hAnsi="Consolas" w:cs="Times New Roman"/>
+          <w:color w:val="000000"/>
+          <w:kern w:val="0"/>
+          <w:sz w:val="23"/>
+          <w:szCs w:val="23"/>
+          <w:lang w:val="en-US" w:eastAsia="fr-FR"/>
+          <w14:ligatures w14:val="none"/>
+        </w:rPr>
+        <w:br/>
+      </w:r>
+      <w:r>
+        <w:rPr>
+          <w:rFonts w:ascii="Consolas" w:eastAsia="Times New Roman" w:hAnsi="Consolas" w:cs="Times New Roman"/>
+          <w:color w:val="000000"/>
+          <w:kern w:val="0"/>
+          <w:sz w:val="23"/>
+          <w:szCs w:val="23"/>
+          <w:lang w:val="en-US" w:eastAsia="fr-FR"/>
+          <w14:ligatures w14:val="none"/>
+        </w:rPr>
+        <w:br/>
+      </w:r>
+      <w:r>
+        <w:rPr>
+          <w:rFonts w:ascii="Consolas" w:eastAsia="Times New Roman" w:hAnsi="Consolas" w:cs="Times New Roman"/>
+          <w:color w:val="0000CD"/>
+          <w:kern w:val="0"/>
+          <w:sz w:val="23"/>
+          <w:szCs w:val="23"/>
+          <w:lang w:val="en-US" w:eastAsia="fr-FR"/>
+          <w14:ligatures w14:val="none"/>
+        </w:rPr>
+        <w:t>print</w:t>
+      </w:r>
+      <w:r>
+        <w:rPr>
+          <w:rFonts w:ascii="Consolas" w:eastAsia="Times New Roman" w:hAnsi="Consolas" w:cs="Times New Roman"/>
+          <w:color w:val="000000"/>
+          <w:kern w:val="0"/>
+          <w:sz w:val="23"/>
+          <w:szCs w:val="23"/>
+          <w:lang w:val="en-US" w:eastAsia="fr-FR"/>
+          <w14:ligatures w14:val="none"/>
+        </w:rPr>
+        <w:t>(</w:t>
+      </w:r>
+      <w:proofErr w:type="spellStart"/>
+      <w:r>
+        <w:rPr>
+          <w:rFonts w:ascii="Consolas" w:eastAsia="Times New Roman" w:hAnsi="Consolas" w:cs="Times New Roman"/>
+          <w:color w:val="000000"/>
+          <w:kern w:val="0"/>
+          <w:sz w:val="23"/>
+          <w:szCs w:val="23"/>
+          <w:lang w:val="en-US" w:eastAsia="fr-FR"/>
+          <w14:ligatures w14:val="none"/>
+        </w:rPr>
+        <w:t>mycursor.rowcount</w:t>
+      </w:r>
+      <w:proofErr w:type="spellEnd"/>
+      <w:r>
+        <w:rPr>
+          <w:rFonts w:ascii="Consolas" w:eastAsia="Times New Roman" w:hAnsi="Consolas" w:cs="Times New Roman"/>
+          <w:color w:val="000000"/>
+          <w:kern w:val="0"/>
+          <w:sz w:val="23"/>
+          <w:szCs w:val="23"/>
+          <w:lang w:val="en-US" w:eastAsia="fr-FR"/>
+          <w14:ligatures w14:val="none"/>
+        </w:rPr>
+        <w:t>, </w:t>
+      </w:r>
+      <w:r>
+        <w:rPr>
+          <w:rFonts w:ascii="Consolas" w:eastAsia="Times New Roman" w:hAnsi="Consolas" w:cs="Times New Roman"/>
+          <w:color w:val="A52A2A"/>
+          <w:kern w:val="0"/>
+          <w:sz w:val="23"/>
+          <w:szCs w:val="23"/>
+          <w:lang w:val="en-US" w:eastAsia="fr-FR"/>
+          <w14:ligatures w14:val="none"/>
+        </w:rPr>
+        <w:t>"record(s) deleted"</w:t>
+      </w:r>
+      <w:r>
+        <w:rPr>
+          <w:rFonts w:ascii="Consolas" w:eastAsia="Times New Roman" w:hAnsi="Consolas" w:cs="Times New Roman"/>
+          <w:color w:val="000000"/>
+          <w:kern w:val="0"/>
+          <w:sz w:val="23"/>
+          <w:szCs w:val="23"/>
+          <w:lang w:val="en-US" w:eastAsia="fr-FR"/>
+          <w14:ligatures w14:val="none"/>
+        </w:rPr>
+        <w:t>)</w:t>
+      </w:r>
+    </w:p>
+    <w:p>
+      <w:pPr>
+        <w:rPr>
+          <w:lang w:val="en-US"/>
+        </w:rPr>
+      </w:pPr>
+    </w:p>
+    <w:p>
+      <w:pPr>
+        <w:shd w:val="clear" w:color="auto" w:fill="FFFFFF"/>
+        <w:spacing w:before="150" w:after="150" w:line="240" w:lineRule="auto"/>
+        <w:outlineLvl w:val="0"/>
+        <w:rPr>
+          <w:rFonts w:ascii="Segoe UI" w:eastAsia="Times New Roman" w:hAnsi="Segoe UI" w:cs="Segoe UI"/>
+          <w:color w:val="000000"/>
+          <w:kern w:val="36"/>
+          <w:sz w:val="63"/>
+          <w:szCs w:val="63"/>
+          <w:lang w:val="en-US" w:eastAsia="fr-FR"/>
+          <w14:ligatures w14:val="none"/>
+        </w:rPr>
+      </w:pPr>
+      <w:r>
+        <w:rPr>
+          <w:rFonts w:ascii="Segoe UI" w:eastAsia="Times New Roman" w:hAnsi="Segoe UI" w:cs="Segoe UI"/>
+          <w:color w:val="000000"/>
+          <w:kern w:val="36"/>
+          <w:sz w:val="63"/>
+          <w:szCs w:val="63"/>
+          <w:lang w:val="en-US" w:eastAsia="fr-FR"/>
+          <w14:ligatures w14:val="none"/>
+        </w:rPr>
+        <w:t>Python MySQL Drop Table</w:t>
+      </w:r>
+    </w:p>
+    <w:p>
+      <w:pPr>
+        <w:shd w:val="clear" w:color="auto" w:fill="FFFFFF"/>
+        <w:spacing w:after="0" w:line="240" w:lineRule="auto"/>
+        <w:rPr>
+          <w:rFonts w:ascii="Verdana" w:eastAsia="Times New Roman" w:hAnsi="Verdana" w:cs="Times New Roman"/>
+          <w:color w:val="000000"/>
+          <w:kern w:val="0"/>
+          <w:sz w:val="23"/>
+          <w:szCs w:val="23"/>
+          <w:lang w:val="en-US" w:eastAsia="fr-FR"/>
+          <w14:ligatures w14:val="none"/>
+        </w:rPr>
+      </w:pPr>
+      <w:hyperlink r:id="rId102" w:history="1">
+        <w:r>
+          <w:rPr>
+            <w:rFonts w:ascii="Segoe UI Symbol" w:eastAsia="Times New Roman" w:hAnsi="Segoe UI Symbol" w:cs="Segoe UI Symbol"/>
+            <w:color w:val="FFFFFF"/>
+            <w:kern w:val="0"/>
+            <w:sz w:val="27"/>
+            <w:szCs w:val="27"/>
+            <w:u w:val="single"/>
+            <w:bdr w:val="single" w:sz="6" w:space="6" w:color="04AA6D" w:frame="1"/>
+            <w:shd w:val="clear" w:color="auto" w:fill="04AA6D"/>
+            <w:lang w:val="en-US" w:eastAsia="fr-FR"/>
+            <w14:ligatures w14:val="none"/>
+          </w:rPr>
+          <w:t>❮</w:t>
+        </w:r>
+        <w:r>
+          <w:rPr>
+            <w:rFonts w:ascii="Source Sans Pro" w:eastAsia="Times New Roman" w:hAnsi="Source Sans Pro" w:cs="Times New Roman"/>
+            <w:color w:val="FFFFFF"/>
+            <w:kern w:val="0"/>
+            <w:sz w:val="27"/>
+            <w:szCs w:val="27"/>
+            <w:u w:val="single"/>
+            <w:bdr w:val="single" w:sz="6" w:space="6" w:color="04AA6D" w:frame="1"/>
+            <w:shd w:val="clear" w:color="auto" w:fill="04AA6D"/>
+            <w:lang w:val="en-US" w:eastAsia="fr-FR"/>
+            <w14:ligatures w14:val="none"/>
+          </w:rPr>
+          <w:t xml:space="preserve"> </w:t>
+        </w:r>
+        <w:proofErr w:type="spellStart"/>
+        <w:r>
+          <w:rPr>
+            <w:rFonts w:ascii="Source Sans Pro" w:eastAsia="Times New Roman" w:hAnsi="Source Sans Pro" w:cs="Times New Roman"/>
+            <w:color w:val="FFFFFF"/>
+            <w:kern w:val="0"/>
+            <w:sz w:val="27"/>
+            <w:szCs w:val="27"/>
+            <w:u w:val="single"/>
+            <w:bdr w:val="single" w:sz="6" w:space="6" w:color="04AA6D" w:frame="1"/>
+            <w:shd w:val="clear" w:color="auto" w:fill="04AA6D"/>
+            <w:lang w:val="en-US" w:eastAsia="fr-FR"/>
+            <w14:ligatures w14:val="none"/>
+          </w:rPr>
+          <w:t>Previous</w:t>
+        </w:r>
+      </w:hyperlink>
+      <w:hyperlink r:id="rId103" w:history="1">
+        <w:r>
+          <w:rPr>
+            <w:rFonts w:ascii="Source Sans Pro" w:eastAsia="Times New Roman" w:hAnsi="Source Sans Pro" w:cs="Times New Roman"/>
+            <w:color w:val="FFFFFF"/>
+            <w:kern w:val="0"/>
+            <w:sz w:val="27"/>
+            <w:szCs w:val="27"/>
+            <w:u w:val="single"/>
+            <w:bdr w:val="single" w:sz="6" w:space="6" w:color="04AA6D" w:frame="1"/>
+            <w:shd w:val="clear" w:color="auto" w:fill="04AA6D"/>
+            <w:lang w:val="en-US" w:eastAsia="fr-FR"/>
+            <w14:ligatures w14:val="none"/>
+          </w:rPr>
+          <w:t>Next</w:t>
+        </w:r>
+        <w:proofErr w:type="spellEnd"/>
+        <w:r>
+          <w:rPr>
+            <w:rFonts w:ascii="Source Sans Pro" w:eastAsia="Times New Roman" w:hAnsi="Source Sans Pro" w:cs="Times New Roman"/>
+            <w:color w:val="FFFFFF"/>
+            <w:kern w:val="0"/>
+            <w:sz w:val="27"/>
+            <w:szCs w:val="27"/>
+            <w:u w:val="single"/>
+            <w:bdr w:val="single" w:sz="6" w:space="6" w:color="04AA6D" w:frame="1"/>
+            <w:shd w:val="clear" w:color="auto" w:fill="04AA6D"/>
+            <w:lang w:val="en-US" w:eastAsia="fr-FR"/>
+            <w14:ligatures w14:val="none"/>
+          </w:rPr>
+          <w:t xml:space="preserve"> </w:t>
+        </w:r>
+        <w:r>
+          <w:rPr>
+            <w:rFonts w:ascii="Segoe UI Symbol" w:eastAsia="Times New Roman" w:hAnsi="Segoe UI Symbol" w:cs="Segoe UI Symbol"/>
+            <w:color w:val="FFFFFF"/>
+            <w:kern w:val="0"/>
+            <w:sz w:val="27"/>
+            <w:szCs w:val="27"/>
+            <w:u w:val="single"/>
+            <w:bdr w:val="single" w:sz="6" w:space="6" w:color="04AA6D" w:frame="1"/>
+            <w:shd w:val="clear" w:color="auto" w:fill="04AA6D"/>
+            <w:lang w:val="en-US" w:eastAsia="fr-FR"/>
+            <w14:ligatures w14:val="none"/>
+          </w:rPr>
+          <w:t>❯</w:t>
+        </w:r>
+      </w:hyperlink>
+    </w:p>
+    <w:p>
+      <w:pPr>
+        <w:spacing w:before="300" w:after="300" w:line="240" w:lineRule="auto"/>
+        <w:rPr>
+          <w:rFonts w:ascii="Times New Roman" w:eastAsia="Times New Roman" w:hAnsi="Times New Roman" w:cs="Times New Roman"/>
+          <w:kern w:val="0"/>
+          <w:sz w:val="24"/>
+          <w:szCs w:val="24"/>
+          <w:lang w:eastAsia="fr-FR"/>
+          <w14:ligatures w14:val="none"/>
+        </w:rPr>
+      </w:pPr>
+      <w:r>
+        <w:rPr>
+          <w:rFonts w:ascii="Times New Roman" w:eastAsia="Times New Roman" w:hAnsi="Times New Roman" w:cs="Times New Roman"/>
+          <w:kern w:val="0"/>
+          <w:sz w:val="24"/>
+          <w:szCs w:val="24"/>
+          <w:lang w:eastAsia="fr-FR"/>
+          <w14:ligatures w14:val="none"/>
+        </w:rPr>
+        <w:pict w14:anchorId="0159B8A5">
+          <v:rect id="_x0000_i1121" style="width:0;height:0" o:hralign="center" o:hrstd="t" o:hrnoshade="t" o:hr="t" fillcolor="black" stroked="f"/>
+        </w:pict>
+      </w:r>
+    </w:p>
+    <w:p>
+      <w:pPr>
+        <w:shd w:val="clear" w:color="auto" w:fill="FFFFFF"/>
+        <w:spacing w:before="150" w:after="150" w:line="240" w:lineRule="auto"/>
+        <w:outlineLvl w:val="1"/>
+        <w:rPr>
+          <w:rFonts w:ascii="Segoe UI" w:eastAsia="Times New Roman" w:hAnsi="Segoe UI" w:cs="Segoe UI"/>
+          <w:color w:val="000000"/>
+          <w:kern w:val="0"/>
+          <w:sz w:val="48"/>
+          <w:szCs w:val="48"/>
+          <w:lang w:val="en-US" w:eastAsia="fr-FR"/>
+          <w14:ligatures w14:val="none"/>
+        </w:rPr>
+      </w:pPr>
+      <w:r>
+        <w:rPr>
+          <w:rFonts w:ascii="Segoe UI" w:eastAsia="Times New Roman" w:hAnsi="Segoe UI" w:cs="Segoe UI"/>
+          <w:color w:val="000000"/>
+          <w:kern w:val="0"/>
+          <w:sz w:val="48"/>
+          <w:szCs w:val="48"/>
+          <w:lang w:val="en-US" w:eastAsia="fr-FR"/>
+          <w14:ligatures w14:val="none"/>
+        </w:rPr>
+        <w:t>Delete a Table</w:t>
+      </w:r>
+    </w:p>
+    <w:p>
+      <w:pPr>
+        <w:shd w:val="clear" w:color="auto" w:fill="FFFFFF"/>
+        <w:spacing w:before="288" w:after="288" w:line="240" w:lineRule="auto"/>
+        <w:rPr>
+          <w:rFonts w:ascii="Verdana" w:eastAsia="Times New Roman" w:hAnsi="Verdana" w:cs="Times New Roman"/>
+          <w:color w:val="000000"/>
+          <w:kern w:val="0"/>
+          <w:sz w:val="23"/>
+          <w:szCs w:val="23"/>
+          <w:lang w:val="en-US" w:eastAsia="fr-FR"/>
+          <w14:ligatures w14:val="none"/>
+        </w:rPr>
+      </w:pPr>
+      <w:r>
+        <w:rPr>
+          <w:rFonts w:ascii="Verdana" w:eastAsia="Times New Roman" w:hAnsi="Verdana" w:cs="Times New Roman"/>
+          <w:color w:val="000000"/>
+          <w:kern w:val="0"/>
+          <w:sz w:val="23"/>
+          <w:szCs w:val="23"/>
+          <w:lang w:val="en-US" w:eastAsia="fr-FR"/>
+          <w14:ligatures w14:val="none"/>
+        </w:rPr>
+        <w:t>You can delete an existing table by using the "DROP TABLE" statement:</w:t>
+      </w:r>
+    </w:p>
+    <w:p>
+      <w:pPr>
+        <w:shd w:val="clear" w:color="auto" w:fill="E7E9EB"/>
+        <w:spacing w:after="0" w:line="240" w:lineRule="auto"/>
+        <w:outlineLvl w:val="2"/>
+        <w:rPr>
+          <w:rFonts w:ascii="Segoe UI" w:eastAsia="Times New Roman" w:hAnsi="Segoe UI" w:cs="Segoe UI"/>
+          <w:color w:val="000000"/>
+          <w:kern w:val="0"/>
+          <w:sz w:val="36"/>
+          <w:szCs w:val="36"/>
+          <w:lang w:val="en-US" w:eastAsia="fr-FR"/>
+          <w14:ligatures w14:val="none"/>
+        </w:rPr>
+      </w:pPr>
+      <w:proofErr w:type="spellStart"/>
+      <w:r>
+        <w:rPr>
+          <w:rFonts w:ascii="Segoe UI" w:eastAsia="Times New Roman" w:hAnsi="Segoe UI" w:cs="Segoe UI"/>
+          <w:color w:val="000000"/>
+          <w:kern w:val="0"/>
+          <w:sz w:val="36"/>
+          <w:szCs w:val="36"/>
+          <w:lang w:val="en-US" w:eastAsia="fr-FR"/>
+          <w14:ligatures w14:val="none"/>
+        </w:rPr>
+        <w:t>Example</w:t>
+      </w:r>
+      <w:hyperlink r:id="rId104" w:tgtFrame="_blank" w:tooltip="W3Schools Spaces" w:history="1">
+        <w:r>
+          <w:rPr>
+            <w:rFonts w:ascii="Source Sans Pro" w:eastAsia="Times New Roman" w:hAnsi="Source Sans Pro" w:cs="Segoe UI"/>
+            <w:color w:val="FFFFFF"/>
+            <w:kern w:val="0"/>
+            <w:sz w:val="26"/>
+            <w:szCs w:val="26"/>
+            <w:u w:val="single"/>
+            <w:shd w:val="clear" w:color="auto" w:fill="282A35"/>
+            <w:lang w:val="en-US" w:eastAsia="fr-FR"/>
+            <w14:ligatures w14:val="none"/>
+          </w:rPr>
+          <w:t>Get</w:t>
+        </w:r>
+        <w:proofErr w:type="spellEnd"/>
+        <w:r>
+          <w:rPr>
+            <w:rFonts w:ascii="Source Sans Pro" w:eastAsia="Times New Roman" w:hAnsi="Source Sans Pro" w:cs="Segoe UI"/>
+            <w:color w:val="FFFFFF"/>
+            <w:kern w:val="0"/>
+            <w:sz w:val="26"/>
+            <w:szCs w:val="26"/>
+            <w:u w:val="single"/>
+            <w:shd w:val="clear" w:color="auto" w:fill="282A35"/>
+            <w:lang w:val="en-US" w:eastAsia="fr-FR"/>
+            <w14:ligatures w14:val="none"/>
+          </w:rPr>
+          <w:t xml:space="preserve"> your own Python Server</w:t>
+        </w:r>
+      </w:hyperlink>
+    </w:p>
+    <w:p>
+      <w:pPr>
+        <w:shd w:val="clear" w:color="auto" w:fill="E7E9EB"/>
+        <w:spacing w:before="240" w:after="240" w:line="240" w:lineRule="auto"/>
+        <w:rPr>
+          <w:rFonts w:ascii="Verdana" w:eastAsia="Times New Roman" w:hAnsi="Verdana" w:cs="Times New Roman"/>
+          <w:color w:val="000000"/>
+          <w:kern w:val="0"/>
+          <w:sz w:val="23"/>
+          <w:szCs w:val="23"/>
+          <w:lang w:val="en-US" w:eastAsia="fr-FR"/>
+          <w14:ligatures w14:val="none"/>
+        </w:rPr>
+      </w:pPr>
+      <w:r>
+        <w:rPr>
+          <w:rFonts w:ascii="Verdana" w:eastAsia="Times New Roman" w:hAnsi="Verdana" w:cs="Times New Roman"/>
+          <w:color w:val="000000"/>
+          <w:kern w:val="0"/>
+          <w:sz w:val="23"/>
+          <w:szCs w:val="23"/>
+          <w:lang w:val="en-US" w:eastAsia="fr-FR"/>
+          <w14:ligatures w14:val="none"/>
+        </w:rPr>
+        <w:t>Delete the table "customers":</w:t>
+      </w:r>
+    </w:p>
+    <w:p>
+      <w:pPr>
+        <w:shd w:val="clear" w:color="auto" w:fill="FFFFFF"/>
+        <w:spacing w:line="240" w:lineRule="auto"/>
+        <w:rPr>
+          <w:rFonts w:ascii="Consolas" w:eastAsia="Times New Roman" w:hAnsi="Consolas" w:cs="Times New Roman"/>
+          <w:color w:val="000000"/>
+          <w:kern w:val="0"/>
+          <w:sz w:val="23"/>
+          <w:szCs w:val="23"/>
+          <w:lang w:val="en-US" w:eastAsia="fr-FR"/>
+          <w14:ligatures w14:val="none"/>
+        </w:rPr>
+      </w:pPr>
+      <w:r>
+        <w:rPr>
+          <w:rFonts w:ascii="Consolas" w:eastAsia="Times New Roman" w:hAnsi="Consolas" w:cs="Times New Roman"/>
+          <w:color w:val="0000CD"/>
+          <w:kern w:val="0"/>
+          <w:sz w:val="23"/>
+          <w:szCs w:val="23"/>
+          <w:lang w:val="en-US" w:eastAsia="fr-FR"/>
+          <w14:ligatures w14:val="none"/>
+        </w:rPr>
+        <w:t>import</w:t>
+      </w:r>
+      <w:r>
+        <w:rPr>
+          <w:rFonts w:ascii="Consolas" w:eastAsia="Times New Roman" w:hAnsi="Consolas" w:cs="Times New Roman"/>
+          <w:color w:val="000000"/>
+          <w:kern w:val="0"/>
+          <w:sz w:val="23"/>
+          <w:szCs w:val="23"/>
+          <w:lang w:val="en-US" w:eastAsia="fr-FR"/>
+          <w14:ligatures w14:val="none"/>
+        </w:rPr>
+        <w:t> </w:t>
+      </w:r>
+      <w:proofErr w:type="spellStart"/>
+      <w:r>
+        <w:rPr>
+          <w:rFonts w:ascii="Consolas" w:eastAsia="Times New Roman" w:hAnsi="Consolas" w:cs="Times New Roman"/>
+          <w:color w:val="000000"/>
+          <w:kern w:val="0"/>
+          <w:sz w:val="23"/>
+          <w:szCs w:val="23"/>
+          <w:lang w:val="en-US" w:eastAsia="fr-FR"/>
+          <w14:ligatures w14:val="none"/>
+        </w:rPr>
+        <w:t>mysql.connector</w:t>
+      </w:r>
+      <w:proofErr w:type="spellEnd"/>
+      <w:r>
+        <w:rPr>
+          <w:rFonts w:ascii="Consolas" w:eastAsia="Times New Roman" w:hAnsi="Consolas" w:cs="Times New Roman"/>
+          <w:color w:val="000000"/>
+          <w:kern w:val="0"/>
+          <w:sz w:val="23"/>
+          <w:szCs w:val="23"/>
+          <w:lang w:val="en-US" w:eastAsia="fr-FR"/>
+          <w14:ligatures w14:val="none"/>
+        </w:rPr>
+        <w:br/>
+      </w:r>
+      <w:r>
+        <w:rPr>
+          <w:rFonts w:ascii="Consolas" w:eastAsia="Times New Roman" w:hAnsi="Consolas" w:cs="Times New Roman"/>
+          <w:color w:val="000000"/>
+          <w:kern w:val="0"/>
+          <w:sz w:val="23"/>
+          <w:szCs w:val="23"/>
+          <w:lang w:val="en-US" w:eastAsia="fr-FR"/>
+          <w14:ligatures w14:val="none"/>
+        </w:rPr>
+        <w:br/>
+      </w:r>
+      <w:proofErr w:type="spellStart"/>
+      <w:r>
+        <w:rPr>
+          <w:rFonts w:ascii="Consolas" w:eastAsia="Times New Roman" w:hAnsi="Consolas" w:cs="Times New Roman"/>
+          <w:color w:val="000000"/>
+          <w:kern w:val="0"/>
+          <w:sz w:val="23"/>
+          <w:szCs w:val="23"/>
+          <w:lang w:val="en-US" w:eastAsia="fr-FR"/>
+          <w14:ligatures w14:val="none"/>
+        </w:rPr>
+        <w:t>mydb</w:t>
+      </w:r>
+      <w:proofErr w:type="spellEnd"/>
+      <w:r>
+        <w:rPr>
+          <w:rFonts w:ascii="Consolas" w:eastAsia="Times New Roman" w:hAnsi="Consolas" w:cs="Times New Roman"/>
+          <w:color w:val="000000"/>
+          <w:kern w:val="0"/>
+          <w:sz w:val="23"/>
+          <w:szCs w:val="23"/>
+          <w:lang w:val="en-US" w:eastAsia="fr-FR"/>
+          <w14:ligatures w14:val="none"/>
+        </w:rPr>
+        <w:t xml:space="preserve"> = </w:t>
+      </w:r>
+      <w:proofErr w:type="spellStart"/>
+      <w:r>
+        <w:rPr>
+          <w:rFonts w:ascii="Consolas" w:eastAsia="Times New Roman" w:hAnsi="Consolas" w:cs="Times New Roman"/>
+          <w:color w:val="000000"/>
+          <w:kern w:val="0"/>
+          <w:sz w:val="23"/>
+          <w:szCs w:val="23"/>
+          <w:lang w:val="en-US" w:eastAsia="fr-FR"/>
+          <w14:ligatures w14:val="none"/>
+        </w:rPr>
+        <w:t>mysql.connector.connect</w:t>
+      </w:r>
+      <w:proofErr w:type="spellEnd"/>
+      <w:r>
+        <w:rPr>
+          <w:rFonts w:ascii="Consolas" w:eastAsia="Times New Roman" w:hAnsi="Consolas" w:cs="Times New Roman"/>
+          <w:color w:val="000000"/>
+          <w:kern w:val="0"/>
+          <w:sz w:val="23"/>
+          <w:szCs w:val="23"/>
+          <w:lang w:val="en-US" w:eastAsia="fr-FR"/>
+          <w14:ligatures w14:val="none"/>
+        </w:rPr>
+        <w:t>(</w:t>
+      </w:r>
+      <w:r>
+        <w:rPr>
+          <w:rFonts w:ascii="Consolas" w:eastAsia="Times New Roman" w:hAnsi="Consolas" w:cs="Times New Roman"/>
+          <w:color w:val="000000"/>
+          <w:kern w:val="0"/>
+          <w:sz w:val="23"/>
+          <w:szCs w:val="23"/>
+          <w:lang w:val="en-US" w:eastAsia="fr-FR"/>
+          <w14:ligatures w14:val="none"/>
+        </w:rPr>
+        <w:br/>
+        <w:t>  host=</w:t>
+      </w:r>
+      <w:r>
+        <w:rPr>
+          <w:rFonts w:ascii="Consolas" w:eastAsia="Times New Roman" w:hAnsi="Consolas" w:cs="Times New Roman"/>
+          <w:color w:val="A52A2A"/>
+          <w:kern w:val="0"/>
+          <w:sz w:val="23"/>
+          <w:szCs w:val="23"/>
+          <w:lang w:val="en-US" w:eastAsia="fr-FR"/>
+          <w14:ligatures w14:val="none"/>
+        </w:rPr>
+        <w:t>"localhost"</w:t>
+      </w:r>
+      <w:r>
+        <w:rPr>
+          <w:rFonts w:ascii="Consolas" w:eastAsia="Times New Roman" w:hAnsi="Consolas" w:cs="Times New Roman"/>
+          <w:color w:val="000000"/>
+          <w:kern w:val="0"/>
+          <w:sz w:val="23"/>
+          <w:szCs w:val="23"/>
+          <w:lang w:val="en-US" w:eastAsia="fr-FR"/>
+          <w14:ligatures w14:val="none"/>
+        </w:rPr>
+        <w:t>,</w:t>
+      </w:r>
+      <w:r>
+        <w:rPr>
+          <w:rFonts w:ascii="Consolas" w:eastAsia="Times New Roman" w:hAnsi="Consolas" w:cs="Times New Roman"/>
+          <w:color w:val="000000"/>
+          <w:kern w:val="0"/>
+          <w:sz w:val="23"/>
+          <w:szCs w:val="23"/>
+          <w:lang w:val="en-US" w:eastAsia="fr-FR"/>
+          <w14:ligatures w14:val="none"/>
+        </w:rPr>
+        <w:br/>
+        <w:t> </w:t>
+      </w:r>
+      <w:r>
+        <w:rPr>
+          <w:rFonts w:ascii="Consolas" w:eastAsia="Times New Roman" w:hAnsi="Consolas" w:cs="Times New Roman"/>
+          <w:color w:val="FF0000"/>
+          <w:kern w:val="0"/>
+          <w:sz w:val="23"/>
+          <w:szCs w:val="23"/>
+          <w:lang w:val="en-US" w:eastAsia="fr-FR"/>
+          <w14:ligatures w14:val="none"/>
+        </w:rPr>
+        <w:t> </w:t>
+      </w:r>
+      <w:r>
+        <w:rPr>
+          <w:rFonts w:ascii="Consolas" w:eastAsia="Times New Roman" w:hAnsi="Consolas" w:cs="Times New Roman"/>
+          <w:color w:val="000000"/>
+          <w:kern w:val="0"/>
+          <w:sz w:val="23"/>
+          <w:szCs w:val="23"/>
+          <w:lang w:val="en-US" w:eastAsia="fr-FR"/>
+          <w14:ligatures w14:val="none"/>
+        </w:rPr>
+        <w:t>user=</w:t>
+      </w:r>
+      <w:r>
+        <w:rPr>
+          <w:rFonts w:ascii="Consolas" w:eastAsia="Times New Roman" w:hAnsi="Consolas" w:cs="Times New Roman"/>
+          <w:color w:val="A52A2A"/>
+          <w:kern w:val="0"/>
+          <w:sz w:val="23"/>
+          <w:szCs w:val="23"/>
+          <w:lang w:val="en-US" w:eastAsia="fr-FR"/>
+          <w14:ligatures w14:val="none"/>
+        </w:rPr>
+        <w:t>"</w:t>
+      </w:r>
+      <w:proofErr w:type="spellStart"/>
+      <w:r>
+        <w:rPr>
+          <w:rFonts w:ascii="Consolas" w:eastAsia="Times New Roman" w:hAnsi="Consolas" w:cs="Times New Roman"/>
+          <w:i/>
+          <w:iCs/>
+          <w:color w:val="A52A2A"/>
+          <w:kern w:val="0"/>
+          <w:sz w:val="23"/>
+          <w:szCs w:val="23"/>
+          <w:lang w:val="en-US" w:eastAsia="fr-FR"/>
+          <w14:ligatures w14:val="none"/>
+        </w:rPr>
+        <w:t>yourusername</w:t>
+      </w:r>
+      <w:proofErr w:type="spellEnd"/>
+      <w:r>
+        <w:rPr>
+          <w:rFonts w:ascii="Consolas" w:eastAsia="Times New Roman" w:hAnsi="Consolas" w:cs="Times New Roman"/>
+          <w:color w:val="A52A2A"/>
+          <w:kern w:val="0"/>
+          <w:sz w:val="23"/>
+          <w:szCs w:val="23"/>
+          <w:lang w:val="en-US" w:eastAsia="fr-FR"/>
+          <w14:ligatures w14:val="none"/>
+        </w:rPr>
+        <w:t>"</w:t>
+      </w:r>
+      <w:r>
+        <w:rPr>
+          <w:rFonts w:ascii="Consolas" w:eastAsia="Times New Roman" w:hAnsi="Consolas" w:cs="Times New Roman"/>
+          <w:color w:val="000000"/>
+          <w:kern w:val="0"/>
+          <w:sz w:val="23"/>
+          <w:szCs w:val="23"/>
+          <w:lang w:val="en-US" w:eastAsia="fr-FR"/>
+          <w14:ligatures w14:val="none"/>
+        </w:rPr>
+        <w:t>,</w:t>
+      </w:r>
+      <w:r>
+        <w:rPr>
+          <w:rFonts w:ascii="Consolas" w:eastAsia="Times New Roman" w:hAnsi="Consolas" w:cs="Times New Roman"/>
+          <w:color w:val="000000"/>
+          <w:kern w:val="0"/>
+          <w:sz w:val="23"/>
+          <w:szCs w:val="23"/>
+          <w:lang w:val="en-US" w:eastAsia="fr-FR"/>
+          <w14:ligatures w14:val="none"/>
+        </w:rPr>
+        <w:br/>
+        <w:t>  password=</w:t>
+      </w:r>
+      <w:r>
+        <w:rPr>
+          <w:rFonts w:ascii="Consolas" w:eastAsia="Times New Roman" w:hAnsi="Consolas" w:cs="Times New Roman"/>
+          <w:color w:val="A52A2A"/>
+          <w:kern w:val="0"/>
+          <w:sz w:val="23"/>
+          <w:szCs w:val="23"/>
+          <w:lang w:val="en-US" w:eastAsia="fr-FR"/>
+          <w14:ligatures w14:val="none"/>
+        </w:rPr>
+        <w:t>"</w:t>
+      </w:r>
+      <w:proofErr w:type="spellStart"/>
+      <w:r>
+        <w:rPr>
+          <w:rFonts w:ascii="Consolas" w:eastAsia="Times New Roman" w:hAnsi="Consolas" w:cs="Times New Roman"/>
+          <w:i/>
+          <w:iCs/>
+          <w:color w:val="A52A2A"/>
+          <w:kern w:val="0"/>
+          <w:sz w:val="23"/>
+          <w:szCs w:val="23"/>
+          <w:lang w:val="en-US" w:eastAsia="fr-FR"/>
+          <w14:ligatures w14:val="none"/>
+        </w:rPr>
+        <w:t>yourpassword</w:t>
+      </w:r>
+      <w:proofErr w:type="spellEnd"/>
+      <w:r>
+        <w:rPr>
+          <w:rFonts w:ascii="Consolas" w:eastAsia="Times New Roman" w:hAnsi="Consolas" w:cs="Times New Roman"/>
+          <w:color w:val="A52A2A"/>
+          <w:kern w:val="0"/>
+          <w:sz w:val="23"/>
+          <w:szCs w:val="23"/>
+          <w:lang w:val="en-US" w:eastAsia="fr-FR"/>
+          <w14:ligatures w14:val="none"/>
+        </w:rPr>
+        <w:t>"</w:t>
+      </w:r>
+      <w:r>
+        <w:rPr>
+          <w:rFonts w:ascii="Consolas" w:eastAsia="Times New Roman" w:hAnsi="Consolas" w:cs="Times New Roman"/>
+          <w:color w:val="000000"/>
+          <w:kern w:val="0"/>
+          <w:sz w:val="23"/>
+          <w:szCs w:val="23"/>
+          <w:lang w:val="en-US" w:eastAsia="fr-FR"/>
+          <w14:ligatures w14:val="none"/>
+        </w:rPr>
+        <w:t>,</w:t>
+      </w:r>
+      <w:r>
+        <w:rPr>
+          <w:rFonts w:ascii="Consolas" w:eastAsia="Times New Roman" w:hAnsi="Consolas" w:cs="Times New Roman"/>
+          <w:color w:val="000000"/>
+          <w:kern w:val="0"/>
+          <w:sz w:val="23"/>
+          <w:szCs w:val="23"/>
+          <w:lang w:val="en-US" w:eastAsia="fr-FR"/>
+          <w14:ligatures w14:val="none"/>
+        </w:rPr>
+        <w:br/>
+        <w:t>  database=</w:t>
+      </w:r>
+      <w:r>
+        <w:rPr>
+          <w:rFonts w:ascii="Consolas" w:eastAsia="Times New Roman" w:hAnsi="Consolas" w:cs="Times New Roman"/>
+          <w:color w:val="A52A2A"/>
+          <w:kern w:val="0"/>
+          <w:sz w:val="23"/>
+          <w:szCs w:val="23"/>
+          <w:lang w:val="en-US" w:eastAsia="fr-FR"/>
+          <w14:ligatures w14:val="none"/>
+        </w:rPr>
+        <w:t>"</w:t>
+      </w:r>
+      <w:proofErr w:type="spellStart"/>
+      <w:r>
+        <w:rPr>
+          <w:rFonts w:ascii="Consolas" w:eastAsia="Times New Roman" w:hAnsi="Consolas" w:cs="Times New Roman"/>
+          <w:color w:val="A52A2A"/>
+          <w:kern w:val="0"/>
+          <w:sz w:val="23"/>
+          <w:szCs w:val="23"/>
+          <w:lang w:val="en-US" w:eastAsia="fr-FR"/>
+          <w14:ligatures w14:val="none"/>
+        </w:rPr>
+        <w:t>mydatabase</w:t>
+      </w:r>
+      <w:proofErr w:type="spellEnd"/>
+      <w:r>
+        <w:rPr>
+          <w:rFonts w:ascii="Consolas" w:eastAsia="Times New Roman" w:hAnsi="Consolas" w:cs="Times New Roman"/>
+          <w:color w:val="A52A2A"/>
+          <w:kern w:val="0"/>
+          <w:sz w:val="23"/>
+          <w:szCs w:val="23"/>
+          <w:lang w:val="en-US" w:eastAsia="fr-FR"/>
+          <w14:ligatures w14:val="none"/>
+        </w:rPr>
+        <w:t>"</w:t>
+      </w:r>
+      <w:r>
+        <w:rPr>
+          <w:rFonts w:ascii="Consolas" w:eastAsia="Times New Roman" w:hAnsi="Consolas" w:cs="Times New Roman"/>
+          <w:color w:val="000000"/>
+          <w:kern w:val="0"/>
+          <w:sz w:val="23"/>
+          <w:szCs w:val="23"/>
+          <w:lang w:val="en-US" w:eastAsia="fr-FR"/>
+          <w14:ligatures w14:val="none"/>
+        </w:rPr>
+        <w:br/>
+        <w:t>)</w:t>
+      </w:r>
+      <w:r>
+        <w:rPr>
+          <w:rFonts w:ascii="Consolas" w:eastAsia="Times New Roman" w:hAnsi="Consolas" w:cs="Times New Roman"/>
+          <w:color w:val="000000"/>
+          <w:kern w:val="0"/>
+          <w:sz w:val="23"/>
+          <w:szCs w:val="23"/>
+          <w:lang w:val="en-US" w:eastAsia="fr-FR"/>
+          <w14:ligatures w14:val="none"/>
+        </w:rPr>
+        <w:br/>
+      </w:r>
+      <w:r>
+        <w:rPr>
+          <w:rFonts w:ascii="Consolas" w:eastAsia="Times New Roman" w:hAnsi="Consolas" w:cs="Times New Roman"/>
+          <w:color w:val="000000"/>
+          <w:kern w:val="0"/>
+          <w:sz w:val="23"/>
+          <w:szCs w:val="23"/>
+          <w:lang w:val="en-US" w:eastAsia="fr-FR"/>
+          <w14:ligatures w14:val="none"/>
+        </w:rPr>
+        <w:br/>
+      </w:r>
+      <w:proofErr w:type="spellStart"/>
+      <w:r>
+        <w:rPr>
+          <w:rFonts w:ascii="Consolas" w:eastAsia="Times New Roman" w:hAnsi="Consolas" w:cs="Times New Roman"/>
+          <w:color w:val="000000"/>
+          <w:kern w:val="0"/>
+          <w:sz w:val="23"/>
+          <w:szCs w:val="23"/>
+          <w:lang w:val="en-US" w:eastAsia="fr-FR"/>
+          <w14:ligatures w14:val="none"/>
+        </w:rPr>
+        <w:t>mycursor</w:t>
+      </w:r>
+      <w:proofErr w:type="spellEnd"/>
+      <w:r>
+        <w:rPr>
+          <w:rFonts w:ascii="Consolas" w:eastAsia="Times New Roman" w:hAnsi="Consolas" w:cs="Times New Roman"/>
+          <w:color w:val="000000"/>
+          <w:kern w:val="0"/>
+          <w:sz w:val="23"/>
+          <w:szCs w:val="23"/>
+          <w:lang w:val="en-US" w:eastAsia="fr-FR"/>
+          <w14:ligatures w14:val="none"/>
+        </w:rPr>
+        <w:t xml:space="preserve"> = </w:t>
+      </w:r>
+      <w:proofErr w:type="spellStart"/>
+      <w:r>
+        <w:rPr>
+          <w:rFonts w:ascii="Consolas" w:eastAsia="Times New Roman" w:hAnsi="Consolas" w:cs="Times New Roman"/>
+          <w:color w:val="000000"/>
+          <w:kern w:val="0"/>
+          <w:sz w:val="23"/>
+          <w:szCs w:val="23"/>
+          <w:lang w:val="en-US" w:eastAsia="fr-FR"/>
+          <w14:ligatures w14:val="none"/>
+        </w:rPr>
+        <w:t>mydb.cursor</w:t>
+      </w:r>
+      <w:proofErr w:type="spellEnd"/>
+      <w:r>
+        <w:rPr>
+          <w:rFonts w:ascii="Consolas" w:eastAsia="Times New Roman" w:hAnsi="Consolas" w:cs="Times New Roman"/>
+          <w:color w:val="000000"/>
+          <w:kern w:val="0"/>
+          <w:sz w:val="23"/>
+          <w:szCs w:val="23"/>
+          <w:lang w:val="en-US" w:eastAsia="fr-FR"/>
+          <w14:ligatures w14:val="none"/>
+        </w:rPr>
+        <w:t>()</w:t>
+      </w:r>
+      <w:r>
+        <w:rPr>
+          <w:rFonts w:ascii="Consolas" w:eastAsia="Times New Roman" w:hAnsi="Consolas" w:cs="Times New Roman"/>
+          <w:color w:val="000000"/>
+          <w:kern w:val="0"/>
+          <w:sz w:val="23"/>
+          <w:szCs w:val="23"/>
+          <w:lang w:val="en-US" w:eastAsia="fr-FR"/>
+          <w14:ligatures w14:val="none"/>
+        </w:rPr>
+        <w:br/>
+      </w:r>
+      <w:r>
+        <w:rPr>
+          <w:rFonts w:ascii="Consolas" w:eastAsia="Times New Roman" w:hAnsi="Consolas" w:cs="Times New Roman"/>
+          <w:color w:val="000000"/>
+          <w:kern w:val="0"/>
+          <w:sz w:val="23"/>
+          <w:szCs w:val="23"/>
+          <w:lang w:val="en-US" w:eastAsia="fr-FR"/>
+          <w14:ligatures w14:val="none"/>
+        </w:rPr>
+        <w:br/>
+      </w:r>
+      <w:proofErr w:type="spellStart"/>
+      <w:r>
+        <w:rPr>
+          <w:rFonts w:ascii="Consolas" w:eastAsia="Times New Roman" w:hAnsi="Consolas" w:cs="Times New Roman"/>
+          <w:color w:val="000000"/>
+          <w:kern w:val="0"/>
+          <w:sz w:val="23"/>
+          <w:szCs w:val="23"/>
+          <w:lang w:val="en-US" w:eastAsia="fr-FR"/>
+          <w14:ligatures w14:val="none"/>
+        </w:rPr>
+        <w:t>sql</w:t>
+      </w:r>
+      <w:proofErr w:type="spellEnd"/>
+      <w:r>
+        <w:rPr>
+          <w:rFonts w:ascii="Consolas" w:eastAsia="Times New Roman" w:hAnsi="Consolas" w:cs="Times New Roman"/>
+          <w:color w:val="000000"/>
+          <w:kern w:val="0"/>
+          <w:sz w:val="23"/>
+          <w:szCs w:val="23"/>
+          <w:lang w:val="en-US" w:eastAsia="fr-FR"/>
+          <w14:ligatures w14:val="none"/>
+        </w:rPr>
+        <w:t xml:space="preserve"> = </w:t>
+      </w:r>
+      <w:r>
+        <w:rPr>
+          <w:rFonts w:ascii="Consolas" w:eastAsia="Times New Roman" w:hAnsi="Consolas" w:cs="Times New Roman"/>
+          <w:color w:val="A52A2A"/>
+          <w:kern w:val="0"/>
+          <w:sz w:val="23"/>
+          <w:szCs w:val="23"/>
+          <w:lang w:val="en-US" w:eastAsia="fr-FR"/>
+          <w14:ligatures w14:val="none"/>
+        </w:rPr>
+        <w:t>"DROP TABLE customers"</w:t>
+      </w:r>
+      <w:r>
+        <w:rPr>
+          <w:rFonts w:ascii="Consolas" w:eastAsia="Times New Roman" w:hAnsi="Consolas" w:cs="Times New Roman"/>
+          <w:color w:val="000000"/>
+          <w:kern w:val="0"/>
+          <w:sz w:val="23"/>
+          <w:szCs w:val="23"/>
+          <w:lang w:val="en-US" w:eastAsia="fr-FR"/>
+          <w14:ligatures w14:val="none"/>
+        </w:rPr>
+        <w:br/>
+      </w:r>
+      <w:r>
+        <w:rPr>
+          <w:rFonts w:ascii="Consolas" w:eastAsia="Times New Roman" w:hAnsi="Consolas" w:cs="Times New Roman"/>
+          <w:color w:val="000000"/>
+          <w:kern w:val="0"/>
+          <w:sz w:val="23"/>
+          <w:szCs w:val="23"/>
+          <w:lang w:val="en-US" w:eastAsia="fr-FR"/>
+          <w14:ligatures w14:val="none"/>
+        </w:rPr>
+        <w:br/>
+      </w:r>
+      <w:proofErr w:type="spellStart"/>
+      <w:r>
+        <w:rPr>
+          <w:rFonts w:ascii="Consolas" w:eastAsia="Times New Roman" w:hAnsi="Consolas" w:cs="Times New Roman"/>
+          <w:color w:val="000000"/>
+          <w:kern w:val="0"/>
+          <w:sz w:val="23"/>
+          <w:szCs w:val="23"/>
+          <w:lang w:val="en-US" w:eastAsia="fr-FR"/>
+          <w14:ligatures w14:val="none"/>
+        </w:rPr>
+        <w:t>mycursor.execute</w:t>
+      </w:r>
+      <w:proofErr w:type="spellEnd"/>
+      <w:r>
+        <w:rPr>
+          <w:rFonts w:ascii="Consolas" w:eastAsia="Times New Roman" w:hAnsi="Consolas" w:cs="Times New Roman"/>
+          <w:color w:val="000000"/>
+          <w:kern w:val="0"/>
+          <w:sz w:val="23"/>
+          <w:szCs w:val="23"/>
+          <w:lang w:val="en-US" w:eastAsia="fr-FR"/>
+          <w14:ligatures w14:val="none"/>
+        </w:rPr>
+        <w:t>(</w:t>
+      </w:r>
+      <w:proofErr w:type="spellStart"/>
+      <w:r>
+        <w:rPr>
+          <w:rFonts w:ascii="Consolas" w:eastAsia="Times New Roman" w:hAnsi="Consolas" w:cs="Times New Roman"/>
+          <w:color w:val="000000"/>
+          <w:kern w:val="0"/>
+          <w:sz w:val="23"/>
+          <w:szCs w:val="23"/>
+          <w:lang w:val="en-US" w:eastAsia="fr-FR"/>
+          <w14:ligatures w14:val="none"/>
+        </w:rPr>
+        <w:t>sql</w:t>
+      </w:r>
+      <w:proofErr w:type="spellEnd"/>
+      <w:r>
+        <w:rPr>
+          <w:rFonts w:ascii="Consolas" w:eastAsia="Times New Roman" w:hAnsi="Consolas" w:cs="Times New Roman"/>
+          <w:color w:val="000000"/>
+          <w:kern w:val="0"/>
+          <w:sz w:val="23"/>
+          <w:szCs w:val="23"/>
+          <w:lang w:val="en-US" w:eastAsia="fr-FR"/>
+          <w14:ligatures w14:val="none"/>
+        </w:rPr>
+        <w:t>)</w:t>
+      </w:r>
+    </w:p>
+    <w:p>
+      <w:pPr>
+        <w:shd w:val="clear" w:color="auto" w:fill="E7E9EB"/>
+        <w:spacing w:line="240" w:lineRule="auto"/>
+        <w:rPr>
+          <w:rFonts w:ascii="Verdana" w:eastAsia="Times New Roman" w:hAnsi="Verdana" w:cs="Times New Roman"/>
+          <w:color w:val="000000"/>
+          <w:kern w:val="0"/>
+          <w:sz w:val="23"/>
+          <w:szCs w:val="23"/>
+          <w:lang w:eastAsia="fr-FR"/>
+          <w14:ligatures w14:val="none"/>
+        </w:rPr>
+      </w:pPr>
+      <w:hyperlink r:id="rId105" w:tgtFrame="_blank" w:history="1">
+        <w:r>
+          <w:rPr>
+            <w:rFonts w:ascii="Source Sans Pro" w:eastAsia="Times New Roman" w:hAnsi="Source Sans Pro" w:cs="Times New Roman"/>
+            <w:color w:val="FFFFFF"/>
+            <w:kern w:val="0"/>
+            <w:sz w:val="26"/>
+            <w:szCs w:val="26"/>
+            <w:u w:val="single"/>
+            <w:bdr w:val="none" w:sz="0" w:space="0" w:color="auto" w:frame="1"/>
+            <w:shd w:val="clear" w:color="auto" w:fill="4CAF50"/>
+            <w:lang w:eastAsia="fr-FR"/>
+            <w14:ligatures w14:val="none"/>
+          </w:rPr>
+          <w:t xml:space="preserve">Run </w:t>
+        </w:r>
+        <w:proofErr w:type="spellStart"/>
+        <w:r>
+          <w:rPr>
+            <w:rFonts w:ascii="Source Sans Pro" w:eastAsia="Times New Roman" w:hAnsi="Source Sans Pro" w:cs="Times New Roman"/>
+            <w:color w:val="FFFFFF"/>
+            <w:kern w:val="0"/>
+            <w:sz w:val="26"/>
+            <w:szCs w:val="26"/>
+            <w:u w:val="single"/>
+            <w:bdr w:val="none" w:sz="0" w:space="0" w:color="auto" w:frame="1"/>
+            <w:shd w:val="clear" w:color="auto" w:fill="4CAF50"/>
+            <w:lang w:eastAsia="fr-FR"/>
+            <w14:ligatures w14:val="none"/>
+          </w:rPr>
+          <w:t>example</w:t>
+        </w:r>
+        <w:proofErr w:type="spellEnd"/>
+        <w:r>
+          <w:rPr>
+            <w:rFonts w:ascii="Source Sans Pro" w:eastAsia="Times New Roman" w:hAnsi="Source Sans Pro" w:cs="Times New Roman"/>
+            <w:color w:val="FFFFFF"/>
+            <w:kern w:val="0"/>
+            <w:sz w:val="26"/>
+            <w:szCs w:val="26"/>
+            <w:u w:val="single"/>
+            <w:bdr w:val="none" w:sz="0" w:space="0" w:color="auto" w:frame="1"/>
+            <w:shd w:val="clear" w:color="auto" w:fill="4CAF50"/>
+            <w:lang w:eastAsia="fr-FR"/>
+            <w14:ligatures w14:val="none"/>
+          </w:rPr>
+          <w:t xml:space="preserve"> »</w:t>
+        </w:r>
+      </w:hyperlink>
+    </w:p>
+    <w:p>
+      <w:pPr>
+        <w:spacing w:before="300" w:after="300" w:line="240" w:lineRule="auto"/>
+        <w:rPr>
+          <w:rFonts w:ascii="Times New Roman" w:eastAsia="Times New Roman" w:hAnsi="Times New Roman" w:cs="Times New Roman"/>
+          <w:kern w:val="0"/>
+          <w:sz w:val="24"/>
+          <w:szCs w:val="24"/>
+          <w:lang w:eastAsia="fr-FR"/>
+          <w14:ligatures w14:val="none"/>
+        </w:rPr>
+      </w:pPr>
+      <w:r>
+        <w:rPr>
+          <w:rFonts w:ascii="Times New Roman" w:eastAsia="Times New Roman" w:hAnsi="Times New Roman" w:cs="Times New Roman"/>
+          <w:kern w:val="0"/>
+          <w:sz w:val="24"/>
+          <w:szCs w:val="24"/>
+          <w:lang w:eastAsia="fr-FR"/>
+          <w14:ligatures w14:val="none"/>
+        </w:rPr>
+        <w:pict w14:anchorId="6A0D47F6">
+          <v:rect id="_x0000_i1122" style="width:0;height:0" o:hralign="center" o:hrstd="t" o:hrnoshade="t" o:hr="t" fillcolor="black" stroked="f"/>
+        </w:pict>
+      </w:r>
+    </w:p>
+    <w:p>
+      <w:pPr>
+        <w:shd w:val="clear" w:color="auto" w:fill="FFFFFF"/>
+        <w:spacing w:before="150" w:after="150" w:line="240" w:lineRule="auto"/>
+        <w:outlineLvl w:val="1"/>
+        <w:rPr>
+          <w:rFonts w:ascii="Segoe UI" w:eastAsia="Times New Roman" w:hAnsi="Segoe UI" w:cs="Segoe UI"/>
+          <w:color w:val="000000"/>
+          <w:kern w:val="0"/>
+          <w:sz w:val="48"/>
+          <w:szCs w:val="48"/>
+          <w:lang w:val="en-US" w:eastAsia="fr-FR"/>
+          <w14:ligatures w14:val="none"/>
+        </w:rPr>
+      </w:pPr>
+      <w:r>
+        <w:rPr>
+          <w:rFonts w:ascii="Segoe UI" w:eastAsia="Times New Roman" w:hAnsi="Segoe UI" w:cs="Segoe UI"/>
+          <w:color w:val="000000"/>
+          <w:kern w:val="0"/>
+          <w:sz w:val="48"/>
+          <w:szCs w:val="48"/>
+          <w:lang w:val="en-US" w:eastAsia="fr-FR"/>
+          <w14:ligatures w14:val="none"/>
+        </w:rPr>
+        <w:t>Drop Only if Exist</w:t>
+      </w:r>
+    </w:p>
+    <w:p>
+      <w:pPr>
+        <w:shd w:val="clear" w:color="auto" w:fill="FFFFFF"/>
+        <w:spacing w:before="288" w:after="288" w:line="240" w:lineRule="auto"/>
+        <w:rPr>
+          <w:rFonts w:ascii="Verdana" w:eastAsia="Times New Roman" w:hAnsi="Verdana" w:cs="Times New Roman"/>
+          <w:color w:val="000000"/>
+          <w:kern w:val="0"/>
+          <w:sz w:val="23"/>
+          <w:szCs w:val="23"/>
+          <w:lang w:val="en-US" w:eastAsia="fr-FR"/>
+          <w14:ligatures w14:val="none"/>
+        </w:rPr>
+      </w:pPr>
+      <w:r>
+        <w:rPr>
+          <w:rFonts w:ascii="Verdana" w:eastAsia="Times New Roman" w:hAnsi="Verdana" w:cs="Times New Roman"/>
+          <w:color w:val="000000"/>
+          <w:kern w:val="0"/>
+          <w:sz w:val="23"/>
+          <w:szCs w:val="23"/>
+          <w:lang w:val="en-US" w:eastAsia="fr-FR"/>
+          <w14:ligatures w14:val="none"/>
+        </w:rPr>
+        <w:t>If the table you want to delete is already deleted, or for any other reason does not exist, you can use the IF EXISTS keyword to avoid getting an error.</w:t>
+      </w:r>
+    </w:p>
+    <w:p>
+      <w:pPr>
+        <w:shd w:val="clear" w:color="auto" w:fill="E7E9EB"/>
+        <w:spacing w:after="150" w:line="240" w:lineRule="auto"/>
+        <w:outlineLvl w:val="2"/>
+        <w:rPr>
+          <w:rFonts w:ascii="Segoe UI" w:eastAsia="Times New Roman" w:hAnsi="Segoe UI" w:cs="Segoe UI"/>
+          <w:color w:val="000000"/>
+          <w:kern w:val="0"/>
+          <w:sz w:val="36"/>
+          <w:szCs w:val="36"/>
+          <w:lang w:val="en-US" w:eastAsia="fr-FR"/>
+          <w14:ligatures w14:val="none"/>
+        </w:rPr>
+      </w:pPr>
+      <w:r>
+        <w:rPr>
+          <w:rFonts w:ascii="Segoe UI" w:eastAsia="Times New Roman" w:hAnsi="Segoe UI" w:cs="Segoe UI"/>
+          <w:color w:val="000000"/>
+          <w:kern w:val="0"/>
+          <w:sz w:val="36"/>
+          <w:szCs w:val="36"/>
+          <w:lang w:val="en-US" w:eastAsia="fr-FR"/>
+          <w14:ligatures w14:val="none"/>
+        </w:rPr>
+        <w:lastRenderedPageBreak/>
+        <w:t>Example</w:t>
+      </w:r>
+    </w:p>
+    <w:p>
+      <w:pPr>
+        <w:shd w:val="clear" w:color="auto" w:fill="E7E9EB"/>
+        <w:spacing w:before="240" w:after="240" w:line="240" w:lineRule="auto"/>
+        <w:rPr>
+          <w:rFonts w:ascii="Verdana" w:eastAsia="Times New Roman" w:hAnsi="Verdana" w:cs="Times New Roman"/>
+          <w:color w:val="000000"/>
+          <w:kern w:val="0"/>
+          <w:sz w:val="23"/>
+          <w:szCs w:val="23"/>
+          <w:lang w:val="en-US" w:eastAsia="fr-FR"/>
+          <w14:ligatures w14:val="none"/>
+        </w:rPr>
+      </w:pPr>
+      <w:r>
+        <w:rPr>
+          <w:rFonts w:ascii="Verdana" w:eastAsia="Times New Roman" w:hAnsi="Verdana" w:cs="Times New Roman"/>
+          <w:color w:val="000000"/>
+          <w:kern w:val="0"/>
+          <w:sz w:val="23"/>
+          <w:szCs w:val="23"/>
+          <w:lang w:val="en-US" w:eastAsia="fr-FR"/>
+          <w14:ligatures w14:val="none"/>
+        </w:rPr>
+        <w:t>Delete the table "customers" if it exists:</w:t>
+      </w:r>
+    </w:p>
+    <w:p>
+      <w:pPr>
+        <w:shd w:val="clear" w:color="auto" w:fill="FFFFFF"/>
+        <w:spacing w:line="240" w:lineRule="auto"/>
+        <w:rPr>
+          <w:rFonts w:ascii="Consolas" w:eastAsia="Times New Roman" w:hAnsi="Consolas" w:cs="Times New Roman"/>
+          <w:color w:val="000000"/>
+          <w:kern w:val="0"/>
+          <w:sz w:val="23"/>
+          <w:szCs w:val="23"/>
+          <w:lang w:val="en-US" w:eastAsia="fr-FR"/>
+          <w14:ligatures w14:val="none"/>
+        </w:rPr>
+      </w:pPr>
+      <w:r>
+        <w:rPr>
+          <w:rFonts w:ascii="Consolas" w:eastAsia="Times New Roman" w:hAnsi="Consolas" w:cs="Times New Roman"/>
+          <w:color w:val="0000CD"/>
+          <w:kern w:val="0"/>
+          <w:sz w:val="23"/>
+          <w:szCs w:val="23"/>
+          <w:lang w:val="en-US" w:eastAsia="fr-FR"/>
+          <w14:ligatures w14:val="none"/>
+        </w:rPr>
+        <w:t>import</w:t>
+      </w:r>
+      <w:r>
+        <w:rPr>
+          <w:rFonts w:ascii="Consolas" w:eastAsia="Times New Roman" w:hAnsi="Consolas" w:cs="Times New Roman"/>
+          <w:color w:val="000000"/>
+          <w:kern w:val="0"/>
+          <w:sz w:val="23"/>
+          <w:szCs w:val="23"/>
+          <w:lang w:val="en-US" w:eastAsia="fr-FR"/>
+          <w14:ligatures w14:val="none"/>
+        </w:rPr>
+        <w:t> </w:t>
+      </w:r>
+      <w:proofErr w:type="spellStart"/>
+      <w:r>
+        <w:rPr>
+          <w:rFonts w:ascii="Consolas" w:eastAsia="Times New Roman" w:hAnsi="Consolas" w:cs="Times New Roman"/>
+          <w:color w:val="000000"/>
+          <w:kern w:val="0"/>
+          <w:sz w:val="23"/>
+          <w:szCs w:val="23"/>
+          <w:lang w:val="en-US" w:eastAsia="fr-FR"/>
+          <w14:ligatures w14:val="none"/>
+        </w:rPr>
+        <w:t>mysql.connector</w:t>
+      </w:r>
+      <w:proofErr w:type="spellEnd"/>
+      <w:r>
+        <w:rPr>
+          <w:rFonts w:ascii="Consolas" w:eastAsia="Times New Roman" w:hAnsi="Consolas" w:cs="Times New Roman"/>
+          <w:color w:val="000000"/>
+          <w:kern w:val="0"/>
+          <w:sz w:val="23"/>
+          <w:szCs w:val="23"/>
+          <w:lang w:val="en-US" w:eastAsia="fr-FR"/>
+          <w14:ligatures w14:val="none"/>
+        </w:rPr>
+        <w:br/>
+      </w:r>
+      <w:r>
+        <w:rPr>
+          <w:rFonts w:ascii="Consolas" w:eastAsia="Times New Roman" w:hAnsi="Consolas" w:cs="Times New Roman"/>
+          <w:color w:val="000000"/>
+          <w:kern w:val="0"/>
+          <w:sz w:val="23"/>
+          <w:szCs w:val="23"/>
+          <w:lang w:val="en-US" w:eastAsia="fr-FR"/>
+          <w14:ligatures w14:val="none"/>
+        </w:rPr>
+        <w:br/>
+      </w:r>
+      <w:proofErr w:type="spellStart"/>
+      <w:r>
+        <w:rPr>
+          <w:rFonts w:ascii="Consolas" w:eastAsia="Times New Roman" w:hAnsi="Consolas" w:cs="Times New Roman"/>
+          <w:color w:val="000000"/>
+          <w:kern w:val="0"/>
+          <w:sz w:val="23"/>
+          <w:szCs w:val="23"/>
+          <w:lang w:val="en-US" w:eastAsia="fr-FR"/>
+          <w14:ligatures w14:val="none"/>
+        </w:rPr>
+        <w:t>mydb</w:t>
+      </w:r>
+      <w:proofErr w:type="spellEnd"/>
+      <w:r>
+        <w:rPr>
+          <w:rFonts w:ascii="Consolas" w:eastAsia="Times New Roman" w:hAnsi="Consolas" w:cs="Times New Roman"/>
+          <w:color w:val="000000"/>
+          <w:kern w:val="0"/>
+          <w:sz w:val="23"/>
+          <w:szCs w:val="23"/>
+          <w:lang w:val="en-US" w:eastAsia="fr-FR"/>
+          <w14:ligatures w14:val="none"/>
+        </w:rPr>
+        <w:t xml:space="preserve"> = </w:t>
+      </w:r>
+      <w:proofErr w:type="spellStart"/>
+      <w:r>
+        <w:rPr>
+          <w:rFonts w:ascii="Consolas" w:eastAsia="Times New Roman" w:hAnsi="Consolas" w:cs="Times New Roman"/>
+          <w:color w:val="000000"/>
+          <w:kern w:val="0"/>
+          <w:sz w:val="23"/>
+          <w:szCs w:val="23"/>
+          <w:lang w:val="en-US" w:eastAsia="fr-FR"/>
+          <w14:ligatures w14:val="none"/>
+        </w:rPr>
+        <w:t>mysql.connector.connect</w:t>
+      </w:r>
+      <w:proofErr w:type="spellEnd"/>
+      <w:r>
+        <w:rPr>
+          <w:rFonts w:ascii="Consolas" w:eastAsia="Times New Roman" w:hAnsi="Consolas" w:cs="Times New Roman"/>
+          <w:color w:val="000000"/>
+          <w:kern w:val="0"/>
+          <w:sz w:val="23"/>
+          <w:szCs w:val="23"/>
+          <w:lang w:val="en-US" w:eastAsia="fr-FR"/>
+          <w14:ligatures w14:val="none"/>
+        </w:rPr>
+        <w:t>(</w:t>
+      </w:r>
+      <w:r>
+        <w:rPr>
+          <w:rFonts w:ascii="Consolas" w:eastAsia="Times New Roman" w:hAnsi="Consolas" w:cs="Times New Roman"/>
+          <w:color w:val="000000"/>
+          <w:kern w:val="0"/>
+          <w:sz w:val="23"/>
+          <w:szCs w:val="23"/>
+          <w:lang w:val="en-US" w:eastAsia="fr-FR"/>
+          <w14:ligatures w14:val="none"/>
+        </w:rPr>
+        <w:br/>
+        <w:t>  host=</w:t>
+      </w:r>
+      <w:r>
+        <w:rPr>
+          <w:rFonts w:ascii="Consolas" w:eastAsia="Times New Roman" w:hAnsi="Consolas" w:cs="Times New Roman"/>
+          <w:color w:val="A52A2A"/>
+          <w:kern w:val="0"/>
+          <w:sz w:val="23"/>
+          <w:szCs w:val="23"/>
+          <w:lang w:val="en-US" w:eastAsia="fr-FR"/>
+          <w14:ligatures w14:val="none"/>
+        </w:rPr>
+        <w:t>"localhost"</w:t>
+      </w:r>
+      <w:r>
+        <w:rPr>
+          <w:rFonts w:ascii="Consolas" w:eastAsia="Times New Roman" w:hAnsi="Consolas" w:cs="Times New Roman"/>
+          <w:color w:val="000000"/>
+          <w:kern w:val="0"/>
+          <w:sz w:val="23"/>
+          <w:szCs w:val="23"/>
+          <w:lang w:val="en-US" w:eastAsia="fr-FR"/>
+          <w14:ligatures w14:val="none"/>
+        </w:rPr>
+        <w:t>,</w:t>
+      </w:r>
+      <w:r>
+        <w:rPr>
+          <w:rFonts w:ascii="Consolas" w:eastAsia="Times New Roman" w:hAnsi="Consolas" w:cs="Times New Roman"/>
+          <w:color w:val="000000"/>
+          <w:kern w:val="0"/>
+          <w:sz w:val="23"/>
+          <w:szCs w:val="23"/>
+          <w:lang w:val="en-US" w:eastAsia="fr-FR"/>
+          <w14:ligatures w14:val="none"/>
+        </w:rPr>
+        <w:br/>
+        <w:t> </w:t>
+      </w:r>
+      <w:r>
+        <w:rPr>
+          <w:rFonts w:ascii="Consolas" w:eastAsia="Times New Roman" w:hAnsi="Consolas" w:cs="Times New Roman"/>
+          <w:color w:val="FF0000"/>
+          <w:kern w:val="0"/>
+          <w:sz w:val="23"/>
+          <w:szCs w:val="23"/>
+          <w:lang w:val="en-US" w:eastAsia="fr-FR"/>
+          <w14:ligatures w14:val="none"/>
+        </w:rPr>
+        <w:t> </w:t>
+      </w:r>
+      <w:r>
+        <w:rPr>
+          <w:rFonts w:ascii="Consolas" w:eastAsia="Times New Roman" w:hAnsi="Consolas" w:cs="Times New Roman"/>
+          <w:color w:val="000000"/>
+          <w:kern w:val="0"/>
+          <w:sz w:val="23"/>
+          <w:szCs w:val="23"/>
+          <w:lang w:val="en-US" w:eastAsia="fr-FR"/>
+          <w14:ligatures w14:val="none"/>
+        </w:rPr>
+        <w:t>user=</w:t>
+      </w:r>
+      <w:r>
+        <w:rPr>
+          <w:rFonts w:ascii="Consolas" w:eastAsia="Times New Roman" w:hAnsi="Consolas" w:cs="Times New Roman"/>
+          <w:color w:val="A52A2A"/>
+          <w:kern w:val="0"/>
+          <w:sz w:val="23"/>
+          <w:szCs w:val="23"/>
+          <w:lang w:val="en-US" w:eastAsia="fr-FR"/>
+          <w14:ligatures w14:val="none"/>
+        </w:rPr>
+        <w:t>"</w:t>
+      </w:r>
+      <w:proofErr w:type="spellStart"/>
+      <w:r>
+        <w:rPr>
+          <w:rFonts w:ascii="Consolas" w:eastAsia="Times New Roman" w:hAnsi="Consolas" w:cs="Times New Roman"/>
+          <w:i/>
+          <w:iCs/>
+          <w:color w:val="A52A2A"/>
+          <w:kern w:val="0"/>
+          <w:sz w:val="23"/>
+          <w:szCs w:val="23"/>
+          <w:lang w:val="en-US" w:eastAsia="fr-FR"/>
+          <w14:ligatures w14:val="none"/>
+        </w:rPr>
+        <w:t>yourusername</w:t>
+      </w:r>
+      <w:proofErr w:type="spellEnd"/>
+      <w:r>
+        <w:rPr>
+          <w:rFonts w:ascii="Consolas" w:eastAsia="Times New Roman" w:hAnsi="Consolas" w:cs="Times New Roman"/>
+          <w:color w:val="A52A2A"/>
+          <w:kern w:val="0"/>
+          <w:sz w:val="23"/>
+          <w:szCs w:val="23"/>
+          <w:lang w:val="en-US" w:eastAsia="fr-FR"/>
+          <w14:ligatures w14:val="none"/>
+        </w:rPr>
+        <w:t>"</w:t>
+      </w:r>
+      <w:r>
+        <w:rPr>
+          <w:rFonts w:ascii="Consolas" w:eastAsia="Times New Roman" w:hAnsi="Consolas" w:cs="Times New Roman"/>
+          <w:color w:val="000000"/>
+          <w:kern w:val="0"/>
+          <w:sz w:val="23"/>
+          <w:szCs w:val="23"/>
+          <w:lang w:val="en-US" w:eastAsia="fr-FR"/>
+          <w14:ligatures w14:val="none"/>
+        </w:rPr>
+        <w:t>,</w:t>
+      </w:r>
+      <w:r>
+        <w:rPr>
+          <w:rFonts w:ascii="Consolas" w:eastAsia="Times New Roman" w:hAnsi="Consolas" w:cs="Times New Roman"/>
+          <w:color w:val="000000"/>
+          <w:kern w:val="0"/>
+          <w:sz w:val="23"/>
+          <w:szCs w:val="23"/>
+          <w:lang w:val="en-US" w:eastAsia="fr-FR"/>
+          <w14:ligatures w14:val="none"/>
+        </w:rPr>
+        <w:br/>
+        <w:t>  password=</w:t>
+      </w:r>
+      <w:r>
+        <w:rPr>
+          <w:rFonts w:ascii="Consolas" w:eastAsia="Times New Roman" w:hAnsi="Consolas" w:cs="Times New Roman"/>
+          <w:color w:val="A52A2A"/>
+          <w:kern w:val="0"/>
+          <w:sz w:val="23"/>
+          <w:szCs w:val="23"/>
+          <w:lang w:val="en-US" w:eastAsia="fr-FR"/>
+          <w14:ligatures w14:val="none"/>
+        </w:rPr>
+        <w:t>"</w:t>
+      </w:r>
+      <w:proofErr w:type="spellStart"/>
+      <w:r>
+        <w:rPr>
+          <w:rFonts w:ascii="Consolas" w:eastAsia="Times New Roman" w:hAnsi="Consolas" w:cs="Times New Roman"/>
+          <w:i/>
+          <w:iCs/>
+          <w:color w:val="A52A2A"/>
+          <w:kern w:val="0"/>
+          <w:sz w:val="23"/>
+          <w:szCs w:val="23"/>
+          <w:lang w:val="en-US" w:eastAsia="fr-FR"/>
+          <w14:ligatures w14:val="none"/>
+        </w:rPr>
+        <w:t>yourpassword</w:t>
+      </w:r>
+      <w:proofErr w:type="spellEnd"/>
+      <w:r>
+        <w:rPr>
+          <w:rFonts w:ascii="Consolas" w:eastAsia="Times New Roman" w:hAnsi="Consolas" w:cs="Times New Roman"/>
+          <w:color w:val="A52A2A"/>
+          <w:kern w:val="0"/>
+          <w:sz w:val="23"/>
+          <w:szCs w:val="23"/>
+          <w:lang w:val="en-US" w:eastAsia="fr-FR"/>
+          <w14:ligatures w14:val="none"/>
+        </w:rPr>
+        <w:t>"</w:t>
+      </w:r>
+      <w:r>
+        <w:rPr>
+          <w:rFonts w:ascii="Consolas" w:eastAsia="Times New Roman" w:hAnsi="Consolas" w:cs="Times New Roman"/>
+          <w:color w:val="000000"/>
+          <w:kern w:val="0"/>
+          <w:sz w:val="23"/>
+          <w:szCs w:val="23"/>
+          <w:lang w:val="en-US" w:eastAsia="fr-FR"/>
+          <w14:ligatures w14:val="none"/>
+        </w:rPr>
+        <w:t>,</w:t>
+      </w:r>
+      <w:r>
+        <w:rPr>
+          <w:rFonts w:ascii="Consolas" w:eastAsia="Times New Roman" w:hAnsi="Consolas" w:cs="Times New Roman"/>
+          <w:color w:val="000000"/>
+          <w:kern w:val="0"/>
+          <w:sz w:val="23"/>
+          <w:szCs w:val="23"/>
+          <w:lang w:val="en-US" w:eastAsia="fr-FR"/>
+          <w14:ligatures w14:val="none"/>
+        </w:rPr>
+        <w:br/>
+        <w:t>  database=</w:t>
+      </w:r>
+      <w:r>
+        <w:rPr>
+          <w:rFonts w:ascii="Consolas" w:eastAsia="Times New Roman" w:hAnsi="Consolas" w:cs="Times New Roman"/>
+          <w:color w:val="A52A2A"/>
+          <w:kern w:val="0"/>
+          <w:sz w:val="23"/>
+          <w:szCs w:val="23"/>
+          <w:lang w:val="en-US" w:eastAsia="fr-FR"/>
+          <w14:ligatures w14:val="none"/>
+        </w:rPr>
+        <w:t>"</w:t>
+      </w:r>
+      <w:proofErr w:type="spellStart"/>
+      <w:r>
+        <w:rPr>
+          <w:rFonts w:ascii="Consolas" w:eastAsia="Times New Roman" w:hAnsi="Consolas" w:cs="Times New Roman"/>
+          <w:color w:val="A52A2A"/>
+          <w:kern w:val="0"/>
+          <w:sz w:val="23"/>
+          <w:szCs w:val="23"/>
+          <w:lang w:val="en-US" w:eastAsia="fr-FR"/>
+          <w14:ligatures w14:val="none"/>
+        </w:rPr>
+        <w:t>mydatabase</w:t>
+      </w:r>
+      <w:proofErr w:type="spellEnd"/>
+      <w:r>
+        <w:rPr>
+          <w:rFonts w:ascii="Consolas" w:eastAsia="Times New Roman" w:hAnsi="Consolas" w:cs="Times New Roman"/>
+          <w:color w:val="A52A2A"/>
+          <w:kern w:val="0"/>
+          <w:sz w:val="23"/>
+          <w:szCs w:val="23"/>
+          <w:lang w:val="en-US" w:eastAsia="fr-FR"/>
+          <w14:ligatures w14:val="none"/>
+        </w:rPr>
+        <w:t>"</w:t>
+      </w:r>
+      <w:r>
+        <w:rPr>
+          <w:rFonts w:ascii="Consolas" w:eastAsia="Times New Roman" w:hAnsi="Consolas" w:cs="Times New Roman"/>
+          <w:color w:val="000000"/>
+          <w:kern w:val="0"/>
+          <w:sz w:val="23"/>
+          <w:szCs w:val="23"/>
+          <w:lang w:val="en-US" w:eastAsia="fr-FR"/>
+          <w14:ligatures w14:val="none"/>
+        </w:rPr>
+        <w:br/>
+        <w:t>)</w:t>
+      </w:r>
+      <w:r>
+        <w:rPr>
+          <w:rFonts w:ascii="Consolas" w:eastAsia="Times New Roman" w:hAnsi="Consolas" w:cs="Times New Roman"/>
+          <w:color w:val="000000"/>
+          <w:kern w:val="0"/>
+          <w:sz w:val="23"/>
+          <w:szCs w:val="23"/>
+          <w:lang w:val="en-US" w:eastAsia="fr-FR"/>
+          <w14:ligatures w14:val="none"/>
+        </w:rPr>
+        <w:br/>
+      </w:r>
+      <w:r>
+        <w:rPr>
+          <w:rFonts w:ascii="Consolas" w:eastAsia="Times New Roman" w:hAnsi="Consolas" w:cs="Times New Roman"/>
+          <w:color w:val="000000"/>
+          <w:kern w:val="0"/>
+          <w:sz w:val="23"/>
+          <w:szCs w:val="23"/>
+          <w:lang w:val="en-US" w:eastAsia="fr-FR"/>
+          <w14:ligatures w14:val="none"/>
+        </w:rPr>
+        <w:br/>
+      </w:r>
+      <w:proofErr w:type="spellStart"/>
+      <w:r>
+        <w:rPr>
+          <w:rFonts w:ascii="Consolas" w:eastAsia="Times New Roman" w:hAnsi="Consolas" w:cs="Times New Roman"/>
+          <w:color w:val="000000"/>
+          <w:kern w:val="0"/>
+          <w:sz w:val="23"/>
+          <w:szCs w:val="23"/>
+          <w:lang w:val="en-US" w:eastAsia="fr-FR"/>
+          <w14:ligatures w14:val="none"/>
+        </w:rPr>
+        <w:t>mycursor</w:t>
+      </w:r>
+      <w:proofErr w:type="spellEnd"/>
+      <w:r>
+        <w:rPr>
+          <w:rFonts w:ascii="Consolas" w:eastAsia="Times New Roman" w:hAnsi="Consolas" w:cs="Times New Roman"/>
+          <w:color w:val="000000"/>
+          <w:kern w:val="0"/>
+          <w:sz w:val="23"/>
+          <w:szCs w:val="23"/>
+          <w:lang w:val="en-US" w:eastAsia="fr-FR"/>
+          <w14:ligatures w14:val="none"/>
+        </w:rPr>
+        <w:t xml:space="preserve"> = </w:t>
+      </w:r>
+      <w:proofErr w:type="spellStart"/>
+      <w:r>
+        <w:rPr>
+          <w:rFonts w:ascii="Consolas" w:eastAsia="Times New Roman" w:hAnsi="Consolas" w:cs="Times New Roman"/>
+          <w:color w:val="000000"/>
+          <w:kern w:val="0"/>
+          <w:sz w:val="23"/>
+          <w:szCs w:val="23"/>
+          <w:lang w:val="en-US" w:eastAsia="fr-FR"/>
+          <w14:ligatures w14:val="none"/>
+        </w:rPr>
+        <w:t>mydb.cursor</w:t>
+      </w:r>
+      <w:proofErr w:type="spellEnd"/>
+      <w:r>
+        <w:rPr>
+          <w:rFonts w:ascii="Consolas" w:eastAsia="Times New Roman" w:hAnsi="Consolas" w:cs="Times New Roman"/>
+          <w:color w:val="000000"/>
+          <w:kern w:val="0"/>
+          <w:sz w:val="23"/>
+          <w:szCs w:val="23"/>
+          <w:lang w:val="en-US" w:eastAsia="fr-FR"/>
+          <w14:ligatures w14:val="none"/>
+        </w:rPr>
+        <w:t>()</w:t>
+      </w:r>
+      <w:r>
+        <w:rPr>
+          <w:rFonts w:ascii="Consolas" w:eastAsia="Times New Roman" w:hAnsi="Consolas" w:cs="Times New Roman"/>
+          <w:color w:val="000000"/>
+          <w:kern w:val="0"/>
+          <w:sz w:val="23"/>
+          <w:szCs w:val="23"/>
+          <w:lang w:val="en-US" w:eastAsia="fr-FR"/>
+          <w14:ligatures w14:val="none"/>
+        </w:rPr>
+        <w:br/>
+      </w:r>
+      <w:r>
+        <w:rPr>
+          <w:rFonts w:ascii="Consolas" w:eastAsia="Times New Roman" w:hAnsi="Consolas" w:cs="Times New Roman"/>
+          <w:color w:val="000000"/>
+          <w:kern w:val="0"/>
+          <w:sz w:val="23"/>
+          <w:szCs w:val="23"/>
+          <w:lang w:val="en-US" w:eastAsia="fr-FR"/>
+          <w14:ligatures w14:val="none"/>
+        </w:rPr>
+        <w:br/>
+      </w:r>
+      <w:proofErr w:type="spellStart"/>
+      <w:r>
+        <w:rPr>
+          <w:rFonts w:ascii="Consolas" w:eastAsia="Times New Roman" w:hAnsi="Consolas" w:cs="Times New Roman"/>
+          <w:color w:val="000000"/>
+          <w:kern w:val="0"/>
+          <w:sz w:val="23"/>
+          <w:szCs w:val="23"/>
+          <w:lang w:val="en-US" w:eastAsia="fr-FR"/>
+          <w14:ligatures w14:val="none"/>
+        </w:rPr>
+        <w:t>sql</w:t>
+      </w:r>
+      <w:proofErr w:type="spellEnd"/>
+      <w:r>
+        <w:rPr>
+          <w:rFonts w:ascii="Consolas" w:eastAsia="Times New Roman" w:hAnsi="Consolas" w:cs="Times New Roman"/>
+          <w:color w:val="000000"/>
+          <w:kern w:val="0"/>
+          <w:sz w:val="23"/>
+          <w:szCs w:val="23"/>
+          <w:lang w:val="en-US" w:eastAsia="fr-FR"/>
+          <w14:ligatures w14:val="none"/>
+        </w:rPr>
+        <w:t xml:space="preserve"> = </w:t>
+      </w:r>
+      <w:r>
+        <w:rPr>
+          <w:rFonts w:ascii="Consolas" w:eastAsia="Times New Roman" w:hAnsi="Consolas" w:cs="Times New Roman"/>
+          <w:color w:val="A52A2A"/>
+          <w:kern w:val="0"/>
+          <w:sz w:val="23"/>
+          <w:szCs w:val="23"/>
+          <w:lang w:val="en-US" w:eastAsia="fr-FR"/>
+          <w14:ligatures w14:val="none"/>
+        </w:rPr>
+        <w:t>"DROP TABLE IF EXISTS customers"</w:t>
+      </w:r>
+      <w:r>
+        <w:rPr>
+          <w:rFonts w:ascii="Consolas" w:eastAsia="Times New Roman" w:hAnsi="Consolas" w:cs="Times New Roman"/>
+          <w:color w:val="000000"/>
+          <w:kern w:val="0"/>
+          <w:sz w:val="23"/>
+          <w:szCs w:val="23"/>
+          <w:lang w:val="en-US" w:eastAsia="fr-FR"/>
+          <w14:ligatures w14:val="none"/>
+        </w:rPr>
+        <w:br/>
+      </w:r>
+      <w:r>
+        <w:rPr>
+          <w:rFonts w:ascii="Consolas" w:eastAsia="Times New Roman" w:hAnsi="Consolas" w:cs="Times New Roman"/>
+          <w:color w:val="000000"/>
+          <w:kern w:val="0"/>
+          <w:sz w:val="23"/>
+          <w:szCs w:val="23"/>
+          <w:lang w:val="en-US" w:eastAsia="fr-FR"/>
+          <w14:ligatures w14:val="none"/>
+        </w:rPr>
+        <w:br/>
+      </w:r>
+      <w:proofErr w:type="spellStart"/>
+      <w:r>
+        <w:rPr>
+          <w:rFonts w:ascii="Consolas" w:eastAsia="Times New Roman" w:hAnsi="Consolas" w:cs="Times New Roman"/>
+          <w:color w:val="000000"/>
+          <w:kern w:val="0"/>
+          <w:sz w:val="23"/>
+          <w:szCs w:val="23"/>
+          <w:lang w:val="en-US" w:eastAsia="fr-FR"/>
+          <w14:ligatures w14:val="none"/>
+        </w:rPr>
+        <w:t>mycursor.execute</w:t>
+      </w:r>
+      <w:proofErr w:type="spellEnd"/>
+      <w:r>
+        <w:rPr>
+          <w:rFonts w:ascii="Consolas" w:eastAsia="Times New Roman" w:hAnsi="Consolas" w:cs="Times New Roman"/>
+          <w:color w:val="000000"/>
+          <w:kern w:val="0"/>
+          <w:sz w:val="23"/>
+          <w:szCs w:val="23"/>
+          <w:lang w:val="en-US" w:eastAsia="fr-FR"/>
+          <w14:ligatures w14:val="none"/>
+        </w:rPr>
+        <w:t>(</w:t>
+      </w:r>
+      <w:proofErr w:type="spellStart"/>
+      <w:r>
+        <w:rPr>
+          <w:rFonts w:ascii="Consolas" w:eastAsia="Times New Roman" w:hAnsi="Consolas" w:cs="Times New Roman"/>
+          <w:color w:val="000000"/>
+          <w:kern w:val="0"/>
+          <w:sz w:val="23"/>
+          <w:szCs w:val="23"/>
+          <w:lang w:val="en-US" w:eastAsia="fr-FR"/>
+          <w14:ligatures w14:val="none"/>
+        </w:rPr>
+        <w:t>sql</w:t>
+      </w:r>
+      <w:proofErr w:type="spellEnd"/>
+      <w:r>
+        <w:rPr>
+          <w:rFonts w:ascii="Consolas" w:eastAsia="Times New Roman" w:hAnsi="Consolas" w:cs="Times New Roman"/>
+          <w:color w:val="000000"/>
+          <w:kern w:val="0"/>
+          <w:sz w:val="23"/>
+          <w:szCs w:val="23"/>
+          <w:lang w:val="en-US" w:eastAsia="fr-FR"/>
+          <w14:ligatures w14:val="none"/>
+        </w:rPr>
+        <w:t>)</w:t>
+      </w:r>
+    </w:p>
+    <w:p>
+      <w:pPr>
+        <w:rPr>
+          <w:lang w:val="en-US"/>
+        </w:rPr>
+      </w:pPr>
+    </w:p>
+    <w:p>
+      <w:pPr>
+        <w:shd w:val="clear" w:color="auto" w:fill="FFFFFF"/>
+        <w:spacing w:before="150" w:after="150" w:line="240" w:lineRule="auto"/>
+        <w:outlineLvl w:val="0"/>
+        <w:rPr>
+          <w:rFonts w:ascii="Segoe UI" w:eastAsia="Times New Roman" w:hAnsi="Segoe UI" w:cs="Segoe UI"/>
+          <w:color w:val="000000"/>
+          <w:kern w:val="36"/>
+          <w:sz w:val="63"/>
+          <w:szCs w:val="63"/>
+          <w:lang w:val="en-US" w:eastAsia="fr-FR"/>
+          <w14:ligatures w14:val="none"/>
+        </w:rPr>
+      </w:pPr>
+      <w:r>
+        <w:rPr>
+          <w:rFonts w:ascii="Segoe UI" w:eastAsia="Times New Roman" w:hAnsi="Segoe UI" w:cs="Segoe UI"/>
+          <w:color w:val="000000"/>
+          <w:kern w:val="36"/>
+          <w:sz w:val="63"/>
+          <w:szCs w:val="63"/>
+          <w:lang w:val="en-US" w:eastAsia="fr-FR"/>
+          <w14:ligatures w14:val="none"/>
+        </w:rPr>
+        <w:t>Python MySQL Update Table</w:t>
+      </w:r>
+    </w:p>
+    <w:p>
+      <w:pPr>
+        <w:shd w:val="clear" w:color="auto" w:fill="FFFFFF"/>
+        <w:spacing w:after="0" w:line="240" w:lineRule="auto"/>
+        <w:rPr>
+          <w:rFonts w:ascii="Verdana" w:eastAsia="Times New Roman" w:hAnsi="Verdana" w:cs="Times New Roman"/>
+          <w:color w:val="000000"/>
+          <w:kern w:val="0"/>
+          <w:sz w:val="23"/>
+          <w:szCs w:val="23"/>
+          <w:lang w:val="en-US" w:eastAsia="fr-FR"/>
+          <w14:ligatures w14:val="none"/>
+        </w:rPr>
+      </w:pPr>
+      <w:hyperlink r:id="rId106" w:history="1">
+        <w:r>
+          <w:rPr>
+            <w:rFonts w:ascii="Segoe UI Symbol" w:eastAsia="Times New Roman" w:hAnsi="Segoe UI Symbol" w:cs="Segoe UI Symbol"/>
+            <w:color w:val="FFFFFF"/>
+            <w:kern w:val="0"/>
+            <w:sz w:val="27"/>
+            <w:szCs w:val="27"/>
+            <w:u w:val="single"/>
+            <w:bdr w:val="single" w:sz="6" w:space="6" w:color="04AA6D" w:frame="1"/>
+            <w:shd w:val="clear" w:color="auto" w:fill="04AA6D"/>
+            <w:lang w:val="en-US" w:eastAsia="fr-FR"/>
+            <w14:ligatures w14:val="none"/>
+          </w:rPr>
+          <w:t>❮</w:t>
+        </w:r>
+        <w:r>
+          <w:rPr>
+            <w:rFonts w:ascii="Source Sans Pro" w:eastAsia="Times New Roman" w:hAnsi="Source Sans Pro" w:cs="Times New Roman"/>
+            <w:color w:val="FFFFFF"/>
+            <w:kern w:val="0"/>
+            <w:sz w:val="27"/>
+            <w:szCs w:val="27"/>
+            <w:u w:val="single"/>
+            <w:bdr w:val="single" w:sz="6" w:space="6" w:color="04AA6D" w:frame="1"/>
+            <w:shd w:val="clear" w:color="auto" w:fill="04AA6D"/>
+            <w:lang w:val="en-US" w:eastAsia="fr-FR"/>
+            <w14:ligatures w14:val="none"/>
+          </w:rPr>
+          <w:t xml:space="preserve"> Previou</w:t>
+        </w:r>
+        <w:proofErr w:type="spellStart"/>
+        <w:r>
+          <w:rPr>
+            <w:rFonts w:ascii="Source Sans Pro" w:eastAsia="Times New Roman" w:hAnsi="Source Sans Pro" w:cs="Times New Roman"/>
+            <w:color w:val="FFFFFF"/>
+            <w:kern w:val="0"/>
+            <w:sz w:val="27"/>
+            <w:szCs w:val="27"/>
+            <w:u w:val="single"/>
+            <w:bdr w:val="single" w:sz="6" w:space="6" w:color="04AA6D" w:frame="1"/>
+            <w:shd w:val="clear" w:color="auto" w:fill="04AA6D"/>
+            <w:lang w:val="en-US" w:eastAsia="fr-FR"/>
+            <w14:ligatures w14:val="none"/>
+          </w:rPr>
+          <w:t>s</w:t>
+        </w:r>
+      </w:hyperlink>
+      <w:hyperlink r:id="rId107" w:history="1">
+        <w:r>
+          <w:rPr>
+            <w:rFonts w:ascii="Source Sans Pro" w:eastAsia="Times New Roman" w:hAnsi="Source Sans Pro" w:cs="Times New Roman"/>
+            <w:color w:val="FFFFFF"/>
+            <w:kern w:val="0"/>
+            <w:sz w:val="27"/>
+            <w:szCs w:val="27"/>
+            <w:u w:val="single"/>
+            <w:bdr w:val="single" w:sz="6" w:space="6" w:color="04AA6D" w:frame="1"/>
+            <w:shd w:val="clear" w:color="auto" w:fill="04AA6D"/>
+            <w:lang w:val="en-US" w:eastAsia="fr-FR"/>
+            <w14:ligatures w14:val="none"/>
+          </w:rPr>
+          <w:t>Next</w:t>
+        </w:r>
+        <w:proofErr w:type="spellEnd"/>
+        <w:r>
+          <w:rPr>
+            <w:rFonts w:ascii="Source Sans Pro" w:eastAsia="Times New Roman" w:hAnsi="Source Sans Pro" w:cs="Times New Roman"/>
+            <w:color w:val="FFFFFF"/>
+            <w:kern w:val="0"/>
+            <w:sz w:val="27"/>
+            <w:szCs w:val="27"/>
+            <w:u w:val="single"/>
+            <w:bdr w:val="single" w:sz="6" w:space="6" w:color="04AA6D" w:frame="1"/>
+            <w:shd w:val="clear" w:color="auto" w:fill="04AA6D"/>
+            <w:lang w:val="en-US" w:eastAsia="fr-FR"/>
+            <w14:ligatures w14:val="none"/>
+          </w:rPr>
+          <w:t xml:space="preserve"> </w:t>
+        </w:r>
+        <w:r>
+          <w:rPr>
+            <w:rFonts w:ascii="Segoe UI Symbol" w:eastAsia="Times New Roman" w:hAnsi="Segoe UI Symbol" w:cs="Segoe UI Symbol"/>
+            <w:color w:val="FFFFFF"/>
+            <w:kern w:val="0"/>
+            <w:sz w:val="27"/>
+            <w:szCs w:val="27"/>
+            <w:u w:val="single"/>
+            <w:bdr w:val="single" w:sz="6" w:space="6" w:color="04AA6D" w:frame="1"/>
+            <w:shd w:val="clear" w:color="auto" w:fill="04AA6D"/>
+            <w:lang w:val="en-US" w:eastAsia="fr-FR"/>
+            <w14:ligatures w14:val="none"/>
+          </w:rPr>
+          <w:t>❯</w:t>
+        </w:r>
+      </w:hyperlink>
+    </w:p>
+    <w:p>
+      <w:pPr>
+        <w:spacing w:before="300" w:after="300" w:line="240" w:lineRule="auto"/>
+        <w:rPr>
+          <w:rFonts w:ascii="Times New Roman" w:eastAsia="Times New Roman" w:hAnsi="Times New Roman" w:cs="Times New Roman"/>
+          <w:kern w:val="0"/>
+          <w:sz w:val="24"/>
+          <w:szCs w:val="24"/>
+          <w:lang w:eastAsia="fr-FR"/>
+          <w14:ligatures w14:val="none"/>
+        </w:rPr>
+      </w:pPr>
+      <w:r>
+        <w:rPr>
+          <w:rFonts w:ascii="Times New Roman" w:eastAsia="Times New Roman" w:hAnsi="Times New Roman" w:cs="Times New Roman"/>
+          <w:kern w:val="0"/>
+          <w:sz w:val="24"/>
+          <w:szCs w:val="24"/>
+          <w:lang w:eastAsia="fr-FR"/>
+          <w14:ligatures w14:val="none"/>
+        </w:rPr>
+        <w:pict w14:anchorId="12C6771B">
+          <v:rect id="_x0000_i1125" style="width:0;height:0" o:hralign="center" o:hrstd="t" o:hrnoshade="t" o:hr="t" fillcolor="black" stroked="f"/>
+        </w:pict>
+      </w:r>
+    </w:p>
+    <w:p>
+      <w:pPr>
+        <w:shd w:val="clear" w:color="auto" w:fill="FFFFFF"/>
+        <w:spacing w:before="150" w:after="150" w:line="240" w:lineRule="auto"/>
+        <w:outlineLvl w:val="1"/>
+        <w:rPr>
+          <w:rFonts w:ascii="Segoe UI" w:eastAsia="Times New Roman" w:hAnsi="Segoe UI" w:cs="Segoe UI"/>
+          <w:color w:val="000000"/>
+          <w:kern w:val="0"/>
+          <w:sz w:val="48"/>
+          <w:szCs w:val="48"/>
+          <w:lang w:val="en-US" w:eastAsia="fr-FR"/>
+          <w14:ligatures w14:val="none"/>
+        </w:rPr>
+      </w:pPr>
+      <w:r>
+        <w:rPr>
+          <w:rFonts w:ascii="Segoe UI" w:eastAsia="Times New Roman" w:hAnsi="Segoe UI" w:cs="Segoe UI"/>
+          <w:color w:val="000000"/>
+          <w:kern w:val="0"/>
+          <w:sz w:val="48"/>
+          <w:szCs w:val="48"/>
+          <w:lang w:val="en-US" w:eastAsia="fr-FR"/>
+          <w14:ligatures w14:val="none"/>
+        </w:rPr>
+        <w:t>Update Table</w:t>
+      </w:r>
+    </w:p>
+    <w:p>
+      <w:pPr>
+        <w:shd w:val="clear" w:color="auto" w:fill="FFFFFF"/>
+        <w:spacing w:before="288" w:after="288" w:line="240" w:lineRule="auto"/>
+        <w:rPr>
+          <w:rFonts w:ascii="Verdana" w:eastAsia="Times New Roman" w:hAnsi="Verdana" w:cs="Times New Roman"/>
+          <w:color w:val="000000"/>
+          <w:kern w:val="0"/>
+          <w:sz w:val="23"/>
+          <w:szCs w:val="23"/>
+          <w:lang w:val="en-US" w:eastAsia="fr-FR"/>
+          <w14:ligatures w14:val="none"/>
+        </w:rPr>
+      </w:pPr>
+      <w:r>
+        <w:rPr>
+          <w:rFonts w:ascii="Verdana" w:eastAsia="Times New Roman" w:hAnsi="Verdana" w:cs="Times New Roman"/>
+          <w:color w:val="000000"/>
+          <w:kern w:val="0"/>
+          <w:sz w:val="23"/>
+          <w:szCs w:val="23"/>
+          <w:lang w:val="en-US" w:eastAsia="fr-FR"/>
+          <w14:ligatures w14:val="none"/>
+        </w:rPr>
+        <w:t>You can update existing records in a table by using the "UPDATE" statement:</w:t>
+      </w:r>
+    </w:p>
+    <w:p>
+      <w:pPr>
+        <w:shd w:val="clear" w:color="auto" w:fill="E7E9EB"/>
+        <w:spacing w:after="0" w:line="240" w:lineRule="auto"/>
+        <w:outlineLvl w:val="2"/>
+        <w:rPr>
+          <w:rFonts w:ascii="Segoe UI" w:eastAsia="Times New Roman" w:hAnsi="Segoe UI" w:cs="Segoe UI"/>
+          <w:color w:val="000000"/>
+          <w:kern w:val="0"/>
+          <w:sz w:val="36"/>
+          <w:szCs w:val="36"/>
+          <w:lang w:val="en-US" w:eastAsia="fr-FR"/>
+          <w14:ligatures w14:val="none"/>
+        </w:rPr>
+      </w:pPr>
+      <w:r>
+        <w:rPr>
+          <w:rFonts w:ascii="Segoe UI" w:eastAsia="Times New Roman" w:hAnsi="Segoe UI" w:cs="Segoe UI"/>
+          <w:color w:val="000000"/>
+          <w:kern w:val="0"/>
+          <w:sz w:val="36"/>
+          <w:szCs w:val="36"/>
+          <w:lang w:val="en-US" w:eastAsia="fr-FR"/>
+          <w14:ligatures w14:val="none"/>
+        </w:rPr>
+        <w:t>Exampl</w:t>
+      </w:r>
+      <w:proofErr w:type="spellStart"/>
+      <w:r>
+        <w:rPr>
+          <w:rFonts w:ascii="Segoe UI" w:eastAsia="Times New Roman" w:hAnsi="Segoe UI" w:cs="Segoe UI"/>
+          <w:color w:val="000000"/>
+          <w:kern w:val="0"/>
+          <w:sz w:val="36"/>
+          <w:szCs w:val="36"/>
+          <w:lang w:val="en-US" w:eastAsia="fr-FR"/>
+          <w14:ligatures w14:val="none"/>
+        </w:rPr>
+        <w:t>e</w:t>
+      </w:r>
+      <w:hyperlink r:id="rId108" w:tgtFrame="_blank" w:tooltip="W3Schools Spaces" w:history="1">
+        <w:r>
+          <w:rPr>
+            <w:rFonts w:ascii="Source Sans Pro" w:eastAsia="Times New Roman" w:hAnsi="Source Sans Pro" w:cs="Segoe UI"/>
+            <w:color w:val="FFFFFF"/>
+            <w:kern w:val="0"/>
+            <w:sz w:val="26"/>
+            <w:szCs w:val="26"/>
+            <w:u w:val="single"/>
+            <w:shd w:val="clear" w:color="auto" w:fill="282A35"/>
+            <w:lang w:val="en-US" w:eastAsia="fr-FR"/>
+            <w14:ligatures w14:val="none"/>
+          </w:rPr>
+          <w:t>Get</w:t>
+        </w:r>
+        <w:proofErr w:type="spellEnd"/>
+        <w:r>
+          <w:rPr>
+            <w:rFonts w:ascii="Source Sans Pro" w:eastAsia="Times New Roman" w:hAnsi="Source Sans Pro" w:cs="Segoe UI"/>
+            <w:color w:val="FFFFFF"/>
+            <w:kern w:val="0"/>
+            <w:sz w:val="26"/>
+            <w:szCs w:val="26"/>
+            <w:u w:val="single"/>
+            <w:shd w:val="clear" w:color="auto" w:fill="282A35"/>
+            <w:lang w:val="en-US" w:eastAsia="fr-FR"/>
+            <w14:ligatures w14:val="none"/>
+          </w:rPr>
+          <w:t xml:space="preserve"> your own Python Server</w:t>
+        </w:r>
+      </w:hyperlink>
+    </w:p>
+    <w:p>
+      <w:pPr>
+        <w:shd w:val="clear" w:color="auto" w:fill="E7E9EB"/>
+        <w:spacing w:before="240" w:after="240" w:line="240" w:lineRule="auto"/>
+        <w:rPr>
+          <w:rFonts w:ascii="Verdana" w:eastAsia="Times New Roman" w:hAnsi="Verdana" w:cs="Times New Roman"/>
+          <w:color w:val="000000"/>
+          <w:kern w:val="0"/>
+          <w:sz w:val="23"/>
+          <w:szCs w:val="23"/>
+          <w:lang w:val="en-US" w:eastAsia="fr-FR"/>
+          <w14:ligatures w14:val="none"/>
+        </w:rPr>
+      </w:pPr>
+      <w:r>
+        <w:rPr>
+          <w:rFonts w:ascii="Verdana" w:eastAsia="Times New Roman" w:hAnsi="Verdana" w:cs="Times New Roman"/>
+          <w:color w:val="000000"/>
+          <w:kern w:val="0"/>
+          <w:sz w:val="23"/>
+          <w:szCs w:val="23"/>
+          <w:lang w:val="en-US" w:eastAsia="fr-FR"/>
+          <w14:ligatures w14:val="none"/>
+        </w:rPr>
+        <w:t>Overwrite the address column from "Valley 345" to "Canyon 123":</w:t>
+      </w:r>
+    </w:p>
+    <w:p>
+      <w:pPr>
+        <w:shd w:val="clear" w:color="auto" w:fill="FFFFFF"/>
+        <w:spacing w:line="240" w:lineRule="auto"/>
+        <w:rPr>
+          <w:rFonts w:ascii="Consolas" w:eastAsia="Times New Roman" w:hAnsi="Consolas" w:cs="Times New Roman"/>
+          <w:color w:val="000000"/>
+          <w:kern w:val="0"/>
+          <w:sz w:val="23"/>
+          <w:szCs w:val="23"/>
+          <w:lang w:val="en-US" w:eastAsia="fr-FR"/>
+          <w14:ligatures w14:val="none"/>
+        </w:rPr>
+      </w:pPr>
+      <w:r>
+        <w:rPr>
+          <w:rFonts w:ascii="Consolas" w:eastAsia="Times New Roman" w:hAnsi="Consolas" w:cs="Times New Roman"/>
+          <w:color w:val="0000CD"/>
+          <w:kern w:val="0"/>
+          <w:sz w:val="23"/>
+          <w:szCs w:val="23"/>
+          <w:lang w:val="en-US" w:eastAsia="fr-FR"/>
+          <w14:ligatures w14:val="none"/>
+        </w:rPr>
+        <w:t>import</w:t>
+      </w:r>
+      <w:r>
+        <w:rPr>
+          <w:rFonts w:ascii="Consolas" w:eastAsia="Times New Roman" w:hAnsi="Consolas" w:cs="Times New Roman"/>
+          <w:color w:val="000000"/>
+          <w:kern w:val="0"/>
+          <w:sz w:val="23"/>
+          <w:szCs w:val="23"/>
+          <w:lang w:val="en-US" w:eastAsia="fr-FR"/>
+          <w14:ligatures w14:val="none"/>
+        </w:rPr>
+        <w:t> mysql.connector</w:t>
+      </w:r>
+      <w:r>
+        <w:rPr>
+          <w:rFonts w:ascii="Consolas" w:eastAsia="Times New Roman" w:hAnsi="Consolas" w:cs="Times New Roman"/>
+          <w:color w:val="000000"/>
+          <w:kern w:val="0"/>
+          <w:sz w:val="23"/>
+          <w:szCs w:val="23"/>
+          <w:lang w:val="en-US" w:eastAsia="fr-FR"/>
+          <w14:ligatures w14:val="none"/>
+        </w:rPr>
+        <w:br/>
+      </w:r>
+      <w:r>
+        <w:rPr>
+          <w:rFonts w:ascii="Consolas" w:eastAsia="Times New Roman" w:hAnsi="Consolas" w:cs="Times New Roman"/>
+          <w:color w:val="000000"/>
+          <w:kern w:val="0"/>
+          <w:sz w:val="23"/>
+          <w:szCs w:val="23"/>
+          <w:lang w:val="en-US" w:eastAsia="fr-FR"/>
+          <w14:ligatures w14:val="none"/>
+        </w:rPr>
+        <w:br/>
+        <w:t>mydb = mysql.connector.connect(</w:t>
+      </w:r>
+      <w:r>
+        <w:rPr>
+          <w:rFonts w:ascii="Consolas" w:eastAsia="Times New Roman" w:hAnsi="Consolas" w:cs="Times New Roman"/>
+          <w:color w:val="000000"/>
+          <w:kern w:val="0"/>
+          <w:sz w:val="23"/>
+          <w:szCs w:val="23"/>
+          <w:lang w:val="en-US" w:eastAsia="fr-FR"/>
+          <w14:ligatures w14:val="none"/>
+        </w:rPr>
+        <w:br/>
+        <w:t>  host=</w:t>
+      </w:r>
+      <w:r>
+        <w:rPr>
+          <w:rFonts w:ascii="Consolas" w:eastAsia="Times New Roman" w:hAnsi="Consolas" w:cs="Times New Roman"/>
+          <w:color w:val="A52A2A"/>
+          <w:kern w:val="0"/>
+          <w:sz w:val="23"/>
+          <w:szCs w:val="23"/>
+          <w:lang w:val="en-US" w:eastAsia="fr-FR"/>
+          <w14:ligatures w14:val="none"/>
+        </w:rPr>
+        <w:t>"localhost"</w:t>
+      </w:r>
+      <w:r>
+        <w:rPr>
+          <w:rFonts w:ascii="Consolas" w:eastAsia="Times New Roman" w:hAnsi="Consolas" w:cs="Times New Roman"/>
+          <w:color w:val="000000"/>
+          <w:kern w:val="0"/>
+          <w:sz w:val="23"/>
+          <w:szCs w:val="23"/>
+          <w:lang w:val="en-US" w:eastAsia="fr-FR"/>
+          <w14:ligatures w14:val="none"/>
+        </w:rPr>
+        <w:t>,</w:t>
+      </w:r>
+      <w:r>
+        <w:rPr>
+          <w:rFonts w:ascii="Consolas" w:eastAsia="Times New Roman" w:hAnsi="Consolas" w:cs="Times New Roman"/>
+          <w:color w:val="000000"/>
+          <w:kern w:val="0"/>
+          <w:sz w:val="23"/>
+          <w:szCs w:val="23"/>
+          <w:lang w:val="en-US" w:eastAsia="fr-FR"/>
+          <w14:ligatures w14:val="none"/>
+        </w:rPr>
+        <w:br/>
+        <w:t> </w:t>
+      </w:r>
+      <w:r>
+        <w:rPr>
+          <w:rFonts w:ascii="Consolas" w:eastAsia="Times New Roman" w:hAnsi="Consolas" w:cs="Times New Roman"/>
+          <w:color w:val="FF0000"/>
+          <w:kern w:val="0"/>
+          <w:sz w:val="23"/>
+          <w:szCs w:val="23"/>
+          <w:lang w:val="en-US" w:eastAsia="fr-FR"/>
+          <w14:ligatures w14:val="none"/>
+        </w:rPr>
+        <w:t> </w:t>
+      </w:r>
+      <w:r>
+        <w:rPr>
+          <w:rFonts w:ascii="Consolas" w:eastAsia="Times New Roman" w:hAnsi="Consolas" w:cs="Times New Roman"/>
+          <w:color w:val="000000"/>
+          <w:kern w:val="0"/>
+          <w:sz w:val="23"/>
+          <w:szCs w:val="23"/>
+          <w:lang w:val="en-US" w:eastAsia="fr-FR"/>
+          <w14:ligatures w14:val="none"/>
+        </w:rPr>
+        <w:t>user=</w:t>
+      </w:r>
+      <w:r>
+        <w:rPr>
+          <w:rFonts w:ascii="Consolas" w:eastAsia="Times New Roman" w:hAnsi="Consolas" w:cs="Times New Roman"/>
+          <w:color w:val="A52A2A"/>
+          <w:kern w:val="0"/>
+          <w:sz w:val="23"/>
+          <w:szCs w:val="23"/>
+          <w:lang w:val="en-US" w:eastAsia="fr-FR"/>
+          <w14:ligatures w14:val="none"/>
+        </w:rPr>
+        <w:t>"</w:t>
+      </w:r>
+      <w:r>
+        <w:rPr>
+          <w:rFonts w:ascii="Consolas" w:eastAsia="Times New Roman" w:hAnsi="Consolas" w:cs="Times New Roman"/>
+          <w:i/>
+          <w:iCs/>
+          <w:color w:val="A52A2A"/>
+          <w:kern w:val="0"/>
+          <w:sz w:val="23"/>
+          <w:szCs w:val="23"/>
+          <w:lang w:val="en-US" w:eastAsia="fr-FR"/>
+          <w14:ligatures w14:val="none"/>
+        </w:rPr>
+        <w:t>yourusername</w:t>
+      </w:r>
+      <w:r>
+        <w:rPr>
+          <w:rFonts w:ascii="Consolas" w:eastAsia="Times New Roman" w:hAnsi="Consolas" w:cs="Times New Roman"/>
+          <w:color w:val="A52A2A"/>
+          <w:kern w:val="0"/>
+          <w:sz w:val="23"/>
+          <w:szCs w:val="23"/>
+          <w:lang w:val="en-US" w:eastAsia="fr-FR"/>
+          <w14:ligatures w14:val="none"/>
+        </w:rPr>
+        <w:t>"</w:t>
+      </w:r>
+      <w:r>
+        <w:rPr>
+          <w:rFonts w:ascii="Consolas" w:eastAsia="Times New Roman" w:hAnsi="Consolas" w:cs="Times New Roman"/>
+          <w:color w:val="000000"/>
+          <w:kern w:val="0"/>
+          <w:sz w:val="23"/>
+          <w:szCs w:val="23"/>
+          <w:lang w:val="en-US" w:eastAsia="fr-FR"/>
+          <w14:ligatures w14:val="none"/>
+        </w:rPr>
+        <w:t>,</w:t>
+      </w:r>
+      <w:r>
+        <w:rPr>
+          <w:rFonts w:ascii="Consolas" w:eastAsia="Times New Roman" w:hAnsi="Consolas" w:cs="Times New Roman"/>
+          <w:color w:val="000000"/>
+          <w:kern w:val="0"/>
+          <w:sz w:val="23"/>
+          <w:szCs w:val="23"/>
+          <w:lang w:val="en-US" w:eastAsia="fr-FR"/>
+          <w14:ligatures w14:val="none"/>
+        </w:rPr>
+        <w:br/>
+        <w:t>  password=</w:t>
+      </w:r>
+      <w:r>
+        <w:rPr>
+          <w:rFonts w:ascii="Consolas" w:eastAsia="Times New Roman" w:hAnsi="Consolas" w:cs="Times New Roman"/>
+          <w:color w:val="A52A2A"/>
+          <w:kern w:val="0"/>
+          <w:sz w:val="23"/>
+          <w:szCs w:val="23"/>
+          <w:lang w:val="en-US" w:eastAsia="fr-FR"/>
+          <w14:ligatures w14:val="none"/>
+        </w:rPr>
+        <w:t>"</w:t>
+      </w:r>
+      <w:r>
+        <w:rPr>
+          <w:rFonts w:ascii="Consolas" w:eastAsia="Times New Roman" w:hAnsi="Consolas" w:cs="Times New Roman"/>
+          <w:i/>
+          <w:iCs/>
+          <w:color w:val="A52A2A"/>
+          <w:kern w:val="0"/>
+          <w:sz w:val="23"/>
+          <w:szCs w:val="23"/>
+          <w:lang w:val="en-US" w:eastAsia="fr-FR"/>
+          <w14:ligatures w14:val="none"/>
+        </w:rPr>
+        <w:t>yourpassword</w:t>
+      </w:r>
+      <w:r>
+        <w:rPr>
+          <w:rFonts w:ascii="Consolas" w:eastAsia="Times New Roman" w:hAnsi="Consolas" w:cs="Times New Roman"/>
+          <w:color w:val="A52A2A"/>
+          <w:kern w:val="0"/>
+          <w:sz w:val="23"/>
+          <w:szCs w:val="23"/>
+          <w:lang w:val="en-US" w:eastAsia="fr-FR"/>
+          <w14:ligatures w14:val="none"/>
+        </w:rPr>
+        <w:t>"</w:t>
+      </w:r>
+      <w:r>
+        <w:rPr>
+          <w:rFonts w:ascii="Consolas" w:eastAsia="Times New Roman" w:hAnsi="Consolas" w:cs="Times New Roman"/>
+          <w:color w:val="000000"/>
+          <w:kern w:val="0"/>
+          <w:sz w:val="23"/>
+          <w:szCs w:val="23"/>
+          <w:lang w:val="en-US" w:eastAsia="fr-FR"/>
+          <w14:ligatures w14:val="none"/>
+        </w:rPr>
+        <w:t>,</w:t>
+      </w:r>
+      <w:r>
+        <w:rPr>
+          <w:rFonts w:ascii="Consolas" w:eastAsia="Times New Roman" w:hAnsi="Consolas" w:cs="Times New Roman"/>
+          <w:color w:val="000000"/>
+          <w:kern w:val="0"/>
+          <w:sz w:val="23"/>
+          <w:szCs w:val="23"/>
+          <w:lang w:val="en-US" w:eastAsia="fr-FR"/>
+          <w14:ligatures w14:val="none"/>
+        </w:rPr>
+        <w:br/>
+        <w:t>  database=</w:t>
+      </w:r>
+      <w:r>
+        <w:rPr>
+          <w:rFonts w:ascii="Consolas" w:eastAsia="Times New Roman" w:hAnsi="Consolas" w:cs="Times New Roman"/>
+          <w:color w:val="A52A2A"/>
+          <w:kern w:val="0"/>
+          <w:sz w:val="23"/>
+          <w:szCs w:val="23"/>
+          <w:lang w:val="en-US" w:eastAsia="fr-FR"/>
+          <w14:ligatures w14:val="none"/>
+        </w:rPr>
         <w:t>"mydatabase"</w:t>
       </w:r>
       <w:r>
@@ -46502,6 +49690,898 @@
           <w14:ligatures w14:val="none"/>
         </w:rPr>
         <w:br/>
+        <w:t>mycursor = mydb.cursor()</w:t>
+      </w:r>
+      <w:r>
+        <w:rPr>
+          <w:rFonts w:ascii="Consolas" w:eastAsia="Times New Roman" w:hAnsi="Consolas" w:cs="Times New Roman"/>
+          <w:color w:val="000000"/>
+          <w:kern w:val="0"/>
+          <w:sz w:val="23"/>
+          <w:szCs w:val="23"/>
+          <w:lang w:val="en-US" w:eastAsia="fr-FR"/>
+          <w14:ligatures w14:val="none"/>
+        </w:rPr>
+        <w:br/>
+      </w:r>
+      <w:r>
+        <w:rPr>
+          <w:rFonts w:ascii="Consolas" w:eastAsia="Times New Roman" w:hAnsi="Consolas" w:cs="Times New Roman"/>
+          <w:color w:val="000000"/>
+          <w:kern w:val="0"/>
+          <w:sz w:val="23"/>
+          <w:szCs w:val="23"/>
+          <w:lang w:val="en-US" w:eastAsia="fr-FR"/>
+          <w14:ligatures w14:val="none"/>
+        </w:rPr>
+        <w:br/>
+      </w:r>
+      <w:r>
+        <w:rPr>
+          <w:rFonts w:ascii="Consolas" w:eastAsia="Times New Roman" w:hAnsi="Consolas" w:cs="Times New Roman"/>
+          <w:color w:val="000000"/>
+          <w:kern w:val="0"/>
+          <w:sz w:val="23"/>
+          <w:szCs w:val="23"/>
+          <w:lang w:val="en-US" w:eastAsia="fr-FR"/>
+          <w14:ligatures w14:val="none"/>
+        </w:rPr>
+        <w:lastRenderedPageBreak/>
+        <w:t>sql = </w:t>
+      </w:r>
+      <w:r>
+        <w:rPr>
+          <w:rFonts w:ascii="Consolas" w:eastAsia="Times New Roman" w:hAnsi="Consolas" w:cs="Times New Roman"/>
+          <w:color w:val="A52A2A"/>
+          <w:kern w:val="0"/>
+          <w:sz w:val="23"/>
+          <w:szCs w:val="23"/>
+          <w:lang w:val="en-US" w:eastAsia="fr-FR"/>
+          <w14:ligatures w14:val="none"/>
+        </w:rPr>
+        <w:t>"UPDATE customers SET address = 'Canyon 123' WHERE address = 'Valley 345'"</w:t>
+      </w:r>
+      <w:r>
+        <w:rPr>
+          <w:rFonts w:ascii="Consolas" w:eastAsia="Times New Roman" w:hAnsi="Consolas" w:cs="Times New Roman"/>
+          <w:color w:val="000000"/>
+          <w:kern w:val="0"/>
+          <w:sz w:val="23"/>
+          <w:szCs w:val="23"/>
+          <w:lang w:val="en-US" w:eastAsia="fr-FR"/>
+          <w14:ligatures w14:val="none"/>
+        </w:rPr>
+        <w:br/>
+      </w:r>
+      <w:r>
+        <w:rPr>
+          <w:rFonts w:ascii="Consolas" w:eastAsia="Times New Roman" w:hAnsi="Consolas" w:cs="Times New Roman"/>
+          <w:color w:val="000000"/>
+          <w:kern w:val="0"/>
+          <w:sz w:val="23"/>
+          <w:szCs w:val="23"/>
+          <w:lang w:val="en-US" w:eastAsia="fr-FR"/>
+          <w14:ligatures w14:val="none"/>
+        </w:rPr>
+        <w:br/>
+        <w:t>mycursor.execute(sql)</w:t>
+      </w:r>
+      <w:r>
+        <w:rPr>
+          <w:rFonts w:ascii="Consolas" w:eastAsia="Times New Roman" w:hAnsi="Consolas" w:cs="Times New Roman"/>
+          <w:color w:val="000000"/>
+          <w:kern w:val="0"/>
+          <w:sz w:val="23"/>
+          <w:szCs w:val="23"/>
+          <w:lang w:val="en-US" w:eastAsia="fr-FR"/>
+          <w14:ligatures w14:val="none"/>
+        </w:rPr>
+        <w:br/>
+      </w:r>
+      <w:r>
+        <w:rPr>
+          <w:rFonts w:ascii="Consolas" w:eastAsia="Times New Roman" w:hAnsi="Consolas" w:cs="Times New Roman"/>
+          <w:color w:val="000000"/>
+          <w:kern w:val="0"/>
+          <w:sz w:val="23"/>
+          <w:szCs w:val="23"/>
+          <w:lang w:val="en-US" w:eastAsia="fr-FR"/>
+          <w14:ligatures w14:val="none"/>
+        </w:rPr>
+        <w:br/>
+        <w:t>mydb.commit()</w:t>
+      </w:r>
+      <w:r>
+        <w:rPr>
+          <w:rFonts w:ascii="Consolas" w:eastAsia="Times New Roman" w:hAnsi="Consolas" w:cs="Times New Roman"/>
+          <w:color w:val="000000"/>
+          <w:kern w:val="0"/>
+          <w:sz w:val="23"/>
+          <w:szCs w:val="23"/>
+          <w:lang w:val="en-US" w:eastAsia="fr-FR"/>
+          <w14:ligatures w14:val="none"/>
+        </w:rPr>
+        <w:br/>
+      </w:r>
+      <w:r>
+        <w:rPr>
+          <w:rFonts w:ascii="Consolas" w:eastAsia="Times New Roman" w:hAnsi="Consolas" w:cs="Times New Roman"/>
+          <w:color w:val="000000"/>
+          <w:kern w:val="0"/>
+          <w:sz w:val="23"/>
+          <w:szCs w:val="23"/>
+          <w:lang w:val="en-US" w:eastAsia="fr-FR"/>
+          <w14:ligatures w14:val="none"/>
+        </w:rPr>
+        <w:br/>
+        <w:t>print(mycursor.rowcount, </w:t>
+      </w:r>
+      <w:r>
+        <w:rPr>
+          <w:rFonts w:ascii="Consolas" w:eastAsia="Times New Roman" w:hAnsi="Consolas" w:cs="Times New Roman"/>
+          <w:color w:val="A52A2A"/>
+          <w:kern w:val="0"/>
+          <w:sz w:val="23"/>
+          <w:szCs w:val="23"/>
+          <w:lang w:val="en-US" w:eastAsia="fr-FR"/>
+          <w14:ligatures w14:val="none"/>
+        </w:rPr>
+        <w:t>"record(s) affected"</w:t>
+      </w:r>
+      <w:r>
+        <w:rPr>
+          <w:rFonts w:ascii="Consolas" w:eastAsia="Times New Roman" w:hAnsi="Consolas" w:cs="Times New Roman"/>
+          <w:color w:val="000000"/>
+          <w:kern w:val="0"/>
+          <w:sz w:val="23"/>
+          <w:szCs w:val="23"/>
+          <w:lang w:val="en-US" w:eastAsia="fr-FR"/>
+          <w14:ligatures w14:val="none"/>
+        </w:rPr>
+        <w:t>)</w:t>
+      </w:r>
+    </w:p>
+    <w:p>
+      <w:pPr>
+        <w:shd w:val="clear" w:color="auto" w:fill="E7E9EB"/>
+        <w:spacing w:line="240" w:lineRule="auto"/>
+        <w:rPr>
+          <w:rFonts w:ascii="Verdana" w:eastAsia="Times New Roman" w:hAnsi="Verdana" w:cs="Times New Roman"/>
+          <w:color w:val="000000"/>
+          <w:kern w:val="0"/>
+          <w:sz w:val="23"/>
+          <w:szCs w:val="23"/>
+          <w:lang w:val="en-US" w:eastAsia="fr-FR"/>
+          <w14:ligatures w14:val="none"/>
+        </w:rPr>
+      </w:pPr>
+      <w:hyperlink r:id="rId109" w:tgtFrame="_blank" w:history="1">
+        <w:r>
+          <w:rPr>
+            <w:rFonts w:ascii="Source Sans Pro" w:eastAsia="Times New Roman" w:hAnsi="Source Sans Pro" w:cs="Times New Roman"/>
+            <w:color w:val="FFFFFF"/>
+            <w:kern w:val="0"/>
+            <w:sz w:val="26"/>
+            <w:szCs w:val="26"/>
+            <w:u w:val="single"/>
+            <w:bdr w:val="none" w:sz="0" w:space="0" w:color="auto" w:frame="1"/>
+            <w:shd w:val="clear" w:color="auto" w:fill="4CAF50"/>
+            <w:lang w:val="en-US" w:eastAsia="fr-FR"/>
+            <w14:ligatures w14:val="none"/>
+          </w:rPr>
+          <w:t>Run example »</w:t>
+        </w:r>
+      </w:hyperlink>
+    </w:p>
+    <w:p>
+      <w:pPr>
+        <w:shd w:val="clear" w:color="auto" w:fill="FFFFCC"/>
+        <w:spacing w:line="240" w:lineRule="auto"/>
+        <w:rPr>
+          <w:rFonts w:ascii="Verdana" w:eastAsia="Times New Roman" w:hAnsi="Verdana" w:cs="Times New Roman"/>
+          <w:color w:val="000000"/>
+          <w:kern w:val="0"/>
+          <w:sz w:val="23"/>
+          <w:szCs w:val="23"/>
+          <w:lang w:val="en-US" w:eastAsia="fr-FR"/>
+          <w14:ligatures w14:val="none"/>
+        </w:rPr>
+      </w:pPr>
+      <w:r>
+        <w:rPr>
+          <w:rFonts w:ascii="Verdana" w:eastAsia="Times New Roman" w:hAnsi="Verdana" w:cs="Times New Roman"/>
+          <w:b/>
+          <w:bCs/>
+          <w:color w:val="000000"/>
+          <w:kern w:val="0"/>
+          <w:sz w:val="23"/>
+          <w:szCs w:val="23"/>
+          <w:lang w:val="en-US" w:eastAsia="fr-FR"/>
+          <w14:ligatures w14:val="none"/>
+        </w:rPr>
+        <w:t>Important!:</w:t>
+      </w:r>
+      <w:r>
+        <w:rPr>
+          <w:rFonts w:ascii="Verdana" w:eastAsia="Times New Roman" w:hAnsi="Verdana" w:cs="Times New Roman"/>
+          <w:color w:val="000000"/>
+          <w:kern w:val="0"/>
+          <w:sz w:val="23"/>
+          <w:szCs w:val="23"/>
+          <w:lang w:val="en-US" w:eastAsia="fr-FR"/>
+          <w14:ligatures w14:val="none"/>
+        </w:rPr>
+        <w:t> Notice the statement: </w:t>
+      </w:r>
+      <w:r>
+        <w:rPr>
+          <w:rFonts w:ascii="Consolas" w:eastAsia="Times New Roman" w:hAnsi="Consolas" w:cs="Courier New"/>
+          <w:color w:val="DC143C"/>
+          <w:kern w:val="0"/>
+          <w:sz w:val="20"/>
+          <w:szCs w:val="20"/>
+          <w:lang w:val="en-US" w:eastAsia="fr-FR"/>
+          <w14:ligatures w14:val="none"/>
+        </w:rPr>
+        <w:t>mydb.commit()</w:t>
+      </w:r>
+      <w:r>
+        <w:rPr>
+          <w:rFonts w:ascii="Verdana" w:eastAsia="Times New Roman" w:hAnsi="Verdana" w:cs="Times New Roman"/>
+          <w:color w:val="000000"/>
+          <w:kern w:val="0"/>
+          <w:sz w:val="23"/>
+          <w:szCs w:val="23"/>
+          <w:lang w:val="en-US" w:eastAsia="fr-FR"/>
+          <w14:ligatures w14:val="none"/>
+        </w:rPr>
+        <w:t>. It is required to make the changes, otherwise no changes are made to the table.</w:t>
+      </w:r>
+    </w:p>
+    <w:p>
+      <w:pPr>
+        <w:shd w:val="clear" w:color="auto" w:fill="FFFFCC"/>
+        <w:spacing w:line="240" w:lineRule="auto"/>
+        <w:rPr>
+          <w:rFonts w:ascii="Verdana" w:eastAsia="Times New Roman" w:hAnsi="Verdana" w:cs="Times New Roman"/>
+          <w:color w:val="000000"/>
+          <w:kern w:val="0"/>
+          <w:sz w:val="23"/>
+          <w:szCs w:val="23"/>
+          <w:lang w:val="en-US" w:eastAsia="fr-FR"/>
+          <w14:ligatures w14:val="none"/>
+        </w:rPr>
+      </w:pPr>
+      <w:r>
+        <w:rPr>
+          <w:rFonts w:ascii="Verdana" w:eastAsia="Times New Roman" w:hAnsi="Verdana" w:cs="Times New Roman"/>
+          <w:b/>
+          <w:bCs/>
+          <w:color w:val="000000"/>
+          <w:kern w:val="0"/>
+          <w:sz w:val="23"/>
+          <w:szCs w:val="23"/>
+          <w:lang w:val="en-US" w:eastAsia="fr-FR"/>
+          <w14:ligatures w14:val="none"/>
+        </w:rPr>
+        <w:t>Notice the WHERE clause in the UPDATE syntax:</w:t>
+      </w:r>
+      <w:r>
+        <w:rPr>
+          <w:rFonts w:ascii="Verdana" w:eastAsia="Times New Roman" w:hAnsi="Verdana" w:cs="Times New Roman"/>
+          <w:color w:val="000000"/>
+          <w:kern w:val="0"/>
+          <w:sz w:val="23"/>
+          <w:szCs w:val="23"/>
+          <w:lang w:val="en-US" w:eastAsia="fr-FR"/>
+          <w14:ligatures w14:val="none"/>
+        </w:rPr>
+        <w:t> The WHERE clause specifies which record or records that should be updated. If you omit the WHERE clause, all records will be updated!</w:t>
+      </w:r>
+    </w:p>
+    <w:p>
+      <w:pPr>
+        <w:spacing w:before="300" w:after="300" w:line="240" w:lineRule="auto"/>
+        <w:rPr>
+          <w:rFonts w:ascii="Times New Roman" w:eastAsia="Times New Roman" w:hAnsi="Times New Roman" w:cs="Times New Roman"/>
+          <w:kern w:val="0"/>
+          <w:sz w:val="24"/>
+          <w:szCs w:val="24"/>
+          <w:lang w:eastAsia="fr-FR"/>
+          <w14:ligatures w14:val="none"/>
+        </w:rPr>
+      </w:pPr>
+      <w:r>
+        <w:rPr>
+          <w:rFonts w:ascii="Times New Roman" w:eastAsia="Times New Roman" w:hAnsi="Times New Roman" w:cs="Times New Roman"/>
+          <w:kern w:val="0"/>
+          <w:sz w:val="24"/>
+          <w:szCs w:val="24"/>
+          <w:lang w:eastAsia="fr-FR"/>
+          <w14:ligatures w14:val="none"/>
+        </w:rPr>
+        <w:pict w14:anchorId="62D3FB8E">
+          <v:rect id="_x0000_i1126" style="width:0;height:0" o:hralign="center" o:hrstd="t" o:hrnoshade="t" o:hr="t" fillcolor="black" stroked="f"/>
+        </w:pict>
+      </w:r>
+    </w:p>
+    <w:p>
+      <w:pPr>
+        <w:shd w:val="clear" w:color="auto" w:fill="FFFFFF"/>
+        <w:spacing w:before="300" w:after="300" w:line="240" w:lineRule="auto"/>
+        <w:jc w:val="center"/>
+        <w:rPr>
+          <w:rFonts w:ascii="Verdana" w:eastAsia="Times New Roman" w:hAnsi="Verdana" w:cs="Times New Roman"/>
+          <w:color w:val="000000"/>
+          <w:kern w:val="0"/>
+          <w:sz w:val="18"/>
+          <w:szCs w:val="18"/>
+          <w:lang w:eastAsia="fr-FR"/>
+          <w14:ligatures w14:val="none"/>
+        </w:rPr>
+      </w:pPr>
+      <w:r>
+        <w:rPr>
+          <w:rFonts w:ascii="Verdana" w:eastAsia="Times New Roman" w:hAnsi="Verdana" w:cs="Times New Roman"/>
+          <w:color w:val="000000"/>
+          <w:kern w:val="0"/>
+          <w:sz w:val="18"/>
+          <w:szCs w:val="18"/>
+          <w:lang w:eastAsia="fr-FR"/>
+          <w14:ligatures w14:val="none"/>
+        </w:rPr>
+        <w:t>ADVERTISEMENT</w:t>
+      </w:r>
+    </w:p>
+    <w:p>
+      <w:pPr>
+        <w:spacing w:before="300" w:after="300" w:line="240" w:lineRule="auto"/>
+        <w:rPr>
+          <w:rFonts w:ascii="Times New Roman" w:eastAsia="Times New Roman" w:hAnsi="Times New Roman" w:cs="Times New Roman"/>
+          <w:kern w:val="0"/>
+          <w:sz w:val="24"/>
+          <w:szCs w:val="24"/>
+          <w:lang w:eastAsia="fr-FR"/>
+          <w14:ligatures w14:val="none"/>
+        </w:rPr>
+      </w:pPr>
+      <w:r>
+        <w:rPr>
+          <w:rFonts w:ascii="Times New Roman" w:eastAsia="Times New Roman" w:hAnsi="Times New Roman" w:cs="Times New Roman"/>
+          <w:kern w:val="0"/>
+          <w:sz w:val="24"/>
+          <w:szCs w:val="24"/>
+          <w:lang w:eastAsia="fr-FR"/>
+          <w14:ligatures w14:val="none"/>
+        </w:rPr>
+        <w:pict w14:anchorId="796671FD">
+          <v:rect id="_x0000_i1127" style="width:0;height:0" o:hralign="center" o:hrstd="t" o:hrnoshade="t" o:hr="t" fillcolor="black" stroked="f"/>
+        </w:pict>
+      </w:r>
+    </w:p>
+    <w:p>
+      <w:pPr>
+        <w:shd w:val="clear" w:color="auto" w:fill="FFFFFF"/>
+        <w:spacing w:before="150" w:after="150" w:line="240" w:lineRule="auto"/>
+        <w:outlineLvl w:val="1"/>
+        <w:rPr>
+          <w:rFonts w:ascii="Segoe UI" w:eastAsia="Times New Roman" w:hAnsi="Segoe UI" w:cs="Segoe UI"/>
+          <w:color w:val="000000"/>
+          <w:kern w:val="0"/>
+          <w:sz w:val="48"/>
+          <w:szCs w:val="48"/>
+          <w:lang w:val="en-US" w:eastAsia="fr-FR"/>
+          <w14:ligatures w14:val="none"/>
+        </w:rPr>
+      </w:pPr>
+      <w:r>
+        <w:rPr>
+          <w:rFonts w:ascii="Segoe UI" w:eastAsia="Times New Roman" w:hAnsi="Segoe UI" w:cs="Segoe UI"/>
+          <w:color w:val="000000"/>
+          <w:kern w:val="0"/>
+          <w:sz w:val="48"/>
+          <w:szCs w:val="48"/>
+          <w:lang w:val="en-US" w:eastAsia="fr-FR"/>
+          <w14:ligatures w14:val="none"/>
+        </w:rPr>
+        <w:t>Prevent SQL Injection</w:t>
+      </w:r>
+    </w:p>
+    <w:p>
+      <w:pPr>
+        <w:shd w:val="clear" w:color="auto" w:fill="FFFFFF"/>
+        <w:spacing w:before="288" w:after="288" w:line="240" w:lineRule="auto"/>
+        <w:rPr>
+          <w:rFonts w:ascii="Verdana" w:eastAsia="Times New Roman" w:hAnsi="Verdana" w:cs="Times New Roman"/>
+          <w:color w:val="000000"/>
+          <w:kern w:val="0"/>
+          <w:sz w:val="23"/>
+          <w:szCs w:val="23"/>
+          <w:lang w:val="en-US" w:eastAsia="fr-FR"/>
+          <w14:ligatures w14:val="none"/>
+        </w:rPr>
+      </w:pPr>
+      <w:r>
+        <w:rPr>
+          <w:rFonts w:ascii="Verdana" w:eastAsia="Times New Roman" w:hAnsi="Verdana" w:cs="Times New Roman"/>
+          <w:color w:val="000000"/>
+          <w:kern w:val="0"/>
+          <w:sz w:val="23"/>
+          <w:szCs w:val="23"/>
+          <w:lang w:val="en-US" w:eastAsia="fr-FR"/>
+          <w14:ligatures w14:val="none"/>
+        </w:rPr>
+        <w:t>It is considered a good practice to escape the values of any query, also in update statements.</w:t>
+      </w:r>
+    </w:p>
+    <w:p>
+      <w:pPr>
+        <w:shd w:val="clear" w:color="auto" w:fill="FFFFFF"/>
+        <w:spacing w:before="288" w:after="288" w:line="240" w:lineRule="auto"/>
+        <w:rPr>
+          <w:rFonts w:ascii="Verdana" w:eastAsia="Times New Roman" w:hAnsi="Verdana" w:cs="Times New Roman"/>
+          <w:color w:val="000000"/>
+          <w:kern w:val="0"/>
+          <w:sz w:val="23"/>
+          <w:szCs w:val="23"/>
+          <w:lang w:val="en-US" w:eastAsia="fr-FR"/>
+          <w14:ligatures w14:val="none"/>
+        </w:rPr>
+      </w:pPr>
+      <w:r>
+        <w:rPr>
+          <w:rFonts w:ascii="Verdana" w:eastAsia="Times New Roman" w:hAnsi="Verdana" w:cs="Times New Roman"/>
+          <w:color w:val="000000"/>
+          <w:kern w:val="0"/>
+          <w:sz w:val="23"/>
+          <w:szCs w:val="23"/>
+          <w:lang w:val="en-US" w:eastAsia="fr-FR"/>
+          <w14:ligatures w14:val="none"/>
+        </w:rPr>
+        <w:t>This is to prevent SQL injections, which is a common web hacking technique to destroy or misuse your database.</w:t>
+      </w:r>
+    </w:p>
+    <w:p>
+      <w:pPr>
+        <w:shd w:val="clear" w:color="auto" w:fill="FFFFFF"/>
+        <w:spacing w:before="288" w:after="288" w:line="240" w:lineRule="auto"/>
+        <w:rPr>
+          <w:rFonts w:ascii="Verdana" w:eastAsia="Times New Roman" w:hAnsi="Verdana" w:cs="Times New Roman"/>
+          <w:color w:val="000000"/>
+          <w:kern w:val="0"/>
+          <w:sz w:val="23"/>
+          <w:szCs w:val="23"/>
+          <w:lang w:val="en-US" w:eastAsia="fr-FR"/>
+          <w14:ligatures w14:val="none"/>
+        </w:rPr>
+      </w:pPr>
+      <w:r>
+        <w:rPr>
+          <w:rFonts w:ascii="Verdana" w:eastAsia="Times New Roman" w:hAnsi="Verdana" w:cs="Times New Roman"/>
+          <w:color w:val="000000"/>
+          <w:kern w:val="0"/>
+          <w:sz w:val="23"/>
+          <w:szCs w:val="23"/>
+          <w:lang w:val="en-US" w:eastAsia="fr-FR"/>
+          <w14:ligatures w14:val="none"/>
+        </w:rPr>
+        <w:t>The mysql.connector module uses the placeholder </w:t>
+      </w:r>
+      <w:r>
+        <w:rPr>
+          <w:rFonts w:ascii="Consolas" w:eastAsia="Times New Roman" w:hAnsi="Consolas" w:cs="Courier New"/>
+          <w:color w:val="DC143C"/>
+          <w:kern w:val="0"/>
+          <w:sz w:val="20"/>
+          <w:szCs w:val="20"/>
+          <w:lang w:val="en-US" w:eastAsia="fr-FR"/>
+          <w14:ligatures w14:val="none"/>
+        </w:rPr>
+        <w:t>%s</w:t>
+      </w:r>
+      <w:r>
+        <w:rPr>
+          <w:rFonts w:ascii="Verdana" w:eastAsia="Times New Roman" w:hAnsi="Verdana" w:cs="Times New Roman"/>
+          <w:color w:val="000000"/>
+          <w:kern w:val="0"/>
+          <w:sz w:val="23"/>
+          <w:szCs w:val="23"/>
+          <w:lang w:val="en-US" w:eastAsia="fr-FR"/>
+          <w14:ligatures w14:val="none"/>
+        </w:rPr>
+        <w:t> to escape values in the delete statement:</w:t>
+      </w:r>
+    </w:p>
+    <w:p>
+      <w:pPr>
+        <w:shd w:val="clear" w:color="auto" w:fill="E7E9EB"/>
+        <w:spacing w:after="150" w:line="240" w:lineRule="auto"/>
+        <w:outlineLvl w:val="2"/>
+        <w:rPr>
+          <w:rFonts w:ascii="Segoe UI" w:eastAsia="Times New Roman" w:hAnsi="Segoe UI" w:cs="Segoe UI"/>
+          <w:color w:val="000000"/>
+          <w:kern w:val="0"/>
+          <w:sz w:val="36"/>
+          <w:szCs w:val="36"/>
+          <w:lang w:val="en-US" w:eastAsia="fr-FR"/>
+          <w14:ligatures w14:val="none"/>
+        </w:rPr>
+      </w:pPr>
+      <w:r>
+        <w:rPr>
+          <w:rFonts w:ascii="Segoe UI" w:eastAsia="Times New Roman" w:hAnsi="Segoe UI" w:cs="Segoe UI"/>
+          <w:color w:val="000000"/>
+          <w:kern w:val="0"/>
+          <w:sz w:val="36"/>
+          <w:szCs w:val="36"/>
+          <w:lang w:val="en-US" w:eastAsia="fr-FR"/>
+          <w14:ligatures w14:val="none"/>
+        </w:rPr>
+        <w:t>Example</w:t>
+      </w:r>
+    </w:p>
+    <w:p>
+      <w:pPr>
+        <w:shd w:val="clear" w:color="auto" w:fill="E7E9EB"/>
+        <w:spacing w:before="240" w:after="240" w:line="240" w:lineRule="auto"/>
+        <w:rPr>
+          <w:rFonts w:ascii="Verdana" w:eastAsia="Times New Roman" w:hAnsi="Verdana" w:cs="Times New Roman"/>
+          <w:color w:val="000000"/>
+          <w:kern w:val="0"/>
+          <w:sz w:val="23"/>
+          <w:szCs w:val="23"/>
+          <w:lang w:val="en-US" w:eastAsia="fr-FR"/>
+          <w14:ligatures w14:val="none"/>
+        </w:rPr>
+      </w:pPr>
+      <w:r>
+        <w:rPr>
+          <w:rFonts w:ascii="Verdana" w:eastAsia="Times New Roman" w:hAnsi="Verdana" w:cs="Times New Roman"/>
+          <w:color w:val="000000"/>
+          <w:kern w:val="0"/>
+          <w:sz w:val="23"/>
+          <w:szCs w:val="23"/>
+          <w:lang w:val="en-US" w:eastAsia="fr-FR"/>
+          <w14:ligatures w14:val="none"/>
+        </w:rPr>
+        <w:t>Escape values by using the placeholder </w:t>
+      </w:r>
+      <w:r>
+        <w:rPr>
+          <w:rFonts w:ascii="Consolas" w:eastAsia="Times New Roman" w:hAnsi="Consolas" w:cs="Courier New"/>
+          <w:color w:val="DC143C"/>
+          <w:kern w:val="0"/>
+          <w:sz w:val="20"/>
+          <w:szCs w:val="20"/>
+          <w:lang w:val="en-US" w:eastAsia="fr-FR"/>
+          <w14:ligatures w14:val="none"/>
+        </w:rPr>
+        <w:t>%s</w:t>
+      </w:r>
+      <w:r>
+        <w:rPr>
+          <w:rFonts w:ascii="Verdana" w:eastAsia="Times New Roman" w:hAnsi="Verdana" w:cs="Times New Roman"/>
+          <w:color w:val="000000"/>
+          <w:kern w:val="0"/>
+          <w:sz w:val="23"/>
+          <w:szCs w:val="23"/>
+          <w:lang w:val="en-US" w:eastAsia="fr-FR"/>
+          <w14:ligatures w14:val="none"/>
+        </w:rPr>
+        <w:t> method:</w:t>
+      </w:r>
+    </w:p>
+    <w:p>
+      <w:pPr>
+        <w:shd w:val="clear" w:color="auto" w:fill="FFFFFF"/>
+        <w:spacing w:line="240" w:lineRule="auto"/>
+        <w:rPr>
+          <w:rFonts w:ascii="Consolas" w:eastAsia="Times New Roman" w:hAnsi="Consolas" w:cs="Times New Roman"/>
+          <w:color w:val="000000"/>
+          <w:kern w:val="0"/>
+          <w:sz w:val="23"/>
+          <w:szCs w:val="23"/>
+          <w:lang w:val="en-US" w:eastAsia="fr-FR"/>
+          <w14:ligatures w14:val="none"/>
+        </w:rPr>
+      </w:pPr>
+      <w:r>
+        <w:rPr>
+          <w:rFonts w:ascii="Consolas" w:eastAsia="Times New Roman" w:hAnsi="Consolas" w:cs="Times New Roman"/>
+          <w:color w:val="0000CD"/>
+          <w:kern w:val="0"/>
+          <w:sz w:val="23"/>
+          <w:szCs w:val="23"/>
+          <w:lang w:val="en-US" w:eastAsia="fr-FR"/>
+          <w14:ligatures w14:val="none"/>
+        </w:rPr>
+        <w:t>import</w:t>
+      </w:r>
+      <w:r>
+        <w:rPr>
+          <w:rFonts w:ascii="Consolas" w:eastAsia="Times New Roman" w:hAnsi="Consolas" w:cs="Times New Roman"/>
+          <w:color w:val="000000"/>
+          <w:kern w:val="0"/>
+          <w:sz w:val="23"/>
+          <w:szCs w:val="23"/>
+          <w:lang w:val="en-US" w:eastAsia="fr-FR"/>
+          <w14:ligatures w14:val="none"/>
+        </w:rPr>
+        <w:t> mysql.connector</w:t>
+      </w:r>
+      <w:r>
+        <w:rPr>
+          <w:rFonts w:ascii="Consolas" w:eastAsia="Times New Roman" w:hAnsi="Consolas" w:cs="Times New Roman"/>
+          <w:color w:val="000000"/>
+          <w:kern w:val="0"/>
+          <w:sz w:val="23"/>
+          <w:szCs w:val="23"/>
+          <w:lang w:val="en-US" w:eastAsia="fr-FR"/>
+          <w14:ligatures w14:val="none"/>
+        </w:rPr>
+        <w:br/>
+      </w:r>
+      <w:r>
+        <w:rPr>
+          <w:rFonts w:ascii="Consolas" w:eastAsia="Times New Roman" w:hAnsi="Consolas" w:cs="Times New Roman"/>
+          <w:color w:val="000000"/>
+          <w:kern w:val="0"/>
+          <w:sz w:val="23"/>
+          <w:szCs w:val="23"/>
+          <w:lang w:val="en-US" w:eastAsia="fr-FR"/>
+          <w14:ligatures w14:val="none"/>
+        </w:rPr>
+        <w:br/>
+        <w:t>mydb = mysql.connector.connect(</w:t>
+      </w:r>
+      <w:r>
+        <w:rPr>
+          <w:rFonts w:ascii="Consolas" w:eastAsia="Times New Roman" w:hAnsi="Consolas" w:cs="Times New Roman"/>
+          <w:color w:val="000000"/>
+          <w:kern w:val="0"/>
+          <w:sz w:val="23"/>
+          <w:szCs w:val="23"/>
+          <w:lang w:val="en-US" w:eastAsia="fr-FR"/>
+          <w14:ligatures w14:val="none"/>
+        </w:rPr>
+        <w:br/>
+        <w:t>  host=</w:t>
+      </w:r>
+      <w:r>
+        <w:rPr>
+          <w:rFonts w:ascii="Consolas" w:eastAsia="Times New Roman" w:hAnsi="Consolas" w:cs="Times New Roman"/>
+          <w:color w:val="A52A2A"/>
+          <w:kern w:val="0"/>
+          <w:sz w:val="23"/>
+          <w:szCs w:val="23"/>
+          <w:lang w:val="en-US" w:eastAsia="fr-FR"/>
+          <w14:ligatures w14:val="none"/>
+        </w:rPr>
+        <w:t>"localhost"</w:t>
+      </w:r>
+      <w:r>
+        <w:rPr>
+          <w:rFonts w:ascii="Consolas" w:eastAsia="Times New Roman" w:hAnsi="Consolas" w:cs="Times New Roman"/>
+          <w:color w:val="000000"/>
+          <w:kern w:val="0"/>
+          <w:sz w:val="23"/>
+          <w:szCs w:val="23"/>
+          <w:lang w:val="en-US" w:eastAsia="fr-FR"/>
+          <w14:ligatures w14:val="none"/>
+        </w:rPr>
+        <w:t>,</w:t>
+      </w:r>
+      <w:r>
+        <w:rPr>
+          <w:rFonts w:ascii="Consolas" w:eastAsia="Times New Roman" w:hAnsi="Consolas" w:cs="Times New Roman"/>
+          <w:color w:val="000000"/>
+          <w:kern w:val="0"/>
+          <w:sz w:val="23"/>
+          <w:szCs w:val="23"/>
+          <w:lang w:val="en-US" w:eastAsia="fr-FR"/>
+          <w14:ligatures w14:val="none"/>
+        </w:rPr>
+        <w:br/>
+        <w:t> </w:t>
+      </w:r>
+      <w:r>
+        <w:rPr>
+          <w:rFonts w:ascii="Consolas" w:eastAsia="Times New Roman" w:hAnsi="Consolas" w:cs="Times New Roman"/>
+          <w:color w:val="FF0000"/>
+          <w:kern w:val="0"/>
+          <w:sz w:val="23"/>
+          <w:szCs w:val="23"/>
+          <w:lang w:val="en-US" w:eastAsia="fr-FR"/>
+          <w14:ligatures w14:val="none"/>
+        </w:rPr>
+        <w:t> </w:t>
+      </w:r>
+      <w:r>
+        <w:rPr>
+          <w:rFonts w:ascii="Consolas" w:eastAsia="Times New Roman" w:hAnsi="Consolas" w:cs="Times New Roman"/>
+          <w:color w:val="000000"/>
+          <w:kern w:val="0"/>
+          <w:sz w:val="23"/>
+          <w:szCs w:val="23"/>
+          <w:lang w:val="en-US" w:eastAsia="fr-FR"/>
+          <w14:ligatures w14:val="none"/>
+        </w:rPr>
+        <w:t>user=</w:t>
+      </w:r>
+      <w:r>
+        <w:rPr>
+          <w:rFonts w:ascii="Consolas" w:eastAsia="Times New Roman" w:hAnsi="Consolas" w:cs="Times New Roman"/>
+          <w:color w:val="A52A2A"/>
+          <w:kern w:val="0"/>
+          <w:sz w:val="23"/>
+          <w:szCs w:val="23"/>
+          <w:lang w:val="en-US" w:eastAsia="fr-FR"/>
+          <w14:ligatures w14:val="none"/>
+        </w:rPr>
+        <w:t>"</w:t>
+      </w:r>
+      <w:r>
+        <w:rPr>
+          <w:rFonts w:ascii="Consolas" w:eastAsia="Times New Roman" w:hAnsi="Consolas" w:cs="Times New Roman"/>
+          <w:i/>
+          <w:iCs/>
+          <w:color w:val="A52A2A"/>
+          <w:kern w:val="0"/>
+          <w:sz w:val="23"/>
+          <w:szCs w:val="23"/>
+          <w:lang w:val="en-US" w:eastAsia="fr-FR"/>
+          <w14:ligatures w14:val="none"/>
+        </w:rPr>
+        <w:t>yourusername</w:t>
+      </w:r>
+      <w:r>
+        <w:rPr>
+          <w:rFonts w:ascii="Consolas" w:eastAsia="Times New Roman" w:hAnsi="Consolas" w:cs="Times New Roman"/>
+          <w:color w:val="A52A2A"/>
+          <w:kern w:val="0"/>
+          <w:sz w:val="23"/>
+          <w:szCs w:val="23"/>
+          <w:lang w:val="en-US" w:eastAsia="fr-FR"/>
+          <w14:ligatures w14:val="none"/>
+        </w:rPr>
+        <w:t>"</w:t>
+      </w:r>
+      <w:r>
+        <w:rPr>
+          <w:rFonts w:ascii="Consolas" w:eastAsia="Times New Roman" w:hAnsi="Consolas" w:cs="Times New Roman"/>
+          <w:color w:val="000000"/>
+          <w:kern w:val="0"/>
+          <w:sz w:val="23"/>
+          <w:szCs w:val="23"/>
+          <w:lang w:val="en-US" w:eastAsia="fr-FR"/>
+          <w14:ligatures w14:val="none"/>
+        </w:rPr>
+        <w:t>,</w:t>
+      </w:r>
+      <w:r>
+        <w:rPr>
+          <w:rFonts w:ascii="Consolas" w:eastAsia="Times New Roman" w:hAnsi="Consolas" w:cs="Times New Roman"/>
+          <w:color w:val="000000"/>
+          <w:kern w:val="0"/>
+          <w:sz w:val="23"/>
+          <w:szCs w:val="23"/>
+          <w:lang w:val="en-US" w:eastAsia="fr-FR"/>
+          <w14:ligatures w14:val="none"/>
+        </w:rPr>
+        <w:br/>
+        <w:t>  password=</w:t>
+      </w:r>
+      <w:r>
+        <w:rPr>
+          <w:rFonts w:ascii="Consolas" w:eastAsia="Times New Roman" w:hAnsi="Consolas" w:cs="Times New Roman"/>
+          <w:color w:val="A52A2A"/>
+          <w:kern w:val="0"/>
+          <w:sz w:val="23"/>
+          <w:szCs w:val="23"/>
+          <w:lang w:val="en-US" w:eastAsia="fr-FR"/>
+          <w14:ligatures w14:val="none"/>
+        </w:rPr>
+        <w:t>"</w:t>
+      </w:r>
+      <w:r>
+        <w:rPr>
+          <w:rFonts w:ascii="Consolas" w:eastAsia="Times New Roman" w:hAnsi="Consolas" w:cs="Times New Roman"/>
+          <w:i/>
+          <w:iCs/>
+          <w:color w:val="A52A2A"/>
+          <w:kern w:val="0"/>
+          <w:sz w:val="23"/>
+          <w:szCs w:val="23"/>
+          <w:lang w:val="en-US" w:eastAsia="fr-FR"/>
+          <w14:ligatures w14:val="none"/>
+        </w:rPr>
+        <w:t>yourpassword</w:t>
+      </w:r>
+      <w:r>
+        <w:rPr>
+          <w:rFonts w:ascii="Consolas" w:eastAsia="Times New Roman" w:hAnsi="Consolas" w:cs="Times New Roman"/>
+          <w:color w:val="A52A2A"/>
+          <w:kern w:val="0"/>
+          <w:sz w:val="23"/>
+          <w:szCs w:val="23"/>
+          <w:lang w:val="en-US" w:eastAsia="fr-FR"/>
+          <w14:ligatures w14:val="none"/>
+        </w:rPr>
+        <w:t>"</w:t>
+      </w:r>
+      <w:r>
+        <w:rPr>
+          <w:rFonts w:ascii="Consolas" w:eastAsia="Times New Roman" w:hAnsi="Consolas" w:cs="Times New Roman"/>
+          <w:color w:val="000000"/>
+          <w:kern w:val="0"/>
+          <w:sz w:val="23"/>
+          <w:szCs w:val="23"/>
+          <w:lang w:val="en-US" w:eastAsia="fr-FR"/>
+          <w14:ligatures w14:val="none"/>
+        </w:rPr>
+        <w:t>,</w:t>
+      </w:r>
+      <w:r>
+        <w:rPr>
+          <w:rFonts w:ascii="Consolas" w:eastAsia="Times New Roman" w:hAnsi="Consolas" w:cs="Times New Roman"/>
+          <w:color w:val="000000"/>
+          <w:kern w:val="0"/>
+          <w:sz w:val="23"/>
+          <w:szCs w:val="23"/>
+          <w:lang w:val="en-US" w:eastAsia="fr-FR"/>
+          <w14:ligatures w14:val="none"/>
+        </w:rPr>
+        <w:br/>
+        <w:t>  database=</w:t>
+      </w:r>
+      <w:r>
+        <w:rPr>
+          <w:rFonts w:ascii="Consolas" w:eastAsia="Times New Roman" w:hAnsi="Consolas" w:cs="Times New Roman"/>
+          <w:color w:val="A52A2A"/>
+          <w:kern w:val="0"/>
+          <w:sz w:val="23"/>
+          <w:szCs w:val="23"/>
+          <w:lang w:val="en-US" w:eastAsia="fr-FR"/>
+          <w14:ligatures w14:val="none"/>
+        </w:rPr>
+        <w:t>"mydatabase"</w:t>
+      </w:r>
+      <w:r>
+        <w:rPr>
+          <w:rFonts w:ascii="Consolas" w:eastAsia="Times New Roman" w:hAnsi="Consolas" w:cs="Times New Roman"/>
+          <w:color w:val="000000"/>
+          <w:kern w:val="0"/>
+          <w:sz w:val="23"/>
+          <w:szCs w:val="23"/>
+          <w:lang w:val="en-US" w:eastAsia="fr-FR"/>
+          <w14:ligatures w14:val="none"/>
+        </w:rPr>
+        <w:br/>
+        <w:t>)</w:t>
+      </w:r>
+      <w:r>
+        <w:rPr>
+          <w:rFonts w:ascii="Consolas" w:eastAsia="Times New Roman" w:hAnsi="Consolas" w:cs="Times New Roman"/>
+          <w:color w:val="000000"/>
+          <w:kern w:val="0"/>
+          <w:sz w:val="23"/>
+          <w:szCs w:val="23"/>
+          <w:lang w:val="en-US" w:eastAsia="fr-FR"/>
+          <w14:ligatures w14:val="none"/>
+        </w:rPr>
+        <w:br/>
+      </w:r>
+      <w:r>
+        <w:rPr>
+          <w:rFonts w:ascii="Consolas" w:eastAsia="Times New Roman" w:hAnsi="Consolas" w:cs="Times New Roman"/>
+          <w:color w:val="000000"/>
+          <w:kern w:val="0"/>
+          <w:sz w:val="23"/>
+          <w:szCs w:val="23"/>
+          <w:lang w:val="en-US" w:eastAsia="fr-FR"/>
+          <w14:ligatures w14:val="none"/>
+        </w:rPr>
+        <w:br/>
         <w:t>mycursor = mydb.cursor()</w:t>
       </w:r>
       <w:r>
@@ -46527,6 +50607,18 @@
           <w14:ligatures w14:val="none"/>
         </w:rPr>
         <w:br/>
+      </w:r>
+      <w:r>
+        <w:rPr>
+          <w:rFonts w:ascii="Consolas" w:eastAsia="Times New Roman" w:hAnsi="Consolas" w:cs="Times New Roman"/>
+          <w:color w:val="000000"/>
+          <w:kern w:val="0"/>
+          <w:sz w:val="23"/>
+          <w:szCs w:val="23"/>
+          <w:lang w:val="en-US" w:eastAsia="fr-FR"/>
+          <w14:ligatures w14:val="none"/>
+        </w:rPr>
+        <w:lastRenderedPageBreak/>
         <w:t>sql = </w:t>
       </w:r>
       <w:r>
@@ -46539,20 +50631,20 @@
           <w:lang w:val="en-US" w:eastAsia="fr-FR"/>
           <w14:ligatures w14:val="none"/>
         </w:rPr>
-        <w:t>"DELETE FROM customers WHERE address = %s"</w:t>
-      </w:r>
-      <w:r>
-        <w:rPr>
-          <w:rFonts w:ascii="Consolas" w:eastAsia="Times New Roman" w:hAnsi="Consolas" w:cs="Times New Roman"/>
-          <w:color w:val="000000"/>
-          <w:kern w:val="0"/>
-          <w:sz w:val="23"/>
-          <w:szCs w:val="23"/>
-          <w:lang w:val="en-US" w:eastAsia="fr-FR"/>
-          <w14:ligatures w14:val="none"/>
-        </w:rPr>
-        <w:br/>
-        <w:t>adr = (</w:t>
+        <w:t>"UPDATE customers SET address = %s WHERE address = %s"</w:t>
+      </w:r>
+      <w:r>
+        <w:rPr>
+          <w:rFonts w:ascii="Consolas" w:eastAsia="Times New Roman" w:hAnsi="Consolas" w:cs="Times New Roman"/>
+          <w:color w:val="000000"/>
+          <w:kern w:val="0"/>
+          <w:sz w:val="23"/>
+          <w:szCs w:val="23"/>
+          <w:lang w:val="en-US" w:eastAsia="fr-FR"/>
+          <w14:ligatures w14:val="none"/>
+        </w:rPr>
+        <w:br/>
+        <w:t>val = (</w:t>
       </w:r>
       <w:r>
         <w:rPr>
@@ -46564,68 +50656,91 @@
           <w:lang w:val="en-US" w:eastAsia="fr-FR"/>
           <w14:ligatures w14:val="none"/>
         </w:rPr>
-        <w:t>"Yellow Garden 2"</w:t>
-      </w:r>
-      <w:r>
-        <w:rPr>
-          <w:rFonts w:ascii="Consolas" w:eastAsia="Times New Roman" w:hAnsi="Consolas" w:cs="Times New Roman"/>
-          <w:color w:val="000000"/>
-          <w:kern w:val="0"/>
-          <w:sz w:val="23"/>
-          <w:szCs w:val="23"/>
-          <w:lang w:val="en-US" w:eastAsia="fr-FR"/>
-          <w14:ligatures w14:val="none"/>
-        </w:rPr>
-        <w:t>, )</w:t>
-      </w:r>
-      <w:r>
-        <w:rPr>
-          <w:rFonts w:ascii="Consolas" w:eastAsia="Times New Roman" w:hAnsi="Consolas" w:cs="Times New Roman"/>
-          <w:color w:val="000000"/>
-          <w:kern w:val="0"/>
-          <w:sz w:val="23"/>
-          <w:szCs w:val="23"/>
-          <w:lang w:val="en-US" w:eastAsia="fr-FR"/>
-          <w14:ligatures w14:val="none"/>
-        </w:rPr>
-        <w:br/>
-      </w:r>
-      <w:r>
-        <w:rPr>
-          <w:rFonts w:ascii="Consolas" w:eastAsia="Times New Roman" w:hAnsi="Consolas" w:cs="Times New Roman"/>
-          <w:color w:val="000000"/>
-          <w:kern w:val="0"/>
-          <w:sz w:val="23"/>
-          <w:szCs w:val="23"/>
-          <w:lang w:val="en-US" w:eastAsia="fr-FR"/>
-          <w14:ligatures w14:val="none"/>
-        </w:rPr>
-        <w:br/>
-        <w:t>mycursor.execute(sql, adr)</w:t>
-      </w:r>
-      <w:r>
-        <w:rPr>
-          <w:rFonts w:ascii="Consolas" w:eastAsia="Times New Roman" w:hAnsi="Consolas" w:cs="Times New Roman"/>
-          <w:color w:val="000000"/>
-          <w:kern w:val="0"/>
-          <w:sz w:val="23"/>
-          <w:szCs w:val="23"/>
-          <w:lang w:val="en-US" w:eastAsia="fr-FR"/>
-          <w14:ligatures w14:val="none"/>
-        </w:rPr>
-        <w:br/>
-      </w:r>
-      <w:r>
-        <w:rPr>
-          <w:rFonts w:ascii="Consolas" w:eastAsia="Times New Roman" w:hAnsi="Consolas" w:cs="Times New Roman"/>
-          <w:color w:val="000000"/>
-          <w:kern w:val="0"/>
-          <w:sz w:val="23"/>
-          <w:szCs w:val="23"/>
-          <w:lang w:val="en-US" w:eastAsia="fr-FR"/>
-          <w14:ligatures w14:val="none"/>
-        </w:rPr>
-        <w:lastRenderedPageBreak/>
+        <w:t>"Valley 345"</w:t>
+      </w:r>
+      <w:r>
+        <w:rPr>
+          <w:rFonts w:ascii="Consolas" w:eastAsia="Times New Roman" w:hAnsi="Consolas" w:cs="Times New Roman"/>
+          <w:color w:val="000000"/>
+          <w:kern w:val="0"/>
+          <w:sz w:val="23"/>
+          <w:szCs w:val="23"/>
+          <w:lang w:val="en-US" w:eastAsia="fr-FR"/>
+          <w14:ligatures w14:val="none"/>
+        </w:rPr>
+        <w:t>, </w:t>
+      </w:r>
+      <w:r>
+        <w:rPr>
+          <w:rFonts w:ascii="Consolas" w:eastAsia="Times New Roman" w:hAnsi="Consolas" w:cs="Times New Roman"/>
+          <w:color w:val="A52A2A"/>
+          <w:kern w:val="0"/>
+          <w:sz w:val="23"/>
+          <w:szCs w:val="23"/>
+          <w:lang w:val="en-US" w:eastAsia="fr-FR"/>
+          <w14:ligatures w14:val="none"/>
+        </w:rPr>
+        <w:t>"Canyon 123"</w:t>
+      </w:r>
+      <w:r>
+        <w:rPr>
+          <w:rFonts w:ascii="Consolas" w:eastAsia="Times New Roman" w:hAnsi="Consolas" w:cs="Times New Roman"/>
+          <w:color w:val="000000"/>
+          <w:kern w:val="0"/>
+          <w:sz w:val="23"/>
+          <w:szCs w:val="23"/>
+          <w:lang w:val="en-US" w:eastAsia="fr-FR"/>
+          <w14:ligatures w14:val="none"/>
+        </w:rPr>
+        <w:t>)</w:t>
+      </w:r>
+      <w:r>
+        <w:rPr>
+          <w:rFonts w:ascii="Consolas" w:eastAsia="Times New Roman" w:hAnsi="Consolas" w:cs="Times New Roman"/>
+          <w:color w:val="000000"/>
+          <w:kern w:val="0"/>
+          <w:sz w:val="23"/>
+          <w:szCs w:val="23"/>
+          <w:lang w:val="en-US" w:eastAsia="fr-FR"/>
+          <w14:ligatures w14:val="none"/>
+        </w:rPr>
+        <w:br/>
+      </w:r>
+      <w:r>
+        <w:rPr>
+          <w:rFonts w:ascii="Consolas" w:eastAsia="Times New Roman" w:hAnsi="Consolas" w:cs="Times New Roman"/>
+          <w:color w:val="000000"/>
+          <w:kern w:val="0"/>
+          <w:sz w:val="23"/>
+          <w:szCs w:val="23"/>
+          <w:lang w:val="en-US" w:eastAsia="fr-FR"/>
+          <w14:ligatures w14:val="none"/>
+        </w:rPr>
+        <w:br/>
+        <w:t>mycursor.execute(sql, val)</w:t>
+      </w:r>
+      <w:r>
+        <w:rPr>
+          <w:rFonts w:ascii="Consolas" w:eastAsia="Times New Roman" w:hAnsi="Consolas" w:cs="Times New Roman"/>
+          <w:color w:val="000000"/>
+          <w:kern w:val="0"/>
+          <w:sz w:val="23"/>
+          <w:szCs w:val="23"/>
+          <w:lang w:val="en-US" w:eastAsia="fr-FR"/>
+          <w14:ligatures w14:val="none"/>
+        </w:rPr>
+        <w:br/>
+      </w:r>
+      <w:r>
+        <w:rPr>
+          <w:rFonts w:ascii="Consolas" w:eastAsia="Times New Roman" w:hAnsi="Consolas" w:cs="Times New Roman"/>
+          <w:color w:val="000000"/>
+          <w:kern w:val="0"/>
+          <w:sz w:val="23"/>
+          <w:szCs w:val="23"/>
+          <w:lang w:val="en-US" w:eastAsia="fr-FR"/>
+          <w14:ligatures w14:val="none"/>
+        </w:rPr>
         <w:br/>
         <w:t>mydb.commit()</w:t>
       </w:r>
@@ -46687,7 +50802,7 @@
           <w:lang w:val="en-US" w:eastAsia="fr-FR"/>
           <w14:ligatures w14:val="none"/>
         </w:rPr>
-        <w:t>"record(s) deleted"</w:t>
+        <w:t>"record(s) affected"</w:t>
       </w:r>
       <w:r>
         <w:rPr>
@@ -46700,6 +50815,127 @@
           <w14:ligatures w14:val="none"/>
         </w:rPr>
         <w:t>)</w:t>
+      </w:r>
+    </w:p>
+    <w:p>
+      <w:pPr>
+        <w:shd w:val="clear" w:color="auto" w:fill="E7E9EB"/>
+        <w:spacing w:line="240" w:lineRule="auto"/>
+        <w:rPr>
+          <w:rFonts w:ascii="Verdana" w:eastAsia="Times New Roman" w:hAnsi="Verdana" w:cs="Times New Roman"/>
+          <w:color w:val="000000"/>
+          <w:kern w:val="0"/>
+          <w:sz w:val="23"/>
+          <w:szCs w:val="23"/>
+          <w:lang w:eastAsia="fr-FR"/>
+          <w14:ligatures w14:val="none"/>
+        </w:rPr>
+      </w:pPr>
+      <w:r>
+        <w:rPr>
+          <w:rFonts w:ascii="Verdana" w:eastAsia="Times New Roman" w:hAnsi="Verdana" w:cs="Times New Roman"/>
+          <w:color w:val="000000"/>
+          <w:kern w:val="0"/>
+          <w:sz w:val="23"/>
+          <w:szCs w:val="23"/>
+          <w:lang w:eastAsia="fr-FR"/>
+          <w14:ligatures w14:val="none"/>
+        </w:rPr>
+        <w:fldChar w:fldCharType="begin"/>
+      </w:r>
+      <w:r>
+        <w:rPr>
+          <w:rFonts w:ascii="Verdana" w:eastAsia="Times New Roman" w:hAnsi="Verdana" w:cs="Times New Roman"/>
+          <w:color w:val="000000"/>
+          <w:kern w:val="0"/>
+          <w:sz w:val="23"/>
+          <w:szCs w:val="23"/>
+          <w:lang w:eastAsia="fr-FR"/>
+          <w14:ligatures w14:val="none"/>
+        </w:rPr>
+        <w:instrText>HYPERLINK "https://www.w3schools.com/python/showpython.asp?filename=demo_mysql_update_escape" \t "_blank"</w:instrText>
+      </w:r>
+      <w:r>
+        <w:rPr>
+          <w:rFonts w:ascii="Verdana" w:eastAsia="Times New Roman" w:hAnsi="Verdana" w:cs="Times New Roman"/>
+          <w:color w:val="000000"/>
+          <w:kern w:val="0"/>
+          <w:sz w:val="23"/>
+          <w:szCs w:val="23"/>
+          <w:lang w:eastAsia="fr-FR"/>
+          <w14:ligatures w14:val="none"/>
+        </w:rPr>
+      </w:r>
+      <w:r>
+        <w:rPr>
+          <w:rFonts w:ascii="Verdana" w:eastAsia="Times New Roman" w:hAnsi="Verdana" w:cs="Times New Roman"/>
+          <w:color w:val="000000"/>
+          <w:kern w:val="0"/>
+          <w:sz w:val="23"/>
+          <w:szCs w:val="23"/>
+          <w:lang w:eastAsia="fr-FR"/>
+          <w14:ligatures w14:val="none"/>
+        </w:rPr>
+        <w:fldChar w:fldCharType="separate"/>
+      </w:r>
+      <w:r>
+        <w:rPr>
+          <w:rFonts w:ascii="Source Sans Pro" w:eastAsia="Times New Roman" w:hAnsi="Source Sans Pro" w:cs="Times New Roman"/>
+          <w:color w:val="FFFFFF"/>
+          <w:kern w:val="0"/>
+          <w:sz w:val="26"/>
+          <w:szCs w:val="26"/>
+          <w:u w:val="single"/>
+          <w:bdr w:val="none" w:sz="0" w:space="0" w:color="auto" w:frame="1"/>
+          <w:shd w:val="clear" w:color="auto" w:fill="4CAF50"/>
+          <w:lang w:eastAsia="fr-FR"/>
+          <w14:ligatures w14:val="none"/>
+        </w:rPr>
+        <w:t xml:space="preserve">Run </w:t>
+      </w:r>
+      <w:proofErr w:type="spellStart"/>
+      <w:r>
+        <w:rPr>
+          <w:rFonts w:ascii="Source Sans Pro" w:eastAsia="Times New Roman" w:hAnsi="Source Sans Pro" w:cs="Times New Roman"/>
+          <w:color w:val="FFFFFF"/>
+          <w:kern w:val="0"/>
+          <w:sz w:val="26"/>
+          <w:szCs w:val="26"/>
+          <w:u w:val="single"/>
+          <w:bdr w:val="none" w:sz="0" w:space="0" w:color="auto" w:frame="1"/>
+          <w:shd w:val="clear" w:color="auto" w:fill="4CAF50"/>
+          <w:lang w:eastAsia="fr-FR"/>
+          <w14:ligatures w14:val="none"/>
+        </w:rPr>
+        <w:t>example</w:t>
+      </w:r>
+      <w:proofErr w:type="spellEnd"/>
+      <w:r>
+        <w:rPr>
+          <w:rFonts w:ascii="Source Sans Pro" w:eastAsia="Times New Roman" w:hAnsi="Source Sans Pro" w:cs="Times New Roman"/>
+          <w:color w:val="FFFFFF"/>
+          <w:kern w:val="0"/>
+          <w:sz w:val="26"/>
+          <w:szCs w:val="26"/>
+          <w:u w:val="single"/>
+          <w:bdr w:val="none" w:sz="0" w:space="0" w:color="auto" w:frame="1"/>
+          <w:shd w:val="clear" w:color="auto" w:fill="4CAF50"/>
+          <w:lang w:eastAsia="fr-FR"/>
+          <w14:ligatures w14:val="none"/>
+        </w:rPr>
+        <w:t xml:space="preserve"> »</w:t>
+      </w:r>
+      <w:r>
+        <w:rPr>
+          <w:rFonts w:ascii="Verdana" w:eastAsia="Times New Roman" w:hAnsi="Verdana" w:cs="Times New Roman"/>
+          <w:color w:val="000000"/>
+          <w:kern w:val="0"/>
+          <w:sz w:val="23"/>
+          <w:szCs w:val="23"/>
+          <w:lang w:eastAsia="fr-FR"/>
+          <w14:ligatures w14:val="none"/>
+        </w:rPr>
+        <w:fldChar w:fldCharType="end"/>
       </w:r>
     </w:p>
     <w:p>

</xml_diff>

<commit_message>
python and mysql: join
</commit_message>
<xml_diff>
--- a/Python.docx
+++ b/Python.docx
@@ -253,7 +253,33 @@
           <w:lang w:val="en-US" w:eastAsia="fr-FR"/>
           <w14:ligatures w14:val="none"/>
         </w:rPr>
-        <w:t>__iter__()</w:t>
+        <w:t>__iter_</w:t>
+      </w:r>
+      <w:proofErr w:type="gramStart"/>
+      <w:r>
+        <w:rPr>
+          <w:rFonts w:ascii="Consolas" w:eastAsia="Times New Roman" w:hAnsi="Consolas" w:cs="Courier New"/>
+          <w:color w:val="DC143C"/>
+          <w:kern w:val="0"/>
+          <w:sz w:val="20"/>
+          <w:szCs w:val="20"/>
+          <w:lang w:val="en-US" w:eastAsia="fr-FR"/>
+          <w14:ligatures w14:val="none"/>
+        </w:rPr>
+        <w:t>_(</w:t>
+      </w:r>
+      <w:proofErr w:type="gramEnd"/>
+      <w:r>
+        <w:rPr>
+          <w:rFonts w:ascii="Consolas" w:eastAsia="Times New Roman" w:hAnsi="Consolas" w:cs="Courier New"/>
+          <w:color w:val="DC143C"/>
+          <w:kern w:val="0"/>
+          <w:sz w:val="20"/>
+          <w:szCs w:val="20"/>
+          <w:lang w:val="en-US" w:eastAsia="fr-FR"/>
+          <w14:ligatures w14:val="none"/>
+        </w:rPr>
+        <w:t>)</w:t>
       </w:r>
       <w:r>
         <w:rPr>
@@ -425,6 +451,7 @@
         </w:rPr>
         <w:t>All these objects have a </w:t>
       </w:r>
+      <w:proofErr w:type="gramStart"/>
       <w:r>
         <w:rPr>
           <w:rFonts w:ascii="Consolas" w:eastAsia="Times New Roman" w:hAnsi="Consolas" w:cs="Courier New"/>
@@ -435,7 +462,20 @@
           <w:lang w:val="en-US" w:eastAsia="fr-FR"/>
           <w14:ligatures w14:val="none"/>
         </w:rPr>
-        <w:t>iter()</w:t>
+        <w:t>iter(</w:t>
+      </w:r>
+      <w:proofErr w:type="gramEnd"/>
+      <w:r>
+        <w:rPr>
+          <w:rFonts w:ascii="Consolas" w:eastAsia="Times New Roman" w:hAnsi="Consolas" w:cs="Courier New"/>
+          <w:color w:val="DC143C"/>
+          <w:kern w:val="0"/>
+          <w:sz w:val="20"/>
+          <w:szCs w:val="20"/>
+          <w:lang w:val="en-US" w:eastAsia="fr-FR"/>
+          <w14:ligatures w14:val="none"/>
+        </w:rPr>
+        <w:t>)</w:t>
       </w:r>
       <w:r>
         <w:rPr>
@@ -2151,7 +2191,33 @@
           <w:lang w:val="en-US" w:eastAsia="fr-FR"/>
           <w14:ligatures w14:val="none"/>
         </w:rPr>
-        <w:t> loop actually creates an iterator object and executes the next() method for each loop.</w:t>
+        <w:t xml:space="preserve"> loop actually creates an iterator object and executes the </w:t>
+      </w:r>
+      <w:proofErr w:type="gramStart"/>
+      <w:r>
+        <w:rPr>
+          <w:rFonts w:ascii="Verdana" w:eastAsia="Times New Roman" w:hAnsi="Verdana" w:cs="Times New Roman"/>
+          <w:color w:val="000000"/>
+          <w:kern w:val="0"/>
+          <w:sz w:val="23"/>
+          <w:szCs w:val="23"/>
+          <w:lang w:val="en-US" w:eastAsia="fr-FR"/>
+          <w14:ligatures w14:val="none"/>
+        </w:rPr>
+        <w:t>next(</w:t>
+      </w:r>
+      <w:proofErr w:type="gramEnd"/>
+      <w:r>
+        <w:rPr>
+          <w:rFonts w:ascii="Verdana" w:eastAsia="Times New Roman" w:hAnsi="Verdana" w:cs="Times New Roman"/>
+          <w:color w:val="000000"/>
+          <w:kern w:val="0"/>
+          <w:sz w:val="23"/>
+          <w:szCs w:val="23"/>
+          <w:lang w:val="en-US" w:eastAsia="fr-FR"/>
+          <w14:ligatures w14:val="none"/>
+        </w:rPr>
+        <w:t>) method for each loop.</w:t>
       </w:r>
     </w:p>
     <w:p>
@@ -2299,7 +2365,33 @@
           <w:lang w:val="en-US" w:eastAsia="fr-FR"/>
           <w14:ligatures w14:val="none"/>
         </w:rPr>
-        <w:t>__iter__()</w:t>
+        <w:t>__iter_</w:t>
+      </w:r>
+      <w:proofErr w:type="gramStart"/>
+      <w:r>
+        <w:rPr>
+          <w:rFonts w:ascii="Consolas" w:eastAsia="Times New Roman" w:hAnsi="Consolas" w:cs="Courier New"/>
+          <w:color w:val="DC143C"/>
+          <w:kern w:val="0"/>
+          <w:sz w:val="20"/>
+          <w:szCs w:val="20"/>
+          <w:lang w:val="en-US" w:eastAsia="fr-FR"/>
+          <w14:ligatures w14:val="none"/>
+        </w:rPr>
+        <w:t>_(</w:t>
+      </w:r>
+      <w:proofErr w:type="gramEnd"/>
+      <w:r>
+        <w:rPr>
+          <w:rFonts w:ascii="Consolas" w:eastAsia="Times New Roman" w:hAnsi="Consolas" w:cs="Courier New"/>
+          <w:color w:val="DC143C"/>
+          <w:kern w:val="0"/>
+          <w:sz w:val="20"/>
+          <w:szCs w:val="20"/>
+          <w:lang w:val="en-US" w:eastAsia="fr-FR"/>
+          <w14:ligatures w14:val="none"/>
+        </w:rPr>
+        <w:t>)</w:t>
       </w:r>
       <w:r>
         <w:rPr>
@@ -2401,7 +2493,33 @@
           <w:lang w:val="en-US" w:eastAsia="fr-FR"/>
           <w14:ligatures w14:val="none"/>
         </w:rPr>
-        <w:t>__init__()</w:t>
+        <w:t>__init_</w:t>
+      </w:r>
+      <w:proofErr w:type="gramStart"/>
+      <w:r>
+        <w:rPr>
+          <w:rFonts w:ascii="Consolas" w:eastAsia="Times New Roman" w:hAnsi="Consolas" w:cs="Courier New"/>
+          <w:color w:val="DC143C"/>
+          <w:kern w:val="0"/>
+          <w:sz w:val="20"/>
+          <w:szCs w:val="20"/>
+          <w:lang w:val="en-US" w:eastAsia="fr-FR"/>
+          <w14:ligatures w14:val="none"/>
+        </w:rPr>
+        <w:t>_(</w:t>
+      </w:r>
+      <w:proofErr w:type="gramEnd"/>
+      <w:r>
+        <w:rPr>
+          <w:rFonts w:ascii="Consolas" w:eastAsia="Times New Roman" w:hAnsi="Consolas" w:cs="Courier New"/>
+          <w:color w:val="DC143C"/>
+          <w:kern w:val="0"/>
+          <w:sz w:val="20"/>
+          <w:szCs w:val="20"/>
+          <w:lang w:val="en-US" w:eastAsia="fr-FR"/>
+          <w14:ligatures w14:val="none"/>
+        </w:rPr>
+        <w:t>)</w:t>
       </w:r>
       <w:r>
         <w:rPr>
@@ -2452,7 +2570,33 @@
           <w:lang w:val="en-US" w:eastAsia="fr-FR"/>
           <w14:ligatures w14:val="none"/>
         </w:rPr>
-        <w:t>__iter__()</w:t>
+        <w:t>__iter_</w:t>
+      </w:r>
+      <w:proofErr w:type="gramStart"/>
+      <w:r>
+        <w:rPr>
+          <w:rFonts w:ascii="Consolas" w:eastAsia="Times New Roman" w:hAnsi="Consolas" w:cs="Courier New"/>
+          <w:color w:val="DC143C"/>
+          <w:kern w:val="0"/>
+          <w:sz w:val="20"/>
+          <w:szCs w:val="20"/>
+          <w:lang w:val="en-US" w:eastAsia="fr-FR"/>
+          <w14:ligatures w14:val="none"/>
+        </w:rPr>
+        <w:t>_(</w:t>
+      </w:r>
+      <w:proofErr w:type="gramEnd"/>
+      <w:r>
+        <w:rPr>
+          <w:rFonts w:ascii="Consolas" w:eastAsia="Times New Roman" w:hAnsi="Consolas" w:cs="Courier New"/>
+          <w:color w:val="DC143C"/>
+          <w:kern w:val="0"/>
+          <w:sz w:val="20"/>
+          <w:szCs w:val="20"/>
+          <w:lang w:val="en-US" w:eastAsia="fr-FR"/>
+          <w14:ligatures w14:val="none"/>
+        </w:rPr>
+        <w:t>)</w:t>
       </w:r>
       <w:r>
         <w:rPr>
@@ -2503,7 +2647,33 @@
           <w:lang w:val="en-US" w:eastAsia="fr-FR"/>
           <w14:ligatures w14:val="none"/>
         </w:rPr>
-        <w:t>__next__()</w:t>
+        <w:t>__next_</w:t>
+      </w:r>
+      <w:proofErr w:type="gramStart"/>
+      <w:r>
+        <w:rPr>
+          <w:rFonts w:ascii="Consolas" w:eastAsia="Times New Roman" w:hAnsi="Consolas" w:cs="Courier New"/>
+          <w:color w:val="DC143C"/>
+          <w:kern w:val="0"/>
+          <w:sz w:val="20"/>
+          <w:szCs w:val="20"/>
+          <w:lang w:val="en-US" w:eastAsia="fr-FR"/>
+          <w14:ligatures w14:val="none"/>
+        </w:rPr>
+        <w:t>_(</w:t>
+      </w:r>
+      <w:proofErr w:type="gramEnd"/>
+      <w:r>
+        <w:rPr>
+          <w:rFonts w:ascii="Consolas" w:eastAsia="Times New Roman" w:hAnsi="Consolas" w:cs="Courier New"/>
+          <w:color w:val="DC143C"/>
+          <w:kern w:val="0"/>
+          <w:sz w:val="20"/>
+          <w:szCs w:val="20"/>
+          <w:lang w:val="en-US" w:eastAsia="fr-FR"/>
+          <w14:ligatures w14:val="none"/>
+        </w:rPr>
+        <w:t>)</w:t>
       </w:r>
       <w:r>
         <w:rPr>
@@ -2659,7 +2829,33 @@
           <w14:ligatures w14:val="none"/>
         </w:rPr>
         <w:br/>
-        <w:t>    self.a = </w:t>
+        <w:t xml:space="preserve">    </w:t>
+      </w:r>
+      <w:proofErr w:type="gramStart"/>
+      <w:r>
+        <w:rPr>
+          <w:rFonts w:ascii="Consolas" w:eastAsia="Times New Roman" w:hAnsi="Consolas" w:cs="Times New Roman"/>
+          <w:color w:val="000000"/>
+          <w:kern w:val="0"/>
+          <w:sz w:val="23"/>
+          <w:szCs w:val="23"/>
+          <w:lang w:val="en-US" w:eastAsia="fr-FR"/>
+          <w14:ligatures w14:val="none"/>
+        </w:rPr>
+        <w:t>self.a</w:t>
+      </w:r>
+      <w:proofErr w:type="gramEnd"/>
+      <w:r>
+        <w:rPr>
+          <w:rFonts w:ascii="Consolas" w:eastAsia="Times New Roman" w:hAnsi="Consolas" w:cs="Times New Roman"/>
+          <w:color w:val="000000"/>
+          <w:kern w:val="0"/>
+          <w:sz w:val="23"/>
+          <w:szCs w:val="23"/>
+          <w:lang w:val="en-US" w:eastAsia="fr-FR"/>
+          <w14:ligatures w14:val="none"/>
+        </w:rPr>
+        <w:t xml:space="preserve"> = </w:t>
       </w:r>
       <w:r>
         <w:rPr>
@@ -3332,7 +3528,33 @@
           <w14:ligatures w14:val="none"/>
         </w:rPr>
         <w:lastRenderedPageBreak/>
-        <w:t>The example above would continue forever if you had enough next() statements, or if it was used in a </w:t>
+        <w:t xml:space="preserve">The example above would continue forever if you had enough </w:t>
+      </w:r>
+      <w:proofErr w:type="gramStart"/>
+      <w:r>
+        <w:rPr>
+          <w:rFonts w:ascii="Verdana" w:eastAsia="Times New Roman" w:hAnsi="Verdana" w:cs="Times New Roman"/>
+          <w:color w:val="000000"/>
+          <w:kern w:val="0"/>
+          <w:sz w:val="23"/>
+          <w:szCs w:val="23"/>
+          <w:lang w:val="en-US" w:eastAsia="fr-FR"/>
+          <w14:ligatures w14:val="none"/>
+        </w:rPr>
+        <w:t>next(</w:t>
+      </w:r>
+      <w:proofErr w:type="gramEnd"/>
+      <w:r>
+        <w:rPr>
+          <w:rFonts w:ascii="Verdana" w:eastAsia="Times New Roman" w:hAnsi="Verdana" w:cs="Times New Roman"/>
+          <w:color w:val="000000"/>
+          <w:kern w:val="0"/>
+          <w:sz w:val="23"/>
+          <w:szCs w:val="23"/>
+          <w:lang w:val="en-US" w:eastAsia="fr-FR"/>
+          <w14:ligatures w14:val="none"/>
+        </w:rPr>
+        <w:t>) statements, or if it was used in a </w:t>
       </w:r>
       <w:r>
         <w:rPr>
@@ -3446,7 +3668,33 @@
           <w:lang w:val="en-US" w:eastAsia="fr-FR"/>
           <w14:ligatures w14:val="none"/>
         </w:rPr>
-        <w:t>__next__()</w:t>
+        <w:t>__next_</w:t>
+      </w:r>
+      <w:proofErr w:type="gramStart"/>
+      <w:r>
+        <w:rPr>
+          <w:rFonts w:ascii="Consolas" w:eastAsia="Times New Roman" w:hAnsi="Consolas" w:cs="Courier New"/>
+          <w:color w:val="DC143C"/>
+          <w:kern w:val="0"/>
+          <w:sz w:val="20"/>
+          <w:szCs w:val="20"/>
+          <w:lang w:val="en-US" w:eastAsia="fr-FR"/>
+          <w14:ligatures w14:val="none"/>
+        </w:rPr>
+        <w:t>_(</w:t>
+      </w:r>
+      <w:proofErr w:type="gramEnd"/>
+      <w:r>
+        <w:rPr>
+          <w:rFonts w:ascii="Consolas" w:eastAsia="Times New Roman" w:hAnsi="Consolas" w:cs="Courier New"/>
+          <w:color w:val="DC143C"/>
+          <w:kern w:val="0"/>
+          <w:sz w:val="20"/>
+          <w:szCs w:val="20"/>
+          <w:lang w:val="en-US" w:eastAsia="fr-FR"/>
+          <w14:ligatures w14:val="none"/>
+        </w:rPr>
+        <w:t>)</w:t>
       </w:r>
       <w:r>
         <w:rPr>
@@ -3602,7 +3850,33 @@
           <w14:ligatures w14:val="none"/>
         </w:rPr>
         <w:br/>
-        <w:t>    self.a = </w:t>
+        <w:t xml:space="preserve">    </w:t>
+      </w:r>
+      <w:proofErr w:type="gramStart"/>
+      <w:r>
+        <w:rPr>
+          <w:rFonts w:ascii="Consolas" w:eastAsia="Times New Roman" w:hAnsi="Consolas" w:cs="Times New Roman"/>
+          <w:color w:val="000000"/>
+          <w:kern w:val="0"/>
+          <w:sz w:val="23"/>
+          <w:szCs w:val="23"/>
+          <w:lang w:val="en-US" w:eastAsia="fr-FR"/>
+          <w14:ligatures w14:val="none"/>
+        </w:rPr>
+        <w:t>self.a</w:t>
+      </w:r>
+      <w:proofErr w:type="gramEnd"/>
+      <w:r>
+        <w:rPr>
+          <w:rFonts w:ascii="Consolas" w:eastAsia="Times New Roman" w:hAnsi="Consolas" w:cs="Times New Roman"/>
+          <w:color w:val="000000"/>
+          <w:kern w:val="0"/>
+          <w:sz w:val="23"/>
+          <w:szCs w:val="23"/>
+          <w:lang w:val="en-US" w:eastAsia="fr-FR"/>
+          <w14:ligatures w14:val="none"/>
+        </w:rPr>
+        <w:t xml:space="preserve"> = </w:t>
       </w:r>
       <w:r>
         <w:rPr>
@@ -4367,6 +4641,7 @@
         </w:rPr>
         <w:t>An example of a Python function that can be used on different objects is the </w:t>
       </w:r>
+      <w:proofErr w:type="gramStart"/>
       <w:r>
         <w:rPr>
           <w:rFonts w:ascii="Consolas" w:eastAsia="Times New Roman" w:hAnsi="Consolas" w:cs="Courier New"/>
@@ -4377,7 +4652,20 @@
           <w:lang w:val="en-US" w:eastAsia="fr-FR"/>
           <w14:ligatures w14:val="none"/>
         </w:rPr>
-        <w:t>len()</w:t>
+        <w:t>len(</w:t>
+      </w:r>
+      <w:proofErr w:type="gramEnd"/>
+      <w:r>
+        <w:rPr>
+          <w:rFonts w:ascii="Consolas" w:eastAsia="Times New Roman" w:hAnsi="Consolas" w:cs="Courier New"/>
+          <w:color w:val="DC143C"/>
+          <w:kern w:val="0"/>
+          <w:sz w:val="20"/>
+          <w:szCs w:val="20"/>
+          <w:lang w:val="en-US" w:eastAsia="fr-FR"/>
+          <w14:ligatures w14:val="none"/>
+        </w:rPr>
+        <w:t>)</w:t>
       </w:r>
       <w:r>
         <w:rPr>
@@ -4446,6 +4734,7 @@
         </w:rPr>
         <w:t>For strings </w:t>
       </w:r>
+      <w:proofErr w:type="gramStart"/>
       <w:r>
         <w:rPr>
           <w:rFonts w:ascii="Consolas" w:eastAsia="Times New Roman" w:hAnsi="Consolas" w:cs="Courier New"/>
@@ -4456,7 +4745,20 @@
           <w:lang w:val="en-US" w:eastAsia="fr-FR"/>
           <w14:ligatures w14:val="none"/>
         </w:rPr>
-        <w:t>len()</w:t>
+        <w:t>len(</w:t>
+      </w:r>
+      <w:proofErr w:type="gramEnd"/>
+      <w:r>
+        <w:rPr>
+          <w:rFonts w:ascii="Consolas" w:eastAsia="Times New Roman" w:hAnsi="Consolas" w:cs="Courier New"/>
+          <w:color w:val="DC143C"/>
+          <w:kern w:val="0"/>
+          <w:sz w:val="20"/>
+          <w:szCs w:val="20"/>
+          <w:lang w:val="en-US" w:eastAsia="fr-FR"/>
+          <w14:ligatures w14:val="none"/>
+        </w:rPr>
+        <w:t>)</w:t>
       </w:r>
       <w:r>
         <w:rPr>
@@ -4712,6 +5014,7 @@
         </w:rPr>
         <w:t>For tuples </w:t>
       </w:r>
+      <w:proofErr w:type="gramStart"/>
       <w:r>
         <w:rPr>
           <w:rFonts w:ascii="Consolas" w:eastAsia="Times New Roman" w:hAnsi="Consolas" w:cs="Courier New"/>
@@ -4722,7 +5025,20 @@
           <w:lang w:val="en-US" w:eastAsia="fr-FR"/>
           <w14:ligatures w14:val="none"/>
         </w:rPr>
-        <w:t>len()</w:t>
+        <w:t>len(</w:t>
+      </w:r>
+      <w:proofErr w:type="gramEnd"/>
+      <w:r>
+        <w:rPr>
+          <w:rFonts w:ascii="Consolas" w:eastAsia="Times New Roman" w:hAnsi="Consolas" w:cs="Courier New"/>
+          <w:color w:val="DC143C"/>
+          <w:kern w:val="0"/>
+          <w:sz w:val="20"/>
+          <w:szCs w:val="20"/>
+          <w:lang w:val="en-US" w:eastAsia="fr-FR"/>
+          <w14:ligatures w14:val="none"/>
+        </w:rPr>
+        <w:t>)</w:t>
       </w:r>
       <w:r>
         <w:rPr>
@@ -5022,6 +5338,7 @@
         </w:rPr>
         <w:t>For dictionaries </w:t>
       </w:r>
+      <w:proofErr w:type="gramStart"/>
       <w:r>
         <w:rPr>
           <w:rFonts w:ascii="Consolas" w:eastAsia="Times New Roman" w:hAnsi="Consolas" w:cs="Courier New"/>
@@ -5032,7 +5349,20 @@
           <w:lang w:val="en-US" w:eastAsia="fr-FR"/>
           <w14:ligatures w14:val="none"/>
         </w:rPr>
-        <w:t>len()</w:t>
+        <w:t>len(</w:t>
+      </w:r>
+      <w:proofErr w:type="gramEnd"/>
+      <w:r>
+        <w:rPr>
+          <w:rFonts w:ascii="Consolas" w:eastAsia="Times New Roman" w:hAnsi="Consolas" w:cs="Courier New"/>
+          <w:color w:val="DC143C"/>
+          <w:kern w:val="0"/>
+          <w:sz w:val="20"/>
+          <w:szCs w:val="20"/>
+          <w:lang w:val="en-US" w:eastAsia="fr-FR"/>
+          <w14:ligatures w14:val="none"/>
+        </w:rPr>
+        <w:t>)</w:t>
       </w:r>
       <w:r>
         <w:rPr>
@@ -5648,6 +5978,7 @@
         </w:rPr>
         <w:t>, and they all have a method called </w:t>
       </w:r>
+      <w:proofErr w:type="gramStart"/>
       <w:r>
         <w:rPr>
           <w:rFonts w:ascii="Consolas" w:eastAsia="Times New Roman" w:hAnsi="Consolas" w:cs="Courier New"/>
@@ -5658,7 +5989,20 @@
           <w:lang w:val="en-US" w:eastAsia="fr-FR"/>
           <w14:ligatures w14:val="none"/>
         </w:rPr>
-        <w:t>move()</w:t>
+        <w:t>move(</w:t>
+      </w:r>
+      <w:proofErr w:type="gramEnd"/>
+      <w:r>
+        <w:rPr>
+          <w:rFonts w:ascii="Consolas" w:eastAsia="Times New Roman" w:hAnsi="Consolas" w:cs="Courier New"/>
+          <w:color w:val="DC143C"/>
+          <w:kern w:val="0"/>
+          <w:sz w:val="20"/>
+          <w:szCs w:val="20"/>
+          <w:lang w:val="en-US" w:eastAsia="fr-FR"/>
+          <w14:ligatures w14:val="none"/>
+        </w:rPr>
+        <w:t>)</w:t>
       </w:r>
       <w:r>
         <w:rPr>
@@ -7017,7 +7361,33 @@
           <w:lang w:val="en-US" w:eastAsia="fr-FR"/>
           <w14:ligatures w14:val="none"/>
         </w:rPr>
-        <w:t>, the child classes inherits the </w:t>
+        <w:t xml:space="preserve">, the child classes </w:t>
+      </w:r>
+      <w:proofErr w:type="gramStart"/>
+      <w:r>
+        <w:rPr>
+          <w:rFonts w:ascii="Verdana" w:eastAsia="Times New Roman" w:hAnsi="Verdana" w:cs="Times New Roman"/>
+          <w:color w:val="000000"/>
+          <w:kern w:val="0"/>
+          <w:sz w:val="23"/>
+          <w:szCs w:val="23"/>
+          <w:lang w:val="en-US" w:eastAsia="fr-FR"/>
+          <w14:ligatures w14:val="none"/>
+        </w:rPr>
+        <w:t>inherits</w:t>
+      </w:r>
+      <w:proofErr w:type="gramEnd"/>
+      <w:r>
+        <w:rPr>
+          <w:rFonts w:ascii="Verdana" w:eastAsia="Times New Roman" w:hAnsi="Verdana" w:cs="Times New Roman"/>
+          <w:color w:val="000000"/>
+          <w:kern w:val="0"/>
+          <w:sz w:val="23"/>
+          <w:szCs w:val="23"/>
+          <w:lang w:val="en-US" w:eastAsia="fr-FR"/>
+          <w14:ligatures w14:val="none"/>
+        </w:rPr>
+        <w:t xml:space="preserve"> the </w:t>
       </w:r>
       <w:r>
         <w:rPr>
@@ -8378,6 +8748,7 @@
         </w:rPr>
         <w:t>, and </w:t>
       </w:r>
+      <w:proofErr w:type="gramStart"/>
       <w:r>
         <w:rPr>
           <w:rFonts w:ascii="Consolas" w:eastAsia="Times New Roman" w:hAnsi="Consolas" w:cs="Courier New"/>
@@ -8388,20 +8759,9 @@
           <w:lang w:val="en-US" w:eastAsia="fr-FR"/>
           <w14:ligatures w14:val="none"/>
         </w:rPr>
-        <w:t>move()</w:t>
-      </w:r>
-      <w:r>
-        <w:rPr>
-          <w:rFonts w:ascii="Verdana" w:eastAsia="Times New Roman" w:hAnsi="Verdana" w:cs="Times New Roman"/>
-          <w:color w:val="000000"/>
-          <w:kern w:val="0"/>
-          <w:sz w:val="23"/>
-          <w:szCs w:val="23"/>
-          <w:lang w:val="en-US" w:eastAsia="fr-FR"/>
-          <w14:ligatures w14:val="none"/>
-        </w:rPr>
-        <w:t> from </w:t>
-      </w:r>
+        <w:t>move(</w:t>
+      </w:r>
+      <w:proofErr w:type="gramEnd"/>
       <w:r>
         <w:rPr>
           <w:rFonts w:ascii="Consolas" w:eastAsia="Times New Roman" w:hAnsi="Consolas" w:cs="Courier New"/>
@@ -8412,6 +8772,30 @@
           <w:lang w:val="en-US" w:eastAsia="fr-FR"/>
           <w14:ligatures w14:val="none"/>
         </w:rPr>
+        <w:t>)</w:t>
+      </w:r>
+      <w:r>
+        <w:rPr>
+          <w:rFonts w:ascii="Verdana" w:eastAsia="Times New Roman" w:hAnsi="Verdana" w:cs="Times New Roman"/>
+          <w:color w:val="000000"/>
+          <w:kern w:val="0"/>
+          <w:sz w:val="23"/>
+          <w:szCs w:val="23"/>
+          <w:lang w:val="en-US" w:eastAsia="fr-FR"/>
+          <w14:ligatures w14:val="none"/>
+        </w:rPr>
+        <w:t> from </w:t>
+      </w:r>
+      <w:r>
+        <w:rPr>
+          <w:rFonts w:ascii="Consolas" w:eastAsia="Times New Roman" w:hAnsi="Consolas" w:cs="Courier New"/>
+          <w:color w:val="DC143C"/>
+          <w:kern w:val="0"/>
+          <w:sz w:val="20"/>
+          <w:szCs w:val="20"/>
+          <w:lang w:val="en-US" w:eastAsia="fr-FR"/>
+          <w14:ligatures w14:val="none"/>
+        </w:rPr>
         <w:t>Vehicle</w:t>
       </w:r>
       <w:r>
@@ -8549,6 +8933,7 @@
         </w:rPr>
         <w:t>, and </w:t>
       </w:r>
+      <w:proofErr w:type="gramStart"/>
       <w:r>
         <w:rPr>
           <w:rFonts w:ascii="Consolas" w:eastAsia="Times New Roman" w:hAnsi="Consolas" w:cs="Courier New"/>
@@ -8559,7 +8944,20 @@
           <w:lang w:val="en-US" w:eastAsia="fr-FR"/>
           <w14:ligatures w14:val="none"/>
         </w:rPr>
-        <w:t>move()</w:t>
+        <w:t>move(</w:t>
+      </w:r>
+      <w:proofErr w:type="gramEnd"/>
+      <w:r>
+        <w:rPr>
+          <w:rFonts w:ascii="Consolas" w:eastAsia="Times New Roman" w:hAnsi="Consolas" w:cs="Courier New"/>
+          <w:color w:val="DC143C"/>
+          <w:kern w:val="0"/>
+          <w:sz w:val="20"/>
+          <w:szCs w:val="20"/>
+          <w:lang w:val="en-US" w:eastAsia="fr-FR"/>
+          <w14:ligatures w14:val="none"/>
+        </w:rPr>
+        <w:t>)</w:t>
       </w:r>
       <w:r>
         <w:rPr>
@@ -9307,7 +9705,33 @@
           <w:lang w:val="en-US" w:eastAsia="fr-FR"/>
           <w14:ligatures w14:val="none"/>
         </w:rPr>
-        <w:t>(x.year)</w:t>
+        <w:t>(</w:t>
+      </w:r>
+      <w:proofErr w:type="gramStart"/>
+      <w:r>
+        <w:rPr>
+          <w:rFonts w:ascii="Consolas" w:eastAsia="Times New Roman" w:hAnsi="Consolas" w:cs="Times New Roman"/>
+          <w:color w:val="000000"/>
+          <w:kern w:val="0"/>
+          <w:sz w:val="23"/>
+          <w:szCs w:val="23"/>
+          <w:lang w:val="en-US" w:eastAsia="fr-FR"/>
+          <w14:ligatures w14:val="none"/>
+        </w:rPr>
+        <w:t>x.year</w:t>
+      </w:r>
+      <w:proofErr w:type="gramEnd"/>
+      <w:r>
+        <w:rPr>
+          <w:rFonts w:ascii="Consolas" w:eastAsia="Times New Roman" w:hAnsi="Consolas" w:cs="Times New Roman"/>
+          <w:color w:val="000000"/>
+          <w:kern w:val="0"/>
+          <w:sz w:val="23"/>
+          <w:szCs w:val="23"/>
+          <w:lang w:val="en-US" w:eastAsia="fr-FR"/>
+          <w14:ligatures w14:val="none"/>
+        </w:rPr>
+        <w:t>)</w:t>
       </w:r>
       <w:r>
         <w:rPr>
@@ -9482,6 +9906,7 @@
         </w:rPr>
         <w:t>To create a date, we can use the </w:t>
       </w:r>
+      <w:proofErr w:type="gramStart"/>
       <w:r>
         <w:rPr>
           <w:rFonts w:ascii="Consolas" w:eastAsia="Times New Roman" w:hAnsi="Consolas" w:cs="Courier New"/>
@@ -9492,20 +9917,9 @@
           <w:lang w:val="en-US" w:eastAsia="fr-FR"/>
           <w14:ligatures w14:val="none"/>
         </w:rPr>
-        <w:t>datetime()</w:t>
-      </w:r>
-      <w:r>
-        <w:rPr>
-          <w:rFonts w:ascii="Verdana" w:eastAsia="Times New Roman" w:hAnsi="Verdana" w:cs="Times New Roman"/>
-          <w:color w:val="000000"/>
-          <w:kern w:val="0"/>
-          <w:sz w:val="23"/>
-          <w:szCs w:val="23"/>
-          <w:lang w:val="en-US" w:eastAsia="fr-FR"/>
-          <w14:ligatures w14:val="none"/>
-        </w:rPr>
-        <w:t> class (constructor) of the </w:t>
-      </w:r>
+        <w:t>datetime(</w:t>
+      </w:r>
+      <w:proofErr w:type="gramEnd"/>
       <w:r>
         <w:rPr>
           <w:rFonts w:ascii="Consolas" w:eastAsia="Times New Roman" w:hAnsi="Consolas" w:cs="Courier New"/>
@@ -9516,6 +9930,30 @@
           <w:lang w:val="en-US" w:eastAsia="fr-FR"/>
           <w14:ligatures w14:val="none"/>
         </w:rPr>
+        <w:t>)</w:t>
+      </w:r>
+      <w:r>
+        <w:rPr>
+          <w:rFonts w:ascii="Verdana" w:eastAsia="Times New Roman" w:hAnsi="Verdana" w:cs="Times New Roman"/>
+          <w:color w:val="000000"/>
+          <w:kern w:val="0"/>
+          <w:sz w:val="23"/>
+          <w:szCs w:val="23"/>
+          <w:lang w:val="en-US" w:eastAsia="fr-FR"/>
+          <w14:ligatures w14:val="none"/>
+        </w:rPr>
+        <w:t> class (constructor) of the </w:t>
+      </w:r>
+      <w:r>
+        <w:rPr>
+          <w:rFonts w:ascii="Consolas" w:eastAsia="Times New Roman" w:hAnsi="Consolas" w:cs="Courier New"/>
+          <w:color w:val="DC143C"/>
+          <w:kern w:val="0"/>
+          <w:sz w:val="24"/>
+          <w:szCs w:val="24"/>
+          <w:lang w:val="en-US" w:eastAsia="fr-FR"/>
+          <w14:ligatures w14:val="none"/>
+        </w:rPr>
         <w:t>datetime</w:t>
       </w:r>
       <w:r>
@@ -9557,6 +9995,7 @@
         </w:rPr>
         <w:t>The </w:t>
       </w:r>
+      <w:proofErr w:type="gramStart"/>
       <w:r>
         <w:rPr>
           <w:rFonts w:ascii="Consolas" w:eastAsia="Times New Roman" w:hAnsi="Consolas" w:cs="Courier New"/>
@@ -9567,7 +10006,20 @@
           <w:lang w:val="en-US" w:eastAsia="fr-FR"/>
           <w14:ligatures w14:val="none"/>
         </w:rPr>
-        <w:t>datetime()</w:t>
+        <w:t>datetime(</w:t>
+      </w:r>
+      <w:proofErr w:type="gramEnd"/>
+      <w:r>
+        <w:rPr>
+          <w:rFonts w:ascii="Consolas" w:eastAsia="Times New Roman" w:hAnsi="Consolas" w:cs="Courier New"/>
+          <w:color w:val="DC143C"/>
+          <w:kern w:val="0"/>
+          <w:sz w:val="24"/>
+          <w:szCs w:val="24"/>
+          <w:lang w:val="en-US" w:eastAsia="fr-FR"/>
+          <w14:ligatures w14:val="none"/>
+        </w:rPr>
+        <w:t>)</w:t>
       </w:r>
       <w:r>
         <w:rPr>
@@ -9698,7 +10150,33 @@
           <w14:ligatures w14:val="none"/>
         </w:rPr>
         <w:br/>
-        <w:t>x = datetime.datetime(</w:t>
+        <w:t xml:space="preserve">x = </w:t>
+      </w:r>
+      <w:proofErr w:type="gramStart"/>
+      <w:r>
+        <w:rPr>
+          <w:rFonts w:ascii="Consolas" w:eastAsia="Times New Roman" w:hAnsi="Consolas" w:cs="Times New Roman"/>
+          <w:color w:val="000000"/>
+          <w:kern w:val="0"/>
+          <w:sz w:val="23"/>
+          <w:szCs w:val="23"/>
+          <w:lang w:val="en-US" w:eastAsia="fr-FR"/>
+          <w14:ligatures w14:val="none"/>
+        </w:rPr>
+        <w:t>datetime.datetime</w:t>
+      </w:r>
+      <w:proofErr w:type="gramEnd"/>
+      <w:r>
+        <w:rPr>
+          <w:rFonts w:ascii="Consolas" w:eastAsia="Times New Roman" w:hAnsi="Consolas" w:cs="Times New Roman"/>
+          <w:color w:val="000000"/>
+          <w:kern w:val="0"/>
+          <w:sz w:val="23"/>
+          <w:szCs w:val="23"/>
+          <w:lang w:val="en-US" w:eastAsia="fr-FR"/>
+          <w14:ligatures w14:val="none"/>
+        </w:rPr>
+        <w:t>(</w:t>
       </w:r>
       <w:r>
         <w:rPr>
@@ -9879,6 +10357,7 @@
         </w:rPr>
         <w:t>The </w:t>
       </w:r>
+      <w:proofErr w:type="gramStart"/>
       <w:r>
         <w:rPr>
           <w:rFonts w:ascii="Consolas" w:eastAsia="Times New Roman" w:hAnsi="Consolas" w:cs="Courier New"/>
@@ -9889,7 +10368,20 @@
           <w:lang w:val="en-US" w:eastAsia="fr-FR"/>
           <w14:ligatures w14:val="none"/>
         </w:rPr>
-        <w:t>datetime()</w:t>
+        <w:t>datetime(</w:t>
+      </w:r>
+      <w:proofErr w:type="gramEnd"/>
+      <w:r>
+        <w:rPr>
+          <w:rFonts w:ascii="Consolas" w:eastAsia="Times New Roman" w:hAnsi="Consolas" w:cs="Courier New"/>
+          <w:color w:val="DC143C"/>
+          <w:kern w:val="0"/>
+          <w:sz w:val="24"/>
+          <w:szCs w:val="24"/>
+          <w:lang w:val="en-US" w:eastAsia="fr-FR"/>
+          <w14:ligatures w14:val="none"/>
+        </w:rPr>
+        <w:t>)</w:t>
       </w:r>
       <w:r>
         <w:rPr>
@@ -10057,7 +10549,33 @@
           <w:lang w:val="en-US" w:eastAsia="fr-FR"/>
           <w14:ligatures w14:val="none"/>
         </w:rPr>
-        <w:t>The strftime() Method</w:t>
+        <w:t xml:space="preserve">The </w:t>
+      </w:r>
+      <w:proofErr w:type="gramStart"/>
+      <w:r>
+        <w:rPr>
+          <w:rFonts w:ascii="Segoe UI" w:eastAsia="Times New Roman" w:hAnsi="Segoe UI" w:cs="Segoe UI"/>
+          <w:color w:val="000000"/>
+          <w:kern w:val="0"/>
+          <w:sz w:val="48"/>
+          <w:szCs w:val="48"/>
+          <w:lang w:val="en-US" w:eastAsia="fr-FR"/>
+          <w14:ligatures w14:val="none"/>
+        </w:rPr>
+        <w:t>strftime(</w:t>
+      </w:r>
+      <w:proofErr w:type="gramEnd"/>
+      <w:r>
+        <w:rPr>
+          <w:rFonts w:ascii="Segoe UI" w:eastAsia="Times New Roman" w:hAnsi="Segoe UI" w:cs="Segoe UI"/>
+          <w:color w:val="000000"/>
+          <w:kern w:val="0"/>
+          <w:sz w:val="48"/>
+          <w:szCs w:val="48"/>
+          <w:lang w:val="en-US" w:eastAsia="fr-FR"/>
+          <w14:ligatures w14:val="none"/>
+        </w:rPr>
+        <w:t>) Method</w:t>
       </w:r>
     </w:p>
     <w:p>
@@ -10138,6 +10656,7 @@
         <w:lastRenderedPageBreak/>
         <w:t>The method is called </w:t>
       </w:r>
+      <w:proofErr w:type="gramStart"/>
       <w:r>
         <w:rPr>
           <w:rFonts w:ascii="Consolas" w:eastAsia="Times New Roman" w:hAnsi="Consolas" w:cs="Courier New"/>
@@ -10148,7 +10667,20 @@
           <w:lang w:val="en-US" w:eastAsia="fr-FR"/>
           <w14:ligatures w14:val="none"/>
         </w:rPr>
-        <w:t>strftime()</w:t>
+        <w:t>strftime(</w:t>
+      </w:r>
+      <w:proofErr w:type="gramEnd"/>
+      <w:r>
+        <w:rPr>
+          <w:rFonts w:ascii="Consolas" w:eastAsia="Times New Roman" w:hAnsi="Consolas" w:cs="Courier New"/>
+          <w:color w:val="DC143C"/>
+          <w:kern w:val="0"/>
+          <w:sz w:val="24"/>
+          <w:szCs w:val="24"/>
+          <w:lang w:val="en-US" w:eastAsia="fr-FR"/>
+          <w14:ligatures w14:val="none"/>
+        </w:rPr>
+        <w:t>)</w:t>
       </w:r>
       <w:r>
         <w:rPr>
@@ -10303,7 +10835,33 @@
           <w14:ligatures w14:val="none"/>
         </w:rPr>
         <w:br/>
-        <w:t>x = datetime.datetime(</w:t>
+        <w:t xml:space="preserve">x = </w:t>
+      </w:r>
+      <w:proofErr w:type="gramStart"/>
+      <w:r>
+        <w:rPr>
+          <w:rFonts w:ascii="Consolas" w:eastAsia="Times New Roman" w:hAnsi="Consolas" w:cs="Times New Roman"/>
+          <w:color w:val="000000"/>
+          <w:kern w:val="0"/>
+          <w:sz w:val="23"/>
+          <w:szCs w:val="23"/>
+          <w:lang w:val="en-US" w:eastAsia="fr-FR"/>
+          <w14:ligatures w14:val="none"/>
+        </w:rPr>
+        <w:t>datetime.datetime</w:t>
+      </w:r>
+      <w:proofErr w:type="gramEnd"/>
+      <w:r>
+        <w:rPr>
+          <w:rFonts w:ascii="Consolas" w:eastAsia="Times New Roman" w:hAnsi="Consolas" w:cs="Times New Roman"/>
+          <w:color w:val="000000"/>
+          <w:kern w:val="0"/>
+          <w:sz w:val="23"/>
+          <w:szCs w:val="23"/>
+          <w:lang w:val="en-US" w:eastAsia="fr-FR"/>
+          <w14:ligatures w14:val="none"/>
+        </w:rPr>
+        <w:t>(</w:t>
       </w:r>
       <w:r>
         <w:rPr>
@@ -14049,7 +14607,33 @@
                 <w:lang w:eastAsia="fr-FR"/>
                 <w14:ligatures w14:val="none"/>
               </w:rPr>
-              <w:t>Mon Dec 31 17:41:00 2018</w:t>
+              <w:t xml:space="preserve">Mon Dec 31 </w:t>
+            </w:r>
+            <w:proofErr w:type="gramStart"/>
+            <w:r>
+              <w:rPr>
+                <w:rFonts w:ascii="Verdana" w:eastAsia="Times New Roman" w:hAnsi="Verdana" w:cs="Times New Roman"/>
+                <w:color w:val="000000"/>
+                <w:kern w:val="0"/>
+                <w:sz w:val="23"/>
+                <w:szCs w:val="23"/>
+                <w:lang w:eastAsia="fr-FR"/>
+                <w14:ligatures w14:val="none"/>
+              </w:rPr>
+              <w:t>17:</w:t>
+            </w:r>
+            <w:proofErr w:type="gramEnd"/>
+            <w:r>
+              <w:rPr>
+                <w:rFonts w:ascii="Verdana" w:eastAsia="Times New Roman" w:hAnsi="Verdana" w:cs="Times New Roman"/>
+                <w:color w:val="000000"/>
+                <w:kern w:val="0"/>
+                <w:sz w:val="23"/>
+                <w:szCs w:val="23"/>
+                <w:lang w:eastAsia="fr-FR"/>
+                <w14:ligatures w14:val="none"/>
+              </w:rPr>
+              <w:t>41:00 2018</w:t>
             </w:r>
           </w:p>
         </w:tc>
@@ -14528,6 +15112,7 @@
                 <w14:ligatures w14:val="none"/>
               </w:rPr>
             </w:pPr>
+            <w:proofErr w:type="gramStart"/>
             <w:r>
               <w:rPr>
                 <w:rFonts w:ascii="Verdana" w:eastAsia="Times New Roman" w:hAnsi="Verdana" w:cs="Times New Roman"/>
@@ -14538,7 +15123,20 @@
                 <w:lang w:eastAsia="fr-FR"/>
                 <w14:ligatures w14:val="none"/>
               </w:rPr>
-              <w:t>17:41:00</w:t>
+              <w:t>17:</w:t>
+            </w:r>
+            <w:proofErr w:type="gramEnd"/>
+            <w:r>
+              <w:rPr>
+                <w:rFonts w:ascii="Verdana" w:eastAsia="Times New Roman" w:hAnsi="Verdana" w:cs="Times New Roman"/>
+                <w:color w:val="000000"/>
+                <w:kern w:val="0"/>
+                <w:sz w:val="23"/>
+                <w:szCs w:val="23"/>
+                <w:lang w:eastAsia="fr-FR"/>
+                <w14:ligatures w14:val="none"/>
+              </w:rPr>
+              <w:t>41:00</w:t>
             </w:r>
           </w:p>
         </w:tc>
@@ -15632,6 +16230,7 @@
           <w14:ligatures w14:val="none"/>
         </w:rPr>
       </w:pPr>
+      <w:proofErr w:type="gramStart"/>
       <w:r>
         <w:rPr>
           <w:rFonts w:ascii="Consolas" w:eastAsia="Times New Roman" w:hAnsi="Consolas" w:cs="Times New Roman"/>
@@ -15645,6 +16244,7 @@
         <w:lastRenderedPageBreak/>
         <w:t>import</w:t>
       </w:r>
+      <w:proofErr w:type="gramEnd"/>
       <w:r>
         <w:rPr>
           <w:rFonts w:ascii="Consolas" w:eastAsia="Times New Roman" w:hAnsi="Consolas" w:cs="Times New Roman"/>
@@ -15738,6 +16338,7 @@
         </w:rPr>
         <w:t>If you have a JSON string, you can parse it by using the </w:t>
       </w:r>
+      <w:proofErr w:type="gramStart"/>
       <w:r>
         <w:rPr>
           <w:rFonts w:ascii="Consolas" w:eastAsia="Times New Roman" w:hAnsi="Consolas" w:cs="Courier New"/>
@@ -15748,7 +16349,20 @@
           <w:lang w:val="en-US" w:eastAsia="fr-FR"/>
           <w14:ligatures w14:val="none"/>
         </w:rPr>
-        <w:t>json.loads()</w:t>
+        <w:t>json.loads</w:t>
+      </w:r>
+      <w:proofErr w:type="gramEnd"/>
+      <w:r>
+        <w:rPr>
+          <w:rFonts w:ascii="Consolas" w:eastAsia="Times New Roman" w:hAnsi="Consolas" w:cs="Courier New"/>
+          <w:color w:val="DC143C"/>
+          <w:kern w:val="0"/>
+          <w:sz w:val="20"/>
+          <w:szCs w:val="20"/>
+          <w:lang w:val="en-US" w:eastAsia="fr-FR"/>
+          <w14:ligatures w14:val="none"/>
+        </w:rPr>
+        <w:t>()</w:t>
       </w:r>
       <w:r>
         <w:rPr>
@@ -15968,7 +16582,20 @@
           <w:lang w:val="en-US" w:eastAsia="fr-FR"/>
           <w14:ligatures w14:val="none"/>
         </w:rPr>
-        <w:t>x =  </w:t>
+        <w:t xml:space="preserve">x </w:t>
+      </w:r>
+      <w:proofErr w:type="gramStart"/>
+      <w:r>
+        <w:rPr>
+          <w:rFonts w:ascii="Consolas" w:eastAsia="Times New Roman" w:hAnsi="Consolas" w:cs="Times New Roman"/>
+          <w:color w:val="000000"/>
+          <w:kern w:val="0"/>
+          <w:sz w:val="23"/>
+          <w:szCs w:val="23"/>
+          <w:lang w:val="en-US" w:eastAsia="fr-FR"/>
+          <w14:ligatures w14:val="none"/>
+        </w:rPr>
+        <w:t>=  </w:t>
       </w:r>
       <w:r>
         <w:rPr>
@@ -15980,7 +16607,20 @@
           <w:lang w:val="en-US" w:eastAsia="fr-FR"/>
           <w14:ligatures w14:val="none"/>
         </w:rPr>
-        <w:t>'{ "name":"John", "age":30, "city":"New York"}'</w:t>
+        <w:t>'</w:t>
+      </w:r>
+      <w:proofErr w:type="gramEnd"/>
+      <w:r>
+        <w:rPr>
+          <w:rFonts w:ascii="Consolas" w:eastAsia="Times New Roman" w:hAnsi="Consolas" w:cs="Times New Roman"/>
+          <w:color w:val="A52A2A"/>
+          <w:kern w:val="0"/>
+          <w:sz w:val="23"/>
+          <w:szCs w:val="23"/>
+          <w:lang w:val="en-US" w:eastAsia="fr-FR"/>
+          <w14:ligatures w14:val="none"/>
+        </w:rPr>
+        <w:t>{ "name":"John", "age":30, "city":"New York"}'</w:t>
       </w:r>
       <w:r>
         <w:rPr>
@@ -16251,6 +16891,7 @@
         </w:rPr>
         <w:t>If you have a Python object, you can convert it into a JSON string by using the </w:t>
       </w:r>
+      <w:proofErr w:type="gramStart"/>
       <w:r>
         <w:rPr>
           <w:rFonts w:ascii="Consolas" w:eastAsia="Times New Roman" w:hAnsi="Consolas" w:cs="Courier New"/>
@@ -16261,7 +16902,20 @@
           <w:lang w:val="en-US" w:eastAsia="fr-FR"/>
           <w14:ligatures w14:val="none"/>
         </w:rPr>
-        <w:t>json.dumps()</w:t>
+        <w:t>json.dumps</w:t>
+      </w:r>
+      <w:proofErr w:type="gramEnd"/>
+      <w:r>
+        <w:rPr>
+          <w:rFonts w:ascii="Consolas" w:eastAsia="Times New Roman" w:hAnsi="Consolas" w:cs="Courier New"/>
+          <w:color w:val="DC143C"/>
+          <w:kern w:val="0"/>
+          <w:sz w:val="20"/>
+          <w:szCs w:val="20"/>
+          <w:lang w:val="en-US" w:eastAsia="fr-FR"/>
+          <w14:ligatures w14:val="none"/>
+        </w:rPr>
+        <w:t>()</w:t>
       </w:r>
       <w:r>
         <w:rPr>
@@ -16683,7 +17337,33 @@
           <w:lang w:val="en-US" w:eastAsia="fr-FR"/>
           <w14:ligatures w14:val="none"/>
         </w:rPr>
-        <w:t>y = json.dumps(x)</w:t>
+        <w:t xml:space="preserve">y = </w:t>
+      </w:r>
+      <w:proofErr w:type="gramStart"/>
+      <w:r>
+        <w:rPr>
+          <w:rFonts w:ascii="Consolas" w:eastAsia="Times New Roman" w:hAnsi="Consolas" w:cs="Times New Roman"/>
+          <w:color w:val="000000"/>
+          <w:kern w:val="0"/>
+          <w:sz w:val="23"/>
+          <w:szCs w:val="23"/>
+          <w:lang w:val="en-US" w:eastAsia="fr-FR"/>
+          <w14:ligatures w14:val="none"/>
+        </w:rPr>
+        <w:t>json.dumps</w:t>
+      </w:r>
+      <w:proofErr w:type="gramEnd"/>
+      <w:r>
+        <w:rPr>
+          <w:rFonts w:ascii="Consolas" w:eastAsia="Times New Roman" w:hAnsi="Consolas" w:cs="Times New Roman"/>
+          <w:color w:val="000000"/>
+          <w:kern w:val="0"/>
+          <w:sz w:val="23"/>
+          <w:szCs w:val="23"/>
+          <w:lang w:val="en-US" w:eastAsia="fr-FR"/>
+          <w14:ligatures w14:val="none"/>
+        </w:rPr>
+        <w:t>(x)</w:t>
       </w:r>
       <w:r>
         <w:rPr>
@@ -16915,6 +17595,7 @@
           <w14:ligatures w14:val="none"/>
         </w:rPr>
       </w:pPr>
+      <w:proofErr w:type="gramStart"/>
       <w:r>
         <w:rPr>
           <w:rFonts w:ascii="Verdana" w:eastAsia="Times New Roman" w:hAnsi="Verdana" w:cs="Times New Roman"/>
@@ -16927,6 +17608,7 @@
         </w:rPr>
         <w:t>dict</w:t>
       </w:r>
+      <w:proofErr w:type="gramEnd"/>
     </w:p>
     <w:p>
       <w:pPr>
@@ -16946,6 +17628,7 @@
           <w14:ligatures w14:val="none"/>
         </w:rPr>
       </w:pPr>
+      <w:proofErr w:type="gramStart"/>
       <w:r>
         <w:rPr>
           <w:rFonts w:ascii="Verdana" w:eastAsia="Times New Roman" w:hAnsi="Verdana" w:cs="Times New Roman"/>
@@ -16958,6 +17641,7 @@
         </w:rPr>
         <w:t>list</w:t>
       </w:r>
+      <w:proofErr w:type="gramEnd"/>
     </w:p>
     <w:p>
       <w:pPr>
@@ -16977,6 +17661,7 @@
           <w14:ligatures w14:val="none"/>
         </w:rPr>
       </w:pPr>
+      <w:proofErr w:type="gramStart"/>
       <w:r>
         <w:rPr>
           <w:rFonts w:ascii="Verdana" w:eastAsia="Times New Roman" w:hAnsi="Verdana" w:cs="Times New Roman"/>
@@ -16989,6 +17674,7 @@
         </w:rPr>
         <w:t>tuple</w:t>
       </w:r>
+      <w:proofErr w:type="gramEnd"/>
     </w:p>
     <w:p>
       <w:pPr>
@@ -17008,6 +17694,7 @@
           <w14:ligatures w14:val="none"/>
         </w:rPr>
       </w:pPr>
+      <w:proofErr w:type="gramStart"/>
       <w:r>
         <w:rPr>
           <w:rFonts w:ascii="Verdana" w:eastAsia="Times New Roman" w:hAnsi="Verdana" w:cs="Times New Roman"/>
@@ -17020,6 +17707,7 @@
         </w:rPr>
         <w:t>string</w:t>
       </w:r>
+      <w:proofErr w:type="gramEnd"/>
     </w:p>
     <w:p>
       <w:pPr>
@@ -17039,6 +17727,7 @@
           <w14:ligatures w14:val="none"/>
         </w:rPr>
       </w:pPr>
+      <w:proofErr w:type="gramStart"/>
       <w:r>
         <w:rPr>
           <w:rFonts w:ascii="Verdana" w:eastAsia="Times New Roman" w:hAnsi="Verdana" w:cs="Times New Roman"/>
@@ -17051,6 +17740,7 @@
         </w:rPr>
         <w:t>int</w:t>
       </w:r>
+      <w:proofErr w:type="gramEnd"/>
     </w:p>
     <w:p>
       <w:pPr>
@@ -17070,6 +17760,7 @@
           <w14:ligatures w14:val="none"/>
         </w:rPr>
       </w:pPr>
+      <w:proofErr w:type="gramStart"/>
       <w:r>
         <w:rPr>
           <w:rFonts w:ascii="Verdana" w:eastAsia="Times New Roman" w:hAnsi="Verdana" w:cs="Times New Roman"/>
@@ -17082,6 +17773,7 @@
         </w:rPr>
         <w:t>float</w:t>
       </w:r>
+      <w:proofErr w:type="gramEnd"/>
     </w:p>
     <w:p>
       <w:pPr>
@@ -17293,6 +17985,7 @@
         </w:rPr>
         <w:br/>
       </w:r>
+      <w:proofErr w:type="gramStart"/>
       <w:r>
         <w:rPr>
           <w:rFonts w:ascii="Consolas" w:eastAsia="Times New Roman" w:hAnsi="Consolas" w:cs="Times New Roman"/>
@@ -17315,7 +18008,20 @@
           <w:lang w:val="en-US" w:eastAsia="fr-FR"/>
           <w14:ligatures w14:val="none"/>
         </w:rPr>
-        <w:t>(json.dumps({</w:t>
+        <w:t>(</w:t>
+      </w:r>
+      <w:proofErr w:type="gramEnd"/>
+      <w:r>
+        <w:rPr>
+          <w:rFonts w:ascii="Consolas" w:eastAsia="Times New Roman" w:hAnsi="Consolas" w:cs="Times New Roman"/>
+          <w:color w:val="000000"/>
+          <w:kern w:val="0"/>
+          <w:sz w:val="23"/>
+          <w:szCs w:val="23"/>
+          <w:lang w:val="en-US" w:eastAsia="fr-FR"/>
+          <w14:ligatures w14:val="none"/>
+        </w:rPr>
+        <w:t>json.dumps({</w:t>
       </w:r>
       <w:r>
         <w:rPr>
@@ -18140,6 +18846,7 @@
                 <w14:ligatures w14:val="none"/>
               </w:rPr>
             </w:pPr>
+            <w:proofErr w:type="gramStart"/>
             <w:r>
               <w:rPr>
                 <w:rFonts w:ascii="Verdana" w:eastAsia="Times New Roman" w:hAnsi="Verdana" w:cs="Times New Roman"/>
@@ -18152,6 +18859,7 @@
               </w:rPr>
               <w:t>dict</w:t>
             </w:r>
+            <w:proofErr w:type="gramEnd"/>
           </w:p>
         </w:tc>
         <w:tc>
@@ -18220,6 +18928,7 @@
                 <w14:ligatures w14:val="none"/>
               </w:rPr>
             </w:pPr>
+            <w:proofErr w:type="gramStart"/>
             <w:r>
               <w:rPr>
                 <w:rFonts w:ascii="Verdana" w:eastAsia="Times New Roman" w:hAnsi="Verdana" w:cs="Times New Roman"/>
@@ -18232,6 +18941,7 @@
               </w:rPr>
               <w:t>list</w:t>
             </w:r>
+            <w:proofErr w:type="gramEnd"/>
           </w:p>
         </w:tc>
         <w:tc>
@@ -18300,6 +19010,7 @@
                 <w14:ligatures w14:val="none"/>
               </w:rPr>
             </w:pPr>
+            <w:proofErr w:type="gramStart"/>
             <w:r>
               <w:rPr>
                 <w:rFonts w:ascii="Verdana" w:eastAsia="Times New Roman" w:hAnsi="Verdana" w:cs="Times New Roman"/>
@@ -18312,6 +19023,7 @@
               </w:rPr>
               <w:t>tuple</w:t>
             </w:r>
+            <w:proofErr w:type="gramEnd"/>
           </w:p>
         </w:tc>
         <w:tc>
@@ -18380,6 +19092,7 @@
                 <w14:ligatures w14:val="none"/>
               </w:rPr>
             </w:pPr>
+            <w:proofErr w:type="gramStart"/>
             <w:r>
               <w:rPr>
                 <w:rFonts w:ascii="Verdana" w:eastAsia="Times New Roman" w:hAnsi="Verdana" w:cs="Times New Roman"/>
@@ -18392,6 +19105,7 @@
               </w:rPr>
               <w:t>str</w:t>
             </w:r>
+            <w:proofErr w:type="gramEnd"/>
           </w:p>
         </w:tc>
         <w:tc>
@@ -18460,6 +19174,7 @@
                 <w14:ligatures w14:val="none"/>
               </w:rPr>
             </w:pPr>
+            <w:proofErr w:type="gramStart"/>
             <w:r>
               <w:rPr>
                 <w:rFonts w:ascii="Verdana" w:eastAsia="Times New Roman" w:hAnsi="Verdana" w:cs="Times New Roman"/>
@@ -18472,6 +19187,7 @@
               </w:rPr>
               <w:t>int</w:t>
             </w:r>
+            <w:proofErr w:type="gramEnd"/>
           </w:p>
         </w:tc>
         <w:tc>
@@ -18540,6 +19256,7 @@
                 <w14:ligatures w14:val="none"/>
               </w:rPr>
             </w:pPr>
+            <w:proofErr w:type="gramStart"/>
             <w:r>
               <w:rPr>
                 <w:rFonts w:ascii="Verdana" w:eastAsia="Times New Roman" w:hAnsi="Verdana" w:cs="Times New Roman"/>
@@ -18552,6 +19269,7 @@
               </w:rPr>
               <w:t>float</w:t>
             </w:r>
+            <w:proofErr w:type="gramEnd"/>
           </w:p>
         </w:tc>
         <w:tc>
@@ -18659,6 +19377,7 @@
                 <w14:ligatures w14:val="none"/>
               </w:rPr>
             </w:pPr>
+            <w:proofErr w:type="gramStart"/>
             <w:r>
               <w:rPr>
                 <w:rFonts w:ascii="Verdana" w:eastAsia="Times New Roman" w:hAnsi="Verdana" w:cs="Times New Roman"/>
@@ -18671,6 +19390,7 @@
               </w:rPr>
               <w:t>true</w:t>
             </w:r>
+            <w:proofErr w:type="gramEnd"/>
           </w:p>
         </w:tc>
       </w:tr>
@@ -18739,6 +19459,7 @@
                 <w14:ligatures w14:val="none"/>
               </w:rPr>
             </w:pPr>
+            <w:proofErr w:type="gramStart"/>
             <w:r>
               <w:rPr>
                 <w:rFonts w:ascii="Verdana" w:eastAsia="Times New Roman" w:hAnsi="Verdana" w:cs="Times New Roman"/>
@@ -18751,6 +19472,7 @@
               </w:rPr>
               <w:t>false</w:t>
             </w:r>
+            <w:proofErr w:type="gramEnd"/>
           </w:p>
         </w:tc>
       </w:tr>
@@ -18819,6 +19541,7 @@
                 <w14:ligatures w14:val="none"/>
               </w:rPr>
             </w:pPr>
+            <w:proofErr w:type="gramStart"/>
             <w:r>
               <w:rPr>
                 <w:rFonts w:ascii="Verdana" w:eastAsia="Times New Roman" w:hAnsi="Verdana" w:cs="Times New Roman"/>
@@ -18831,6 +19554,7 @@
               </w:rPr>
               <w:t>null</w:t>
             </w:r>
+            <w:proofErr w:type="gramEnd"/>
           </w:p>
         </w:tc>
       </w:tr>
@@ -19405,8 +20129,22 @@
           <w14:ligatures w14:val="none"/>
         </w:rPr>
         <w:br/>
-        <w:t>    {</w:t>
-      </w:r>
+        <w:t> </w:t>
+      </w:r>
+      <w:proofErr w:type="gramStart"/>
+      <w:r>
+        <w:rPr>
+          <w:rFonts w:ascii="Consolas" w:eastAsia="Times New Roman" w:hAnsi="Consolas" w:cs="Times New Roman"/>
+          <w:color w:val="000000"/>
+          <w:kern w:val="0"/>
+          <w:sz w:val="23"/>
+          <w:szCs w:val="23"/>
+          <w:lang w:val="en-US" w:eastAsia="fr-FR"/>
+          <w14:ligatures w14:val="none"/>
+        </w:rPr>
+        <w:t>   {</w:t>
+      </w:r>
+      <w:proofErr w:type="gramEnd"/>
       <w:r>
         <w:rPr>
           <w:rFonts w:ascii="Consolas" w:eastAsia="Times New Roman" w:hAnsi="Consolas" w:cs="Times New Roman"/>
@@ -19838,6 +20576,7 @@
         </w:rPr>
         <w:t>The </w:t>
       </w:r>
+      <w:proofErr w:type="gramStart"/>
       <w:r>
         <w:rPr>
           <w:rFonts w:ascii="Consolas" w:eastAsia="Times New Roman" w:hAnsi="Consolas" w:cs="Courier New"/>
@@ -19848,7 +20587,20 @@
           <w:lang w:val="en-US" w:eastAsia="fr-FR"/>
           <w14:ligatures w14:val="none"/>
         </w:rPr>
-        <w:t>json.dumps()</w:t>
+        <w:t>json.dumps</w:t>
+      </w:r>
+      <w:proofErr w:type="gramEnd"/>
+      <w:r>
+        <w:rPr>
+          <w:rFonts w:ascii="Consolas" w:eastAsia="Times New Roman" w:hAnsi="Consolas" w:cs="Courier New"/>
+          <w:color w:val="DC143C"/>
+          <w:kern w:val="0"/>
+          <w:sz w:val="20"/>
+          <w:szCs w:val="20"/>
+          <w:lang w:val="en-US" w:eastAsia="fr-FR"/>
+          <w14:ligatures w14:val="none"/>
+        </w:rPr>
+        <w:t>()</w:t>
       </w:r>
       <w:r>
         <w:rPr>
@@ -19956,17 +20708,31 @@
           <w14:ligatures w14:val="none"/>
         </w:rPr>
       </w:pPr>
-      <w:r>
-        <w:rPr>
-          <w:rFonts w:ascii="Consolas" w:eastAsia="Times New Roman" w:hAnsi="Consolas" w:cs="Times New Roman"/>
-          <w:color w:val="000000"/>
-          <w:kern w:val="0"/>
-          <w:sz w:val="23"/>
-          <w:szCs w:val="23"/>
-          <w:lang w:val="en-US" w:eastAsia="fr-FR"/>
-          <w14:ligatures w14:val="none"/>
-        </w:rPr>
-        <w:t>json.dumps(x, indent=</w:t>
+      <w:proofErr w:type="gramStart"/>
+      <w:r>
+        <w:rPr>
+          <w:rFonts w:ascii="Consolas" w:eastAsia="Times New Roman" w:hAnsi="Consolas" w:cs="Times New Roman"/>
+          <w:color w:val="000000"/>
+          <w:kern w:val="0"/>
+          <w:sz w:val="23"/>
+          <w:szCs w:val="23"/>
+          <w:lang w:val="en-US" w:eastAsia="fr-FR"/>
+          <w14:ligatures w14:val="none"/>
+        </w:rPr>
+        <w:t>json.dumps</w:t>
+      </w:r>
+      <w:proofErr w:type="gramEnd"/>
+      <w:r>
+        <w:rPr>
+          <w:rFonts w:ascii="Consolas" w:eastAsia="Times New Roman" w:hAnsi="Consolas" w:cs="Times New Roman"/>
+          <w:color w:val="000000"/>
+          <w:kern w:val="0"/>
+          <w:sz w:val="23"/>
+          <w:szCs w:val="23"/>
+          <w:lang w:val="en-US" w:eastAsia="fr-FR"/>
+          <w14:ligatures w14:val="none"/>
+        </w:rPr>
+        <w:t>(x, indent=</w:t>
       </w:r>
       <w:r>
         <w:rPr>
@@ -20157,17 +20923,31 @@
           <w14:ligatures w14:val="none"/>
         </w:rPr>
       </w:pPr>
-      <w:r>
-        <w:rPr>
-          <w:rFonts w:ascii="Consolas" w:eastAsia="Times New Roman" w:hAnsi="Consolas" w:cs="Times New Roman"/>
-          <w:color w:val="000000"/>
-          <w:kern w:val="0"/>
-          <w:sz w:val="23"/>
-          <w:szCs w:val="23"/>
-          <w:lang w:val="en-US" w:eastAsia="fr-FR"/>
-          <w14:ligatures w14:val="none"/>
-        </w:rPr>
-        <w:t>json.dumps(x, indent=</w:t>
+      <w:proofErr w:type="gramStart"/>
+      <w:r>
+        <w:rPr>
+          <w:rFonts w:ascii="Consolas" w:eastAsia="Times New Roman" w:hAnsi="Consolas" w:cs="Times New Roman"/>
+          <w:color w:val="000000"/>
+          <w:kern w:val="0"/>
+          <w:sz w:val="23"/>
+          <w:szCs w:val="23"/>
+          <w:lang w:val="en-US" w:eastAsia="fr-FR"/>
+          <w14:ligatures w14:val="none"/>
+        </w:rPr>
+        <w:t>json.dumps</w:t>
+      </w:r>
+      <w:proofErr w:type="gramEnd"/>
+      <w:r>
+        <w:rPr>
+          <w:rFonts w:ascii="Consolas" w:eastAsia="Times New Roman" w:hAnsi="Consolas" w:cs="Times New Roman"/>
+          <w:color w:val="000000"/>
+          <w:kern w:val="0"/>
+          <w:sz w:val="23"/>
+          <w:szCs w:val="23"/>
+          <w:lang w:val="en-US" w:eastAsia="fr-FR"/>
+          <w14:ligatures w14:val="none"/>
+        </w:rPr>
+        <w:t>(x, indent=</w:t>
       </w:r>
       <w:r>
         <w:rPr>
@@ -20379,6 +21159,7 @@
         </w:rPr>
         <w:t>The </w:t>
       </w:r>
+      <w:proofErr w:type="gramStart"/>
       <w:r>
         <w:rPr>
           <w:rFonts w:ascii="Consolas" w:eastAsia="Times New Roman" w:hAnsi="Consolas" w:cs="Courier New"/>
@@ -20389,7 +21170,20 @@
           <w:lang w:val="en-US" w:eastAsia="fr-FR"/>
           <w14:ligatures w14:val="none"/>
         </w:rPr>
-        <w:t>json.dumps()</w:t>
+        <w:t>json.dumps</w:t>
+      </w:r>
+      <w:proofErr w:type="gramEnd"/>
+      <w:r>
+        <w:rPr>
+          <w:rFonts w:ascii="Consolas" w:eastAsia="Times New Roman" w:hAnsi="Consolas" w:cs="Courier New"/>
+          <w:color w:val="DC143C"/>
+          <w:kern w:val="0"/>
+          <w:sz w:val="20"/>
+          <w:szCs w:val="20"/>
+          <w:lang w:val="en-US" w:eastAsia="fr-FR"/>
+          <w14:ligatures w14:val="none"/>
+        </w:rPr>
+        <w:t>()</w:t>
       </w:r>
       <w:r>
         <w:rPr>
@@ -20497,17 +21291,31 @@
           <w14:ligatures w14:val="none"/>
         </w:rPr>
       </w:pPr>
-      <w:r>
-        <w:rPr>
-          <w:rFonts w:ascii="Consolas" w:eastAsia="Times New Roman" w:hAnsi="Consolas" w:cs="Times New Roman"/>
-          <w:color w:val="000000"/>
-          <w:kern w:val="0"/>
-          <w:sz w:val="23"/>
-          <w:szCs w:val="23"/>
-          <w:lang w:val="en-US" w:eastAsia="fr-FR"/>
-          <w14:ligatures w14:val="none"/>
-        </w:rPr>
-        <w:t>json.dumps(x, indent=</w:t>
+      <w:proofErr w:type="gramStart"/>
+      <w:r>
+        <w:rPr>
+          <w:rFonts w:ascii="Consolas" w:eastAsia="Times New Roman" w:hAnsi="Consolas" w:cs="Times New Roman"/>
+          <w:color w:val="000000"/>
+          <w:kern w:val="0"/>
+          <w:sz w:val="23"/>
+          <w:szCs w:val="23"/>
+          <w:lang w:val="en-US" w:eastAsia="fr-FR"/>
+          <w14:ligatures w14:val="none"/>
+        </w:rPr>
+        <w:t>json.dumps</w:t>
+      </w:r>
+      <w:proofErr w:type="gramEnd"/>
+      <w:r>
+        <w:rPr>
+          <w:rFonts w:ascii="Consolas" w:eastAsia="Times New Roman" w:hAnsi="Consolas" w:cs="Times New Roman"/>
+          <w:color w:val="000000"/>
+          <w:kern w:val="0"/>
+          <w:sz w:val="23"/>
+          <w:szCs w:val="23"/>
+          <w:lang w:val="en-US" w:eastAsia="fr-FR"/>
+          <w14:ligatures w14:val="none"/>
+        </w:rPr>
+        <w:t>(x, indent=</w:t>
       </w:r>
       <w:r>
         <w:rPr>
@@ -20904,8 +21712,22 @@
           <w:lang w:val="en-US" w:eastAsia="fr-FR"/>
           <w14:ligatures w14:val="none"/>
         </w:rPr>
-        <w:t> mysql.connector</w:t>
-      </w:r>
+        <w:t> </w:t>
+      </w:r>
+      <w:proofErr w:type="gramStart"/>
+      <w:r>
+        <w:rPr>
+          <w:rFonts w:ascii="Consolas" w:eastAsia="Times New Roman" w:hAnsi="Consolas" w:cs="Times New Roman"/>
+          <w:color w:val="000000"/>
+          <w:kern w:val="0"/>
+          <w:sz w:val="23"/>
+          <w:szCs w:val="23"/>
+          <w:lang w:val="en-US" w:eastAsia="fr-FR"/>
+          <w14:ligatures w14:val="none"/>
+        </w:rPr>
+        <w:t>mysql.connector</w:t>
+      </w:r>
+      <w:proofErr w:type="gramEnd"/>
       <w:r>
         <w:rPr>
           <w:rFonts w:ascii="Consolas" w:eastAsia="Times New Roman" w:hAnsi="Consolas" w:cs="Times New Roman"/>
@@ -21344,7 +22166,33 @@
           <w:lang w:val="en-US" w:eastAsia="fr-FR"/>
           <w14:ligatures w14:val="none"/>
         </w:rPr>
-        <w:t>You can check if a database exist by listing all databases in your system by using the "SHOW DATABASES" statement:</w:t>
+        <w:t xml:space="preserve">You can check if a database </w:t>
+      </w:r>
+      <w:proofErr w:type="gramStart"/>
+      <w:r>
+        <w:rPr>
+          <w:rFonts w:ascii="Verdana" w:eastAsia="Times New Roman" w:hAnsi="Verdana" w:cs="Times New Roman"/>
+          <w:color w:val="000000"/>
+          <w:kern w:val="0"/>
+          <w:sz w:val="23"/>
+          <w:szCs w:val="23"/>
+          <w:lang w:val="en-US" w:eastAsia="fr-FR"/>
+          <w14:ligatures w14:val="none"/>
+        </w:rPr>
+        <w:t>exist</w:t>
+      </w:r>
+      <w:proofErr w:type="gramEnd"/>
+      <w:r>
+        <w:rPr>
+          <w:rFonts w:ascii="Verdana" w:eastAsia="Times New Roman" w:hAnsi="Verdana" w:cs="Times New Roman"/>
+          <w:color w:val="000000"/>
+          <w:kern w:val="0"/>
+          <w:sz w:val="23"/>
+          <w:szCs w:val="23"/>
+          <w:lang w:val="en-US" w:eastAsia="fr-FR"/>
+          <w14:ligatures w14:val="none"/>
+        </w:rPr>
+        <w:t xml:space="preserve"> by listing all databases in your system by using the "SHOW DATABASES" statement:</w:t>
       </w:r>
     </w:p>
     <w:p>
@@ -21438,8 +22286,22 @@
           <w:lang w:val="en-US" w:eastAsia="fr-FR"/>
           <w14:ligatures w14:val="none"/>
         </w:rPr>
-        <w:t> mysql.connector</w:t>
-      </w:r>
+        <w:t> </w:t>
+      </w:r>
+      <w:proofErr w:type="gramStart"/>
+      <w:r>
+        <w:rPr>
+          <w:rFonts w:ascii="Consolas" w:eastAsia="Times New Roman" w:hAnsi="Consolas" w:cs="Times New Roman"/>
+          <w:color w:val="000000"/>
+          <w:kern w:val="0"/>
+          <w:sz w:val="23"/>
+          <w:szCs w:val="23"/>
+          <w:lang w:val="en-US" w:eastAsia="fr-FR"/>
+          <w14:ligatures w14:val="none"/>
+        </w:rPr>
+        <w:t>mysql.connector</w:t>
+      </w:r>
+      <w:proofErr w:type="gramEnd"/>
       <w:r>
         <w:rPr>
           <w:rFonts w:ascii="Consolas" w:eastAsia="Times New Roman" w:hAnsi="Consolas" w:cs="Times New Roman"/>
@@ -21963,8 +22825,22 @@
           <w:lang w:val="en-US" w:eastAsia="fr-FR"/>
           <w14:ligatures w14:val="none"/>
         </w:rPr>
-        <w:t> mysql.connector</w:t>
-      </w:r>
+        <w:t> </w:t>
+      </w:r>
+      <w:proofErr w:type="gramStart"/>
+      <w:r>
+        <w:rPr>
+          <w:rFonts w:ascii="Consolas" w:eastAsia="Times New Roman" w:hAnsi="Consolas" w:cs="Times New Roman"/>
+          <w:color w:val="000000"/>
+          <w:kern w:val="0"/>
+          <w:sz w:val="23"/>
+          <w:szCs w:val="23"/>
+          <w:lang w:val="en-US" w:eastAsia="fr-FR"/>
+          <w14:ligatures w14:val="none"/>
+        </w:rPr>
+        <w:t>mysql.connector</w:t>
+      </w:r>
+      <w:proofErr w:type="gramEnd"/>
       <w:r>
         <w:rPr>
           <w:rFonts w:ascii="Consolas" w:eastAsia="Times New Roman" w:hAnsi="Consolas" w:cs="Times New Roman"/>
@@ -22529,8 +23405,22 @@
           <w:lang w:val="en-US" w:eastAsia="fr-FR"/>
           <w14:ligatures w14:val="none"/>
         </w:rPr>
-        <w:t> mysql.connector</w:t>
-      </w:r>
+        <w:t> </w:t>
+      </w:r>
+      <w:proofErr w:type="gramStart"/>
+      <w:r>
+        <w:rPr>
+          <w:rFonts w:ascii="Consolas" w:eastAsia="Times New Roman" w:hAnsi="Consolas" w:cs="Times New Roman"/>
+          <w:color w:val="000000"/>
+          <w:kern w:val="0"/>
+          <w:sz w:val="23"/>
+          <w:szCs w:val="23"/>
+          <w:lang w:val="en-US" w:eastAsia="fr-FR"/>
+          <w14:ligatures w14:val="none"/>
+        </w:rPr>
+        <w:t>mysql.connector</w:t>
+      </w:r>
+      <w:proofErr w:type="gramEnd"/>
       <w:r>
         <w:rPr>
           <w:rFonts w:ascii="Consolas" w:eastAsia="Times New Roman" w:hAnsi="Consolas" w:cs="Times New Roman"/>
@@ -23100,8 +23990,22 @@
           <w:lang w:val="en-US" w:eastAsia="fr-FR"/>
           <w14:ligatures w14:val="none"/>
         </w:rPr>
-        <w:t> mysql.connector</w:t>
-      </w:r>
+        <w:t> </w:t>
+      </w:r>
+      <w:proofErr w:type="gramStart"/>
+      <w:r>
+        <w:rPr>
+          <w:rFonts w:ascii="Consolas" w:eastAsia="Times New Roman" w:hAnsi="Consolas" w:cs="Times New Roman"/>
+          <w:color w:val="000000"/>
+          <w:kern w:val="0"/>
+          <w:sz w:val="23"/>
+          <w:szCs w:val="23"/>
+          <w:lang w:val="en-US" w:eastAsia="fr-FR"/>
+          <w14:ligatures w14:val="none"/>
+        </w:rPr>
+        <w:t>mysql.connector</w:t>
+      </w:r>
+      <w:proofErr w:type="gramEnd"/>
       <w:r>
         <w:rPr>
           <w:rFonts w:ascii="Consolas" w:eastAsia="Times New Roman" w:hAnsi="Consolas" w:cs="Times New Roman"/>
@@ -23824,8 +24728,22 @@
           <w:lang w:val="en-US" w:eastAsia="fr-FR"/>
           <w14:ligatures w14:val="none"/>
         </w:rPr>
-        <w:t> mysql.connector</w:t>
-      </w:r>
+        <w:t> </w:t>
+      </w:r>
+      <w:proofErr w:type="gramStart"/>
+      <w:r>
+        <w:rPr>
+          <w:rFonts w:ascii="Consolas" w:eastAsia="Times New Roman" w:hAnsi="Consolas" w:cs="Times New Roman"/>
+          <w:color w:val="000000"/>
+          <w:kern w:val="0"/>
+          <w:sz w:val="23"/>
+          <w:szCs w:val="23"/>
+          <w:lang w:val="en-US" w:eastAsia="fr-FR"/>
+          <w14:ligatures w14:val="none"/>
+        </w:rPr>
+        <w:t>mysql.connector</w:t>
+      </w:r>
+      <w:proofErr w:type="gramEnd"/>
       <w:r>
         <w:rPr>
           <w:rFonts w:ascii="Consolas" w:eastAsia="Times New Roman" w:hAnsi="Consolas" w:cs="Times New Roman"/>
@@ -24302,8 +25220,22 @@
           <w:lang w:val="en-US" w:eastAsia="fr-FR"/>
           <w14:ligatures w14:val="none"/>
         </w:rPr>
-        <w:t> mysql.connector</w:t>
-      </w:r>
+        <w:t> </w:t>
+      </w:r>
+      <w:proofErr w:type="gramStart"/>
+      <w:r>
+        <w:rPr>
+          <w:rFonts w:ascii="Consolas" w:eastAsia="Times New Roman" w:hAnsi="Consolas" w:cs="Times New Roman"/>
+          <w:color w:val="000000"/>
+          <w:kern w:val="0"/>
+          <w:sz w:val="23"/>
+          <w:szCs w:val="23"/>
+          <w:lang w:val="en-US" w:eastAsia="fr-FR"/>
+          <w14:ligatures w14:val="none"/>
+        </w:rPr>
+        <w:t>mysql.connector</w:t>
+      </w:r>
+      <w:proofErr w:type="gramEnd"/>
       <w:r>
         <w:rPr>
           <w:rFonts w:ascii="Consolas" w:eastAsia="Times New Roman" w:hAnsi="Consolas" w:cs="Times New Roman"/>
@@ -24661,7 +25593,33 @@
           <w:lang w:val="en-US" w:eastAsia="fr-FR"/>
           <w14:ligatures w14:val="none"/>
         </w:rPr>
-        <w:t>Python MySQL Insert Into Table</w:t>
+        <w:t xml:space="preserve">Python MySQL Insert </w:t>
+      </w:r>
+      <w:proofErr w:type="gramStart"/>
+      <w:r>
+        <w:rPr>
+          <w:rFonts w:ascii="Segoe UI" w:eastAsia="Times New Roman" w:hAnsi="Segoe UI" w:cs="Segoe UI"/>
+          <w:color w:val="000000"/>
+          <w:kern w:val="36"/>
+          <w:sz w:val="63"/>
+          <w:szCs w:val="63"/>
+          <w:lang w:val="en-US" w:eastAsia="fr-FR"/>
+          <w14:ligatures w14:val="none"/>
+        </w:rPr>
+        <w:t>Into</w:t>
+      </w:r>
+      <w:proofErr w:type="gramEnd"/>
+      <w:r>
+        <w:rPr>
+          <w:rFonts w:ascii="Segoe UI" w:eastAsia="Times New Roman" w:hAnsi="Segoe UI" w:cs="Segoe UI"/>
+          <w:color w:val="000000"/>
+          <w:kern w:val="36"/>
+          <w:sz w:val="63"/>
+          <w:szCs w:val="63"/>
+          <w:lang w:val="en-US" w:eastAsia="fr-FR"/>
+          <w14:ligatures w14:val="none"/>
+        </w:rPr>
+        <w:t xml:space="preserve"> Table</w:t>
       </w:r>
     </w:p>
     <w:p>
@@ -24931,8 +25889,22 @@
           <w:lang w:val="en-US" w:eastAsia="fr-FR"/>
           <w14:ligatures w14:val="none"/>
         </w:rPr>
-        <w:t> mysql.connector</w:t>
-      </w:r>
+        <w:t> </w:t>
+      </w:r>
+      <w:proofErr w:type="gramStart"/>
+      <w:r>
+        <w:rPr>
+          <w:rFonts w:ascii="Consolas" w:eastAsia="Times New Roman" w:hAnsi="Consolas" w:cs="Times New Roman"/>
+          <w:color w:val="000000"/>
+          <w:kern w:val="0"/>
+          <w:sz w:val="23"/>
+          <w:szCs w:val="23"/>
+          <w:lang w:val="en-US" w:eastAsia="fr-FR"/>
+          <w14:ligatures w14:val="none"/>
+        </w:rPr>
+        <w:t>mysql.connector</w:t>
+      </w:r>
+      <w:proofErr w:type="gramEnd"/>
       <w:r>
         <w:rPr>
           <w:rFonts w:ascii="Consolas" w:eastAsia="Times New Roman" w:hAnsi="Consolas" w:cs="Times New Roman"/>
@@ -25468,6 +26440,7 @@
           <w14:ligatures w14:val="none"/>
         </w:rPr>
       </w:pPr>
+      <w:proofErr w:type="gramStart"/>
       <w:r>
         <w:rPr>
           <w:rFonts w:ascii="Verdana" w:eastAsia="Times New Roman" w:hAnsi="Verdana" w:cs="Times New Roman"/>
@@ -25482,6 +26455,7 @@
         </w:rPr>
         <w:t>Important!:</w:t>
       </w:r>
+      <w:proofErr w:type="gramEnd"/>
       <w:r>
         <w:rPr>
           <w:rFonts w:ascii="Verdana" w:eastAsia="Times New Roman" w:hAnsi="Verdana" w:cs="Times New Roman"/>
@@ -25599,6 +26573,7 @@
         </w:rPr>
         <w:t>To insert multiple rows into a table, use the </w:t>
       </w:r>
+      <w:proofErr w:type="gramStart"/>
       <w:r>
         <w:rPr>
           <w:rFonts w:ascii="Consolas" w:eastAsia="Times New Roman" w:hAnsi="Consolas" w:cs="Courier New"/>
@@ -25609,7 +26584,20 @@
           <w:lang w:val="en-US" w:eastAsia="fr-FR"/>
           <w14:ligatures w14:val="none"/>
         </w:rPr>
-        <w:t>executemany()</w:t>
+        <w:t>executemany(</w:t>
+      </w:r>
+      <w:proofErr w:type="gramEnd"/>
+      <w:r>
+        <w:rPr>
+          <w:rFonts w:ascii="Consolas" w:eastAsia="Times New Roman" w:hAnsi="Consolas" w:cs="Courier New"/>
+          <w:color w:val="DC143C"/>
+          <w:kern w:val="0"/>
+          <w:sz w:val="20"/>
+          <w:szCs w:val="20"/>
+          <w:lang w:val="en-US" w:eastAsia="fr-FR"/>
+          <w14:ligatures w14:val="none"/>
+        </w:rPr>
+        <w:t>)</w:t>
       </w:r>
       <w:r>
         <w:rPr>
@@ -25650,6 +26638,7 @@
         </w:rPr>
         <w:t>The second parameter of the </w:t>
       </w:r>
+      <w:proofErr w:type="gramStart"/>
       <w:r>
         <w:rPr>
           <w:rFonts w:ascii="Consolas" w:eastAsia="Times New Roman" w:hAnsi="Consolas" w:cs="Courier New"/>
@@ -25660,7 +26649,20 @@
           <w:lang w:val="en-US" w:eastAsia="fr-FR"/>
           <w14:ligatures w14:val="none"/>
         </w:rPr>
-        <w:t>executemany()</w:t>
+        <w:t>executemany(</w:t>
+      </w:r>
+      <w:proofErr w:type="gramEnd"/>
+      <w:r>
+        <w:rPr>
+          <w:rFonts w:ascii="Consolas" w:eastAsia="Times New Roman" w:hAnsi="Consolas" w:cs="Courier New"/>
+          <w:color w:val="DC143C"/>
+          <w:kern w:val="0"/>
+          <w:sz w:val="20"/>
+          <w:szCs w:val="20"/>
+          <w:lang w:val="en-US" w:eastAsia="fr-FR"/>
+          <w14:ligatures w14:val="none"/>
+        </w:rPr>
+        <w:t>)</w:t>
       </w:r>
       <w:r>
         <w:rPr>
@@ -27333,8 +28335,22 @@
           <w:lang w:val="en-US" w:eastAsia="fr-FR"/>
           <w14:ligatures w14:val="none"/>
         </w:rPr>
-        <w:t> mysql.connector</w:t>
-      </w:r>
+        <w:t> </w:t>
+      </w:r>
+      <w:proofErr w:type="gramStart"/>
+      <w:r>
+        <w:rPr>
+          <w:rFonts w:ascii="Consolas" w:eastAsia="Times New Roman" w:hAnsi="Consolas" w:cs="Times New Roman"/>
+          <w:color w:val="000000"/>
+          <w:kern w:val="0"/>
+          <w:sz w:val="23"/>
+          <w:szCs w:val="23"/>
+          <w:lang w:val="en-US" w:eastAsia="fr-FR"/>
+          <w14:ligatures w14:val="none"/>
+        </w:rPr>
+        <w:t>mysql.connector</w:t>
+      </w:r>
+      <w:proofErr w:type="gramEnd"/>
       <w:r>
         <w:rPr>
           <w:rFonts w:ascii="Consolas" w:eastAsia="Times New Roman" w:hAnsi="Consolas" w:cs="Times New Roman"/>
@@ -28133,8 +29149,22 @@
           <w:lang w:val="en-US" w:eastAsia="fr-FR"/>
           <w14:ligatures w14:val="none"/>
         </w:rPr>
-        <w:t> mysql.connector</w:t>
-      </w:r>
+        <w:t> </w:t>
+      </w:r>
+      <w:proofErr w:type="gramStart"/>
+      <w:r>
+        <w:rPr>
+          <w:rFonts w:ascii="Consolas" w:eastAsia="Times New Roman" w:hAnsi="Consolas" w:cs="Times New Roman"/>
+          <w:color w:val="000000"/>
+          <w:kern w:val="0"/>
+          <w:sz w:val="23"/>
+          <w:szCs w:val="23"/>
+          <w:lang w:val="en-US" w:eastAsia="fr-FR"/>
+          <w14:ligatures w14:val="none"/>
+        </w:rPr>
+        <w:t>mysql.connector</w:t>
+      </w:r>
+      <w:proofErr w:type="gramEnd"/>
       <w:r>
         <w:rPr>
           <w:rFonts w:ascii="Consolas" w:eastAsia="Times New Roman" w:hAnsi="Consolas" w:cs="Times New Roman"/>
@@ -28654,6 +29684,7 @@
         </w:rPr>
         <w:t> We use the </w:t>
       </w:r>
+      <w:proofErr w:type="gramStart"/>
       <w:r>
         <w:rPr>
           <w:rFonts w:ascii="Consolas" w:eastAsia="Times New Roman" w:hAnsi="Consolas" w:cs="Courier New"/>
@@ -28664,7 +29695,20 @@
           <w:lang w:val="en-US" w:eastAsia="fr-FR"/>
           <w14:ligatures w14:val="none"/>
         </w:rPr>
-        <w:t>fetchall()</w:t>
+        <w:t>fetchall(</w:t>
+      </w:r>
+      <w:proofErr w:type="gramEnd"/>
+      <w:r>
+        <w:rPr>
+          <w:rFonts w:ascii="Consolas" w:eastAsia="Times New Roman" w:hAnsi="Consolas" w:cs="Courier New"/>
+          <w:color w:val="DC143C"/>
+          <w:kern w:val="0"/>
+          <w:sz w:val="20"/>
+          <w:szCs w:val="20"/>
+          <w:lang w:val="en-US" w:eastAsia="fr-FR"/>
+          <w14:ligatures w14:val="none"/>
+        </w:rPr>
+        <w:t>)</w:t>
       </w:r>
       <w:r>
         <w:rPr>
@@ -28852,8 +29896,22 @@
           <w:lang w:val="en-US" w:eastAsia="fr-FR"/>
           <w14:ligatures w14:val="none"/>
         </w:rPr>
-        <w:t> mysql.connector</w:t>
-      </w:r>
+        <w:t> </w:t>
+      </w:r>
+      <w:proofErr w:type="gramStart"/>
+      <w:r>
+        <w:rPr>
+          <w:rFonts w:ascii="Consolas" w:eastAsia="Times New Roman" w:hAnsi="Consolas" w:cs="Times New Roman"/>
+          <w:color w:val="000000"/>
+          <w:kern w:val="0"/>
+          <w:sz w:val="23"/>
+          <w:szCs w:val="23"/>
+          <w:lang w:val="en-US" w:eastAsia="fr-FR"/>
+          <w14:ligatures w14:val="none"/>
+        </w:rPr>
+        <w:t>mysql.connector</w:t>
+      </w:r>
+      <w:proofErr w:type="gramEnd"/>
       <w:r>
         <w:rPr>
           <w:rFonts w:ascii="Consolas" w:eastAsia="Times New Roman" w:hAnsi="Consolas" w:cs="Times New Roman"/>
@@ -29450,7 +30508,33 @@
           <w:lang w:val="en-US" w:eastAsia="fr-FR"/>
           <w14:ligatures w14:val="none"/>
         </w:rPr>
-        <w:t>Using the fetchone() Method</w:t>
+        <w:t xml:space="preserve">Using the </w:t>
+      </w:r>
+      <w:proofErr w:type="gramStart"/>
+      <w:r>
+        <w:rPr>
+          <w:rFonts w:ascii="Segoe UI" w:eastAsia="Times New Roman" w:hAnsi="Segoe UI" w:cs="Segoe UI"/>
+          <w:color w:val="000000"/>
+          <w:kern w:val="0"/>
+          <w:sz w:val="48"/>
+          <w:szCs w:val="48"/>
+          <w:lang w:val="en-US" w:eastAsia="fr-FR"/>
+          <w14:ligatures w14:val="none"/>
+        </w:rPr>
+        <w:t>fetchone(</w:t>
+      </w:r>
+      <w:proofErr w:type="gramEnd"/>
+      <w:r>
+        <w:rPr>
+          <w:rFonts w:ascii="Segoe UI" w:eastAsia="Times New Roman" w:hAnsi="Segoe UI" w:cs="Segoe UI"/>
+          <w:color w:val="000000"/>
+          <w:kern w:val="0"/>
+          <w:sz w:val="48"/>
+          <w:szCs w:val="48"/>
+          <w:lang w:val="en-US" w:eastAsia="fr-FR"/>
+          <w14:ligatures w14:val="none"/>
+        </w:rPr>
+        <w:t>) Method</w:t>
       </w:r>
     </w:p>
     <w:p>
@@ -29479,6 +30563,7 @@
         </w:rPr>
         <w:t>If you are only interested in one row, you can use the </w:t>
       </w:r>
+      <w:proofErr w:type="gramStart"/>
       <w:r>
         <w:rPr>
           <w:rFonts w:ascii="Consolas" w:eastAsia="Times New Roman" w:hAnsi="Consolas" w:cs="Courier New"/>
@@ -29489,7 +30574,20 @@
           <w:lang w:val="en-US" w:eastAsia="fr-FR"/>
           <w14:ligatures w14:val="none"/>
         </w:rPr>
-        <w:t>fetchone()</w:t>
+        <w:t>fetchone(</w:t>
+      </w:r>
+      <w:proofErr w:type="gramEnd"/>
+      <w:r>
+        <w:rPr>
+          <w:rFonts w:ascii="Consolas" w:eastAsia="Times New Roman" w:hAnsi="Consolas" w:cs="Courier New"/>
+          <w:color w:val="DC143C"/>
+          <w:kern w:val="0"/>
+          <w:sz w:val="20"/>
+          <w:szCs w:val="20"/>
+          <w:lang w:val="en-US" w:eastAsia="fr-FR"/>
+          <w14:ligatures w14:val="none"/>
+        </w:rPr>
+        <w:t>)</w:t>
       </w:r>
       <w:r>
         <w:rPr>
@@ -29530,6 +30628,7 @@
         </w:rPr>
         <w:t>The </w:t>
       </w:r>
+      <w:proofErr w:type="gramStart"/>
       <w:r>
         <w:rPr>
           <w:rFonts w:ascii="Consolas" w:eastAsia="Times New Roman" w:hAnsi="Consolas" w:cs="Courier New"/>
@@ -29540,7 +30639,20 @@
           <w:lang w:val="en-US" w:eastAsia="fr-FR"/>
           <w14:ligatures w14:val="none"/>
         </w:rPr>
-        <w:t>fetchone()</w:t>
+        <w:t>fetchone(</w:t>
+      </w:r>
+      <w:proofErr w:type="gramEnd"/>
+      <w:r>
+        <w:rPr>
+          <w:rFonts w:ascii="Consolas" w:eastAsia="Times New Roman" w:hAnsi="Consolas" w:cs="Courier New"/>
+          <w:color w:val="DC143C"/>
+          <w:kern w:val="0"/>
+          <w:sz w:val="20"/>
+          <w:szCs w:val="20"/>
+          <w:lang w:val="en-US" w:eastAsia="fr-FR"/>
+          <w14:ligatures w14:val="none"/>
+        </w:rPr>
+        <w:t>)</w:t>
       </w:r>
       <w:r>
         <w:rPr>
@@ -29647,8 +30759,22 @@
           <w:lang w:val="en-US" w:eastAsia="fr-FR"/>
           <w14:ligatures w14:val="none"/>
         </w:rPr>
-        <w:t> mysql.connector</w:t>
-      </w:r>
+        <w:t> </w:t>
+      </w:r>
+      <w:proofErr w:type="gramStart"/>
+      <w:r>
+        <w:rPr>
+          <w:rFonts w:ascii="Consolas" w:eastAsia="Times New Roman" w:hAnsi="Consolas" w:cs="Times New Roman"/>
+          <w:color w:val="000000"/>
+          <w:kern w:val="0"/>
+          <w:sz w:val="23"/>
+          <w:szCs w:val="23"/>
+          <w:lang w:val="en-US" w:eastAsia="fr-FR"/>
+          <w14:ligatures w14:val="none"/>
+        </w:rPr>
+        <w:t>mysql.connector</w:t>
+      </w:r>
+      <w:proofErr w:type="gramEnd"/>
       <w:r>
         <w:rPr>
           <w:rFonts w:ascii="Consolas" w:eastAsia="Times New Roman" w:hAnsi="Consolas" w:cs="Times New Roman"/>
@@ -30381,8 +31507,22 @@
           <w:lang w:val="en-US" w:eastAsia="fr-FR"/>
           <w14:ligatures w14:val="none"/>
         </w:rPr>
-        <w:t> mysql.connector</w:t>
-      </w:r>
+        <w:t> </w:t>
+      </w:r>
+      <w:proofErr w:type="gramStart"/>
+      <w:r>
+        <w:rPr>
+          <w:rFonts w:ascii="Consolas" w:eastAsia="Times New Roman" w:hAnsi="Consolas" w:cs="Times New Roman"/>
+          <w:color w:val="000000"/>
+          <w:kern w:val="0"/>
+          <w:sz w:val="23"/>
+          <w:szCs w:val="23"/>
+          <w:lang w:val="en-US" w:eastAsia="fr-FR"/>
+          <w14:ligatures w14:val="none"/>
+        </w:rPr>
+        <w:t>mysql.connector</w:t>
+      </w:r>
+      <w:proofErr w:type="gramEnd"/>
       <w:r>
         <w:rPr>
           <w:rFonts w:ascii="Consolas" w:eastAsia="Times New Roman" w:hAnsi="Consolas" w:cs="Times New Roman"/>
@@ -30994,6 +32134,7 @@
         </w:rPr>
         <w:t>Use the </w:t>
       </w:r>
+      <w:proofErr w:type="gramStart"/>
       <w:r>
         <w:rPr>
           <w:rFonts w:ascii="Consolas" w:eastAsia="Times New Roman" w:hAnsi="Consolas" w:cs="Courier New"/>
@@ -31016,7 +32157,20 @@
           <w:lang w:val="en-US" w:eastAsia="fr-FR"/>
           <w14:ligatures w14:val="none"/>
         </w:rPr>
-        <w:t>  to represent wildcard characters:</w:t>
+        <w:t>  to</w:t>
+      </w:r>
+      <w:proofErr w:type="gramEnd"/>
+      <w:r>
+        <w:rPr>
+          <w:rFonts w:ascii="Verdana" w:eastAsia="Times New Roman" w:hAnsi="Verdana" w:cs="Times New Roman"/>
+          <w:color w:val="000000"/>
+          <w:kern w:val="0"/>
+          <w:sz w:val="23"/>
+          <w:szCs w:val="23"/>
+          <w:lang w:val="en-US" w:eastAsia="fr-FR"/>
+          <w14:ligatures w14:val="none"/>
+        </w:rPr>
+        <w:t xml:space="preserve"> represent wildcard characters:</w:t>
       </w:r>
     </w:p>
     <w:p>
@@ -31110,8 +32264,22 @@
           <w:lang w:val="en-US" w:eastAsia="fr-FR"/>
           <w14:ligatures w14:val="none"/>
         </w:rPr>
-        <w:t> mysql.connector</w:t>
-      </w:r>
+        <w:t> </w:t>
+      </w:r>
+      <w:proofErr w:type="gramStart"/>
+      <w:r>
+        <w:rPr>
+          <w:rFonts w:ascii="Consolas" w:eastAsia="Times New Roman" w:hAnsi="Consolas" w:cs="Times New Roman"/>
+          <w:color w:val="000000"/>
+          <w:kern w:val="0"/>
+          <w:sz w:val="23"/>
+          <w:szCs w:val="23"/>
+          <w:lang w:val="en-US" w:eastAsia="fr-FR"/>
+          <w14:ligatures w14:val="none"/>
+        </w:rPr>
+        <w:t>mysql.connector</w:t>
+      </w:r>
+      <w:proofErr w:type="gramEnd"/>
       <w:r>
         <w:rPr>
           <w:rFonts w:ascii="Consolas" w:eastAsia="Times New Roman" w:hAnsi="Consolas" w:cs="Times New Roman"/>
@@ -31803,7 +32971,33 @@
           <w:lang w:val="en-US" w:eastAsia="fr-FR"/>
           <w14:ligatures w14:val="none"/>
         </w:rPr>
-        <w:t>The mysql.connector module has methods to escape query values:</w:t>
+        <w:t xml:space="preserve">The </w:t>
+      </w:r>
+      <w:proofErr w:type="gramStart"/>
+      <w:r>
+        <w:rPr>
+          <w:rFonts w:ascii="Verdana" w:eastAsia="Times New Roman" w:hAnsi="Verdana" w:cs="Times New Roman"/>
+          <w:color w:val="000000"/>
+          <w:kern w:val="0"/>
+          <w:sz w:val="23"/>
+          <w:szCs w:val="23"/>
+          <w:lang w:val="en-US" w:eastAsia="fr-FR"/>
+          <w14:ligatures w14:val="none"/>
+        </w:rPr>
+        <w:t>mysql.connector</w:t>
+      </w:r>
+      <w:proofErr w:type="gramEnd"/>
+      <w:r>
+        <w:rPr>
+          <w:rFonts w:ascii="Verdana" w:eastAsia="Times New Roman" w:hAnsi="Verdana" w:cs="Times New Roman"/>
+          <w:color w:val="000000"/>
+          <w:kern w:val="0"/>
+          <w:sz w:val="23"/>
+          <w:szCs w:val="23"/>
+          <w:lang w:val="en-US" w:eastAsia="fr-FR"/>
+          <w14:ligatures w14:val="none"/>
+        </w:rPr>
+        <w:t xml:space="preserve"> module has methods to escape query values:</w:t>
       </w:r>
     </w:p>
     <w:p>
@@ -31921,8 +33115,22 @@
           <w:lang w:val="en-US" w:eastAsia="fr-FR"/>
           <w14:ligatures w14:val="none"/>
         </w:rPr>
-        <w:t> mysql.connector</w:t>
-      </w:r>
+        <w:t> </w:t>
+      </w:r>
+      <w:proofErr w:type="gramStart"/>
+      <w:r>
+        <w:rPr>
+          <w:rFonts w:ascii="Consolas" w:eastAsia="Times New Roman" w:hAnsi="Consolas" w:cs="Times New Roman"/>
+          <w:color w:val="000000"/>
+          <w:kern w:val="0"/>
+          <w:sz w:val="23"/>
+          <w:szCs w:val="23"/>
+          <w:lang w:val="en-US" w:eastAsia="fr-FR"/>
+          <w14:ligatures w14:val="none"/>
+        </w:rPr>
+        <w:t>mysql.connector</w:t>
+      </w:r>
+      <w:proofErr w:type="gramEnd"/>
       <w:r>
         <w:rPr>
           <w:rFonts w:ascii="Consolas" w:eastAsia="Times New Roman" w:hAnsi="Consolas" w:cs="Times New Roman"/>
@@ -32755,8 +33963,22 @@
           <w:lang w:val="en-US" w:eastAsia="fr-FR"/>
           <w14:ligatures w14:val="none"/>
         </w:rPr>
-        <w:t> mysql.connector</w:t>
-      </w:r>
+        <w:t> </w:t>
+      </w:r>
+      <w:proofErr w:type="gramStart"/>
+      <w:r>
+        <w:rPr>
+          <w:rFonts w:ascii="Consolas" w:eastAsia="Times New Roman" w:hAnsi="Consolas" w:cs="Times New Roman"/>
+          <w:color w:val="000000"/>
+          <w:kern w:val="0"/>
+          <w:sz w:val="23"/>
+          <w:szCs w:val="23"/>
+          <w:lang w:val="en-US" w:eastAsia="fr-FR"/>
+          <w14:ligatures w14:val="none"/>
+        </w:rPr>
+        <w:t>mysql.connector</w:t>
+      </w:r>
+      <w:proofErr w:type="gramEnd"/>
       <w:r>
         <w:rPr>
           <w:rFonts w:ascii="Consolas" w:eastAsia="Times New Roman" w:hAnsi="Consolas" w:cs="Times New Roman"/>
@@ -33421,8 +34643,22 @@
           <w:lang w:val="en-US" w:eastAsia="fr-FR"/>
           <w14:ligatures w14:val="none"/>
         </w:rPr>
-        <w:t> mysql.connector</w:t>
-      </w:r>
+        <w:t> </w:t>
+      </w:r>
+      <w:proofErr w:type="gramStart"/>
+      <w:r>
+        <w:rPr>
+          <w:rFonts w:ascii="Consolas" w:eastAsia="Times New Roman" w:hAnsi="Consolas" w:cs="Times New Roman"/>
+          <w:color w:val="000000"/>
+          <w:kern w:val="0"/>
+          <w:sz w:val="23"/>
+          <w:szCs w:val="23"/>
+          <w:lang w:val="en-US" w:eastAsia="fr-FR"/>
+          <w14:ligatures w14:val="none"/>
+        </w:rPr>
+        <w:t>mysql.connector</w:t>
+      </w:r>
+      <w:proofErr w:type="gramEnd"/>
       <w:r>
         <w:rPr>
           <w:rFonts w:ascii="Consolas" w:eastAsia="Times New Roman" w:hAnsi="Consolas" w:cs="Times New Roman"/>
@@ -33964,7 +35200,33 @@
           <w:lang w:val="en-US" w:eastAsia="fr-FR"/>
           <w14:ligatures w14:val="none"/>
         </w:rPr>
-        <w:t>Python MySQL Delete From By</w:t>
+        <w:t xml:space="preserve">Python MySQL Delete </w:t>
+      </w:r>
+      <w:proofErr w:type="gramStart"/>
+      <w:r>
+        <w:rPr>
+          <w:rFonts w:ascii="Segoe UI" w:eastAsia="Times New Roman" w:hAnsi="Segoe UI" w:cs="Segoe UI"/>
+          <w:color w:val="000000"/>
+          <w:kern w:val="36"/>
+          <w:sz w:val="63"/>
+          <w:szCs w:val="63"/>
+          <w:lang w:val="en-US" w:eastAsia="fr-FR"/>
+          <w14:ligatures w14:val="none"/>
+        </w:rPr>
+        <w:t>From</w:t>
+      </w:r>
+      <w:proofErr w:type="gramEnd"/>
+      <w:r>
+        <w:rPr>
+          <w:rFonts w:ascii="Segoe UI" w:eastAsia="Times New Roman" w:hAnsi="Segoe UI" w:cs="Segoe UI"/>
+          <w:color w:val="000000"/>
+          <w:kern w:val="36"/>
+          <w:sz w:val="63"/>
+          <w:szCs w:val="63"/>
+          <w:lang w:val="en-US" w:eastAsia="fr-FR"/>
+          <w14:ligatures w14:val="none"/>
+        </w:rPr>
+        <w:t xml:space="preserve"> By</w:t>
       </w:r>
     </w:p>
     <w:p>
@@ -34234,8 +35496,22 @@
           <w:lang w:val="en-US" w:eastAsia="fr-FR"/>
           <w14:ligatures w14:val="none"/>
         </w:rPr>
-        <w:t> mysql.connector</w:t>
-      </w:r>
+        <w:t> </w:t>
+      </w:r>
+      <w:proofErr w:type="gramStart"/>
+      <w:r>
+        <w:rPr>
+          <w:rFonts w:ascii="Consolas" w:eastAsia="Times New Roman" w:hAnsi="Consolas" w:cs="Times New Roman"/>
+          <w:color w:val="000000"/>
+          <w:kern w:val="0"/>
+          <w:sz w:val="23"/>
+          <w:szCs w:val="23"/>
+          <w:lang w:val="en-US" w:eastAsia="fr-FR"/>
+          <w14:ligatures w14:val="none"/>
+        </w:rPr>
+        <w:t>mysql.connector</w:t>
+      </w:r>
+      <w:proofErr w:type="gramEnd"/>
       <w:r>
         <w:rPr>
           <w:rFonts w:ascii="Consolas" w:eastAsia="Times New Roman" w:hAnsi="Consolas" w:cs="Times New Roman"/>
@@ -34718,6 +35994,7 @@
           <w14:ligatures w14:val="none"/>
         </w:rPr>
       </w:pPr>
+      <w:proofErr w:type="gramStart"/>
       <w:r>
         <w:rPr>
           <w:rFonts w:ascii="Verdana" w:eastAsia="Times New Roman" w:hAnsi="Verdana" w:cs="Times New Roman"/>
@@ -34732,6 +36009,7 @@
         </w:rPr>
         <w:t>Important!:</w:t>
       </w:r>
+      <w:proofErr w:type="gramEnd"/>
       <w:r>
         <w:rPr>
           <w:rFonts w:ascii="Verdana" w:eastAsia="Times New Roman" w:hAnsi="Verdana" w:cs="Times New Roman"/>
@@ -39941,6 +41219,1763 @@
           <w:t>Run example »</w:t>
         </w:r>
       </w:hyperlink>
+    </w:p>
+    <w:p>
+      <w:pPr>
+        <w:shd w:val="clear" w:color="auto" w:fill="FFFFFF"/>
+        <w:spacing w:after="0" w:line="240" w:lineRule="auto"/>
+        <w:jc w:val="center"/>
+        <w:rPr>
+          <w:rFonts w:ascii="Verdana" w:eastAsia="Times New Roman" w:hAnsi="Verdana" w:cs="Times New Roman"/>
+          <w:color w:val="000000"/>
+          <w:kern w:val="0"/>
+          <w:sz w:val="23"/>
+          <w:szCs w:val="23"/>
+          <w:lang w:eastAsia="fr-FR"/>
+          <w14:ligatures w14:val="none"/>
+        </w:rPr>
+      </w:pPr>
+      <w:r>
+        <w:rPr>
+          <w:rFonts w:ascii="Verdana" w:eastAsia="Times New Roman" w:hAnsi="Verdana" w:cs="Times New Roman"/>
+          <w:color w:val="000000"/>
+          <w:kern w:val="0"/>
+          <w:sz w:val="23"/>
+          <w:szCs w:val="23"/>
+          <w:lang w:eastAsia="fr-FR"/>
+          <w14:ligatures w14:val="none"/>
+        </w:rPr>
+        <w:br/>
+      </w:r>
+    </w:p>
+    <w:p>
+      <w:pPr>
+        <w:shd w:val="clear" w:color="auto" w:fill="FFFFFF"/>
+        <w:spacing w:before="150" w:after="150" w:line="240" w:lineRule="auto"/>
+        <w:outlineLvl w:val="0"/>
+        <w:rPr>
+          <w:rFonts w:ascii="Segoe UI" w:eastAsia="Times New Roman" w:hAnsi="Segoe UI" w:cs="Segoe UI"/>
+          <w:color w:val="000000"/>
+          <w:kern w:val="36"/>
+          <w:sz w:val="63"/>
+          <w:szCs w:val="63"/>
+          <w:lang w:eastAsia="fr-FR"/>
+          <w14:ligatures w14:val="none"/>
+        </w:rPr>
+      </w:pPr>
+      <w:r>
+        <w:rPr>
+          <w:rFonts w:ascii="Segoe UI" w:eastAsia="Times New Roman" w:hAnsi="Segoe UI" w:cs="Segoe UI"/>
+          <w:color w:val="000000"/>
+          <w:kern w:val="36"/>
+          <w:sz w:val="63"/>
+          <w:szCs w:val="63"/>
+          <w:lang w:eastAsia="fr-FR"/>
+          <w14:ligatures w14:val="none"/>
+        </w:rPr>
+        <w:t>Python MySQL Join</w:t>
+      </w:r>
+    </w:p>
+    <w:p>
+      <w:pPr>
+        <w:shd w:val="clear" w:color="auto" w:fill="FFFFFF"/>
+        <w:spacing w:after="0" w:line="240" w:lineRule="auto"/>
+        <w:rPr>
+          <w:rFonts w:ascii="Verdana" w:eastAsia="Times New Roman" w:hAnsi="Verdana" w:cs="Times New Roman"/>
+          <w:color w:val="000000"/>
+          <w:kern w:val="0"/>
+          <w:sz w:val="23"/>
+          <w:szCs w:val="23"/>
+          <w:lang w:eastAsia="fr-FR"/>
+          <w14:ligatures w14:val="none"/>
+        </w:rPr>
+      </w:pPr>
+      <w:hyperlink r:id="rId116" w:history="1">
+        <w:r>
+          <w:rPr>
+            <w:rFonts w:ascii="Segoe UI Symbol" w:eastAsia="Times New Roman" w:hAnsi="Segoe UI Symbol" w:cs="Segoe UI Symbol"/>
+            <w:color w:val="FFFFFF"/>
+            <w:kern w:val="0"/>
+            <w:sz w:val="27"/>
+            <w:szCs w:val="27"/>
+            <w:u w:val="single"/>
+            <w:bdr w:val="single" w:sz="6" w:space="6" w:color="04AA6D" w:frame="1"/>
+            <w:shd w:val="clear" w:color="auto" w:fill="04AA6D"/>
+            <w:lang w:eastAsia="fr-FR"/>
+            <w14:ligatures w14:val="none"/>
+          </w:rPr>
+          <w:t>❮</w:t>
+        </w:r>
+        <w:r>
+          <w:rPr>
+            <w:rFonts w:ascii="Source Sans Pro" w:eastAsia="Times New Roman" w:hAnsi="Source Sans Pro" w:cs="Times New Roman"/>
+            <w:color w:val="FFFFFF"/>
+            <w:kern w:val="0"/>
+            <w:sz w:val="27"/>
+            <w:szCs w:val="27"/>
+            <w:u w:val="single"/>
+            <w:bdr w:val="single" w:sz="6" w:space="6" w:color="04AA6D" w:frame="1"/>
+            <w:shd w:val="clear" w:color="auto" w:fill="04AA6D"/>
+            <w:lang w:eastAsia="fr-FR"/>
+            <w14:ligatures w14:val="none"/>
+          </w:rPr>
+          <w:t xml:space="preserve"> Previous</w:t>
+        </w:r>
+      </w:hyperlink>
+      <w:hyperlink r:id="rId117" w:history="1">
+        <w:r>
+          <w:rPr>
+            <w:rFonts w:ascii="Source Sans Pro" w:eastAsia="Times New Roman" w:hAnsi="Source Sans Pro" w:cs="Times New Roman"/>
+            <w:color w:val="FFFFFF"/>
+            <w:kern w:val="0"/>
+            <w:sz w:val="27"/>
+            <w:szCs w:val="27"/>
+            <w:u w:val="single"/>
+            <w:bdr w:val="single" w:sz="6" w:space="6" w:color="04AA6D" w:frame="1"/>
+            <w:shd w:val="clear" w:color="auto" w:fill="04AA6D"/>
+            <w:lang w:eastAsia="fr-FR"/>
+            <w14:ligatures w14:val="none"/>
+          </w:rPr>
+          <w:t xml:space="preserve">Next </w:t>
+        </w:r>
+        <w:r>
+          <w:rPr>
+            <w:rFonts w:ascii="Segoe UI Symbol" w:eastAsia="Times New Roman" w:hAnsi="Segoe UI Symbol" w:cs="Segoe UI Symbol"/>
+            <w:color w:val="FFFFFF"/>
+            <w:kern w:val="0"/>
+            <w:sz w:val="27"/>
+            <w:szCs w:val="27"/>
+            <w:u w:val="single"/>
+            <w:bdr w:val="single" w:sz="6" w:space="6" w:color="04AA6D" w:frame="1"/>
+            <w:shd w:val="clear" w:color="auto" w:fill="04AA6D"/>
+            <w:lang w:eastAsia="fr-FR"/>
+            <w14:ligatures w14:val="none"/>
+          </w:rPr>
+          <w:t>❯</w:t>
+        </w:r>
+      </w:hyperlink>
+    </w:p>
+    <w:p>
+      <w:pPr>
+        <w:spacing w:before="300" w:after="300" w:line="240" w:lineRule="auto"/>
+        <w:rPr>
+          <w:rFonts w:ascii="Times New Roman" w:eastAsia="Times New Roman" w:hAnsi="Times New Roman" w:cs="Times New Roman"/>
+          <w:kern w:val="0"/>
+          <w:sz w:val="24"/>
+          <w:szCs w:val="24"/>
+          <w:lang w:eastAsia="fr-FR"/>
+          <w14:ligatures w14:val="none"/>
+        </w:rPr>
+      </w:pPr>
+      <w:r>
+        <w:rPr>
+          <w:rFonts w:ascii="Times New Roman" w:eastAsia="Times New Roman" w:hAnsi="Times New Roman" w:cs="Times New Roman"/>
+          <w:kern w:val="0"/>
+          <w:sz w:val="24"/>
+          <w:szCs w:val="24"/>
+          <w:lang w:eastAsia="fr-FR"/>
+          <w14:ligatures w14:val="none"/>
+        </w:rPr>
+        <w:pict w14:anchorId="1048FABE">
+          <v:rect id="_x0000_i1135" style="width:0;height:0" o:hralign="center" o:hrstd="t" o:hrnoshade="t" o:hr="t" fillcolor="black" stroked="f"/>
+        </w:pict>
+      </w:r>
+    </w:p>
+    <w:p>
+      <w:pPr>
+        <w:shd w:val="clear" w:color="auto" w:fill="FFFFFF"/>
+        <w:spacing w:before="150" w:after="150" w:line="240" w:lineRule="auto"/>
+        <w:outlineLvl w:val="1"/>
+        <w:rPr>
+          <w:rFonts w:ascii="Segoe UI" w:eastAsia="Times New Roman" w:hAnsi="Segoe UI" w:cs="Segoe UI"/>
+          <w:color w:val="000000"/>
+          <w:kern w:val="0"/>
+          <w:sz w:val="48"/>
+          <w:szCs w:val="48"/>
+          <w:lang w:val="en-US" w:eastAsia="fr-FR"/>
+          <w14:ligatures w14:val="none"/>
+        </w:rPr>
+      </w:pPr>
+      <w:r>
+        <w:rPr>
+          <w:rFonts w:ascii="Segoe UI" w:eastAsia="Times New Roman" w:hAnsi="Segoe UI" w:cs="Segoe UI"/>
+          <w:color w:val="000000"/>
+          <w:kern w:val="0"/>
+          <w:sz w:val="48"/>
+          <w:szCs w:val="48"/>
+          <w:lang w:val="en-US" w:eastAsia="fr-FR"/>
+          <w14:ligatures w14:val="none"/>
+        </w:rPr>
+        <w:t>Join Two or More Tables</w:t>
+      </w:r>
+    </w:p>
+    <w:p>
+      <w:pPr>
+        <w:shd w:val="clear" w:color="auto" w:fill="FFFFFF"/>
+        <w:spacing w:before="288" w:after="288" w:line="240" w:lineRule="auto"/>
+        <w:rPr>
+          <w:rFonts w:ascii="Verdana" w:eastAsia="Times New Roman" w:hAnsi="Verdana" w:cs="Times New Roman"/>
+          <w:color w:val="000000"/>
+          <w:kern w:val="0"/>
+          <w:sz w:val="23"/>
+          <w:szCs w:val="23"/>
+          <w:lang w:val="en-US" w:eastAsia="fr-FR"/>
+          <w14:ligatures w14:val="none"/>
+        </w:rPr>
+      </w:pPr>
+      <w:r>
+        <w:rPr>
+          <w:rFonts w:ascii="Verdana" w:eastAsia="Times New Roman" w:hAnsi="Verdana" w:cs="Times New Roman"/>
+          <w:color w:val="000000"/>
+          <w:kern w:val="0"/>
+          <w:sz w:val="23"/>
+          <w:szCs w:val="23"/>
+          <w:lang w:val="en-US" w:eastAsia="fr-FR"/>
+          <w14:ligatures w14:val="none"/>
+        </w:rPr>
+        <w:t>You can combine rows from two or more tables, based on a related column between them, by using a JOIN statement.</w:t>
+      </w:r>
+    </w:p>
+    <w:p>
+      <w:pPr>
+        <w:shd w:val="clear" w:color="auto" w:fill="FFFFFF"/>
+        <w:spacing w:before="288" w:after="288" w:line="240" w:lineRule="auto"/>
+        <w:rPr>
+          <w:rFonts w:ascii="Verdana" w:eastAsia="Times New Roman" w:hAnsi="Verdana" w:cs="Times New Roman"/>
+          <w:color w:val="000000"/>
+          <w:kern w:val="0"/>
+          <w:sz w:val="23"/>
+          <w:szCs w:val="23"/>
+          <w:lang w:val="en-US" w:eastAsia="fr-FR"/>
+          <w14:ligatures w14:val="none"/>
+        </w:rPr>
+      </w:pPr>
+      <w:r>
+        <w:rPr>
+          <w:rFonts w:ascii="Verdana" w:eastAsia="Times New Roman" w:hAnsi="Verdana" w:cs="Times New Roman"/>
+          <w:color w:val="000000"/>
+          <w:kern w:val="0"/>
+          <w:sz w:val="23"/>
+          <w:szCs w:val="23"/>
+          <w:lang w:val="en-US" w:eastAsia="fr-FR"/>
+          <w14:ligatures w14:val="none"/>
+        </w:rPr>
+        <w:t>Consider you have a "users" table and a "products" table:</w:t>
+      </w:r>
+    </w:p>
+    <w:p>
+      <w:pPr>
+        <w:shd w:val="clear" w:color="auto" w:fill="E7E9EB"/>
+        <w:spacing w:after="0" w:line="240" w:lineRule="auto"/>
+        <w:outlineLvl w:val="2"/>
+        <w:rPr>
+          <w:rFonts w:ascii="Segoe UI" w:eastAsia="Times New Roman" w:hAnsi="Segoe UI" w:cs="Segoe UI"/>
+          <w:color w:val="000000"/>
+          <w:kern w:val="0"/>
+          <w:sz w:val="36"/>
+          <w:szCs w:val="36"/>
+          <w:lang w:val="en-US" w:eastAsia="fr-FR"/>
+          <w14:ligatures w14:val="none"/>
+        </w:rPr>
+      </w:pPr>
+      <w:r>
+        <w:rPr>
+          <w:rFonts w:ascii="Segoe UI" w:eastAsia="Times New Roman" w:hAnsi="Segoe UI" w:cs="Segoe UI"/>
+          <w:color w:val="000000"/>
+          <w:kern w:val="0"/>
+          <w:sz w:val="36"/>
+          <w:szCs w:val="36"/>
+          <w:lang w:val="en-US" w:eastAsia="fr-FR"/>
+          <w14:ligatures w14:val="none"/>
+        </w:rPr>
+        <w:lastRenderedPageBreak/>
+        <w:t>users</w:t>
+      </w:r>
+      <w:hyperlink r:id="rId118" w:tgtFrame="_blank" w:tooltip="W3Schools Spaces" w:history="1">
+        <w:r>
+          <w:rPr>
+            <w:rFonts w:ascii="Source Sans Pro" w:eastAsia="Times New Roman" w:hAnsi="Source Sans Pro" w:cs="Segoe UI"/>
+            <w:color w:val="FFFFFF"/>
+            <w:kern w:val="0"/>
+            <w:sz w:val="26"/>
+            <w:szCs w:val="26"/>
+            <w:u w:val="single"/>
+            <w:shd w:val="clear" w:color="auto" w:fill="282A35"/>
+            <w:lang w:val="en-US" w:eastAsia="fr-FR"/>
+            <w14:ligatures w14:val="none"/>
+          </w:rPr>
+          <w:t>Get your own Python Server</w:t>
+        </w:r>
+      </w:hyperlink>
+    </w:p>
+    <w:p>
+      <w:pPr>
+        <w:shd w:val="clear" w:color="auto" w:fill="000000"/>
+        <w:spacing w:line="240" w:lineRule="auto"/>
+        <w:rPr>
+          <w:rFonts w:ascii="Consolas" w:eastAsia="Times New Roman" w:hAnsi="Consolas" w:cs="Times New Roman"/>
+          <w:color w:val="FFFFFF"/>
+          <w:kern w:val="0"/>
+          <w:sz w:val="23"/>
+          <w:szCs w:val="23"/>
+          <w:lang w:val="en-US" w:eastAsia="fr-FR"/>
+          <w14:ligatures w14:val="none"/>
+        </w:rPr>
+      </w:pPr>
+      <w:r>
+        <w:rPr>
+          <w:rFonts w:ascii="Consolas" w:eastAsia="Times New Roman" w:hAnsi="Consolas" w:cs="Times New Roman"/>
+          <w:color w:val="FFFFFF"/>
+          <w:kern w:val="0"/>
+          <w:sz w:val="23"/>
+          <w:szCs w:val="23"/>
+          <w:lang w:val="en-US" w:eastAsia="fr-FR"/>
+          <w14:ligatures w14:val="none"/>
+        </w:rPr>
+        <w:t>{ id: 1, name: 'John', fav: 154},</w:t>
+      </w:r>
+      <w:r>
+        <w:rPr>
+          <w:rFonts w:ascii="Consolas" w:eastAsia="Times New Roman" w:hAnsi="Consolas" w:cs="Times New Roman"/>
+          <w:color w:val="FFFFFF"/>
+          <w:kern w:val="0"/>
+          <w:sz w:val="23"/>
+          <w:szCs w:val="23"/>
+          <w:lang w:val="en-US" w:eastAsia="fr-FR"/>
+          <w14:ligatures w14:val="none"/>
+        </w:rPr>
+        <w:br/>
+        <w:t>{ id: 2, name: 'Peter', fav: 154},</w:t>
+      </w:r>
+      <w:r>
+        <w:rPr>
+          <w:rFonts w:ascii="Consolas" w:eastAsia="Times New Roman" w:hAnsi="Consolas" w:cs="Times New Roman"/>
+          <w:color w:val="FFFFFF"/>
+          <w:kern w:val="0"/>
+          <w:sz w:val="23"/>
+          <w:szCs w:val="23"/>
+          <w:lang w:val="en-US" w:eastAsia="fr-FR"/>
+          <w14:ligatures w14:val="none"/>
+        </w:rPr>
+        <w:br/>
+        <w:t>{ id: 3, name: 'Amy', fav: 155},</w:t>
+      </w:r>
+      <w:r>
+        <w:rPr>
+          <w:rFonts w:ascii="Consolas" w:eastAsia="Times New Roman" w:hAnsi="Consolas" w:cs="Times New Roman"/>
+          <w:color w:val="FFFFFF"/>
+          <w:kern w:val="0"/>
+          <w:sz w:val="23"/>
+          <w:szCs w:val="23"/>
+          <w:lang w:val="en-US" w:eastAsia="fr-FR"/>
+          <w14:ligatures w14:val="none"/>
+        </w:rPr>
+        <w:br/>
+        <w:t>{ id: 4, name: 'Hannah', fav:},</w:t>
+      </w:r>
+      <w:r>
+        <w:rPr>
+          <w:rFonts w:ascii="Consolas" w:eastAsia="Times New Roman" w:hAnsi="Consolas" w:cs="Times New Roman"/>
+          <w:color w:val="FFFFFF"/>
+          <w:kern w:val="0"/>
+          <w:sz w:val="23"/>
+          <w:szCs w:val="23"/>
+          <w:lang w:val="en-US" w:eastAsia="fr-FR"/>
+          <w14:ligatures w14:val="none"/>
+        </w:rPr>
+        <w:br/>
+        <w:t>{ id: 5, name: 'Michael', fav:}</w:t>
+      </w:r>
+    </w:p>
+    <w:p>
+      <w:pPr>
+        <w:shd w:val="clear" w:color="auto" w:fill="E7E9EB"/>
+        <w:spacing w:after="150" w:line="240" w:lineRule="auto"/>
+        <w:outlineLvl w:val="2"/>
+        <w:rPr>
+          <w:rFonts w:ascii="Segoe UI" w:eastAsia="Times New Roman" w:hAnsi="Segoe UI" w:cs="Segoe UI"/>
+          <w:color w:val="000000"/>
+          <w:kern w:val="0"/>
+          <w:sz w:val="36"/>
+          <w:szCs w:val="36"/>
+          <w:lang w:val="en-US" w:eastAsia="fr-FR"/>
+          <w14:ligatures w14:val="none"/>
+        </w:rPr>
+      </w:pPr>
+      <w:r>
+        <w:rPr>
+          <w:rFonts w:ascii="Segoe UI" w:eastAsia="Times New Roman" w:hAnsi="Segoe UI" w:cs="Segoe UI"/>
+          <w:color w:val="000000"/>
+          <w:kern w:val="0"/>
+          <w:sz w:val="36"/>
+          <w:szCs w:val="36"/>
+          <w:lang w:val="en-US" w:eastAsia="fr-FR"/>
+          <w14:ligatures w14:val="none"/>
+        </w:rPr>
+        <w:t>products</w:t>
+      </w:r>
+    </w:p>
+    <w:p>
+      <w:pPr>
+        <w:shd w:val="clear" w:color="auto" w:fill="000000"/>
+        <w:spacing w:line="240" w:lineRule="auto"/>
+        <w:rPr>
+          <w:rFonts w:ascii="Consolas" w:eastAsia="Times New Roman" w:hAnsi="Consolas" w:cs="Times New Roman"/>
+          <w:color w:val="FFFFFF"/>
+          <w:kern w:val="0"/>
+          <w:sz w:val="23"/>
+          <w:szCs w:val="23"/>
+          <w:lang w:val="en-US" w:eastAsia="fr-FR"/>
+          <w14:ligatures w14:val="none"/>
+        </w:rPr>
+      </w:pPr>
+      <w:r>
+        <w:rPr>
+          <w:rFonts w:ascii="Consolas" w:eastAsia="Times New Roman" w:hAnsi="Consolas" w:cs="Times New Roman"/>
+          <w:color w:val="FFFFFF"/>
+          <w:kern w:val="0"/>
+          <w:sz w:val="23"/>
+          <w:szCs w:val="23"/>
+          <w:lang w:val="en-US" w:eastAsia="fr-FR"/>
+          <w14:ligatures w14:val="none"/>
+        </w:rPr>
+        <w:t>{ id: 154, name: 'Chocolate Heaven' },</w:t>
+      </w:r>
+      <w:r>
+        <w:rPr>
+          <w:rFonts w:ascii="Consolas" w:eastAsia="Times New Roman" w:hAnsi="Consolas" w:cs="Times New Roman"/>
+          <w:color w:val="FFFFFF"/>
+          <w:kern w:val="0"/>
+          <w:sz w:val="23"/>
+          <w:szCs w:val="23"/>
+          <w:lang w:val="en-US" w:eastAsia="fr-FR"/>
+          <w14:ligatures w14:val="none"/>
+        </w:rPr>
+        <w:br/>
+        <w:t>{ id: 155, name: 'Tasty Lemons' },</w:t>
+      </w:r>
+      <w:r>
+        <w:rPr>
+          <w:rFonts w:ascii="Consolas" w:eastAsia="Times New Roman" w:hAnsi="Consolas" w:cs="Times New Roman"/>
+          <w:color w:val="FFFFFF"/>
+          <w:kern w:val="0"/>
+          <w:sz w:val="23"/>
+          <w:szCs w:val="23"/>
+          <w:lang w:val="en-US" w:eastAsia="fr-FR"/>
+          <w14:ligatures w14:val="none"/>
+        </w:rPr>
+        <w:br/>
+        <w:t>{ id: 156, name: 'Vanilla Dreams' }</w:t>
+      </w:r>
+    </w:p>
+    <w:p>
+      <w:pPr>
+        <w:shd w:val="clear" w:color="auto" w:fill="FFFFFF"/>
+        <w:spacing w:before="288" w:after="288" w:line="240" w:lineRule="auto"/>
+        <w:rPr>
+          <w:rFonts w:ascii="Verdana" w:eastAsia="Times New Roman" w:hAnsi="Verdana" w:cs="Times New Roman"/>
+          <w:color w:val="000000"/>
+          <w:kern w:val="0"/>
+          <w:sz w:val="23"/>
+          <w:szCs w:val="23"/>
+          <w:lang w:val="en-US" w:eastAsia="fr-FR"/>
+          <w14:ligatures w14:val="none"/>
+        </w:rPr>
+      </w:pPr>
+      <w:r>
+        <w:rPr>
+          <w:rFonts w:ascii="Verdana" w:eastAsia="Times New Roman" w:hAnsi="Verdana" w:cs="Times New Roman"/>
+          <w:color w:val="000000"/>
+          <w:kern w:val="0"/>
+          <w:sz w:val="23"/>
+          <w:szCs w:val="23"/>
+          <w:lang w:val="en-US" w:eastAsia="fr-FR"/>
+          <w14:ligatures w14:val="none"/>
+        </w:rPr>
+        <w:t>These two tables can be combined by using users' </w:t>
+      </w:r>
+      <w:r>
+        <w:rPr>
+          <w:rFonts w:ascii="Consolas" w:eastAsia="Times New Roman" w:hAnsi="Consolas" w:cs="Courier New"/>
+          <w:color w:val="DC143C"/>
+          <w:kern w:val="0"/>
+          <w:sz w:val="20"/>
+          <w:szCs w:val="20"/>
+          <w:lang w:val="en-US" w:eastAsia="fr-FR"/>
+          <w14:ligatures w14:val="none"/>
+        </w:rPr>
+        <w:t>fav</w:t>
+      </w:r>
+      <w:r>
+        <w:rPr>
+          <w:rFonts w:ascii="Verdana" w:eastAsia="Times New Roman" w:hAnsi="Verdana" w:cs="Times New Roman"/>
+          <w:color w:val="000000"/>
+          <w:kern w:val="0"/>
+          <w:sz w:val="23"/>
+          <w:szCs w:val="23"/>
+          <w:lang w:val="en-US" w:eastAsia="fr-FR"/>
+          <w14:ligatures w14:val="none"/>
+        </w:rPr>
+        <w:t> field and products' </w:t>
+      </w:r>
+      <w:r>
+        <w:rPr>
+          <w:rFonts w:ascii="Consolas" w:eastAsia="Times New Roman" w:hAnsi="Consolas" w:cs="Courier New"/>
+          <w:color w:val="DC143C"/>
+          <w:kern w:val="0"/>
+          <w:sz w:val="20"/>
+          <w:szCs w:val="20"/>
+          <w:lang w:val="en-US" w:eastAsia="fr-FR"/>
+          <w14:ligatures w14:val="none"/>
+        </w:rPr>
+        <w:t>id</w:t>
+      </w:r>
+      <w:r>
+        <w:rPr>
+          <w:rFonts w:ascii="Verdana" w:eastAsia="Times New Roman" w:hAnsi="Verdana" w:cs="Times New Roman"/>
+          <w:color w:val="000000"/>
+          <w:kern w:val="0"/>
+          <w:sz w:val="23"/>
+          <w:szCs w:val="23"/>
+          <w:lang w:val="en-US" w:eastAsia="fr-FR"/>
+          <w14:ligatures w14:val="none"/>
+        </w:rPr>
+        <w:t> field.</w:t>
+      </w:r>
+    </w:p>
+    <w:p>
+      <w:pPr>
+        <w:shd w:val="clear" w:color="auto" w:fill="E7E9EB"/>
+        <w:spacing w:after="150" w:line="240" w:lineRule="auto"/>
+        <w:outlineLvl w:val="2"/>
+        <w:rPr>
+          <w:rFonts w:ascii="Segoe UI" w:eastAsia="Times New Roman" w:hAnsi="Segoe UI" w:cs="Segoe UI"/>
+          <w:color w:val="000000"/>
+          <w:kern w:val="0"/>
+          <w:sz w:val="36"/>
+          <w:szCs w:val="36"/>
+          <w:lang w:val="en-US" w:eastAsia="fr-FR"/>
+          <w14:ligatures w14:val="none"/>
+        </w:rPr>
+      </w:pPr>
+      <w:r>
+        <w:rPr>
+          <w:rFonts w:ascii="Segoe UI" w:eastAsia="Times New Roman" w:hAnsi="Segoe UI" w:cs="Segoe UI"/>
+          <w:color w:val="000000"/>
+          <w:kern w:val="0"/>
+          <w:sz w:val="36"/>
+          <w:szCs w:val="36"/>
+          <w:lang w:val="en-US" w:eastAsia="fr-FR"/>
+          <w14:ligatures w14:val="none"/>
+        </w:rPr>
+        <w:t>Example</w:t>
+      </w:r>
+    </w:p>
+    <w:p>
+      <w:pPr>
+        <w:shd w:val="clear" w:color="auto" w:fill="E7E9EB"/>
+        <w:spacing w:before="240" w:after="240" w:line="240" w:lineRule="auto"/>
+        <w:rPr>
+          <w:rFonts w:ascii="Verdana" w:eastAsia="Times New Roman" w:hAnsi="Verdana" w:cs="Times New Roman"/>
+          <w:color w:val="000000"/>
+          <w:kern w:val="0"/>
+          <w:sz w:val="23"/>
+          <w:szCs w:val="23"/>
+          <w:lang w:val="en-US" w:eastAsia="fr-FR"/>
+          <w14:ligatures w14:val="none"/>
+        </w:rPr>
+      </w:pPr>
+      <w:r>
+        <w:rPr>
+          <w:rFonts w:ascii="Verdana" w:eastAsia="Times New Roman" w:hAnsi="Verdana" w:cs="Times New Roman"/>
+          <w:color w:val="000000"/>
+          <w:kern w:val="0"/>
+          <w:sz w:val="23"/>
+          <w:szCs w:val="23"/>
+          <w:lang w:val="en-US" w:eastAsia="fr-FR"/>
+          <w14:ligatures w14:val="none"/>
+        </w:rPr>
+        <w:t>Join users and products to see the name of the users favorite product:</w:t>
+      </w:r>
+    </w:p>
+    <w:p>
+      <w:pPr>
+        <w:shd w:val="clear" w:color="auto" w:fill="FFFFFF"/>
+        <w:spacing w:line="240" w:lineRule="auto"/>
+        <w:rPr>
+          <w:rFonts w:ascii="Consolas" w:eastAsia="Times New Roman" w:hAnsi="Consolas" w:cs="Times New Roman"/>
+          <w:color w:val="000000"/>
+          <w:kern w:val="0"/>
+          <w:sz w:val="23"/>
+          <w:szCs w:val="23"/>
+          <w:lang w:val="en-US" w:eastAsia="fr-FR"/>
+          <w14:ligatures w14:val="none"/>
+        </w:rPr>
+      </w:pPr>
+      <w:r>
+        <w:rPr>
+          <w:rFonts w:ascii="Consolas" w:eastAsia="Times New Roman" w:hAnsi="Consolas" w:cs="Times New Roman"/>
+          <w:color w:val="0000CD"/>
+          <w:kern w:val="0"/>
+          <w:sz w:val="23"/>
+          <w:szCs w:val="23"/>
+          <w:lang w:val="en-US" w:eastAsia="fr-FR"/>
+          <w14:ligatures w14:val="none"/>
+        </w:rPr>
+        <w:t>import</w:t>
+      </w:r>
+      <w:r>
+        <w:rPr>
+          <w:rFonts w:ascii="Consolas" w:eastAsia="Times New Roman" w:hAnsi="Consolas" w:cs="Times New Roman"/>
+          <w:color w:val="000000"/>
+          <w:kern w:val="0"/>
+          <w:sz w:val="23"/>
+          <w:szCs w:val="23"/>
+          <w:lang w:val="en-US" w:eastAsia="fr-FR"/>
+          <w14:ligatures w14:val="none"/>
+        </w:rPr>
+        <w:t> mysql.connector</w:t>
+      </w:r>
+      <w:r>
+        <w:rPr>
+          <w:rFonts w:ascii="Consolas" w:eastAsia="Times New Roman" w:hAnsi="Consolas" w:cs="Times New Roman"/>
+          <w:color w:val="000000"/>
+          <w:kern w:val="0"/>
+          <w:sz w:val="23"/>
+          <w:szCs w:val="23"/>
+          <w:lang w:val="en-US" w:eastAsia="fr-FR"/>
+          <w14:ligatures w14:val="none"/>
+        </w:rPr>
+        <w:br/>
+      </w:r>
+      <w:r>
+        <w:rPr>
+          <w:rFonts w:ascii="Consolas" w:eastAsia="Times New Roman" w:hAnsi="Consolas" w:cs="Times New Roman"/>
+          <w:color w:val="000000"/>
+          <w:kern w:val="0"/>
+          <w:sz w:val="23"/>
+          <w:szCs w:val="23"/>
+          <w:lang w:val="en-US" w:eastAsia="fr-FR"/>
+          <w14:ligatures w14:val="none"/>
+        </w:rPr>
+        <w:br/>
+        <w:t>mydb = mysql.connector.connect(</w:t>
+      </w:r>
+      <w:r>
+        <w:rPr>
+          <w:rFonts w:ascii="Consolas" w:eastAsia="Times New Roman" w:hAnsi="Consolas" w:cs="Times New Roman"/>
+          <w:color w:val="000000"/>
+          <w:kern w:val="0"/>
+          <w:sz w:val="23"/>
+          <w:szCs w:val="23"/>
+          <w:lang w:val="en-US" w:eastAsia="fr-FR"/>
+          <w14:ligatures w14:val="none"/>
+        </w:rPr>
+        <w:br/>
+        <w:t>  host=</w:t>
+      </w:r>
+      <w:r>
+        <w:rPr>
+          <w:rFonts w:ascii="Consolas" w:eastAsia="Times New Roman" w:hAnsi="Consolas" w:cs="Times New Roman"/>
+          <w:color w:val="A52A2A"/>
+          <w:kern w:val="0"/>
+          <w:sz w:val="23"/>
+          <w:szCs w:val="23"/>
+          <w:lang w:val="en-US" w:eastAsia="fr-FR"/>
+          <w14:ligatures w14:val="none"/>
+        </w:rPr>
+        <w:t>"localhost"</w:t>
+      </w:r>
+      <w:r>
+        <w:rPr>
+          <w:rFonts w:ascii="Consolas" w:eastAsia="Times New Roman" w:hAnsi="Consolas" w:cs="Times New Roman"/>
+          <w:color w:val="000000"/>
+          <w:kern w:val="0"/>
+          <w:sz w:val="23"/>
+          <w:szCs w:val="23"/>
+          <w:lang w:val="en-US" w:eastAsia="fr-FR"/>
+          <w14:ligatures w14:val="none"/>
+        </w:rPr>
+        <w:t>,</w:t>
+      </w:r>
+      <w:r>
+        <w:rPr>
+          <w:rFonts w:ascii="Consolas" w:eastAsia="Times New Roman" w:hAnsi="Consolas" w:cs="Times New Roman"/>
+          <w:color w:val="000000"/>
+          <w:kern w:val="0"/>
+          <w:sz w:val="23"/>
+          <w:szCs w:val="23"/>
+          <w:lang w:val="en-US" w:eastAsia="fr-FR"/>
+          <w14:ligatures w14:val="none"/>
+        </w:rPr>
+        <w:br/>
+        <w:t> </w:t>
+      </w:r>
+      <w:r>
+        <w:rPr>
+          <w:rFonts w:ascii="Consolas" w:eastAsia="Times New Roman" w:hAnsi="Consolas" w:cs="Times New Roman"/>
+          <w:color w:val="FF0000"/>
+          <w:kern w:val="0"/>
+          <w:sz w:val="23"/>
+          <w:szCs w:val="23"/>
+          <w:lang w:val="en-US" w:eastAsia="fr-FR"/>
+          <w14:ligatures w14:val="none"/>
+        </w:rPr>
+        <w:t> </w:t>
+      </w:r>
+      <w:r>
+        <w:rPr>
+          <w:rFonts w:ascii="Consolas" w:eastAsia="Times New Roman" w:hAnsi="Consolas" w:cs="Times New Roman"/>
+          <w:color w:val="000000"/>
+          <w:kern w:val="0"/>
+          <w:sz w:val="23"/>
+          <w:szCs w:val="23"/>
+          <w:lang w:val="en-US" w:eastAsia="fr-FR"/>
+          <w14:ligatures w14:val="none"/>
+        </w:rPr>
+        <w:t>user=</w:t>
+      </w:r>
+      <w:r>
+        <w:rPr>
+          <w:rFonts w:ascii="Consolas" w:eastAsia="Times New Roman" w:hAnsi="Consolas" w:cs="Times New Roman"/>
+          <w:color w:val="A52A2A"/>
+          <w:kern w:val="0"/>
+          <w:sz w:val="23"/>
+          <w:szCs w:val="23"/>
+          <w:lang w:val="en-US" w:eastAsia="fr-FR"/>
+          <w14:ligatures w14:val="none"/>
+        </w:rPr>
+        <w:t>"</w:t>
+      </w:r>
+      <w:r>
+        <w:rPr>
+          <w:rFonts w:ascii="Consolas" w:eastAsia="Times New Roman" w:hAnsi="Consolas" w:cs="Times New Roman"/>
+          <w:i/>
+          <w:iCs/>
+          <w:color w:val="A52A2A"/>
+          <w:kern w:val="0"/>
+          <w:sz w:val="23"/>
+          <w:szCs w:val="23"/>
+          <w:lang w:val="en-US" w:eastAsia="fr-FR"/>
+          <w14:ligatures w14:val="none"/>
+        </w:rPr>
+        <w:t>yourusername</w:t>
+      </w:r>
+      <w:r>
+        <w:rPr>
+          <w:rFonts w:ascii="Consolas" w:eastAsia="Times New Roman" w:hAnsi="Consolas" w:cs="Times New Roman"/>
+          <w:color w:val="A52A2A"/>
+          <w:kern w:val="0"/>
+          <w:sz w:val="23"/>
+          <w:szCs w:val="23"/>
+          <w:lang w:val="en-US" w:eastAsia="fr-FR"/>
+          <w14:ligatures w14:val="none"/>
+        </w:rPr>
+        <w:t>"</w:t>
+      </w:r>
+      <w:r>
+        <w:rPr>
+          <w:rFonts w:ascii="Consolas" w:eastAsia="Times New Roman" w:hAnsi="Consolas" w:cs="Times New Roman"/>
+          <w:color w:val="000000"/>
+          <w:kern w:val="0"/>
+          <w:sz w:val="23"/>
+          <w:szCs w:val="23"/>
+          <w:lang w:val="en-US" w:eastAsia="fr-FR"/>
+          <w14:ligatures w14:val="none"/>
+        </w:rPr>
+        <w:t>,</w:t>
+      </w:r>
+      <w:r>
+        <w:rPr>
+          <w:rFonts w:ascii="Consolas" w:eastAsia="Times New Roman" w:hAnsi="Consolas" w:cs="Times New Roman"/>
+          <w:color w:val="000000"/>
+          <w:kern w:val="0"/>
+          <w:sz w:val="23"/>
+          <w:szCs w:val="23"/>
+          <w:lang w:val="en-US" w:eastAsia="fr-FR"/>
+          <w14:ligatures w14:val="none"/>
+        </w:rPr>
+        <w:br/>
+        <w:t>  password=</w:t>
+      </w:r>
+      <w:r>
+        <w:rPr>
+          <w:rFonts w:ascii="Consolas" w:eastAsia="Times New Roman" w:hAnsi="Consolas" w:cs="Times New Roman"/>
+          <w:color w:val="A52A2A"/>
+          <w:kern w:val="0"/>
+          <w:sz w:val="23"/>
+          <w:szCs w:val="23"/>
+          <w:lang w:val="en-US" w:eastAsia="fr-FR"/>
+          <w14:ligatures w14:val="none"/>
+        </w:rPr>
+        <w:t>"</w:t>
+      </w:r>
+      <w:r>
+        <w:rPr>
+          <w:rFonts w:ascii="Consolas" w:eastAsia="Times New Roman" w:hAnsi="Consolas" w:cs="Times New Roman"/>
+          <w:i/>
+          <w:iCs/>
+          <w:color w:val="A52A2A"/>
+          <w:kern w:val="0"/>
+          <w:sz w:val="23"/>
+          <w:szCs w:val="23"/>
+          <w:lang w:val="en-US" w:eastAsia="fr-FR"/>
+          <w14:ligatures w14:val="none"/>
+        </w:rPr>
+        <w:t>yourpassword</w:t>
+      </w:r>
+      <w:r>
+        <w:rPr>
+          <w:rFonts w:ascii="Consolas" w:eastAsia="Times New Roman" w:hAnsi="Consolas" w:cs="Times New Roman"/>
+          <w:color w:val="A52A2A"/>
+          <w:kern w:val="0"/>
+          <w:sz w:val="23"/>
+          <w:szCs w:val="23"/>
+          <w:lang w:val="en-US" w:eastAsia="fr-FR"/>
+          <w14:ligatures w14:val="none"/>
+        </w:rPr>
+        <w:t>"</w:t>
+      </w:r>
+      <w:r>
+        <w:rPr>
+          <w:rFonts w:ascii="Consolas" w:eastAsia="Times New Roman" w:hAnsi="Consolas" w:cs="Times New Roman"/>
+          <w:color w:val="000000"/>
+          <w:kern w:val="0"/>
+          <w:sz w:val="23"/>
+          <w:szCs w:val="23"/>
+          <w:lang w:val="en-US" w:eastAsia="fr-FR"/>
+          <w14:ligatures w14:val="none"/>
+        </w:rPr>
+        <w:t>,</w:t>
+      </w:r>
+      <w:r>
+        <w:rPr>
+          <w:rFonts w:ascii="Consolas" w:eastAsia="Times New Roman" w:hAnsi="Consolas" w:cs="Times New Roman"/>
+          <w:color w:val="000000"/>
+          <w:kern w:val="0"/>
+          <w:sz w:val="23"/>
+          <w:szCs w:val="23"/>
+          <w:lang w:val="en-US" w:eastAsia="fr-FR"/>
+          <w14:ligatures w14:val="none"/>
+        </w:rPr>
+        <w:br/>
+        <w:t>  database=</w:t>
+      </w:r>
+      <w:r>
+        <w:rPr>
+          <w:rFonts w:ascii="Consolas" w:eastAsia="Times New Roman" w:hAnsi="Consolas" w:cs="Times New Roman"/>
+          <w:color w:val="A52A2A"/>
+          <w:kern w:val="0"/>
+          <w:sz w:val="23"/>
+          <w:szCs w:val="23"/>
+          <w:lang w:val="en-US" w:eastAsia="fr-FR"/>
+          <w14:ligatures w14:val="none"/>
+        </w:rPr>
+        <w:t>"mydatabase"</w:t>
+      </w:r>
+      <w:r>
+        <w:rPr>
+          <w:rFonts w:ascii="Consolas" w:eastAsia="Times New Roman" w:hAnsi="Consolas" w:cs="Times New Roman"/>
+          <w:color w:val="000000"/>
+          <w:kern w:val="0"/>
+          <w:sz w:val="23"/>
+          <w:szCs w:val="23"/>
+          <w:lang w:val="en-US" w:eastAsia="fr-FR"/>
+          <w14:ligatures w14:val="none"/>
+        </w:rPr>
+        <w:br/>
+        <w:t>)</w:t>
+      </w:r>
+      <w:r>
+        <w:rPr>
+          <w:rFonts w:ascii="Consolas" w:eastAsia="Times New Roman" w:hAnsi="Consolas" w:cs="Times New Roman"/>
+          <w:color w:val="000000"/>
+          <w:kern w:val="0"/>
+          <w:sz w:val="23"/>
+          <w:szCs w:val="23"/>
+          <w:lang w:val="en-US" w:eastAsia="fr-FR"/>
+          <w14:ligatures w14:val="none"/>
+        </w:rPr>
+        <w:br/>
+      </w:r>
+      <w:r>
+        <w:rPr>
+          <w:rFonts w:ascii="Consolas" w:eastAsia="Times New Roman" w:hAnsi="Consolas" w:cs="Times New Roman"/>
+          <w:color w:val="000000"/>
+          <w:kern w:val="0"/>
+          <w:sz w:val="23"/>
+          <w:szCs w:val="23"/>
+          <w:lang w:val="en-US" w:eastAsia="fr-FR"/>
+          <w14:ligatures w14:val="none"/>
+        </w:rPr>
+        <w:br/>
+        <w:t>mycursor = mydb.cursor()</w:t>
+      </w:r>
+      <w:r>
+        <w:rPr>
+          <w:rFonts w:ascii="Consolas" w:eastAsia="Times New Roman" w:hAnsi="Consolas" w:cs="Times New Roman"/>
+          <w:color w:val="000000"/>
+          <w:kern w:val="0"/>
+          <w:sz w:val="23"/>
+          <w:szCs w:val="23"/>
+          <w:lang w:val="en-US" w:eastAsia="fr-FR"/>
+          <w14:ligatures w14:val="none"/>
+        </w:rPr>
+        <w:br/>
+      </w:r>
+      <w:r>
+        <w:rPr>
+          <w:rFonts w:ascii="Consolas" w:eastAsia="Times New Roman" w:hAnsi="Consolas" w:cs="Times New Roman"/>
+          <w:color w:val="000000"/>
+          <w:kern w:val="0"/>
+          <w:sz w:val="23"/>
+          <w:szCs w:val="23"/>
+          <w:lang w:val="en-US" w:eastAsia="fr-FR"/>
+          <w14:ligatures w14:val="none"/>
+        </w:rPr>
+        <w:br/>
+        <w:t>sql = </w:t>
+      </w:r>
+      <w:r>
+        <w:rPr>
+          <w:rFonts w:ascii="Consolas" w:eastAsia="Times New Roman" w:hAnsi="Consolas" w:cs="Times New Roman"/>
+          <w:color w:val="A52A2A"/>
+          <w:kern w:val="0"/>
+          <w:sz w:val="23"/>
+          <w:szCs w:val="23"/>
+          <w:lang w:val="en-US" w:eastAsia="fr-FR"/>
+          <w14:ligatures w14:val="none"/>
+        </w:rPr>
+        <w:t>"SELECT \</w:t>
+      </w:r>
+      <w:r>
+        <w:rPr>
+          <w:rFonts w:ascii="Consolas" w:eastAsia="Times New Roman" w:hAnsi="Consolas" w:cs="Times New Roman"/>
+          <w:color w:val="A52A2A"/>
+          <w:kern w:val="0"/>
+          <w:sz w:val="23"/>
+          <w:szCs w:val="23"/>
+          <w:lang w:val="en-US" w:eastAsia="fr-FR"/>
+          <w14:ligatures w14:val="none"/>
+        </w:rPr>
+        <w:br/>
+        <w:t>  users.name AS user, \</w:t>
+      </w:r>
+      <w:r>
+        <w:rPr>
+          <w:rFonts w:ascii="Consolas" w:eastAsia="Times New Roman" w:hAnsi="Consolas" w:cs="Times New Roman"/>
+          <w:color w:val="A52A2A"/>
+          <w:kern w:val="0"/>
+          <w:sz w:val="23"/>
+          <w:szCs w:val="23"/>
+          <w:lang w:val="en-US" w:eastAsia="fr-FR"/>
+          <w14:ligatures w14:val="none"/>
+        </w:rPr>
+        <w:br/>
+        <w:t>  products.name AS favorite \</w:t>
+      </w:r>
+      <w:r>
+        <w:rPr>
+          <w:rFonts w:ascii="Consolas" w:eastAsia="Times New Roman" w:hAnsi="Consolas" w:cs="Times New Roman"/>
+          <w:color w:val="A52A2A"/>
+          <w:kern w:val="0"/>
+          <w:sz w:val="23"/>
+          <w:szCs w:val="23"/>
+          <w:lang w:val="en-US" w:eastAsia="fr-FR"/>
+          <w14:ligatures w14:val="none"/>
+        </w:rPr>
+        <w:br/>
+        <w:t>  FROM users \</w:t>
+      </w:r>
+      <w:r>
+        <w:rPr>
+          <w:rFonts w:ascii="Consolas" w:eastAsia="Times New Roman" w:hAnsi="Consolas" w:cs="Times New Roman"/>
+          <w:color w:val="A52A2A"/>
+          <w:kern w:val="0"/>
+          <w:sz w:val="23"/>
+          <w:szCs w:val="23"/>
+          <w:lang w:val="en-US" w:eastAsia="fr-FR"/>
+          <w14:ligatures w14:val="none"/>
+        </w:rPr>
+        <w:br/>
+        <w:t>  INNER JOIN products ON users.fav = products.id"</w:t>
+      </w:r>
+      <w:r>
+        <w:rPr>
+          <w:rFonts w:ascii="Consolas" w:eastAsia="Times New Roman" w:hAnsi="Consolas" w:cs="Times New Roman"/>
+          <w:color w:val="000000"/>
+          <w:kern w:val="0"/>
+          <w:sz w:val="23"/>
+          <w:szCs w:val="23"/>
+          <w:lang w:val="en-US" w:eastAsia="fr-FR"/>
+          <w14:ligatures w14:val="none"/>
+        </w:rPr>
+        <w:br/>
+      </w:r>
+      <w:r>
+        <w:rPr>
+          <w:rFonts w:ascii="Consolas" w:eastAsia="Times New Roman" w:hAnsi="Consolas" w:cs="Times New Roman"/>
+          <w:color w:val="000000"/>
+          <w:kern w:val="0"/>
+          <w:sz w:val="23"/>
+          <w:szCs w:val="23"/>
+          <w:lang w:val="en-US" w:eastAsia="fr-FR"/>
+          <w14:ligatures w14:val="none"/>
+        </w:rPr>
+        <w:br/>
+        <w:t>mycursor.execute(sql)</w:t>
+      </w:r>
+      <w:r>
+        <w:rPr>
+          <w:rFonts w:ascii="Consolas" w:eastAsia="Times New Roman" w:hAnsi="Consolas" w:cs="Times New Roman"/>
+          <w:color w:val="000000"/>
+          <w:kern w:val="0"/>
+          <w:sz w:val="23"/>
+          <w:szCs w:val="23"/>
+          <w:lang w:val="en-US" w:eastAsia="fr-FR"/>
+          <w14:ligatures w14:val="none"/>
+        </w:rPr>
+        <w:br/>
+      </w:r>
+      <w:r>
+        <w:rPr>
+          <w:rFonts w:ascii="Consolas" w:eastAsia="Times New Roman" w:hAnsi="Consolas" w:cs="Times New Roman"/>
+          <w:color w:val="000000"/>
+          <w:kern w:val="0"/>
+          <w:sz w:val="23"/>
+          <w:szCs w:val="23"/>
+          <w:lang w:val="en-US" w:eastAsia="fr-FR"/>
+          <w14:ligatures w14:val="none"/>
+        </w:rPr>
+        <w:br/>
+        <w:t>myresult = mycursor.fetchall()</w:t>
+      </w:r>
+      <w:r>
+        <w:rPr>
+          <w:rFonts w:ascii="Consolas" w:eastAsia="Times New Roman" w:hAnsi="Consolas" w:cs="Times New Roman"/>
+          <w:color w:val="000000"/>
+          <w:kern w:val="0"/>
+          <w:sz w:val="23"/>
+          <w:szCs w:val="23"/>
+          <w:lang w:val="en-US" w:eastAsia="fr-FR"/>
+          <w14:ligatures w14:val="none"/>
+        </w:rPr>
+        <w:br/>
+      </w:r>
+      <w:r>
+        <w:rPr>
+          <w:rFonts w:ascii="Consolas" w:eastAsia="Times New Roman" w:hAnsi="Consolas" w:cs="Times New Roman"/>
+          <w:color w:val="000000"/>
+          <w:kern w:val="0"/>
+          <w:sz w:val="23"/>
+          <w:szCs w:val="23"/>
+          <w:lang w:val="en-US" w:eastAsia="fr-FR"/>
+          <w14:ligatures w14:val="none"/>
+        </w:rPr>
+        <w:br/>
+      </w:r>
+      <w:r>
+        <w:rPr>
+          <w:rFonts w:ascii="Consolas" w:eastAsia="Times New Roman" w:hAnsi="Consolas" w:cs="Times New Roman"/>
+          <w:color w:val="0000CD"/>
+          <w:kern w:val="0"/>
+          <w:sz w:val="23"/>
+          <w:szCs w:val="23"/>
+          <w:lang w:val="en-US" w:eastAsia="fr-FR"/>
+          <w14:ligatures w14:val="none"/>
+        </w:rPr>
+        <w:t>for</w:t>
+      </w:r>
+      <w:r>
+        <w:rPr>
+          <w:rFonts w:ascii="Consolas" w:eastAsia="Times New Roman" w:hAnsi="Consolas" w:cs="Times New Roman"/>
+          <w:color w:val="000000"/>
+          <w:kern w:val="0"/>
+          <w:sz w:val="23"/>
+          <w:szCs w:val="23"/>
+          <w:lang w:val="en-US" w:eastAsia="fr-FR"/>
+          <w14:ligatures w14:val="none"/>
+        </w:rPr>
+        <w:t> x </w:t>
+      </w:r>
+      <w:r>
+        <w:rPr>
+          <w:rFonts w:ascii="Consolas" w:eastAsia="Times New Roman" w:hAnsi="Consolas" w:cs="Times New Roman"/>
+          <w:color w:val="0000CD"/>
+          <w:kern w:val="0"/>
+          <w:sz w:val="23"/>
+          <w:szCs w:val="23"/>
+          <w:lang w:val="en-US" w:eastAsia="fr-FR"/>
+          <w14:ligatures w14:val="none"/>
+        </w:rPr>
+        <w:t>in</w:t>
+      </w:r>
+      <w:r>
+        <w:rPr>
+          <w:rFonts w:ascii="Consolas" w:eastAsia="Times New Roman" w:hAnsi="Consolas" w:cs="Times New Roman"/>
+          <w:color w:val="000000"/>
+          <w:kern w:val="0"/>
+          <w:sz w:val="23"/>
+          <w:szCs w:val="23"/>
+          <w:lang w:val="en-US" w:eastAsia="fr-FR"/>
+          <w14:ligatures w14:val="none"/>
+        </w:rPr>
+        <w:t> myresult:</w:t>
+      </w:r>
+      <w:r>
+        <w:rPr>
+          <w:rFonts w:ascii="Consolas" w:eastAsia="Times New Roman" w:hAnsi="Consolas" w:cs="Times New Roman"/>
+          <w:color w:val="000000"/>
+          <w:kern w:val="0"/>
+          <w:sz w:val="23"/>
+          <w:szCs w:val="23"/>
+          <w:lang w:val="en-US" w:eastAsia="fr-FR"/>
+          <w14:ligatures w14:val="none"/>
+        </w:rPr>
+        <w:br/>
+        <w:t>  print(x)</w:t>
+      </w:r>
+    </w:p>
+    <w:p>
+      <w:pPr>
+        <w:shd w:val="clear" w:color="auto" w:fill="E7E9EB"/>
+        <w:spacing w:line="240" w:lineRule="auto"/>
+        <w:rPr>
+          <w:rFonts w:ascii="Verdana" w:eastAsia="Times New Roman" w:hAnsi="Verdana" w:cs="Times New Roman"/>
+          <w:color w:val="000000"/>
+          <w:kern w:val="0"/>
+          <w:sz w:val="23"/>
+          <w:szCs w:val="23"/>
+          <w:lang w:val="en-US" w:eastAsia="fr-FR"/>
+          <w14:ligatures w14:val="none"/>
+        </w:rPr>
+      </w:pPr>
+      <w:hyperlink r:id="rId119" w:tgtFrame="_blank" w:history="1">
+        <w:r>
+          <w:rPr>
+            <w:rFonts w:ascii="Source Sans Pro" w:eastAsia="Times New Roman" w:hAnsi="Source Sans Pro" w:cs="Times New Roman"/>
+            <w:color w:val="FFFFFF"/>
+            <w:kern w:val="0"/>
+            <w:sz w:val="26"/>
+            <w:szCs w:val="26"/>
+            <w:u w:val="single"/>
+            <w:bdr w:val="none" w:sz="0" w:space="0" w:color="auto" w:frame="1"/>
+            <w:shd w:val="clear" w:color="auto" w:fill="4CAF50"/>
+            <w:lang w:val="en-US" w:eastAsia="fr-FR"/>
+            <w14:ligatures w14:val="none"/>
+          </w:rPr>
+          <w:t>Run example »</w:t>
+        </w:r>
+      </w:hyperlink>
+    </w:p>
+    <w:p>
+      <w:pPr>
+        <w:shd w:val="clear" w:color="auto" w:fill="FFFFCC"/>
+        <w:spacing w:line="240" w:lineRule="auto"/>
+        <w:rPr>
+          <w:rFonts w:ascii="Verdana" w:eastAsia="Times New Roman" w:hAnsi="Verdana" w:cs="Times New Roman"/>
+          <w:color w:val="000000"/>
+          <w:kern w:val="0"/>
+          <w:sz w:val="23"/>
+          <w:szCs w:val="23"/>
+          <w:lang w:val="en-US" w:eastAsia="fr-FR"/>
+          <w14:ligatures w14:val="none"/>
+        </w:rPr>
+      </w:pPr>
+      <w:r>
+        <w:rPr>
+          <w:rFonts w:ascii="Verdana" w:eastAsia="Times New Roman" w:hAnsi="Verdana" w:cs="Times New Roman"/>
+          <w:b/>
+          <w:bCs/>
+          <w:color w:val="000000"/>
+          <w:kern w:val="0"/>
+          <w:sz w:val="23"/>
+          <w:szCs w:val="23"/>
+          <w:lang w:val="en-US" w:eastAsia="fr-FR"/>
+          <w14:ligatures w14:val="none"/>
+        </w:rPr>
+        <w:t>Note:</w:t>
+      </w:r>
+      <w:r>
+        <w:rPr>
+          <w:rFonts w:ascii="Verdana" w:eastAsia="Times New Roman" w:hAnsi="Verdana" w:cs="Times New Roman"/>
+          <w:color w:val="000000"/>
+          <w:kern w:val="0"/>
+          <w:sz w:val="23"/>
+          <w:szCs w:val="23"/>
+          <w:lang w:val="en-US" w:eastAsia="fr-FR"/>
+          <w14:ligatures w14:val="none"/>
+        </w:rPr>
+        <w:t> You can use JOIN instead of INNER JOIN. They will both give you the same result.</w:t>
+      </w:r>
+    </w:p>
+    <w:p>
+      <w:pPr>
+        <w:spacing w:before="300" w:after="300" w:line="240" w:lineRule="auto"/>
+        <w:rPr>
+          <w:rFonts w:ascii="Times New Roman" w:eastAsia="Times New Roman" w:hAnsi="Times New Roman" w:cs="Times New Roman"/>
+          <w:kern w:val="0"/>
+          <w:sz w:val="24"/>
+          <w:szCs w:val="24"/>
+          <w:lang w:eastAsia="fr-FR"/>
+          <w14:ligatures w14:val="none"/>
+        </w:rPr>
+      </w:pPr>
+      <w:r>
+        <w:rPr>
+          <w:rFonts w:ascii="Times New Roman" w:eastAsia="Times New Roman" w:hAnsi="Times New Roman" w:cs="Times New Roman"/>
+          <w:kern w:val="0"/>
+          <w:sz w:val="24"/>
+          <w:szCs w:val="24"/>
+          <w:lang w:eastAsia="fr-FR"/>
+          <w14:ligatures w14:val="none"/>
+        </w:rPr>
+        <w:pict w14:anchorId="5AC7F1D6">
+          <v:rect id="_x0000_i1136" style="width:0;height:0" o:hralign="center" o:hrstd="t" o:hrnoshade="t" o:hr="t" fillcolor="black" stroked="f"/>
+        </w:pict>
+      </w:r>
+    </w:p>
+    <w:p>
+      <w:pPr>
+        <w:shd w:val="clear" w:color="auto" w:fill="FFFFFF"/>
+        <w:spacing w:before="300" w:after="300" w:line="240" w:lineRule="auto"/>
+        <w:jc w:val="center"/>
+        <w:rPr>
+          <w:rFonts w:ascii="Verdana" w:eastAsia="Times New Roman" w:hAnsi="Verdana" w:cs="Times New Roman"/>
+          <w:color w:val="000000"/>
+          <w:kern w:val="0"/>
+          <w:sz w:val="18"/>
+          <w:szCs w:val="18"/>
+          <w:lang w:eastAsia="fr-FR"/>
+          <w14:ligatures w14:val="none"/>
+        </w:rPr>
+      </w:pPr>
+      <w:r>
+        <w:rPr>
+          <w:rFonts w:ascii="Verdana" w:eastAsia="Times New Roman" w:hAnsi="Verdana" w:cs="Times New Roman"/>
+          <w:color w:val="000000"/>
+          <w:kern w:val="0"/>
+          <w:sz w:val="18"/>
+          <w:szCs w:val="18"/>
+          <w:lang w:eastAsia="fr-FR"/>
+          <w14:ligatures w14:val="none"/>
+        </w:rPr>
+        <w:lastRenderedPageBreak/>
+        <w:t>ADVERTISEMENT</w:t>
+      </w:r>
+    </w:p>
+    <w:p>
+      <w:pPr>
+        <w:spacing w:before="300" w:after="300" w:line="240" w:lineRule="auto"/>
+        <w:rPr>
+          <w:rFonts w:ascii="Times New Roman" w:eastAsia="Times New Roman" w:hAnsi="Times New Roman" w:cs="Times New Roman"/>
+          <w:kern w:val="0"/>
+          <w:sz w:val="24"/>
+          <w:szCs w:val="24"/>
+          <w:lang w:eastAsia="fr-FR"/>
+          <w14:ligatures w14:val="none"/>
+        </w:rPr>
+      </w:pPr>
+      <w:r>
+        <w:rPr>
+          <w:rFonts w:ascii="Times New Roman" w:eastAsia="Times New Roman" w:hAnsi="Times New Roman" w:cs="Times New Roman"/>
+          <w:kern w:val="0"/>
+          <w:sz w:val="24"/>
+          <w:szCs w:val="24"/>
+          <w:lang w:eastAsia="fr-FR"/>
+          <w14:ligatures w14:val="none"/>
+        </w:rPr>
+        <w:pict w14:anchorId="43957C07">
+          <v:rect id="_x0000_i1137" style="width:0;height:0" o:hralign="center" o:hrstd="t" o:hrnoshade="t" o:hr="t" fillcolor="black" stroked="f"/>
+        </w:pict>
+      </w:r>
+    </w:p>
+    <w:p>
+      <w:pPr>
+        <w:shd w:val="clear" w:color="auto" w:fill="FFFFFF"/>
+        <w:spacing w:before="150" w:after="150" w:line="240" w:lineRule="auto"/>
+        <w:outlineLvl w:val="1"/>
+        <w:rPr>
+          <w:rFonts w:ascii="Segoe UI" w:eastAsia="Times New Roman" w:hAnsi="Segoe UI" w:cs="Segoe UI"/>
+          <w:color w:val="000000"/>
+          <w:kern w:val="0"/>
+          <w:sz w:val="48"/>
+          <w:szCs w:val="48"/>
+          <w:lang w:val="en-US" w:eastAsia="fr-FR"/>
+          <w14:ligatures w14:val="none"/>
+        </w:rPr>
+      </w:pPr>
+      <w:r>
+        <w:rPr>
+          <w:rFonts w:ascii="Segoe UI" w:eastAsia="Times New Roman" w:hAnsi="Segoe UI" w:cs="Segoe UI"/>
+          <w:color w:val="000000"/>
+          <w:kern w:val="0"/>
+          <w:sz w:val="48"/>
+          <w:szCs w:val="48"/>
+          <w:lang w:val="en-US" w:eastAsia="fr-FR"/>
+          <w14:ligatures w14:val="none"/>
+        </w:rPr>
+        <w:t>LEFT JOIN</w:t>
+      </w:r>
+    </w:p>
+    <w:p>
+      <w:pPr>
+        <w:shd w:val="clear" w:color="auto" w:fill="FFFFFF"/>
+        <w:spacing w:before="288" w:after="288" w:line="240" w:lineRule="auto"/>
+        <w:rPr>
+          <w:rFonts w:ascii="Verdana" w:eastAsia="Times New Roman" w:hAnsi="Verdana" w:cs="Times New Roman"/>
+          <w:color w:val="000000"/>
+          <w:kern w:val="0"/>
+          <w:sz w:val="23"/>
+          <w:szCs w:val="23"/>
+          <w:lang w:val="en-US" w:eastAsia="fr-FR"/>
+          <w14:ligatures w14:val="none"/>
+        </w:rPr>
+      </w:pPr>
+      <w:r>
+        <w:rPr>
+          <w:rFonts w:ascii="Verdana" w:eastAsia="Times New Roman" w:hAnsi="Verdana" w:cs="Times New Roman"/>
+          <w:color w:val="000000"/>
+          <w:kern w:val="0"/>
+          <w:sz w:val="23"/>
+          <w:szCs w:val="23"/>
+          <w:lang w:val="en-US" w:eastAsia="fr-FR"/>
+          <w14:ligatures w14:val="none"/>
+        </w:rPr>
+        <w:t>In the example above, Hannah, and Michael were excluded from the result, that is because INNER JOIN only shows the records where there is a match.</w:t>
+      </w:r>
+    </w:p>
+    <w:p>
+      <w:pPr>
+        <w:shd w:val="clear" w:color="auto" w:fill="FFFFFF"/>
+        <w:spacing w:before="288" w:after="288" w:line="240" w:lineRule="auto"/>
+        <w:rPr>
+          <w:rFonts w:ascii="Verdana" w:eastAsia="Times New Roman" w:hAnsi="Verdana" w:cs="Times New Roman"/>
+          <w:color w:val="000000"/>
+          <w:kern w:val="0"/>
+          <w:sz w:val="23"/>
+          <w:szCs w:val="23"/>
+          <w:lang w:val="en-US" w:eastAsia="fr-FR"/>
+          <w14:ligatures w14:val="none"/>
+        </w:rPr>
+      </w:pPr>
+      <w:r>
+        <w:rPr>
+          <w:rFonts w:ascii="Verdana" w:eastAsia="Times New Roman" w:hAnsi="Verdana" w:cs="Times New Roman"/>
+          <w:color w:val="000000"/>
+          <w:kern w:val="0"/>
+          <w:sz w:val="23"/>
+          <w:szCs w:val="23"/>
+          <w:lang w:val="en-US" w:eastAsia="fr-FR"/>
+          <w14:ligatures w14:val="none"/>
+        </w:rPr>
+        <w:t>If you want to show all users, even if they do not have a favorite product, use the LEFT JOIN statement:</w:t>
+      </w:r>
+    </w:p>
+    <w:p>
+      <w:pPr>
+        <w:shd w:val="clear" w:color="auto" w:fill="E7E9EB"/>
+        <w:spacing w:after="150" w:line="240" w:lineRule="auto"/>
+        <w:outlineLvl w:val="2"/>
+        <w:rPr>
+          <w:rFonts w:ascii="Segoe UI" w:eastAsia="Times New Roman" w:hAnsi="Segoe UI" w:cs="Segoe UI"/>
+          <w:color w:val="000000"/>
+          <w:kern w:val="0"/>
+          <w:sz w:val="36"/>
+          <w:szCs w:val="36"/>
+          <w:lang w:val="en-US" w:eastAsia="fr-FR"/>
+          <w14:ligatures w14:val="none"/>
+        </w:rPr>
+      </w:pPr>
+      <w:r>
+        <w:rPr>
+          <w:rFonts w:ascii="Segoe UI" w:eastAsia="Times New Roman" w:hAnsi="Segoe UI" w:cs="Segoe UI"/>
+          <w:color w:val="000000"/>
+          <w:kern w:val="0"/>
+          <w:sz w:val="36"/>
+          <w:szCs w:val="36"/>
+          <w:lang w:val="en-US" w:eastAsia="fr-FR"/>
+          <w14:ligatures w14:val="none"/>
+        </w:rPr>
+        <w:t>Example</w:t>
+      </w:r>
+    </w:p>
+    <w:p>
+      <w:pPr>
+        <w:shd w:val="clear" w:color="auto" w:fill="E7E9EB"/>
+        <w:spacing w:before="240" w:after="240" w:line="240" w:lineRule="auto"/>
+        <w:rPr>
+          <w:rFonts w:ascii="Verdana" w:eastAsia="Times New Roman" w:hAnsi="Verdana" w:cs="Times New Roman"/>
+          <w:color w:val="000000"/>
+          <w:kern w:val="0"/>
+          <w:sz w:val="23"/>
+          <w:szCs w:val="23"/>
+          <w:lang w:val="en-US" w:eastAsia="fr-FR"/>
+          <w14:ligatures w14:val="none"/>
+        </w:rPr>
+      </w:pPr>
+      <w:r>
+        <w:rPr>
+          <w:rFonts w:ascii="Verdana" w:eastAsia="Times New Roman" w:hAnsi="Verdana" w:cs="Times New Roman"/>
+          <w:color w:val="000000"/>
+          <w:kern w:val="0"/>
+          <w:sz w:val="23"/>
+          <w:szCs w:val="23"/>
+          <w:lang w:val="en-US" w:eastAsia="fr-FR"/>
+          <w14:ligatures w14:val="none"/>
+        </w:rPr>
+        <w:t>Select all users and their favorite product:</w:t>
+      </w:r>
+    </w:p>
+    <w:p>
+      <w:pPr>
+        <w:shd w:val="clear" w:color="auto" w:fill="FFFFFF"/>
+        <w:spacing w:line="240" w:lineRule="auto"/>
+        <w:rPr>
+          <w:rFonts w:ascii="Consolas" w:eastAsia="Times New Roman" w:hAnsi="Consolas" w:cs="Times New Roman"/>
+          <w:color w:val="000000"/>
+          <w:kern w:val="0"/>
+          <w:sz w:val="23"/>
+          <w:szCs w:val="23"/>
+          <w:lang w:val="en-US" w:eastAsia="fr-FR"/>
+          <w14:ligatures w14:val="none"/>
+        </w:rPr>
+      </w:pPr>
+      <w:r>
+        <w:rPr>
+          <w:rFonts w:ascii="Consolas" w:eastAsia="Times New Roman" w:hAnsi="Consolas" w:cs="Times New Roman"/>
+          <w:color w:val="000000"/>
+          <w:kern w:val="0"/>
+          <w:sz w:val="23"/>
+          <w:szCs w:val="23"/>
+          <w:lang w:val="en-US" w:eastAsia="fr-FR"/>
+          <w14:ligatures w14:val="none"/>
+        </w:rPr>
+        <w:t>sql = </w:t>
+      </w:r>
+      <w:r>
+        <w:rPr>
+          <w:rFonts w:ascii="Consolas" w:eastAsia="Times New Roman" w:hAnsi="Consolas" w:cs="Times New Roman"/>
+          <w:color w:val="A52A2A"/>
+          <w:kern w:val="0"/>
+          <w:sz w:val="23"/>
+          <w:szCs w:val="23"/>
+          <w:lang w:val="en-US" w:eastAsia="fr-FR"/>
+          <w14:ligatures w14:val="none"/>
+        </w:rPr>
+        <w:t>"SELECT \</w:t>
+      </w:r>
+      <w:r>
+        <w:rPr>
+          <w:rFonts w:ascii="Consolas" w:eastAsia="Times New Roman" w:hAnsi="Consolas" w:cs="Times New Roman"/>
+          <w:color w:val="A52A2A"/>
+          <w:kern w:val="0"/>
+          <w:sz w:val="23"/>
+          <w:szCs w:val="23"/>
+          <w:lang w:val="en-US" w:eastAsia="fr-FR"/>
+          <w14:ligatures w14:val="none"/>
+        </w:rPr>
+        <w:br/>
+        <w:t>  users.name AS user, \</w:t>
+      </w:r>
+      <w:r>
+        <w:rPr>
+          <w:rFonts w:ascii="Consolas" w:eastAsia="Times New Roman" w:hAnsi="Consolas" w:cs="Times New Roman"/>
+          <w:color w:val="A52A2A"/>
+          <w:kern w:val="0"/>
+          <w:sz w:val="23"/>
+          <w:szCs w:val="23"/>
+          <w:lang w:val="en-US" w:eastAsia="fr-FR"/>
+          <w14:ligatures w14:val="none"/>
+        </w:rPr>
+        <w:br/>
+        <w:t>  products.name AS favorite \</w:t>
+      </w:r>
+      <w:r>
+        <w:rPr>
+          <w:rFonts w:ascii="Consolas" w:eastAsia="Times New Roman" w:hAnsi="Consolas" w:cs="Times New Roman"/>
+          <w:color w:val="A52A2A"/>
+          <w:kern w:val="0"/>
+          <w:sz w:val="23"/>
+          <w:szCs w:val="23"/>
+          <w:lang w:val="en-US" w:eastAsia="fr-FR"/>
+          <w14:ligatures w14:val="none"/>
+        </w:rPr>
+        <w:br/>
+        <w:t>  FROM users \</w:t>
+      </w:r>
+      <w:r>
+        <w:rPr>
+          <w:rFonts w:ascii="Consolas" w:eastAsia="Times New Roman" w:hAnsi="Consolas" w:cs="Times New Roman"/>
+          <w:color w:val="A52A2A"/>
+          <w:kern w:val="0"/>
+          <w:sz w:val="23"/>
+          <w:szCs w:val="23"/>
+          <w:lang w:val="en-US" w:eastAsia="fr-FR"/>
+          <w14:ligatures w14:val="none"/>
+        </w:rPr>
+        <w:br/>
+        <w:t>  LEFT JOIN products ON users.fav = products.id"</w:t>
+      </w:r>
+    </w:p>
+    <w:p>
+      <w:pPr>
+        <w:shd w:val="clear" w:color="auto" w:fill="E7E9EB"/>
+        <w:spacing w:line="240" w:lineRule="auto"/>
+        <w:rPr>
+          <w:rFonts w:ascii="Verdana" w:eastAsia="Times New Roman" w:hAnsi="Verdana" w:cs="Times New Roman"/>
+          <w:color w:val="000000"/>
+          <w:kern w:val="0"/>
+          <w:sz w:val="23"/>
+          <w:szCs w:val="23"/>
+          <w:lang w:eastAsia="fr-FR"/>
+          <w14:ligatures w14:val="none"/>
+        </w:rPr>
+      </w:pPr>
+      <w:hyperlink r:id="rId120" w:tgtFrame="_blank" w:history="1">
+        <w:r>
+          <w:rPr>
+            <w:rFonts w:ascii="Source Sans Pro" w:eastAsia="Times New Roman" w:hAnsi="Source Sans Pro" w:cs="Times New Roman"/>
+            <w:color w:val="FFFFFF"/>
+            <w:kern w:val="0"/>
+            <w:sz w:val="26"/>
+            <w:szCs w:val="26"/>
+            <w:u w:val="single"/>
+            <w:bdr w:val="none" w:sz="0" w:space="0" w:color="auto" w:frame="1"/>
+            <w:shd w:val="clear" w:color="auto" w:fill="4CAF50"/>
+            <w:lang w:eastAsia="fr-FR"/>
+            <w14:ligatures w14:val="none"/>
+          </w:rPr>
+          <w:t>Run example »</w:t>
+        </w:r>
+      </w:hyperlink>
+    </w:p>
+    <w:p>
+      <w:pPr>
+        <w:spacing w:before="300" w:after="300" w:line="240" w:lineRule="auto"/>
+        <w:rPr>
+          <w:rFonts w:ascii="Times New Roman" w:eastAsia="Times New Roman" w:hAnsi="Times New Roman" w:cs="Times New Roman"/>
+          <w:kern w:val="0"/>
+          <w:sz w:val="24"/>
+          <w:szCs w:val="24"/>
+          <w:lang w:eastAsia="fr-FR"/>
+          <w14:ligatures w14:val="none"/>
+        </w:rPr>
+      </w:pPr>
+      <w:r>
+        <w:rPr>
+          <w:rFonts w:ascii="Times New Roman" w:eastAsia="Times New Roman" w:hAnsi="Times New Roman" w:cs="Times New Roman"/>
+          <w:kern w:val="0"/>
+          <w:sz w:val="24"/>
+          <w:szCs w:val="24"/>
+          <w:lang w:eastAsia="fr-FR"/>
+          <w14:ligatures w14:val="none"/>
+        </w:rPr>
+        <w:pict w14:anchorId="58C3F7DA">
+          <v:rect id="_x0000_i1138" style="width:0;height:0" o:hralign="center" o:hrstd="t" o:hrnoshade="t" o:hr="t" fillcolor="black" stroked="f"/>
+        </w:pict>
+      </w:r>
+    </w:p>
+    <w:p>
+      <w:pPr>
+        <w:shd w:val="clear" w:color="auto" w:fill="FFFFFF"/>
+        <w:spacing w:before="150" w:after="150" w:line="240" w:lineRule="auto"/>
+        <w:outlineLvl w:val="1"/>
+        <w:rPr>
+          <w:rFonts w:ascii="Segoe UI" w:eastAsia="Times New Roman" w:hAnsi="Segoe UI" w:cs="Segoe UI"/>
+          <w:color w:val="000000"/>
+          <w:kern w:val="0"/>
+          <w:sz w:val="48"/>
+          <w:szCs w:val="48"/>
+          <w:lang w:val="en-US" w:eastAsia="fr-FR"/>
+          <w14:ligatures w14:val="none"/>
+        </w:rPr>
+      </w:pPr>
+      <w:r>
+        <w:rPr>
+          <w:rFonts w:ascii="Segoe UI" w:eastAsia="Times New Roman" w:hAnsi="Segoe UI" w:cs="Segoe UI"/>
+          <w:color w:val="000000"/>
+          <w:kern w:val="0"/>
+          <w:sz w:val="48"/>
+          <w:szCs w:val="48"/>
+          <w:lang w:val="en-US" w:eastAsia="fr-FR"/>
+          <w14:ligatures w14:val="none"/>
+        </w:rPr>
+        <w:t>RIGHT JOIN</w:t>
+      </w:r>
+    </w:p>
+    <w:p>
+      <w:pPr>
+        <w:shd w:val="clear" w:color="auto" w:fill="FFFFFF"/>
+        <w:spacing w:before="288" w:after="288" w:line="240" w:lineRule="auto"/>
+        <w:rPr>
+          <w:rFonts w:ascii="Verdana" w:eastAsia="Times New Roman" w:hAnsi="Verdana" w:cs="Times New Roman"/>
+          <w:color w:val="000000"/>
+          <w:kern w:val="0"/>
+          <w:sz w:val="23"/>
+          <w:szCs w:val="23"/>
+          <w:lang w:val="en-US" w:eastAsia="fr-FR"/>
+          <w14:ligatures w14:val="none"/>
+        </w:rPr>
+      </w:pPr>
+      <w:r>
+        <w:rPr>
+          <w:rFonts w:ascii="Verdana" w:eastAsia="Times New Roman" w:hAnsi="Verdana" w:cs="Times New Roman"/>
+          <w:color w:val="000000"/>
+          <w:kern w:val="0"/>
+          <w:sz w:val="23"/>
+          <w:szCs w:val="23"/>
+          <w:lang w:val="en-US" w:eastAsia="fr-FR"/>
+          <w14:ligatures w14:val="none"/>
+        </w:rPr>
+        <w:t>If you want to return all products, and the users who have them as their favorite, even if no user have them as their favorite, use the RIGHT JOIN statement:</w:t>
+      </w:r>
+    </w:p>
+    <w:p>
+      <w:pPr>
+        <w:shd w:val="clear" w:color="auto" w:fill="E7E9EB"/>
+        <w:spacing w:after="150" w:line="240" w:lineRule="auto"/>
+        <w:outlineLvl w:val="2"/>
+        <w:rPr>
+          <w:rFonts w:ascii="Segoe UI" w:eastAsia="Times New Roman" w:hAnsi="Segoe UI" w:cs="Segoe UI"/>
+          <w:color w:val="000000"/>
+          <w:kern w:val="0"/>
+          <w:sz w:val="36"/>
+          <w:szCs w:val="36"/>
+          <w:lang w:val="en-US" w:eastAsia="fr-FR"/>
+          <w14:ligatures w14:val="none"/>
+        </w:rPr>
+      </w:pPr>
+      <w:r>
+        <w:rPr>
+          <w:rFonts w:ascii="Segoe UI" w:eastAsia="Times New Roman" w:hAnsi="Segoe UI" w:cs="Segoe UI"/>
+          <w:color w:val="000000"/>
+          <w:kern w:val="0"/>
+          <w:sz w:val="36"/>
+          <w:szCs w:val="36"/>
+          <w:lang w:val="en-US" w:eastAsia="fr-FR"/>
+          <w14:ligatures w14:val="none"/>
+        </w:rPr>
+        <w:t>Example</w:t>
+      </w:r>
+    </w:p>
+    <w:p>
+      <w:pPr>
+        <w:shd w:val="clear" w:color="auto" w:fill="E7E9EB"/>
+        <w:spacing w:before="240" w:after="240" w:line="240" w:lineRule="auto"/>
+        <w:rPr>
+          <w:rFonts w:ascii="Verdana" w:eastAsia="Times New Roman" w:hAnsi="Verdana" w:cs="Times New Roman"/>
+          <w:color w:val="000000"/>
+          <w:kern w:val="0"/>
+          <w:sz w:val="23"/>
+          <w:szCs w:val="23"/>
+          <w:lang w:val="en-US" w:eastAsia="fr-FR"/>
+          <w14:ligatures w14:val="none"/>
+        </w:rPr>
+      </w:pPr>
+      <w:r>
+        <w:rPr>
+          <w:rFonts w:ascii="Verdana" w:eastAsia="Times New Roman" w:hAnsi="Verdana" w:cs="Times New Roman"/>
+          <w:color w:val="000000"/>
+          <w:kern w:val="0"/>
+          <w:sz w:val="23"/>
+          <w:szCs w:val="23"/>
+          <w:lang w:val="en-US" w:eastAsia="fr-FR"/>
+          <w14:ligatures w14:val="none"/>
+        </w:rPr>
+        <w:t>Select all products, and the user(s) who have them as their favorite:</w:t>
+      </w:r>
+    </w:p>
+    <w:p>
+      <w:pPr>
+        <w:shd w:val="clear" w:color="auto" w:fill="FFFFFF"/>
+        <w:spacing w:line="240" w:lineRule="auto"/>
+        <w:rPr>
+          <w:rFonts w:ascii="Consolas" w:eastAsia="Times New Roman" w:hAnsi="Consolas" w:cs="Times New Roman"/>
+          <w:color w:val="000000"/>
+          <w:kern w:val="0"/>
+          <w:sz w:val="23"/>
+          <w:szCs w:val="23"/>
+          <w:lang w:val="en-US" w:eastAsia="fr-FR"/>
+          <w14:ligatures w14:val="none"/>
+        </w:rPr>
+      </w:pPr>
+      <w:r>
+        <w:rPr>
+          <w:rFonts w:ascii="Consolas" w:eastAsia="Times New Roman" w:hAnsi="Consolas" w:cs="Times New Roman"/>
+          <w:color w:val="000000"/>
+          <w:kern w:val="0"/>
+          <w:sz w:val="23"/>
+          <w:szCs w:val="23"/>
+          <w:lang w:val="en-US" w:eastAsia="fr-FR"/>
+          <w14:ligatures w14:val="none"/>
+        </w:rPr>
+        <w:t>sql = </w:t>
+      </w:r>
+      <w:r>
+        <w:rPr>
+          <w:rFonts w:ascii="Consolas" w:eastAsia="Times New Roman" w:hAnsi="Consolas" w:cs="Times New Roman"/>
+          <w:color w:val="A52A2A"/>
+          <w:kern w:val="0"/>
+          <w:sz w:val="23"/>
+          <w:szCs w:val="23"/>
+          <w:lang w:val="en-US" w:eastAsia="fr-FR"/>
+          <w14:ligatures w14:val="none"/>
+        </w:rPr>
+        <w:t>"SELECT \</w:t>
+      </w:r>
+      <w:r>
+        <w:rPr>
+          <w:rFonts w:ascii="Consolas" w:eastAsia="Times New Roman" w:hAnsi="Consolas" w:cs="Times New Roman"/>
+          <w:color w:val="A52A2A"/>
+          <w:kern w:val="0"/>
+          <w:sz w:val="23"/>
+          <w:szCs w:val="23"/>
+          <w:lang w:val="en-US" w:eastAsia="fr-FR"/>
+          <w14:ligatures w14:val="none"/>
+        </w:rPr>
+        <w:br/>
+        <w:t>  users.name AS user, \</w:t>
+      </w:r>
+      <w:r>
+        <w:rPr>
+          <w:rFonts w:ascii="Consolas" w:eastAsia="Times New Roman" w:hAnsi="Consolas" w:cs="Times New Roman"/>
+          <w:color w:val="A52A2A"/>
+          <w:kern w:val="0"/>
+          <w:sz w:val="23"/>
+          <w:szCs w:val="23"/>
+          <w:lang w:val="en-US" w:eastAsia="fr-FR"/>
+          <w14:ligatures w14:val="none"/>
+        </w:rPr>
+        <w:br/>
+        <w:t>  products.name AS favorite \</w:t>
+      </w:r>
+      <w:r>
+        <w:rPr>
+          <w:rFonts w:ascii="Consolas" w:eastAsia="Times New Roman" w:hAnsi="Consolas" w:cs="Times New Roman"/>
+          <w:color w:val="A52A2A"/>
+          <w:kern w:val="0"/>
+          <w:sz w:val="23"/>
+          <w:szCs w:val="23"/>
+          <w:lang w:val="en-US" w:eastAsia="fr-FR"/>
+          <w14:ligatures w14:val="none"/>
+        </w:rPr>
+        <w:br/>
+        <w:t>  FROM users \</w:t>
+      </w:r>
+      <w:r>
+        <w:rPr>
+          <w:rFonts w:ascii="Consolas" w:eastAsia="Times New Roman" w:hAnsi="Consolas" w:cs="Times New Roman"/>
+          <w:color w:val="A52A2A"/>
+          <w:kern w:val="0"/>
+          <w:sz w:val="23"/>
+          <w:szCs w:val="23"/>
+          <w:lang w:val="en-US" w:eastAsia="fr-FR"/>
+          <w14:ligatures w14:val="none"/>
+        </w:rPr>
+        <w:br/>
+        <w:t>  RIGHT JOIN products ON users.fav = products.id</w:t>
+      </w:r>
     </w:p>
     <w:p>
       <w:pPr>

</xml_diff>